<commit_message>
Update KTL - API Documentation.docx
Updated the User Preferences setup procedure.
</commit_message>
<xml_diff>
--- a/Docs/KTL - API Documentation.docx
+++ b/Docs/KTL - API Documentation.docx
@@ -4833,6 +4833,7 @@
       <w:r>
         <w:t xml:space="preserve"> to </w:t>
       </w:r>
+      <w:proofErr w:type="spellStart"/>
       <w:r>
         <w:rPr>
           <w:b/>
@@ -4841,6 +4842,7 @@
         </w:rPr>
         <w:t>Soluntech</w:t>
       </w:r>
+      <w:proofErr w:type="spellEnd"/>
       <w:r>
         <w:t xml:space="preserve"> for their gracious permission to use a portion of their code to manage the dynamic library loading.  To be honest, I don't </w:t>
       </w:r>
@@ -4917,7 +4919,15 @@
         <w:t xml:space="preserve">with </w:t>
       </w:r>
       <w:r>
-        <w:t>the Lazyload function.</w:t>
+        <w:t xml:space="preserve">the </w:t>
+      </w:r>
+      <w:proofErr w:type="spellStart"/>
+      <w:r>
+        <w:t>Lazyload</w:t>
+      </w:r>
+      <w:proofErr w:type="spellEnd"/>
+      <w:r>
+        <w:t xml:space="preserve"> function.</w:t>
       </w:r>
       <w:r>
         <w:t xml:space="preserve">  </w:t>
@@ -4955,7 +4965,15 @@
         <w:t xml:space="preserve">resides </w:t>
       </w:r>
       <w:r>
-        <w:t xml:space="preserve">in the the </w:t>
+        <w:t xml:space="preserve">in the </w:t>
+      </w:r>
+      <w:proofErr w:type="spellStart"/>
+      <w:r>
+        <w:t>the</w:t>
+      </w:r>
+      <w:proofErr w:type="spellEnd"/>
+      <w:r>
+        <w:t xml:space="preserve"> </w:t>
       </w:r>
       <w:r>
         <w:t>B</w:t>
@@ -5440,6 +5458,7 @@
           <w:numId w:val="18"/>
         </w:numPr>
       </w:pPr>
+      <w:proofErr w:type="spellStart"/>
       <w:r>
         <w:rPr>
           <w:b/>
@@ -5454,6 +5473,7 @@
         </w:rPr>
         <w:t>Cfg</w:t>
       </w:r>
+      <w:proofErr w:type="spellEnd"/>
       <w:r>
         <w:t>:</w:t>
       </w:r>
@@ -5493,6 +5513,7 @@
           <w:numId w:val="18"/>
         </w:numPr>
       </w:pPr>
+      <w:proofErr w:type="spellStart"/>
       <w:r>
         <w:rPr>
           <w:b/>
@@ -5507,6 +5528,7 @@
         </w:rPr>
         <w:t>fg</w:t>
       </w:r>
+      <w:proofErr w:type="spellEnd"/>
       <w:r>
         <w:t xml:space="preserve">: </w:t>
       </w:r>
@@ -5531,6 +5553,7 @@
           <w:numId w:val="18"/>
         </w:numPr>
       </w:pPr>
+      <w:proofErr w:type="spellStart"/>
       <w:r>
         <w:rPr>
           <w:b/>
@@ -5538,6 +5561,7 @@
         </w:rPr>
         <w:t>knAPI</w:t>
       </w:r>
+      <w:proofErr w:type="spellEnd"/>
       <w:r>
         <w:t>: Knack API wrapper with retries</w:t>
       </w:r>
@@ -5556,6 +5580,7 @@
           <w:numId w:val="18"/>
         </w:numPr>
       </w:pPr>
+      <w:proofErr w:type="spellStart"/>
       <w:r>
         <w:rPr>
           <w:b/>
@@ -5563,6 +5588,7 @@
         </w:rPr>
         <w:t>isKiosk</w:t>
       </w:r>
+      <w:proofErr w:type="spellEnd"/>
       <w:r>
         <w:t xml:space="preserve">: </w:t>
       </w:r>
@@ -5611,6 +5637,7 @@
           <w:numId w:val="18"/>
         </w:numPr>
       </w:pPr>
+      <w:proofErr w:type="spellStart"/>
       <w:r>
         <w:rPr>
           <w:b/>
@@ -5618,6 +5645,7 @@
         </w:rPr>
         <w:t>hideSelector</w:t>
       </w:r>
+      <w:proofErr w:type="spellEnd"/>
       <w:r>
         <w:t>: To move away elements off the screen to hide or save real-estate</w:t>
       </w:r>
@@ -5633,6 +5661,7 @@
           <w:numId w:val="18"/>
         </w:numPr>
       </w:pPr>
+      <w:proofErr w:type="spellStart"/>
       <w:r>
         <w:rPr>
           <w:b/>
@@ -5640,6 +5669,7 @@
         </w:rPr>
         <w:t>waitSelector</w:t>
       </w:r>
+      <w:proofErr w:type="spellEnd"/>
       <w:r>
         <w:t>: When you need to wait until an element exists or is visible.</w:t>
       </w:r>
@@ -5652,6 +5682,7 @@
           <w:numId w:val="18"/>
         </w:numPr>
       </w:pPr>
+      <w:proofErr w:type="spellStart"/>
       <w:r>
         <w:rPr>
           <w:b/>
@@ -5659,6 +5690,7 @@
         </w:rPr>
         <w:t>waitAndReload</w:t>
       </w:r>
+      <w:proofErr w:type="spellEnd"/>
       <w:r>
         <w:t>: Waits for a specific delay, then reloads app</w:t>
       </w:r>
@@ -5671,6 +5703,7 @@
           <w:numId w:val="18"/>
         </w:numPr>
       </w:pPr>
+      <w:proofErr w:type="spellStart"/>
       <w:r>
         <w:rPr>
           <w:b/>
@@ -5678,6 +5711,7 @@
         </w:rPr>
         <w:t>enableDragElement</w:t>
       </w:r>
+      <w:proofErr w:type="spellEnd"/>
       <w:r>
         <w:t>:  To add basic drag and drop to an element.</w:t>
       </w:r>
@@ -5690,6 +5724,7 @@
           <w:numId w:val="18"/>
         </w:numPr>
       </w:pPr>
+      <w:proofErr w:type="spellStart"/>
       <w:r>
         <w:rPr>
           <w:b/>
@@ -5697,6 +5732,7 @@
         </w:rPr>
         <w:t>splitUrl</w:t>
       </w:r>
+      <w:proofErr w:type="spellEnd"/>
       <w:r>
         <w:t xml:space="preserve">:  Creates an array containing </w:t>
       </w:r>
@@ -5715,6 +5751,7 @@
           <w:numId w:val="18"/>
         </w:numPr>
       </w:pPr>
+      <w:proofErr w:type="spellStart"/>
       <w:r>
         <w:rPr>
           <w:b/>
@@ -5722,6 +5759,7 @@
         </w:rPr>
         <w:t>getMenuInfo</w:t>
       </w:r>
+      <w:proofErr w:type="spellEnd"/>
       <w:r>
         <w:t>: Retrieves the menu and sub-menu items</w:t>
       </w:r>
@@ -5737,6 +5775,7 @@
           <w:numId w:val="18"/>
         </w:numPr>
       </w:pPr>
+      <w:proofErr w:type="spellStart"/>
       <w:r>
         <w:rPr>
           <w:b/>
@@ -5744,11 +5783,17 @@
         </w:rPr>
         <w:t>isHex</w:t>
       </w:r>
+      <w:proofErr w:type="spellEnd"/>
       <w:r>
         <w:t xml:space="preserve">:  For </w:t>
       </w:r>
-      <w:r>
-        <w:t xml:space="preserve">valdation of </w:t>
+      <w:proofErr w:type="spellStart"/>
+      <w:r>
+        <w:t>valdation</w:t>
+      </w:r>
+      <w:proofErr w:type="spellEnd"/>
+      <w:r>
+        <w:t xml:space="preserve"> of </w:t>
       </w:r>
       <w:r>
         <w:t xml:space="preserve">hex </w:t>
@@ -5768,6 +5813,7 @@
           <w:numId w:val="18"/>
         </w:numPr>
       </w:pPr>
+      <w:proofErr w:type="spellStart"/>
       <w:r>
         <w:rPr>
           <w:b/>
@@ -5775,6 +5821,7 @@
         </w:rPr>
         <w:t>ipFormatOk</w:t>
       </w:r>
+      <w:proofErr w:type="spellEnd"/>
       <w:r>
         <w:t xml:space="preserve">:  </w:t>
       </w:r>
@@ -5796,6 +5843,7 @@
           <w:numId w:val="18"/>
         </w:numPr>
       </w:pPr>
+      <w:proofErr w:type="spellStart"/>
       <w:r>
         <w:rPr>
           <w:b/>
@@ -5803,6 +5851,7 @@
         </w:rPr>
         <w:t>getSubstringPosition</w:t>
       </w:r>
+      <w:proofErr w:type="spellEnd"/>
       <w:r>
         <w:t xml:space="preserve">:  </w:t>
       </w:r>
@@ -5818,6 +5867,7 @@
           <w:numId w:val="18"/>
         </w:numPr>
       </w:pPr>
+      <w:proofErr w:type="spellStart"/>
       <w:r>
         <w:rPr>
           <w:b/>
@@ -5825,6 +5875,7 @@
         </w:rPr>
         <w:t>addZero</w:t>
       </w:r>
+      <w:proofErr w:type="spellEnd"/>
       <w:r>
         <w:t>:  Adds leading zeros</w:t>
       </w:r>
@@ -5840,6 +5891,7 @@
           <w:numId w:val="18"/>
         </w:numPr>
       </w:pPr>
+      <w:proofErr w:type="spellStart"/>
       <w:r>
         <w:rPr>
           <w:b/>
@@ -5847,6 +5899,7 @@
         </w:rPr>
         <w:t>getCurrentDateTime</w:t>
       </w:r>
+      <w:proofErr w:type="spellEnd"/>
       <w:r>
         <w:t>:  Generates a local or UTC date/time string</w:t>
       </w:r>
@@ -5862,6 +5915,7 @@
           <w:numId w:val="18"/>
         </w:numPr>
       </w:pPr>
+      <w:proofErr w:type="spellStart"/>
       <w:r>
         <w:rPr>
           <w:b/>
@@ -5869,8 +5923,17 @@
         </w:rPr>
         <w:t>dateInPast</w:t>
       </w:r>
-      <w:r>
-        <w:t>:  Compares the first date to the second one and returns true if it's in the past, but ignore the time component.  If second date is not provided, it uses today.</w:t>
+      <w:proofErr w:type="spellEnd"/>
+      <w:r>
+        <w:t xml:space="preserve">:  Compares the first date to the second one and returns true if it's in the </w:t>
+      </w:r>
+      <w:proofErr w:type="gramStart"/>
+      <w:r>
+        <w:t>past, but</w:t>
+      </w:r>
+      <w:proofErr w:type="gramEnd"/>
+      <w:r>
+        <w:t xml:space="preserve"> ignore the time component.  If second date is not provided, it uses today.</w:t>
       </w:r>
     </w:p>
     <w:p>
@@ -5881,6 +5944,7 @@
           <w:numId w:val="18"/>
         </w:numPr>
       </w:pPr>
+      <w:proofErr w:type="spellStart"/>
       <w:r>
         <w:rPr>
           <w:b/>
@@ -5888,6 +5952,7 @@
         </w:rPr>
         <w:t>selectElementContents</w:t>
       </w:r>
+      <w:proofErr w:type="spellEnd"/>
       <w:r>
         <w:t xml:space="preserve">:  </w:t>
       </w:r>
@@ -5909,6 +5974,7 @@
           <w:numId w:val="18"/>
         </w:numPr>
       </w:pPr>
+      <w:proofErr w:type="spellStart"/>
       <w:r>
         <w:rPr>
           <w:b/>
@@ -5916,6 +5982,7 @@
         </w:rPr>
         <w:t>timedPopup</w:t>
       </w:r>
+      <w:proofErr w:type="spellEnd"/>
       <w:r>
         <w:t xml:space="preserve">: Generates a brief, auto-delete popup with </w:t>
       </w:r>
@@ -5931,6 +5998,7 @@
           <w:numId w:val="18"/>
         </w:numPr>
       </w:pPr>
+      <w:proofErr w:type="spellStart"/>
       <w:r>
         <w:rPr>
           <w:b/>
@@ -5938,12 +6006,18 @@
         </w:rPr>
         <w:t>removeTimedPopup</w:t>
       </w:r>
+      <w:proofErr w:type="spellEnd"/>
       <w:r>
         <w:t xml:space="preserve">: To remove </w:t>
       </w:r>
       <w:r>
-        <w:t>the timedPopup</w:t>
-      </w:r>
+        <w:t xml:space="preserve">the </w:t>
+      </w:r>
+      <w:proofErr w:type="spellStart"/>
+      <w:r>
+        <w:t>timedPopup</w:t>
+      </w:r>
+      <w:proofErr w:type="spellEnd"/>
       <w:r>
         <w:t>.</w:t>
       </w:r>
@@ -5956,6 +6030,7 @@
           <w:numId w:val="18"/>
         </w:numPr>
       </w:pPr>
+      <w:proofErr w:type="spellStart"/>
       <w:r>
         <w:rPr>
           <w:b/>
@@ -5964,12 +6039,18 @@
         <w:lastRenderedPageBreak/>
         <w:t>infoPopup</w:t>
       </w:r>
-      <w:r>
-        <w:t>:  Similar to timedPopu</w:t>
+      <w:proofErr w:type="spellEnd"/>
+      <w:r>
+        <w:t xml:space="preserve">:  Similar to </w:t>
+      </w:r>
+      <w:proofErr w:type="spellStart"/>
+      <w:r>
+        <w:t>timedPopu</w:t>
       </w:r>
       <w:r>
         <w:t>p</w:t>
       </w:r>
+      <w:proofErr w:type="spellEnd"/>
       <w:r>
         <w:t xml:space="preserve">, but without a delay.  </w:t>
       </w:r>
@@ -5994,6 +6075,7 @@
           <w:numId w:val="18"/>
         </w:numPr>
       </w:pPr>
+      <w:proofErr w:type="spellStart"/>
       <w:r>
         <w:rPr>
           <w:b/>
@@ -6001,12 +6083,15 @@
         </w:rPr>
         <w:t>setInfoPopupText</w:t>
       </w:r>
+      <w:proofErr w:type="spellEnd"/>
       <w:r>
         <w:t xml:space="preserve">:  To indicate progress in </w:t>
       </w:r>
+      <w:proofErr w:type="spellStart"/>
       <w:r>
         <w:t>infoPopup</w:t>
       </w:r>
+      <w:proofErr w:type="spellEnd"/>
       <w:r>
         <w:t>.</w:t>
       </w:r>
@@ -6019,6 +6104,7 @@
           <w:numId w:val="18"/>
         </w:numPr>
       </w:pPr>
+      <w:proofErr w:type="spellStart"/>
       <w:r>
         <w:rPr>
           <w:b/>
@@ -6026,12 +6112,15 @@
         </w:rPr>
         <w:t>removeInfoPopup</w:t>
       </w:r>
+      <w:proofErr w:type="spellEnd"/>
       <w:r>
         <w:t xml:space="preserve">:  To remove </w:t>
       </w:r>
+      <w:proofErr w:type="spellStart"/>
       <w:r>
         <w:t>infoPopup</w:t>
       </w:r>
+      <w:proofErr w:type="spellEnd"/>
       <w:r>
         <w:t>.</w:t>
       </w:r>
@@ -6044,6 +6133,7 @@
           <w:numId w:val="18"/>
         </w:numPr>
       </w:pPr>
+      <w:proofErr w:type="spellStart"/>
       <w:r>
         <w:rPr>
           <w:b/>
@@ -6051,6 +6141,7 @@
         </w:rPr>
         <w:t>insertAfter</w:t>
       </w:r>
+      <w:proofErr w:type="spellEnd"/>
       <w:r>
         <w:t xml:space="preserve">:  </w:t>
       </w:r>
@@ -6066,6 +6157,7 @@
           <w:numId w:val="18"/>
         </w:numPr>
       </w:pPr>
+      <w:proofErr w:type="spellStart"/>
       <w:r>
         <w:rPr>
           <w:b/>
@@ -6073,6 +6165,7 @@
         </w:rPr>
         <w:t>setContextMenuPostion</w:t>
       </w:r>
+      <w:proofErr w:type="spellEnd"/>
       <w:r>
         <w:t xml:space="preserve">:  </w:t>
       </w:r>
@@ -6101,10 +6194,18 @@
     </w:p>
     <w:p>
       <w:r>
-        <w:t>Provides non-volatile storage utilities using the local</w:t>
-      </w:r>
-      <w:r>
-        <w:t xml:space="preserve">Storage and cookies objects.  </w:t>
+        <w:t xml:space="preserve">Provides non-volatile storage utilities using the </w:t>
+      </w:r>
+      <w:proofErr w:type="spellStart"/>
+      <w:r>
+        <w:t>local</w:t>
+      </w:r>
+      <w:r>
+        <w:t>Storage</w:t>
+      </w:r>
+      <w:proofErr w:type="spellEnd"/>
+      <w:r>
+        <w:t xml:space="preserve"> and cookies objects.  </w:t>
       </w:r>
       <w:r>
         <w:t xml:space="preserve">It </w:t>
@@ -6131,6 +6232,7 @@
           <w:numId w:val="18"/>
         </w:numPr>
       </w:pPr>
+      <w:proofErr w:type="spellStart"/>
       <w:r>
         <w:rPr>
           <w:b/>
@@ -6138,8 +6240,17 @@
         </w:rPr>
         <w:t>hasLocalStorage</w:t>
       </w:r>
-      <w:r>
-        <w:t>:  Returns whether or not localStorage is supported.</w:t>
+      <w:proofErr w:type="spellEnd"/>
+      <w:r>
+        <w:t xml:space="preserve">:  Returns whether or not </w:t>
+      </w:r>
+      <w:proofErr w:type="spellStart"/>
+      <w:r>
+        <w:t>localStorage</w:t>
+      </w:r>
+      <w:proofErr w:type="spellEnd"/>
+      <w:r>
+        <w:t xml:space="preserve"> is supported.</w:t>
       </w:r>
     </w:p>
     <w:p>
@@ -6150,15 +6261,57 @@
           <w:numId w:val="18"/>
         </w:numPr>
       </w:pPr>
-      <w:r>
-        <w:rPr>
-          <w:b/>
-          <w:bCs/>
-        </w:rPr>
-        <w:t>lsSetItem, lsGetItem, lsRemoveItem</w:t>
-      </w:r>
-      <w:r>
-        <w:t>:  Saves, loads and deletes text item in app-specific keys.</w:t>
+      <w:proofErr w:type="spellStart"/>
+      <w:r>
+        <w:rPr>
+          <w:b/>
+          <w:bCs/>
+        </w:rPr>
+        <w:t>lsSetItem</w:t>
+      </w:r>
+      <w:proofErr w:type="spellEnd"/>
+      <w:r>
+        <w:rPr>
+          <w:b/>
+          <w:bCs/>
+        </w:rPr>
+        <w:t xml:space="preserve">, </w:t>
+      </w:r>
+      <w:proofErr w:type="spellStart"/>
+      <w:r>
+        <w:rPr>
+          <w:b/>
+          <w:bCs/>
+        </w:rPr>
+        <w:t>lsGetItem</w:t>
+      </w:r>
+      <w:proofErr w:type="spellEnd"/>
+      <w:r>
+        <w:rPr>
+          <w:b/>
+          <w:bCs/>
+        </w:rPr>
+        <w:t xml:space="preserve">, </w:t>
+      </w:r>
+      <w:proofErr w:type="spellStart"/>
+      <w:r>
+        <w:rPr>
+          <w:b/>
+          <w:bCs/>
+        </w:rPr>
+        <w:t>lsRemoveItem</w:t>
+      </w:r>
+      <w:proofErr w:type="spellEnd"/>
+      <w:r>
+        <w:t xml:space="preserve">:  Saves, </w:t>
+      </w:r>
+      <w:proofErr w:type="gramStart"/>
+      <w:r>
+        <w:t>loads</w:t>
+      </w:r>
+      <w:proofErr w:type="gramEnd"/>
+      <w:r>
+        <w:t xml:space="preserve"> and deletes text item in app-specific keys.</w:t>
       </w:r>
     </w:p>
     <w:p>
@@ -6169,13 +6322,95 @@
           <w:numId w:val="18"/>
         </w:numPr>
       </w:pPr>
-      <w:r>
-        <w:rPr>
-          <w:b/>
-          <w:bCs/>
-        </w:rPr>
-        <w:t>saveUserSetting, loadUserSetting, setCookie, getCookie, deleteCookie, deleteAllCookies</w:t>
-      </w:r>
+      <w:proofErr w:type="spellStart"/>
+      <w:r>
+        <w:rPr>
+          <w:b/>
+          <w:bCs/>
+        </w:rPr>
+        <w:t>saveUserSetting</w:t>
+      </w:r>
+      <w:proofErr w:type="spellEnd"/>
+      <w:r>
+        <w:rPr>
+          <w:b/>
+          <w:bCs/>
+        </w:rPr>
+        <w:t xml:space="preserve">, </w:t>
+      </w:r>
+      <w:proofErr w:type="spellStart"/>
+      <w:r>
+        <w:rPr>
+          <w:b/>
+          <w:bCs/>
+        </w:rPr>
+        <w:t>loadUserSetting</w:t>
+      </w:r>
+      <w:proofErr w:type="spellEnd"/>
+      <w:r>
+        <w:rPr>
+          <w:b/>
+          <w:bCs/>
+        </w:rPr>
+        <w:t xml:space="preserve">, </w:t>
+      </w:r>
+      <w:proofErr w:type="spellStart"/>
+      <w:r>
+        <w:rPr>
+          <w:b/>
+          <w:bCs/>
+        </w:rPr>
+        <w:t>setCookie</w:t>
+      </w:r>
+      <w:proofErr w:type="spellEnd"/>
+      <w:r>
+        <w:rPr>
+          <w:b/>
+          <w:bCs/>
+        </w:rPr>
+        <w:t xml:space="preserve">, </w:t>
+      </w:r>
+      <w:proofErr w:type="spellStart"/>
+      <w:r>
+        <w:rPr>
+          <w:b/>
+          <w:bCs/>
+        </w:rPr>
+        <w:t>getCookie</w:t>
+      </w:r>
+      <w:proofErr w:type="spellEnd"/>
+      <w:r>
+        <w:rPr>
+          <w:b/>
+          <w:bCs/>
+        </w:rPr>
+        <w:t xml:space="preserve">, </w:t>
+      </w:r>
+      <w:proofErr w:type="spellStart"/>
+      <w:r>
+        <w:rPr>
+          <w:b/>
+          <w:bCs/>
+        </w:rPr>
+        <w:t>deleteCookie</w:t>
+      </w:r>
+      <w:proofErr w:type="spellEnd"/>
+      <w:r>
+        <w:rPr>
+          <w:b/>
+          <w:bCs/>
+        </w:rPr>
+        <w:t xml:space="preserve">, </w:t>
+      </w:r>
+      <w:proofErr w:type="spellStart"/>
+      <w:r>
+        <w:rPr>
+          <w:b/>
+          <w:bCs/>
+        </w:rPr>
+        <w:t>deleteAllCookies</w:t>
+      </w:r>
+      <w:proofErr w:type="spellEnd"/>
       <w:r>
         <w:t>:  Same but using cookies.</w:t>
       </w:r>
@@ -6219,6 +6454,7 @@
           <w:numId w:val="18"/>
         </w:numPr>
       </w:pPr>
+      <w:proofErr w:type="spellStart"/>
       <w:r>
         <w:rPr>
           <w:b/>
@@ -6233,6 +6469,7 @@
         </w:rPr>
         <w:t>Cfg</w:t>
       </w:r>
+      <w:proofErr w:type="spellEnd"/>
       <w:r>
         <w:t xml:space="preserve">:  </w:t>
       </w:r>
@@ -6254,6 +6491,7 @@
           <w:numId w:val="18"/>
         </w:numPr>
       </w:pPr>
+      <w:proofErr w:type="spellStart"/>
       <w:r>
         <w:rPr>
           <w:b/>
@@ -6261,6 +6499,7 @@
         </w:rPr>
         <w:t>autoFocus</w:t>
       </w:r>
+      <w:proofErr w:type="spellEnd"/>
       <w:r>
         <w:t>: By default, Knack does not set the focus to a field.  But this enables you to choose when and how to do it.</w:t>
       </w:r>
@@ -6273,6 +6512,7 @@
           <w:numId w:val="18"/>
         </w:numPr>
       </w:pPr>
+      <w:proofErr w:type="spellStart"/>
       <w:r>
         <w:rPr>
           <w:b/>
@@ -6280,6 +6520,7 @@
         </w:rPr>
         <w:t>addKioskButtons</w:t>
       </w:r>
+      <w:proofErr w:type="spellEnd"/>
       <w:r>
         <w:t xml:space="preserve">: In kiosk mode, </w:t>
       </w:r>
@@ -6319,6 +6560,7 @@
           <w:numId w:val="18"/>
         </w:numPr>
       </w:pPr>
+      <w:proofErr w:type="spellStart"/>
       <w:r>
         <w:rPr>
           <w:b/>
@@ -6326,6 +6568,7 @@
         </w:rPr>
         <w:t>spinnerWatchdog</w:t>
       </w:r>
+      <w:proofErr w:type="spellEnd"/>
       <w:r>
         <w:t xml:space="preserve">:  This is a timer that checks if the </w:t>
       </w:r>
@@ -6419,6 +6662,7 @@
           <w:numId w:val="18"/>
         </w:numPr>
       </w:pPr>
+      <w:proofErr w:type="spellStart"/>
       <w:r>
         <w:rPr>
           <w:b/>
@@ -6426,6 +6670,7 @@
         </w:rPr>
         <w:t>getSpinnerWdStatus</w:t>
       </w:r>
+      <w:proofErr w:type="spellEnd"/>
       <w:r>
         <w:t xml:space="preserve">:  </w:t>
       </w:r>
@@ -6447,6 +6692,7 @@
           <w:numId w:val="18"/>
         </w:numPr>
       </w:pPr>
+      <w:proofErr w:type="spellStart"/>
       <w:r>
         <w:rPr>
           <w:b/>
@@ -6454,6 +6700,7 @@
         </w:rPr>
         <w:t>flashBackground</w:t>
       </w:r>
+      <w:proofErr w:type="spellEnd"/>
       <w:r>
         <w:t>:  Simple attention getter, useful on small devices</w:t>
       </w:r>
@@ -6484,6 +6731,7 @@
           <w:numId w:val="18"/>
         </w:numPr>
       </w:pPr>
+      <w:proofErr w:type="spellStart"/>
       <w:r>
         <w:rPr>
           <w:b/>
@@ -6491,6 +6739,7 @@
         </w:rPr>
         <w:t>resetIdleWatchdog</w:t>
       </w:r>
+      <w:proofErr w:type="spellEnd"/>
       <w:r>
         <w:t xml:space="preserve">:  </w:t>
       </w:r>
@@ -6513,8 +6762,13 @@
         <w:t>mouse click</w:t>
       </w:r>
       <w:r>
-        <w:t>/move</w:t>
-      </w:r>
+        <w:t>/</w:t>
+      </w:r>
+      <w:proofErr w:type="gramStart"/>
+      <w:r>
+        <w:t>move</w:t>
+      </w:r>
+      <w:proofErr w:type="gramEnd"/>
       <w:r>
         <w:t xml:space="preserve"> or </w:t>
       </w:r>
@@ -6575,6 +6829,7 @@
           <w:numId w:val="18"/>
         </w:numPr>
       </w:pPr>
+      <w:proofErr w:type="spellStart"/>
       <w:r>
         <w:rPr>
           <w:b/>
@@ -6582,6 +6837,7 @@
         </w:rPr>
         <w:t>findViewWithTitle</w:t>
       </w:r>
+      <w:proofErr w:type="spellEnd"/>
       <w:r>
         <w:t xml:space="preserve">:  Returns </w:t>
       </w:r>
@@ -6603,6 +6859,7 @@
           <w:numId w:val="18"/>
         </w:numPr>
       </w:pPr>
+      <w:proofErr w:type="spellStart"/>
       <w:r>
         <w:rPr>
           <w:b/>
@@ -6610,6 +6867,7 @@
         </w:rPr>
         <w:t>scrollToTop</w:t>
       </w:r>
+      <w:proofErr w:type="spellEnd"/>
       <w:r>
         <w:t xml:space="preserve">:  Scrolls </w:t>
       </w:r>
@@ -6628,6 +6886,7 @@
           <w:numId w:val="18"/>
         </w:numPr>
       </w:pPr>
+      <w:proofErr w:type="spellStart"/>
       <w:r>
         <w:rPr>
           <w:b/>
@@ -6635,6 +6894,7 @@
         </w:rPr>
         <w:t>addVersionNumber</w:t>
       </w:r>
+      <w:proofErr w:type="spellEnd"/>
       <w:r>
         <w:t xml:space="preserve">:  </w:t>
       </w:r>
@@ -6671,6 +6931,7 @@
           <w:numId w:val="18"/>
         </w:numPr>
       </w:pPr>
+      <w:proofErr w:type="spellStart"/>
       <w:r>
         <w:rPr>
           <w:b/>
@@ -6679,6 +6940,7 @@
         <w:lastRenderedPageBreak/>
         <w:t>onSceneRender</w:t>
       </w:r>
+      <w:proofErr w:type="spellEnd"/>
       <w:r>
         <w:t>:  Callback to your app's handler of a scene render.</w:t>
       </w:r>
@@ -6719,6 +6981,7 @@
           <w:numId w:val="18"/>
         </w:numPr>
       </w:pPr>
+      <w:proofErr w:type="spellStart"/>
       <w:r>
         <w:rPr>
           <w:b/>
@@ -6733,15 +6996,18 @@
         </w:rPr>
         <w:t>Cfg</w:t>
       </w:r>
+      <w:proofErr w:type="spellEnd"/>
       <w:r>
         <w:t>:  To setup your parameters and callbacks to your app.</w:t>
       </w:r>
       <w:r>
         <w:t xml:space="preserve"> Callback </w:t>
       </w:r>
+      <w:proofErr w:type="spellStart"/>
       <w:r>
         <w:t>appProcessTitleFlags</w:t>
       </w:r>
+      <w:proofErr w:type="spellEnd"/>
       <w:r>
         <w:t xml:space="preserve"> allows you to </w:t>
       </w:r>
@@ -6757,6 +7023,7 @@
           <w:numId w:val="18"/>
         </w:numPr>
       </w:pPr>
+      <w:proofErr w:type="spellStart"/>
       <w:r>
         <w:rPr>
           <w:b/>
@@ -6764,6 +7031,7 @@
         </w:rPr>
         <w:t>refreshView</w:t>
       </w:r>
+      <w:proofErr w:type="spellEnd"/>
       <w:r>
         <w:t xml:space="preserve">:  Robust view refresh function with </w:t>
       </w:r>
@@ -6816,7 +7084,15 @@
         <w:t>s</w:t>
       </w:r>
       <w:r>
-        <w:t xml:space="preserve">, rich text </w:t>
+        <w:t xml:space="preserve">, rich </w:t>
+      </w:r>
+      <w:proofErr w:type="gramStart"/>
+      <w:r>
+        <w:t>text</w:t>
+      </w:r>
+      <w:proofErr w:type="gramEnd"/>
+      <w:r>
+        <w:t xml:space="preserve"> </w:t>
       </w:r>
       <w:r>
         <w:t>and menu</w:t>
@@ -6836,6 +7112,7 @@
           <w:numId w:val="18"/>
         </w:numPr>
       </w:pPr>
+      <w:proofErr w:type="spellStart"/>
       <w:r>
         <w:rPr>
           <w:b/>
@@ -6843,15 +7120,18 @@
         </w:rPr>
         <w:t>refreshViewArray</w:t>
       </w:r>
+      <w:proofErr w:type="spellEnd"/>
       <w:r>
         <w:t>:  Call</w:t>
       </w:r>
       <w:r>
         <w:t xml:space="preserve">s </w:t>
       </w:r>
+      <w:proofErr w:type="spellStart"/>
       <w:r>
         <w:t>refreshView</w:t>
       </w:r>
+      <w:proofErr w:type="spellEnd"/>
       <w:r>
         <w:t xml:space="preserve"> in sequence </w:t>
       </w:r>
@@ -6879,6 +7159,7 @@
           <w:numId w:val="18"/>
         </w:numPr>
       </w:pPr>
+      <w:proofErr w:type="spellStart"/>
       <w:r>
         <w:rPr>
           <w:b/>
@@ -6886,6 +7167,7 @@
         </w:rPr>
         <w:t>autoRefresh</w:t>
       </w:r>
+      <w:proofErr w:type="spellEnd"/>
       <w:r>
         <w:t xml:space="preserve">:  </w:t>
       </w:r>
@@ -6991,6 +7273,7 @@
           <w:numId w:val="18"/>
         </w:numPr>
       </w:pPr>
+      <w:proofErr w:type="spellStart"/>
       <w:r>
         <w:rPr>
           <w:b/>
@@ -6998,6 +7281,7 @@
         </w:rPr>
         <w:t>addViewId</w:t>
       </w:r>
+      <w:proofErr w:type="spellEnd"/>
       <w:r>
         <w:t xml:space="preserve">:  Convenient for developers who want to see the view id next </w:t>
       </w:r>
@@ -7016,6 +7300,7 @@
           <w:numId w:val="18"/>
         </w:numPr>
       </w:pPr>
+      <w:proofErr w:type="spellStart"/>
       <w:r>
         <w:rPr>
           <w:b/>
@@ -7023,6 +7308,7 @@
         </w:rPr>
         <w:t>addCheckboxesToTable</w:t>
       </w:r>
+      <w:proofErr w:type="spellEnd"/>
       <w:r>
         <w:t xml:space="preserve">:  Will add checkboxes to a table, including the top </w:t>
       </w:r>
@@ -7044,6 +7330,7 @@
           <w:numId w:val="18"/>
         </w:numPr>
       </w:pPr>
+      <w:proofErr w:type="spellStart"/>
       <w:r>
         <w:rPr>
           <w:b/>
@@ -7051,6 +7338,7 @@
         </w:rPr>
         <w:t>addTimeStampToHeader</w:t>
       </w:r>
+      <w:proofErr w:type="spellEnd"/>
       <w:r>
         <w:t>:  Useful to see when the last refresh date/time</w:t>
       </w:r>
@@ -7078,6 +7366,7 @@
           <w:numId w:val="18"/>
         </w:numPr>
       </w:pPr>
+      <w:proofErr w:type="spellStart"/>
       <w:r>
         <w:rPr>
           <w:b/>
@@ -7085,6 +7374,7 @@
         </w:rPr>
         <w:t>processTitleFlags</w:t>
       </w:r>
+      <w:proofErr w:type="spellEnd"/>
       <w:r>
         <w:t xml:space="preserve">:  </w:t>
       </w:r>
@@ -7098,7 +7388,15 @@
         <w:t xml:space="preserve">not exposed.  </w:t>
       </w:r>
       <w:r>
-        <w:t>But it's worth explaining nonetheless.  It p</w:t>
+        <w:t xml:space="preserve">But it's worth </w:t>
+      </w:r>
+      <w:proofErr w:type="gramStart"/>
+      <w:r>
+        <w:t>explaining</w:t>
+      </w:r>
+      <w:proofErr w:type="gramEnd"/>
+      <w:r>
+        <w:t xml:space="preserve"> nonetheless.  It p</w:t>
       </w:r>
       <w:r>
         <w:t xml:space="preserve">arses </w:t>
@@ -7352,9 +7650,11 @@
       <w:r>
         <w:t xml:space="preserve">function </w:t>
       </w:r>
+      <w:proofErr w:type="spellStart"/>
       <w:r>
         <w:t>appProcessTitleFlags</w:t>
       </w:r>
+      <w:proofErr w:type="spellEnd"/>
       <w:r>
         <w:t>.</w:t>
       </w:r>
@@ -7367,6 +7667,7 @@
           <w:numId w:val="18"/>
         </w:numPr>
       </w:pPr>
+      <w:proofErr w:type="spellStart"/>
       <w:r>
         <w:rPr>
           <w:b/>
@@ -7374,6 +7675,7 @@
         </w:rPr>
         <w:t>hideField</w:t>
       </w:r>
+      <w:proofErr w:type="spellEnd"/>
       <w:r>
         <w:t>:  Moves a field away from the screen</w:t>
       </w:r>
@@ -7389,6 +7691,7 @@
           <w:numId w:val="18"/>
         </w:numPr>
       </w:pPr>
+      <w:proofErr w:type="spellStart"/>
       <w:r>
         <w:rPr>
           <w:b/>
@@ -7397,6 +7700,7 @@
         <w:lastRenderedPageBreak/>
         <w:t>searchDropdown</w:t>
       </w:r>
+      <w:proofErr w:type="spellEnd"/>
       <w:r>
         <w:t>:  Searches text in a dropdown</w:t>
       </w:r>
@@ -7493,6 +7797,7 @@
           <w:numId w:val="18"/>
         </w:numPr>
       </w:pPr>
+      <w:proofErr w:type="spellStart"/>
       <w:r>
         <w:rPr>
           <w:b/>
@@ -7507,6 +7812,7 @@
         </w:rPr>
         <w:t>View</w:t>
       </w:r>
+      <w:proofErr w:type="spellEnd"/>
       <w:r>
         <w:t xml:space="preserve">:  Uses a </w:t>
       </w:r>
@@ -7549,6 +7855,7 @@
           <w:numId w:val="18"/>
         </w:numPr>
       </w:pPr>
+      <w:proofErr w:type="spellStart"/>
       <w:r>
         <w:rPr>
           <w:b/>
@@ -7556,6 +7863,7 @@
         </w:rPr>
         <w:t>removeTableColumns</w:t>
       </w:r>
+      <w:proofErr w:type="spellEnd"/>
       <w:r>
         <w:t xml:space="preserve">:  </w:t>
       </w:r>
@@ -7613,6 +7921,7 @@
           <w:numId w:val="18"/>
         </w:numPr>
       </w:pPr>
+      <w:proofErr w:type="spellStart"/>
       <w:r>
         <w:rPr>
           <w:b/>
@@ -7620,6 +7929,7 @@
         </w:rPr>
         <w:t>modifyTableSort</w:t>
       </w:r>
+      <w:proofErr w:type="spellEnd"/>
       <w:r>
         <w:t>:  Inverts the sort order if the data type is Date/Time</w:t>
       </w:r>
@@ -7650,11 +7960,16 @@
       <w:r>
         <w:t xml:space="preserve">  You can also do a </w:t>
       </w:r>
+      <w:proofErr w:type="spellStart"/>
       <w:r>
         <w:t>Ctrl+</w:t>
       </w:r>
       <w:r>
-        <w:t xml:space="preserve">Click to sort it </w:t>
+        <w:t>Click</w:t>
+      </w:r>
+      <w:proofErr w:type="spellEnd"/>
+      <w:r>
+        <w:t xml:space="preserve"> to sort it </w:t>
       </w:r>
       <w:r>
         <w:t>ascending like it is now.</w:t>
@@ -7723,6 +8038,7 @@
           <w:numId w:val="18"/>
         </w:numPr>
       </w:pPr>
+      <w:proofErr w:type="spellStart"/>
       <w:r>
         <w:rPr>
           <w:b/>
@@ -7730,6 +8046,7 @@
         </w:rPr>
         <w:t>setCfg</w:t>
       </w:r>
+      <w:proofErr w:type="spellEnd"/>
       <w:r>
         <w:t xml:space="preserve">:  Set </w:t>
       </w:r>
@@ -7781,6 +8098,7 @@
           <w:numId w:val="18"/>
         </w:numPr>
       </w:pPr>
+      <w:proofErr w:type="spellStart"/>
       <w:r>
         <w:rPr>
           <w:b/>
@@ -7788,6 +8106,7 @@
         </w:rPr>
         <w:t>convertNumToTel</w:t>
       </w:r>
+      <w:proofErr w:type="spellEnd"/>
       <w:r>
         <w:t xml:space="preserve">:  </w:t>
       </w:r>
@@ -7824,6 +8143,7 @@
           <w:numId w:val="18"/>
         </w:numPr>
       </w:pPr>
+      <w:proofErr w:type="spellStart"/>
       <w:r>
         <w:rPr>
           <w:b/>
@@ -7831,6 +8151,7 @@
         </w:rPr>
         <w:t>enforceNumeric</w:t>
       </w:r>
+      <w:proofErr w:type="spellEnd"/>
       <w:r>
         <w:t>:  For all numeric field</w:t>
       </w:r>
@@ -7847,7 +8168,15 @@
         <w:t xml:space="preserve">), </w:t>
       </w:r>
       <w:r>
-        <w:t>validation will be performed.  If non-numeric values are found, the submit button will be disabled and grayed-out, and the field will be colorized</w:t>
+        <w:t xml:space="preserve">validation will be performed.  If non-numeric values are found, the submit button will be disabled and </w:t>
+      </w:r>
+      <w:proofErr w:type="gramStart"/>
+      <w:r>
+        <w:t>grayed-out</w:t>
+      </w:r>
+      <w:proofErr w:type="gramEnd"/>
+      <w:r>
+        <w:t>, and the field will be colorized</w:t>
       </w:r>
       <w:r>
         <w:t xml:space="preserve"> with Knack's "pink" error indicator.</w:t>
@@ -7861,6 +8190,7 @@
           <w:numId w:val="18"/>
         </w:numPr>
       </w:pPr>
+      <w:proofErr w:type="spellStart"/>
       <w:r>
         <w:rPr>
           <w:b/>
@@ -7868,6 +8198,7 @@
         </w:rPr>
         <w:t>addButton</w:t>
       </w:r>
+      <w:proofErr w:type="spellEnd"/>
       <w:r>
         <w:t>:  Will add a button to a specified div element</w:t>
       </w:r>
@@ -7913,6 +8244,7 @@
           <w:numId w:val="18"/>
         </w:numPr>
       </w:pPr>
+      <w:proofErr w:type="spellStart"/>
       <w:r>
         <w:rPr>
           <w:b/>
@@ -7920,8 +8252,17 @@
         </w:rPr>
         <w:t>addCheckbox</w:t>
       </w:r>
-      <w:r>
-        <w:t>:  Similar to addButton, but for a checkbox.</w:t>
+      <w:proofErr w:type="spellEnd"/>
+      <w:r>
+        <w:t xml:space="preserve">:  Similar to </w:t>
+      </w:r>
+      <w:proofErr w:type="spellStart"/>
+      <w:r>
+        <w:t>addButton</w:t>
+      </w:r>
+      <w:proofErr w:type="spellEnd"/>
+      <w:r>
+        <w:t>, but for a checkbox.</w:t>
       </w:r>
     </w:p>
     <w:p>
@@ -7942,12 +8283,69 @@
       <w:r>
         <w:t xml:space="preserve">:  </w:t>
       </w:r>
-      <w:r>
-        <w:rPr>
-          <w:b/>
-          <w:bCs/>
-        </w:rPr>
-        <w:t xml:space="preserve">addChar, clearBuffer, getBuffer, setUsingBarcode, </w:t>
+      <w:proofErr w:type="spellStart"/>
+      <w:r>
+        <w:rPr>
+          <w:b/>
+          <w:bCs/>
+        </w:rPr>
+        <w:t>addChar</w:t>
+      </w:r>
+      <w:proofErr w:type="spellEnd"/>
+      <w:r>
+        <w:rPr>
+          <w:b/>
+          <w:bCs/>
+        </w:rPr>
+        <w:t xml:space="preserve">, </w:t>
+      </w:r>
+      <w:proofErr w:type="spellStart"/>
+      <w:r>
+        <w:rPr>
+          <w:b/>
+          <w:bCs/>
+        </w:rPr>
+        <w:t>clearBuffer</w:t>
+      </w:r>
+      <w:proofErr w:type="spellEnd"/>
+      <w:r>
+        <w:rPr>
+          <w:b/>
+          <w:bCs/>
+        </w:rPr>
+        <w:t xml:space="preserve">, </w:t>
+      </w:r>
+      <w:proofErr w:type="spellStart"/>
+      <w:r>
+        <w:rPr>
+          <w:b/>
+          <w:bCs/>
+        </w:rPr>
+        <w:t>getBuffer</w:t>
+      </w:r>
+      <w:proofErr w:type="spellEnd"/>
+      <w:r>
+        <w:rPr>
+          <w:b/>
+          <w:bCs/>
+        </w:rPr>
+        <w:t xml:space="preserve">, </w:t>
+      </w:r>
+      <w:proofErr w:type="spellStart"/>
+      <w:r>
+        <w:rPr>
+          <w:b/>
+          <w:bCs/>
+        </w:rPr>
+        <w:t>setUsingBarcode</w:t>
+      </w:r>
+      <w:proofErr w:type="spellEnd"/>
+      <w:r>
+        <w:rPr>
+          <w:b/>
+          <w:bCs/>
+        </w:rPr>
+        <w:t xml:space="preserve">, </w:t>
       </w:r>
       <w:r>
         <w:t>and</w:t>
@@ -7959,6 +8357,7 @@
         </w:rPr>
         <w:t xml:space="preserve"> </w:t>
       </w:r>
+      <w:proofErr w:type="spellStart"/>
       <w:r>
         <w:rPr>
           <w:b/>
@@ -7966,6 +8365,7 @@
         </w:rPr>
         <w:t>getUsingBarcode</w:t>
       </w:r>
+      <w:proofErr w:type="spellEnd"/>
       <w:r>
         <w:t xml:space="preserve">.  Useful in </w:t>
       </w:r>
@@ -7993,6 +8393,7 @@
           <w:numId w:val="18"/>
         </w:numPr>
       </w:pPr>
+      <w:proofErr w:type="spellStart"/>
       <w:r>
         <w:rPr>
           <w:b/>
@@ -8000,6 +8401,7 @@
         </w:rPr>
         <w:t>addChznBetter</w:t>
       </w:r>
+      <w:proofErr w:type="spellEnd"/>
       <w:r>
         <w:t>:  Th</w:t>
       </w:r>
@@ -8099,6 +8501,7 @@
           <w:numId w:val="18"/>
         </w:numPr>
       </w:pPr>
+      <w:proofErr w:type="spellStart"/>
       <w:r>
         <w:rPr>
           <w:b/>
@@ -8107,11 +8510,17 @@
         <w:lastRenderedPageBreak/>
         <w:t>searchChznBetterDropdown</w:t>
       </w:r>
+      <w:proofErr w:type="spellEnd"/>
       <w:r>
         <w:t xml:space="preserve">:  </w:t>
       </w:r>
-      <w:r>
-        <w:t>chznBetter's w</w:t>
+      <w:proofErr w:type="spellStart"/>
+      <w:r>
+        <w:t>chznBetter's</w:t>
+      </w:r>
+      <w:proofErr w:type="spellEnd"/>
+      <w:r>
+        <w:t xml:space="preserve"> w</w:t>
       </w:r>
       <w:r>
         <w:t>r</w:t>
@@ -8119,9 +8528,11 @@
       <w:r>
         <w:t xml:space="preserve">apper to </w:t>
       </w:r>
+      <w:proofErr w:type="spellStart"/>
       <w:r>
         <w:t>searchDropdown</w:t>
       </w:r>
+      <w:proofErr w:type="spellEnd"/>
       <w:r>
         <w:t>.</w:t>
       </w:r>
@@ -8158,10 +8569,18 @@
         <w:t xml:space="preserve">work with </w:t>
       </w:r>
       <w:r>
-        <w:t>table views</w:t>
-      </w:r>
-      <w:r>
-        <w:t xml:space="preserve">, and have </w:t>
+        <w:t xml:space="preserve">table </w:t>
+      </w:r>
+      <w:proofErr w:type="gramStart"/>
+      <w:r>
+        <w:t>views</w:t>
+      </w:r>
+      <w:r>
+        <w:t>, and</w:t>
+      </w:r>
+      <w:proofErr w:type="gramEnd"/>
+      <w:r>
+        <w:t xml:space="preserve"> have </w:t>
       </w:r>
       <w:r>
         <w:t xml:space="preserve">a </w:t>
@@ -8205,18 +8624,27 @@
       <w:r>
         <w:t xml:space="preserve">the </w:t>
       </w:r>
+      <w:proofErr w:type="spellStart"/>
       <w:r>
         <w:t>bulkEdit</w:t>
       </w:r>
+      <w:proofErr w:type="spellEnd"/>
       <w:r>
         <w:t xml:space="preserve"> flag</w:t>
       </w:r>
       <w:r>
         <w:t xml:space="preserve"> in the </w:t>
       </w:r>
-      <w:r>
-        <w:t>ktl.core.setCfg</w:t>
-      </w:r>
+      <w:proofErr w:type="spellStart"/>
+      <w:proofErr w:type="gramStart"/>
+      <w:r>
+        <w:t>ktl.core</w:t>
+      </w:r>
+      <w:proofErr w:type="gramEnd"/>
+      <w:r>
+        <w:t>.setCfg</w:t>
+      </w:r>
+      <w:proofErr w:type="spellEnd"/>
       <w:r>
         <w:t xml:space="preserve"> function</w:t>
       </w:r>
@@ -8332,11 +8760,16 @@
     </w:p>
     <w:p>
       <w:r>
-        <w:t>** Important note** the table's sort may cause your changes to disappear due to being out of scope.  This is normal.  You can prevent this by first choosing a sort that will not cause this, o</w:t>
+        <w:t xml:space="preserve">** Important note** the table's sort may cause your changes to disappear due to being out of scope.  This is normal.  You can prevent this by first choosing a sort that will not cause </w:t>
+      </w:r>
+      <w:proofErr w:type="gramStart"/>
+      <w:r>
+        <w:t>this, o</w:t>
       </w:r>
       <w:r>
         <w:t>r</w:t>
       </w:r>
+      <w:proofErr w:type="gramEnd"/>
       <w:r>
         <w:t xml:space="preserve"> filtering as much as possible to show a very restricted number or records, including the ones you need.  Experimenting with </w:t>
       </w:r>
@@ -8385,18 +8818,27 @@
       <w:r>
         <w:t xml:space="preserve">the </w:t>
       </w:r>
+      <w:proofErr w:type="spellStart"/>
       <w:r>
         <w:t>bulkDelete</w:t>
       </w:r>
+      <w:proofErr w:type="spellEnd"/>
       <w:r>
         <w:t xml:space="preserve"> flag</w:t>
       </w:r>
       <w:r>
         <w:t xml:space="preserve"> in the </w:t>
       </w:r>
-      <w:r>
-        <w:t>ktl.core.setCfg</w:t>
-      </w:r>
+      <w:proofErr w:type="spellStart"/>
+      <w:proofErr w:type="gramStart"/>
+      <w:r>
+        <w:t>ktl.core</w:t>
+      </w:r>
+      <w:proofErr w:type="gramEnd"/>
+      <w:r>
+        <w:t>.setCfg</w:t>
+      </w:r>
+      <w:proofErr w:type="spellEnd"/>
       <w:r>
         <w:t xml:space="preserve"> function</w:t>
       </w:r>
@@ -8490,6 +8932,7 @@
           <w:numId w:val="18"/>
         </w:numPr>
       </w:pPr>
+      <w:proofErr w:type="spellStart"/>
       <w:r>
         <w:rPr>
           <w:b/>
@@ -8497,6 +8940,7 @@
         </w:rPr>
         <w:t>enableBulkOperations</w:t>
       </w:r>
+      <w:proofErr w:type="spellEnd"/>
       <w:r>
         <w:t xml:space="preserve">:  If the user has </w:t>
       </w:r>
@@ -8575,6 +9019,7 @@
           <w:numId w:val="18"/>
         </w:numPr>
       </w:pPr>
+      <w:proofErr w:type="spellStart"/>
       <w:r>
         <w:rPr>
           <w:b/>
@@ -8582,8 +9027,17 @@
         </w:rPr>
         <w:t>deleteRecords</w:t>
       </w:r>
-      <w:r>
-        <w:t xml:space="preserve">:  To delete and array of records. Used internally by bulk delete, but may be used elsewhere </w:t>
+      <w:proofErr w:type="spellEnd"/>
+      <w:r>
+        <w:t xml:space="preserve">:  To delete and array of records. Used internally by bulk </w:t>
+      </w:r>
+      <w:proofErr w:type="gramStart"/>
+      <w:r>
+        <w:t>delete, but</w:t>
+      </w:r>
+      <w:proofErr w:type="gramEnd"/>
+      <w:r>
+        <w:t xml:space="preserve"> may be used elsewhere </w:t>
       </w:r>
       <w:r>
         <w:t xml:space="preserve">by </w:t>
@@ -8633,7 +9087,23 @@
         <w:t xml:space="preserve">.  </w:t>
       </w:r>
       <w:r>
-        <w:t xml:space="preserve">Your configuration is save in localStorage, but can be </w:t>
+        <w:t xml:space="preserve">Your configuration is </w:t>
+      </w:r>
+      <w:proofErr w:type="gramStart"/>
+      <w:r>
+        <w:t>save</w:t>
+      </w:r>
+      <w:proofErr w:type="gramEnd"/>
+      <w:r>
+        <w:t xml:space="preserve"> in </w:t>
+      </w:r>
+      <w:proofErr w:type="spellStart"/>
+      <w:r>
+        <w:t>localStorage</w:t>
+      </w:r>
+      <w:proofErr w:type="spellEnd"/>
+      <w:r>
+        <w:t xml:space="preserve">, but can be </w:t>
       </w:r>
       <w:r>
         <w:t xml:space="preserve">saved/restored to/from </w:t>
@@ -8696,6 +9166,7 @@
           <w:numId w:val="18"/>
         </w:numPr>
       </w:pPr>
+      <w:proofErr w:type="spellStart"/>
       <w:r>
         <w:rPr>
           <w:b/>
@@ -8703,6 +9174,7 @@
         </w:rPr>
         <w:t>setCfg</w:t>
       </w:r>
+      <w:proofErr w:type="spellEnd"/>
       <w:r>
         <w:t xml:space="preserve">:  </w:t>
       </w:r>
@@ -8712,9 +9184,11 @@
       <w:r>
         <w:t xml:space="preserve">the </w:t>
       </w:r>
+      <w:proofErr w:type="spellStart"/>
       <w:r>
         <w:t>allowUserFilters</w:t>
       </w:r>
+      <w:proofErr w:type="spellEnd"/>
       <w:r>
         <w:t xml:space="preserve"> </w:t>
       </w:r>
@@ -8751,13 +9225,29 @@
     </w:p>
     <w:p>
       <w:r>
-        <w:t>When user types-in data in a form, values are saved to localStorage and restored in case of power outage, accidental refresh, loss of network or other mishaps.  Data is erased when</w:t>
+        <w:t xml:space="preserve">When user types-in data in a form, values are saved to </w:t>
+      </w:r>
+      <w:proofErr w:type="spellStart"/>
+      <w:r>
+        <w:t>localStorage</w:t>
+      </w:r>
+      <w:proofErr w:type="spellEnd"/>
+      <w:r>
+        <w:t xml:space="preserve"> and restored in case of power outage, accidental refresh, loss of network or other mishaps.  Data is erased when</w:t>
       </w:r>
       <w:r>
         <w:t xml:space="preserve"> the</w:t>
       </w:r>
       <w:r>
-        <w:t xml:space="preserve"> form is submitted or user navigates away from page.</w:t>
+        <w:t xml:space="preserve"> form is </w:t>
+      </w:r>
+      <w:proofErr w:type="gramStart"/>
+      <w:r>
+        <w:t>submitted</w:t>
+      </w:r>
+      <w:proofErr w:type="gramEnd"/>
+      <w:r>
+        <w:t xml:space="preserve"> or user navigates away from page.</w:t>
       </w:r>
     </w:p>
     <w:p>
@@ -8778,6 +9268,7 @@
           <w:numId w:val="18"/>
         </w:numPr>
       </w:pPr>
+      <w:proofErr w:type="spellStart"/>
       <w:r>
         <w:rPr>
           <w:b/>
@@ -8792,6 +9283,7 @@
         </w:rPr>
         <w:t>Cfg</w:t>
       </w:r>
+      <w:proofErr w:type="spellEnd"/>
       <w:r>
         <w:t xml:space="preserve">:  </w:t>
       </w:r>
@@ -8844,6 +9336,7 @@
           <w:numId w:val="18"/>
         </w:numPr>
       </w:pPr>
+      <w:proofErr w:type="spellStart"/>
       <w:r>
         <w:rPr>
           <w:b/>
@@ -8851,6 +9344,7 @@
         </w:rPr>
         <w:t>getRoleNames</w:t>
       </w:r>
+      <w:proofErr w:type="spellEnd"/>
       <w:r>
         <w:t>:  Returns a list of all roles, in text format.</w:t>
       </w:r>
@@ -8863,6 +9357,7 @@
           <w:numId w:val="18"/>
         </w:numPr>
       </w:pPr>
+      <w:proofErr w:type="spellStart"/>
       <w:r>
         <w:rPr>
           <w:b/>
@@ -8870,6 +9365,7 @@
         </w:rPr>
         <w:t>isDeveloper</w:t>
       </w:r>
+      <w:proofErr w:type="spellEnd"/>
       <w:r>
         <w:t>:  Check if the list of role</w:t>
       </w:r>
@@ -8894,6 +9390,7 @@
           <w:numId w:val="18"/>
         </w:numPr>
       </w:pPr>
+      <w:proofErr w:type="spellStart"/>
       <w:r>
         <w:rPr>
           <w:b/>
@@ -8901,14 +9398,20 @@
         </w:rPr>
         <w:t>isLoggedIn</w:t>
       </w:r>
+      <w:proofErr w:type="spellEnd"/>
       <w:r>
         <w:t xml:space="preserve">:  Returns </w:t>
       </w:r>
       <w:r>
         <w:t xml:space="preserve">false if </w:t>
       </w:r>
-      <w:r>
-        <w:t xml:space="preserve">Knack.getUserAttributes() </w:t>
+      <w:proofErr w:type="spellStart"/>
+      <w:r>
+        <w:t>Knack.getUserAttributes</w:t>
+      </w:r>
+      <w:proofErr w:type="spellEnd"/>
+      <w:r>
+        <w:t xml:space="preserve">() </w:t>
       </w:r>
       <w:r>
         <w:t xml:space="preserve">is not </w:t>
@@ -9009,6 +9512,7 @@
           <w:numId w:val="18"/>
         </w:numPr>
       </w:pPr>
+      <w:proofErr w:type="spellStart"/>
       <w:r>
         <w:rPr>
           <w:b/>
@@ -9016,6 +9520,7 @@
         </w:rPr>
         <w:t>setCfg</w:t>
       </w:r>
+      <w:proofErr w:type="spellEnd"/>
       <w:r>
         <w:t xml:space="preserve">:  </w:t>
       </w:r>
@@ -9025,11 +9530,18 @@
       <w:r>
         <w:t xml:space="preserve">a callback </w:t>
       </w:r>
+      <w:proofErr w:type="spellStart"/>
+      <w:proofErr w:type="gramStart"/>
       <w:r>
         <w:t>allowShowPrefs</w:t>
       </w:r>
-      <w:r>
-        <w:t>()</w:t>
+      <w:proofErr w:type="spellEnd"/>
+      <w:r>
+        <w:t>(</w:t>
+      </w:r>
+      <w:proofErr w:type="gramEnd"/>
+      <w:r>
+        <w:t>)</w:t>
       </w:r>
       <w:r>
         <w:t xml:space="preserve"> </w:t>
@@ -9064,6 +9576,7 @@
           <w:numId w:val="18"/>
         </w:numPr>
       </w:pPr>
+      <w:proofErr w:type="spellStart"/>
       <w:r>
         <w:rPr>
           <w:b/>
@@ -9071,12 +9584,18 @@
         </w:rPr>
         <w:t>getUserPrefs</w:t>
       </w:r>
+      <w:proofErr w:type="spellEnd"/>
       <w:r>
         <w:t xml:space="preserve">:  </w:t>
       </w:r>
       <w:r>
-        <w:t>Reads the user preferences from localStorage</w:t>
-      </w:r>
+        <w:t xml:space="preserve">Reads the user preferences from </w:t>
+      </w:r>
+      <w:proofErr w:type="spellStart"/>
+      <w:r>
+        <w:t>localStorage</w:t>
+      </w:r>
+      <w:proofErr w:type="spellEnd"/>
       <w:r>
         <w:t>.</w:t>
       </w:r>
@@ -9281,6 +9800,7 @@
           <w:numId w:val="18"/>
         </w:numPr>
       </w:pPr>
+      <w:proofErr w:type="spellStart"/>
       <w:r>
         <w:rPr>
           <w:b/>
@@ -9288,6 +9808,7 @@
         </w:rPr>
         <w:t>setCfg</w:t>
       </w:r>
+      <w:proofErr w:type="spellEnd"/>
       <w:r>
         <w:t xml:space="preserve">:  Your </w:t>
       </w:r>
@@ -9306,6 +9827,7 @@
           <w:numId w:val="18"/>
         </w:numPr>
       </w:pPr>
+      <w:proofErr w:type="spellStart"/>
       <w:r>
         <w:rPr>
           <w:b/>
@@ -9313,6 +9835,7 @@
         </w:rPr>
         <w:t>getCfg</w:t>
       </w:r>
+      <w:proofErr w:type="spellEnd"/>
       <w:r>
         <w:t>:</w:t>
       </w:r>
@@ -9377,6 +9900,7 @@
           <w:numId w:val="18"/>
         </w:numPr>
       </w:pPr>
+      <w:proofErr w:type="spellStart"/>
       <w:r>
         <w:rPr>
           <w:b/>
@@ -9384,15 +9908,29 @@
         </w:rPr>
         <w:t>lsLog</w:t>
       </w:r>
-      <w:r>
-        <w:t xml:space="preserve">:  Adds a log to localStorage, with timestamp to millisecond resolution.  These logs </w:t>
+      <w:proofErr w:type="spellEnd"/>
+      <w:r>
+        <w:t xml:space="preserve">:  Adds a log to </w:t>
+      </w:r>
+      <w:proofErr w:type="spellStart"/>
+      <w:r>
+        <w:t>localStorage</w:t>
+      </w:r>
+      <w:proofErr w:type="spellEnd"/>
+      <w:r>
+        <w:t xml:space="preserve">, with timestamp to millisecond resolution.  These logs </w:t>
       </w:r>
       <w:r>
         <w:t xml:space="preserve">can be shown </w:t>
       </w:r>
       <w:r>
-        <w:t>in the debugWnd</w:t>
-      </w:r>
+        <w:t xml:space="preserve">in the </w:t>
+      </w:r>
+      <w:proofErr w:type="spellStart"/>
+      <w:r>
+        <w:t>debugWnd</w:t>
+      </w:r>
+      <w:proofErr w:type="spellEnd"/>
       <w:r>
         <w:t xml:space="preserve"> when visible, and optionally, in the console.log if you have one.</w:t>
       </w:r>
@@ -9405,6 +9943,7 @@
           <w:numId w:val="18"/>
         </w:numPr>
       </w:pPr>
+      <w:proofErr w:type="spellStart"/>
       <w:r>
         <w:rPr>
           <w:b/>
@@ -9412,8 +9951,17 @@
         </w:rPr>
         <w:t>showDebugWnd</w:t>
       </w:r>
-      <w:r>
-        <w:t>:  Show or hide the debugWnd.</w:t>
+      <w:proofErr w:type="spellEnd"/>
+      <w:r>
+        <w:t xml:space="preserve">:  Show or hide the </w:t>
+      </w:r>
+      <w:proofErr w:type="spellStart"/>
+      <w:r>
+        <w:t>debugWnd</w:t>
+      </w:r>
+      <w:proofErr w:type="spellEnd"/>
+      <w:r>
+        <w:t>.</w:t>
       </w:r>
     </w:p>
     <w:p>
@@ -9458,11 +10006,32 @@
         <w:t>.</w:t>
       </w:r>
       <w:r>
-        <w:t xml:space="preserve">  Logs are aways saved in localStorage, with their timestamp.  This is to prevent losing any of them in case of power loss or other reason.  At certain intervals, they are sent to Knack and upon confirmation</w:t>
-      </w:r>
-      <w:r>
-        <w:t xml:space="preserve"> (todo</w:t>
-      </w:r>
+        <w:t xml:space="preserve">  Logs are </w:t>
+      </w:r>
+      <w:proofErr w:type="spellStart"/>
+      <w:r>
+        <w:t>aways</w:t>
+      </w:r>
+      <w:proofErr w:type="spellEnd"/>
+      <w:r>
+        <w:t xml:space="preserve"> saved in </w:t>
+      </w:r>
+      <w:proofErr w:type="spellStart"/>
+      <w:r>
+        <w:t>localStorage</w:t>
+      </w:r>
+      <w:proofErr w:type="spellEnd"/>
+      <w:r>
+        <w:t>, with their timestamp.  This is to prevent losing any of them in case of power loss or other reason.  At certain intervals, they are sent to Knack and upon confirmation</w:t>
+      </w:r>
+      <w:r>
+        <w:t xml:space="preserve"> (</w:t>
+      </w:r>
+      <w:proofErr w:type="spellStart"/>
+      <w:r>
+        <w:t>todo</w:t>
+      </w:r>
+      <w:proofErr w:type="spellEnd"/>
       <w:r>
         <w:t>…</w:t>
       </w:r>
@@ -9479,7 +10048,15 @@
         <w:t xml:space="preserve">are </w:t>
       </w:r>
       <w:r>
-        <w:t>erased from localStorage.</w:t>
+        <w:t xml:space="preserve">erased from </w:t>
+      </w:r>
+      <w:proofErr w:type="spellStart"/>
+      <w:r>
+        <w:t>localStorage</w:t>
+      </w:r>
+      <w:proofErr w:type="spellEnd"/>
+      <w:r>
+        <w:t>.</w:t>
       </w:r>
     </w:p>
     <w:p>
@@ -9502,7 +10079,15 @@
         <w:t>ctivity (count of keypresses and mouse clicks)</w:t>
       </w:r>
       <w:r>
-        <w:t xml:space="preserve">, Critial Events, </w:t>
+        <w:t xml:space="preserve">, </w:t>
+      </w:r>
+      <w:proofErr w:type="spellStart"/>
+      <w:r>
+        <w:t>Critial</w:t>
+      </w:r>
+      <w:proofErr w:type="spellEnd"/>
+      <w:r>
+        <w:t xml:space="preserve"> Events, </w:t>
       </w:r>
       <w:r>
         <w:t xml:space="preserve">App </w:t>
@@ -9538,6 +10123,7 @@
           <w:numId w:val="18"/>
         </w:numPr>
       </w:pPr>
+      <w:proofErr w:type="spellStart"/>
       <w:r>
         <w:rPr>
           <w:b/>
@@ -9545,17 +10131,25 @@
         </w:rPr>
         <w:t>setCfg</w:t>
       </w:r>
+      <w:proofErr w:type="spellEnd"/>
       <w:r>
         <w:t xml:space="preserve">:  Allows setting </w:t>
       </w:r>
       <w:r>
         <w:t xml:space="preserve">a callback </w:t>
       </w:r>
+      <w:proofErr w:type="spellStart"/>
+      <w:proofErr w:type="gramStart"/>
       <w:r>
         <w:t>logCategoryAllowed</w:t>
       </w:r>
-      <w:r>
-        <w:t>()</w:t>
+      <w:proofErr w:type="spellEnd"/>
+      <w:r>
+        <w:t>(</w:t>
+      </w:r>
+      <w:proofErr w:type="gramEnd"/>
+      <w:r>
+        <w:t>)</w:t>
       </w:r>
       <w:r>
         <w:t xml:space="preserve"> </w:t>
@@ -9607,7 +10201,15 @@
         <w:t>:  Just a</w:t>
       </w:r>
       <w:r>
-        <w:t xml:space="preserve">n enhanced version of console.log(), with </w:t>
+        <w:t xml:space="preserve">n enhanced version of </w:t>
+      </w:r>
+      <w:proofErr w:type="gramStart"/>
+      <w:r>
+        <w:t>console.log(</w:t>
+      </w:r>
+      <w:proofErr w:type="gramEnd"/>
+      <w:r>
+        <w:t xml:space="preserve">), with </w:t>
       </w:r>
       <w:r>
         <w:t>colorized</w:t>
@@ -9627,6 +10229,7 @@
           <w:numId w:val="18"/>
         </w:numPr>
       </w:pPr>
+      <w:proofErr w:type="spellStart"/>
       <w:r>
         <w:rPr>
           <w:b/>
@@ -9635,6 +10238,7 @@
         <w:lastRenderedPageBreak/>
         <w:t>objSnapshot</w:t>
       </w:r>
+      <w:proofErr w:type="spellEnd"/>
       <w:r>
         <w:t xml:space="preserve">:  </w:t>
       </w:r>
@@ -9678,6 +10282,7 @@
           <w:numId w:val="18"/>
         </w:numPr>
       </w:pPr>
+      <w:proofErr w:type="spellStart"/>
       <w:r>
         <w:rPr>
           <w:b/>
@@ -9685,11 +10290,20 @@
         </w:rPr>
         <w:t>addLog</w:t>
       </w:r>
+      <w:proofErr w:type="spellEnd"/>
       <w:r>
         <w:t xml:space="preserve">:  </w:t>
       </w:r>
       <w:r>
-        <w:t xml:space="preserve">Adds a log to the localStorage for deferred processing.  </w:t>
+        <w:t xml:space="preserve">Adds a log to the </w:t>
+      </w:r>
+      <w:proofErr w:type="spellStart"/>
+      <w:r>
+        <w:t>localStorage</w:t>
+      </w:r>
+      <w:proofErr w:type="spellEnd"/>
+      <w:r>
+        <w:t xml:space="preserve"> for deferred processing.  </w:t>
       </w:r>
       <w:r>
         <w:t xml:space="preserve">All log categories are not </w:t>
@@ -9784,9 +10398,11 @@
       <w:r>
         <w:t xml:space="preserve">an object in </w:t>
       </w:r>
+      <w:proofErr w:type="spellStart"/>
       <w:r>
         <w:t>localStorage</w:t>
       </w:r>
+      <w:proofErr w:type="spellEnd"/>
       <w:r>
         <w:t>, then sent as a single bundle to Knack every 3 hours</w:t>
       </w:r>
@@ -9832,6 +10448,7 @@
           <w:numId w:val="18"/>
         </w:numPr>
       </w:pPr>
+      <w:proofErr w:type="spellStart"/>
       <w:r>
         <w:rPr>
           <w:b/>
@@ -9839,6 +10456,7 @@
         </w:rPr>
         <w:t>getLogArrayAge</w:t>
       </w:r>
+      <w:proofErr w:type="spellEnd"/>
       <w:r>
         <w:t xml:space="preserve">:  </w:t>
       </w:r>
@@ -9857,6 +10475,7 @@
           <w:numId w:val="18"/>
         </w:numPr>
       </w:pPr>
+      <w:proofErr w:type="spellStart"/>
       <w:r>
         <w:rPr>
           <w:b/>
@@ -9864,6 +10483,7 @@
         </w:rPr>
         <w:t>monitorActivity</w:t>
       </w:r>
+      <w:proofErr w:type="spellEnd"/>
       <w:r>
         <w:t xml:space="preserve">:  </w:t>
       </w:r>
@@ -9883,7 +10503,15 @@
         <w:t xml:space="preserve"> presses </w:t>
       </w:r>
       <w:r>
-        <w:t xml:space="preserve">counters are updated in localStorage, and </w:t>
+        <w:t xml:space="preserve">counters are updated in </w:t>
+      </w:r>
+      <w:proofErr w:type="spellStart"/>
+      <w:r>
+        <w:t>localStorage</w:t>
+      </w:r>
+      <w:proofErr w:type="spellEnd"/>
+      <w:r>
+        <w:t xml:space="preserve">, and </w:t>
       </w:r>
       <w:r>
         <w:t xml:space="preserve">counters </w:t>
@@ -9915,6 +10543,7 @@
           <w:numId w:val="18"/>
         </w:numPr>
       </w:pPr>
+      <w:proofErr w:type="spellStart"/>
       <w:r>
         <w:rPr>
           <w:b/>
@@ -9922,6 +10551,7 @@
         </w:rPr>
         <w:t>resetActivityCtr</w:t>
       </w:r>
+      <w:proofErr w:type="spellEnd"/>
       <w:r>
         <w:t xml:space="preserve">:  </w:t>
       </w:r>
@@ -9973,9 +10603,11 @@
       <w:r>
         <w:t xml:space="preserve">App window, the </w:t>
       </w:r>
+      <w:proofErr w:type="spellStart"/>
       <w:r>
         <w:t>iFramWnd</w:t>
       </w:r>
+      <w:proofErr w:type="spellEnd"/>
       <w:r>
         <w:t xml:space="preserve">, or </w:t>
       </w:r>
@@ -10082,6 +10714,7 @@
           <w:numId w:val="18"/>
         </w:numPr>
       </w:pPr>
+      <w:proofErr w:type="spellStart"/>
       <w:r>
         <w:rPr>
           <w:b/>
@@ -10089,6 +10722,7 @@
         </w:rPr>
         <w:t>setCfg</w:t>
       </w:r>
+      <w:proofErr w:type="spellEnd"/>
       <w:r>
         <w:rPr>
           <w:b/>
@@ -10160,6 +10794,7 @@
           <w:numId w:val="18"/>
         </w:numPr>
       </w:pPr>
+      <w:proofErr w:type="spellStart"/>
       <w:r>
         <w:rPr>
           <w:b/>
@@ -10167,6 +10802,7 @@
         </w:rPr>
         <w:t>removeAllMsgOfType</w:t>
       </w:r>
+      <w:proofErr w:type="spellEnd"/>
       <w:r>
         <w:t xml:space="preserve">:  </w:t>
       </w:r>
@@ -10182,6 +10818,7 @@
           <w:numId w:val="18"/>
         </w:numPr>
       </w:pPr>
+      <w:proofErr w:type="spellStart"/>
       <w:r>
         <w:rPr>
           <w:b/>
@@ -10189,6 +10826,7 @@
         </w:rPr>
         <w:t>processFailedMessages</w:t>
       </w:r>
+      <w:proofErr w:type="spellEnd"/>
       <w:r>
         <w:t xml:space="preserve">:  </w:t>
       </w:r>
@@ -10253,6 +10891,7 @@
           <w:numId w:val="18"/>
         </w:numPr>
       </w:pPr>
+      <w:proofErr w:type="spellStart"/>
       <w:r>
         <w:rPr>
           <w:b/>
@@ -10260,6 +10899,7 @@
         </w:rPr>
         <w:t>getSysInfo</w:t>
       </w:r>
+      <w:proofErr w:type="spellEnd"/>
       <w:r>
         <w:t>:  Returns an object with the mentioned properties.</w:t>
       </w:r>
@@ -10303,6 +10943,7 @@
           <w:numId w:val="18"/>
         </w:numPr>
       </w:pPr>
+      <w:proofErr w:type="spellStart"/>
       <w:r>
         <w:rPr>
           <w:b/>
@@ -10310,8 +10951,17 @@
         </w:rPr>
         <w:t>initSystemColors</w:t>
       </w:r>
-      <w:r>
-        <w:t>:  Parses the Knack colors and generates a sysColors object.</w:t>
+      <w:proofErr w:type="spellEnd"/>
+      <w:r>
+        <w:t xml:space="preserve">:  Parses the Knack colors and generates a </w:t>
+      </w:r>
+      <w:proofErr w:type="spellStart"/>
+      <w:r>
+        <w:t>sysColors</w:t>
+      </w:r>
+      <w:proofErr w:type="spellEnd"/>
+      <w:r>
+        <w:t xml:space="preserve"> object.</w:t>
       </w:r>
     </w:p>
     <w:p>
@@ -10322,6 +10972,7 @@
           <w:numId w:val="18"/>
         </w:numPr>
       </w:pPr>
+      <w:proofErr w:type="spellStart"/>
       <w:r>
         <w:rPr>
           <w:b/>
@@ -10329,8 +10980,17 @@
         </w:rPr>
         <w:t>getSystemColors</w:t>
       </w:r>
-      <w:r>
-        <w:t>:  Get the sysColors object.</w:t>
+      <w:proofErr w:type="spellEnd"/>
+      <w:r>
+        <w:t xml:space="preserve">:  Get the </w:t>
+      </w:r>
+      <w:proofErr w:type="spellStart"/>
+      <w:r>
+        <w:t>sysColors</w:t>
+      </w:r>
+      <w:proofErr w:type="spellEnd"/>
+      <w:r>
+        <w:t xml:space="preserve"> object.</w:t>
       </w:r>
     </w:p>
     <w:p>
@@ -10341,6 +11001,7 @@
           <w:numId w:val="18"/>
         </w:numPr>
       </w:pPr>
+      <w:proofErr w:type="spellStart"/>
       <w:r>
         <w:rPr>
           <w:b/>
@@ -10349,30 +11010,39 @@
         <w:lastRenderedPageBreak/>
         <w:t>rgbToHsl</w:t>
       </w:r>
+      <w:proofErr w:type="spellEnd"/>
       <w:r>
         <w:t xml:space="preserve">, </w:t>
       </w:r>
+      <w:proofErr w:type="spellStart"/>
       <w:r>
         <w:t>hslToRgb</w:t>
       </w:r>
+      <w:proofErr w:type="spellEnd"/>
       <w:r>
         <w:t xml:space="preserve">, </w:t>
       </w:r>
+      <w:proofErr w:type="spellStart"/>
       <w:r>
         <w:t>rgbToHsv</w:t>
       </w:r>
+      <w:proofErr w:type="spellEnd"/>
       <w:r>
         <w:t xml:space="preserve">, </w:t>
       </w:r>
+      <w:proofErr w:type="spellStart"/>
       <w:r>
         <w:t>hsvToRgb</w:t>
       </w:r>
+      <w:proofErr w:type="spellEnd"/>
       <w:r>
         <w:t xml:space="preserve">, </w:t>
       </w:r>
+      <w:proofErr w:type="spellStart"/>
       <w:r>
         <w:t>hexToRgb</w:t>
       </w:r>
+      <w:proofErr w:type="spellEnd"/>
       <w:r>
         <w:t>:  Various color conversion routines.</w:t>
       </w:r>
@@ -10434,7 +11104,15 @@
         <w:t xml:space="preserve">This is </w:t>
       </w:r>
       <w:r>
-        <w:t xml:space="preserve">the traditionnal </w:t>
+        <w:t xml:space="preserve">the </w:t>
+      </w:r>
+      <w:proofErr w:type="spellStart"/>
+      <w:r>
+        <w:t>traditionnal</w:t>
+      </w:r>
+      <w:proofErr w:type="spellEnd"/>
+      <w:r>
+        <w:t xml:space="preserve"> </w:t>
       </w:r>
       <w:r>
         <w:t>mode</w:t>
@@ -10443,7 +11121,15 @@
         <w:t xml:space="preserve"> that </w:t>
       </w:r>
       <w:r>
-        <w:t xml:space="preserve">we're used to, i.e. </w:t>
+        <w:t xml:space="preserve">we're used to, </w:t>
+      </w:r>
+      <w:proofErr w:type="gramStart"/>
+      <w:r>
+        <w:t>i.e.</w:t>
+      </w:r>
+      <w:proofErr w:type="gramEnd"/>
+      <w:r>
+        <w:t xml:space="preserve"> </w:t>
       </w:r>
       <w:r>
         <w:t xml:space="preserve">when </w:t>
@@ -10721,7 +11407,15 @@
         <w:t xml:space="preserve">back and forth </w:t>
       </w:r>
       <w:r>
-        <w:t>to each files.</w:t>
+        <w:t xml:space="preserve">to each </w:t>
+      </w:r>
+      <w:proofErr w:type="gramStart"/>
+      <w:r>
+        <w:t>files</w:t>
+      </w:r>
+      <w:proofErr w:type="gramEnd"/>
+      <w:r>
+        <w:t>.</w:t>
       </w:r>
     </w:p>
     <w:p>
@@ -10861,16 +11555,30 @@
           <w:i/>
           <w:iCs/>
         </w:rPr>
-        <w:t>//My App code</w:t>
-      </w:r>
-      <w:r>
-        <w:t xml:space="preserve">  (between the begin and end markers).  Save </w:t>
-      </w:r>
-      <w:r>
-        <w:rPr>
+        <w:t xml:space="preserve">//My App </w:t>
+      </w:r>
+      <w:proofErr w:type="gramStart"/>
+      <w:r>
+        <w:rPr>
+          <w:b/>
+          <w:bCs/>
           <w:i/>
           <w:iCs/>
         </w:rPr>
+        <w:t>code</w:t>
+      </w:r>
+      <w:r>
+        <w:t xml:space="preserve">  (</w:t>
+      </w:r>
+      <w:proofErr w:type="gramEnd"/>
+      <w:r>
+        <w:t xml:space="preserve">between the begin and end markers).  Save </w:t>
+      </w:r>
+      <w:r>
+        <w:rPr>
+          <w:i/>
+          <w:iCs/>
+        </w:rPr>
         <w:t>AppName</w:t>
       </w:r>
       <w:r>
@@ -11108,7 +11816,15 @@
         <w:t xml:space="preserve">e </w:t>
       </w:r>
       <w:r>
-        <w:t>procedure everytime.</w:t>
+        <w:t xml:space="preserve">procedure </w:t>
+      </w:r>
+      <w:proofErr w:type="spellStart"/>
+      <w:r>
+        <w:t>everytime</w:t>
+      </w:r>
+      <w:proofErr w:type="spellEnd"/>
+      <w:r>
+        <w:t>.</w:t>
       </w:r>
     </w:p>
     <w:p>
@@ -11173,8 +11889,13 @@
         <w:t>, for the same reasons as stated above</w:t>
       </w:r>
       <w:r>
-        <w:t xml:space="preserve"> for .js</w:t>
-      </w:r>
+        <w:t xml:space="preserve"> for .</w:t>
+      </w:r>
+      <w:proofErr w:type="spellStart"/>
+      <w:r>
+        <w:t>js</w:t>
+      </w:r>
+      <w:proofErr w:type="spellEnd"/>
       <w:r>
         <w:t>.</w:t>
       </w:r>
@@ -11372,10 +12093,18 @@
         <w:t xml:space="preserve">  Using it in a production environment </w:t>
       </w:r>
       <w:r>
-        <w:t>is not possible</w:t>
-      </w:r>
-      <w:r>
-        <w:t xml:space="preserve">, and </w:t>
+        <w:t xml:space="preserve">is not </w:t>
+      </w:r>
+      <w:proofErr w:type="gramStart"/>
+      <w:r>
+        <w:t>possible</w:t>
+      </w:r>
+      <w:r>
+        <w:t>, and</w:t>
+      </w:r>
+      <w:proofErr w:type="gramEnd"/>
+      <w:r>
+        <w:t xml:space="preserve"> </w:t>
       </w:r>
       <w:r>
         <w:t>wou</w:t>
@@ -11538,13 +12267,26 @@
         <w:t xml:space="preserve"> (</w:t>
       </w:r>
       <w:r>
-        <w:t>.js</w:t>
-      </w:r>
+        <w:t>.</w:t>
+      </w:r>
+      <w:proofErr w:type="spellStart"/>
+      <w:r>
+        <w:t>js</w:t>
+      </w:r>
+      <w:proofErr w:type="spellEnd"/>
       <w:r>
         <w:t xml:space="preserve"> and</w:t>
       </w:r>
       <w:r>
-        <w:t xml:space="preserve"> .css).  </w:t>
+        <w:t xml:space="preserve"> .</w:t>
+      </w:r>
+      <w:proofErr w:type="spellStart"/>
+      <w:r>
+        <w:t>css</w:t>
+      </w:r>
+      <w:proofErr w:type="spellEnd"/>
+      <w:r>
+        <w:t xml:space="preserve">).  </w:t>
       </w:r>
       <w:r>
         <w:t xml:space="preserve">This is useful if you want to add features </w:t>
@@ -11913,19 +12655,33 @@
           <w:i/>
           <w:iCs/>
         </w:rPr>
-        <w:t>//My App code</w:t>
-      </w:r>
-      <w:r>
-        <w:t xml:space="preserve">  (between the begin and end markers)</w:t>
-      </w:r>
-      <w:r>
-        <w:t xml:space="preserve">.  Save </w:t>
-      </w:r>
-      <w:r>
-        <w:rPr>
+        <w:t xml:space="preserve">//My App </w:t>
+      </w:r>
+      <w:proofErr w:type="gramStart"/>
+      <w:r>
+        <w:rPr>
+          <w:b/>
+          <w:bCs/>
           <w:i/>
           <w:iCs/>
         </w:rPr>
+        <w:t>code</w:t>
+      </w:r>
+      <w:r>
+        <w:t xml:space="preserve">  (</w:t>
+      </w:r>
+      <w:proofErr w:type="gramEnd"/>
+      <w:r>
+        <w:t>between the begin and end markers)</w:t>
+      </w:r>
+      <w:r>
+        <w:t xml:space="preserve">.  Save </w:t>
+      </w:r>
+      <w:r>
+        <w:rPr>
+          <w:i/>
+          <w:iCs/>
+        </w:rPr>
         <w:t>AppName</w:t>
       </w:r>
       <w:r>
@@ -12160,7 +12916,15 @@
         <w:t>code</w:t>
       </w:r>
       <w:r>
-        <w:t xml:space="preserve"> folder (see folder sdtructure below) and </w:t>
+        <w:t xml:space="preserve"> folder (see folder </w:t>
+      </w:r>
+      <w:proofErr w:type="spellStart"/>
+      <w:r>
+        <w:t>sdtructure</w:t>
+      </w:r>
+      <w:proofErr w:type="spellEnd"/>
+      <w:r>
+        <w:t xml:space="preserve"> below) and </w:t>
       </w:r>
       <w:r>
         <w:t>l</w:t>
@@ -12316,7 +13080,21 @@
         <w:rPr>
           <w:rFonts w:ascii="Consolas" w:hAnsi="Consolas"/>
         </w:rPr>
-        <w:t>code\MyKnackApps\App1\App1.js</w:t>
+        <w:t>code\</w:t>
+      </w:r>
+      <w:proofErr w:type="spellStart"/>
+      <w:r>
+        <w:rPr>
+          <w:rFonts w:ascii="Consolas" w:hAnsi="Consolas"/>
+        </w:rPr>
+        <w:t>MyKnackApps</w:t>
+      </w:r>
+      <w:proofErr w:type="spellEnd"/>
+      <w:r>
+        <w:rPr>
+          <w:rFonts w:ascii="Consolas" w:hAnsi="Consolas"/>
+        </w:rPr>
+        <w:t>\App1\App1.js</w:t>
       </w:r>
     </w:p>
     <w:p>
@@ -12445,7 +13223,21 @@
         <w:rPr>
           <w:rFonts w:ascii="Consolas" w:hAnsi="Consolas"/>
         </w:rPr>
-        <w:t>.code\Lib\SomeOtherCoolLib\CoolCode.js</w:t>
+        <w:t>.code\Lib\</w:t>
+      </w:r>
+      <w:proofErr w:type="spellStart"/>
+      <w:r>
+        <w:rPr>
+          <w:rFonts w:ascii="Consolas" w:hAnsi="Consolas"/>
+        </w:rPr>
+        <w:t>SomeOtherCoolLib</w:t>
+      </w:r>
+      <w:proofErr w:type="spellEnd"/>
+      <w:r>
+        <w:rPr>
+          <w:rFonts w:ascii="Consolas" w:hAnsi="Consolas"/>
+        </w:rPr>
+        <w:t>\CoolCode.js</w:t>
       </w:r>
     </w:p>
     <w:p>
@@ -12560,7 +13352,23 @@
     </w:p>
     <w:p>
       <w:r>
-        <w:t xml:space="preserve">Let's assume that you're curently in ACB mode, i.e. </w:t>
+        <w:t xml:space="preserve">Let's assume that you're </w:t>
+      </w:r>
+      <w:proofErr w:type="spellStart"/>
+      <w:r>
+        <w:t>curently</w:t>
+      </w:r>
+      <w:proofErr w:type="spellEnd"/>
+      <w:r>
+        <w:t xml:space="preserve"> in ACB mode, </w:t>
+      </w:r>
+      <w:proofErr w:type="gramStart"/>
+      <w:r>
+        <w:t>i.e.</w:t>
+      </w:r>
+      <w:proofErr w:type="gramEnd"/>
+      <w:r>
+        <w:t xml:space="preserve"> </w:t>
       </w:r>
       <w:r>
         <w:t>you've merge</w:t>
@@ -13117,13 +13925,24 @@
       <w:r>
         <w:t xml:space="preserve">in the function </w:t>
       </w:r>
-      <w:r>
-        <w:rPr>
-          <w:b/>
-          <w:bCs/>
-        </w:rPr>
-        <w:t>ktl.core.setCfg</w:t>
-      </w:r>
+      <w:proofErr w:type="spellStart"/>
+      <w:proofErr w:type="gramStart"/>
+      <w:r>
+        <w:rPr>
+          <w:b/>
+          <w:bCs/>
+        </w:rPr>
+        <w:t>ktl.core</w:t>
+      </w:r>
+      <w:proofErr w:type="gramEnd"/>
+      <w:r>
+        <w:rPr>
+          <w:b/>
+          <w:bCs/>
+        </w:rPr>
+        <w:t>.setCfg</w:t>
+      </w:r>
+      <w:proofErr w:type="spellEnd"/>
       <w:r>
         <w:t xml:space="preserve">, in the </w:t>
       </w:r>
@@ -13161,6 +13980,7 @@
           <w:numId w:val="23"/>
         </w:numPr>
       </w:pPr>
+      <w:proofErr w:type="spellStart"/>
       <w:r>
         <w:rPr>
           <w:b/>
@@ -13168,6 +13988,7 @@
         </w:rPr>
         <w:t>showAppInfo</w:t>
       </w:r>
+      <w:proofErr w:type="spellEnd"/>
       <w:r>
         <w:t>:  Displays the App version number.</w:t>
       </w:r>
@@ -13180,6 +14001,7 @@
           <w:numId w:val="23"/>
         </w:numPr>
       </w:pPr>
+      <w:proofErr w:type="spellStart"/>
       <w:r>
         <w:rPr>
           <w:b/>
@@ -13187,6 +14009,7 @@
         </w:rPr>
         <w:t>showKtlInfo</w:t>
       </w:r>
+      <w:proofErr w:type="spellEnd"/>
       <w:r>
         <w:t>:  Displays the KTL version number.</w:t>
       </w:r>
@@ -13199,6 +14022,7 @@
           <w:numId w:val="23"/>
         </w:numPr>
       </w:pPr>
+      <w:proofErr w:type="spellStart"/>
       <w:r>
         <w:rPr>
           <w:b/>
@@ -13213,6 +14037,7 @@
         </w:rPr>
         <w:t>Title</w:t>
       </w:r>
+      <w:proofErr w:type="spellEnd"/>
       <w:r>
         <w:t>:  Adds the menu to the browser's tab</w:t>
       </w:r>
@@ -13231,6 +14056,7 @@
           <w:numId w:val="23"/>
         </w:numPr>
       </w:pPr>
+      <w:proofErr w:type="spellStart"/>
       <w:r>
         <w:rPr>
           <w:b/>
@@ -13238,6 +14064,7 @@
         </w:rPr>
         <w:t>selTextOnFocus</w:t>
       </w:r>
+      <w:proofErr w:type="spellEnd"/>
       <w:r>
         <w:t>:  Selects all text in a</w:t>
       </w:r>
@@ -13256,6 +14083,7 @@
           <w:numId w:val="23"/>
         </w:numPr>
       </w:pPr>
+      <w:proofErr w:type="spellStart"/>
       <w:r>
         <w:rPr>
           <w:b/>
@@ -13263,6 +14091,7 @@
         </w:rPr>
         <w:t>autoFocus</w:t>
       </w:r>
+      <w:proofErr w:type="spellEnd"/>
       <w:r>
         <w:t xml:space="preserve">:  When a scene is rendered, a field will be selected to automatically place the focus on it, ready for text input.  You can have control of the logic with the callback </w:t>
       </w:r>
@@ -13271,7 +14100,32 @@
           <w:b/>
           <w:bCs/>
         </w:rPr>
-        <w:t>function autoFocus()</w:t>
+        <w:t xml:space="preserve">function </w:t>
+      </w:r>
+      <w:proofErr w:type="spellStart"/>
+      <w:proofErr w:type="gramStart"/>
+      <w:r>
+        <w:rPr>
+          <w:b/>
+          <w:bCs/>
+        </w:rPr>
+        <w:t>autoFocus</w:t>
+      </w:r>
+      <w:proofErr w:type="spellEnd"/>
+      <w:r>
+        <w:rPr>
+          <w:b/>
+          <w:bCs/>
+        </w:rPr>
+        <w:t>(</w:t>
+      </w:r>
+      <w:proofErr w:type="gramEnd"/>
+      <w:r>
+        <w:rPr>
+          <w:b/>
+          <w:bCs/>
+        </w:rPr>
+        <w:t>)</w:t>
       </w:r>
       <w:r>
         <w:t xml:space="preserve"> in the </w:t>
@@ -13309,6 +14163,7 @@
           <w:numId w:val="23"/>
         </w:numPr>
       </w:pPr>
+      <w:proofErr w:type="spellStart"/>
       <w:r>
         <w:rPr>
           <w:b/>
@@ -13316,6 +14171,7 @@
         </w:rPr>
         <w:t>userFilters</w:t>
       </w:r>
+      <w:proofErr w:type="spellEnd"/>
       <w:r>
         <w:t xml:space="preserve">:   </w:t>
       </w:r>
@@ -13355,6 +14211,7 @@
           <w:numId w:val="23"/>
         </w:numPr>
       </w:pPr>
+      <w:proofErr w:type="spellStart"/>
       <w:r>
         <w:rPr>
           <w:b/>
@@ -13362,8 +14219,17 @@
         </w:rPr>
         <w:t>persistentForm</w:t>
       </w:r>
-      <w:r>
-        <w:t xml:space="preserve">:  Allows saving the form data to localStorage.  See </w:t>
+      <w:proofErr w:type="spellEnd"/>
+      <w:r>
+        <w:t xml:space="preserve">:  Allows saving the form data to </w:t>
+      </w:r>
+      <w:proofErr w:type="spellStart"/>
+      <w:r>
+        <w:t>localStorage</w:t>
+      </w:r>
+      <w:proofErr w:type="spellEnd"/>
+      <w:r>
+        <w:t xml:space="preserve">.  See </w:t>
       </w:r>
       <w:r>
         <w:fldChar w:fldCharType="begin"/>
@@ -13392,6 +14258,7 @@
           <w:numId w:val="23"/>
         </w:numPr>
       </w:pPr>
+      <w:proofErr w:type="spellStart"/>
       <w:r>
         <w:rPr>
           <w:b/>
@@ -13399,6 +14266,7 @@
         </w:rPr>
         <w:t>spinnerWatchDog</w:t>
       </w:r>
+      <w:proofErr w:type="spellEnd"/>
       <w:r>
         <w:t>:</w:t>
       </w:r>
@@ -13427,8 +14295,13 @@
         <w:t>A</w:t>
       </w:r>
       <w:r>
-        <w:t>pp to take action</w:t>
-      </w:r>
+        <w:t xml:space="preserve">pp to </w:t>
+      </w:r>
+      <w:proofErr w:type="gramStart"/>
+      <w:r>
+        <w:t>take action</w:t>
+      </w:r>
+      <w:proofErr w:type="gramEnd"/>
       <w:r>
         <w:t xml:space="preserve"> - t</w:t>
       </w:r>
@@ -13941,7 +14814,15 @@
         <w:t>UTC HB</w:t>
       </w:r>
       <w:r>
-        <w:t>:  Type: Date/Time, Date Format: mm/dd/yyyy, Default Date: none, Time Format: military, Default Time: none.</w:t>
+        <w:t>:  Type: Date/Time, Date Format: mm/dd/</w:t>
+      </w:r>
+      <w:proofErr w:type="spellStart"/>
+      <w:r>
+        <w:t>yyyy</w:t>
+      </w:r>
+      <w:proofErr w:type="spellEnd"/>
+      <w:r>
+        <w:t>, Default Date: none, Time Format: military, Default Time: none.</w:t>
       </w:r>
     </w:p>
     <w:p>
@@ -13953,6 +14834,7 @@
         </w:numPr>
         <w:spacing w:after="160" w:line="259" w:lineRule="auto"/>
       </w:pPr>
+      <w:proofErr w:type="spellStart"/>
       <w:r>
         <w:rPr>
           <w:b/>
@@ -13960,6 +14842,7 @@
         </w:rPr>
         <w:t>TimeZoneOffset</w:t>
       </w:r>
+      <w:proofErr w:type="spellEnd"/>
       <w:r>
         <w:t>: Type:  Equation</w:t>
       </w:r>
@@ -13972,8 +14855,18 @@
       <w:r>
         <w:t xml:space="preserve">, Equation Editor:  </w:t>
       </w:r>
-      <w:r>
-        <w:t>currentTime()-{UTC HB}</w:t>
+      <w:proofErr w:type="spellStart"/>
+      <w:proofErr w:type="gramStart"/>
+      <w:r>
+        <w:t>currentTime</w:t>
+      </w:r>
+      <w:proofErr w:type="spellEnd"/>
+      <w:r>
+        <w:t>(</w:t>
+      </w:r>
+      <w:proofErr w:type="gramEnd"/>
+      <w:r>
+        <w:t>)-{UTC HB}</w:t>
       </w:r>
     </w:p>
     <w:p>
@@ -13993,13 +14886,37 @@
         <w:t>LOC HB</w:t>
       </w:r>
       <w:r>
-        <w:t xml:space="preserve">:  Type: Equation, Equation Type: Date, Date Type:  hours, Result Type: Date, Equation Editor:  </w:t>
-      </w:r>
-      <w:r>
-        <w:t>{UTC HB}+{TimeZoneOffset}</w:t>
-      </w:r>
-      <w:r>
-        <w:t>, Date Format: mm/dd/yyy, Time Format: military</w:t>
+        <w:t>:  Type: Equation, Equation Type: Date, Date Type:  hours, Result Type: Date, Equation Editor</w:t>
+      </w:r>
+      <w:proofErr w:type="gramStart"/>
+      <w:r>
+        <w:t xml:space="preserve">:  </w:t>
+      </w:r>
+      <w:r>
+        <w:t>{</w:t>
+      </w:r>
+      <w:proofErr w:type="gramEnd"/>
+      <w:r>
+        <w:t>UTC HB}+{</w:t>
+      </w:r>
+      <w:proofErr w:type="spellStart"/>
+      <w:r>
+        <w:t>TimeZoneOffset</w:t>
+      </w:r>
+      <w:proofErr w:type="spellEnd"/>
+      <w:r>
+        <w:t>}</w:t>
+      </w:r>
+      <w:r>
+        <w:t>, Date Format: mm/dd/</w:t>
+      </w:r>
+      <w:proofErr w:type="spellStart"/>
+      <w:r>
+        <w:t>yyy</w:t>
+      </w:r>
+      <w:proofErr w:type="spellEnd"/>
+      <w:r>
+        <w:t>, Time Format: military</w:t>
       </w:r>
     </w:p>
     <w:p>
@@ -14062,8 +14979,13 @@
       <w:r>
         <w:t xml:space="preserve">Once the view is added, remove all fields, then </w:t>
       </w:r>
-      <w:r>
-        <w:t xml:space="preserve">add: SW Version, UTC HB, LOC HB (set as read-only).  Move all 3 fields on a single line to save space.  </w:t>
+      <w:proofErr w:type="gramStart"/>
+      <w:r>
+        <w:t>add:</w:t>
+      </w:r>
+      <w:proofErr w:type="gramEnd"/>
+      <w:r>
+        <w:t xml:space="preserve"> SW Version, UTC HB, LOC HB (set as read-only).  Move all 3 fields on a single line to save space.  </w:t>
       </w:r>
       <w:r>
         <w:t xml:space="preserve">Set the view title </w:t>
@@ -14088,7 +15010,15 @@
         <w:t xml:space="preserve">the form's </w:t>
       </w:r>
       <w:r>
-        <w:t xml:space="preserve">auto reload in </w:t>
+        <w:t xml:space="preserve">auto </w:t>
+      </w:r>
+      <w:proofErr w:type="gramStart"/>
+      <w:r>
+        <w:t>reload</w:t>
+      </w:r>
+      <w:proofErr w:type="gramEnd"/>
+      <w:r>
+        <w:t xml:space="preserve"> in </w:t>
       </w:r>
       <w:r>
         <w:t xml:space="preserve">the Submit </w:t>
@@ -14112,7 +15042,7 @@
         <w:t xml:space="preserve">If your App requires </w:t>
       </w:r>
       <w:r>
-        <w:t>User Preferences (aka settings), there are some already built-in, and you can also add your own.</w:t>
+        <w:t>User Preferences, there are some already built-in, and you can also add your own.</w:t>
       </w:r>
       <w:r>
         <w:t xml:space="preserve">  Follow this procedure:</w:t>
@@ -14142,8 +15072,13 @@
         <w:t xml:space="preserve">a Paragraph Text field named </w:t>
       </w:r>
       <w:r>
-        <w:t>User Prefs</w:t>
-      </w:r>
+        <w:t xml:space="preserve">User </w:t>
+      </w:r>
+      <w:proofErr w:type="spellStart"/>
+      <w:r>
+        <w:t>Prefs</w:t>
+      </w:r>
+      <w:proofErr w:type="spellEnd"/>
       <w:r>
         <w:t>.</w:t>
       </w:r>
@@ -14157,7 +15092,21 @@
         </w:numPr>
       </w:pPr>
       <w:r>
-        <w:t>In the iFrameWnd, add a view:  Type: Details, For: Logged-in Account</w:t>
+        <w:t>In the iFrameWnd</w:t>
+      </w:r>
+      <w:r>
+        <w:t xml:space="preserve"> page</w:t>
+      </w:r>
+      <w:r>
+        <w:t xml:space="preserve">, add a view:  Type: Details, </w:t>
+      </w:r>
+      <w:proofErr w:type="gramStart"/>
+      <w:r>
+        <w:t>For</w:t>
+      </w:r>
+      <w:proofErr w:type="gramEnd"/>
+      <w:r>
+        <w:t>: Logged-in Account</w:t>
       </w:r>
       <w:r>
         <w:t>.  Once the view is added, r</w:t>
@@ -14166,7 +15115,15 @@
         <w:t xml:space="preserve">emove all fields, then add </w:t>
       </w:r>
       <w:r>
-        <w:t xml:space="preserve">User Prefs.  </w:t>
+        <w:t xml:space="preserve">User </w:t>
+      </w:r>
+      <w:proofErr w:type="spellStart"/>
+      <w:r>
+        <w:t>Prefs</w:t>
+      </w:r>
+      <w:proofErr w:type="spellEnd"/>
+      <w:r>
+        <w:t xml:space="preserve">.  </w:t>
       </w:r>
       <w:r>
         <w:t xml:space="preserve">Set the view title </w:t>
@@ -14214,7 +15171,15 @@
         <w:t>Once the view is added, remove all fields</w:t>
       </w:r>
       <w:r>
-        <w:t xml:space="preserve">, then add User Prefs.  </w:t>
+        <w:t xml:space="preserve">, then add User </w:t>
+      </w:r>
+      <w:proofErr w:type="spellStart"/>
+      <w:r>
+        <w:t>Prefs</w:t>
+      </w:r>
+      <w:proofErr w:type="spellEnd"/>
+      <w:r>
+        <w:t xml:space="preserve">.  </w:t>
       </w:r>
       <w:r>
         <w:t>Set the view t</w:t>
@@ -14233,7 +15198,15 @@
         <w:t>.</w:t>
       </w:r>
       <w:r>
-        <w:t xml:space="preserve">  Enable the form's auto reload in the Submit rule.</w:t>
+        <w:t xml:space="preserve">  Enable the form's auto </w:t>
+      </w:r>
+      <w:proofErr w:type="gramStart"/>
+      <w:r>
+        <w:t>reload</w:t>
+      </w:r>
+      <w:proofErr w:type="gramEnd"/>
+      <w:r>
+        <w:t xml:space="preserve"> in the Submit rule.</w:t>
       </w:r>
     </w:p>
     <w:p>
@@ -14245,7 +15218,15 @@
         </w:numPr>
       </w:pPr>
       <w:r>
-        <w:t>Align both view on same ro</w:t>
+        <w:t xml:space="preserve">Align </w:t>
+      </w:r>
+      <w:proofErr w:type="gramStart"/>
+      <w:r>
+        <w:t>both view</w:t>
+      </w:r>
+      <w:proofErr w:type="gramEnd"/>
+      <w:r>
+        <w:t xml:space="preserve"> on same ro</w:t>
       </w:r>
       <w:r>
         <w:t>w</w:t>
@@ -14263,11 +15244,115 @@
         </w:numPr>
       </w:pPr>
       <w:r>
+        <w:t>Go to User Pages and edit the Account Settings page.</w:t>
+      </w:r>
+    </w:p>
+    <w:p>
+      <w:pPr>
+        <w:pStyle w:val="ListParagraph"/>
+        <w:numPr>
+          <w:ilvl w:val="0"/>
+          <w:numId w:val="28"/>
+        </w:numPr>
+      </w:pPr>
+      <w:r>
+        <w:t>Add a menu named My Settings and move it at the top of the page.</w:t>
+      </w:r>
+    </w:p>
+    <w:p>
+      <w:pPr>
+        <w:pStyle w:val="ListParagraph"/>
+        <w:numPr>
+          <w:ilvl w:val="0"/>
+          <w:numId w:val="28"/>
+        </w:numPr>
+        <w:spacing w:after="160" w:line="259" w:lineRule="auto"/>
+      </w:pPr>
+      <w:r>
+        <w:t xml:space="preserve">Add a link to a new page named </w:t>
+      </w:r>
+      <w:r>
+        <w:t xml:space="preserve">My </w:t>
+      </w:r>
+      <w:proofErr w:type="gramStart"/>
+      <w:r>
+        <w:t>Preferences</w:t>
+      </w:r>
+      <w:r>
+        <w:t>, and</w:t>
+      </w:r>
+      <w:proofErr w:type="gramEnd"/>
+      <w:r>
+        <w:t xml:space="preserve"> enter to edit that page.</w:t>
+      </w:r>
+    </w:p>
+    <w:p>
+      <w:pPr>
+        <w:pStyle w:val="ListParagraph"/>
+        <w:numPr>
+          <w:ilvl w:val="0"/>
+          <w:numId w:val="28"/>
+        </w:numPr>
+      </w:pPr>
+      <w:r>
+        <w:t>Add</w:t>
+      </w:r>
+      <w:r>
+        <w:t xml:space="preserve"> view that displays Details connected to the logged-in account</w:t>
+      </w:r>
+      <w:r>
+        <w:t xml:space="preserve">.  </w:t>
+      </w:r>
+      <w:r>
+        <w:t xml:space="preserve">Set the view title to </w:t>
+      </w:r>
+      <w:r>
+        <w:rPr>
+          <w:b/>
+          <w:bCs/>
+        </w:rPr>
+        <w:t>My Preferences USER_PREFS_SET</w:t>
+      </w:r>
+      <w:r>
+        <w:t>.</w:t>
+      </w:r>
+    </w:p>
+    <w:p>
+      <w:pPr>
+        <w:pStyle w:val="ListParagraph"/>
+        <w:numPr>
+          <w:ilvl w:val="0"/>
+          <w:numId w:val="28"/>
+        </w:numPr>
+      </w:pPr>
+      <w:r>
+        <w:t xml:space="preserve">Delete all fields </w:t>
+      </w:r>
+      <w:r>
+        <w:t xml:space="preserve">to </w:t>
+      </w:r>
+      <w:r>
+        <w:t>leave view empty.</w:t>
+      </w:r>
+    </w:p>
+    <w:p>
+      <w:pPr>
+        <w:pStyle w:val="ListParagraph"/>
+        <w:numPr>
+          <w:ilvl w:val="0"/>
+          <w:numId w:val="28"/>
+        </w:numPr>
+      </w:pPr>
+      <w:r>
         <w:t xml:space="preserve">In your app, locate the function </w:t>
       </w:r>
+      <w:proofErr w:type="spellStart"/>
+      <w:proofErr w:type="gramStart"/>
       <w:r>
         <w:t>ktl.iFrameWnd.setCfg</w:t>
       </w:r>
+      <w:proofErr w:type="spellEnd"/>
+      <w:proofErr w:type="gramEnd"/>
       <w:r>
         <w:t xml:space="preserve"> and set all </w:t>
       </w:r>
@@ -14356,7 +15441,15 @@
         <w:t>Date/Time</w:t>
       </w:r>
       <w:r>
-        <w:t>: Type: Date/Time, Date Format: mm/dd/yyyy, Default Date: Current Date, Time Format: military, Default Time: Current Time.</w:t>
+        <w:t>: Type: Date/Time, Date Format: mm/dd/</w:t>
+      </w:r>
+      <w:proofErr w:type="spellStart"/>
+      <w:r>
+        <w:t>yyyy</w:t>
+      </w:r>
+      <w:proofErr w:type="spellEnd"/>
+      <w:r>
+        <w:t>, Default Date: Current Date, Time Format: military, Default Time: Current Time.</w:t>
       </w:r>
     </w:p>
     <w:p>
@@ -14467,7 +15560,15 @@
         <w:t xml:space="preserve">:  </w:t>
       </w:r>
       <w:r>
-        <w:t xml:space="preserve">Type: Table, For: </w:t>
+        <w:t xml:space="preserve">Type: Table, </w:t>
+      </w:r>
+      <w:proofErr w:type="gramStart"/>
+      <w:r>
+        <w:t>For</w:t>
+      </w:r>
+      <w:proofErr w:type="gramEnd"/>
+      <w:r>
+        <w:t xml:space="preserve">: </w:t>
       </w:r>
       <w:r>
         <w:t>Account Logs</w:t>
@@ -14486,7 +15587,15 @@
         <w:spacing w:after="160" w:line="259" w:lineRule="auto"/>
       </w:pPr>
       <w:r>
-        <w:t xml:space="preserve">Once the view is added, remove all fields, then add Log Type, Date/Time, Details, Log ID and an </w:t>
+        <w:t xml:space="preserve">Once the view is added, remove all fields, then add Log Type, Date/Time, Details, Log ID and </w:t>
+      </w:r>
+      <w:proofErr w:type="gramStart"/>
+      <w:r>
+        <w:t>an</w:t>
+      </w:r>
+      <w:proofErr w:type="gramEnd"/>
+      <w:r>
+        <w:t xml:space="preserve"> </w:t>
       </w:r>
       <w:r>
         <w:t xml:space="preserve">Custom </w:t>
@@ -14618,9 +15727,13 @@
       <w:r>
         <w:t xml:space="preserve">function </w:t>
       </w:r>
+      <w:proofErr w:type="spellStart"/>
+      <w:proofErr w:type="gramStart"/>
       <w:r>
         <w:t>ktl.iFrameWnd.setCfg</w:t>
       </w:r>
+      <w:proofErr w:type="spellEnd"/>
+      <w:proofErr w:type="gramEnd"/>
       <w:r>
         <w:t xml:space="preserve"> and set all </w:t>
       </w:r>
@@ -14699,7 +15812,15 @@
         <w:t>l</w:t>
       </w:r>
       <w:r>
-        <w:t xml:space="preserve">e to create named buttons for the User Filters that are save in localStorage, it is possible to upload the settings to Knack and download them back wherever and whenever needed.  This can be seen as a backup method, or also to </w:t>
+        <w:t xml:space="preserve">e to create named buttons for the User Filters that are save in </w:t>
+      </w:r>
+      <w:proofErr w:type="spellStart"/>
+      <w:r>
+        <w:t>localStorage</w:t>
+      </w:r>
+      <w:proofErr w:type="spellEnd"/>
+      <w:r>
+        <w:t xml:space="preserve">, it is possible to upload the settings to Knack and download them back wherever and whenever needed.  This can be seen as a backup method, or also to </w:t>
       </w:r>
       <w:r>
         <w:t>migrate them to other devices.</w:t>
@@ -14708,7 +15829,11 @@
         <w:t xml:space="preserve">  </w:t>
       </w:r>
       <w:r>
-        <w:t>Note that if you migrate filters from one App to another, typically a temporary development copy, some filters will not work due to the record IDs that have changed</w:t>
+        <w:t xml:space="preserve">Note that if you migrate filters from one App to another, typically a temporary development copy, </w:t>
+      </w:r>
+      <w:r>
+        <w:lastRenderedPageBreak/>
+        <w:t>some filters will not work due to the record IDs that have changed</w:t>
       </w:r>
       <w:r>
         <w:t xml:space="preserve"> for connected fields</w:t>
@@ -14773,7 +15898,6 @@
           <w:b/>
           <w:bCs/>
         </w:rPr>
-        <w:lastRenderedPageBreak/>
         <w:t>Account</w:t>
       </w:r>
       <w:r>
@@ -14797,7 +15921,15 @@
         <w:t>Date/Time</w:t>
       </w:r>
       <w:r>
-        <w:t>: Type: Date/Time, Date Format: mm/dd/yyyy, Default Date: Current Date, Time Format: military, Default Time: Current Time.</w:t>
+        <w:t>: Type: Date/Time, Date Format: mm/dd/</w:t>
+      </w:r>
+      <w:proofErr w:type="spellStart"/>
+      <w:r>
+        <w:t>yyyy</w:t>
+      </w:r>
+      <w:proofErr w:type="spellEnd"/>
+      <w:r>
+        <w:t>, Default Date: Current Date, Time Format: military, Default Time: Current Time.</w:t>
       </w:r>
     </w:p>
     <w:p>
@@ -14814,26 +15946,58 @@
           <w:lang w:val="fr-CA"/>
         </w:rPr>
       </w:pPr>
+      <w:proofErr w:type="spellStart"/>
       <w:r>
         <w:rPr>
           <w:b/>
           <w:bCs/>
           <w:lang w:val="fr-CA"/>
         </w:rPr>
-        <w:t>Filters Code</w:t>
-      </w:r>
-      <w:r>
-        <w:rPr>
+        <w:t>Filters</w:t>
+      </w:r>
+      <w:proofErr w:type="spellEnd"/>
+      <w:r>
+        <w:rPr>
+          <w:b/>
+          <w:bCs/>
           <w:lang w:val="fr-CA"/>
         </w:rPr>
-        <w:t>:  Type:  Paragraph T</w:t>
+        <w:t xml:space="preserve"> Code</w:t>
       </w:r>
       <w:r>
         <w:rPr>
           <w:lang w:val="fr-CA"/>
         </w:rPr>
+        <w:t xml:space="preserve">:  Type:  </w:t>
+      </w:r>
+      <w:proofErr w:type="spellStart"/>
+      <w:r>
+        <w:rPr>
+          <w:lang w:val="fr-CA"/>
+        </w:rPr>
+        <w:t>Paragraph</w:t>
+      </w:r>
+      <w:proofErr w:type="spellEnd"/>
+      <w:r>
+        <w:rPr>
+          <w:lang w:val="fr-CA"/>
+        </w:rPr>
+        <w:t xml:space="preserve"> </w:t>
+      </w:r>
+      <w:proofErr w:type="spellStart"/>
+      <w:r>
+        <w:rPr>
+          <w:lang w:val="fr-CA"/>
+        </w:rPr>
+        <w:t>T</w:t>
+      </w:r>
+      <w:r>
+        <w:rPr>
+          <w:lang w:val="fr-CA"/>
+        </w:rPr>
         <w:t>ext</w:t>
       </w:r>
+      <w:proofErr w:type="spellEnd"/>
     </w:p>
     <w:p>
       <w:pPr>
@@ -14856,7 +16020,19 @@
         </w:numPr>
       </w:pPr>
       <w:r>
-        <w:t>Add a menu named My Settings and move it at the top of the page.</w:t>
+        <w:t xml:space="preserve">If not already done from the </w:t>
+      </w:r>
+      <w:r>
+        <w:t xml:space="preserve">User Preferences </w:t>
+      </w:r>
+      <w:r>
+        <w:t xml:space="preserve">procedure </w:t>
+      </w:r>
+      <w:r>
+        <w:t>above, a</w:t>
+      </w:r>
+      <w:r>
+        <w:t>dd a menu named My Settings and move it at the top of the page.</w:t>
       </w:r>
     </w:p>
     <w:p>
@@ -14869,7 +16045,15 @@
         <w:spacing w:after="160" w:line="259" w:lineRule="auto"/>
       </w:pPr>
       <w:r>
-        <w:t>Add a link to a new page named Filters Backup and Restore, and enter to edit that page.</w:t>
+        <w:t xml:space="preserve">Add a link to a new page named Filters Backup and </w:t>
+      </w:r>
+      <w:proofErr w:type="gramStart"/>
+      <w:r>
+        <w:t>Restore, and</w:t>
+      </w:r>
+      <w:proofErr w:type="gramEnd"/>
+      <w:r>
+        <w:t xml:space="preserve"> enter to edit that page.</w:t>
       </w:r>
     </w:p>
     <w:p>
@@ -14893,12 +16077,23 @@
       <w:r>
         <w:t xml:space="preserve">URLs are: </w:t>
       </w:r>
-      <w:r>
-        <w:rPr>
-          <w:b/>
-          <w:bCs/>
-        </w:rPr>
-        <w:t>javascript:void(0);</w:t>
+      <w:proofErr w:type="spellStart"/>
+      <w:proofErr w:type="gramStart"/>
+      <w:r>
+        <w:rPr>
+          <w:b/>
+          <w:bCs/>
+        </w:rPr>
+        <w:t>javascript:void</w:t>
+      </w:r>
+      <w:proofErr w:type="spellEnd"/>
+      <w:proofErr w:type="gramEnd"/>
+      <w:r>
+        <w:rPr>
+          <w:b/>
+          <w:bCs/>
+        </w:rPr>
+        <w:t>(0);</w:t>
       </w:r>
       <w:r>
         <w:t xml:space="preserve">  </w:t>
@@ -14966,9 +16161,13 @@
       <w:r>
         <w:t xml:space="preserve">In your app, locate the function </w:t>
       </w:r>
+      <w:proofErr w:type="spellStart"/>
+      <w:proofErr w:type="gramStart"/>
       <w:r>
         <w:t>ktl.userFilters.setCfg</w:t>
       </w:r>
+      <w:proofErr w:type="spellEnd"/>
+      <w:proofErr w:type="gramEnd"/>
       <w:r>
         <w:t xml:space="preserve"> and set all required fields to match those in your Account object</w:t>
       </w:r>
@@ -14994,9 +16193,11 @@
       <w:r>
         <w:t xml:space="preserve">Use </w:t>
       </w:r>
+      <w:proofErr w:type="spellStart"/>
       <w:r>
         <w:t>JSDoc</w:t>
       </w:r>
+      <w:proofErr w:type="spellEnd"/>
       <w:r>
         <w:t xml:space="preserve"> to h</w:t>
       </w:r>
@@ -15045,14 +16246,24 @@
         <w:pStyle w:val="Heading1"/>
       </w:pPr>
       <w:bookmarkStart w:id="73" w:name="_Toc81830662"/>
+      <w:proofErr w:type="spellStart"/>
       <w:r>
         <w:t>Conslusion</w:t>
       </w:r>
       <w:bookmarkEnd w:id="73"/>
-    </w:p>
-    <w:p>
-      <w:r>
-        <w:t>That's about it for now, thanks for reading this and testing the library.  Hope you enjoy it as much as I did writing it.</w:t>
+      <w:proofErr w:type="spellEnd"/>
+    </w:p>
+    <w:p>
+      <w:r>
+        <w:t xml:space="preserve">That's about it for now, thanks for reading this and testing the library.  Hope you enjoy it as much as I did </w:t>
+      </w:r>
+      <w:proofErr w:type="gramStart"/>
+      <w:r>
+        <w:t>writing</w:t>
+      </w:r>
+      <w:proofErr w:type="gramEnd"/>
+      <w:r>
+        <w:t xml:space="preserve"> it.</w:t>
       </w:r>
     </w:p>
     <w:p/>
@@ -15082,6 +16293,7 @@
         <w:rPr>
           <w:lang w:val="fr-CA"/>
         </w:rPr>
+        <w:lastRenderedPageBreak/>
         <w:t>Normand Defayette</w:t>
       </w:r>
     </w:p>
@@ -15270,6 +16482,7 @@
               <w:lang w:val="fr-CA"/>
             </w:rPr>
           </w:pPr>
+          <w:proofErr w:type="gramStart"/>
           <w:r>
             <w:rPr>
               <w:rFonts w:ascii="Verdana" w:hAnsi="Verdana"/>
@@ -15297,6 +16510,7 @@
             </w:rPr>
             <w:t>|</w:t>
           </w:r>
+          <w:proofErr w:type="gramEnd"/>
           <w:r>
             <w:rPr>
               <w:rFonts w:ascii="Verdana" w:hAnsi="Verdana"/>
@@ -15427,13 +16641,23 @@
               <w:sz w:val="16"/>
             </w:rPr>
           </w:pPr>
+          <w:proofErr w:type="gramStart"/>
           <w:r>
             <w:rPr>
               <w:rFonts w:ascii="Verdana" w:hAnsi="Verdana"/>
               <w:color w:val="FF0000"/>
               <w:sz w:val="14"/>
             </w:rPr>
-            <w:t>CONSULTING  |  DESIGN  |  PROTOTYPING  |  MANUFACTURING</w:t>
+            <w:t>CONSULTING  |</w:t>
+          </w:r>
+          <w:proofErr w:type="gramEnd"/>
+          <w:r>
+            <w:rPr>
+              <w:rFonts w:ascii="Verdana" w:hAnsi="Verdana"/>
+              <w:color w:val="FF0000"/>
+              <w:sz w:val="14"/>
+            </w:rPr>
+            <w:t xml:space="preserve">  DESIGN  |  PROTOTYPING  |  MANUFACTURING</w:t>
           </w:r>
         </w:p>
       </w:tc>

</xml_diff>

<commit_message>
Changed KnackToolkitLibrary files to simply ktl.
</commit_message>
<xml_diff>
--- a/Docs/KTL - API Documentation.docx
+++ b/Docs/KTL - API Documentation.docx
@@ -35,7 +35,7 @@
           <w:szCs w:val="36"/>
         </w:rPr>
       </w:pPr>
-      <w:bookmarkStart w:id="0" w:name="_Toc81830601"/>
+      <w:bookmarkStart w:id="0" w:name="_Toc83218486"/>
       <w:r>
         <w:rPr>
           <w:sz w:val="40"/>
@@ -103,7 +103,7 @@
           <w:r>
             <w:fldChar w:fldCharType="separate"/>
           </w:r>
-          <w:hyperlink w:anchor="_Toc81830601" w:history="1">
+          <w:hyperlink w:anchor="_Toc83218486" w:history="1">
             <w:r>
               <w:rPr>
                 <w:rStyle w:val="Hyperlink"/>
@@ -130,7 +130,7 @@
                 <w:noProof/>
                 <w:webHidden/>
               </w:rPr>
-              <w:instrText xml:space="preserve"> PAGEREF _Toc81830601 \h </w:instrText>
+              <w:instrText xml:space="preserve"> PAGEREF _Toc83218486 \h </w:instrText>
             </w:r>
             <w:r>
               <w:rPr>
@@ -172,7 +172,7 @@
               <w:noProof/>
             </w:rPr>
           </w:pPr>
-          <w:hyperlink w:anchor="_Toc81830602" w:history="1">
+          <w:hyperlink w:anchor="_Toc83218487" w:history="1">
             <w:r>
               <w:rPr>
                 <w:rStyle w:val="Hyperlink"/>
@@ -199,7 +199,7 @@
                 <w:noProof/>
                 <w:webHidden/>
               </w:rPr>
-              <w:instrText xml:space="preserve"> PAGEREF _Toc81830602 \h </w:instrText>
+              <w:instrText xml:space="preserve"> PAGEREF _Toc83218487 \h </w:instrText>
             </w:r>
             <w:r>
               <w:rPr>
@@ -241,7 +241,7 @@
               <w:noProof/>
             </w:rPr>
           </w:pPr>
-          <w:hyperlink w:anchor="_Toc81830603" w:history="1">
+          <w:hyperlink w:anchor="_Toc83218488" w:history="1">
             <w:r>
               <w:rPr>
                 <w:rStyle w:val="Hyperlink"/>
@@ -268,7 +268,7 @@
                 <w:noProof/>
                 <w:webHidden/>
               </w:rPr>
-              <w:instrText xml:space="preserve"> PAGEREF _Toc81830603 \h </w:instrText>
+              <w:instrText xml:space="preserve"> PAGEREF _Toc83218488 \h </w:instrText>
             </w:r>
             <w:r>
               <w:rPr>
@@ -310,7 +310,7 @@
               <w:noProof/>
             </w:rPr>
           </w:pPr>
-          <w:hyperlink w:anchor="_Toc81830604" w:history="1">
+          <w:hyperlink w:anchor="_Toc83218489" w:history="1">
             <w:r>
               <w:rPr>
                 <w:rStyle w:val="Hyperlink"/>
@@ -337,7 +337,7 @@
                 <w:noProof/>
                 <w:webHidden/>
               </w:rPr>
-              <w:instrText xml:space="preserve"> PAGEREF _Toc81830604 \h </w:instrText>
+              <w:instrText xml:space="preserve"> PAGEREF _Toc83218489 \h </w:instrText>
             </w:r>
             <w:r>
               <w:rPr>
@@ -379,7 +379,7 @@
               <w:noProof/>
             </w:rPr>
           </w:pPr>
-          <w:hyperlink w:anchor="_Toc81830605" w:history="1">
+          <w:hyperlink w:anchor="_Toc83218490" w:history="1">
             <w:r>
               <w:rPr>
                 <w:rStyle w:val="Hyperlink"/>
@@ -406,7 +406,7 @@
                 <w:noProof/>
                 <w:webHidden/>
               </w:rPr>
-              <w:instrText xml:space="preserve"> PAGEREF _Toc81830605 \h </w:instrText>
+              <w:instrText xml:space="preserve"> PAGEREF _Toc83218490 \h </w:instrText>
             </w:r>
             <w:r>
               <w:rPr>
@@ -448,7 +448,7 @@
               <w:noProof/>
             </w:rPr>
           </w:pPr>
-          <w:hyperlink w:anchor="_Toc81830606" w:history="1">
+          <w:hyperlink w:anchor="_Toc83218491" w:history="1">
             <w:r>
               <w:rPr>
                 <w:rStyle w:val="Hyperlink"/>
@@ -475,7 +475,7 @@
                 <w:noProof/>
                 <w:webHidden/>
               </w:rPr>
-              <w:instrText xml:space="preserve"> PAGEREF _Toc81830606 \h </w:instrText>
+              <w:instrText xml:space="preserve"> PAGEREF _Toc83218491 \h </w:instrText>
             </w:r>
             <w:r>
               <w:rPr>
@@ -517,7 +517,7 @@
               <w:noProof/>
             </w:rPr>
           </w:pPr>
-          <w:hyperlink w:anchor="_Toc81830607" w:history="1">
+          <w:hyperlink w:anchor="_Toc83218492" w:history="1">
             <w:r>
               <w:rPr>
                 <w:rStyle w:val="Hyperlink"/>
@@ -544,7 +544,7 @@
                 <w:noProof/>
                 <w:webHidden/>
               </w:rPr>
-              <w:instrText xml:space="preserve"> PAGEREF _Toc81830607 \h </w:instrText>
+              <w:instrText xml:space="preserve"> PAGEREF _Toc83218492 \h </w:instrText>
             </w:r>
             <w:r>
               <w:rPr>
@@ -586,7 +586,7 @@
               <w:noProof/>
             </w:rPr>
           </w:pPr>
-          <w:hyperlink w:anchor="_Toc81830608" w:history="1">
+          <w:hyperlink w:anchor="_Toc83218493" w:history="1">
             <w:r>
               <w:rPr>
                 <w:rStyle w:val="Hyperlink"/>
@@ -613,7 +613,7 @@
                 <w:noProof/>
                 <w:webHidden/>
               </w:rPr>
-              <w:instrText xml:space="preserve"> PAGEREF _Toc81830608 \h </w:instrText>
+              <w:instrText xml:space="preserve"> PAGEREF _Toc83218493 \h </w:instrText>
             </w:r>
             <w:r>
               <w:rPr>
@@ -655,7 +655,7 @@
               <w:noProof/>
             </w:rPr>
           </w:pPr>
-          <w:hyperlink w:anchor="_Toc81830609" w:history="1">
+          <w:hyperlink w:anchor="_Toc83218494" w:history="1">
             <w:r>
               <w:rPr>
                 <w:rStyle w:val="Hyperlink"/>
@@ -682,7 +682,7 @@
                 <w:noProof/>
                 <w:webHidden/>
               </w:rPr>
-              <w:instrText xml:space="preserve"> PAGEREF _Toc81830609 \h </w:instrText>
+              <w:instrText xml:space="preserve"> PAGEREF _Toc83218494 \h </w:instrText>
             </w:r>
             <w:r>
               <w:rPr>
@@ -724,7 +724,7 @@
               <w:noProof/>
             </w:rPr>
           </w:pPr>
-          <w:hyperlink w:anchor="_Toc81830610" w:history="1">
+          <w:hyperlink w:anchor="_Toc83218495" w:history="1">
             <w:r>
               <w:rPr>
                 <w:rStyle w:val="Hyperlink"/>
@@ -751,7 +751,7 @@
                 <w:noProof/>
                 <w:webHidden/>
               </w:rPr>
-              <w:instrText xml:space="preserve"> PAGEREF _Toc81830610 \h </w:instrText>
+              <w:instrText xml:space="preserve"> PAGEREF _Toc83218495 \h </w:instrText>
             </w:r>
             <w:r>
               <w:rPr>
@@ -793,7 +793,7 @@
               <w:noProof/>
             </w:rPr>
           </w:pPr>
-          <w:hyperlink w:anchor="_Toc81830611" w:history="1">
+          <w:hyperlink w:anchor="_Toc83218496" w:history="1">
             <w:r>
               <w:rPr>
                 <w:rStyle w:val="Hyperlink"/>
@@ -820,7 +820,7 @@
                 <w:noProof/>
                 <w:webHidden/>
               </w:rPr>
-              <w:instrText xml:space="preserve"> PAGEREF _Toc81830611 \h </w:instrText>
+              <w:instrText xml:space="preserve"> PAGEREF _Toc83218496 \h </w:instrText>
             </w:r>
             <w:r>
               <w:rPr>
@@ -862,7 +862,7 @@
               <w:noProof/>
             </w:rPr>
           </w:pPr>
-          <w:hyperlink w:anchor="_Toc81830612" w:history="1">
+          <w:hyperlink w:anchor="_Toc83218497" w:history="1">
             <w:r>
               <w:rPr>
                 <w:rStyle w:val="Hyperlink"/>
@@ -889,7 +889,7 @@
                 <w:noProof/>
                 <w:webHidden/>
               </w:rPr>
-              <w:instrText xml:space="preserve"> PAGEREF _Toc81830612 \h </w:instrText>
+              <w:instrText xml:space="preserve"> PAGEREF _Toc83218497 \h </w:instrText>
             </w:r>
             <w:r>
               <w:rPr>
@@ -931,7 +931,7 @@
               <w:noProof/>
             </w:rPr>
           </w:pPr>
-          <w:hyperlink w:anchor="_Toc81830613" w:history="1">
+          <w:hyperlink w:anchor="_Toc83218498" w:history="1">
             <w:r>
               <w:rPr>
                 <w:rStyle w:val="Hyperlink"/>
@@ -958,7 +958,7 @@
                 <w:noProof/>
                 <w:webHidden/>
               </w:rPr>
-              <w:instrText xml:space="preserve"> PAGEREF _Toc81830613 \h </w:instrText>
+              <w:instrText xml:space="preserve"> PAGEREF _Toc83218498 \h </w:instrText>
             </w:r>
             <w:r>
               <w:rPr>
@@ -1000,7 +1000,7 @@
               <w:noProof/>
             </w:rPr>
           </w:pPr>
-          <w:hyperlink w:anchor="_Toc81830614" w:history="1">
+          <w:hyperlink w:anchor="_Toc83218499" w:history="1">
             <w:r>
               <w:rPr>
                 <w:rStyle w:val="Hyperlink"/>
@@ -1027,7 +1027,7 @@
                 <w:noProof/>
                 <w:webHidden/>
               </w:rPr>
-              <w:instrText xml:space="preserve"> PAGEREF _Toc81830614 \h </w:instrText>
+              <w:instrText xml:space="preserve"> PAGEREF _Toc83218499 \h </w:instrText>
             </w:r>
             <w:r>
               <w:rPr>
@@ -1069,7 +1069,7 @@
               <w:noProof/>
             </w:rPr>
           </w:pPr>
-          <w:hyperlink w:anchor="_Toc81830615" w:history="1">
+          <w:hyperlink w:anchor="_Toc83218500" w:history="1">
             <w:r>
               <w:rPr>
                 <w:rStyle w:val="Hyperlink"/>
@@ -1096,7 +1096,7 @@
                 <w:noProof/>
                 <w:webHidden/>
               </w:rPr>
-              <w:instrText xml:space="preserve"> PAGEREF _Toc81830615 \h </w:instrText>
+              <w:instrText xml:space="preserve"> PAGEREF _Toc83218500 \h </w:instrText>
             </w:r>
             <w:r>
               <w:rPr>
@@ -1138,7 +1138,7 @@
               <w:noProof/>
             </w:rPr>
           </w:pPr>
-          <w:hyperlink w:anchor="_Toc81830616" w:history="1">
+          <w:hyperlink w:anchor="_Toc83218501" w:history="1">
             <w:r>
               <w:rPr>
                 <w:rStyle w:val="Hyperlink"/>
@@ -1165,7 +1165,7 @@
                 <w:noProof/>
                 <w:webHidden/>
               </w:rPr>
-              <w:instrText xml:space="preserve"> PAGEREF _Toc81830616 \h </w:instrText>
+              <w:instrText xml:space="preserve"> PAGEREF _Toc83218501 \h </w:instrText>
             </w:r>
             <w:r>
               <w:rPr>
@@ -1207,7 +1207,7 @@
               <w:noProof/>
             </w:rPr>
           </w:pPr>
-          <w:hyperlink w:anchor="_Toc81830617" w:history="1">
+          <w:hyperlink w:anchor="_Toc83218502" w:history="1">
             <w:r>
               <w:rPr>
                 <w:rStyle w:val="Hyperlink"/>
@@ -1234,7 +1234,7 @@
                 <w:noProof/>
                 <w:webHidden/>
               </w:rPr>
-              <w:instrText xml:space="preserve"> PAGEREF _Toc81830617 \h </w:instrText>
+              <w:instrText xml:space="preserve"> PAGEREF _Toc83218502 \h </w:instrText>
             </w:r>
             <w:r>
               <w:rPr>
@@ -1276,7 +1276,7 @@
               <w:noProof/>
             </w:rPr>
           </w:pPr>
-          <w:hyperlink w:anchor="_Toc81830618" w:history="1">
+          <w:hyperlink w:anchor="_Toc83218503" w:history="1">
             <w:r>
               <w:rPr>
                 <w:rStyle w:val="Hyperlink"/>
@@ -1303,7 +1303,7 @@
                 <w:noProof/>
                 <w:webHidden/>
               </w:rPr>
-              <w:instrText xml:space="preserve"> PAGEREF _Toc81830618 \h </w:instrText>
+              <w:instrText xml:space="preserve"> PAGEREF _Toc83218503 \h </w:instrText>
             </w:r>
             <w:r>
               <w:rPr>
@@ -1345,7 +1345,7 @@
               <w:noProof/>
             </w:rPr>
           </w:pPr>
-          <w:hyperlink w:anchor="_Toc81830619" w:history="1">
+          <w:hyperlink w:anchor="_Toc83218504" w:history="1">
             <w:r>
               <w:rPr>
                 <w:rStyle w:val="Hyperlink"/>
@@ -1372,7 +1372,7 @@
                 <w:noProof/>
                 <w:webHidden/>
               </w:rPr>
-              <w:instrText xml:space="preserve"> PAGEREF _Toc81830619 \h </w:instrText>
+              <w:instrText xml:space="preserve"> PAGEREF _Toc83218504 \h </w:instrText>
             </w:r>
             <w:r>
               <w:rPr>
@@ -1414,7 +1414,7 @@
               <w:noProof/>
             </w:rPr>
           </w:pPr>
-          <w:hyperlink w:anchor="_Toc81830620" w:history="1">
+          <w:hyperlink w:anchor="_Toc83218505" w:history="1">
             <w:r>
               <w:rPr>
                 <w:rStyle w:val="Hyperlink"/>
@@ -1441,7 +1441,7 @@
                 <w:noProof/>
                 <w:webHidden/>
               </w:rPr>
-              <w:instrText xml:space="preserve"> PAGEREF _Toc81830620 \h </w:instrText>
+              <w:instrText xml:space="preserve"> PAGEREF _Toc83218505 \h </w:instrText>
             </w:r>
             <w:r>
               <w:rPr>
@@ -1483,7 +1483,7 @@
               <w:noProof/>
             </w:rPr>
           </w:pPr>
-          <w:hyperlink w:anchor="_Toc81830621" w:history="1">
+          <w:hyperlink w:anchor="_Toc83218506" w:history="1">
             <w:r>
               <w:rPr>
                 <w:rStyle w:val="Hyperlink"/>
@@ -1510,7 +1510,7 @@
                 <w:noProof/>
                 <w:webHidden/>
               </w:rPr>
-              <w:instrText xml:space="preserve"> PAGEREF _Toc81830621 \h </w:instrText>
+              <w:instrText xml:space="preserve"> PAGEREF _Toc83218506 \h </w:instrText>
             </w:r>
             <w:r>
               <w:rPr>
@@ -1552,7 +1552,7 @@
               <w:noProof/>
             </w:rPr>
           </w:pPr>
-          <w:hyperlink w:anchor="_Toc81830622" w:history="1">
+          <w:hyperlink w:anchor="_Toc83218507" w:history="1">
             <w:r>
               <w:rPr>
                 <w:rStyle w:val="Hyperlink"/>
@@ -1579,7 +1579,7 @@
                 <w:noProof/>
                 <w:webHidden/>
               </w:rPr>
-              <w:instrText xml:space="preserve"> PAGEREF _Toc81830622 \h </w:instrText>
+              <w:instrText xml:space="preserve"> PAGEREF _Toc83218507 \h </w:instrText>
             </w:r>
             <w:r>
               <w:rPr>
@@ -1621,7 +1621,7 @@
               <w:noProof/>
             </w:rPr>
           </w:pPr>
-          <w:hyperlink w:anchor="_Toc81830623" w:history="1">
+          <w:hyperlink w:anchor="_Toc83218508" w:history="1">
             <w:r>
               <w:rPr>
                 <w:rStyle w:val="Hyperlink"/>
@@ -1648,7 +1648,7 @@
                 <w:noProof/>
                 <w:webHidden/>
               </w:rPr>
-              <w:instrText xml:space="preserve"> PAGEREF _Toc81830623 \h </w:instrText>
+              <w:instrText xml:space="preserve"> PAGEREF _Toc83218508 \h </w:instrText>
             </w:r>
             <w:r>
               <w:rPr>
@@ -1690,7 +1690,7 @@
               <w:noProof/>
             </w:rPr>
           </w:pPr>
-          <w:hyperlink w:anchor="_Toc81830624" w:history="1">
+          <w:hyperlink w:anchor="_Toc83218509" w:history="1">
             <w:r>
               <w:rPr>
                 <w:rStyle w:val="Hyperlink"/>
@@ -1717,7 +1717,7 @@
                 <w:noProof/>
                 <w:webHidden/>
               </w:rPr>
-              <w:instrText xml:space="preserve"> PAGEREF _Toc81830624 \h </w:instrText>
+              <w:instrText xml:space="preserve"> PAGEREF _Toc83218509 \h </w:instrText>
             </w:r>
             <w:r>
               <w:rPr>
@@ -1759,7 +1759,7 @@
               <w:noProof/>
             </w:rPr>
           </w:pPr>
-          <w:hyperlink w:anchor="_Toc81830625" w:history="1">
+          <w:hyperlink w:anchor="_Toc83218510" w:history="1">
             <w:r>
               <w:rPr>
                 <w:rStyle w:val="Hyperlink"/>
@@ -1786,7 +1786,7 @@
                 <w:noProof/>
                 <w:webHidden/>
               </w:rPr>
-              <w:instrText xml:space="preserve"> PAGEREF _Toc81830625 \h </w:instrText>
+              <w:instrText xml:space="preserve"> PAGEREF _Toc83218510 \h </w:instrText>
             </w:r>
             <w:r>
               <w:rPr>
@@ -1828,7 +1828,7 @@
               <w:noProof/>
             </w:rPr>
           </w:pPr>
-          <w:hyperlink w:anchor="_Toc81830626" w:history="1">
+          <w:hyperlink w:anchor="_Toc83218511" w:history="1">
             <w:r>
               <w:rPr>
                 <w:rStyle w:val="Hyperlink"/>
@@ -1855,7 +1855,7 @@
                 <w:noProof/>
                 <w:webHidden/>
               </w:rPr>
-              <w:instrText xml:space="preserve"> PAGEREF _Toc81830626 \h </w:instrText>
+              <w:instrText xml:space="preserve"> PAGEREF _Toc83218511 \h </w:instrText>
             </w:r>
             <w:r>
               <w:rPr>
@@ -1897,7 +1897,7 @@
               <w:noProof/>
             </w:rPr>
           </w:pPr>
-          <w:hyperlink w:anchor="_Toc81830627" w:history="1">
+          <w:hyperlink w:anchor="_Toc83218512" w:history="1">
             <w:r>
               <w:rPr>
                 <w:rStyle w:val="Hyperlink"/>
@@ -1924,7 +1924,7 @@
                 <w:noProof/>
                 <w:webHidden/>
               </w:rPr>
-              <w:instrText xml:space="preserve"> PAGEREF _Toc81830627 \h </w:instrText>
+              <w:instrText xml:space="preserve"> PAGEREF _Toc83218512 \h </w:instrText>
             </w:r>
             <w:r>
               <w:rPr>
@@ -1966,7 +1966,7 @@
               <w:noProof/>
             </w:rPr>
           </w:pPr>
-          <w:hyperlink w:anchor="_Toc81830628" w:history="1">
+          <w:hyperlink w:anchor="_Toc83218513" w:history="1">
             <w:r>
               <w:rPr>
                 <w:rStyle w:val="Hyperlink"/>
@@ -1993,7 +1993,7 @@
                 <w:noProof/>
                 <w:webHidden/>
               </w:rPr>
-              <w:instrText xml:space="preserve"> PAGEREF _Toc81830628 \h </w:instrText>
+              <w:instrText xml:space="preserve"> PAGEREF _Toc83218513 \h </w:instrText>
             </w:r>
             <w:r>
               <w:rPr>
@@ -2035,7 +2035,7 @@
               <w:noProof/>
             </w:rPr>
           </w:pPr>
-          <w:hyperlink w:anchor="_Toc81830629" w:history="1">
+          <w:hyperlink w:anchor="_Toc83218514" w:history="1">
             <w:r>
               <w:rPr>
                 <w:rStyle w:val="Hyperlink"/>
@@ -2062,7 +2062,7 @@
                 <w:noProof/>
                 <w:webHidden/>
               </w:rPr>
-              <w:instrText xml:space="preserve"> PAGEREF _Toc81830629 \h </w:instrText>
+              <w:instrText xml:space="preserve"> PAGEREF _Toc83218514 \h </w:instrText>
             </w:r>
             <w:r>
               <w:rPr>
@@ -2104,7 +2104,7 @@
               <w:noProof/>
             </w:rPr>
           </w:pPr>
-          <w:hyperlink w:anchor="_Toc81830630" w:history="1">
+          <w:hyperlink w:anchor="_Toc83218515" w:history="1">
             <w:r>
               <w:rPr>
                 <w:rStyle w:val="Hyperlink"/>
@@ -2131,7 +2131,7 @@
                 <w:noProof/>
                 <w:webHidden/>
               </w:rPr>
-              <w:instrText xml:space="preserve"> PAGEREF _Toc81830630 \h </w:instrText>
+              <w:instrText xml:space="preserve"> PAGEREF _Toc83218515 \h </w:instrText>
             </w:r>
             <w:r>
               <w:rPr>
@@ -2173,7 +2173,7 @@
               <w:noProof/>
             </w:rPr>
           </w:pPr>
-          <w:hyperlink w:anchor="_Toc81830631" w:history="1">
+          <w:hyperlink w:anchor="_Toc83218516" w:history="1">
             <w:r>
               <w:rPr>
                 <w:rStyle w:val="Hyperlink"/>
@@ -2200,7 +2200,7 @@
                 <w:noProof/>
                 <w:webHidden/>
               </w:rPr>
-              <w:instrText xml:space="preserve"> PAGEREF _Toc81830631 \h </w:instrText>
+              <w:instrText xml:space="preserve"> PAGEREF _Toc83218516 \h </w:instrText>
             </w:r>
             <w:r>
               <w:rPr>
@@ -2242,7 +2242,7 @@
               <w:noProof/>
             </w:rPr>
           </w:pPr>
-          <w:hyperlink w:anchor="_Toc81830632" w:history="1">
+          <w:hyperlink w:anchor="_Toc83218517" w:history="1">
             <w:r>
               <w:rPr>
                 <w:rStyle w:val="Hyperlink"/>
@@ -2269,7 +2269,7 @@
                 <w:noProof/>
                 <w:webHidden/>
               </w:rPr>
-              <w:instrText xml:space="preserve"> PAGEREF _Toc81830632 \h </w:instrText>
+              <w:instrText xml:space="preserve"> PAGEREF _Toc83218517 \h </w:instrText>
             </w:r>
             <w:r>
               <w:rPr>
@@ -2311,7 +2311,7 @@
               <w:noProof/>
             </w:rPr>
           </w:pPr>
-          <w:hyperlink w:anchor="_Toc81830633" w:history="1">
+          <w:hyperlink w:anchor="_Toc83218518" w:history="1">
             <w:r>
               <w:rPr>
                 <w:rStyle w:val="Hyperlink"/>
@@ -2338,7 +2338,7 @@
                 <w:noProof/>
                 <w:webHidden/>
               </w:rPr>
-              <w:instrText xml:space="preserve"> PAGEREF _Toc81830633 \h </w:instrText>
+              <w:instrText xml:space="preserve"> PAGEREF _Toc83218518 \h </w:instrText>
             </w:r>
             <w:r>
               <w:rPr>
@@ -2380,7 +2380,7 @@
               <w:noProof/>
             </w:rPr>
           </w:pPr>
-          <w:hyperlink w:anchor="_Toc81830634" w:history="1">
+          <w:hyperlink w:anchor="_Toc83218519" w:history="1">
             <w:r>
               <w:rPr>
                 <w:rStyle w:val="Hyperlink"/>
@@ -2407,7 +2407,7 @@
                 <w:noProof/>
                 <w:webHidden/>
               </w:rPr>
-              <w:instrText xml:space="preserve"> PAGEREF _Toc81830634 \h </w:instrText>
+              <w:instrText xml:space="preserve"> PAGEREF _Toc83218519 \h </w:instrText>
             </w:r>
             <w:r>
               <w:rPr>
@@ -2449,7 +2449,7 @@
               <w:noProof/>
             </w:rPr>
           </w:pPr>
-          <w:hyperlink w:anchor="_Toc81830635" w:history="1">
+          <w:hyperlink w:anchor="_Toc83218520" w:history="1">
             <w:r>
               <w:rPr>
                 <w:rStyle w:val="Hyperlink"/>
@@ -2476,7 +2476,7 @@
                 <w:noProof/>
                 <w:webHidden/>
               </w:rPr>
-              <w:instrText xml:space="preserve"> PAGEREF _Toc81830635 \h </w:instrText>
+              <w:instrText xml:space="preserve"> PAGEREF _Toc83218520 \h </w:instrText>
             </w:r>
             <w:r>
               <w:rPr>
@@ -2518,7 +2518,7 @@
               <w:noProof/>
             </w:rPr>
           </w:pPr>
-          <w:hyperlink w:anchor="_Toc81830636" w:history="1">
+          <w:hyperlink w:anchor="_Toc83218521" w:history="1">
             <w:r>
               <w:rPr>
                 <w:rStyle w:val="Hyperlink"/>
@@ -2545,7 +2545,7 @@
                 <w:noProof/>
                 <w:webHidden/>
               </w:rPr>
-              <w:instrText xml:space="preserve"> PAGEREF _Toc81830636 \h </w:instrText>
+              <w:instrText xml:space="preserve"> PAGEREF _Toc83218521 \h </w:instrText>
             </w:r>
             <w:r>
               <w:rPr>
@@ -2587,7 +2587,7 @@
               <w:noProof/>
             </w:rPr>
           </w:pPr>
-          <w:hyperlink w:anchor="_Toc81830637" w:history="1">
+          <w:hyperlink w:anchor="_Toc83218522" w:history="1">
             <w:r>
               <w:rPr>
                 <w:rStyle w:val="Hyperlink"/>
@@ -2614,7 +2614,7 @@
                 <w:noProof/>
                 <w:webHidden/>
               </w:rPr>
-              <w:instrText xml:space="preserve"> PAGEREF _Toc81830637 \h </w:instrText>
+              <w:instrText xml:space="preserve"> PAGEREF _Toc83218522 \h </w:instrText>
             </w:r>
             <w:r>
               <w:rPr>
@@ -2656,7 +2656,7 @@
               <w:noProof/>
             </w:rPr>
           </w:pPr>
-          <w:hyperlink w:anchor="_Toc81830638" w:history="1">
+          <w:hyperlink w:anchor="_Toc83218523" w:history="1">
             <w:r>
               <w:rPr>
                 <w:rStyle w:val="Hyperlink"/>
@@ -2683,7 +2683,7 @@
                 <w:noProof/>
                 <w:webHidden/>
               </w:rPr>
-              <w:instrText xml:space="preserve"> PAGEREF _Toc81830638 \h </w:instrText>
+              <w:instrText xml:space="preserve"> PAGEREF _Toc83218523 \h </w:instrText>
             </w:r>
             <w:r>
               <w:rPr>
@@ -2725,7 +2725,7 @@
               <w:noProof/>
             </w:rPr>
           </w:pPr>
-          <w:hyperlink w:anchor="_Toc81830639" w:history="1">
+          <w:hyperlink w:anchor="_Toc83218524" w:history="1">
             <w:r>
               <w:rPr>
                 <w:rStyle w:val="Hyperlink"/>
@@ -2752,7 +2752,7 @@
                 <w:noProof/>
                 <w:webHidden/>
               </w:rPr>
-              <w:instrText xml:space="preserve"> PAGEREF _Toc81830639 \h </w:instrText>
+              <w:instrText xml:space="preserve"> PAGEREF _Toc83218524 \h </w:instrText>
             </w:r>
             <w:r>
               <w:rPr>
@@ -2794,7 +2794,7 @@
               <w:noProof/>
             </w:rPr>
           </w:pPr>
-          <w:hyperlink w:anchor="_Toc81830640" w:history="1">
+          <w:hyperlink w:anchor="_Toc83218525" w:history="1">
             <w:r>
               <w:rPr>
                 <w:rStyle w:val="Hyperlink"/>
@@ -2821,7 +2821,7 @@
                 <w:noProof/>
                 <w:webHidden/>
               </w:rPr>
-              <w:instrText xml:space="preserve"> PAGEREF _Toc81830640 \h </w:instrText>
+              <w:instrText xml:space="preserve"> PAGEREF _Toc83218525 \h </w:instrText>
             </w:r>
             <w:r>
               <w:rPr>
@@ -2863,7 +2863,7 @@
               <w:noProof/>
             </w:rPr>
           </w:pPr>
-          <w:hyperlink w:anchor="_Toc81830641" w:history="1">
+          <w:hyperlink w:anchor="_Toc83218526" w:history="1">
             <w:r>
               <w:rPr>
                 <w:rStyle w:val="Hyperlink"/>
@@ -2890,7 +2890,7 @@
                 <w:noProof/>
                 <w:webHidden/>
               </w:rPr>
-              <w:instrText xml:space="preserve"> PAGEREF _Toc81830641 \h </w:instrText>
+              <w:instrText xml:space="preserve"> PAGEREF _Toc83218526 \h </w:instrText>
             </w:r>
             <w:r>
               <w:rPr>
@@ -2932,7 +2932,7 @@
               <w:noProof/>
             </w:rPr>
           </w:pPr>
-          <w:hyperlink w:anchor="_Toc81830642" w:history="1">
+          <w:hyperlink w:anchor="_Toc83218527" w:history="1">
             <w:r>
               <w:rPr>
                 <w:rStyle w:val="Hyperlink"/>
@@ -2959,7 +2959,7 @@
                 <w:noProof/>
                 <w:webHidden/>
               </w:rPr>
-              <w:instrText xml:space="preserve"> PAGEREF _Toc81830642 \h </w:instrText>
+              <w:instrText xml:space="preserve"> PAGEREF _Toc83218527 \h </w:instrText>
             </w:r>
             <w:r>
               <w:rPr>
@@ -3001,7 +3001,7 @@
               <w:noProof/>
             </w:rPr>
           </w:pPr>
-          <w:hyperlink w:anchor="_Toc81830643" w:history="1">
+          <w:hyperlink w:anchor="_Toc83218528" w:history="1">
             <w:r>
               <w:rPr>
                 <w:rStyle w:val="Hyperlink"/>
@@ -3028,7 +3028,7 @@
                 <w:noProof/>
                 <w:webHidden/>
               </w:rPr>
-              <w:instrText xml:space="preserve"> PAGEREF _Toc81830643 \h </w:instrText>
+              <w:instrText xml:space="preserve"> PAGEREF _Toc83218528 \h </w:instrText>
             </w:r>
             <w:r>
               <w:rPr>
@@ -3070,7 +3070,7 @@
               <w:noProof/>
             </w:rPr>
           </w:pPr>
-          <w:hyperlink w:anchor="_Toc81830644" w:history="1">
+          <w:hyperlink w:anchor="_Toc83218529" w:history="1">
             <w:r>
               <w:rPr>
                 <w:rStyle w:val="Hyperlink"/>
@@ -3097,7 +3097,7 @@
                 <w:noProof/>
                 <w:webHidden/>
               </w:rPr>
-              <w:instrText xml:space="preserve"> PAGEREF _Toc81830644 \h </w:instrText>
+              <w:instrText xml:space="preserve"> PAGEREF _Toc83218529 \h </w:instrText>
             </w:r>
             <w:r>
               <w:rPr>
@@ -3139,7 +3139,7 @@
               <w:noProof/>
             </w:rPr>
           </w:pPr>
-          <w:hyperlink w:anchor="_Toc81830645" w:history="1">
+          <w:hyperlink w:anchor="_Toc83218530" w:history="1">
             <w:r>
               <w:rPr>
                 <w:rStyle w:val="Hyperlink"/>
@@ -3166,7 +3166,7 @@
                 <w:noProof/>
                 <w:webHidden/>
               </w:rPr>
-              <w:instrText xml:space="preserve"> PAGEREF _Toc81830645 \h </w:instrText>
+              <w:instrText xml:space="preserve"> PAGEREF _Toc83218530 \h </w:instrText>
             </w:r>
             <w:r>
               <w:rPr>
@@ -3208,7 +3208,7 @@
               <w:noProof/>
             </w:rPr>
           </w:pPr>
-          <w:hyperlink w:anchor="_Toc81830646" w:history="1">
+          <w:hyperlink w:anchor="_Toc83218531" w:history="1">
             <w:r>
               <w:rPr>
                 <w:rStyle w:val="Hyperlink"/>
@@ -3235,7 +3235,7 @@
                 <w:noProof/>
                 <w:webHidden/>
               </w:rPr>
-              <w:instrText xml:space="preserve"> PAGEREF _Toc81830646 \h </w:instrText>
+              <w:instrText xml:space="preserve"> PAGEREF _Toc83218531 \h </w:instrText>
             </w:r>
             <w:r>
               <w:rPr>
@@ -3277,7 +3277,7 @@
               <w:noProof/>
             </w:rPr>
           </w:pPr>
-          <w:hyperlink w:anchor="_Toc81830647" w:history="1">
+          <w:hyperlink w:anchor="_Toc83218532" w:history="1">
             <w:r>
               <w:rPr>
                 <w:rStyle w:val="Hyperlink"/>
@@ -3304,7 +3304,7 @@
                 <w:noProof/>
                 <w:webHidden/>
               </w:rPr>
-              <w:instrText xml:space="preserve"> PAGEREF _Toc81830647 \h </w:instrText>
+              <w:instrText xml:space="preserve"> PAGEREF _Toc83218532 \h </w:instrText>
             </w:r>
             <w:r>
               <w:rPr>
@@ -3346,13 +3346,13 @@
               <w:noProof/>
             </w:rPr>
           </w:pPr>
-          <w:hyperlink w:anchor="_Toc81830648" w:history="1">
+          <w:hyperlink w:anchor="_Toc83218533" w:history="1">
             <w:r>
               <w:rPr>
                 <w:rStyle w:val="Hyperlink"/>
                 <w:noProof/>
               </w:rPr>
-              <w:t>CLS Mode – Code in Local Server</w:t>
+              <w:t>CLS Mode - Code in Local Server</w:t>
             </w:r>
             <w:r>
               <w:rPr>
@@ -3373,7 +3373,7 @@
                 <w:noProof/>
                 <w:webHidden/>
               </w:rPr>
-              <w:instrText xml:space="preserve"> PAGEREF _Toc81830648 \h </w:instrText>
+              <w:instrText xml:space="preserve"> PAGEREF _Toc83218533 \h </w:instrText>
             </w:r>
             <w:r>
               <w:rPr>
@@ -3415,7 +3415,7 @@
               <w:noProof/>
             </w:rPr>
           </w:pPr>
-          <w:hyperlink w:anchor="_Toc81830649" w:history="1">
+          <w:hyperlink w:anchor="_Toc83218534" w:history="1">
             <w:r>
               <w:rPr>
                 <w:rStyle w:val="Hyperlink"/>
@@ -3442,7 +3442,7 @@
                 <w:noProof/>
                 <w:webHidden/>
               </w:rPr>
-              <w:instrText xml:space="preserve"> PAGEREF _Toc81830649 \h </w:instrText>
+              <w:instrText xml:space="preserve"> PAGEREF _Toc83218534 \h </w:instrText>
             </w:r>
             <w:r>
               <w:rPr>
@@ -3484,7 +3484,7 @@
               <w:noProof/>
             </w:rPr>
           </w:pPr>
-          <w:hyperlink w:anchor="_Toc81830650" w:history="1">
+          <w:hyperlink w:anchor="_Toc83218535" w:history="1">
             <w:r>
               <w:rPr>
                 <w:rStyle w:val="Hyperlink"/>
@@ -3511,7 +3511,7 @@
                 <w:noProof/>
                 <w:webHidden/>
               </w:rPr>
-              <w:instrText xml:space="preserve"> PAGEREF _Toc81830650 \h </w:instrText>
+              <w:instrText xml:space="preserve"> PAGEREF _Toc83218535 \h </w:instrText>
             </w:r>
             <w:r>
               <w:rPr>
@@ -3553,7 +3553,7 @@
               <w:noProof/>
             </w:rPr>
           </w:pPr>
-          <w:hyperlink w:anchor="_Toc81830651" w:history="1">
+          <w:hyperlink w:anchor="_Toc83218536" w:history="1">
             <w:r>
               <w:rPr>
                 <w:rStyle w:val="Hyperlink"/>
@@ -3580,7 +3580,7 @@
                 <w:noProof/>
                 <w:webHidden/>
               </w:rPr>
-              <w:instrText xml:space="preserve"> PAGEREF _Toc81830651 \h </w:instrText>
+              <w:instrText xml:space="preserve"> PAGEREF _Toc83218536 \h </w:instrText>
             </w:r>
             <w:r>
               <w:rPr>
@@ -3622,7 +3622,7 @@
               <w:noProof/>
             </w:rPr>
           </w:pPr>
-          <w:hyperlink w:anchor="_Toc81830652" w:history="1">
+          <w:hyperlink w:anchor="_Toc83218537" w:history="1">
             <w:r>
               <w:rPr>
                 <w:rStyle w:val="Hyperlink"/>
@@ -3649,7 +3649,7 @@
                 <w:noProof/>
                 <w:webHidden/>
               </w:rPr>
-              <w:instrText xml:space="preserve"> PAGEREF _Toc81830652 \h </w:instrText>
+              <w:instrText xml:space="preserve"> PAGEREF _Toc83218537 \h </w:instrText>
             </w:r>
             <w:r>
               <w:rPr>
@@ -3691,7 +3691,7 @@
               <w:noProof/>
             </w:rPr>
           </w:pPr>
-          <w:hyperlink w:anchor="_Toc81830653" w:history="1">
+          <w:hyperlink w:anchor="_Toc83218538" w:history="1">
             <w:r>
               <w:rPr>
                 <w:rStyle w:val="Hyperlink"/>
@@ -3718,7 +3718,7 @@
                 <w:noProof/>
                 <w:webHidden/>
               </w:rPr>
-              <w:instrText xml:space="preserve"> PAGEREF _Toc81830653 \h </w:instrText>
+              <w:instrText xml:space="preserve"> PAGEREF _Toc83218538 \h </w:instrText>
             </w:r>
             <w:r>
               <w:rPr>
@@ -3760,7 +3760,7 @@
               <w:noProof/>
             </w:rPr>
           </w:pPr>
-          <w:hyperlink w:anchor="_Toc81830654" w:history="1">
+          <w:hyperlink w:anchor="_Toc83218539" w:history="1">
             <w:r>
               <w:rPr>
                 <w:rStyle w:val="Hyperlink"/>
@@ -3787,7 +3787,7 @@
                 <w:noProof/>
                 <w:webHidden/>
               </w:rPr>
-              <w:instrText xml:space="preserve"> PAGEREF _Toc81830654 \h </w:instrText>
+              <w:instrText xml:space="preserve"> PAGEREF _Toc83218539 \h </w:instrText>
             </w:r>
             <w:r>
               <w:rPr>
@@ -3829,7 +3829,7 @@
               <w:noProof/>
             </w:rPr>
           </w:pPr>
-          <w:hyperlink w:anchor="_Toc81830655" w:history="1">
+          <w:hyperlink w:anchor="_Toc83218540" w:history="1">
             <w:r>
               <w:rPr>
                 <w:rStyle w:val="Hyperlink"/>
@@ -3856,7 +3856,7 @@
                 <w:noProof/>
                 <w:webHidden/>
               </w:rPr>
-              <w:instrText xml:space="preserve"> PAGEREF _Toc81830655 \h </w:instrText>
+              <w:instrText xml:space="preserve"> PAGEREF _Toc83218540 \h </w:instrText>
             </w:r>
             <w:r>
               <w:rPr>
@@ -3898,7 +3898,7 @@
               <w:noProof/>
             </w:rPr>
           </w:pPr>
-          <w:hyperlink w:anchor="_Toc81830656" w:history="1">
+          <w:hyperlink w:anchor="_Toc83218541" w:history="1">
             <w:r>
               <w:rPr>
                 <w:rStyle w:val="Hyperlink"/>
@@ -3925,7 +3925,7 @@
                 <w:noProof/>
                 <w:webHidden/>
               </w:rPr>
-              <w:instrText xml:space="preserve"> PAGEREF _Toc81830656 \h </w:instrText>
+              <w:instrText xml:space="preserve"> PAGEREF _Toc83218541 \h </w:instrText>
             </w:r>
             <w:r>
               <w:rPr>
@@ -3967,7 +3967,7 @@
               <w:noProof/>
             </w:rPr>
           </w:pPr>
-          <w:hyperlink w:anchor="_Toc81830657" w:history="1">
+          <w:hyperlink w:anchor="_Toc83218542" w:history="1">
             <w:r>
               <w:rPr>
                 <w:rStyle w:val="Hyperlink"/>
@@ -3994,7 +3994,7 @@
                 <w:noProof/>
                 <w:webHidden/>
               </w:rPr>
-              <w:instrText xml:space="preserve"> PAGEREF _Toc81830657 \h </w:instrText>
+              <w:instrText xml:space="preserve"> PAGEREF _Toc83218542 \h </w:instrText>
             </w:r>
             <w:r>
               <w:rPr>
@@ -4036,7 +4036,7 @@
               <w:noProof/>
             </w:rPr>
           </w:pPr>
-          <w:hyperlink w:anchor="_Toc81830658" w:history="1">
+          <w:hyperlink w:anchor="_Toc83218543" w:history="1">
             <w:r>
               <w:rPr>
                 <w:rStyle w:val="Hyperlink"/>
@@ -4063,7 +4063,7 @@
                 <w:noProof/>
                 <w:webHidden/>
               </w:rPr>
-              <w:instrText xml:space="preserve"> PAGEREF _Toc81830658 \h </w:instrText>
+              <w:instrText xml:space="preserve"> PAGEREF _Toc83218543 \h </w:instrText>
             </w:r>
             <w:r>
               <w:rPr>
@@ -4105,7 +4105,7 @@
               <w:noProof/>
             </w:rPr>
           </w:pPr>
-          <w:hyperlink w:anchor="_Toc81830659" w:history="1">
+          <w:hyperlink w:anchor="_Toc83218544" w:history="1">
             <w:r>
               <w:rPr>
                 <w:rStyle w:val="Hyperlink"/>
@@ -4132,7 +4132,7 @@
                 <w:noProof/>
                 <w:webHidden/>
               </w:rPr>
-              <w:instrText xml:space="preserve"> PAGEREF _Toc81830659 \h </w:instrText>
+              <w:instrText xml:space="preserve"> PAGEREF _Toc83218544 \h </w:instrText>
             </w:r>
             <w:r>
               <w:rPr>
@@ -4174,7 +4174,7 @@
               <w:noProof/>
             </w:rPr>
           </w:pPr>
-          <w:hyperlink w:anchor="_Toc81830660" w:history="1">
+          <w:hyperlink w:anchor="_Toc83218545" w:history="1">
             <w:r>
               <w:rPr>
                 <w:rStyle w:val="Hyperlink"/>
@@ -4201,7 +4201,7 @@
                 <w:noProof/>
                 <w:webHidden/>
               </w:rPr>
-              <w:instrText xml:space="preserve"> PAGEREF _Toc81830660 \h </w:instrText>
+              <w:instrText xml:space="preserve"> PAGEREF _Toc83218545 \h </w:instrText>
             </w:r>
             <w:r>
               <w:rPr>
@@ -4243,7 +4243,7 @@
               <w:noProof/>
             </w:rPr>
           </w:pPr>
-          <w:hyperlink w:anchor="_Toc81830661" w:history="1">
+          <w:hyperlink w:anchor="_Toc83218546" w:history="1">
             <w:r>
               <w:rPr>
                 <w:rStyle w:val="Hyperlink"/>
@@ -4270,7 +4270,7 @@
                 <w:noProof/>
                 <w:webHidden/>
               </w:rPr>
-              <w:instrText xml:space="preserve"> PAGEREF _Toc81830661 \h </w:instrText>
+              <w:instrText xml:space="preserve"> PAGEREF _Toc83218546 \h </w:instrText>
             </w:r>
             <w:r>
               <w:rPr>
@@ -4312,7 +4312,7 @@
               <w:noProof/>
             </w:rPr>
           </w:pPr>
-          <w:hyperlink w:anchor="_Toc81830662" w:history="1">
+          <w:hyperlink w:anchor="_Toc83218547" w:history="1">
             <w:r>
               <w:rPr>
                 <w:rStyle w:val="Hyperlink"/>
@@ -4339,7 +4339,7 @@
                 <w:noProof/>
                 <w:webHidden/>
               </w:rPr>
-              <w:instrText xml:space="preserve"> PAGEREF _Toc81830662 \h </w:instrText>
+              <w:instrText xml:space="preserve"> PAGEREF _Toc83218547 \h </w:instrText>
             </w:r>
             <w:r>
               <w:rPr>
@@ -4407,7 +4407,7 @@
       <w:pPr>
         <w:pStyle w:val="Heading1"/>
       </w:pPr>
-      <w:bookmarkStart w:id="1" w:name="_Toc81830602"/>
+      <w:bookmarkStart w:id="1" w:name="_Toc83218487"/>
       <w:r>
         <w:lastRenderedPageBreak/>
         <w:t>Introduction</w:t>
@@ -4489,7 +4489,7 @@
       <w:pPr>
         <w:pStyle w:val="Heading1"/>
       </w:pPr>
-      <w:bookmarkStart w:id="2" w:name="_Toc81830603"/>
+      <w:bookmarkStart w:id="2" w:name="_Toc83218488"/>
       <w:r>
         <w:t>Features</w:t>
       </w:r>
@@ -4751,7 +4751,7 @@
       <w:pPr>
         <w:pStyle w:val="Heading2"/>
       </w:pPr>
-      <w:bookmarkStart w:id="3" w:name="_Toc81830604"/>
+      <w:bookmarkStart w:id="3" w:name="_Toc83218489"/>
       <w:r>
         <w:t>Bootloader</w:t>
       </w:r>
@@ -4784,7 +4784,7 @@
       <w:pPr>
         <w:pStyle w:val="Heading3"/>
       </w:pPr>
-      <w:bookmarkStart w:id="4" w:name="_Toc81830605"/>
+      <w:bookmarkStart w:id="4" w:name="_Toc83218490"/>
       <w:r>
         <w:t>External library loading</w:t>
       </w:r>
@@ -5122,7 +5122,7 @@
       <w:pPr>
         <w:pStyle w:val="Heading3"/>
       </w:pPr>
-      <w:bookmarkStart w:id="5" w:name="_Toc81830606"/>
+      <w:bookmarkStart w:id="5" w:name="_Toc83218491"/>
       <w:r>
         <w:t>Developing code locally</w:t>
       </w:r>
@@ -5389,7 +5389,7 @@
       <w:pPr>
         <w:pStyle w:val="Heading3"/>
       </w:pPr>
-      <w:bookmarkStart w:id="6" w:name="_Toc81830607"/>
+      <w:bookmarkStart w:id="6" w:name="_Toc83218492"/>
       <w:r>
         <w:t>Functions</w:t>
       </w:r>
@@ -5411,7 +5411,7 @@
       <w:pPr>
         <w:pStyle w:val="Heading2"/>
       </w:pPr>
-      <w:bookmarkStart w:id="7" w:name="_Toc81830608"/>
+      <w:bookmarkStart w:id="7" w:name="_Toc83218493"/>
       <w:r>
         <w:t>Core</w:t>
       </w:r>
@@ -5441,7 +5441,7 @@
       <w:pPr>
         <w:pStyle w:val="Heading3"/>
       </w:pPr>
-      <w:bookmarkStart w:id="8" w:name="_Toc81830609"/>
+      <w:bookmarkStart w:id="8" w:name="_Toc83218494"/>
       <w:r>
         <w:t>Function</w:t>
       </w:r>
@@ -6186,7 +6186,7 @@
       <w:pPr>
         <w:pStyle w:val="Heading2"/>
       </w:pPr>
-      <w:bookmarkStart w:id="9" w:name="_Toc81830610"/>
+      <w:bookmarkStart w:id="9" w:name="_Toc83218495"/>
       <w:r>
         <w:t>Storage</w:t>
       </w:r>
@@ -6218,7 +6218,7 @@
       <w:pPr>
         <w:pStyle w:val="Heading3"/>
       </w:pPr>
-      <w:bookmarkStart w:id="10" w:name="_Toc81830611"/>
+      <w:bookmarkStart w:id="10" w:name="_Toc83218496"/>
       <w:r>
         <w:t>Functions</w:t>
       </w:r>
@@ -6419,7 +6419,7 @@
       <w:pPr>
         <w:pStyle w:val="Heading2"/>
       </w:pPr>
-      <w:bookmarkStart w:id="11" w:name="_Toc81830612"/>
+      <w:bookmarkStart w:id="11" w:name="_Toc83218497"/>
       <w:r>
         <w:t>Scenes</w:t>
       </w:r>
@@ -6440,7 +6440,7 @@
       <w:pPr>
         <w:pStyle w:val="Heading3"/>
       </w:pPr>
-      <w:bookmarkStart w:id="12" w:name="_Toc81830613"/>
+      <w:bookmarkStart w:id="12" w:name="_Toc83218498"/>
       <w:r>
         <w:t>Functions</w:t>
       </w:r>
@@ -6949,7 +6949,7 @@
       <w:pPr>
         <w:pStyle w:val="Heading2"/>
       </w:pPr>
-      <w:bookmarkStart w:id="13" w:name="_Toc81830614"/>
+      <w:bookmarkStart w:id="13" w:name="_Toc83218499"/>
       <w:r>
         <w:t>Views</w:t>
       </w:r>
@@ -6967,7 +6967,7 @@
       <w:pPr>
         <w:pStyle w:val="Heading3"/>
       </w:pPr>
-      <w:bookmarkStart w:id="14" w:name="_Toc81830615"/>
+      <w:bookmarkStart w:id="14" w:name="_Toc83218500"/>
       <w:r>
         <w:t>Functions</w:t>
       </w:r>
@@ -7979,7 +7979,7 @@
       <w:pPr>
         <w:pStyle w:val="Heading2"/>
       </w:pPr>
-      <w:bookmarkStart w:id="15" w:name="_Toc81830616"/>
+      <w:bookmarkStart w:id="15" w:name="_Toc83218501"/>
       <w:r>
         <w:t>Fields</w:t>
       </w:r>
@@ -8024,7 +8024,7 @@
       <w:pPr>
         <w:pStyle w:val="Heading3"/>
       </w:pPr>
-      <w:bookmarkStart w:id="16" w:name="_Toc81830617"/>
+      <w:bookmarkStart w:id="16" w:name="_Toc83218502"/>
       <w:r>
         <w:t>Functions</w:t>
       </w:r>
@@ -8542,7 +8542,7 @@
         <w:pStyle w:val="Heading2"/>
       </w:pPr>
       <w:bookmarkStart w:id="17" w:name="_Ref81422947"/>
-      <w:bookmarkStart w:id="18" w:name="_Toc81830618"/>
+      <w:bookmarkStart w:id="18" w:name="_Toc83218503"/>
       <w:r>
         <w:t>Bulk Operations</w:t>
       </w:r>
@@ -8605,7 +8605,7 @@
       <w:pPr>
         <w:pStyle w:val="Heading3"/>
       </w:pPr>
-      <w:bookmarkStart w:id="19" w:name="_Toc81830619"/>
+      <w:bookmarkStart w:id="19" w:name="_Toc83218504"/>
       <w:r>
         <w:t>Bulk Edit</w:t>
       </w:r>
@@ -8802,7 +8802,7 @@
       <w:pPr>
         <w:pStyle w:val="Heading3"/>
       </w:pPr>
-      <w:bookmarkStart w:id="20" w:name="_Toc81830620"/>
+      <w:bookmarkStart w:id="20" w:name="_Toc83218505"/>
       <w:r>
         <w:t>Bulk Delete</w:t>
       </w:r>
@@ -8918,7 +8918,7 @@
       <w:pPr>
         <w:pStyle w:val="Heading3"/>
       </w:pPr>
-      <w:bookmarkStart w:id="21" w:name="_Toc81830621"/>
+      <w:bookmarkStart w:id="21" w:name="_Toc83218506"/>
       <w:r>
         <w:t>Functions</w:t>
       </w:r>
@@ -9064,7 +9064,7 @@
       </w:pPr>
       <w:bookmarkStart w:id="22" w:name="_Ref81385679"/>
       <w:bookmarkStart w:id="23" w:name="_Ref81423001"/>
-      <w:bookmarkStart w:id="24" w:name="_Toc81830622"/>
+      <w:bookmarkStart w:id="24" w:name="_Toc83218507"/>
       <w:r>
         <w:lastRenderedPageBreak/>
         <w:t>User Filters</w:t>
@@ -9152,7 +9152,7 @@
       <w:pPr>
         <w:pStyle w:val="Heading3"/>
       </w:pPr>
-      <w:bookmarkStart w:id="25" w:name="_Toc81830623"/>
+      <w:bookmarkStart w:id="25" w:name="_Toc83218508"/>
       <w:r>
         <w:t>Functions</w:t>
       </w:r>
@@ -9216,7 +9216,7 @@
         <w:pStyle w:val="Heading2"/>
       </w:pPr>
       <w:bookmarkStart w:id="26" w:name="_Ref81385772"/>
-      <w:bookmarkStart w:id="27" w:name="_Toc81830624"/>
+      <w:bookmarkStart w:id="27" w:name="_Toc83218509"/>
       <w:r>
         <w:t>Form Persistence</w:t>
       </w:r>
@@ -9254,7 +9254,7 @@
       <w:pPr>
         <w:pStyle w:val="Heading3"/>
       </w:pPr>
-      <w:bookmarkStart w:id="28" w:name="_Toc81830625"/>
+      <w:bookmarkStart w:id="28" w:name="_Toc83218510"/>
       <w:r>
         <w:t>Functions</w:t>
       </w:r>
@@ -9298,7 +9298,7 @@
       <w:pPr>
         <w:pStyle w:val="Heading2"/>
       </w:pPr>
-      <w:bookmarkStart w:id="29" w:name="_Toc81830626"/>
+      <w:bookmarkStart w:id="29" w:name="_Toc83218511"/>
       <w:r>
         <w:t>Account</w:t>
       </w:r>
@@ -9322,7 +9322,7 @@
       <w:pPr>
         <w:pStyle w:val="Heading3"/>
       </w:pPr>
-      <w:bookmarkStart w:id="30" w:name="_Toc81830627"/>
+      <w:bookmarkStart w:id="30" w:name="_Toc83218512"/>
       <w:r>
         <w:t>Functions</w:t>
       </w:r>
@@ -9443,7 +9443,7 @@
         <w:pStyle w:val="Heading2"/>
       </w:pPr>
       <w:bookmarkStart w:id="31" w:name="_Ref81422920"/>
-      <w:bookmarkStart w:id="32" w:name="_Toc81830628"/>
+      <w:bookmarkStart w:id="32" w:name="_Toc83218513"/>
       <w:r>
         <w:t>User Preferences</w:t>
       </w:r>
@@ -9498,7 +9498,7 @@
       <w:pPr>
         <w:pStyle w:val="Heading3"/>
       </w:pPr>
-      <w:bookmarkStart w:id="33" w:name="_Toc81830629"/>
+      <w:bookmarkStart w:id="33" w:name="_Toc83218514"/>
       <w:r>
         <w:t>Functions</w:t>
       </w:r>
@@ -9606,7 +9606,7 @@
       </w:pPr>
       <w:bookmarkStart w:id="34" w:name="_Ref81422880"/>
       <w:bookmarkStart w:id="35" w:name="_Ref81422883"/>
-      <w:bookmarkStart w:id="36" w:name="_Toc81830630"/>
+      <w:bookmarkStart w:id="36" w:name="_Toc83218515"/>
       <w:r>
         <w:t>iFrame Window</w:t>
       </w:r>
@@ -9685,7 +9685,7 @@
       <w:pPr>
         <w:pStyle w:val="Heading3"/>
       </w:pPr>
-      <w:bookmarkStart w:id="37" w:name="_Toc81830631"/>
+      <w:bookmarkStart w:id="37" w:name="_Toc83218516"/>
       <w:r>
         <w:t>Usage</w:t>
       </w:r>
@@ -9786,7 +9786,7 @@
       <w:pPr>
         <w:pStyle w:val="Heading3"/>
       </w:pPr>
-      <w:bookmarkStart w:id="38" w:name="_Toc81830632"/>
+      <w:bookmarkStart w:id="38" w:name="_Toc83218517"/>
       <w:r>
         <w:t>Functions</w:t>
       </w:r>
@@ -9859,7 +9859,7 @@
       <w:pPr>
         <w:pStyle w:val="Heading2"/>
       </w:pPr>
-      <w:bookmarkStart w:id="39" w:name="_Toc81830633"/>
+      <w:bookmarkStart w:id="39" w:name="_Toc83218518"/>
       <w:r>
         <w:t>Debug Window</w:t>
       </w:r>
@@ -9886,7 +9886,7 @@
       <w:pPr>
         <w:pStyle w:val="Heading3"/>
       </w:pPr>
-      <w:bookmarkStart w:id="40" w:name="_Toc81830634"/>
+      <w:bookmarkStart w:id="40" w:name="_Toc83218519"/>
       <w:r>
         <w:t>Functions</w:t>
       </w:r>
@@ -9968,7 +9968,7 @@
       <w:pPr>
         <w:pStyle w:val="Heading2"/>
       </w:pPr>
-      <w:bookmarkStart w:id="41" w:name="_Toc81830635"/>
+      <w:bookmarkStart w:id="41" w:name="_Toc83218520"/>
       <w:r>
         <w:t>Logging</w:t>
       </w:r>
@@ -10109,7 +10109,7 @@
       <w:pPr>
         <w:pStyle w:val="Heading3"/>
       </w:pPr>
-      <w:bookmarkStart w:id="42" w:name="_Toc81830636"/>
+      <w:bookmarkStart w:id="42" w:name="_Toc83218521"/>
       <w:r>
         <w:t>Functions</w:t>
       </w:r>
@@ -10569,7 +10569,7 @@
       <w:pPr>
         <w:pStyle w:val="Heading2"/>
       </w:pPr>
-      <w:bookmarkStart w:id="43" w:name="_Toc81830637"/>
+      <w:bookmarkStart w:id="43" w:name="_Toc83218522"/>
       <w:r>
         <w:t>Windows Messaging</w:t>
       </w:r>
@@ -10700,7 +10700,7 @@
       <w:pPr>
         <w:pStyle w:val="Heading3"/>
       </w:pPr>
-      <w:bookmarkStart w:id="44" w:name="_Toc81830638"/>
+      <w:bookmarkStart w:id="44" w:name="_Toc83218523"/>
       <w:r>
         <w:t>Functions</w:t>
       </w:r>
@@ -10850,7 +10850,7 @@
       <w:pPr>
         <w:pStyle w:val="Heading2"/>
       </w:pPr>
-      <w:bookmarkStart w:id="45" w:name="_Toc81830639"/>
+      <w:bookmarkStart w:id="45" w:name="_Toc83218524"/>
       <w:r>
         <w:t>System Info</w:t>
       </w:r>
@@ -10877,7 +10877,7 @@
       <w:pPr>
         <w:pStyle w:val="Heading3"/>
       </w:pPr>
-      <w:bookmarkStart w:id="46" w:name="_Toc81830640"/>
+      <w:bookmarkStart w:id="46" w:name="_Toc83218525"/>
       <w:r>
         <w:t>Functions</w:t>
       </w:r>
@@ -10908,7 +10908,7 @@
       <w:pPr>
         <w:pStyle w:val="Heading2"/>
       </w:pPr>
-      <w:bookmarkStart w:id="47" w:name="_Toc81830641"/>
+      <w:bookmarkStart w:id="47" w:name="_Toc83218526"/>
       <w:r>
         <w:t>System Colors</w:t>
       </w:r>
@@ -10929,7 +10929,7 @@
       <w:pPr>
         <w:pStyle w:val="Heading3"/>
       </w:pPr>
-      <w:bookmarkStart w:id="48" w:name="_Toc81830642"/>
+      <w:bookmarkStart w:id="48" w:name="_Toc83218527"/>
       <w:r>
         <w:t>Functions</w:t>
       </w:r>
@@ -11051,7 +11051,7 @@
       <w:pPr>
         <w:pStyle w:val="Heading1"/>
       </w:pPr>
-      <w:bookmarkStart w:id="49" w:name="_Toc81830643"/>
+      <w:bookmarkStart w:id="49" w:name="_Toc83218528"/>
       <w:r>
         <w:t xml:space="preserve">How to use </w:t>
       </w:r>
@@ -11069,7 +11069,7 @@
       <w:pPr>
         <w:pStyle w:val="Heading2"/>
       </w:pPr>
-      <w:bookmarkStart w:id="50" w:name="_Toc81830644"/>
+      <w:bookmarkStart w:id="50" w:name="_Toc83218529"/>
       <w:r>
         <w:t xml:space="preserve">ACB </w:t>
       </w:r>
@@ -11199,7 +11199,7 @@
       <w:pPr>
         <w:pStyle w:val="Heading3"/>
       </w:pPr>
-      <w:bookmarkStart w:id="51" w:name="_Toc81830645"/>
+      <w:bookmarkStart w:id="51" w:name="_Toc83218530"/>
       <w:r>
         <w:t>Pros</w:t>
       </w:r>
@@ -11269,7 +11269,7 @@
       <w:pPr>
         <w:pStyle w:val="Heading3"/>
       </w:pPr>
-      <w:bookmarkStart w:id="52" w:name="_Toc81830646"/>
+      <w:bookmarkStart w:id="52" w:name="_Toc83218531"/>
       <w:r>
         <w:t>Cons</w:t>
       </w:r>
@@ -11422,7 +11422,7 @@
       <w:pPr>
         <w:pStyle w:val="Heading3"/>
       </w:pPr>
-      <w:bookmarkStart w:id="53" w:name="_Toc81830647"/>
+      <w:bookmarkStart w:id="53" w:name="_Toc83218532"/>
       <w:r>
         <w:t>Setup</w:t>
       </w:r>
@@ -11504,7 +11504,10 @@
         <w:t xml:space="preserve">Add code from file </w:t>
       </w:r>
       <w:r>
-        <w:t>KnackToolkitLibrary.js</w:t>
+        <w:t>ktl.</w:t>
+      </w:r>
+      <w:r>
+        <w:t>js</w:t>
       </w:r>
       <w:r>
         <w:t>.</w:t>
@@ -11837,7 +11840,13 @@
         <w:spacing w:after="160" w:line="259" w:lineRule="auto"/>
       </w:pPr>
       <w:r>
-        <w:t>In the CSS pane, add the CSS code from file KnackToolkitLibrary.css to yours.</w:t>
+        <w:t xml:space="preserve">In the CSS pane, add the CSS code from file </w:t>
+      </w:r>
+      <w:r>
+        <w:t>ktl.</w:t>
+      </w:r>
+      <w:r>
+        <w:t>css to yours.</w:t>
       </w:r>
     </w:p>
     <w:p>
@@ -11930,7 +11939,7 @@
       <w:pPr>
         <w:pStyle w:val="Heading2"/>
       </w:pPr>
-      <w:bookmarkStart w:id="54" w:name="_Toc81830648"/>
+      <w:bookmarkStart w:id="54" w:name="_Toc83218533"/>
       <w:r>
         <w:t>C</w:t>
       </w:r>
@@ -11944,237 +11953,231 @@
         <w:t>Mode</w:t>
       </w:r>
       <w:r>
+        <w:t xml:space="preserve"> - </w:t>
+      </w:r>
+      <w:r>
+        <w:t xml:space="preserve">Code in </w:t>
+      </w:r>
+      <w:r>
+        <w:t xml:space="preserve">Local </w:t>
+      </w:r>
+      <w:r>
+        <w:t>Server</w:t>
+      </w:r>
+      <w:bookmarkEnd w:id="54"/>
+    </w:p>
+    <w:p>
+      <w:r>
+        <w:t xml:space="preserve">This </w:t>
+      </w:r>
+      <w:r>
+        <w:t>mode</w:t>
+      </w:r>
+      <w:r>
         <w:t xml:space="preserve"> </w:t>
       </w:r>
       <w:r>
-        <w:t>–</w:t>
+        <w:t xml:space="preserve">is for advanced users and </w:t>
+      </w:r>
+      <w:r>
+        <w:t xml:space="preserve">provides </w:t>
+      </w:r>
+      <w:r>
+        <w:t xml:space="preserve">much faster </w:t>
+      </w:r>
+      <w:r>
+        <w:t>code-</w:t>
+      </w:r>
+      <w:r>
+        <w:t>save</w:t>
+      </w:r>
+      <w:r>
+        <w:t>-</w:t>
+      </w:r>
+      <w:r>
+        <w:t xml:space="preserve">test cycles </w:t>
+      </w:r>
+      <w:r>
+        <w:t xml:space="preserve">and </w:t>
+      </w:r>
+      <w:r>
+        <w:t xml:space="preserve">is typically used for longer stretches of </w:t>
+      </w:r>
+      <w:r>
+        <w:t xml:space="preserve">code </w:t>
+      </w:r>
+      <w:r>
+        <w:t>development, where you won't need to show your results to others</w:t>
       </w:r>
       <w:r>
         <w:t xml:space="preserve"> </w:t>
       </w:r>
       <w:r>
-        <w:t xml:space="preserve">Code in </w:t>
-      </w:r>
-      <w:r>
-        <w:t xml:space="preserve">Local </w:t>
-      </w:r>
-      <w:r>
-        <w:t>Server</w:t>
-      </w:r>
-      <w:bookmarkEnd w:id="54"/>
-    </w:p>
-    <w:p>
-      <w:r>
-        <w:t xml:space="preserve">This </w:t>
+        <w:t>until a milestone is reached</w:t>
+      </w:r>
+      <w:r>
+        <w:t xml:space="preserve">.  </w:t>
+      </w:r>
+      <w:r>
+        <w:t xml:space="preserve">It </w:t>
+      </w:r>
+      <w:r>
+        <w:t xml:space="preserve">requires </w:t>
+      </w:r>
+      <w:r>
+        <w:t xml:space="preserve">the installation of </w:t>
+      </w:r>
+      <w:r>
+        <w:t>Node.js as a basic local file server</w:t>
+      </w:r>
+      <w:r>
+        <w:t xml:space="preserve"> that the Bootloader uses to fetch </w:t>
+      </w:r>
+      <w:r>
+        <w:t xml:space="preserve">the </w:t>
+      </w:r>
+      <w:r>
+        <w:t>KTL</w:t>
+      </w:r>
+      <w:r>
+        <w:t xml:space="preserve"> files</w:t>
+      </w:r>
+      <w:r>
+        <w:t xml:space="preserve"> and your App</w:t>
+      </w:r>
+      <w:r>
+        <w:t>'s cod</w:t>
+      </w:r>
+      <w:r>
+        <w:t>e</w:t>
+      </w:r>
+      <w:r>
+        <w:t>.</w:t>
+      </w:r>
+      <w:r>
+        <w:t xml:space="preserve">  The Builder's Javascript pane only contains </w:t>
+      </w:r>
+      <w:r>
+        <w:t>the Bootloader.</w:t>
+      </w:r>
+    </w:p>
+    <w:p>
+      <w:r>
+        <w:t xml:space="preserve">IMPORTANT: </w:t>
+      </w:r>
+      <w:r>
+        <w:t xml:space="preserve">Only use this </w:t>
       </w:r>
       <w:r>
         <w:t>mode</w:t>
       </w:r>
       <w:r>
+        <w:t xml:space="preserve"> in a </w:t>
+      </w:r>
+      <w:r>
+        <w:t xml:space="preserve">temporary </w:t>
+      </w:r>
+      <w:r>
+        <w:t xml:space="preserve">copy of the </w:t>
+      </w:r>
+      <w:r>
+        <w:t>production</w:t>
+      </w:r>
+      <w:r>
+        <w:t xml:space="preserve"> app</w:t>
+      </w:r>
+      <w:r>
+        <w:t>, where the developers can freely experiment with</w:t>
+      </w:r>
+      <w:r>
+        <w:t>out the fear of serious consequence or disruption.</w:t>
+      </w:r>
+      <w:r>
+        <w:t xml:space="preserve">  Using it in a production environment </w:t>
+      </w:r>
+      <w:r>
+        <w:t xml:space="preserve">is not </w:t>
+      </w:r>
+      <w:proofErr w:type="gramStart"/>
+      <w:r>
+        <w:t>possible</w:t>
+      </w:r>
+      <w:r>
+        <w:t>, and</w:t>
+      </w:r>
+      <w:proofErr w:type="gramEnd"/>
+      <w:r>
         <w:t xml:space="preserve"> </w:t>
       </w:r>
       <w:r>
-        <w:t xml:space="preserve">is for advanced users and </w:t>
-      </w:r>
-      <w:r>
-        <w:t xml:space="preserve">provides </w:t>
-      </w:r>
-      <w:r>
-        <w:t xml:space="preserve">much faster </w:t>
-      </w:r>
-      <w:r>
-        <w:t>code-</w:t>
-      </w:r>
-      <w:r>
-        <w:t>save</w:t>
-      </w:r>
-      <w:r>
-        <w:t>-</w:t>
-      </w:r>
-      <w:r>
-        <w:t xml:space="preserve">test cycles </w:t>
-      </w:r>
-      <w:r>
-        <w:t xml:space="preserve">and </w:t>
-      </w:r>
-      <w:r>
-        <w:t xml:space="preserve">is typically used for longer stretches of </w:t>
-      </w:r>
-      <w:r>
-        <w:t xml:space="preserve">code </w:t>
-      </w:r>
-      <w:r>
-        <w:t>development, where you won't need to show your results to others</w:t>
-      </w:r>
-      <w:r>
-        <w:t xml:space="preserve"> </w:t>
-      </w:r>
-      <w:r>
-        <w:t>until a milestone is reached</w:t>
-      </w:r>
-      <w:r>
-        <w:t xml:space="preserve">.  </w:t>
-      </w:r>
-      <w:r>
-        <w:t xml:space="preserve">It </w:t>
-      </w:r>
-      <w:r>
-        <w:t xml:space="preserve">requires </w:t>
-      </w:r>
-      <w:r>
-        <w:t xml:space="preserve">the installation of </w:t>
-      </w:r>
-      <w:r>
-        <w:t>Node.js as a basic local file server</w:t>
-      </w:r>
-      <w:r>
-        <w:t xml:space="preserve"> that the Bootloader uses to fetch </w:t>
-      </w:r>
-      <w:r>
-        <w:t xml:space="preserve">the </w:t>
-      </w:r>
-      <w:r>
-        <w:t>KTL</w:t>
-      </w:r>
-      <w:r>
-        <w:t xml:space="preserve"> files</w:t>
-      </w:r>
-      <w:r>
-        <w:t xml:space="preserve"> and your App</w:t>
-      </w:r>
-      <w:r>
-        <w:t>'s cod</w:t>
-      </w:r>
-      <w:r>
-        <w:t>e</w:t>
+        <w:t>wou</w:t>
+      </w:r>
+      <w:r>
+        <w:t>l</w:t>
+      </w:r>
+      <w:r>
+        <w:t>d simply defeat the purpose anyways.</w:t>
+      </w:r>
+      <w:r>
+        <w:t xml:space="preserve">  On the other hand, it is </w:t>
+      </w:r>
+      <w:r>
+        <w:t xml:space="preserve">possible </w:t>
+      </w:r>
+      <w:r>
+        <w:t xml:space="preserve">at any point in time </w:t>
+      </w:r>
+      <w:r>
+        <w:t>(</w:t>
+      </w:r>
+      <w:r>
+        <w:t xml:space="preserve">though </w:t>
+      </w:r>
+      <w:r>
+        <w:t xml:space="preserve">not trivial) </w:t>
+      </w:r>
+      <w:r>
+        <w:t xml:space="preserve">to switch back and forth between </w:t>
+      </w:r>
+      <w:r>
+        <w:t>the A</w:t>
+      </w:r>
+      <w:r>
+        <w:t xml:space="preserve">CB and CLS </w:t>
+      </w:r>
+      <w:r>
+        <w:t>modes.</w:t>
+      </w:r>
+      <w:r>
+        <w:t xml:space="preserve"> See </w:t>
+      </w:r>
+      <w:r>
+        <w:fldChar w:fldCharType="begin"/>
+      </w:r>
+      <w:r>
+        <w:instrText xml:space="preserve"> REF _Ref80370926 \h </w:instrText>
+      </w:r>
+      <w:r>
+        <w:fldChar w:fldCharType="separate"/>
+      </w:r>
+      <w:r>
+        <w:t>Switching Modes</w:t>
+      </w:r>
+      <w:r>
+        <w:fldChar w:fldCharType="end"/>
+      </w:r>
+      <w:r>
+        <w:t xml:space="preserve"> below</w:t>
       </w:r>
       <w:r>
         <w:t>.</w:t>
       </w:r>
-      <w:r>
-        <w:t xml:space="preserve">  The Builder's Javascript pane only contains </w:t>
-      </w:r>
-      <w:r>
-        <w:t>the Bootloader.</w:t>
-      </w:r>
-    </w:p>
-    <w:p>
-      <w:r>
-        <w:t xml:space="preserve">IMPORTANT: </w:t>
-      </w:r>
-      <w:r>
-        <w:t xml:space="preserve">Only use this </w:t>
-      </w:r>
-      <w:r>
-        <w:t>mode</w:t>
-      </w:r>
-      <w:r>
-        <w:t xml:space="preserve"> in a </w:t>
-      </w:r>
-      <w:r>
-        <w:t xml:space="preserve">temporary </w:t>
-      </w:r>
-      <w:r>
-        <w:t xml:space="preserve">copy of the </w:t>
-      </w:r>
-      <w:r>
-        <w:t>production</w:t>
-      </w:r>
-      <w:r>
-        <w:t xml:space="preserve"> app</w:t>
-      </w:r>
-      <w:r>
-        <w:t>, where the developers can freely experiment with</w:t>
-      </w:r>
-      <w:r>
-        <w:t>out the fear of serious consequence or disruption.</w:t>
-      </w:r>
-      <w:r>
-        <w:t xml:space="preserve">  Using it in a production environment </w:t>
-      </w:r>
-      <w:r>
-        <w:t xml:space="preserve">is not </w:t>
-      </w:r>
-      <w:proofErr w:type="gramStart"/>
-      <w:r>
-        <w:t>possible</w:t>
-      </w:r>
-      <w:r>
-        <w:t>, and</w:t>
-      </w:r>
-      <w:proofErr w:type="gramEnd"/>
-      <w:r>
-        <w:t xml:space="preserve"> </w:t>
-      </w:r>
-      <w:r>
-        <w:t>wou</w:t>
-      </w:r>
-      <w:r>
-        <w:t>l</w:t>
-      </w:r>
-      <w:r>
-        <w:t>d simply defeat the purpose anyways.</w:t>
-      </w:r>
-      <w:r>
-        <w:t xml:space="preserve">  On the other hand, it is </w:t>
-      </w:r>
-      <w:r>
-        <w:t xml:space="preserve">possible </w:t>
-      </w:r>
-      <w:r>
-        <w:t xml:space="preserve">at any point in time </w:t>
-      </w:r>
-      <w:r>
-        <w:t>(</w:t>
-      </w:r>
-      <w:r>
-        <w:t xml:space="preserve">though </w:t>
-      </w:r>
-      <w:r>
-        <w:t xml:space="preserve">not trivial) </w:t>
-      </w:r>
-      <w:r>
-        <w:t xml:space="preserve">to switch back and forth between </w:t>
-      </w:r>
-      <w:r>
-        <w:t>the A</w:t>
-      </w:r>
-      <w:r>
-        <w:t xml:space="preserve">CB and CLS </w:t>
-      </w:r>
-      <w:r>
-        <w:t>modes.</w:t>
-      </w:r>
-      <w:r>
-        <w:t xml:space="preserve"> See </w:t>
-      </w:r>
-      <w:r>
-        <w:fldChar w:fldCharType="begin"/>
-      </w:r>
-      <w:r>
-        <w:instrText xml:space="preserve"> REF _Ref80370926 \h </w:instrText>
-      </w:r>
-      <w:r>
-        <w:fldChar w:fldCharType="separate"/>
-      </w:r>
-      <w:r>
-        <w:t>Switching Modes</w:t>
-      </w:r>
-      <w:r>
-        <w:fldChar w:fldCharType="end"/>
-      </w:r>
-      <w:r>
-        <w:t xml:space="preserve"> below</w:t>
-      </w:r>
-      <w:r>
-        <w:t>.</w:t>
-      </w:r>
     </w:p>
     <w:p>
       <w:pPr>
         <w:pStyle w:val="Heading3"/>
       </w:pPr>
-      <w:bookmarkStart w:id="55" w:name="_Toc81830649"/>
+      <w:bookmarkStart w:id="55" w:name="_Toc83218534"/>
       <w:r>
         <w:t>Pros</w:t>
       </w:r>
@@ -12317,7 +12320,7 @@
       <w:pPr>
         <w:pStyle w:val="Heading3"/>
       </w:pPr>
-      <w:bookmarkStart w:id="56" w:name="_Toc81830650"/>
+      <w:bookmarkStart w:id="56" w:name="_Toc83218535"/>
       <w:r>
         <w:t>Cons</w:t>
       </w:r>
@@ -12496,7 +12499,7 @@
       <w:pPr>
         <w:pStyle w:val="Heading3"/>
       </w:pPr>
-      <w:bookmarkStart w:id="57" w:name="_Toc81830651"/>
+      <w:bookmarkStart w:id="57" w:name="_Toc83218536"/>
       <w:r>
         <w:t>Setup</w:t>
       </w:r>
@@ -12749,13 +12752,16 @@
         <w:t xml:space="preserve">Copy the </w:t>
       </w:r>
       <w:r>
-        <w:t>KnackToolkitLibrary.js</w:t>
+        <w:t>ktl.</w:t>
+      </w:r>
+      <w:r>
+        <w:t>js</w:t>
       </w:r>
       <w:r>
         <w:t xml:space="preserve"> and </w:t>
       </w:r>
       <w:r>
-        <w:t>KnackToolkitLibrary.</w:t>
+        <w:t>ktl.</w:t>
       </w:r>
       <w:r>
         <w:t xml:space="preserve">css files to the folder </w:t>
@@ -13001,7 +13007,7 @@
       <w:pPr>
         <w:pStyle w:val="Heading3"/>
       </w:pPr>
-      <w:bookmarkStart w:id="58" w:name="_Toc81830652"/>
+      <w:bookmarkStart w:id="58" w:name="_Toc83218537"/>
       <w:r>
         <w:lastRenderedPageBreak/>
         <w:t>Folder Structure</w:t>
@@ -13109,19 +13115,33 @@
         <w:rPr>
           <w:rFonts w:ascii="Consolas" w:hAnsi="Consolas"/>
         </w:rPr>
-        <w:t xml:space="preserve"> </w:t>
+        <w:t>.</w:t>
       </w:r>
       <w:r>
         <w:rPr>
           <w:rFonts w:ascii="Consolas" w:hAnsi="Consolas"/>
         </w:rPr>
-        <w:t xml:space="preserve"> </w:t>
-      </w:r>
+        <w:t>code\</w:t>
+      </w:r>
+      <w:proofErr w:type="spellStart"/>
       <w:r>
         <w:rPr>
           <w:rFonts w:ascii="Consolas" w:hAnsi="Consolas"/>
         </w:rPr>
-        <w:t xml:space="preserve">               \App2\App2.js</w:t>
+        <w:t>MyKnackApps</w:t>
+      </w:r>
+      <w:proofErr w:type="spellEnd"/>
+      <w:r>
+        <w:rPr>
+          <w:rFonts w:ascii="Consolas" w:hAnsi="Consolas"/>
+        </w:rPr>
+        <w:t>\</w:t>
+      </w:r>
+      <w:r>
+        <w:rPr>
+          <w:rFonts w:ascii="Consolas" w:hAnsi="Consolas"/>
+        </w:rPr>
+        <w:t>App2\App2.js</w:t>
       </w:r>
     </w:p>
     <w:p>
@@ -13136,19 +13156,33 @@
         <w:rPr>
           <w:rFonts w:ascii="Consolas" w:hAnsi="Consolas"/>
         </w:rPr>
-        <w:t xml:space="preserve">  </w:t>
+        <w:t>.</w:t>
       </w:r>
       <w:r>
         <w:rPr>
           <w:rFonts w:ascii="Consolas" w:hAnsi="Consolas"/>
         </w:rPr>
-        <w:t xml:space="preserve"> </w:t>
-      </w:r>
+        <w:t>code\</w:t>
+      </w:r>
+      <w:proofErr w:type="spellStart"/>
       <w:r>
         <w:rPr>
           <w:rFonts w:ascii="Consolas" w:hAnsi="Consolas"/>
         </w:rPr>
-        <w:t xml:space="preserve">              \App3\App3.js</w:t>
+        <w:t>MyKnackApps</w:t>
+      </w:r>
+      <w:proofErr w:type="spellEnd"/>
+      <w:r>
+        <w:rPr>
+          <w:rFonts w:ascii="Consolas" w:hAnsi="Consolas"/>
+        </w:rPr>
+        <w:t>\</w:t>
+      </w:r>
+      <w:r>
+        <w:rPr>
+          <w:rFonts w:ascii="Consolas" w:hAnsi="Consolas"/>
+        </w:rPr>
+        <w:t>App3\App3.js</w:t>
       </w:r>
     </w:p>
     <w:p>
@@ -13178,19 +13212,29 @@
         <w:keepLines/>
         <w:rPr>
           <w:rFonts w:ascii="Consolas" w:hAnsi="Consolas"/>
+          <w:lang w:val="fr-CA"/>
         </w:rPr>
       </w:pPr>
       <w:r>
         <w:rPr>
           <w:rFonts w:ascii="Consolas" w:hAnsi="Consolas"/>
-        </w:rPr>
-        <w:t xml:space="preserve">             </w:t>
+          <w:lang w:val="fr-CA"/>
+        </w:rPr>
+        <w:t>.code\Lib\KTL\</w:t>
       </w:r>
       <w:r>
         <w:rPr>
           <w:rFonts w:ascii="Consolas" w:hAnsi="Consolas"/>
-        </w:rPr>
-        <w:t>\KnackToolkitLibrary.css</w:t>
+          <w:lang w:val="fr-CA"/>
+        </w:rPr>
+        <w:t>ktl.</w:t>
+      </w:r>
+      <w:r>
+        <w:rPr>
+          <w:rFonts w:ascii="Consolas" w:hAnsi="Consolas"/>
+          <w:lang w:val="fr-CA"/>
+        </w:rPr>
+        <w:t>css</w:t>
       </w:r>
     </w:p>
     <w:p>
@@ -13205,13 +13249,19 @@
         <w:rPr>
           <w:rFonts w:ascii="Consolas" w:hAnsi="Consolas"/>
         </w:rPr>
-        <w:t xml:space="preserve">             </w:t>
+        <w:t>.</w:t>
       </w:r>
       <w:r>
         <w:rPr>
           <w:rFonts w:ascii="Consolas" w:hAnsi="Consolas"/>
         </w:rPr>
-        <w:t>\KTLSetupTemplate.js</w:t>
+        <w:t>code\Lib\KTL\</w:t>
+      </w:r>
+      <w:r>
+        <w:rPr>
+          <w:rFonts w:ascii="Consolas" w:hAnsi="Consolas"/>
+        </w:rPr>
+        <w:t>KTLSetupTemplate.js</w:t>
       </w:r>
     </w:p>
     <w:p>
@@ -13245,7 +13295,7 @@
         <w:pStyle w:val="Heading2"/>
       </w:pPr>
       <w:bookmarkStart w:id="59" w:name="_Ref80370926"/>
-      <w:bookmarkStart w:id="60" w:name="_Toc81830653"/>
+      <w:bookmarkStart w:id="60" w:name="_Toc83218538"/>
       <w:r>
         <w:t>Switching Modes</w:t>
       </w:r>
@@ -13344,7 +13394,7 @@
       <w:pPr>
         <w:pStyle w:val="Heading3"/>
       </w:pPr>
-      <w:bookmarkStart w:id="61" w:name="_Toc81830654"/>
+      <w:bookmarkStart w:id="61" w:name="_Toc83218539"/>
       <w:r>
         <w:t>From ACB to CLS</w:t>
       </w:r>
@@ -13599,7 +13649,10 @@
         <w:t xml:space="preserve">any new KTL-related CSS code to the </w:t>
       </w:r>
       <w:r>
-        <w:t>KnackToolkitLibrary.css</w:t>
+        <w:t>ktl.</w:t>
+      </w:r>
+      <w:r>
+        <w:t>css</w:t>
       </w:r>
       <w:r>
         <w:t xml:space="preserve"> file.</w:t>
@@ -13664,7 +13717,7 @@
       <w:pPr>
         <w:pStyle w:val="Heading3"/>
       </w:pPr>
-      <w:bookmarkStart w:id="62" w:name="_Toc81830655"/>
+      <w:bookmarkStart w:id="62" w:name="_Toc83218540"/>
       <w:r>
         <w:t>From CLS to ACB</w:t>
       </w:r>
@@ -13897,7 +13950,7 @@
       <w:pPr>
         <w:pStyle w:val="Heading1"/>
       </w:pPr>
-      <w:bookmarkStart w:id="63" w:name="_Toc81830656"/>
+      <w:bookmarkStart w:id="63" w:name="_Toc83218541"/>
       <w:r>
         <w:t>Basic Features</w:t>
       </w:r>
@@ -14314,7 +14367,7 @@
         <w:pStyle w:val="Heading1"/>
       </w:pPr>
       <w:bookmarkStart w:id="64" w:name="_Ref81575415"/>
-      <w:bookmarkStart w:id="65" w:name="_Toc81830657"/>
+      <w:bookmarkStart w:id="65" w:name="_Toc83218542"/>
       <w:r>
         <w:t>Advanced Features</w:t>
       </w:r>
@@ -14533,7 +14586,7 @@
       <w:pPr>
         <w:pStyle w:val="Heading2"/>
       </w:pPr>
-      <w:bookmarkStart w:id="66" w:name="_Toc81830658"/>
+      <w:bookmarkStart w:id="66" w:name="_Toc83218543"/>
       <w:r>
         <w:lastRenderedPageBreak/>
         <w:t>Setup</w:t>
@@ -14544,7 +14597,7 @@
       <w:pPr>
         <w:pStyle w:val="Heading3"/>
       </w:pPr>
-      <w:bookmarkStart w:id="67" w:name="_Toc81830659"/>
+      <w:bookmarkStart w:id="67" w:name="_Toc83218544"/>
       <w:r>
         <w:t>Invisible Menu</w:t>
       </w:r>
@@ -14637,7 +14690,7 @@
         <w:pStyle w:val="Heading3"/>
       </w:pPr>
       <w:bookmarkStart w:id="68" w:name="_Ref81750822"/>
-      <w:bookmarkStart w:id="69" w:name="_Toc81830660"/>
+      <w:bookmarkStart w:id="69" w:name="_Toc83218545"/>
       <w:r>
         <w:t>iFrameWnd</w:t>
       </w:r>
@@ -15301,10 +15354,7 @@
         <w:t xml:space="preserve"> view that displays Details connected to the logged-in account</w:t>
       </w:r>
       <w:r>
-        <w:t xml:space="preserve">.  </w:t>
-      </w:r>
-      <w:r>
-        <w:t xml:space="preserve">Set the view title to </w:t>
+        <w:t xml:space="preserve">.  Set the view title to </w:t>
       </w:r>
       <w:r>
         <w:rPr>
@@ -16176,7 +16226,7 @@
       <w:pPr>
         <w:pStyle w:val="Heading1"/>
       </w:pPr>
-      <w:bookmarkStart w:id="72" w:name="_Toc81830661"/>
+      <w:bookmarkStart w:id="72" w:name="_Toc83218546"/>
       <w:r>
         <w:t>Future Improvements</w:t>
       </w:r>
@@ -16245,7 +16295,7 @@
       <w:pPr>
         <w:pStyle w:val="Heading1"/>
       </w:pPr>
-      <w:bookmarkStart w:id="73" w:name="_Toc81830662"/>
+      <w:bookmarkStart w:id="73" w:name="_Toc83218547"/>
       <w:proofErr w:type="spellStart"/>
       <w:r>
         <w:t>Conslusion</w:t>

</xml_diff>

<commit_message>
Renamed KnackBootloader to KTLBootloader
</commit_message>
<xml_diff>
--- a/Docs/KTL - API Documentation.docx
+++ b/Docs/KTL - API Documentation.docx
@@ -11485,7 +11485,10 @@
         <w:t xml:space="preserve">Add code from file </w:t>
       </w:r>
       <w:r>
-        <w:t>KnackBootloader.js</w:t>
+        <w:t>KTL</w:t>
+      </w:r>
+      <w:r>
+        <w:t>Bootloader.js</w:t>
       </w:r>
       <w:r>
         <w:t>.</w:t>
@@ -12736,7 +12739,13 @@
         <w:t xml:space="preserve">Add the code from file </w:t>
       </w:r>
       <w:r>
-        <w:t>KnackBootloader.js</w:t>
+        <w:t>K</w:t>
+      </w:r>
+      <w:r>
+        <w:t>TL</w:t>
+      </w:r>
+      <w:r>
+        <w:t>Bootloader.js</w:t>
       </w:r>
     </w:p>
     <w:p>
@@ -13203,7 +13212,19 @@
         <w:rPr>
           <w:rFonts w:ascii="Consolas" w:hAnsi="Consolas"/>
         </w:rPr>
-        <w:t>code\Lib\KTL\KnackBootloader.js</w:t>
+        <w:t>code\Lib\KTL\K</w:t>
+      </w:r>
+      <w:r>
+        <w:rPr>
+          <w:rFonts w:ascii="Consolas" w:hAnsi="Consolas"/>
+        </w:rPr>
+        <w:t>TL</w:t>
+      </w:r>
+      <w:r>
+        <w:rPr>
+          <w:rFonts w:ascii="Consolas" w:hAnsi="Consolas"/>
+        </w:rPr>
+        <w:t>Bootloader.js</w:t>
       </w:r>
     </w:p>
     <w:p>
@@ -13243,23 +13264,20 @@
         <w:keepLines/>
         <w:rPr>
           <w:rFonts w:ascii="Consolas" w:hAnsi="Consolas"/>
+          <w:lang w:val="fr-CA"/>
         </w:rPr>
       </w:pPr>
       <w:r>
         <w:rPr>
           <w:rFonts w:ascii="Consolas" w:hAnsi="Consolas"/>
-        </w:rPr>
-        <w:t>.</w:t>
+          <w:lang w:val="fr-CA"/>
+        </w:rPr>
+        <w:t>.code\Lib\KTL\</w:t>
       </w:r>
       <w:r>
         <w:rPr>
           <w:rFonts w:ascii="Consolas" w:hAnsi="Consolas"/>
-        </w:rPr>
-        <w:t>code\Lib\KTL\</w:t>
-      </w:r>
-      <w:r>
-        <w:rPr>
-          <w:rFonts w:ascii="Consolas" w:hAnsi="Consolas"/>
+          <w:lang w:val="fr-CA"/>
         </w:rPr>
         <w:t>KTLSetupTemplate.js</w:t>
       </w:r>

</xml_diff>

<commit_message>
Moved exposed enableBulkOperations function.
</commit_message>
<xml_diff>
--- a/Docs/KTL - API Documentation.docx
+++ b/Docs/KTL - API Documentation.docx
@@ -5111,13 +5111,31 @@
     </w:p>
     <w:p>
       <w:r>
-        <w:t>Y</w:t>
+        <w:t>To use this feature, y</w:t>
       </w:r>
       <w:r>
         <w:t xml:space="preserve">ou </w:t>
       </w:r>
       <w:r>
-        <w:t xml:space="preserve">must enable </w:t>
+        <w:t>must</w:t>
+      </w:r>
+      <w:r>
+        <w:t>:</w:t>
+      </w:r>
+    </w:p>
+    <w:p>
+      <w:pPr>
+        <w:pStyle w:val="ListParagraph"/>
+        <w:numPr>
+          <w:ilvl w:val="0"/>
+          <w:numId w:val="37"/>
+        </w:numPr>
+      </w:pPr>
+      <w:r>
+        <w:t>E</w:t>
+      </w:r>
+      <w:r>
+        <w:t xml:space="preserve">nable </w:t>
       </w:r>
       <w:r>
         <w:t xml:space="preserve">the </w:t>
@@ -5146,17 +5164,30 @@
       <w:r>
         <w:t xml:space="preserve"> function</w:t>
       </w:r>
-      <w:r>
-        <w:t>.  T</w:t>
-      </w:r>
-      <w:r>
-        <w:t xml:space="preserve">hen </w:t>
-      </w:r>
-      <w:r>
-        <w:t>create an account role named "Bulk Edit" and assign it diligently to very trusty and liable users.</w:t>
-      </w:r>
-    </w:p>
-    <w:p>
+    </w:p>
+    <w:p>
+      <w:pPr>
+        <w:pStyle w:val="ListParagraph"/>
+        <w:numPr>
+          <w:ilvl w:val="0"/>
+          <w:numId w:val="37"/>
+        </w:numPr>
+      </w:pPr>
+      <w:r>
+        <w:t>C</w:t>
+      </w:r>
+      <w:r>
+        <w:t>reate an account role named "Bulk Edit" and assign it diligently to very trusty and liable users.</w:t>
+      </w:r>
+    </w:p>
+    <w:p>
+      <w:pPr>
+        <w:pStyle w:val="ListParagraph"/>
+        <w:numPr>
+          <w:ilvl w:val="0"/>
+          <w:numId w:val="37"/>
+        </w:numPr>
+      </w:pPr>
       <w:r>
         <w:t>F</w:t>
       </w:r>
@@ -5351,10 +5382,29 @@
     </w:p>
     <w:p>
       <w:r>
-        <w:t>Y</w:t>
-      </w:r>
-      <w:r>
-        <w:t xml:space="preserve">ou must enable </w:t>
+        <w:t>To use this feature, y</w:t>
+      </w:r>
+      <w:r>
+        <w:t>ou must</w:t>
+      </w:r>
+      <w:r>
+        <w:t>:</w:t>
+      </w:r>
+    </w:p>
+    <w:p>
+      <w:pPr>
+        <w:pStyle w:val="ListParagraph"/>
+        <w:numPr>
+          <w:ilvl w:val="0"/>
+          <w:numId w:val="36"/>
+        </w:numPr>
+      </w:pPr>
+      <w:r>
+        <w:lastRenderedPageBreak/>
+        <w:t>E</w:t>
+      </w:r>
+      <w:r>
+        <w:t xml:space="preserve">nable </w:t>
       </w:r>
       <w:r>
         <w:t xml:space="preserve">the </w:t>
@@ -5383,20 +5433,40 @@
       <w:r>
         <w:t xml:space="preserve"> function</w:t>
       </w:r>
-      <w:r>
-        <w:t xml:space="preserve">.  </w:t>
-      </w:r>
-      <w:r>
-        <w:t xml:space="preserve">Then </w:t>
-      </w:r>
-      <w:r>
-        <w:t xml:space="preserve">create an account role named "Bulk Delete" and assign it diligently to very trusty and liable users.  </w:t>
-      </w:r>
+    </w:p>
+    <w:p>
+      <w:pPr>
+        <w:pStyle w:val="ListParagraph"/>
+        <w:numPr>
+          <w:ilvl w:val="0"/>
+          <w:numId w:val="36"/>
+        </w:numPr>
+      </w:pPr>
+      <w:r>
+        <w:t>C</w:t>
+      </w:r>
+      <w:r>
+        <w:t>reate an account role named "Bulk Delete" and assign it diligently to very trusty and liable users.</w:t>
+      </w:r>
+    </w:p>
+    <w:p>
+      <w:pPr>
+        <w:pStyle w:val="ListParagraph"/>
+        <w:numPr>
+          <w:ilvl w:val="0"/>
+          <w:numId w:val="36"/>
+        </w:numPr>
+      </w:pPr>
       <w:r>
         <w:t xml:space="preserve">For </w:t>
       </w:r>
       <w:r>
-        <w:t>each applicable table, a Delete action link must be added.  You will see two buttons appear:</w:t>
+        <w:t>each applicable table, a Delete action link must be added.</w:t>
+      </w:r>
+    </w:p>
+    <w:p>
+      <w:r>
+        <w:t>You will see two buttons appear:</w:t>
       </w:r>
     </w:p>
     <w:p>
@@ -5412,7 +5482,6 @@
           <w:b/>
           <w:bCs/>
         </w:rPr>
-        <w:lastRenderedPageBreak/>
         <w:t>Delete Selected</w:t>
       </w:r>
       <w:r>
@@ -5457,6 +5526,11 @@
       </w:r>
     </w:p>
     <w:p>
+      <w:r>
+        <w:t>If you've made an error, the process can be interrupted (but not undone) at any time be pressing F5 to reload the page.</w:t>
+      </w:r>
+    </w:p>
+    <w:p>
       <w:pPr>
         <w:pStyle w:val="Heading3"/>
       </w:pPr>
@@ -5478,112 +5552,27 @@
           <w:b/>
           <w:bCs/>
         </w:rPr>
-        <w:t>enableBulkOperations</w:t>
+        <w:t>deleteRecords</w:t>
       </w:r>
       <w:proofErr w:type="spellEnd"/>
       <w:r>
-        <w:t xml:space="preserve">:  If the user has </w:t>
-      </w:r>
-      <w:r>
-        <w:t xml:space="preserve">one of </w:t>
-      </w:r>
-      <w:r>
-        <w:t>the special role</w:t>
-      </w:r>
-      <w:r>
-        <w:t>s</w:t>
-      </w:r>
-      <w:r>
-        <w:t xml:space="preserve"> above, then</w:t>
-      </w:r>
-      <w:r>
-        <w:t xml:space="preserve"> Bulk Ops </w:t>
-      </w:r>
-      <w:r>
-        <w:t xml:space="preserve">are automatically </w:t>
-      </w:r>
-      <w:r>
-        <w:t>enabled</w:t>
-      </w:r>
-      <w:r>
-        <w:t xml:space="preserve"> for all </w:t>
-      </w:r>
-      <w:r>
-        <w:t xml:space="preserve">table </w:t>
-      </w:r>
-      <w:r>
-        <w:t>views.</w:t>
-      </w:r>
-      <w:r>
-        <w:t xml:space="preserve">  Note that </w:t>
-      </w:r>
-      <w:r>
-        <w:t xml:space="preserve">Bulk Edit will only be possible </w:t>
-      </w:r>
-      <w:r>
-        <w:t xml:space="preserve">when </w:t>
-      </w:r>
-      <w:r>
-        <w:t xml:space="preserve">Inline </w:t>
-      </w:r>
-      <w:r>
-        <w:t>E</w:t>
-      </w:r>
-      <w:r>
-        <w:t>dit</w:t>
-      </w:r>
-      <w:r>
-        <w:t xml:space="preserve"> is </w:t>
-      </w:r>
-      <w:r>
-        <w:t>enabled</w:t>
+        <w:t xml:space="preserve">:  Used internally by bulk </w:t>
+      </w:r>
+      <w:r>
+        <w:t xml:space="preserve">delete </w:t>
+      </w:r>
+      <w:r>
+        <w:t>t</w:t>
+      </w:r>
+      <w:r>
+        <w:t>o delete an array of records</w:t>
       </w:r>
       <w:r>
         <w:t xml:space="preserve"> </w:t>
       </w:r>
       <w:r>
-        <w:t xml:space="preserve">for the table </w:t>
-      </w:r>
-      <w:r>
-        <w:t>and for each field of interest</w:t>
-      </w:r>
-      <w:r>
-        <w:t>.</w:t>
-      </w:r>
-    </w:p>
-    <w:p>
-      <w:pPr>
-        <w:pStyle w:val="ListParagraph"/>
-        <w:numPr>
-          <w:ilvl w:val="0"/>
-          <w:numId w:val="18"/>
-        </w:numPr>
-      </w:pPr>
-      <w:proofErr w:type="spellStart"/>
-      <w:r>
-        <w:rPr>
-          <w:b/>
-          <w:bCs/>
-        </w:rPr>
-        <w:t>deleteRecords</w:t>
-      </w:r>
-      <w:proofErr w:type="spellEnd"/>
-      <w:r>
-        <w:t xml:space="preserve">:  To delete </w:t>
-      </w:r>
-      <w:proofErr w:type="gramStart"/>
-      <w:r>
-        <w:t>and</w:t>
-      </w:r>
-      <w:proofErr w:type="gramEnd"/>
-      <w:r>
-        <w:t xml:space="preserve"> array of records. Used internally by bulk </w:t>
-      </w:r>
-      <w:proofErr w:type="gramStart"/>
-      <w:r>
-        <w:t>delete, but</w:t>
-      </w:r>
-      <w:proofErr w:type="gramEnd"/>
+        <w:t>but</w:t>
+      </w:r>
       <w:r>
         <w:t xml:space="preserve"> may be used elsewhere </w:t>
       </w:r>
@@ -5626,21 +5615,45 @@
         <w:t>s</w:t>
       </w:r>
       <w:r>
-        <w:t>" is used in tables, it is possible to save them to a named button</w:t>
+        <w:t xml:space="preserve">" is used in tables, it is possible to save </w:t>
+      </w:r>
+      <w:r>
+        <w:t xml:space="preserve">each one you create </w:t>
+      </w:r>
+      <w:r>
+        <w:t xml:space="preserve">to </w:t>
+      </w:r>
+      <w:r>
+        <w:t xml:space="preserve">a </w:t>
+      </w:r>
+      <w:r>
+        <w:t>named button</w:t>
       </w:r>
       <w:r>
         <w:t xml:space="preserve">.  </w:t>
       </w:r>
       <w:r>
-        <w:t xml:space="preserve">Your configuration is </w:t>
+        <w:t xml:space="preserve">Your </w:t>
+      </w:r>
+      <w:r>
+        <w:t xml:space="preserve">filters are </w:t>
+      </w:r>
+      <w:r>
+        <w:t>save</w:t>
+      </w:r>
+      <w:r>
+        <w:t>d</w:t>
+      </w:r>
+      <w:r>
+        <w:t xml:space="preserve"> in </w:t>
       </w:r>
       <w:proofErr w:type="gramStart"/>
       <w:r>
-        <w:t>save</w:t>
+        <w:t>localStorage, but</w:t>
       </w:r>
       <w:proofErr w:type="gramEnd"/>
       <w:r>
-        <w:t xml:space="preserve"> in localStorage, but can be </w:t>
+        <w:t xml:space="preserve"> can be </w:t>
       </w:r>
       <w:r>
         <w:t xml:space="preserve">saved/restored to/from </w:t>
@@ -5684,6 +5697,9 @@
       <w:r>
         <w:t>pp's theme.</w:t>
       </w:r>
+      <w:r>
+        <w:t xml:space="preserve">  You can also drag and drop the buttons to re-order them at your convenience.</w:t>
+      </w:r>
     </w:p>
     <w:p>
       <w:pPr>
@@ -5758,7 +5774,17 @@
     </w:p>
     <w:p>
       <w:r>
-        <w:t>When user types-in data in a form, values are saved to localStorage and restored in case of power outage, accidental refresh, loss of network or other mishaps.  Data is erased when</w:t>
+        <w:t xml:space="preserve">When user types-in data in a form, values are saved to localStorage and restored in case of power outage, accidental refresh, loss of network or other mishaps.  </w:t>
+      </w:r>
+      <w:r>
+        <w:rPr>
+          <w:b/>
+          <w:bCs/>
+        </w:rPr>
+        <w:t>Data is erased</w:t>
+      </w:r>
+      <w:r>
+        <w:t xml:space="preserve"> when</w:t>
       </w:r>
       <w:r>
         <w:t xml:space="preserve"> the</w:t>
@@ -5766,13 +5792,40 @@
       <w:r>
         <w:t xml:space="preserve"> form is </w:t>
       </w:r>
+      <w:r>
+        <w:rPr>
+          <w:b/>
+          <w:bCs/>
+        </w:rPr>
+        <w:t>submitted</w:t>
+      </w:r>
+      <w:r>
+        <w:t xml:space="preserve"> </w:t>
+      </w:r>
       <w:proofErr w:type="gramStart"/>
       <w:r>
-        <w:t>submitted</w:t>
+        <w:rPr>
+          <w:b/>
+          <w:bCs/>
+        </w:rPr>
+        <w:t>successfully</w:t>
       </w:r>
       <w:proofErr w:type="gramEnd"/>
       <w:r>
-        <w:t xml:space="preserve"> or user navigates away from page.</w:t>
+        <w:t xml:space="preserve"> </w:t>
+      </w:r>
+      <w:r>
+        <w:t xml:space="preserve">or user </w:t>
+      </w:r>
+      <w:r>
+        <w:rPr>
+          <w:b/>
+          <w:bCs/>
+        </w:rPr>
+        <w:t>navigates away</w:t>
+      </w:r>
+      <w:r>
+        <w:t xml:space="preserve"> from page.</w:t>
       </w:r>
     </w:p>
     <w:p>
@@ -5963,6 +6016,7 @@
       </w:pPr>
       <w:bookmarkStart w:id="10" w:name="_Ref81422920"/>
       <w:r>
+        <w:lastRenderedPageBreak/>
         <w:t>User Preferences</w:t>
       </w:r>
       <w:bookmarkEnd w:id="10"/>
@@ -6009,6 +6063,375 @@
       </w:r>
       <w:r>
         <w:t xml:space="preserve"> setup procedure below.</w:t>
+      </w:r>
+    </w:p>
+    <w:p>
+      <w:pPr>
+        <w:pStyle w:val="Heading3"/>
+      </w:pPr>
+      <w:r>
+        <w:t>Functions</w:t>
+      </w:r>
+    </w:p>
+    <w:p>
+      <w:pPr>
+        <w:pStyle w:val="ListParagraph"/>
+        <w:numPr>
+          <w:ilvl w:val="0"/>
+          <w:numId w:val="18"/>
+        </w:numPr>
+      </w:pPr>
+      <w:proofErr w:type="spellStart"/>
+      <w:r>
+        <w:rPr>
+          <w:b/>
+          <w:bCs/>
+        </w:rPr>
+        <w:t>setCfg</w:t>
+      </w:r>
+      <w:proofErr w:type="spellEnd"/>
+      <w:r>
+        <w:t xml:space="preserve">:  </w:t>
+      </w:r>
+      <w:r>
+        <w:t xml:space="preserve">Creates </w:t>
+      </w:r>
+      <w:r>
+        <w:t xml:space="preserve">a callback </w:t>
+      </w:r>
+      <w:proofErr w:type="spellStart"/>
+      <w:proofErr w:type="gramStart"/>
+      <w:r>
+        <w:t>allowShowPrefs</w:t>
+      </w:r>
+      <w:proofErr w:type="spellEnd"/>
+      <w:r>
+        <w:t>(</w:t>
+      </w:r>
+      <w:proofErr w:type="gramEnd"/>
+      <w:r>
+        <w:t>)</w:t>
+      </w:r>
+      <w:r>
+        <w:t xml:space="preserve"> </w:t>
+      </w:r>
+      <w:r>
+        <w:t xml:space="preserve">where you </w:t>
+      </w:r>
+      <w:r>
+        <w:t>can control what preferences you give access to specific roles</w:t>
+      </w:r>
+      <w:r>
+        <w:t>.</w:t>
+      </w:r>
+      <w:r>
+        <w:t xml:space="preserve">  Typically, this is used to give access to more </w:t>
+      </w:r>
+      <w:r>
+        <w:t xml:space="preserve">advanced </w:t>
+      </w:r>
+      <w:r>
+        <w:t>flags to developers</w:t>
+      </w:r>
+      <w:r>
+        <w:t>.</w:t>
+      </w:r>
+    </w:p>
+    <w:p>
+      <w:pPr>
+        <w:pStyle w:val="ListParagraph"/>
+        <w:numPr>
+          <w:ilvl w:val="0"/>
+          <w:numId w:val="18"/>
+        </w:numPr>
+      </w:pPr>
+      <w:proofErr w:type="spellStart"/>
+      <w:r>
+        <w:rPr>
+          <w:b/>
+          <w:bCs/>
+        </w:rPr>
+        <w:t>getUserPrefs</w:t>
+      </w:r>
+      <w:proofErr w:type="spellEnd"/>
+      <w:r>
+        <w:t xml:space="preserve">:  </w:t>
+      </w:r>
+      <w:r>
+        <w:t>Reads the user preferences from localStorage</w:t>
+      </w:r>
+      <w:r>
+        <w:t>.</w:t>
+      </w:r>
+    </w:p>
+    <w:p>
+      <w:pPr>
+        <w:pStyle w:val="Heading2"/>
+      </w:pPr>
+      <w:bookmarkStart w:id="11" w:name="_Ref81422880"/>
+      <w:bookmarkStart w:id="12" w:name="_Ref81422883"/>
+      <w:r>
+        <w:t>iFrame Window</w:t>
+      </w:r>
+      <w:bookmarkEnd w:id="11"/>
+      <w:bookmarkEnd w:id="12"/>
+    </w:p>
+    <w:p>
+      <w:r>
+        <w:t xml:space="preserve">Referred to as the </w:t>
+      </w:r>
+      <w:r>
+        <w:rPr>
+          <w:b/>
+          <w:bCs/>
+        </w:rPr>
+        <w:t>iFrameWnd</w:t>
+      </w:r>
+      <w:r>
+        <w:t xml:space="preserve">, </w:t>
+      </w:r>
+      <w:r>
+        <w:t xml:space="preserve">it's </w:t>
+      </w:r>
+      <w:r>
+        <w:t>a</w:t>
+      </w:r>
+      <w:r>
+        <w:t xml:space="preserve"> hidden utility page at the bottom of the main </w:t>
+      </w:r>
+      <w:r>
+        <w:t>A</w:t>
+      </w:r>
+      <w:r>
+        <w:t xml:space="preserve">pp page that contains </w:t>
+      </w:r>
+      <w:r>
+        <w:t xml:space="preserve">various </w:t>
+      </w:r>
+      <w:r>
+        <w:t xml:space="preserve">views for the support of user preferences, system status and logging features.  You may also add your own tables there if you need any.  The idea is to be at two places at the same time:  The main </w:t>
+      </w:r>
+      <w:r>
+        <w:t>A</w:t>
+      </w:r>
+      <w:r>
+        <w:t>pp page that changes as the user navigates around, and that invisible iFrameWnd that stays with us to serve various functions in the background.  When the user logs-in, the authentication token is conveniently shared with the iFrameWnd, allowing us to log-in seamlessly and do API calls.</w:t>
+      </w:r>
+      <w:r>
+        <w:t xml:space="preserve">  See the </w:t>
+      </w:r>
+      <w:r>
+        <w:fldChar w:fldCharType="begin"/>
+      </w:r>
+      <w:r>
+        <w:instrText xml:space="preserve"> REF _Ref81750822 \h </w:instrText>
+      </w:r>
+      <w:r>
+        <w:fldChar w:fldCharType="separate"/>
+      </w:r>
+      <w:r>
+        <w:t>iFrameWnd</w:t>
+      </w:r>
+      <w:r>
+        <w:fldChar w:fldCharType="end"/>
+      </w:r>
+      <w:r>
+        <w:t xml:space="preserve"> setup procedure below.</w:t>
+      </w:r>
+    </w:p>
+    <w:p>
+      <w:pPr>
+        <w:pStyle w:val="Heading3"/>
+      </w:pPr>
+      <w:r>
+        <w:t>Usage</w:t>
+      </w:r>
+    </w:p>
+    <w:p>
+      <w:pPr>
+        <w:pStyle w:val="ListParagraph"/>
+        <w:numPr>
+          <w:ilvl w:val="0"/>
+          <w:numId w:val="18"/>
+        </w:numPr>
+      </w:pPr>
+      <w:r>
+        <w:t xml:space="preserve">It is used to monitor the current SW version on all devices, perform remote SW updates, send UTC timestamps called </w:t>
+      </w:r>
+      <w:r>
+        <w:rPr>
+          <w:i/>
+          <w:iCs/>
+        </w:rPr>
+        <w:t>heartbeats</w:t>
+      </w:r>
+      <w:r>
+        <w:t xml:space="preserve"> from devices to the system to assess sanity/presence.</w:t>
+      </w:r>
+    </w:p>
+    <w:p>
+      <w:pPr>
+        <w:pStyle w:val="ListParagraph"/>
+        <w:numPr>
+          <w:ilvl w:val="0"/>
+          <w:numId w:val="18"/>
+        </w:numPr>
+      </w:pPr>
+      <w:r>
+        <w:t>The user preferences are also read here, for various flags and the work shift.</w:t>
+      </w:r>
+    </w:p>
+    <w:p>
+      <w:pPr>
+        <w:pStyle w:val="ListParagraph"/>
+        <w:numPr>
+          <w:ilvl w:val="0"/>
+          <w:numId w:val="18"/>
+        </w:numPr>
+      </w:pPr>
+      <w:r>
+        <w:t xml:space="preserve">A logging table is used to send all logs to Knack via an API call.  It contains the 5 most recent logs with a unique identifier </w:t>
+      </w:r>
+      <w:r>
+        <w:t xml:space="preserve">(Log ID) </w:t>
+      </w:r>
+      <w:r>
+        <w:t>to confirm the transaction.</w:t>
+      </w:r>
+    </w:p>
+    <w:p>
+      <w:pPr>
+        <w:pStyle w:val="ListParagraph"/>
+        <w:numPr>
+          <w:ilvl w:val="0"/>
+          <w:numId w:val="18"/>
+        </w:numPr>
+      </w:pPr>
+      <w:r>
+        <w:t>To enable the iFrameWnd feature, see the procedure described in th</w:t>
+      </w:r>
+      <w:r>
+        <w:t>e</w:t>
+      </w:r>
+      <w:r>
+        <w:t xml:space="preserve"> section</w:t>
+      </w:r>
+      <w:r>
+        <w:t xml:space="preserve"> </w:t>
+      </w:r>
+      <w:r>
+        <w:fldChar w:fldCharType="begin"/>
+      </w:r>
+      <w:r>
+        <w:instrText xml:space="preserve"> REF _Ref81575415 \h </w:instrText>
+      </w:r>
+      <w:r>
+        <w:fldChar w:fldCharType="separate"/>
+      </w:r>
+      <w:r>
+        <w:t>Advanced Features</w:t>
+      </w:r>
+      <w:r>
+        <w:fldChar w:fldCharType="end"/>
+      </w:r>
+      <w:r>
+        <w:t>.</w:t>
+      </w:r>
+    </w:p>
+    <w:p>
+      <w:pPr>
+        <w:pStyle w:val="Heading3"/>
+      </w:pPr>
+      <w:r>
+        <w:t>Functions</w:t>
+      </w:r>
+    </w:p>
+    <w:p>
+      <w:pPr>
+        <w:pStyle w:val="ListParagraph"/>
+        <w:numPr>
+          <w:ilvl w:val="0"/>
+          <w:numId w:val="18"/>
+        </w:numPr>
+      </w:pPr>
+      <w:proofErr w:type="spellStart"/>
+      <w:r>
+        <w:rPr>
+          <w:b/>
+          <w:bCs/>
+        </w:rPr>
+        <w:t>setCfg</w:t>
+      </w:r>
+      <w:proofErr w:type="spellEnd"/>
+      <w:r>
+        <w:t xml:space="preserve">:  Your </w:t>
+      </w:r>
+      <w:r>
+        <w:t>A</w:t>
+      </w:r>
+      <w:r>
+        <w:t>pp calls this at startup to specify the field IDs that are required to do their functions, as taken from the Builder.</w:t>
+      </w:r>
+    </w:p>
+    <w:p>
+      <w:pPr>
+        <w:pStyle w:val="ListParagraph"/>
+        <w:numPr>
+          <w:ilvl w:val="0"/>
+          <w:numId w:val="18"/>
+        </w:numPr>
+      </w:pPr>
+      <w:proofErr w:type="spellStart"/>
+      <w:r>
+        <w:rPr>
+          <w:b/>
+          <w:bCs/>
+        </w:rPr>
+        <w:t>getCfg</w:t>
+      </w:r>
+      <w:proofErr w:type="spellEnd"/>
+      <w:r>
+        <w:t>:</w:t>
+      </w:r>
+      <w:r>
+        <w:t xml:space="preserve">  Return</w:t>
+      </w:r>
+      <w:r>
+        <w:t>s</w:t>
+      </w:r>
+      <w:r>
+        <w:t xml:space="preserve"> the iFrameWnd config</w:t>
+      </w:r>
+      <w:r>
+        <w:t xml:space="preserve"> about field and view IDs</w:t>
+      </w:r>
+      <w:r>
+        <w:t>.</w:t>
+      </w:r>
+    </w:p>
+    <w:p>
+      <w:pPr>
+        <w:pStyle w:val="Heading2"/>
+      </w:pPr>
+      <w:r>
+        <w:t>Debug Window</w:t>
+      </w:r>
+    </w:p>
+    <w:p>
+      <w:r>
+        <w:t xml:space="preserve">Provides a window to see local logs on mobile devices </w:t>
+      </w:r>
+      <w:r>
+        <w:t xml:space="preserve">where we </w:t>
+      </w:r>
+      <w:r>
+        <w:t xml:space="preserve">don't have the luxury of a console log output.  Useful for simple </w:t>
+      </w:r>
+      <w:r>
+        <w:t>tracing/</w:t>
+      </w:r>
+      <w:r>
+        <w:t>debugging without the complexity of USB tethering and the learning curve that comes with all the tools.  Works on all device types (not just mobile), and the window can be moved around.  The logs are stored in a ring buffer of 100 elements.</w:t>
       </w:r>
     </w:p>
     <w:p>
@@ -6034,14 +6457,198 @@
           <w:b/>
           <w:bCs/>
         </w:rPr>
+        <w:t>lsLog</w:t>
+      </w:r>
+      <w:proofErr w:type="spellEnd"/>
+      <w:r>
+        <w:t xml:space="preserve">:  Adds a log to localStorage, with timestamp to millisecond resolution.  These logs </w:t>
+      </w:r>
+      <w:r>
+        <w:t xml:space="preserve">can be shown </w:t>
+      </w:r>
+      <w:r>
+        <w:t xml:space="preserve">in the </w:t>
+      </w:r>
+      <w:proofErr w:type="spellStart"/>
+      <w:r>
+        <w:t>debugWnd</w:t>
+      </w:r>
+      <w:proofErr w:type="spellEnd"/>
+      <w:r>
+        <w:t xml:space="preserve"> when visible, and optionally, in the console.log if you have one.</w:t>
+      </w:r>
+    </w:p>
+    <w:p>
+      <w:pPr>
+        <w:pStyle w:val="ListParagraph"/>
+        <w:numPr>
+          <w:ilvl w:val="0"/>
+          <w:numId w:val="18"/>
+        </w:numPr>
+      </w:pPr>
+      <w:proofErr w:type="spellStart"/>
+      <w:r>
+        <w:rPr>
+          <w:b/>
+          <w:bCs/>
+        </w:rPr>
+        <w:t>showDebugWnd</w:t>
+      </w:r>
+      <w:proofErr w:type="spellEnd"/>
+      <w:r>
+        <w:t xml:space="preserve">:  Show or hide the </w:t>
+      </w:r>
+      <w:proofErr w:type="spellStart"/>
+      <w:r>
+        <w:t>debugWnd</w:t>
+      </w:r>
+      <w:proofErr w:type="spellEnd"/>
+      <w:r>
+        <w:t>.</w:t>
+      </w:r>
+    </w:p>
+    <w:p>
+      <w:pPr>
+        <w:pStyle w:val="Heading2"/>
+      </w:pPr>
+      <w:r>
+        <w:t>Logging</w:t>
+      </w:r>
+    </w:p>
+    <w:p>
+      <w:r>
+        <w:t xml:space="preserve">Provides </w:t>
+      </w:r>
+      <w:r>
+        <w:t xml:space="preserve">enhanced </w:t>
+      </w:r>
+      <w:r>
+        <w:t xml:space="preserve">local logging functions, but </w:t>
+      </w:r>
+      <w:r>
+        <w:t xml:space="preserve">also </w:t>
+      </w:r>
+      <w:r>
+        <w:t>remote</w:t>
+      </w:r>
+      <w:r>
+        <w:t xml:space="preserve"> </w:t>
+      </w:r>
+      <w:r>
+        <w:t xml:space="preserve">recording of user </w:t>
+      </w:r>
+      <w:r>
+        <w:t xml:space="preserve">activity information </w:t>
+      </w:r>
+      <w:r>
+        <w:t>and system status</w:t>
+      </w:r>
+      <w:r>
+        <w:t>.</w:t>
+      </w:r>
+      <w:r>
+        <w:t xml:space="preserve">  Logs are aways saved in localStorage, with their timestamp.  This is to prevent losing any of them in case of power loss or other reason.  At certain intervals, they are sent to Knack and upon confirmation</w:t>
+      </w:r>
+      <w:r>
+        <w:t xml:space="preserve"> (</w:t>
+      </w:r>
+      <w:proofErr w:type="spellStart"/>
+      <w:r>
+        <w:t>todo</w:t>
+      </w:r>
+      <w:proofErr w:type="spellEnd"/>
+      <w:r>
+        <w:t>…</w:t>
+      </w:r>
+      <w:r>
+        <w:t>)</w:t>
+      </w:r>
+      <w:r>
+        <w:t xml:space="preserve">, </w:t>
+      </w:r>
+      <w:r>
+        <w:t xml:space="preserve">they </w:t>
+      </w:r>
+      <w:r>
+        <w:t xml:space="preserve">are </w:t>
+      </w:r>
+      <w:r>
+        <w:t>erased from localStorage.</w:t>
+      </w:r>
+    </w:p>
+    <w:p>
+      <w:r>
+        <w:t xml:space="preserve">Logging categories:  </w:t>
+      </w:r>
+      <w:r>
+        <w:t xml:space="preserve">User login, </w:t>
+      </w:r>
+      <w:r>
+        <w:t>N</w:t>
+      </w:r>
+      <w:r>
+        <w:t xml:space="preserve">avigation, </w:t>
+      </w:r>
+      <w:r>
+        <w:t>A</w:t>
+      </w:r>
+      <w:r>
+        <w:t>ctivity (count of keypresses and mouse clicks)</w:t>
+      </w:r>
+      <w:r>
+        <w:t xml:space="preserve">, </w:t>
+      </w:r>
+      <w:proofErr w:type="spellStart"/>
+      <w:r>
+        <w:t>Critial</w:t>
+      </w:r>
+      <w:proofErr w:type="spellEnd"/>
+      <w:r>
+        <w:t xml:space="preserve"> Events, </w:t>
+      </w:r>
+      <w:r>
+        <w:t xml:space="preserve">App </w:t>
+      </w:r>
+      <w:r>
+        <w:t xml:space="preserve">Errors, </w:t>
+      </w:r>
+      <w:r>
+        <w:t xml:space="preserve">Server Errors, </w:t>
+      </w:r>
+      <w:r>
+        <w:t xml:space="preserve">Warnings, </w:t>
+      </w:r>
+      <w:r>
+        <w:t>Info and Debug.</w:t>
+      </w:r>
+    </w:p>
+    <w:p>
+      <w:pPr>
+        <w:pStyle w:val="Heading3"/>
+      </w:pPr>
+      <w:r>
+        <w:t>Functions</w:t>
+      </w:r>
+    </w:p>
+    <w:p>
+      <w:pPr>
+        <w:pStyle w:val="ListParagraph"/>
+        <w:numPr>
+          <w:ilvl w:val="0"/>
+          <w:numId w:val="18"/>
+        </w:numPr>
+      </w:pPr>
+      <w:proofErr w:type="spellStart"/>
+      <w:r>
+        <w:rPr>
+          <w:b/>
+          <w:bCs/>
+        </w:rPr>
         <w:t>setCfg</w:t>
       </w:r>
       <w:proofErr w:type="spellEnd"/>
       <w:r>
-        <w:t xml:space="preserve">:  </w:t>
-      </w:r>
-      <w:r>
-        <w:t xml:space="preserve">Creates </w:t>
+        <w:t xml:space="preserve">:  Allows setting </w:t>
       </w:r>
       <w:r>
         <w:t xml:space="preserve">a callback </w:t>
@@ -6049,7 +6656,7 @@
       <w:proofErr w:type="spellStart"/>
       <w:proofErr w:type="gramStart"/>
       <w:r>
-        <w:t>allowShowPrefs</w:t>
+        <w:t>logCategoryAllowed</w:t>
       </w:r>
       <w:proofErr w:type="spellEnd"/>
       <w:r>
@@ -6063,26 +6670,32 @@
         <w:t xml:space="preserve"> </w:t>
       </w:r>
       <w:r>
-        <w:t xml:space="preserve">where you </w:t>
-      </w:r>
-      <w:r>
-        <w:t>can control what preferences you give access to specific roles</w:t>
+        <w:t xml:space="preserve">that </w:t>
+      </w:r>
+      <w:r>
+        <w:t>return</w:t>
+      </w:r>
+      <w:r>
+        <w:t>s</w:t>
+      </w:r>
+      <w:r>
+        <w:t xml:space="preserve"> whether or not a </w:t>
+      </w:r>
+      <w:r>
+        <w:t xml:space="preserve">category </w:t>
+      </w:r>
+      <w:r>
+        <w:t xml:space="preserve">should </w:t>
+      </w:r>
+      <w:r>
+        <w:t>be logged</w:t>
+      </w:r>
+      <w:r>
+        <w:t>, based on specific conditions</w:t>
       </w:r>
       <w:r>
         <w:t>.</w:t>
       </w:r>
-      <w:r>
-        <w:t xml:space="preserve">  Typically, this is used to give access to more </w:t>
-      </w:r>
-      <w:r>
-        <w:t xml:space="preserve">advanced </w:t>
-      </w:r>
-      <w:r>
-        <w:t>flags to developers</w:t>
-      </w:r>
-      <w:r>
-        <w:t>.</w:t>
-      </w:r>
     </w:p>
     <w:p>
       <w:pPr>
@@ -6092,634 +6705,74 @@
           <w:numId w:val="18"/>
         </w:numPr>
       </w:pPr>
+      <w:r>
+        <w:rPr>
+          <w:b/>
+          <w:bCs/>
+        </w:rPr>
+        <w:t>clog</w:t>
+      </w:r>
+      <w:r>
+        <w:t>:  Just a</w:t>
+      </w:r>
+      <w:r>
+        <w:t xml:space="preserve">n enhanced version of </w:t>
+      </w:r>
+      <w:proofErr w:type="gramStart"/>
+      <w:r>
+        <w:t>console.log(</w:t>
+      </w:r>
+      <w:proofErr w:type="gramEnd"/>
+      <w:r>
+        <w:t xml:space="preserve">), with </w:t>
+      </w:r>
+      <w:r>
+        <w:t>colorized</w:t>
+      </w:r>
+      <w:r>
+        <w:t>, bold font</w:t>
+      </w:r>
+      <w:r>
+        <w:t xml:space="preserve"> text</w:t>
+      </w:r>
+    </w:p>
+    <w:p>
+      <w:pPr>
+        <w:pStyle w:val="ListParagraph"/>
+        <w:numPr>
+          <w:ilvl w:val="0"/>
+          <w:numId w:val="18"/>
+        </w:numPr>
+      </w:pPr>
       <w:proofErr w:type="spellStart"/>
       <w:r>
         <w:rPr>
           <w:b/>
           <w:bCs/>
         </w:rPr>
-        <w:t>getUserPrefs</w:t>
+        <w:t>objSnapshot</w:t>
       </w:r>
       <w:proofErr w:type="spellEnd"/>
       <w:r>
         <w:t xml:space="preserve">:  </w:t>
       </w:r>
       <w:r>
-        <w:t>Reads the user preferences from localStorage</w:t>
-      </w:r>
-      <w:r>
-        <w:t>.</w:t>
-      </w:r>
-    </w:p>
-    <w:p>
-      <w:pPr>
-        <w:pStyle w:val="Heading2"/>
-      </w:pPr>
-      <w:bookmarkStart w:id="11" w:name="_Ref81422880"/>
-      <w:bookmarkStart w:id="12" w:name="_Ref81422883"/>
-      <w:r>
-        <w:t>iFrame Window</w:t>
-      </w:r>
-      <w:bookmarkEnd w:id="11"/>
-      <w:bookmarkEnd w:id="12"/>
-    </w:p>
-    <w:p>
-      <w:r>
-        <w:t xml:space="preserve">Referred to as the </w:t>
-      </w:r>
-      <w:r>
-        <w:rPr>
-          <w:b/>
-          <w:bCs/>
-        </w:rPr>
-        <w:t>iFrameWnd</w:t>
-      </w:r>
-      <w:r>
-        <w:t xml:space="preserve">, </w:t>
-      </w:r>
-      <w:r>
-        <w:t xml:space="preserve">it's </w:t>
-      </w:r>
-      <w:r>
-        <w:t>a</w:t>
-      </w:r>
-      <w:r>
-        <w:t xml:space="preserve"> hidden utility page at the bottom of the main </w:t>
-      </w:r>
-      <w:r>
-        <w:t>A</w:t>
-      </w:r>
-      <w:r>
-        <w:t xml:space="preserve">pp page that contains </w:t>
-      </w:r>
-      <w:r>
-        <w:t xml:space="preserve">various </w:t>
-      </w:r>
-      <w:r>
-        <w:t xml:space="preserve">views for the support of user preferences, system status and logging features.  You may also add your own tables there if you need any.  The idea is to be at two places at the same time:  The main </w:t>
-      </w:r>
-      <w:r>
-        <w:t>A</w:t>
-      </w:r>
-      <w:r>
-        <w:t>pp page that changes as the user navigates around, and that invisible iFrameWnd that stays with us to serve various functions in the background.  When the user logs-in, the authentication token is conveniently shared with the iFrameWnd, allowing us to log-in seamlessly and do API calls.</w:t>
-      </w:r>
-      <w:r>
-        <w:t xml:space="preserve">  See the </w:t>
-      </w:r>
-      <w:r>
-        <w:fldChar w:fldCharType="begin"/>
-      </w:r>
-      <w:r>
-        <w:instrText xml:space="preserve"> REF _Ref81750822 \h </w:instrText>
-      </w:r>
-      <w:r>
-        <w:fldChar w:fldCharType="separate"/>
-      </w:r>
-      <w:r>
-        <w:t>iFrameWnd</w:t>
-      </w:r>
-      <w:r>
-        <w:fldChar w:fldCharType="end"/>
-      </w:r>
-      <w:r>
-        <w:t xml:space="preserve"> setup procedure below.</w:t>
-      </w:r>
-    </w:p>
-    <w:p>
-      <w:pPr>
-        <w:pStyle w:val="Heading3"/>
-      </w:pPr>
-      <w:r>
-        <w:t>Usage</w:t>
-      </w:r>
-    </w:p>
-    <w:p>
-      <w:pPr>
-        <w:pStyle w:val="ListParagraph"/>
-        <w:numPr>
-          <w:ilvl w:val="0"/>
-          <w:numId w:val="18"/>
-        </w:numPr>
-      </w:pPr>
-      <w:r>
-        <w:t xml:space="preserve">It is used to monitor the current SW version on all devices, perform remote SW updates, send UTC timestamps called </w:t>
+        <w:t>Convert</w:t>
+      </w:r>
+      <w:r>
+        <w:t>s</w:t>
+      </w:r>
+      <w:r>
+        <w:t xml:space="preserve"> an object to a string and back to an object</w:t>
+      </w:r>
+      <w:r>
+        <w:t xml:space="preserve">.  This is used to </w:t>
       </w:r>
       <w:r>
         <w:rPr>
           <w:i/>
           <w:iCs/>
         </w:rPr>
-        <w:t>heartbeats</w:t>
-      </w:r>
-      <w:r>
-        <w:t xml:space="preserve"> from devices to the system to assess sanity/presence.</w:t>
-      </w:r>
-    </w:p>
-    <w:p>
-      <w:pPr>
-        <w:pStyle w:val="ListParagraph"/>
-        <w:numPr>
-          <w:ilvl w:val="0"/>
-          <w:numId w:val="18"/>
-        </w:numPr>
-      </w:pPr>
-      <w:r>
-        <w:t>The user preferences are also read here, for various flags and the work shift.</w:t>
-      </w:r>
-    </w:p>
-    <w:p>
-      <w:pPr>
-        <w:pStyle w:val="ListParagraph"/>
-        <w:numPr>
-          <w:ilvl w:val="0"/>
-          <w:numId w:val="18"/>
-        </w:numPr>
-      </w:pPr>
-      <w:r>
-        <w:t xml:space="preserve">A logging table is used to send all logs to Knack via an API call.  It contains the 5 most recent logs with a unique identifier </w:t>
-      </w:r>
-      <w:r>
-        <w:t xml:space="preserve">(Log ID) </w:t>
-      </w:r>
-      <w:r>
-        <w:t>to confirm the transaction.</w:t>
-      </w:r>
-    </w:p>
-    <w:p>
-      <w:pPr>
-        <w:pStyle w:val="ListParagraph"/>
-        <w:numPr>
-          <w:ilvl w:val="0"/>
-          <w:numId w:val="18"/>
-        </w:numPr>
-      </w:pPr>
-      <w:r>
-        <w:t>To enable the iFrameWnd feature, see the procedure described in th</w:t>
-      </w:r>
-      <w:r>
-        <w:t>e</w:t>
-      </w:r>
-      <w:r>
-        <w:t xml:space="preserve"> section</w:t>
-      </w:r>
-      <w:r>
-        <w:t xml:space="preserve"> </w:t>
-      </w:r>
-      <w:r>
-        <w:fldChar w:fldCharType="begin"/>
-      </w:r>
-      <w:r>
-        <w:instrText xml:space="preserve"> REF _Ref81575415 \h </w:instrText>
-      </w:r>
-      <w:r>
-        <w:fldChar w:fldCharType="separate"/>
-      </w:r>
-      <w:r>
-        <w:t>Advanced Features</w:t>
-      </w:r>
-      <w:r>
-        <w:fldChar w:fldCharType="end"/>
-      </w:r>
-      <w:r>
-        <w:t>.</w:t>
-      </w:r>
-    </w:p>
-    <w:p>
-      <w:pPr>
-        <w:pStyle w:val="Heading3"/>
-      </w:pPr>
-      <w:r>
-        <w:t>Functions</w:t>
-      </w:r>
-    </w:p>
-    <w:p>
-      <w:pPr>
-        <w:pStyle w:val="ListParagraph"/>
-        <w:numPr>
-          <w:ilvl w:val="0"/>
-          <w:numId w:val="18"/>
-        </w:numPr>
-      </w:pPr>
-      <w:proofErr w:type="spellStart"/>
-      <w:r>
-        <w:rPr>
-          <w:b/>
-          <w:bCs/>
-        </w:rPr>
-        <w:t>setCfg</w:t>
-      </w:r>
-      <w:proofErr w:type="spellEnd"/>
-      <w:r>
-        <w:t xml:space="preserve">:  Your </w:t>
-      </w:r>
-      <w:r>
-        <w:t>A</w:t>
-      </w:r>
-      <w:r>
-        <w:t>pp calls this at startup to specify the field IDs that are required to do their functions, as taken from the Builder.</w:t>
-      </w:r>
-    </w:p>
-    <w:p>
-      <w:pPr>
-        <w:pStyle w:val="ListParagraph"/>
-        <w:numPr>
-          <w:ilvl w:val="0"/>
-          <w:numId w:val="18"/>
-        </w:numPr>
-      </w:pPr>
-      <w:proofErr w:type="spellStart"/>
-      <w:r>
-        <w:rPr>
-          <w:b/>
-          <w:bCs/>
-        </w:rPr>
-        <w:t>getCfg</w:t>
-      </w:r>
-      <w:proofErr w:type="spellEnd"/>
-      <w:r>
-        <w:t>:</w:t>
-      </w:r>
-      <w:r>
-        <w:t xml:space="preserve">  Return</w:t>
-      </w:r>
-      <w:r>
-        <w:t>s</w:t>
-      </w:r>
-      <w:r>
-        <w:t xml:space="preserve"> the iFrameWnd config</w:t>
-      </w:r>
-      <w:r>
-        <w:t xml:space="preserve"> about field and view IDs</w:t>
-      </w:r>
-      <w:r>
-        <w:t>.</w:t>
-      </w:r>
-    </w:p>
-    <w:p>
-      <w:pPr>
-        <w:pStyle w:val="Heading2"/>
-      </w:pPr>
-      <w:r>
-        <w:t>Debug Window</w:t>
-      </w:r>
-    </w:p>
-    <w:p>
-      <w:r>
-        <w:t xml:space="preserve">Provides a window to see local logs on mobile devices </w:t>
-      </w:r>
-      <w:r>
-        <w:t xml:space="preserve">where we </w:t>
-      </w:r>
-      <w:r>
-        <w:t xml:space="preserve">don't have the luxury of a console log output.  Useful for simple </w:t>
-      </w:r>
-      <w:r>
-        <w:t>tracing/</w:t>
-      </w:r>
-      <w:r>
-        <w:t>debugging without the complexity of USB tethering and the learning curve that comes with all the tools.  Works on all device types (not just mobile), and the window can be moved around.  The logs are stored in a ring buffer of 100 elements.</w:t>
-      </w:r>
-    </w:p>
-    <w:p>
-      <w:pPr>
-        <w:pStyle w:val="Heading3"/>
-      </w:pPr>
-      <w:r>
-        <w:t>Functions</w:t>
-      </w:r>
-    </w:p>
-    <w:p>
-      <w:pPr>
-        <w:pStyle w:val="ListParagraph"/>
-        <w:numPr>
-          <w:ilvl w:val="0"/>
-          <w:numId w:val="18"/>
-        </w:numPr>
-      </w:pPr>
-      <w:proofErr w:type="spellStart"/>
-      <w:r>
-        <w:rPr>
-          <w:b/>
-          <w:bCs/>
-        </w:rPr>
-        <w:t>lsLog</w:t>
-      </w:r>
-      <w:proofErr w:type="spellEnd"/>
-      <w:r>
-        <w:t xml:space="preserve">:  Adds a log to localStorage, with timestamp to millisecond resolution.  These logs </w:t>
-      </w:r>
-      <w:r>
-        <w:t xml:space="preserve">can be shown </w:t>
-      </w:r>
-      <w:r>
-        <w:t xml:space="preserve">in the </w:t>
-      </w:r>
-      <w:proofErr w:type="spellStart"/>
-      <w:r>
-        <w:t>debugWnd</w:t>
-      </w:r>
-      <w:proofErr w:type="spellEnd"/>
-      <w:r>
-        <w:t xml:space="preserve"> when visible, and optionally, in the console.log if you have one.</w:t>
-      </w:r>
-    </w:p>
-    <w:p>
-      <w:pPr>
-        <w:pStyle w:val="ListParagraph"/>
-        <w:numPr>
-          <w:ilvl w:val="0"/>
-          <w:numId w:val="18"/>
-        </w:numPr>
-      </w:pPr>
-      <w:proofErr w:type="spellStart"/>
-      <w:r>
-        <w:rPr>
-          <w:b/>
-          <w:bCs/>
-        </w:rPr>
-        <w:t>showDebugWnd</w:t>
-      </w:r>
-      <w:proofErr w:type="spellEnd"/>
-      <w:r>
-        <w:t xml:space="preserve">:  Show or hide the </w:t>
-      </w:r>
-      <w:proofErr w:type="spellStart"/>
-      <w:r>
-        <w:t>debugWnd</w:t>
-      </w:r>
-      <w:proofErr w:type="spellEnd"/>
-      <w:r>
-        <w:t>.</w:t>
-      </w:r>
-    </w:p>
-    <w:p>
-      <w:pPr>
-        <w:pStyle w:val="Heading2"/>
-      </w:pPr>
-      <w:r>
-        <w:lastRenderedPageBreak/>
-        <w:t>Logging</w:t>
-      </w:r>
-    </w:p>
-    <w:p>
-      <w:r>
-        <w:t xml:space="preserve">Provides </w:t>
-      </w:r>
-      <w:r>
-        <w:t xml:space="preserve">enhanced </w:t>
-      </w:r>
-      <w:r>
-        <w:t xml:space="preserve">local logging functions, but </w:t>
-      </w:r>
-      <w:r>
-        <w:t xml:space="preserve">also </w:t>
-      </w:r>
-      <w:r>
-        <w:t>remote</w:t>
-      </w:r>
-      <w:r>
-        <w:t xml:space="preserve"> </w:t>
-      </w:r>
-      <w:r>
-        <w:t xml:space="preserve">recording of user </w:t>
-      </w:r>
-      <w:r>
-        <w:t xml:space="preserve">activity information </w:t>
-      </w:r>
-      <w:r>
-        <w:t>and system status</w:t>
-      </w:r>
-      <w:r>
-        <w:t>.</w:t>
-      </w:r>
-      <w:r>
-        <w:t xml:space="preserve">  Logs are aways saved in localStorage, with their timestamp.  This is to prevent losing any of them in case of power loss or other reason.  At certain intervals, they are sent to Knack and upon confirmation</w:t>
-      </w:r>
-      <w:r>
-        <w:t xml:space="preserve"> (</w:t>
-      </w:r>
-      <w:proofErr w:type="spellStart"/>
-      <w:r>
-        <w:t>todo</w:t>
-      </w:r>
-      <w:proofErr w:type="spellEnd"/>
-      <w:r>
-        <w:t>…</w:t>
-      </w:r>
-      <w:r>
-        <w:t>)</w:t>
-      </w:r>
-      <w:r>
-        <w:t xml:space="preserve">, </w:t>
-      </w:r>
-      <w:r>
-        <w:t xml:space="preserve">they </w:t>
-      </w:r>
-      <w:r>
-        <w:t xml:space="preserve">are </w:t>
-      </w:r>
-      <w:r>
-        <w:t>erased from localStorage.</w:t>
-      </w:r>
-    </w:p>
-    <w:p>
-      <w:r>
-        <w:t xml:space="preserve">Logging categories:  </w:t>
-      </w:r>
-      <w:r>
-        <w:t xml:space="preserve">User login, </w:t>
-      </w:r>
-      <w:r>
-        <w:t>N</w:t>
-      </w:r>
-      <w:r>
-        <w:t xml:space="preserve">avigation, </w:t>
-      </w:r>
-      <w:r>
-        <w:t>A</w:t>
-      </w:r>
-      <w:r>
-        <w:t>ctivity (count of keypresses and mouse clicks)</w:t>
-      </w:r>
-      <w:r>
-        <w:t xml:space="preserve">, </w:t>
-      </w:r>
-      <w:proofErr w:type="spellStart"/>
-      <w:r>
-        <w:t>Critial</w:t>
-      </w:r>
-      <w:proofErr w:type="spellEnd"/>
-      <w:r>
-        <w:t xml:space="preserve"> Events, </w:t>
-      </w:r>
-      <w:r>
-        <w:t xml:space="preserve">App </w:t>
-      </w:r>
-      <w:r>
-        <w:t xml:space="preserve">Errors, </w:t>
-      </w:r>
-      <w:r>
-        <w:t xml:space="preserve">Server Errors, </w:t>
-      </w:r>
-      <w:r>
-        <w:t xml:space="preserve">Warnings, </w:t>
-      </w:r>
-      <w:r>
-        <w:t>Info and Debug.</w:t>
-      </w:r>
-    </w:p>
-    <w:p>
-      <w:pPr>
-        <w:pStyle w:val="Heading3"/>
-      </w:pPr>
-      <w:r>
-        <w:t>Functions</w:t>
-      </w:r>
-    </w:p>
-    <w:p>
-      <w:pPr>
-        <w:pStyle w:val="ListParagraph"/>
-        <w:numPr>
-          <w:ilvl w:val="0"/>
-          <w:numId w:val="18"/>
-        </w:numPr>
-      </w:pPr>
-      <w:proofErr w:type="spellStart"/>
-      <w:r>
-        <w:rPr>
-          <w:b/>
-          <w:bCs/>
-        </w:rPr>
-        <w:t>setCfg</w:t>
-      </w:r>
-      <w:proofErr w:type="spellEnd"/>
-      <w:r>
-        <w:t xml:space="preserve">:  Allows setting </w:t>
-      </w:r>
-      <w:r>
-        <w:t xml:space="preserve">a callback </w:t>
-      </w:r>
-      <w:proofErr w:type="spellStart"/>
-      <w:proofErr w:type="gramStart"/>
-      <w:r>
-        <w:t>logCategoryAllowed</w:t>
-      </w:r>
-      <w:proofErr w:type="spellEnd"/>
-      <w:r>
-        <w:t>(</w:t>
-      </w:r>
-      <w:proofErr w:type="gramEnd"/>
-      <w:r>
-        <w:t>)</w:t>
-      </w:r>
-      <w:r>
-        <w:t xml:space="preserve"> </w:t>
-      </w:r>
-      <w:r>
-        <w:t xml:space="preserve">that </w:t>
-      </w:r>
-      <w:r>
-        <w:t>return</w:t>
-      </w:r>
-      <w:r>
-        <w:t>s</w:t>
-      </w:r>
-      <w:r>
-        <w:t xml:space="preserve"> whether or not a </w:t>
-      </w:r>
-      <w:r>
-        <w:t xml:space="preserve">category </w:t>
-      </w:r>
-      <w:r>
-        <w:t xml:space="preserve">should </w:t>
-      </w:r>
-      <w:r>
-        <w:t>be logged</w:t>
-      </w:r>
-      <w:r>
-        <w:t>, based on specific conditions</w:t>
-      </w:r>
-      <w:r>
-        <w:t>.</w:t>
-      </w:r>
-    </w:p>
-    <w:p>
-      <w:pPr>
-        <w:pStyle w:val="ListParagraph"/>
-        <w:numPr>
-          <w:ilvl w:val="0"/>
-          <w:numId w:val="18"/>
-        </w:numPr>
-      </w:pPr>
-      <w:r>
-        <w:rPr>
-          <w:b/>
-          <w:bCs/>
-        </w:rPr>
-        <w:t>clog</w:t>
-      </w:r>
-      <w:r>
-        <w:t>:  Just a</w:t>
-      </w:r>
-      <w:r>
-        <w:t xml:space="preserve">n enhanced version of </w:t>
-      </w:r>
-      <w:proofErr w:type="gramStart"/>
-      <w:r>
-        <w:t>console.log(</w:t>
-      </w:r>
-      <w:proofErr w:type="gramEnd"/>
-      <w:r>
-        <w:t xml:space="preserve">), with </w:t>
-      </w:r>
-      <w:r>
-        <w:t>colorized</w:t>
-      </w:r>
-      <w:r>
-        <w:t>, bold font</w:t>
-      </w:r>
-      <w:r>
-        <w:t xml:space="preserve"> text</w:t>
-      </w:r>
-    </w:p>
-    <w:p>
-      <w:pPr>
-        <w:pStyle w:val="ListParagraph"/>
-        <w:numPr>
-          <w:ilvl w:val="0"/>
-          <w:numId w:val="18"/>
-        </w:numPr>
-      </w:pPr>
-      <w:proofErr w:type="spellStart"/>
-      <w:r>
-        <w:rPr>
-          <w:b/>
-          <w:bCs/>
-        </w:rPr>
-        <w:t>objSnapshot</w:t>
-      </w:r>
-      <w:proofErr w:type="spellEnd"/>
-      <w:r>
-        <w:t xml:space="preserve">:  </w:t>
-      </w:r>
-      <w:r>
-        <w:t>Convert</w:t>
-      </w:r>
-      <w:r>
-        <w:t>s</w:t>
-      </w:r>
-      <w:r>
-        <w:t xml:space="preserve"> an object to a string and back to an object</w:t>
-      </w:r>
-      <w:r>
-        <w:t xml:space="preserve">.  This is used to </w:t>
-      </w:r>
-      <w:r>
-        <w:rPr>
-          <w:i/>
-          <w:iCs/>
-        </w:rPr>
         <w:t>freeze</w:t>
       </w:r>
       <w:r>
@@ -7142,6 +7195,7 @@
         <w:pStyle w:val="Heading3"/>
       </w:pPr>
       <w:r>
+        <w:lastRenderedPageBreak/>
         <w:t>Functions</w:t>
       </w:r>
     </w:p>
@@ -7290,7 +7344,6 @@
         <w:pStyle w:val="Heading2"/>
       </w:pPr>
       <w:r>
-        <w:lastRenderedPageBreak/>
         <w:t>System Info</w:t>
       </w:r>
     </w:p>
@@ -7821,6 +7874,7 @@
         </w:numPr>
       </w:pPr>
       <w:r>
+        <w:lastRenderedPageBreak/>
         <w:t xml:space="preserve">If you want to keep multiple separate files (App and KTL) for independent revision control, it won't be so trivial. </w:t>
       </w:r>
       <w:r>
@@ -7896,11 +7950,7 @@
         <w:t>strongly recommended.  This is because</w:t>
       </w:r>
       <w:r>
-        <w:t xml:space="preserve">, if ever you want to switch to the CLS </w:t>
-      </w:r>
-      <w:r>
-        <w:lastRenderedPageBreak/>
-        <w:t>mode eventually</w:t>
+        <w:t>, if ever you want to switch to the CLS mode eventually</w:t>
       </w:r>
       <w:r>
         <w:t xml:space="preserve">, the Bootloader will </w:t>
@@ -8519,6 +8569,7 @@
     </w:p>
     <w:p>
       <w:r>
+        <w:lastRenderedPageBreak/>
         <w:t xml:space="preserve">IMPORTANT: </w:t>
       </w:r>
       <w:r>
@@ -8691,7 +8742,6 @@
         </w:numPr>
       </w:pPr>
       <w:r>
-        <w:lastRenderedPageBreak/>
         <w:t xml:space="preserve">Allows </w:t>
       </w:r>
       <w:r>
@@ -9319,6 +9369,7 @@
         <w:spacing w:after="160" w:line="259" w:lineRule="auto"/>
       </w:pPr>
       <w:r>
+        <w:lastRenderedPageBreak/>
         <w:t xml:space="preserve">Locate the </w:t>
       </w:r>
       <w:r>
@@ -9458,7 +9509,6 @@
         <w:spacing w:after="160" w:line="259" w:lineRule="auto"/>
       </w:pPr>
       <w:r>
-        <w:lastRenderedPageBreak/>
         <w:t xml:space="preserve">Check console logs to see if all </w:t>
       </w:r>
       <w:r>
@@ -10115,6 +10165,7 @@
         </w:numPr>
       </w:pPr>
       <w:r>
+        <w:lastRenderedPageBreak/>
         <w:t>Y</w:t>
       </w:r>
       <w:r>
@@ -10196,7 +10247,6 @@
         <w:pStyle w:val="Heading3"/>
       </w:pPr>
       <w:r>
-        <w:lastRenderedPageBreak/>
         <w:t>From CLS to ACB</w:t>
       </w:r>
     </w:p>
@@ -10964,6 +11014,7 @@
           <w:b/>
           <w:bCs/>
         </w:rPr>
+        <w:lastRenderedPageBreak/>
         <w:t>User Preferences</w:t>
       </w:r>
     </w:p>
@@ -11051,7 +11102,6 @@
         <w:pStyle w:val="Heading2"/>
       </w:pPr>
       <w:r>
-        <w:lastRenderedPageBreak/>
         <w:t>Setup</w:t>
       </w:r>
     </w:p>
@@ -11619,6 +11669,7 @@
         </w:numPr>
       </w:pPr>
       <w:r>
+        <w:lastRenderedPageBreak/>
         <w:t>In the iFrameWnd</w:t>
       </w:r>
       <w:r>
@@ -11685,7 +11736,6 @@
         </w:numPr>
       </w:pPr>
       <w:r>
-        <w:lastRenderedPageBreak/>
         <w:t xml:space="preserve">Add </w:t>
       </w:r>
       <w:r>
@@ -12357,6 +12407,7 @@
         <w:pStyle w:val="Heading4"/>
       </w:pPr>
       <w:r>
+        <w:lastRenderedPageBreak/>
         <w:t>User Filters</w:t>
       </w:r>
     </w:p>
@@ -12385,11 +12436,7 @@
         <w:t xml:space="preserve">  </w:t>
       </w:r>
       <w:r>
-        <w:t xml:space="preserve">Note that if you migrate filters from one App to another, typically a temporary development copy, </w:t>
-      </w:r>
-      <w:r>
-        <w:lastRenderedPageBreak/>
-        <w:t>some filters will not work due to the record IDs that have changed</w:t>
+        <w:t>Note that if you migrate filters from one App to another, typically a temporary development copy, some filters will not work due to the record IDs that have changed</w:t>
       </w:r>
       <w:r>
         <w:t xml:space="preserve"> for connected fields</w:t>
@@ -12858,6 +12905,7 @@
         <w:rPr>
           <w:lang w:val="fr-CA"/>
         </w:rPr>
+        <w:lastRenderedPageBreak/>
         <w:t>Normand Defayette</w:t>
       </w:r>
     </w:p>
@@ -14667,6 +14715,95 @@
     </w:lvl>
   </w:abstractNum>
   <w:abstractNum w:abstractNumId="8" w15:restartNumberingAfterBreak="0">
+    <w:nsid w:val="19226C7F"/>
+    <w:multiLevelType w:val="hybridMultilevel"/>
+    <w:tmpl w:val="03B2FC86"/>
+    <w:lvl w:ilvl="0" w:tplc="04090011">
+      <w:start w:val="1"/>
+      <w:numFmt w:val="decimal"/>
+      <w:lvlText w:val="%1)"/>
+      <w:lvlJc w:val="left"/>
+      <w:pPr>
+        <w:ind w:left="720" w:hanging="360"/>
+      </w:pPr>
+      <w:rPr>
+        <w:rFonts w:hint="default"/>
+      </w:rPr>
+    </w:lvl>
+    <w:lvl w:ilvl="1" w:tplc="04090019" w:tentative="1">
+      <w:start w:val="1"/>
+      <w:numFmt w:val="lowerLetter"/>
+      <w:lvlText w:val="%2."/>
+      <w:lvlJc w:val="left"/>
+      <w:pPr>
+        <w:ind w:left="1440" w:hanging="360"/>
+      </w:pPr>
+    </w:lvl>
+    <w:lvl w:ilvl="2" w:tplc="0409001B" w:tentative="1">
+      <w:start w:val="1"/>
+      <w:numFmt w:val="lowerRoman"/>
+      <w:lvlText w:val="%3."/>
+      <w:lvlJc w:val="right"/>
+      <w:pPr>
+        <w:ind w:left="2160" w:hanging="180"/>
+      </w:pPr>
+    </w:lvl>
+    <w:lvl w:ilvl="3" w:tplc="0409000F" w:tentative="1">
+      <w:start w:val="1"/>
+      <w:numFmt w:val="decimal"/>
+      <w:lvlText w:val="%4."/>
+      <w:lvlJc w:val="left"/>
+      <w:pPr>
+        <w:ind w:left="2880" w:hanging="360"/>
+      </w:pPr>
+    </w:lvl>
+    <w:lvl w:ilvl="4" w:tplc="04090019" w:tentative="1">
+      <w:start w:val="1"/>
+      <w:numFmt w:val="lowerLetter"/>
+      <w:lvlText w:val="%5."/>
+      <w:lvlJc w:val="left"/>
+      <w:pPr>
+        <w:ind w:left="3600" w:hanging="360"/>
+      </w:pPr>
+    </w:lvl>
+    <w:lvl w:ilvl="5" w:tplc="0409001B" w:tentative="1">
+      <w:start w:val="1"/>
+      <w:numFmt w:val="lowerRoman"/>
+      <w:lvlText w:val="%6."/>
+      <w:lvlJc w:val="right"/>
+      <w:pPr>
+        <w:ind w:left="4320" w:hanging="180"/>
+      </w:pPr>
+    </w:lvl>
+    <w:lvl w:ilvl="6" w:tplc="0409000F" w:tentative="1">
+      <w:start w:val="1"/>
+      <w:numFmt w:val="decimal"/>
+      <w:lvlText w:val="%7."/>
+      <w:lvlJc w:val="left"/>
+      <w:pPr>
+        <w:ind w:left="5040" w:hanging="360"/>
+      </w:pPr>
+    </w:lvl>
+    <w:lvl w:ilvl="7" w:tplc="04090019" w:tentative="1">
+      <w:start w:val="1"/>
+      <w:numFmt w:val="lowerLetter"/>
+      <w:lvlText w:val="%8."/>
+      <w:lvlJc w:val="left"/>
+      <w:pPr>
+        <w:ind w:left="5760" w:hanging="360"/>
+      </w:pPr>
+    </w:lvl>
+    <w:lvl w:ilvl="8" w:tplc="0409001B" w:tentative="1">
+      <w:start w:val="1"/>
+      <w:numFmt w:val="lowerRoman"/>
+      <w:lvlText w:val="%9."/>
+      <w:lvlJc w:val="right"/>
+      <w:pPr>
+        <w:ind w:left="6480" w:hanging="180"/>
+      </w:pPr>
+    </w:lvl>
+  </w:abstractNum>
+  <w:abstractNum w:abstractNumId="9" w15:restartNumberingAfterBreak="0">
     <w:nsid w:val="19976F9A"/>
     <w:multiLevelType w:val="hybridMultilevel"/>
     <w:tmpl w:val="B5E00570"/>
@@ -14755,7 +14892,7 @@
       </w:pPr>
     </w:lvl>
   </w:abstractNum>
-  <w:abstractNum w:abstractNumId="9" w15:restartNumberingAfterBreak="0">
+  <w:abstractNum w:abstractNumId="10" w15:restartNumberingAfterBreak="0">
     <w:nsid w:val="24755E8F"/>
     <w:multiLevelType w:val="multilevel"/>
     <w:tmpl w:val="A3129264"/>
@@ -14868,7 +15005,7 @@
       </w:pPr>
     </w:lvl>
   </w:abstractNum>
-  <w:abstractNum w:abstractNumId="10" w15:restartNumberingAfterBreak="0">
+  <w:abstractNum w:abstractNumId="11" w15:restartNumberingAfterBreak="0">
     <w:nsid w:val="24E525D7"/>
     <w:multiLevelType w:val="hybridMultilevel"/>
     <w:tmpl w:val="E88A88EA"/>
@@ -14981,7 +15118,7 @@
       </w:rPr>
     </w:lvl>
   </w:abstractNum>
-  <w:abstractNum w:abstractNumId="11" w15:restartNumberingAfterBreak="0">
+  <w:abstractNum w:abstractNumId="12" w15:restartNumberingAfterBreak="0">
     <w:nsid w:val="26AC4393"/>
     <w:multiLevelType w:val="hybridMultilevel"/>
     <w:tmpl w:val="F5369AFA"/>
@@ -15070,7 +15207,96 @@
       </w:pPr>
     </w:lvl>
   </w:abstractNum>
-  <w:abstractNum w:abstractNumId="12" w15:restartNumberingAfterBreak="0">
+  <w:abstractNum w:abstractNumId="13" w15:restartNumberingAfterBreak="0">
+    <w:nsid w:val="2B761B5F"/>
+    <w:multiLevelType w:val="hybridMultilevel"/>
+    <w:tmpl w:val="0C6E5518"/>
+    <w:lvl w:ilvl="0" w:tplc="04090011">
+      <w:start w:val="1"/>
+      <w:numFmt w:val="decimal"/>
+      <w:lvlText w:val="%1)"/>
+      <w:lvlJc w:val="left"/>
+      <w:pPr>
+        <w:ind w:left="720" w:hanging="360"/>
+      </w:pPr>
+      <w:rPr>
+        <w:rFonts w:hint="default"/>
+      </w:rPr>
+    </w:lvl>
+    <w:lvl w:ilvl="1" w:tplc="04090019" w:tentative="1">
+      <w:start w:val="1"/>
+      <w:numFmt w:val="lowerLetter"/>
+      <w:lvlText w:val="%2."/>
+      <w:lvlJc w:val="left"/>
+      <w:pPr>
+        <w:ind w:left="1440" w:hanging="360"/>
+      </w:pPr>
+    </w:lvl>
+    <w:lvl w:ilvl="2" w:tplc="0409001B" w:tentative="1">
+      <w:start w:val="1"/>
+      <w:numFmt w:val="lowerRoman"/>
+      <w:lvlText w:val="%3."/>
+      <w:lvlJc w:val="right"/>
+      <w:pPr>
+        <w:ind w:left="2160" w:hanging="180"/>
+      </w:pPr>
+    </w:lvl>
+    <w:lvl w:ilvl="3" w:tplc="0409000F" w:tentative="1">
+      <w:start w:val="1"/>
+      <w:numFmt w:val="decimal"/>
+      <w:lvlText w:val="%4."/>
+      <w:lvlJc w:val="left"/>
+      <w:pPr>
+        <w:ind w:left="2880" w:hanging="360"/>
+      </w:pPr>
+    </w:lvl>
+    <w:lvl w:ilvl="4" w:tplc="04090019" w:tentative="1">
+      <w:start w:val="1"/>
+      <w:numFmt w:val="lowerLetter"/>
+      <w:lvlText w:val="%5."/>
+      <w:lvlJc w:val="left"/>
+      <w:pPr>
+        <w:ind w:left="3600" w:hanging="360"/>
+      </w:pPr>
+    </w:lvl>
+    <w:lvl w:ilvl="5" w:tplc="0409001B" w:tentative="1">
+      <w:start w:val="1"/>
+      <w:numFmt w:val="lowerRoman"/>
+      <w:lvlText w:val="%6."/>
+      <w:lvlJc w:val="right"/>
+      <w:pPr>
+        <w:ind w:left="4320" w:hanging="180"/>
+      </w:pPr>
+    </w:lvl>
+    <w:lvl w:ilvl="6" w:tplc="0409000F" w:tentative="1">
+      <w:start w:val="1"/>
+      <w:numFmt w:val="decimal"/>
+      <w:lvlText w:val="%7."/>
+      <w:lvlJc w:val="left"/>
+      <w:pPr>
+        <w:ind w:left="5040" w:hanging="360"/>
+      </w:pPr>
+    </w:lvl>
+    <w:lvl w:ilvl="7" w:tplc="04090019" w:tentative="1">
+      <w:start w:val="1"/>
+      <w:numFmt w:val="lowerLetter"/>
+      <w:lvlText w:val="%8."/>
+      <w:lvlJc w:val="left"/>
+      <w:pPr>
+        <w:ind w:left="5760" w:hanging="360"/>
+      </w:pPr>
+    </w:lvl>
+    <w:lvl w:ilvl="8" w:tplc="0409001B" w:tentative="1">
+      <w:start w:val="1"/>
+      <w:numFmt w:val="lowerRoman"/>
+      <w:lvlText w:val="%9."/>
+      <w:lvlJc w:val="right"/>
+      <w:pPr>
+        <w:ind w:left="6480" w:hanging="180"/>
+      </w:pPr>
+    </w:lvl>
+  </w:abstractNum>
+  <w:abstractNum w:abstractNumId="14" w15:restartNumberingAfterBreak="0">
     <w:nsid w:val="2F017361"/>
     <w:multiLevelType w:val="hybridMultilevel"/>
     <w:tmpl w:val="27DC97E2"/>
@@ -15183,7 +15409,7 @@
       </w:rPr>
     </w:lvl>
   </w:abstractNum>
-  <w:abstractNum w:abstractNumId="13" w15:restartNumberingAfterBreak="0">
+  <w:abstractNum w:abstractNumId="15" w15:restartNumberingAfterBreak="0">
     <w:nsid w:val="31611F12"/>
     <w:multiLevelType w:val="hybridMultilevel"/>
     <w:tmpl w:val="453A58F8"/>
@@ -15296,7 +15522,7 @@
       </w:rPr>
     </w:lvl>
   </w:abstractNum>
-  <w:abstractNum w:abstractNumId="14" w15:restartNumberingAfterBreak="0">
+  <w:abstractNum w:abstractNumId="16" w15:restartNumberingAfterBreak="0">
     <w:nsid w:val="34A966DA"/>
     <w:multiLevelType w:val="multilevel"/>
     <w:tmpl w:val="2B04AE00"/>
@@ -15445,7 +15671,7 @@
       </w:rPr>
     </w:lvl>
   </w:abstractNum>
-  <w:abstractNum w:abstractNumId="15" w15:restartNumberingAfterBreak="0">
+  <w:abstractNum w:abstractNumId="17" w15:restartNumberingAfterBreak="0">
     <w:nsid w:val="370572DA"/>
     <w:multiLevelType w:val="hybridMultilevel"/>
     <w:tmpl w:val="34D66C6C"/>
@@ -15534,7 +15760,7 @@
       </w:pPr>
     </w:lvl>
   </w:abstractNum>
-  <w:abstractNum w:abstractNumId="16" w15:restartNumberingAfterBreak="0">
+  <w:abstractNum w:abstractNumId="18" w15:restartNumberingAfterBreak="0">
     <w:nsid w:val="37BC5343"/>
     <w:multiLevelType w:val="hybridMultilevel"/>
     <w:tmpl w:val="01D6BCFE"/>
@@ -15647,7 +15873,7 @@
       </w:rPr>
     </w:lvl>
   </w:abstractNum>
-  <w:abstractNum w:abstractNumId="17" w15:restartNumberingAfterBreak="0">
+  <w:abstractNum w:abstractNumId="19" w15:restartNumberingAfterBreak="0">
     <w:nsid w:val="3F0B4453"/>
     <w:multiLevelType w:val="hybridMultilevel"/>
     <w:tmpl w:val="2C46001C"/>
@@ -15759,7 +15985,7 @@
       </w:rPr>
     </w:lvl>
   </w:abstractNum>
-  <w:abstractNum w:abstractNumId="18" w15:restartNumberingAfterBreak="0">
+  <w:abstractNum w:abstractNumId="20" w15:restartNumberingAfterBreak="0">
     <w:nsid w:val="455624D3"/>
     <w:multiLevelType w:val="hybridMultilevel"/>
     <w:tmpl w:val="AF2251C2"/>
@@ -15848,7 +16074,7 @@
       </w:pPr>
     </w:lvl>
   </w:abstractNum>
-  <w:abstractNum w:abstractNumId="19" w15:restartNumberingAfterBreak="0">
+  <w:abstractNum w:abstractNumId="21" w15:restartNumberingAfterBreak="0">
     <w:nsid w:val="47D626E2"/>
     <w:multiLevelType w:val="multilevel"/>
     <w:tmpl w:val="6304F1F8"/>
@@ -15997,7 +16223,7 @@
       </w:rPr>
     </w:lvl>
   </w:abstractNum>
-  <w:abstractNum w:abstractNumId="20" w15:restartNumberingAfterBreak="0">
+  <w:abstractNum w:abstractNumId="22" w15:restartNumberingAfterBreak="0">
     <w:nsid w:val="4B9C5360"/>
     <w:multiLevelType w:val="hybridMultilevel"/>
     <w:tmpl w:val="B5E00570"/>
@@ -16086,7 +16312,7 @@
       </w:pPr>
     </w:lvl>
   </w:abstractNum>
-  <w:abstractNum w:abstractNumId="21" w15:restartNumberingAfterBreak="0">
+  <w:abstractNum w:abstractNumId="23" w15:restartNumberingAfterBreak="0">
     <w:nsid w:val="540B6CBE"/>
     <w:multiLevelType w:val="hybridMultilevel"/>
     <w:tmpl w:val="46940744"/>
@@ -16199,7 +16425,7 @@
       </w:rPr>
     </w:lvl>
   </w:abstractNum>
-  <w:abstractNum w:abstractNumId="22" w15:restartNumberingAfterBreak="0">
+  <w:abstractNum w:abstractNumId="24" w15:restartNumberingAfterBreak="0">
     <w:nsid w:val="54B14171"/>
     <w:multiLevelType w:val="hybridMultilevel"/>
     <w:tmpl w:val="BB740A9A"/>
@@ -16288,7 +16514,7 @@
       </w:pPr>
     </w:lvl>
   </w:abstractNum>
-  <w:abstractNum w:abstractNumId="23" w15:restartNumberingAfterBreak="0">
+  <w:abstractNum w:abstractNumId="25" w15:restartNumberingAfterBreak="0">
     <w:nsid w:val="550F654E"/>
     <w:multiLevelType w:val="hybridMultilevel"/>
     <w:tmpl w:val="E97CF262"/>
@@ -16377,7 +16603,7 @@
       </w:pPr>
     </w:lvl>
   </w:abstractNum>
-  <w:abstractNum w:abstractNumId="24" w15:restartNumberingAfterBreak="0">
+  <w:abstractNum w:abstractNumId="26" w15:restartNumberingAfterBreak="0">
     <w:nsid w:val="58CD00F9"/>
     <w:multiLevelType w:val="hybridMultilevel"/>
     <w:tmpl w:val="F5B81EE8"/>
@@ -16466,7 +16692,7 @@
       </w:pPr>
     </w:lvl>
   </w:abstractNum>
-  <w:abstractNum w:abstractNumId="25" w15:restartNumberingAfterBreak="0">
+  <w:abstractNum w:abstractNumId="27" w15:restartNumberingAfterBreak="0">
     <w:nsid w:val="59B95401"/>
     <w:multiLevelType w:val="hybridMultilevel"/>
     <w:tmpl w:val="34D66C6C"/>
@@ -16555,7 +16781,7 @@
       </w:pPr>
     </w:lvl>
   </w:abstractNum>
-  <w:abstractNum w:abstractNumId="26" w15:restartNumberingAfterBreak="0">
+  <w:abstractNum w:abstractNumId="28" w15:restartNumberingAfterBreak="0">
     <w:nsid w:val="5E7C121C"/>
     <w:multiLevelType w:val="hybridMultilevel"/>
     <w:tmpl w:val="D8143A28"/>
@@ -16668,7 +16894,7 @@
       </w:rPr>
     </w:lvl>
   </w:abstractNum>
-  <w:abstractNum w:abstractNumId="27" w15:restartNumberingAfterBreak="0">
+  <w:abstractNum w:abstractNumId="29" w15:restartNumberingAfterBreak="0">
     <w:nsid w:val="633126F7"/>
     <w:multiLevelType w:val="hybridMultilevel"/>
     <w:tmpl w:val="9D425B56"/>
@@ -16781,7 +17007,7 @@
       </w:rPr>
     </w:lvl>
   </w:abstractNum>
-  <w:abstractNum w:abstractNumId="28" w15:restartNumberingAfterBreak="0">
+  <w:abstractNum w:abstractNumId="30" w15:restartNumberingAfterBreak="0">
     <w:nsid w:val="6686764B"/>
     <w:multiLevelType w:val="hybridMultilevel"/>
     <w:tmpl w:val="B5E00570"/>
@@ -16870,7 +17096,7 @@
       </w:pPr>
     </w:lvl>
   </w:abstractNum>
-  <w:abstractNum w:abstractNumId="29" w15:restartNumberingAfterBreak="0">
+  <w:abstractNum w:abstractNumId="31" w15:restartNumberingAfterBreak="0">
     <w:nsid w:val="69C74D33"/>
     <w:multiLevelType w:val="hybridMultilevel"/>
     <w:tmpl w:val="DAEAC3D4"/>
@@ -16959,7 +17185,7 @@
       </w:pPr>
     </w:lvl>
   </w:abstractNum>
-  <w:abstractNum w:abstractNumId="30" w15:restartNumberingAfterBreak="0">
+  <w:abstractNum w:abstractNumId="32" w15:restartNumberingAfterBreak="0">
     <w:nsid w:val="6A9A5789"/>
     <w:multiLevelType w:val="hybridMultilevel"/>
     <w:tmpl w:val="BA5E4098"/>
@@ -17045,7 +17271,7 @@
       </w:pPr>
     </w:lvl>
   </w:abstractNum>
-  <w:abstractNum w:abstractNumId="31" w15:restartNumberingAfterBreak="0">
+  <w:abstractNum w:abstractNumId="33" w15:restartNumberingAfterBreak="0">
     <w:nsid w:val="6FC7722A"/>
     <w:multiLevelType w:val="hybridMultilevel"/>
     <w:tmpl w:val="AB9AB572"/>
@@ -17158,7 +17384,7 @@
       </w:rPr>
     </w:lvl>
   </w:abstractNum>
-  <w:abstractNum w:abstractNumId="32" w15:restartNumberingAfterBreak="0">
+  <w:abstractNum w:abstractNumId="34" w15:restartNumberingAfterBreak="0">
     <w:nsid w:val="77147A3A"/>
     <w:multiLevelType w:val="hybridMultilevel"/>
     <w:tmpl w:val="E98A1262"/>
@@ -17247,7 +17473,7 @@
       </w:pPr>
     </w:lvl>
   </w:abstractNum>
-  <w:abstractNum w:abstractNumId="33" w15:restartNumberingAfterBreak="0">
+  <w:abstractNum w:abstractNumId="35" w15:restartNumberingAfterBreak="0">
     <w:nsid w:val="775843A7"/>
     <w:multiLevelType w:val="hybridMultilevel"/>
     <w:tmpl w:val="B5E00570"/>
@@ -17336,7 +17562,7 @@
       </w:pPr>
     </w:lvl>
   </w:abstractNum>
-  <w:abstractNum w:abstractNumId="34" w15:restartNumberingAfterBreak="0">
+  <w:abstractNum w:abstractNumId="36" w15:restartNumberingAfterBreak="0">
     <w:nsid w:val="7FEE295E"/>
     <w:multiLevelType w:val="hybridMultilevel"/>
     <w:tmpl w:val="E97CF262"/>
@@ -17432,88 +17658,88 @@
     <w:abstractNumId w:val="5"/>
   </w:num>
   <w:num w:numId="3" w16cid:durableId="632101169">
-    <w:abstractNumId w:val="14"/>
+    <w:abstractNumId w:val="16"/>
   </w:num>
   <w:num w:numId="4" w16cid:durableId="2075466098">
-    <w:abstractNumId w:val="9"/>
+    <w:abstractNumId w:val="10"/>
   </w:num>
   <w:num w:numId="5" w16cid:durableId="956520361">
-    <w:abstractNumId w:val="10"/>
+    <w:abstractNumId w:val="11"/>
   </w:num>
   <w:num w:numId="6" w16cid:durableId="60829065">
     <w:abstractNumId w:val="1"/>
   </w:num>
   <w:num w:numId="7" w16cid:durableId="1097214513">
-    <w:abstractNumId w:val="19"/>
+    <w:abstractNumId w:val="21"/>
   </w:num>
   <w:num w:numId="8" w16cid:durableId="104232329">
-    <w:abstractNumId w:val="26"/>
+    <w:abstractNumId w:val="28"/>
   </w:num>
   <w:num w:numId="9" w16cid:durableId="678390462">
-    <w:abstractNumId w:val="13"/>
+    <w:abstractNumId w:val="15"/>
   </w:num>
   <w:num w:numId="10" w16cid:durableId="845749641">
     <w:abstractNumId w:val="7"/>
   </w:num>
   <w:num w:numId="11" w16cid:durableId="491798341">
-    <w:abstractNumId w:val="12"/>
+    <w:abstractNumId w:val="14"/>
   </w:num>
   <w:num w:numId="12" w16cid:durableId="2022899852">
-    <w:abstractNumId w:val="16"/>
+    <w:abstractNumId w:val="18"/>
   </w:num>
   <w:num w:numId="13" w16cid:durableId="639850213">
     <w:abstractNumId w:val="2"/>
   </w:num>
   <w:num w:numId="14" w16cid:durableId="1436099905">
+    <w:abstractNumId w:val="25"/>
+  </w:num>
+  <w:num w:numId="15" w16cid:durableId="1290087341">
+    <w:abstractNumId w:val="22"/>
+  </w:num>
+  <w:num w:numId="16" w16cid:durableId="1372924308">
     <w:abstractNumId w:val="23"/>
   </w:num>
-  <w:num w:numId="15" w16cid:durableId="1290087341">
-    <w:abstractNumId w:val="20"/>
-  </w:num>
-  <w:num w:numId="16" w16cid:durableId="1372924308">
-    <w:abstractNumId w:val="21"/>
-  </w:num>
   <w:num w:numId="17" w16cid:durableId="1938980838">
-    <w:abstractNumId w:val="27"/>
+    <w:abstractNumId w:val="29"/>
   </w:num>
   <w:num w:numId="18" w16cid:durableId="1160271991">
-    <w:abstractNumId w:val="31"/>
+    <w:abstractNumId w:val="33"/>
   </w:num>
   <w:num w:numId="19" w16cid:durableId="1740903558">
-    <w:abstractNumId w:val="34"/>
+    <w:abstractNumId w:val="36"/>
   </w:num>
   <w:num w:numId="20" w16cid:durableId="1820225589">
-    <w:abstractNumId w:val="11"/>
+    <w:abstractNumId w:val="12"/>
   </w:num>
   <w:num w:numId="21" w16cid:durableId="576552250">
-    <w:abstractNumId w:val="32"/>
+    <w:abstractNumId w:val="34"/>
   </w:num>
   <w:num w:numId="22" w16cid:durableId="944382598">
     <w:abstractNumId w:val="3"/>
   </w:num>
   <w:num w:numId="23" w16cid:durableId="622738150">
-    <w:abstractNumId w:val="30"/>
+    <w:abstractNumId w:val="32"/>
   </w:num>
   <w:num w:numId="24" w16cid:durableId="1192302986">
-    <w:abstractNumId w:val="25"/>
+    <w:abstractNumId w:val="27"/>
   </w:num>
   <w:num w:numId="25" w16cid:durableId="875697625">
-    <w:abstractNumId w:val="15"/>
+    <w:abstractNumId w:val="17"/>
   </w:num>
   <w:num w:numId="26" w16cid:durableId="1748532236">
-    <w:abstractNumId w:val="8"/>
+    <w:abstractNumId w:val="9"/>
   </w:num>
   <w:num w:numId="27" w16cid:durableId="1242131992">
+    <w:abstractNumId w:val="26"/>
+  </w:num>
+  <w:num w:numId="28" w16cid:durableId="27070150">
     <w:abstractNumId w:val="24"/>
   </w:num>
-  <w:num w:numId="28" w16cid:durableId="27070150">
-    <w:abstractNumId w:val="22"/>
-  </w:num>
   <w:num w:numId="29" w16cid:durableId="631717543">
-    <w:abstractNumId w:val="33"/>
+    <w:abstractNumId w:val="35"/>
   </w:num>
   <w:num w:numId="30" w16cid:durableId="149907834">
-    <w:abstractNumId w:val="18"/>
+    <w:abstractNumId w:val="20"/>
   </w:num>
   <w:num w:numId="31" w16cid:durableId="289435778">
     <w:abstractNumId w:val="0"/>
@@ -17522,13 +17748,19 @@
     <w:abstractNumId w:val="6"/>
   </w:num>
   <w:num w:numId="33" w16cid:durableId="570966038">
-    <w:abstractNumId w:val="29"/>
+    <w:abstractNumId w:val="31"/>
   </w:num>
   <w:num w:numId="34" w16cid:durableId="556088590">
-    <w:abstractNumId w:val="28"/>
+    <w:abstractNumId w:val="30"/>
   </w:num>
   <w:num w:numId="35" w16cid:durableId="1433476433">
-    <w:abstractNumId w:val="17"/>
+    <w:abstractNumId w:val="19"/>
+  </w:num>
+  <w:num w:numId="36" w16cid:durableId="1476490290">
+    <w:abstractNumId w:val="13"/>
+  </w:num>
+  <w:num w:numId="37" w16cid:durableId="1169641677">
+    <w:abstractNumId w:val="8"/>
   </w:num>
 </w:numbering>
 </file>

</xml_diff>

<commit_message>
Doc update with new filenames.
</commit_message>
<xml_diff>
--- a/Docs/KTL - API Documentation.docx
+++ b/Docs/KTL - API Documentation.docx
@@ -422,7 +422,21 @@
           <w:b/>
           <w:bCs/>
         </w:rPr>
-        <w:t>KTL_ZeroConfig_ACB.js</w:t>
+        <w:t>KTL_</w:t>
+      </w:r>
+      <w:r>
+        <w:rPr>
+          <w:b/>
+          <w:bCs/>
+        </w:rPr>
+        <w:t>KnackApp</w:t>
+      </w:r>
+      <w:r>
+        <w:rPr>
+          <w:b/>
+          <w:bCs/>
+        </w:rPr>
+        <w:t>_ACB.js</w:t>
       </w:r>
       <w:r>
         <w:t xml:space="preserve"> and </w:t>
@@ -432,7 +446,7 @@
           <w:b/>
           <w:bCs/>
         </w:rPr>
-        <w:t>ktl.css</w:t>
+        <w:t>KTL.css</w:t>
       </w:r>
       <w:r>
         <w:t xml:space="preserve"> to their respective panes in your Builder.  If you already have your own code, it will not conflict with the KTL.</w:t>
@@ -1397,6 +1411,7 @@
           <w:numId w:val="18"/>
         </w:numPr>
       </w:pPr>
+      <w:proofErr w:type="spellStart"/>
       <w:r>
         <w:rPr>
           <w:b/>
@@ -1411,6 +1426,7 @@
         </w:rPr>
         <w:t>Cfg</w:t>
       </w:r>
+      <w:proofErr w:type="spellEnd"/>
       <w:r>
         <w:t>:</w:t>
       </w:r>
@@ -1450,6 +1466,7 @@
           <w:numId w:val="18"/>
         </w:numPr>
       </w:pPr>
+      <w:proofErr w:type="spellStart"/>
       <w:r>
         <w:rPr>
           <w:b/>
@@ -1464,6 +1481,7 @@
         </w:rPr>
         <w:t>fg</w:t>
       </w:r>
+      <w:proofErr w:type="spellEnd"/>
       <w:r>
         <w:t xml:space="preserve">: </w:t>
       </w:r>
@@ -1513,6 +1531,7 @@
           <w:numId w:val="18"/>
         </w:numPr>
       </w:pPr>
+      <w:proofErr w:type="spellStart"/>
       <w:r>
         <w:rPr>
           <w:b/>
@@ -1520,6 +1539,7 @@
         </w:rPr>
         <w:t>isKiosk</w:t>
       </w:r>
+      <w:proofErr w:type="spellEnd"/>
       <w:r>
         <w:t xml:space="preserve">: </w:t>
       </w:r>
@@ -1568,6 +1588,7 @@
           <w:numId w:val="18"/>
         </w:numPr>
       </w:pPr>
+      <w:proofErr w:type="spellStart"/>
       <w:r>
         <w:rPr>
           <w:b/>
@@ -1575,6 +1596,7 @@
         </w:rPr>
         <w:t>hideSelector</w:t>
       </w:r>
+      <w:proofErr w:type="spellEnd"/>
       <w:r>
         <w:t xml:space="preserve">: To move away elements off the screen to hide </w:t>
       </w:r>
@@ -1596,6 +1618,7 @@
           <w:numId w:val="18"/>
         </w:numPr>
       </w:pPr>
+      <w:proofErr w:type="spellStart"/>
       <w:r>
         <w:rPr>
           <w:b/>
@@ -1603,6 +1626,7 @@
         </w:rPr>
         <w:t>waitSelector</w:t>
       </w:r>
+      <w:proofErr w:type="spellEnd"/>
       <w:r>
         <w:t>: When you need to wait until an element exists or is visible.</w:t>
       </w:r>
@@ -1615,6 +1639,7 @@
           <w:numId w:val="18"/>
         </w:numPr>
       </w:pPr>
+      <w:proofErr w:type="spellStart"/>
       <w:r>
         <w:rPr>
           <w:b/>
@@ -1622,6 +1647,7 @@
         </w:rPr>
         <w:t>waitAndReload</w:t>
       </w:r>
+      <w:proofErr w:type="spellEnd"/>
       <w:r>
         <w:t xml:space="preserve">: Waits for a specific delay, then reloads </w:t>
       </w:r>
@@ -1640,6 +1666,7 @@
           <w:numId w:val="18"/>
         </w:numPr>
       </w:pPr>
+      <w:proofErr w:type="spellStart"/>
       <w:r>
         <w:rPr>
           <w:b/>
@@ -1647,6 +1674,7 @@
         </w:rPr>
         <w:t>switchVersion</w:t>
       </w:r>
+      <w:proofErr w:type="spellEnd"/>
       <w:r>
         <w:t>:  To quickly toggle between production and development versions.</w:t>
       </w:r>
@@ -1659,6 +1687,7 @@
           <w:numId w:val="18"/>
         </w:numPr>
       </w:pPr>
+      <w:proofErr w:type="spellStart"/>
       <w:r>
         <w:rPr>
           <w:b/>
@@ -1666,6 +1695,7 @@
         </w:rPr>
         <w:t>enableDragElement</w:t>
       </w:r>
+      <w:proofErr w:type="spellEnd"/>
       <w:r>
         <w:t>:  To add basic drag and drop to an element.</w:t>
       </w:r>
@@ -1678,6 +1708,7 @@
           <w:numId w:val="18"/>
         </w:numPr>
       </w:pPr>
+      <w:proofErr w:type="spellStart"/>
       <w:r>
         <w:rPr>
           <w:b/>
@@ -1685,6 +1716,7 @@
         </w:rPr>
         <w:t>splitUrl</w:t>
       </w:r>
+      <w:proofErr w:type="spellEnd"/>
       <w:r>
         <w:t xml:space="preserve">:  Creates an array containing </w:t>
       </w:r>
@@ -1703,6 +1735,7 @@
           <w:numId w:val="18"/>
         </w:numPr>
       </w:pPr>
+      <w:proofErr w:type="spellStart"/>
       <w:r>
         <w:rPr>
           <w:b/>
@@ -1710,6 +1743,7 @@
         </w:rPr>
         <w:t>getMenuInfo</w:t>
       </w:r>
+      <w:proofErr w:type="spellEnd"/>
       <w:r>
         <w:t>: Retrieves the menu and sub-menu items</w:t>
       </w:r>
@@ -1725,6 +1759,7 @@
           <w:numId w:val="18"/>
         </w:numPr>
       </w:pPr>
+      <w:proofErr w:type="spellStart"/>
       <w:r>
         <w:rPr>
           <w:b/>
@@ -1732,6 +1767,7 @@
         </w:rPr>
         <w:t>isHex</w:t>
       </w:r>
+      <w:proofErr w:type="spellEnd"/>
       <w:r>
         <w:t xml:space="preserve">:  For </w:t>
       </w:r>
@@ -1762,6 +1798,7 @@
           <w:numId w:val="18"/>
         </w:numPr>
       </w:pPr>
+      <w:proofErr w:type="spellStart"/>
       <w:r>
         <w:rPr>
           <w:b/>
@@ -1769,6 +1806,7 @@
         </w:rPr>
         <w:t>ipFormatOk</w:t>
       </w:r>
+      <w:proofErr w:type="spellEnd"/>
       <w:r>
         <w:t xml:space="preserve">:  </w:t>
       </w:r>
@@ -1790,6 +1828,7 @@
           <w:numId w:val="18"/>
         </w:numPr>
       </w:pPr>
+      <w:proofErr w:type="spellStart"/>
       <w:r>
         <w:rPr>
           <w:b/>
@@ -1797,6 +1836,7 @@
         </w:rPr>
         <w:t>getSubstringPosition</w:t>
       </w:r>
+      <w:proofErr w:type="spellEnd"/>
       <w:r>
         <w:t xml:space="preserve">:  </w:t>
       </w:r>
@@ -1812,6 +1852,7 @@
           <w:numId w:val="18"/>
         </w:numPr>
       </w:pPr>
+      <w:proofErr w:type="spellStart"/>
       <w:r>
         <w:rPr>
           <w:b/>
@@ -1819,6 +1860,7 @@
         </w:rPr>
         <w:t>addZero</w:t>
       </w:r>
+      <w:proofErr w:type="spellEnd"/>
       <w:r>
         <w:t>:  Adds leading zeros</w:t>
       </w:r>
@@ -1834,6 +1876,7 @@
           <w:numId w:val="18"/>
         </w:numPr>
       </w:pPr>
+      <w:proofErr w:type="spellStart"/>
       <w:r>
         <w:rPr>
           <w:b/>
@@ -1841,6 +1884,7 @@
         </w:rPr>
         <w:t>getCurrentDateTime</w:t>
       </w:r>
+      <w:proofErr w:type="spellEnd"/>
       <w:r>
         <w:t>:  Generates a local or UTC date/time string</w:t>
       </w:r>
@@ -1856,6 +1900,7 @@
           <w:numId w:val="18"/>
         </w:numPr>
       </w:pPr>
+      <w:proofErr w:type="spellStart"/>
       <w:r>
         <w:rPr>
           <w:b/>
@@ -1863,6 +1908,7 @@
         </w:rPr>
         <w:t>dateInPast</w:t>
       </w:r>
+      <w:proofErr w:type="spellEnd"/>
       <w:r>
         <w:t xml:space="preserve">:  Compares the first date to the second one and returns true if it's in the </w:t>
       </w:r>
@@ -1890,6 +1936,7 @@
           <w:numId w:val="18"/>
         </w:numPr>
       </w:pPr>
+      <w:proofErr w:type="spellStart"/>
       <w:r>
         <w:rPr>
           <w:b/>
@@ -1897,6 +1944,7 @@
         </w:rPr>
         <w:t>selectElementContents</w:t>
       </w:r>
+      <w:proofErr w:type="spellEnd"/>
       <w:r>
         <w:t xml:space="preserve">:  </w:t>
       </w:r>
@@ -1918,6 +1966,7 @@
           <w:numId w:val="18"/>
         </w:numPr>
       </w:pPr>
+      <w:proofErr w:type="spellStart"/>
       <w:r>
         <w:rPr>
           <w:b/>
@@ -1925,6 +1974,7 @@
         </w:rPr>
         <w:t>timedPopup</w:t>
       </w:r>
+      <w:proofErr w:type="spellEnd"/>
       <w:r>
         <w:t xml:space="preserve">: Generates a brief, auto-delete popup with </w:t>
       </w:r>
@@ -1940,6 +1990,7 @@
           <w:numId w:val="18"/>
         </w:numPr>
       </w:pPr>
+      <w:proofErr w:type="spellStart"/>
       <w:r>
         <w:rPr>
           <w:b/>
@@ -1947,12 +1998,18 @@
         </w:rPr>
         <w:t>removeTimedPopup</w:t>
       </w:r>
+      <w:proofErr w:type="spellEnd"/>
       <w:r>
         <w:t xml:space="preserve">: To remove </w:t>
       </w:r>
       <w:r>
-        <w:t>the timedPopup</w:t>
-      </w:r>
+        <w:t xml:space="preserve">the </w:t>
+      </w:r>
+      <w:proofErr w:type="spellStart"/>
+      <w:r>
+        <w:t>timedPopup</w:t>
+      </w:r>
+      <w:proofErr w:type="spellEnd"/>
       <w:r>
         <w:t>.</w:t>
       </w:r>
@@ -1965,6 +2022,7 @@
           <w:numId w:val="18"/>
         </w:numPr>
       </w:pPr>
+      <w:proofErr w:type="spellStart"/>
       <w:r>
         <w:rPr>
           <w:b/>
@@ -1972,12 +2030,18 @@
         </w:rPr>
         <w:t>infoPopup</w:t>
       </w:r>
-      <w:r>
-        <w:t>:  Similar to timedPopu</w:t>
+      <w:proofErr w:type="spellEnd"/>
+      <w:r>
+        <w:t xml:space="preserve">:  Similar to </w:t>
+      </w:r>
+      <w:proofErr w:type="spellStart"/>
+      <w:r>
+        <w:t>timedPopu</w:t>
       </w:r>
       <w:r>
         <w:t>p</w:t>
       </w:r>
+      <w:proofErr w:type="spellEnd"/>
       <w:r>
         <w:t>, but without a</w:t>
       </w:r>
@@ -2014,6 +2078,7 @@
           <w:numId w:val="18"/>
         </w:numPr>
       </w:pPr>
+      <w:proofErr w:type="spellStart"/>
       <w:r>
         <w:rPr>
           <w:b/>
@@ -2022,6 +2087,7 @@
         <w:lastRenderedPageBreak/>
         <w:t>setInfoPopupText</w:t>
       </w:r>
+      <w:proofErr w:type="spellEnd"/>
       <w:r>
         <w:t xml:space="preserve">:  To indicate </w:t>
       </w:r>
@@ -2037,9 +2103,11 @@
       <w:r>
         <w:t xml:space="preserve">progress in </w:t>
       </w:r>
+      <w:proofErr w:type="spellStart"/>
       <w:r>
         <w:t>infoPopup</w:t>
       </w:r>
+      <w:proofErr w:type="spellEnd"/>
       <w:r>
         <w:t>.</w:t>
       </w:r>
@@ -2052,6 +2120,7 @@
           <w:numId w:val="18"/>
         </w:numPr>
       </w:pPr>
+      <w:proofErr w:type="spellStart"/>
       <w:r>
         <w:rPr>
           <w:b/>
@@ -2059,12 +2128,15 @@
         </w:rPr>
         <w:t>removeInfoPopup</w:t>
       </w:r>
+      <w:proofErr w:type="spellEnd"/>
       <w:r>
         <w:t xml:space="preserve">:  To remove </w:t>
       </w:r>
+      <w:proofErr w:type="spellStart"/>
       <w:r>
         <w:t>infoPopup</w:t>
       </w:r>
+      <w:proofErr w:type="spellEnd"/>
       <w:r>
         <w:t>.</w:t>
       </w:r>
@@ -2077,6 +2149,7 @@
           <w:numId w:val="18"/>
         </w:numPr>
       </w:pPr>
+      <w:proofErr w:type="spellStart"/>
       <w:r>
         <w:rPr>
           <w:b/>
@@ -2084,6 +2157,7 @@
         </w:rPr>
         <w:t>insertAfter</w:t>
       </w:r>
+      <w:proofErr w:type="spellEnd"/>
       <w:r>
         <w:t xml:space="preserve">:  </w:t>
       </w:r>
@@ -2099,6 +2173,7 @@
           <w:numId w:val="18"/>
         </w:numPr>
       </w:pPr>
+      <w:proofErr w:type="spellStart"/>
       <w:r>
         <w:rPr>
           <w:b/>
@@ -2106,6 +2181,7 @@
         </w:rPr>
         <w:t>setContextMenuPostion</w:t>
       </w:r>
+      <w:proofErr w:type="spellEnd"/>
       <w:r>
         <w:t xml:space="preserve">:  </w:t>
       </w:r>
@@ -2130,6 +2206,7 @@
           <w:numId w:val="18"/>
         </w:numPr>
       </w:pPr>
+      <w:proofErr w:type="spellStart"/>
       <w:r>
         <w:rPr>
           <w:b/>
@@ -2137,6 +2214,7 @@
         </w:rPr>
         <w:t>getObjectIdByName</w:t>
       </w:r>
+      <w:proofErr w:type="spellEnd"/>
       <w:r>
         <w:t xml:space="preserve">:  </w:t>
       </w:r>
@@ -2161,6 +2239,7 @@
           <w:numId w:val="18"/>
         </w:numPr>
       </w:pPr>
+      <w:proofErr w:type="spellStart"/>
       <w:r>
         <w:rPr>
           <w:b/>
@@ -2168,6 +2247,7 @@
         </w:rPr>
         <w:t>getFieldIdByName</w:t>
       </w:r>
+      <w:proofErr w:type="spellEnd"/>
       <w:r>
         <w:t xml:space="preserve">:  </w:t>
       </w:r>
@@ -2186,6 +2266,7 @@
           <w:numId w:val="18"/>
         </w:numPr>
       </w:pPr>
+      <w:proofErr w:type="spellStart"/>
       <w:r>
         <w:rPr>
           <w:b/>
@@ -2193,6 +2274,7 @@
         </w:rPr>
         <w:t>getViewIdByTitle</w:t>
       </w:r>
+      <w:proofErr w:type="spellEnd"/>
       <w:r>
         <w:rPr>
           <w:b/>
@@ -2230,6 +2312,7 @@
           <w:numId w:val="18"/>
         </w:numPr>
       </w:pPr>
+      <w:proofErr w:type="spellStart"/>
       <w:r>
         <w:rPr>
           <w:b/>
@@ -2237,6 +2320,7 @@
         </w:rPr>
         <w:t>sortMenu</w:t>
       </w:r>
+      <w:proofErr w:type="spellEnd"/>
       <w:r>
         <w:t>:  Will sort the menu</w:t>
       </w:r>
@@ -2267,6 +2351,7 @@
           <w:numId w:val="18"/>
         </w:numPr>
       </w:pPr>
+      <w:proofErr w:type="spellStart"/>
       <w:r>
         <w:rPr>
           <w:b/>
@@ -2274,6 +2359,7 @@
         </w:rPr>
         <w:t>sortUList</w:t>
       </w:r>
+      <w:proofErr w:type="spellEnd"/>
       <w:r>
         <w:t>:  Will sort any un-ordered list in alphabetical order.</w:t>
       </w:r>
@@ -2366,6 +2452,7 @@
           <w:numId w:val="18"/>
         </w:numPr>
       </w:pPr>
+      <w:proofErr w:type="spellStart"/>
       <w:r>
         <w:rPr>
           <w:b/>
@@ -2373,6 +2460,7 @@
         </w:rPr>
         <w:t>hasLocalStorage</w:t>
       </w:r>
+      <w:proofErr w:type="spellEnd"/>
       <w:r>
         <w:t>:  Returns whether or not localStorage is supported.</w:t>
       </w:r>
@@ -2385,13 +2473,47 @@
           <w:numId w:val="18"/>
         </w:numPr>
       </w:pPr>
-      <w:r>
-        <w:rPr>
-          <w:b/>
-          <w:bCs/>
-        </w:rPr>
-        <w:t>lsSetItem, lsGetItem, lsRemoveItem</w:t>
-      </w:r>
+      <w:proofErr w:type="spellStart"/>
+      <w:r>
+        <w:rPr>
+          <w:b/>
+          <w:bCs/>
+        </w:rPr>
+        <w:t>lsSetItem</w:t>
+      </w:r>
+      <w:proofErr w:type="spellEnd"/>
+      <w:r>
+        <w:rPr>
+          <w:b/>
+          <w:bCs/>
+        </w:rPr>
+        <w:t xml:space="preserve">, </w:t>
+      </w:r>
+      <w:proofErr w:type="spellStart"/>
+      <w:r>
+        <w:rPr>
+          <w:b/>
+          <w:bCs/>
+        </w:rPr>
+        <w:t>lsGetItem</w:t>
+      </w:r>
+      <w:proofErr w:type="spellEnd"/>
+      <w:r>
+        <w:rPr>
+          <w:b/>
+          <w:bCs/>
+        </w:rPr>
+        <w:t xml:space="preserve">, </w:t>
+      </w:r>
+      <w:proofErr w:type="spellStart"/>
+      <w:r>
+        <w:rPr>
+          <w:b/>
+          <w:bCs/>
+        </w:rPr>
+        <w:t>lsRemoveItem</w:t>
+      </w:r>
+      <w:proofErr w:type="spellEnd"/>
       <w:r>
         <w:t xml:space="preserve">:  Saves, </w:t>
       </w:r>
@@ -2410,13 +2532,95 @@
           <w:numId w:val="18"/>
         </w:numPr>
       </w:pPr>
-      <w:r>
-        <w:rPr>
-          <w:b/>
-          <w:bCs/>
-        </w:rPr>
-        <w:t>saveUserSetting, loadUserSetting, setCookie, getCookie, deleteCookie, deleteAllCookies</w:t>
-      </w:r>
+      <w:proofErr w:type="spellStart"/>
+      <w:r>
+        <w:rPr>
+          <w:b/>
+          <w:bCs/>
+        </w:rPr>
+        <w:t>saveUserSetting</w:t>
+      </w:r>
+      <w:proofErr w:type="spellEnd"/>
+      <w:r>
+        <w:rPr>
+          <w:b/>
+          <w:bCs/>
+        </w:rPr>
+        <w:t xml:space="preserve">, </w:t>
+      </w:r>
+      <w:proofErr w:type="spellStart"/>
+      <w:r>
+        <w:rPr>
+          <w:b/>
+          <w:bCs/>
+        </w:rPr>
+        <w:t>loadUserSetting</w:t>
+      </w:r>
+      <w:proofErr w:type="spellEnd"/>
+      <w:r>
+        <w:rPr>
+          <w:b/>
+          <w:bCs/>
+        </w:rPr>
+        <w:t xml:space="preserve">, </w:t>
+      </w:r>
+      <w:proofErr w:type="spellStart"/>
+      <w:r>
+        <w:rPr>
+          <w:b/>
+          <w:bCs/>
+        </w:rPr>
+        <w:t>setCookie</w:t>
+      </w:r>
+      <w:proofErr w:type="spellEnd"/>
+      <w:r>
+        <w:rPr>
+          <w:b/>
+          <w:bCs/>
+        </w:rPr>
+        <w:t xml:space="preserve">, </w:t>
+      </w:r>
+      <w:proofErr w:type="spellStart"/>
+      <w:r>
+        <w:rPr>
+          <w:b/>
+          <w:bCs/>
+        </w:rPr>
+        <w:t>getCookie</w:t>
+      </w:r>
+      <w:proofErr w:type="spellEnd"/>
+      <w:r>
+        <w:rPr>
+          <w:b/>
+          <w:bCs/>
+        </w:rPr>
+        <w:t xml:space="preserve">, </w:t>
+      </w:r>
+      <w:proofErr w:type="spellStart"/>
+      <w:r>
+        <w:rPr>
+          <w:b/>
+          <w:bCs/>
+        </w:rPr>
+        <w:t>deleteCookie</w:t>
+      </w:r>
+      <w:proofErr w:type="spellEnd"/>
+      <w:r>
+        <w:rPr>
+          <w:b/>
+          <w:bCs/>
+        </w:rPr>
+        <w:t xml:space="preserve">, </w:t>
+      </w:r>
+      <w:proofErr w:type="spellStart"/>
+      <w:r>
+        <w:rPr>
+          <w:b/>
+          <w:bCs/>
+        </w:rPr>
+        <w:t>deleteAllCookies</w:t>
+      </w:r>
+      <w:proofErr w:type="spellEnd"/>
       <w:r>
         <w:t>:  Same but using cookies.</w:t>
       </w:r>
@@ -2456,6 +2660,7 @@
           <w:numId w:val="18"/>
         </w:numPr>
       </w:pPr>
+      <w:proofErr w:type="spellStart"/>
       <w:r>
         <w:rPr>
           <w:b/>
@@ -2470,6 +2675,7 @@
         </w:rPr>
         <w:t>Cfg</w:t>
       </w:r>
+      <w:proofErr w:type="spellEnd"/>
       <w:r>
         <w:t xml:space="preserve">:  </w:t>
       </w:r>
@@ -2503,6 +2709,7 @@
           <w:numId w:val="18"/>
         </w:numPr>
       </w:pPr>
+      <w:proofErr w:type="spellStart"/>
       <w:r>
         <w:rPr>
           <w:b/>
@@ -2510,11 +2717,20 @@
         </w:rPr>
         <w:t>autoFocus</w:t>
       </w:r>
+      <w:proofErr w:type="spellEnd"/>
       <w:r>
         <w:t xml:space="preserve">: </w:t>
       </w:r>
       <w:r>
-        <w:t xml:space="preserve">Callback to your app's handler of autoFocus.  </w:t>
+        <w:t xml:space="preserve">Callback to your app's handler of </w:t>
+      </w:r>
+      <w:proofErr w:type="spellStart"/>
+      <w:r>
+        <w:t>autoFocus</w:t>
+      </w:r>
+      <w:proofErr w:type="spellEnd"/>
+      <w:r>
+        <w:t xml:space="preserve">.  </w:t>
       </w:r>
       <w:r>
         <w:t>By default, Knack does not set the focus to a field.  But this enables you to choose when and how to do it</w:t>
@@ -2534,6 +2750,7 @@
           <w:numId w:val="18"/>
         </w:numPr>
       </w:pPr>
+      <w:proofErr w:type="spellStart"/>
       <w:r>
         <w:rPr>
           <w:b/>
@@ -2541,6 +2758,7 @@
         </w:rPr>
         <w:t>renderViews</w:t>
       </w:r>
+      <w:proofErr w:type="spellEnd"/>
       <w:r>
         <w:t>:  Renders all views in the current scene.</w:t>
       </w:r>
@@ -2553,6 +2771,7 @@
           <w:numId w:val="18"/>
         </w:numPr>
       </w:pPr>
+      <w:proofErr w:type="spellStart"/>
       <w:r>
         <w:rPr>
           <w:b/>
@@ -2560,6 +2779,7 @@
         </w:rPr>
         <w:t>addKioskButtons</w:t>
       </w:r>
+      <w:proofErr w:type="spellEnd"/>
       <w:r>
         <w:t xml:space="preserve">: In kiosk mode, </w:t>
       </w:r>
@@ -2602,6 +2822,7 @@
           <w:numId w:val="18"/>
         </w:numPr>
       </w:pPr>
+      <w:proofErr w:type="spellStart"/>
       <w:r>
         <w:rPr>
           <w:b/>
@@ -2609,6 +2830,7 @@
         </w:rPr>
         <w:t>spinnerWatchdog</w:t>
       </w:r>
+      <w:proofErr w:type="spellEnd"/>
       <w:r>
         <w:t xml:space="preserve">:  This is a timer that checks if the </w:t>
       </w:r>
@@ -2718,6 +2940,7 @@
           <w:numId w:val="18"/>
         </w:numPr>
       </w:pPr>
+      <w:proofErr w:type="spellStart"/>
       <w:r>
         <w:rPr>
           <w:b/>
@@ -2725,6 +2948,7 @@
         </w:rPr>
         <w:t>isSpinnerWdRunning</w:t>
       </w:r>
+      <w:proofErr w:type="spellEnd"/>
       <w:r>
         <w:t xml:space="preserve">:  </w:t>
       </w:r>
@@ -2746,6 +2970,7 @@
           <w:numId w:val="18"/>
         </w:numPr>
       </w:pPr>
+      <w:proofErr w:type="spellStart"/>
       <w:r>
         <w:rPr>
           <w:b/>
@@ -2753,6 +2978,7 @@
         </w:rPr>
         <w:t>flashBackground</w:t>
       </w:r>
+      <w:proofErr w:type="spellEnd"/>
       <w:r>
         <w:t>:  Simple attention getter, useful on small devices</w:t>
       </w:r>
@@ -2783,6 +3009,7 @@
           <w:numId w:val="18"/>
         </w:numPr>
       </w:pPr>
+      <w:proofErr w:type="spellStart"/>
       <w:r>
         <w:rPr>
           <w:b/>
@@ -2790,6 +3017,7 @@
         </w:rPr>
         <w:t>resetIdleWatchdog</w:t>
       </w:r>
+      <w:proofErr w:type="spellEnd"/>
       <w:r>
         <w:t xml:space="preserve">:  </w:t>
       </w:r>
@@ -2856,9 +3084,11 @@
       <w:r>
         <w:t xml:space="preserve">the </w:t>
       </w:r>
+      <w:proofErr w:type="spellStart"/>
       <w:r>
         <w:t>idleWatchDogTimeout</w:t>
       </w:r>
+      <w:proofErr w:type="spellEnd"/>
       <w:r>
         <w:t xml:space="preserve"> </w:t>
       </w:r>
@@ -2898,6 +3128,7 @@
           <w:numId w:val="18"/>
         </w:numPr>
       </w:pPr>
+      <w:proofErr w:type="spellStart"/>
       <w:r>
         <w:rPr>
           <w:b/>
@@ -2905,6 +3136,7 @@
         </w:rPr>
         <w:t>idleWatchDogTimeout</w:t>
       </w:r>
+      <w:proofErr w:type="spellEnd"/>
       <w:r>
         <w:t xml:space="preserve">:  The </w:t>
       </w:r>
@@ -2941,6 +3173,7 @@
           <w:numId w:val="18"/>
         </w:numPr>
       </w:pPr>
+      <w:proofErr w:type="spellStart"/>
       <w:r>
         <w:rPr>
           <w:b/>
@@ -2948,6 +3181,7 @@
         </w:rPr>
         <w:t>findViewWithTitle</w:t>
       </w:r>
+      <w:proofErr w:type="spellEnd"/>
       <w:r>
         <w:t xml:space="preserve">:  </w:t>
       </w:r>
@@ -2984,6 +3218,7 @@
           <w:numId w:val="18"/>
         </w:numPr>
       </w:pPr>
+      <w:proofErr w:type="spellStart"/>
       <w:r>
         <w:rPr>
           <w:b/>
@@ -2991,6 +3226,7 @@
         </w:rPr>
         <w:t>scrollToTop</w:t>
       </w:r>
+      <w:proofErr w:type="spellEnd"/>
       <w:r>
         <w:t xml:space="preserve">:  Scrolls </w:t>
       </w:r>
@@ -3009,6 +3245,7 @@
           <w:numId w:val="18"/>
         </w:numPr>
       </w:pPr>
+      <w:proofErr w:type="spellStart"/>
       <w:r>
         <w:rPr>
           <w:b/>
@@ -3016,6 +3253,7 @@
         </w:rPr>
         <w:t>addVersionNumber</w:t>
       </w:r>
+      <w:proofErr w:type="spellEnd"/>
       <w:r>
         <w:t xml:space="preserve">:  </w:t>
       </w:r>
@@ -3058,6 +3296,7 @@
           <w:numId w:val="18"/>
         </w:numPr>
       </w:pPr>
+      <w:proofErr w:type="spellStart"/>
       <w:r>
         <w:rPr>
           <w:b/>
@@ -3065,6 +3304,7 @@
         </w:rPr>
         <w:t>onSceneRender</w:t>
       </w:r>
+      <w:proofErr w:type="spellEnd"/>
       <w:r>
         <w:t>:  Callback to your app's handler of a scene render.</w:t>
       </w:r>
@@ -3081,6 +3321,7 @@
           <w:bCs/>
         </w:rPr>
       </w:pPr>
+      <w:proofErr w:type="spellStart"/>
       <w:r>
         <w:rPr>
           <w:b/>
@@ -3088,6 +3329,7 @@
         </w:rPr>
         <w:t>isiFrameWnd</w:t>
       </w:r>
+      <w:proofErr w:type="spellEnd"/>
       <w:r>
         <w:t xml:space="preserve">:  returns whether the window is the </w:t>
       </w:r>
@@ -3142,6 +3384,7 @@
           <w:numId w:val="18"/>
         </w:numPr>
       </w:pPr>
+      <w:proofErr w:type="spellStart"/>
       <w:r>
         <w:rPr>
           <w:b/>
@@ -3156,15 +3399,18 @@
         </w:rPr>
         <w:t>Cfg</w:t>
       </w:r>
+      <w:proofErr w:type="spellEnd"/>
       <w:r>
         <w:t>:  To setup your parameters and callbacks to your app.</w:t>
       </w:r>
       <w:r>
         <w:t xml:space="preserve"> Callback </w:t>
       </w:r>
+      <w:proofErr w:type="spellStart"/>
       <w:r>
         <w:t>processViewFlags</w:t>
       </w:r>
+      <w:proofErr w:type="spellEnd"/>
       <w:r>
         <w:t xml:space="preserve"> allows you to </w:t>
       </w:r>
@@ -3265,6 +3511,7 @@
           <w:numId w:val="18"/>
         </w:numPr>
       </w:pPr>
+      <w:proofErr w:type="spellStart"/>
       <w:r>
         <w:rPr>
           <w:b/>
@@ -3272,6 +3519,7 @@
         </w:rPr>
         <w:t>refreshViewArray</w:t>
       </w:r>
+      <w:proofErr w:type="spellEnd"/>
       <w:r>
         <w:t>:  Call</w:t>
       </w:r>
@@ -3308,6 +3556,7 @@
           <w:numId w:val="18"/>
         </w:numPr>
       </w:pPr>
+      <w:proofErr w:type="spellStart"/>
       <w:r>
         <w:rPr>
           <w:b/>
@@ -3315,6 +3564,7 @@
         </w:rPr>
         <w:t>autoRefresh</w:t>
       </w:r>
+      <w:proofErr w:type="spellEnd"/>
       <w:r>
         <w:t xml:space="preserve">:  </w:t>
       </w:r>
@@ -3420,6 +3670,7 @@
           <w:numId w:val="18"/>
         </w:numPr>
       </w:pPr>
+      <w:proofErr w:type="spellStart"/>
       <w:r>
         <w:rPr>
           <w:b/>
@@ -3427,6 +3678,7 @@
         </w:rPr>
         <w:t>addViewId</w:t>
       </w:r>
+      <w:proofErr w:type="spellEnd"/>
       <w:r>
         <w:t xml:space="preserve">:  Convenient for developers who want to see the view id next </w:t>
       </w:r>
@@ -3445,6 +3697,7 @@
           <w:numId w:val="18"/>
         </w:numPr>
       </w:pPr>
+      <w:proofErr w:type="spellStart"/>
       <w:r>
         <w:rPr>
           <w:b/>
@@ -3452,6 +3705,7 @@
         </w:rPr>
         <w:t>addCheckboxesToTable</w:t>
       </w:r>
+      <w:proofErr w:type="spellEnd"/>
       <w:r>
         <w:t xml:space="preserve">:  Will add checkboxes to a table, including the top </w:t>
       </w:r>
@@ -3473,6 +3727,7 @@
           <w:numId w:val="18"/>
         </w:numPr>
       </w:pPr>
+      <w:proofErr w:type="spellStart"/>
       <w:r>
         <w:rPr>
           <w:b/>
@@ -3480,6 +3735,7 @@
         </w:rPr>
         <w:t>addTimeStampToHeader</w:t>
       </w:r>
+      <w:proofErr w:type="spellEnd"/>
       <w:r>
         <w:t>:  Useful to see when the last refresh date/time</w:t>
       </w:r>
@@ -3507,6 +3763,7 @@
           <w:numId w:val="18"/>
         </w:numPr>
       </w:pPr>
+      <w:proofErr w:type="spellStart"/>
       <w:r>
         <w:rPr>
           <w:b/>
@@ -3522,6 +3779,7 @@
         </w:rPr>
         <w:t>rocessViewFlags</w:t>
       </w:r>
+      <w:proofErr w:type="spellEnd"/>
       <w:r>
         <w:t xml:space="preserve">:  </w:t>
       </w:r>
@@ -3776,9 +4034,11 @@
       <w:r>
         <w:t xml:space="preserve">function </w:t>
       </w:r>
+      <w:proofErr w:type="spellStart"/>
       <w:r>
         <w:t>processViewFlags</w:t>
       </w:r>
+      <w:proofErr w:type="spellEnd"/>
       <w:r>
         <w:t>.</w:t>
       </w:r>
@@ -3791,6 +4051,7 @@
           <w:numId w:val="18"/>
         </w:numPr>
       </w:pPr>
+      <w:proofErr w:type="spellStart"/>
       <w:r>
         <w:rPr>
           <w:b/>
@@ -3798,6 +4059,7 @@
         </w:rPr>
         <w:t>hideField</w:t>
       </w:r>
+      <w:proofErr w:type="spellEnd"/>
       <w:r>
         <w:t>:  Moves a field away from the screen</w:t>
       </w:r>
@@ -3813,6 +4075,7 @@
           <w:numId w:val="18"/>
         </w:numPr>
       </w:pPr>
+      <w:proofErr w:type="spellStart"/>
       <w:r>
         <w:rPr>
           <w:b/>
@@ -3820,6 +4083,7 @@
         </w:rPr>
         <w:t>searchDropdown</w:t>
       </w:r>
+      <w:proofErr w:type="spellEnd"/>
       <w:r>
         <w:t>:  Searches text in a dropdown</w:t>
       </w:r>
@@ -3919,6 +4183,7 @@
           <w:numId w:val="18"/>
         </w:numPr>
       </w:pPr>
+      <w:proofErr w:type="spellStart"/>
       <w:r>
         <w:rPr>
           <w:b/>
@@ -3933,6 +4198,7 @@
         </w:rPr>
         <w:t>View</w:t>
       </w:r>
+      <w:proofErr w:type="spellEnd"/>
       <w:r>
         <w:t xml:space="preserve">:  Uses a </w:t>
       </w:r>
@@ -3975,6 +4241,7 @@
           <w:numId w:val="18"/>
         </w:numPr>
       </w:pPr>
+      <w:proofErr w:type="spellStart"/>
       <w:r>
         <w:rPr>
           <w:b/>
@@ -3982,6 +4249,7 @@
         </w:rPr>
         <w:t>removeTableColumns</w:t>
       </w:r>
+      <w:proofErr w:type="spellEnd"/>
       <w:r>
         <w:t xml:space="preserve">:  </w:t>
       </w:r>
@@ -4039,6 +4307,7 @@
           <w:numId w:val="18"/>
         </w:numPr>
       </w:pPr>
+      <w:proofErr w:type="spellStart"/>
       <w:r>
         <w:rPr>
           <w:b/>
@@ -4046,6 +4315,7 @@
         </w:rPr>
         <w:t>modifyTableSort</w:t>
       </w:r>
+      <w:proofErr w:type="spellEnd"/>
       <w:r>
         <w:t>:  Inverts the sort order if the data type is Date/Time</w:t>
       </w:r>
@@ -4154,6 +4424,7 @@
           <w:numId w:val="18"/>
         </w:numPr>
       </w:pPr>
+      <w:proofErr w:type="spellStart"/>
       <w:r>
         <w:rPr>
           <w:b/>
@@ -4161,6 +4432,7 @@
         </w:rPr>
         <w:t>setCfg</w:t>
       </w:r>
+      <w:proofErr w:type="spellEnd"/>
       <w:r>
         <w:t xml:space="preserve">:  Set </w:t>
       </w:r>
@@ -4248,6 +4520,7 @@
           <w:numId w:val="18"/>
         </w:numPr>
       </w:pPr>
+      <w:proofErr w:type="spellStart"/>
       <w:r>
         <w:rPr>
           <w:b/>
@@ -4255,6 +4528,7 @@
         </w:rPr>
         <w:t>convertNumToTel</w:t>
       </w:r>
+      <w:proofErr w:type="spellEnd"/>
       <w:r>
         <w:t xml:space="preserve">:  </w:t>
       </w:r>
@@ -4294,6 +4568,7 @@
           <w:numId w:val="18"/>
         </w:numPr>
       </w:pPr>
+      <w:proofErr w:type="spellStart"/>
       <w:r>
         <w:rPr>
           <w:b/>
@@ -4302,6 +4577,7 @@
         <w:lastRenderedPageBreak/>
         <w:t>enforceNumeric</w:t>
       </w:r>
+      <w:proofErr w:type="spellEnd"/>
       <w:r>
         <w:t>:  For all numeric field</w:t>
       </w:r>
@@ -4350,6 +4626,7 @@
           <w:numId w:val="18"/>
         </w:numPr>
       </w:pPr>
+      <w:proofErr w:type="spellStart"/>
       <w:r>
         <w:rPr>
           <w:b/>
@@ -4357,6 +4634,7 @@
         </w:rPr>
         <w:t>addButton</w:t>
       </w:r>
+      <w:proofErr w:type="spellEnd"/>
       <w:r>
         <w:t>:  Will add a button to a specified div element</w:t>
       </w:r>
@@ -4399,6 +4677,7 @@
           <w:numId w:val="18"/>
         </w:numPr>
       </w:pPr>
+      <w:proofErr w:type="spellStart"/>
       <w:r>
         <w:rPr>
           <w:b/>
@@ -4406,8 +4685,17 @@
         </w:rPr>
         <w:t>addCheckbox</w:t>
       </w:r>
-      <w:r>
-        <w:t>:  Similar to addButton, but for a checkbox.</w:t>
+      <w:proofErr w:type="spellEnd"/>
+      <w:r>
+        <w:t xml:space="preserve">:  Similar to </w:t>
+      </w:r>
+      <w:proofErr w:type="spellStart"/>
+      <w:r>
+        <w:t>addButton</w:t>
+      </w:r>
+      <w:proofErr w:type="spellEnd"/>
+      <w:r>
+        <w:t>, but for a checkbox.</w:t>
       </w:r>
     </w:p>
     <w:p>
@@ -4428,12 +4716,69 @@
       <w:r>
         <w:t xml:space="preserve">:  </w:t>
       </w:r>
-      <w:r>
-        <w:rPr>
-          <w:b/>
-          <w:bCs/>
-        </w:rPr>
-        <w:t xml:space="preserve">addChar, clearBuffer, getBuffer, setUsingBarcode, </w:t>
+      <w:proofErr w:type="spellStart"/>
+      <w:r>
+        <w:rPr>
+          <w:b/>
+          <w:bCs/>
+        </w:rPr>
+        <w:t>addChar</w:t>
+      </w:r>
+      <w:proofErr w:type="spellEnd"/>
+      <w:r>
+        <w:rPr>
+          <w:b/>
+          <w:bCs/>
+        </w:rPr>
+        <w:t xml:space="preserve">, </w:t>
+      </w:r>
+      <w:proofErr w:type="spellStart"/>
+      <w:r>
+        <w:rPr>
+          <w:b/>
+          <w:bCs/>
+        </w:rPr>
+        <w:t>clearBuffer</w:t>
+      </w:r>
+      <w:proofErr w:type="spellEnd"/>
+      <w:r>
+        <w:rPr>
+          <w:b/>
+          <w:bCs/>
+        </w:rPr>
+        <w:t xml:space="preserve">, </w:t>
+      </w:r>
+      <w:proofErr w:type="spellStart"/>
+      <w:r>
+        <w:rPr>
+          <w:b/>
+          <w:bCs/>
+        </w:rPr>
+        <w:t>getBuffer</w:t>
+      </w:r>
+      <w:proofErr w:type="spellEnd"/>
+      <w:r>
+        <w:rPr>
+          <w:b/>
+          <w:bCs/>
+        </w:rPr>
+        <w:t xml:space="preserve">, </w:t>
+      </w:r>
+      <w:proofErr w:type="spellStart"/>
+      <w:r>
+        <w:rPr>
+          <w:b/>
+          <w:bCs/>
+        </w:rPr>
+        <w:t>setUsingBarcode</w:t>
+      </w:r>
+      <w:proofErr w:type="spellEnd"/>
+      <w:r>
+        <w:rPr>
+          <w:b/>
+          <w:bCs/>
+        </w:rPr>
+        <w:t xml:space="preserve">, </w:t>
       </w:r>
       <w:r>
         <w:t>and</w:t>
@@ -4445,6 +4790,7 @@
         </w:rPr>
         <w:t xml:space="preserve"> </w:t>
       </w:r>
+      <w:proofErr w:type="spellStart"/>
       <w:r>
         <w:rPr>
           <w:b/>
@@ -4452,6 +4798,7 @@
         </w:rPr>
         <w:t>getUsingBarcode</w:t>
       </w:r>
+      <w:proofErr w:type="spellEnd"/>
       <w:r>
         <w:t xml:space="preserve">.  Useful in </w:t>
       </w:r>
@@ -4479,6 +4826,7 @@
           <w:numId w:val="18"/>
         </w:numPr>
       </w:pPr>
+      <w:proofErr w:type="spellStart"/>
       <w:r>
         <w:rPr>
           <w:b/>
@@ -4486,6 +4834,7 @@
         </w:rPr>
         <w:t>addChznBetter</w:t>
       </w:r>
+      <w:proofErr w:type="spellEnd"/>
       <w:r>
         <w:t>:  Th</w:t>
       </w:r>
@@ -4606,9 +4955,11 @@
       <w:r>
         <w:t xml:space="preserve">Use the </w:t>
       </w:r>
+      <w:proofErr w:type="spellStart"/>
       <w:r>
         <w:t>ktl.fields.setCfg</w:t>
       </w:r>
+      <w:proofErr w:type="spellEnd"/>
       <w:r>
         <w:t xml:space="preserve"> function </w:t>
       </w:r>
@@ -4618,15 +4969,19 @@
       <w:r>
         <w:t xml:space="preserve">modify </w:t>
       </w:r>
+      <w:proofErr w:type="spellStart"/>
       <w:r>
         <w:t>chznBetterSrchDelay</w:t>
       </w:r>
+      <w:proofErr w:type="spellEnd"/>
       <w:r>
         <w:t xml:space="preserve"> and </w:t>
       </w:r>
+      <w:proofErr w:type="spellStart"/>
       <w:r>
         <w:t>chznBetterThresholds</w:t>
       </w:r>
+      <w:proofErr w:type="spellEnd"/>
       <w:r>
         <w:t xml:space="preserve"> </w:t>
       </w:r>
@@ -4645,6 +5000,7 @@
           <w:numId w:val="18"/>
         </w:numPr>
       </w:pPr>
+      <w:proofErr w:type="spellStart"/>
       <w:r>
         <w:rPr>
           <w:b/>
@@ -4652,11 +5008,17 @@
         </w:rPr>
         <w:t>searchChznBetterDropdown</w:t>
       </w:r>
+      <w:proofErr w:type="spellEnd"/>
       <w:r>
         <w:t xml:space="preserve">:  </w:t>
       </w:r>
-      <w:r>
-        <w:t>chznBetter's w</w:t>
+      <w:proofErr w:type="spellStart"/>
+      <w:r>
+        <w:t>chznBetter's</w:t>
+      </w:r>
+      <w:proofErr w:type="spellEnd"/>
+      <w:r>
+        <w:t xml:space="preserve"> w</w:t>
       </w:r>
       <w:r>
         <w:t>r</w:t>
@@ -4664,9 +5026,11 @@
       <w:r>
         <w:t xml:space="preserve">apper to </w:t>
       </w:r>
+      <w:proofErr w:type="spellStart"/>
       <w:r>
         <w:t>searchDropdown</w:t>
       </w:r>
+      <w:proofErr w:type="spellEnd"/>
       <w:r>
         <w:t>.</w:t>
       </w:r>
@@ -4829,18 +5193,22 @@
       <w:r>
         <w:t xml:space="preserve">the </w:t>
       </w:r>
+      <w:proofErr w:type="spellStart"/>
       <w:r>
         <w:t>bulkEdit</w:t>
       </w:r>
+      <w:proofErr w:type="spellEnd"/>
       <w:r>
         <w:t xml:space="preserve"> flag</w:t>
       </w:r>
       <w:r>
         <w:t xml:space="preserve"> in the </w:t>
       </w:r>
+      <w:proofErr w:type="spellStart"/>
       <w:r>
         <w:t>ktl.core.setCfg</w:t>
       </w:r>
+      <w:proofErr w:type="spellEnd"/>
       <w:r>
         <w:t xml:space="preserve"> function</w:t>
       </w:r>
@@ -5089,18 +5457,22 @@
       <w:r>
         <w:t xml:space="preserve">the </w:t>
       </w:r>
+      <w:proofErr w:type="spellStart"/>
       <w:r>
         <w:t>bulkDelete</w:t>
       </w:r>
+      <w:proofErr w:type="spellEnd"/>
       <w:r>
         <w:t xml:space="preserve"> flag</w:t>
       </w:r>
       <w:r>
         <w:t xml:space="preserve"> in the </w:t>
       </w:r>
+      <w:proofErr w:type="spellStart"/>
       <w:r>
         <w:t>ktl.core.setCfg</w:t>
       </w:r>
+      <w:proofErr w:type="spellEnd"/>
       <w:r>
         <w:t xml:space="preserve"> function</w:t>
       </w:r>
@@ -5217,6 +5589,7 @@
           <w:numId w:val="18"/>
         </w:numPr>
       </w:pPr>
+      <w:proofErr w:type="spellStart"/>
       <w:r>
         <w:rPr>
           <w:b/>
@@ -5224,6 +5597,7 @@
         </w:rPr>
         <w:t>deleteRecords</w:t>
       </w:r>
+      <w:proofErr w:type="spellEnd"/>
       <w:r>
         <w:t xml:space="preserve">:  Used internally by bulk </w:t>
       </w:r>
@@ -5372,6 +5746,7 @@
           <w:numId w:val="18"/>
         </w:numPr>
       </w:pPr>
+      <w:proofErr w:type="spellStart"/>
       <w:r>
         <w:rPr>
           <w:b/>
@@ -5379,6 +5754,7 @@
         </w:rPr>
         <w:t>setCfg</w:t>
       </w:r>
+      <w:proofErr w:type="spellEnd"/>
       <w:r>
         <w:t xml:space="preserve">:  </w:t>
       </w:r>
@@ -5388,9 +5764,11 @@
       <w:r>
         <w:t xml:space="preserve">the </w:t>
       </w:r>
+      <w:proofErr w:type="spellStart"/>
       <w:r>
         <w:t>allowUserFilters</w:t>
       </w:r>
+      <w:proofErr w:type="spellEnd"/>
       <w:r>
         <w:t xml:space="preserve"> </w:t>
       </w:r>
@@ -5494,6 +5872,7 @@
           <w:numId w:val="18"/>
         </w:numPr>
       </w:pPr>
+      <w:proofErr w:type="spellStart"/>
       <w:r>
         <w:rPr>
           <w:b/>
@@ -5508,6 +5887,7 @@
         </w:rPr>
         <w:t>Cfg</w:t>
       </w:r>
+      <w:proofErr w:type="spellEnd"/>
       <w:r>
         <w:t xml:space="preserve">:  </w:t>
       </w:r>
@@ -5556,6 +5936,7 @@
           <w:numId w:val="18"/>
         </w:numPr>
       </w:pPr>
+      <w:proofErr w:type="spellStart"/>
       <w:r>
         <w:rPr>
           <w:b/>
@@ -5563,6 +5944,7 @@
         </w:rPr>
         <w:t>getRoleNames</w:t>
       </w:r>
+      <w:proofErr w:type="spellEnd"/>
       <w:r>
         <w:t>:  Returns a list of all roles, in text format.</w:t>
       </w:r>
@@ -5575,6 +5957,7 @@
           <w:numId w:val="18"/>
         </w:numPr>
       </w:pPr>
+      <w:proofErr w:type="spellStart"/>
       <w:r>
         <w:rPr>
           <w:b/>
@@ -5582,6 +5965,7 @@
         </w:rPr>
         <w:t>isDeveloper</w:t>
       </w:r>
+      <w:proofErr w:type="spellEnd"/>
       <w:r>
         <w:t>:  Check if the list of role</w:t>
       </w:r>
@@ -5606,6 +5990,7 @@
           <w:numId w:val="18"/>
         </w:numPr>
       </w:pPr>
+      <w:proofErr w:type="spellStart"/>
       <w:r>
         <w:rPr>
           <w:b/>
@@ -5613,14 +5998,20 @@
         </w:rPr>
         <w:t>isLoggedIn</w:t>
       </w:r>
+      <w:proofErr w:type="spellEnd"/>
       <w:r>
         <w:t xml:space="preserve">:  Returns </w:t>
       </w:r>
       <w:r>
         <w:t xml:space="preserve">false if </w:t>
       </w:r>
-      <w:r>
-        <w:t xml:space="preserve">Knack.getUserAttributes() </w:t>
+      <w:proofErr w:type="spellStart"/>
+      <w:r>
+        <w:t>Knack.getUserAttributes</w:t>
+      </w:r>
+      <w:proofErr w:type="spellEnd"/>
+      <w:r>
+        <w:t xml:space="preserve">() </w:t>
       </w:r>
       <w:r>
         <w:t xml:space="preserve">is not </w:t>
@@ -5713,6 +6104,7 @@
           <w:numId w:val="18"/>
         </w:numPr>
       </w:pPr>
+      <w:proofErr w:type="spellStart"/>
       <w:r>
         <w:rPr>
           <w:b/>
@@ -5720,6 +6112,7 @@
         </w:rPr>
         <w:t>setCfg</w:t>
       </w:r>
+      <w:proofErr w:type="spellEnd"/>
       <w:r>
         <w:t xml:space="preserve">:  </w:t>
       </w:r>
@@ -5729,9 +6122,11 @@
       <w:r>
         <w:t xml:space="preserve">a callback </w:t>
       </w:r>
+      <w:proofErr w:type="spellStart"/>
       <w:r>
         <w:t>allowShowPrefs</w:t>
       </w:r>
+      <w:proofErr w:type="spellEnd"/>
       <w:r>
         <w:t>()</w:t>
       </w:r>
@@ -5768,6 +6163,7 @@
           <w:numId w:val="18"/>
         </w:numPr>
       </w:pPr>
+      <w:proofErr w:type="spellStart"/>
       <w:r>
         <w:rPr>
           <w:b/>
@@ -5775,6 +6171,7 @@
         </w:rPr>
         <w:t>getUserPrefs</w:t>
       </w:r>
+      <w:proofErr w:type="spellEnd"/>
       <w:r>
         <w:t xml:space="preserve">:  </w:t>
       </w:r>
@@ -5853,8 +6250,13 @@
       <w:r>
         <w:t xml:space="preserve">powerful </w:t>
       </w:r>
-      <w:r>
-        <w:t xml:space="preserve">wndMsg feature.  </w:t>
+      <w:proofErr w:type="spellStart"/>
+      <w:r>
+        <w:t>wndMsg</w:t>
+      </w:r>
+      <w:proofErr w:type="spellEnd"/>
+      <w:r>
+        <w:t xml:space="preserve"> feature.  </w:t>
       </w:r>
       <w:r>
         <w:t xml:space="preserve">See the </w:t>
@@ -6005,6 +6407,7 @@
           <w:numId w:val="18"/>
         </w:numPr>
       </w:pPr>
+      <w:proofErr w:type="spellStart"/>
       <w:r>
         <w:rPr>
           <w:b/>
@@ -6012,6 +6415,7 @@
         </w:rPr>
         <w:t>setCfg</w:t>
       </w:r>
+      <w:proofErr w:type="spellEnd"/>
       <w:r>
         <w:t xml:space="preserve">:  Your </w:t>
       </w:r>
@@ -6030,6 +6434,7 @@
           <w:numId w:val="18"/>
         </w:numPr>
       </w:pPr>
+      <w:proofErr w:type="spellStart"/>
       <w:r>
         <w:rPr>
           <w:b/>
@@ -6037,6 +6442,7 @@
         </w:rPr>
         <w:t>getCfg</w:t>
       </w:r>
+      <w:proofErr w:type="spellEnd"/>
       <w:r>
         <w:t>:</w:t>
       </w:r>
@@ -6097,6 +6503,7 @@
           <w:numId w:val="18"/>
         </w:numPr>
       </w:pPr>
+      <w:proofErr w:type="spellStart"/>
       <w:r>
         <w:rPr>
           <w:b/>
@@ -6104,6 +6511,7 @@
         </w:rPr>
         <w:t>lsLog</w:t>
       </w:r>
+      <w:proofErr w:type="spellEnd"/>
       <w:r>
         <w:t xml:space="preserve">:  Adds a log to localStorage, with timestamp to millisecond resolution.  These logs </w:t>
       </w:r>
@@ -6111,8 +6519,13 @@
         <w:t xml:space="preserve">can be shown </w:t>
       </w:r>
       <w:r>
-        <w:t>in the debugWnd</w:t>
-      </w:r>
+        <w:t xml:space="preserve">in the </w:t>
+      </w:r>
+      <w:proofErr w:type="spellStart"/>
+      <w:r>
+        <w:t>debugWnd</w:t>
+      </w:r>
+      <w:proofErr w:type="spellEnd"/>
       <w:r>
         <w:t xml:space="preserve"> when visible, and optionally, in the console.log if you have one.</w:t>
       </w:r>
@@ -6125,6 +6538,7 @@
           <w:numId w:val="18"/>
         </w:numPr>
       </w:pPr>
+      <w:proofErr w:type="spellStart"/>
       <w:r>
         <w:rPr>
           <w:b/>
@@ -6132,8 +6546,17 @@
         </w:rPr>
         <w:t>showDebugWnd</w:t>
       </w:r>
-      <w:r>
-        <w:t>:  Show or hide the debugWnd.</w:t>
+      <w:proofErr w:type="spellEnd"/>
+      <w:r>
+        <w:t xml:space="preserve">:  Show or hide the </w:t>
+      </w:r>
+      <w:proofErr w:type="spellStart"/>
+      <w:r>
+        <w:t>debugWnd</w:t>
+      </w:r>
+      <w:proofErr w:type="spellEnd"/>
+      <w:r>
+        <w:t>.</w:t>
       </w:r>
     </w:p>
     <w:p>
@@ -6179,8 +6602,13 @@
         <w:t xml:space="preserve">  Logs are aways saved in localStorage, with their timestamp.  This is to prevent losing any of them in case of power loss or other reason.  At certain intervals, they are sent to Knack and upon confirmation</w:t>
       </w:r>
       <w:r>
-        <w:t xml:space="preserve"> (todo</w:t>
-      </w:r>
+        <w:t xml:space="preserve"> (</w:t>
+      </w:r>
+      <w:proofErr w:type="spellStart"/>
+      <w:r>
+        <w:t>todo</w:t>
+      </w:r>
+      <w:proofErr w:type="spellEnd"/>
       <w:r>
         <w:t>…</w:t>
       </w:r>
@@ -6220,7 +6648,15 @@
         <w:t>ctivity (count of keypresses and mouse clicks)</w:t>
       </w:r>
       <w:r>
-        <w:t xml:space="preserve">, Critial Events, </w:t>
+        <w:t xml:space="preserve">, </w:t>
+      </w:r>
+      <w:proofErr w:type="spellStart"/>
+      <w:r>
+        <w:t>Critial</w:t>
+      </w:r>
+      <w:proofErr w:type="spellEnd"/>
+      <w:r>
+        <w:t xml:space="preserve"> Events, </w:t>
       </w:r>
       <w:r>
         <w:t xml:space="preserve">App </w:t>
@@ -6254,6 +6690,7 @@
           <w:numId w:val="18"/>
         </w:numPr>
       </w:pPr>
+      <w:proofErr w:type="spellStart"/>
       <w:r>
         <w:rPr>
           <w:b/>
@@ -6261,15 +6698,18 @@
         </w:rPr>
         <w:t>setCfg</w:t>
       </w:r>
+      <w:proofErr w:type="spellEnd"/>
       <w:r>
         <w:t xml:space="preserve">:  Allows setting </w:t>
       </w:r>
       <w:r>
         <w:t xml:space="preserve">a callback </w:t>
       </w:r>
+      <w:proofErr w:type="spellStart"/>
       <w:r>
         <w:t>logCategoryAllowed</w:t>
       </w:r>
+      <w:proofErr w:type="spellEnd"/>
       <w:r>
         <w:t>()</w:t>
       </w:r>
@@ -6343,6 +6783,7 @@
           <w:numId w:val="18"/>
         </w:numPr>
       </w:pPr>
+      <w:proofErr w:type="spellStart"/>
       <w:r>
         <w:rPr>
           <w:b/>
@@ -6350,6 +6791,7 @@
         </w:rPr>
         <w:t>objSnapshot</w:t>
       </w:r>
+      <w:proofErr w:type="spellEnd"/>
       <w:r>
         <w:t xml:space="preserve">:  </w:t>
       </w:r>
@@ -6393,6 +6835,7 @@
           <w:numId w:val="18"/>
         </w:numPr>
       </w:pPr>
+      <w:proofErr w:type="spellStart"/>
       <w:r>
         <w:rPr>
           <w:b/>
@@ -6400,6 +6843,7 @@
         </w:rPr>
         <w:t>addLog</w:t>
       </w:r>
+      <w:proofErr w:type="spellEnd"/>
       <w:r>
         <w:t xml:space="preserve">:  </w:t>
       </w:r>
@@ -6548,6 +6992,7 @@
           <w:numId w:val="18"/>
         </w:numPr>
       </w:pPr>
+      <w:proofErr w:type="spellStart"/>
       <w:r>
         <w:rPr>
           <w:b/>
@@ -6555,6 +7000,7 @@
         </w:rPr>
         <w:t>getLogArrayAge</w:t>
       </w:r>
+      <w:proofErr w:type="spellEnd"/>
       <w:r>
         <w:t xml:space="preserve">:  </w:t>
       </w:r>
@@ -6573,6 +7019,7 @@
           <w:numId w:val="18"/>
         </w:numPr>
       </w:pPr>
+      <w:proofErr w:type="spellStart"/>
       <w:r>
         <w:rPr>
           <w:b/>
@@ -6580,6 +7027,7 @@
         </w:rPr>
         <w:t>monitorActivity</w:t>
       </w:r>
+      <w:proofErr w:type="spellEnd"/>
       <w:r>
         <w:t xml:space="preserve">:  </w:t>
       </w:r>
@@ -6631,6 +7079,7 @@
           <w:numId w:val="18"/>
         </w:numPr>
       </w:pPr>
+      <w:proofErr w:type="spellStart"/>
       <w:r>
         <w:rPr>
           <w:b/>
@@ -6638,6 +7087,7 @@
         </w:rPr>
         <w:t>resetActivityCtr</w:t>
       </w:r>
+      <w:proofErr w:type="spellEnd"/>
       <w:r>
         <w:t xml:space="preserve">:  </w:t>
       </w:r>
@@ -6687,9 +7137,11 @@
       <w:r>
         <w:t xml:space="preserve">App window, the </w:t>
       </w:r>
+      <w:proofErr w:type="spellStart"/>
       <w:r>
         <w:t>iFramWnd</w:t>
       </w:r>
+      <w:proofErr w:type="spellEnd"/>
       <w:r>
         <w:t xml:space="preserve">, or </w:t>
       </w:r>
@@ -6794,6 +7246,7 @@
           <w:numId w:val="18"/>
         </w:numPr>
       </w:pPr>
+      <w:proofErr w:type="spellStart"/>
       <w:r>
         <w:rPr>
           <w:b/>
@@ -6801,6 +7254,7 @@
         </w:rPr>
         <w:t>setCfg</w:t>
       </w:r>
+      <w:proofErr w:type="spellEnd"/>
       <w:r>
         <w:rPr>
           <w:b/>
@@ -6872,6 +7326,7 @@
           <w:numId w:val="18"/>
         </w:numPr>
       </w:pPr>
+      <w:proofErr w:type="spellStart"/>
       <w:r>
         <w:rPr>
           <w:b/>
@@ -6879,6 +7334,7 @@
         </w:rPr>
         <w:t>removeAllMsgOfType</w:t>
       </w:r>
+      <w:proofErr w:type="spellEnd"/>
       <w:r>
         <w:t xml:space="preserve">:  </w:t>
       </w:r>
@@ -6894,6 +7350,7 @@
           <w:numId w:val="18"/>
         </w:numPr>
       </w:pPr>
+      <w:proofErr w:type="spellStart"/>
       <w:r>
         <w:rPr>
           <w:b/>
@@ -6901,6 +7358,7 @@
         </w:rPr>
         <w:t>processFailedMessages</w:t>
       </w:r>
+      <w:proofErr w:type="spellEnd"/>
       <w:r>
         <w:t xml:space="preserve">:  </w:t>
       </w:r>
@@ -6961,6 +7419,7 @@
           <w:numId w:val="18"/>
         </w:numPr>
       </w:pPr>
+      <w:proofErr w:type="spellStart"/>
       <w:r>
         <w:rPr>
           <w:b/>
@@ -6968,6 +7427,7 @@
         </w:rPr>
         <w:t>getSysInfo</w:t>
       </w:r>
+      <w:proofErr w:type="spellEnd"/>
       <w:r>
         <w:t>:  Returns an object with the mentioned properties.</w:t>
       </w:r>
@@ -7007,6 +7467,7 @@
           <w:numId w:val="18"/>
         </w:numPr>
       </w:pPr>
+      <w:proofErr w:type="spellStart"/>
       <w:r>
         <w:rPr>
           <w:b/>
@@ -7014,8 +7475,17 @@
         </w:rPr>
         <w:t>initSystemColors</w:t>
       </w:r>
-      <w:r>
-        <w:t>:  Parses the Knack colors and generates a sysColors object.</w:t>
+      <w:proofErr w:type="spellEnd"/>
+      <w:r>
+        <w:t xml:space="preserve">:  Parses the Knack colors and generates a </w:t>
+      </w:r>
+      <w:proofErr w:type="spellStart"/>
+      <w:r>
+        <w:t>sysColors</w:t>
+      </w:r>
+      <w:proofErr w:type="spellEnd"/>
+      <w:r>
+        <w:t xml:space="preserve"> object.</w:t>
       </w:r>
     </w:p>
     <w:p>
@@ -7026,6 +7496,7 @@
           <w:numId w:val="18"/>
         </w:numPr>
       </w:pPr>
+      <w:proofErr w:type="spellStart"/>
       <w:r>
         <w:rPr>
           <w:b/>
@@ -7033,8 +7504,17 @@
         </w:rPr>
         <w:t>getSystemColors</w:t>
       </w:r>
-      <w:r>
-        <w:t>:  Get the sysColors object.</w:t>
+      <w:proofErr w:type="spellEnd"/>
+      <w:r>
+        <w:t xml:space="preserve">:  Get the </w:t>
+      </w:r>
+      <w:proofErr w:type="spellStart"/>
+      <w:r>
+        <w:t>sysColors</w:t>
+      </w:r>
+      <w:proofErr w:type="spellEnd"/>
+      <w:r>
+        <w:t xml:space="preserve"> object.</w:t>
       </w:r>
     </w:p>
     <w:p>
@@ -7045,6 +7525,7 @@
           <w:numId w:val="18"/>
         </w:numPr>
       </w:pPr>
+      <w:proofErr w:type="spellStart"/>
       <w:r>
         <w:rPr>
           <w:b/>
@@ -7052,30 +7533,39 @@
         </w:rPr>
         <w:t>rgbToHsl</w:t>
       </w:r>
+      <w:proofErr w:type="spellEnd"/>
       <w:r>
         <w:t xml:space="preserve">, </w:t>
       </w:r>
+      <w:proofErr w:type="spellStart"/>
       <w:r>
         <w:t>hslToRgb</w:t>
       </w:r>
+      <w:proofErr w:type="spellEnd"/>
       <w:r>
         <w:t xml:space="preserve">, </w:t>
       </w:r>
+      <w:proofErr w:type="spellStart"/>
       <w:r>
         <w:t>rgbToHsv</w:t>
       </w:r>
+      <w:proofErr w:type="spellEnd"/>
       <w:r>
         <w:t xml:space="preserve">, </w:t>
       </w:r>
+      <w:proofErr w:type="spellStart"/>
       <w:r>
         <w:t>hsvToRgb</w:t>
       </w:r>
+      <w:proofErr w:type="spellEnd"/>
       <w:r>
         <w:t xml:space="preserve">, </w:t>
       </w:r>
+      <w:proofErr w:type="spellStart"/>
       <w:r>
         <w:t>hexToRgb</w:t>
       </w:r>
+      <w:proofErr w:type="spellEnd"/>
       <w:r>
         <w:t>:  Various color conversion routines.</w:t>
       </w:r>
@@ -7503,10 +7993,10 @@
         <w:t xml:space="preserve">Add code from file </w:t>
       </w:r>
       <w:r>
-        <w:t>KTL</w:t>
-      </w:r>
-      <w:r>
-        <w:t>Bootloader.js</w:t>
+        <w:t>KTL_Bootloader</w:t>
+      </w:r>
+      <w:r>
+        <w:t>.js</w:t>
       </w:r>
       <w:r>
         <w:t>.</w:t>
@@ -7525,10 +8015,7 @@
         <w:t xml:space="preserve">Add code from file </w:t>
       </w:r>
       <w:r>
-        <w:t>ktl.</w:t>
-      </w:r>
-      <w:r>
-        <w:t>js</w:t>
+        <w:t>KTL.js</w:t>
       </w:r>
       <w:r>
         <w:t>.</w:t>
@@ -7547,10 +8034,7 @@
         <w:t xml:space="preserve">Add the code from file </w:t>
       </w:r>
       <w:r>
-        <w:t>KTLSetupTemplate</w:t>
-      </w:r>
-      <w:r>
-        <w:t>.js</w:t>
+        <w:t>KTL_KnackApp.js.</w:t>
       </w:r>
     </w:p>
     <w:p>
@@ -7826,7 +8310,15 @@
         <w:t xml:space="preserve">e </w:t>
       </w:r>
       <w:r>
-        <w:t>procedure everytime.</w:t>
+        <w:t xml:space="preserve">procedure </w:t>
+      </w:r>
+      <w:proofErr w:type="spellStart"/>
+      <w:r>
+        <w:t>everytime</w:t>
+      </w:r>
+      <w:proofErr w:type="spellEnd"/>
+      <w:r>
+        <w:t>.</w:t>
       </w:r>
     </w:p>
     <w:p>
@@ -7842,10 +8334,10 @@
         <w:t xml:space="preserve">In the CSS pane, add the CSS code from file </w:t>
       </w:r>
       <w:r>
-        <w:t>ktl.</w:t>
-      </w:r>
-      <w:r>
-        <w:t>css to yours.</w:t>
+        <w:t>KTL.css</w:t>
+      </w:r>
+      <w:r>
+        <w:t xml:space="preserve"> to yours.</w:t>
       </w:r>
     </w:p>
     <w:p>
@@ -7897,8 +8389,13 @@
         <w:t>, for the same reasons as stated above</w:t>
       </w:r>
       <w:r>
-        <w:t xml:space="preserve"> for .js</w:t>
-      </w:r>
+        <w:t xml:space="preserve"> for .</w:t>
+      </w:r>
+      <w:proofErr w:type="spellStart"/>
+      <w:r>
+        <w:t>js</w:t>
+      </w:r>
+      <w:proofErr w:type="spellEnd"/>
       <w:r>
         <w:t>.</w:t>
       </w:r>
@@ -8252,13 +8749,26 @@
         <w:t xml:space="preserve"> (</w:t>
       </w:r>
       <w:r>
-        <w:t>.js</w:t>
-      </w:r>
+        <w:t>.</w:t>
+      </w:r>
+      <w:proofErr w:type="spellStart"/>
+      <w:r>
+        <w:t>js</w:t>
+      </w:r>
+      <w:proofErr w:type="spellEnd"/>
       <w:r>
         <w:t xml:space="preserve"> and</w:t>
       </w:r>
       <w:r>
-        <w:t xml:space="preserve"> .css).  </w:t>
+        <w:t xml:space="preserve"> .</w:t>
+      </w:r>
+      <w:proofErr w:type="spellStart"/>
+      <w:r>
+        <w:t>css</w:t>
+      </w:r>
+      <w:proofErr w:type="spellEnd"/>
+      <w:r>
+        <w:t xml:space="preserve">).  </w:t>
       </w:r>
       <w:r>
         <w:t xml:space="preserve">This is useful if you want to add features </w:t>
@@ -8585,10 +9095,7 @@
         <w:t xml:space="preserve">Add the code from file </w:t>
       </w:r>
       <w:r>
-        <w:t>KTLSetupTemplate</w:t>
-      </w:r>
-      <w:r>
-        <w:t>.js</w:t>
+        <w:t>KTL_KnackApp.js.</w:t>
       </w:r>
     </w:p>
     <w:p>
@@ -8696,13 +9203,10 @@
         <w:t xml:space="preserve">Add the code from file </w:t>
       </w:r>
       <w:r>
-        <w:t>K</w:t>
-      </w:r>
-      <w:r>
-        <w:t>TL</w:t>
-      </w:r>
-      <w:r>
-        <w:t>Bootloader.js</w:t>
+        <w:t>KTL_Bootloader</w:t>
+      </w:r>
+      <w:r>
+        <w:t>.js</w:t>
       </w:r>
     </w:p>
     <w:p>
@@ -8718,19 +9222,16 @@
         <w:t xml:space="preserve">Copy the </w:t>
       </w:r>
       <w:r>
-        <w:t>ktl.</w:t>
-      </w:r>
-      <w:r>
-        <w:t>js</w:t>
+        <w:t>KTL.js</w:t>
       </w:r>
       <w:r>
         <w:t xml:space="preserve"> and </w:t>
       </w:r>
       <w:r>
-        <w:t>ktl.</w:t>
-      </w:r>
-      <w:r>
-        <w:t xml:space="preserve">css files to the folder </w:t>
+        <w:t>KTL.css</w:t>
+      </w:r>
+      <w:r>
+        <w:t xml:space="preserve"> files to the folder </w:t>
       </w:r>
       <w:r>
         <w:t>as per recommendation below (Lib\KTL).</w:t>
@@ -8888,7 +9389,13 @@
         <w:t>code</w:t>
       </w:r>
       <w:r>
-        <w:t xml:space="preserve"> folder (see folder sdtructure below) and </w:t>
+        <w:t xml:space="preserve"> folder (see folder </w:t>
+      </w:r>
+      <w:r>
+        <w:t>structure</w:t>
+      </w:r>
+      <w:r>
+        <w:t xml:space="preserve"> below) and </w:t>
       </w:r>
       <w:r>
         <w:t>l</w:t>
@@ -9042,7 +9549,21 @@
         <w:rPr>
           <w:rFonts w:ascii="Consolas" w:hAnsi="Consolas"/>
         </w:rPr>
-        <w:t>code\MyKnackApps\App1\App1.js</w:t>
+        <w:t>code\</w:t>
+      </w:r>
+      <w:proofErr w:type="spellStart"/>
+      <w:r>
+        <w:rPr>
+          <w:rFonts w:ascii="Consolas" w:hAnsi="Consolas"/>
+        </w:rPr>
+        <w:t>MyKnackApps</w:t>
+      </w:r>
+      <w:proofErr w:type="spellEnd"/>
+      <w:r>
+        <w:rPr>
+          <w:rFonts w:ascii="Consolas" w:hAnsi="Consolas"/>
+        </w:rPr>
+        <w:t>\App1\App1.js</w:t>
       </w:r>
     </w:p>
     <w:p>
@@ -9063,7 +9584,21 @@
         <w:rPr>
           <w:rFonts w:ascii="Consolas" w:hAnsi="Consolas"/>
         </w:rPr>
-        <w:t>code\MyKnackApps\</w:t>
+        <w:t>code\</w:t>
+      </w:r>
+      <w:proofErr w:type="spellStart"/>
+      <w:r>
+        <w:rPr>
+          <w:rFonts w:ascii="Consolas" w:hAnsi="Consolas"/>
+        </w:rPr>
+        <w:t>MyKnackApps</w:t>
+      </w:r>
+      <w:proofErr w:type="spellEnd"/>
+      <w:r>
+        <w:rPr>
+          <w:rFonts w:ascii="Consolas" w:hAnsi="Consolas"/>
+        </w:rPr>
+        <w:t>\</w:t>
       </w:r>
       <w:r>
         <w:rPr>
@@ -9090,7 +9625,21 @@
         <w:rPr>
           <w:rFonts w:ascii="Consolas" w:hAnsi="Consolas"/>
         </w:rPr>
-        <w:t>code\MyKnackApps\</w:t>
+        <w:t>code\</w:t>
+      </w:r>
+      <w:proofErr w:type="spellStart"/>
+      <w:r>
+        <w:rPr>
+          <w:rFonts w:ascii="Consolas" w:hAnsi="Consolas"/>
+        </w:rPr>
+        <w:t>MyKnackApps</w:t>
+      </w:r>
+      <w:proofErr w:type="spellEnd"/>
+      <w:r>
+        <w:rPr>
+          <w:rFonts w:ascii="Consolas" w:hAnsi="Consolas"/>
+        </w:rPr>
+        <w:t>\</w:t>
       </w:r>
       <w:r>
         <w:rPr>
@@ -9117,19 +9666,19 @@
         <w:rPr>
           <w:rFonts w:ascii="Consolas" w:hAnsi="Consolas"/>
         </w:rPr>
-        <w:t>code\Lib\KTL\K</w:t>
+        <w:t>code\Lib\KTL\</w:t>
       </w:r>
       <w:r>
         <w:rPr>
           <w:rFonts w:ascii="Consolas" w:hAnsi="Consolas"/>
         </w:rPr>
-        <w:t>TL</w:t>
+        <w:t>KTL_Bootloader</w:t>
       </w:r>
       <w:r>
         <w:rPr>
           <w:rFonts w:ascii="Consolas" w:hAnsi="Consolas"/>
         </w:rPr>
-        <w:t>Bootloader.js</w:t>
+        <w:t>.js</w:t>
       </w:r>
     </w:p>
     <w:p>
@@ -9146,21 +9695,38 @@
           <w:rFonts w:ascii="Consolas" w:hAnsi="Consolas"/>
           <w:lang w:val="fr-CA"/>
         </w:rPr>
-        <w:t>.code\Lib\KTL\</w:t>
+        <w:t>.code\Lib\KTL\KTL.</w:t>
       </w:r>
       <w:r>
         <w:rPr>
           <w:rFonts w:ascii="Consolas" w:hAnsi="Consolas"/>
           <w:lang w:val="fr-CA"/>
         </w:rPr>
-        <w:t>ktl.</w:t>
-      </w:r>
-      <w:r>
+        <w:t>js</w:t>
+      </w:r>
+    </w:p>
+    <w:p>
+      <w:pPr>
+        <w:keepNext/>
+        <w:keepLines/>
         <w:rPr>
           <w:rFonts w:ascii="Consolas" w:hAnsi="Consolas"/>
           <w:lang w:val="fr-CA"/>
         </w:rPr>
-        <w:t>css</w:t>
+      </w:pPr>
+      <w:r>
+        <w:rPr>
+          <w:rFonts w:ascii="Consolas" w:hAnsi="Consolas"/>
+          <w:lang w:val="fr-CA"/>
+        </w:rPr>
+        <w:t>.code\Lib\KTL\</w:t>
+      </w:r>
+      <w:r>
+        <w:rPr>
+          <w:rFonts w:ascii="Consolas" w:hAnsi="Consolas"/>
+          <w:lang w:val="fr-CA"/>
+        </w:rPr>
+        <w:t>KTL.css</w:t>
       </w:r>
     </w:p>
     <w:p>
@@ -9169,34 +9735,118 @@
         <w:keepLines/>
         <w:rPr>
           <w:rFonts w:ascii="Consolas" w:hAnsi="Consolas"/>
-          <w:lang w:val="fr-CA"/>
-        </w:rPr>
-      </w:pPr>
-      <w:r>
+        </w:rPr>
+      </w:pPr>
+      <w:r>
+        <w:rPr>
+          <w:rFonts w:ascii="Consolas" w:hAnsi="Consolas"/>
+        </w:rPr>
+        <w:t>.code\Lib\KTL\</w:t>
+      </w:r>
+      <w:r>
+        <w:rPr>
+          <w:rFonts w:ascii="Consolas" w:hAnsi="Consolas"/>
+        </w:rPr>
+        <w:t>KTL_KnackApp.js</w:t>
+      </w:r>
+    </w:p>
+    <w:p>
+      <w:pPr>
+        <w:keepNext/>
+        <w:keepLines/>
         <w:rPr>
           <w:rFonts w:ascii="Consolas" w:hAnsi="Consolas"/>
           <w:lang w:val="fr-CA"/>
         </w:rPr>
-        <w:t>.code\Lib\KTL\</w:t>
-      </w:r>
+      </w:pPr>
       <w:r>
         <w:rPr>
           <w:rFonts w:ascii="Consolas" w:hAnsi="Consolas"/>
           <w:lang w:val="fr-CA"/>
         </w:rPr>
-        <w:t>KTLSetupTemplate.js</w:t>
+        <w:t>.code\Lib\KTL\</w:t>
+      </w:r>
+      <w:proofErr w:type="spellStart"/>
+      <w:r>
+        <w:rPr>
+          <w:rFonts w:ascii="Consolas" w:hAnsi="Consolas"/>
+          <w:lang w:val="fr-CA"/>
+        </w:rPr>
+        <w:t>NodeJS</w:t>
+      </w:r>
+      <w:proofErr w:type="spellEnd"/>
+      <w:r>
+        <w:rPr>
+          <w:rFonts w:ascii="Consolas" w:hAnsi="Consolas"/>
+          <w:lang w:val="fr-CA"/>
+        </w:rPr>
+        <w:t>\</w:t>
+      </w:r>
+      <w:r>
+        <w:rPr>
+          <w:rFonts w:ascii="Consolas" w:hAnsi="Consolas"/>
+          <w:lang w:val="fr-CA"/>
+        </w:rPr>
+        <w:t>NodeJS_ACB_MergeFiles.js</w:t>
       </w:r>
     </w:p>
     <w:p>
       <w:pPr>
         <w:keepNext/>
         <w:keepLines/>
-      </w:pPr>
-      <w:r>
         <w:rPr>
           <w:rFonts w:ascii="Consolas" w:hAnsi="Consolas"/>
-        </w:rPr>
-        <w:t>.code\Lib\SomeOtherCoolLib\CoolCode.js</w:t>
+          <w:lang w:val="fr-CA"/>
+        </w:rPr>
+      </w:pPr>
+      <w:r>
+        <w:rPr>
+          <w:rFonts w:ascii="Consolas" w:hAnsi="Consolas"/>
+          <w:lang w:val="fr-CA"/>
+        </w:rPr>
+        <w:t>.code\Lib\KTL\</w:t>
+      </w:r>
+      <w:proofErr w:type="spellStart"/>
+      <w:r>
+        <w:rPr>
+          <w:rFonts w:ascii="Consolas" w:hAnsi="Consolas"/>
+          <w:lang w:val="fr-CA"/>
+        </w:rPr>
+        <w:t>NodeJS</w:t>
+      </w:r>
+      <w:proofErr w:type="spellEnd"/>
+      <w:r>
+        <w:rPr>
+          <w:rFonts w:ascii="Consolas" w:hAnsi="Consolas"/>
+          <w:lang w:val="fr-CA"/>
+        </w:rPr>
+        <w:t>\NodeJS_FileServer.js</w:t>
+      </w:r>
+    </w:p>
+    <w:p>
+      <w:pPr>
+        <w:keepNext/>
+        <w:keepLines/>
+      </w:pPr>
+      <w:r>
+        <w:rPr>
+          <w:rFonts w:ascii="Consolas" w:hAnsi="Consolas"/>
+        </w:rPr>
+        <w:t>.code\Lib\</w:t>
+      </w:r>
+      <w:proofErr w:type="spellStart"/>
+      <w:r>
+        <w:rPr>
+          <w:rFonts w:ascii="Consolas" w:hAnsi="Consolas"/>
+        </w:rPr>
+        <w:t>SomeOtherCoolLib</w:t>
+      </w:r>
+      <w:proofErr w:type="spellEnd"/>
+      <w:r>
+        <w:rPr>
+          <w:rFonts w:ascii="Consolas" w:hAnsi="Consolas"/>
+        </w:rPr>
+        <w:t>\CoolCode.js</w:t>
       </w:r>
     </w:p>
     <w:p>
@@ -9307,7 +9957,15 @@
     </w:p>
     <w:p>
       <w:r>
-        <w:t xml:space="preserve">Let's assume that you're curently in ACB mode, i.e. </w:t>
+        <w:t xml:space="preserve">Let's assume that you're </w:t>
+      </w:r>
+      <w:proofErr w:type="spellStart"/>
+      <w:r>
+        <w:t>curently</w:t>
+      </w:r>
+      <w:proofErr w:type="spellEnd"/>
+      <w:r>
+        <w:t xml:space="preserve"> in ACB mode, i.e. </w:t>
       </w:r>
       <w:r>
         <w:t>you've merge</w:t>
@@ -9538,10 +10196,7 @@
         <w:t xml:space="preserve">any new KTL-related CSS code to the </w:t>
       </w:r>
       <w:r>
-        <w:t>ktl.</w:t>
-      </w:r>
-      <w:r>
-        <w:t>css</w:t>
+        <w:t>KTL.css</w:t>
       </w:r>
       <w:r>
         <w:t xml:space="preserve"> file.</w:t>
@@ -9607,6 +10262,7 @@
         <w:pStyle w:val="Heading3"/>
       </w:pPr>
       <w:r>
+        <w:lastRenderedPageBreak/>
         <w:t>From CLS to ACB</w:t>
       </w:r>
     </w:p>
@@ -9650,7 +10306,6 @@
         </w:numPr>
       </w:pPr>
       <w:r>
-        <w:lastRenderedPageBreak/>
         <w:t xml:space="preserve">Migrate </w:t>
       </w:r>
       <w:r>
@@ -9869,6 +10524,7 @@
       <w:r>
         <w:t xml:space="preserve">in the function </w:t>
       </w:r>
+      <w:proofErr w:type="spellStart"/>
       <w:r>
         <w:rPr>
           <w:b/>
@@ -9876,6 +10532,7 @@
         </w:rPr>
         <w:t>ktl.core.setCfg</w:t>
       </w:r>
+      <w:proofErr w:type="spellEnd"/>
       <w:r>
         <w:t xml:space="preserve">, in the </w:t>
       </w:r>
@@ -9913,6 +10570,7 @@
           <w:numId w:val="23"/>
         </w:numPr>
       </w:pPr>
+      <w:proofErr w:type="spellStart"/>
       <w:r>
         <w:rPr>
           <w:b/>
@@ -9920,6 +10578,7 @@
         </w:rPr>
         <w:t>showAppInfo</w:t>
       </w:r>
+      <w:proofErr w:type="spellEnd"/>
       <w:r>
         <w:t>:  Displays the App version number.</w:t>
       </w:r>
@@ -9932,6 +10591,7 @@
           <w:numId w:val="23"/>
         </w:numPr>
       </w:pPr>
+      <w:proofErr w:type="spellStart"/>
       <w:r>
         <w:rPr>
           <w:b/>
@@ -9939,6 +10599,7 @@
         </w:rPr>
         <w:t>showKtlInfo</w:t>
       </w:r>
+      <w:proofErr w:type="spellEnd"/>
       <w:r>
         <w:t>:  Displays the KTL version number.</w:t>
       </w:r>
@@ -9951,6 +10612,7 @@
           <w:numId w:val="23"/>
         </w:numPr>
       </w:pPr>
+      <w:proofErr w:type="spellStart"/>
       <w:r>
         <w:rPr>
           <w:b/>
@@ -9965,6 +10627,7 @@
         </w:rPr>
         <w:t>Title</w:t>
       </w:r>
+      <w:proofErr w:type="spellEnd"/>
       <w:r>
         <w:t>:  Adds the menu to the browser's tab</w:t>
       </w:r>
@@ -9983,6 +10646,7 @@
           <w:numId w:val="23"/>
         </w:numPr>
       </w:pPr>
+      <w:proofErr w:type="spellStart"/>
       <w:r>
         <w:rPr>
           <w:b/>
@@ -9990,6 +10654,7 @@
         </w:rPr>
         <w:t>selTextOnFocus</w:t>
       </w:r>
+      <w:proofErr w:type="spellEnd"/>
       <w:r>
         <w:t>:  Selects all text in a</w:t>
       </w:r>
@@ -10008,6 +10673,7 @@
           <w:numId w:val="23"/>
         </w:numPr>
       </w:pPr>
+      <w:proofErr w:type="spellStart"/>
       <w:r>
         <w:rPr>
           <w:b/>
@@ -10015,6 +10681,7 @@
         </w:rPr>
         <w:t>autoFocus</w:t>
       </w:r>
+      <w:proofErr w:type="spellEnd"/>
       <w:r>
         <w:t xml:space="preserve">:  When a scene is rendered, a field will be selected to automatically place the focus on it, ready for text input.  You can have control of the logic with the callback </w:t>
       </w:r>
@@ -10023,7 +10690,23 @@
           <w:b/>
           <w:bCs/>
         </w:rPr>
-        <w:t>function autoFocus()</w:t>
+        <w:t xml:space="preserve">function </w:t>
+      </w:r>
+      <w:proofErr w:type="spellStart"/>
+      <w:r>
+        <w:rPr>
+          <w:b/>
+          <w:bCs/>
+        </w:rPr>
+        <w:t>autoFocus</w:t>
+      </w:r>
+      <w:proofErr w:type="spellEnd"/>
+      <w:r>
+        <w:rPr>
+          <w:b/>
+          <w:bCs/>
+        </w:rPr>
+        <w:t>()</w:t>
       </w:r>
       <w:r>
         <w:t xml:space="preserve"> in the </w:t>
@@ -10061,6 +10744,7 @@
           <w:numId w:val="23"/>
         </w:numPr>
       </w:pPr>
+      <w:proofErr w:type="spellStart"/>
       <w:r>
         <w:rPr>
           <w:b/>
@@ -10068,6 +10752,7 @@
         </w:rPr>
         <w:t>userFilters</w:t>
       </w:r>
+      <w:proofErr w:type="spellEnd"/>
       <w:r>
         <w:t xml:space="preserve">:   </w:t>
       </w:r>
@@ -10107,6 +10792,7 @@
           <w:numId w:val="23"/>
         </w:numPr>
       </w:pPr>
+      <w:proofErr w:type="spellStart"/>
       <w:r>
         <w:rPr>
           <w:b/>
@@ -10114,6 +10800,7 @@
         </w:rPr>
         <w:t>persistentForm</w:t>
       </w:r>
+      <w:proofErr w:type="spellEnd"/>
       <w:r>
         <w:t xml:space="preserve">:  Allows saving the form data to localStorage.  See </w:t>
       </w:r>
@@ -10144,6 +10831,7 @@
           <w:numId w:val="23"/>
         </w:numPr>
       </w:pPr>
+      <w:proofErr w:type="spellStart"/>
       <w:r>
         <w:rPr>
           <w:b/>
@@ -10151,6 +10839,7 @@
         </w:rPr>
         <w:t>spinnerWatchDog</w:t>
       </w:r>
+      <w:proofErr w:type="spellEnd"/>
       <w:r>
         <w:t>:</w:t>
       </w:r>
@@ -10681,7 +11370,15 @@
         <w:t>UTC HB</w:t>
       </w:r>
       <w:r>
-        <w:t>:  Type: Date/Time, Date Format: mm/dd/yyyy, Default Date: none, Time Format: military, Default Time: none.</w:t>
+        <w:t>:  Type: Date/Time, Date Format: mm/dd/</w:t>
+      </w:r>
+      <w:proofErr w:type="spellStart"/>
+      <w:r>
+        <w:t>yyyy</w:t>
+      </w:r>
+      <w:proofErr w:type="spellEnd"/>
+      <w:r>
+        <w:t>, Default Date: none, Time Format: military, Default Time: none.</w:t>
       </w:r>
     </w:p>
     <w:p>
@@ -10693,6 +11390,7 @@
         </w:numPr>
         <w:spacing w:after="160" w:line="259" w:lineRule="auto"/>
       </w:pPr>
+      <w:proofErr w:type="spellStart"/>
       <w:r>
         <w:rPr>
           <w:b/>
@@ -10700,6 +11398,7 @@
         </w:rPr>
         <w:t>TimeZoneOffset</w:t>
       </w:r>
+      <w:proofErr w:type="spellEnd"/>
       <w:r>
         <w:t>: Type:  Equation</w:t>
       </w:r>
@@ -10712,8 +11411,13 @@
       <w:r>
         <w:t xml:space="preserve">, Equation Editor:  </w:t>
       </w:r>
-      <w:r>
-        <w:t>currentTime()-{UTC HB}</w:t>
+      <w:proofErr w:type="spellStart"/>
+      <w:r>
+        <w:t>currentTime</w:t>
+      </w:r>
+      <w:proofErr w:type="spellEnd"/>
+      <w:r>
+        <w:t>()-{UTC HB}</w:t>
       </w:r>
     </w:p>
     <w:p>
@@ -10736,10 +11440,26 @@
         <w:t xml:space="preserve">:  Type: Equation, Equation Type: Date, Date Type:  hours, Result Type: Date, Equation Editor:  </w:t>
       </w:r>
       <w:r>
-        <w:t>{UTC HB}+{TimeZoneOffset}</w:t>
-      </w:r>
-      <w:r>
-        <w:t>, Date Format: mm/dd/yyy, Time Format: military</w:t>
+        <w:t>{UTC HB}+{</w:t>
+      </w:r>
+      <w:proofErr w:type="spellStart"/>
+      <w:r>
+        <w:t>TimeZoneOffset</w:t>
+      </w:r>
+      <w:proofErr w:type="spellEnd"/>
+      <w:r>
+        <w:t>}</w:t>
+      </w:r>
+      <w:r>
+        <w:t>, Date Format: mm/dd/</w:t>
+      </w:r>
+      <w:proofErr w:type="spellStart"/>
+      <w:r>
+        <w:t>yyy</w:t>
+      </w:r>
+      <w:proofErr w:type="spellEnd"/>
+      <w:r>
+        <w:t>, Time Format: military</w:t>
       </w:r>
     </w:p>
     <w:p>
@@ -10884,8 +11604,13 @@
         <w:t xml:space="preserve">a Paragraph Text field named </w:t>
       </w:r>
       <w:r>
-        <w:t>User Prefs</w:t>
-      </w:r>
+        <w:t xml:space="preserve">User </w:t>
+      </w:r>
+      <w:proofErr w:type="spellStart"/>
+      <w:r>
+        <w:t>Prefs</w:t>
+      </w:r>
+      <w:proofErr w:type="spellEnd"/>
       <w:r>
         <w:t>.</w:t>
       </w:r>
@@ -10914,7 +11639,15 @@
         <w:t xml:space="preserve">emove all fields, then add </w:t>
       </w:r>
       <w:r>
-        <w:t xml:space="preserve">User Prefs.  </w:t>
+        <w:t xml:space="preserve">User </w:t>
+      </w:r>
+      <w:proofErr w:type="spellStart"/>
+      <w:r>
+        <w:t>Prefs</w:t>
+      </w:r>
+      <w:proofErr w:type="spellEnd"/>
+      <w:r>
+        <w:t xml:space="preserve">.  </w:t>
       </w:r>
       <w:r>
         <w:t xml:space="preserve">Set the view title </w:t>
@@ -10962,7 +11695,15 @@
         <w:t>Once the view is added, remove all fields</w:t>
       </w:r>
       <w:r>
-        <w:t xml:space="preserve">, then add User Prefs.  </w:t>
+        <w:t xml:space="preserve">, then add User </w:t>
+      </w:r>
+      <w:proofErr w:type="spellStart"/>
+      <w:r>
+        <w:t>Prefs</w:t>
+      </w:r>
+      <w:proofErr w:type="spellEnd"/>
+      <w:r>
+        <w:t xml:space="preserve">.  </w:t>
       </w:r>
       <w:r>
         <w:t>Set the view t</w:t>
@@ -11102,9 +11843,11 @@
       <w:r>
         <w:t xml:space="preserve">In your app, locate the function </w:t>
       </w:r>
+      <w:proofErr w:type="spellStart"/>
       <w:r>
         <w:t>ktl.iFrameWnd.setCfg</w:t>
       </w:r>
+      <w:proofErr w:type="spellEnd"/>
       <w:r>
         <w:t xml:space="preserve"> and set all </w:t>
       </w:r>
@@ -11193,7 +11936,15 @@
         <w:t>Date/Time</w:t>
       </w:r>
       <w:r>
-        <w:t>: Type: Date/Time, Date Format: mm/dd/yyyy, Default Date: Current Date, Time Format: military, Default Time: Current Time.</w:t>
+        <w:t>: Type: Date/Time, Date Format: mm/dd/</w:t>
+      </w:r>
+      <w:proofErr w:type="spellStart"/>
+      <w:r>
+        <w:t>yyyy</w:t>
+      </w:r>
+      <w:proofErr w:type="spellEnd"/>
+      <w:r>
+        <w:t>, Default Date: Current Date, Time Format: military, Default Time: Current Time.</w:t>
       </w:r>
     </w:p>
     <w:p>
@@ -11455,9 +12206,11 @@
       <w:r>
         <w:t xml:space="preserve">function </w:t>
       </w:r>
+      <w:proofErr w:type="spellStart"/>
       <w:r>
         <w:t>ktl.iFrameWnd.setCfg</w:t>
       </w:r>
+      <w:proofErr w:type="spellEnd"/>
       <w:r>
         <w:t xml:space="preserve"> and set all </w:t>
       </w:r>
@@ -11637,7 +12390,15 @@
         <w:t>Date/Time</w:t>
       </w:r>
       <w:r>
-        <w:t>: Type: Date/Time, Date Format: mm/dd/yyyy, Default Date: Current Date, Time Format: military, Default Time: Current Time.</w:t>
+        <w:t>: Type: Date/Time, Date Format: mm/dd/</w:t>
+      </w:r>
+      <w:proofErr w:type="spellStart"/>
+      <w:r>
+        <w:t>yyyy</w:t>
+      </w:r>
+      <w:proofErr w:type="spellEnd"/>
+      <w:r>
+        <w:t>, Default Date: Current Date, Time Format: military, Default Time: Current Time.</w:t>
       </w:r>
     </w:p>
     <w:p>
@@ -11654,26 +12415,58 @@
           <w:lang w:val="fr-CA"/>
         </w:rPr>
       </w:pPr>
+      <w:proofErr w:type="spellStart"/>
       <w:r>
         <w:rPr>
           <w:b/>
           <w:bCs/>
           <w:lang w:val="fr-CA"/>
         </w:rPr>
-        <w:t>Filters Code</w:t>
-      </w:r>
-      <w:r>
-        <w:rPr>
+        <w:t>Filters</w:t>
+      </w:r>
+      <w:proofErr w:type="spellEnd"/>
+      <w:r>
+        <w:rPr>
+          <w:b/>
+          <w:bCs/>
           <w:lang w:val="fr-CA"/>
         </w:rPr>
-        <w:t>:  Type:  Paragraph T</w:t>
+        <w:t xml:space="preserve"> Code</w:t>
       </w:r>
       <w:r>
         <w:rPr>
           <w:lang w:val="fr-CA"/>
         </w:rPr>
+        <w:t xml:space="preserve">:  Type:  </w:t>
+      </w:r>
+      <w:proofErr w:type="spellStart"/>
+      <w:r>
+        <w:rPr>
+          <w:lang w:val="fr-CA"/>
+        </w:rPr>
+        <w:t>Paragraph</w:t>
+      </w:r>
+      <w:proofErr w:type="spellEnd"/>
+      <w:r>
+        <w:rPr>
+          <w:lang w:val="fr-CA"/>
+        </w:rPr>
+        <w:t xml:space="preserve"> </w:t>
+      </w:r>
+      <w:proofErr w:type="spellStart"/>
+      <w:r>
+        <w:rPr>
+          <w:lang w:val="fr-CA"/>
+        </w:rPr>
+        <w:t>T</w:t>
+      </w:r>
+      <w:r>
+        <w:rPr>
+          <w:lang w:val="fr-CA"/>
+        </w:rPr>
         <w:t>ext</w:t>
       </w:r>
+      <w:proofErr w:type="spellEnd"/>
     </w:p>
     <w:p>
       <w:pPr>
@@ -11745,12 +12538,21 @@
       <w:r>
         <w:t xml:space="preserve">URLs are: </w:t>
       </w:r>
-      <w:r>
-        <w:rPr>
-          <w:b/>
-          <w:bCs/>
-        </w:rPr>
-        <w:t>javascript:void(0);</w:t>
+      <w:proofErr w:type="spellStart"/>
+      <w:r>
+        <w:rPr>
+          <w:b/>
+          <w:bCs/>
+        </w:rPr>
+        <w:t>javascript:void</w:t>
+      </w:r>
+      <w:proofErr w:type="spellEnd"/>
+      <w:r>
+        <w:rPr>
+          <w:b/>
+          <w:bCs/>
+        </w:rPr>
+        <w:t>(0);</w:t>
       </w:r>
       <w:r>
         <w:t xml:space="preserve">  </w:t>
@@ -11818,9 +12620,11 @@
       <w:r>
         <w:t xml:space="preserve">In your app, locate the function </w:t>
       </w:r>
+      <w:proofErr w:type="spellStart"/>
       <w:r>
         <w:t>ktl.userFilters.setCfg</w:t>
       </w:r>
+      <w:proofErr w:type="spellEnd"/>
       <w:r>
         <w:t xml:space="preserve"> and set all required fields to match those in your Account object</w:t>
       </w:r>
@@ -11848,7 +12652,15 @@
         </w:numPr>
       </w:pPr>
       <w:r>
-        <w:t>Use JSDoc to h</w:t>
+        <w:t xml:space="preserve">Use </w:t>
+      </w:r>
+      <w:proofErr w:type="spellStart"/>
+      <w:r>
+        <w:t>JSDoc</w:t>
+      </w:r>
+      <w:proofErr w:type="spellEnd"/>
+      <w:r>
+        <w:t xml:space="preserve"> to h</w:t>
       </w:r>
       <w:r>
         <w:t>ave an adequate auto-generated and detailed API documentation, for each function with parameter description</w:t>
@@ -11897,12 +12709,14 @@
       <w:bookmarkStart w:id="32" w:name="_Toc83371659"/>
       <w:bookmarkStart w:id="33" w:name="_Toc83371687"/>
       <w:bookmarkStart w:id="34" w:name="_Toc83371971"/>
+      <w:proofErr w:type="spellStart"/>
       <w:r>
         <w:t>Conslusion</w:t>
       </w:r>
       <w:bookmarkEnd w:id="32"/>
       <w:bookmarkEnd w:id="33"/>
       <w:bookmarkEnd w:id="34"/>
+      <w:proofErr w:type="spellEnd"/>
     </w:p>
     <w:p>
       <w:r>

</xml_diff>

<commit_message>
Documentation update with new functions.
</commit_message>
<xml_diff>
--- a/Docs/KTL - API Documentation.docx
+++ b/Docs/KTL - API Documentation.docx
@@ -5503,19 +5503,34 @@
         <w:t>clog</w:t>
       </w:r>
       <w:r>
-        <w:t>:  Just a</w:t>
+        <w:t xml:space="preserve">:  </w:t>
+      </w:r>
+      <w:r>
+        <w:t xml:space="preserve">Provides </w:t>
+      </w:r>
+      <w:r>
+        <w:t>a</w:t>
       </w:r>
       <w:r>
         <w:t xml:space="preserve">n enhanced version of console.log(), with </w:t>
       </w:r>
       <w:r>
-        <w:t>colorized</w:t>
-      </w:r>
-      <w:r>
-        <w:t>, bold font</w:t>
+        <w:t xml:space="preserve">custom </w:t>
+      </w:r>
+      <w:r>
+        <w:t>color</w:t>
+      </w:r>
+      <w:r>
+        <w:t xml:space="preserve"> and </w:t>
+      </w:r>
+      <w:r>
+        <w:t>bold font</w:t>
       </w:r>
       <w:r>
         <w:t xml:space="preserve"> text</w:t>
+      </w:r>
+      <w:r>
+        <w:t>.</w:t>
       </w:r>
     </w:p>
     <w:p>
@@ -5644,10 +5659,28 @@
         </w:numPr>
       </w:pPr>
       <w:r>
-        <w:t xml:space="preserve">Login, Warning, </w:t>
-      </w:r>
-      <w:r>
-        <w:t xml:space="preserve">App Error:  </w:t>
+        <w:t xml:space="preserve">Login, </w:t>
+      </w:r>
+      <w:r>
+        <w:t>Info, Debug</w:t>
+      </w:r>
+      <w:r>
+        <w:t xml:space="preserve">, </w:t>
+      </w:r>
+      <w:r>
+        <w:t xml:space="preserve">Warning, </w:t>
+      </w:r>
+      <w:r>
+        <w:t>App Error</w:t>
+      </w:r>
+      <w:r>
+        <w:t xml:space="preserve">, </w:t>
+      </w:r>
+      <w:r>
+        <w:t>Server Error</w:t>
+      </w:r>
+      <w:r>
+        <w:t xml:space="preserve">:  </w:t>
       </w:r>
       <w:r>
         <w:t xml:space="preserve">Sent to Knack </w:t>
@@ -5671,7 +5704,7 @@
         </w:numPr>
       </w:pPr>
       <w:r>
-        <w:t xml:space="preserve">Activity, Navigation, Server Error:  </w:t>
+        <w:t xml:space="preserve">Activity, Navigation:  </w:t>
       </w:r>
       <w:r>
         <w:t xml:space="preserve">Data is accumulated </w:t>
@@ -5686,7 +5719,7 @@
         <w:t>localStorage</w:t>
       </w:r>
       <w:r>
-        <w:t>, then sent as a single bundle to Knack every 3 hours</w:t>
+        <w:t>, then sent as a single bundle to Knack every hour</w:t>
       </w:r>
       <w:r>
         <w:t xml:space="preserve"> </w:t>
@@ -5698,6 +5731,9 @@
         <w:t xml:space="preserve">reduce </w:t>
       </w:r>
       <w:r>
+        <w:t xml:space="preserve">record usage and </w:t>
+      </w:r>
+      <w:r>
         <w:t xml:space="preserve">API </w:t>
       </w:r>
       <w:r>
@@ -5708,18 +5744,31 @@
       <w:pPr>
         <w:pStyle w:val="ListParagraph"/>
         <w:numPr>
-          <w:ilvl w:val="1"/>
+          <w:ilvl w:val="0"/>
           <w:numId w:val="18"/>
         </w:numPr>
       </w:pPr>
       <w:r>
-        <w:t>Info, Debug:  in progress</w:t>
-      </w:r>
-      <w:r>
-        <w:t>…</w:t>
-      </w:r>
-      <w:r>
-        <w:t xml:space="preserve"> to be determined.</w:t>
+        <w:rPr>
+          <w:b/>
+          <w:bCs/>
+        </w:rPr>
+        <w:t>getLogArrayAge</w:t>
+      </w:r>
+      <w:r>
+        <w:t xml:space="preserve">:  </w:t>
+      </w:r>
+      <w:r>
+        <w:t>Used internally by iFrameWnd and r</w:t>
+      </w:r>
+      <w:r>
+        <w:t xml:space="preserve">eturns the oldest log's date/time from array within a resolution of 1 </w:t>
+      </w:r>
+      <w:r>
+        <w:t>minute</w:t>
+      </w:r>
+      <w:r>
+        <w:t>.</w:t>
       </w:r>
     </w:p>
     <w:p>
@@ -5735,16 +5784,49 @@
           <w:b/>
           <w:bCs/>
         </w:rPr>
-        <w:t>getLogArrayAge</w:t>
+        <w:t>monitorActivity</w:t>
       </w:r>
       <w:r>
         <w:t xml:space="preserve">:  </w:t>
       </w:r>
       <w:r>
-        <w:t>Used internally by iFrameWnd and r</w:t>
-      </w:r>
-      <w:r>
-        <w:t>eturns the oldest log's date/time from array within a resolution of 1 hour.</w:t>
+        <w:t xml:space="preserve">Entry point that starts the user activity logging.  Every 5 seconds, </w:t>
+      </w:r>
+      <w:r>
+        <w:t xml:space="preserve">the mouse </w:t>
+      </w:r>
+      <w:r>
+        <w:t xml:space="preserve">clicks </w:t>
+      </w:r>
+      <w:r>
+        <w:t>and key</w:t>
+      </w:r>
+      <w:r>
+        <w:t xml:space="preserve"> presses </w:t>
+      </w:r>
+      <w:r>
+        <w:t xml:space="preserve">counters are updated in localStorage, and </w:t>
+      </w:r>
+      <w:r>
+        <w:t xml:space="preserve">counters </w:t>
+      </w:r>
+      <w:r>
+        <w:t xml:space="preserve">from all opened pages and tabs are </w:t>
+      </w:r>
+      <w:r>
+        <w:t>merged (</w:t>
+      </w:r>
+      <w:r>
+        <w:t>added</w:t>
+      </w:r>
+      <w:r>
+        <w:t>)</w:t>
+      </w:r>
+      <w:r>
+        <w:t xml:space="preserve"> </w:t>
+      </w:r>
+      <w:r>
+        <w:t>together.</w:t>
       </w:r>
     </w:p>
     <w:p>
@@ -5760,49 +5842,22 @@
           <w:b/>
           <w:bCs/>
         </w:rPr>
-        <w:t>monitorActivity</w:t>
+        <w:t>resetActivityCtr</w:t>
       </w:r>
       <w:r>
         <w:t xml:space="preserve">:  </w:t>
       </w:r>
       <w:r>
-        <w:t xml:space="preserve">Entry point that starts the user activity logging.  Every 5 seconds, </w:t>
-      </w:r>
-      <w:r>
-        <w:t xml:space="preserve">the mouse </w:t>
-      </w:r>
-      <w:r>
-        <w:t xml:space="preserve">clicks </w:t>
-      </w:r>
-      <w:r>
-        <w:t>and key</w:t>
-      </w:r>
-      <w:r>
-        <w:t xml:space="preserve"> presses </w:t>
-      </w:r>
-      <w:r>
-        <w:t xml:space="preserve">counters are updated in localStorage, and </w:t>
-      </w:r>
-      <w:r>
-        <w:t xml:space="preserve">counters </w:t>
-      </w:r>
-      <w:r>
-        <w:t xml:space="preserve">from all opened pages and tabs are </w:t>
-      </w:r>
-      <w:r>
-        <w:t>merged (</w:t>
-      </w:r>
-      <w:r>
-        <w:t>added</w:t>
-      </w:r>
-      <w:r>
-        <w:t>)</w:t>
-      </w:r>
-      <w:r>
-        <w:t xml:space="preserve"> </w:t>
-      </w:r>
-      <w:r>
-        <w:t>together.</w:t>
+        <w:t xml:space="preserve">Resets </w:t>
+      </w:r>
+      <w:r>
+        <w:t xml:space="preserve">mouse and keyboard activity </w:t>
+      </w:r>
+      <w:r>
+        <w:t>counters</w:t>
+      </w:r>
+      <w:r>
+        <w:t>.</w:t>
       </w:r>
     </w:p>
     <w:p>
@@ -5818,19 +5873,35 @@
           <w:b/>
           <w:bCs/>
         </w:rPr>
-        <w:t>resetActivityCtr</w:t>
+        <w:t>removeLogById</w:t>
       </w:r>
       <w:r>
         <w:t xml:space="preserve">:  </w:t>
       </w:r>
       <w:r>
-        <w:t xml:space="preserve">Resets </w:t>
-      </w:r>
-      <w:r>
-        <w:t>both counters</w:t>
-      </w:r>
-      <w:r>
-        <w:t>.</w:t>
+        <w:t>todo</w:t>
+      </w:r>
+    </w:p>
+    <w:p>
+      <w:pPr>
+        <w:pStyle w:val="ListParagraph"/>
+        <w:numPr>
+          <w:ilvl w:val="0"/>
+          <w:numId w:val="18"/>
+        </w:numPr>
+      </w:pPr>
+      <w:r>
+        <w:rPr>
+          <w:b/>
+          <w:bCs/>
+        </w:rPr>
+        <w:t>updateActivity</w:t>
+      </w:r>
+      <w:r>
+        <w:t xml:space="preserve">:  </w:t>
+      </w:r>
+      <w:r>
+        <w:t>todo</w:t>
       </w:r>
     </w:p>
     <w:p>
@@ -5840,6 +5911,7 @@
       <w:bookmarkStart w:id="13" w:name="_Windows_Messaging"/>
       <w:bookmarkEnd w:id="13"/>
       <w:r>
+        <w:lastRenderedPageBreak/>
         <w:t>Windows Messaging</w:t>
       </w:r>
     </w:p>
@@ -5881,11 +5953,7 @@
         <w:t xml:space="preserve">, or </w:t>
       </w:r>
       <w:r>
-        <w:t xml:space="preserve">any </w:t>
-      </w:r>
-      <w:r>
-        <w:lastRenderedPageBreak/>
-        <w:t xml:space="preserve">other window </w:t>
+        <w:t xml:space="preserve">any other window </w:t>
       </w:r>
       <w:r>
         <w:t xml:space="preserve">that </w:t>
@@ -6499,6 +6567,7 @@
         <w:pStyle w:val="Heading3"/>
       </w:pPr>
       <w:r>
+        <w:lastRenderedPageBreak/>
         <w:t>Cons</w:t>
       </w:r>
     </w:p>
@@ -6544,7 +6613,6 @@
         </w:numPr>
       </w:pPr>
       <w:r>
-        <w:lastRenderedPageBreak/>
         <w:t xml:space="preserve">Can be risky if </w:t>
       </w:r>
       <w:r>
@@ -7148,6 +7216,7 @@
         <w:pStyle w:val="Heading2"/>
       </w:pPr>
       <w:r>
+        <w:lastRenderedPageBreak/>
         <w:t>C</w:t>
       </w:r>
       <w:r>
@@ -7234,11 +7303,7 @@
         <w:t xml:space="preserve">the installation of </w:t>
       </w:r>
       <w:r>
-        <w:t xml:space="preserve">Node.js as a basic </w:t>
-      </w:r>
-      <w:r>
-        <w:lastRenderedPageBreak/>
-        <w:t>local file server</w:t>
+        <w:t>Node.js as a basic local file server</w:t>
       </w:r>
       <w:r>
         <w:t xml:space="preserve"> that the Bootloader uses to fetch </w:t>
@@ -7938,6 +8003,7 @@
         <w:spacing w:after="160" w:line="259" w:lineRule="auto"/>
       </w:pPr>
       <w:r>
+        <w:lastRenderedPageBreak/>
         <w:t xml:space="preserve">Copy the </w:t>
       </w:r>
       <w:r>
@@ -8012,7 +8078,6 @@
         <w:spacing w:after="160" w:line="259" w:lineRule="auto"/>
       </w:pPr>
       <w:r>
-        <w:lastRenderedPageBreak/>
         <w:t xml:space="preserve">Locate the </w:t>
       </w:r>
       <w:r>
@@ -8582,6 +8647,7 @@
         <w:pStyle w:val="Heading3"/>
       </w:pPr>
       <w:r>
+        <w:lastRenderedPageBreak/>
         <w:t>From ACB to CLS</w:t>
       </w:r>
     </w:p>
@@ -8684,7 +8750,6 @@
     </w:p>
     <w:p>
       <w:r>
-        <w:lastRenderedPageBreak/>
         <w:t xml:space="preserve">But now, </w:t>
       </w:r>
       <w:r>
@@ -9404,6 +9469,7 @@
           <w:b/>
           <w:bCs/>
         </w:rPr>
+        <w:lastRenderedPageBreak/>
         <w:t>persistentForm</w:t>
       </w:r>
       <w:r>
@@ -9489,7 +9555,6 @@
       <w:bookmarkStart w:id="23" w:name="_Toc83371685"/>
       <w:bookmarkStart w:id="24" w:name="_Toc83371969"/>
       <w:r>
-        <w:lastRenderedPageBreak/>
         <w:t>Advanced Features</w:t>
       </w:r>
       <w:bookmarkEnd w:id="21"/>
@@ -10066,6 +10131,7 @@
           <w:b/>
           <w:bCs/>
         </w:rPr>
+        <w:lastRenderedPageBreak/>
         <w:t>LOC HB</w:t>
       </w:r>
       <w:r>
@@ -10088,7 +10154,6 @@
         <w:spacing w:after="160" w:line="259" w:lineRule="auto"/>
       </w:pPr>
       <w:r>
-        <w:lastRenderedPageBreak/>
         <w:t xml:space="preserve">In the </w:t>
       </w:r>
       <w:r>
@@ -10673,6 +10738,7 @@
         <w:spacing w:after="160" w:line="259" w:lineRule="auto"/>
       </w:pPr>
       <w:r>
+        <w:lastRenderedPageBreak/>
         <w:t xml:space="preserve">Once the view is added, remove all fields, then add Log Type, Date/Time, Details, Log ID and an </w:t>
       </w:r>
       <w:r>
@@ -10719,7 +10785,6 @@
         <w:spacing w:after="160" w:line="259" w:lineRule="auto"/>
       </w:pPr>
       <w:r>
-        <w:lastRenderedPageBreak/>
         <w:t>Set the v</w:t>
       </w:r>
       <w:r>
@@ -11196,6 +11261,7 @@
       <w:bookmarkStart w:id="34" w:name="_Toc83371686"/>
       <w:bookmarkStart w:id="35" w:name="_Toc83371970"/>
       <w:r>
+        <w:lastRenderedPageBreak/>
         <w:t>Future Improvements</w:t>
       </w:r>
       <w:bookmarkEnd w:id="33"/>
@@ -11244,7 +11310,6 @@
         </w:numPr>
       </w:pPr>
       <w:r>
-        <w:lastRenderedPageBreak/>
         <w:t xml:space="preserve">The sky's the limit!  Let's see what </w:t>
       </w:r>
       <w:r>

</xml_diff>

<commit_message>
Public Filters - add additional setup info.
</commit_message>
<xml_diff>
--- a/Docs/KTL - API Documentation.docx
+++ b/Docs/KTL - API Documentation.docx
@@ -599,15 +599,7 @@
     </w:p>
     <w:p>
       <w:r>
-        <w:t xml:space="preserve">//  </w:t>
-      </w:r>
-      <w:proofErr w:type="gramStart"/>
-      <w:r>
-        <w:t>.....</w:t>
-      </w:r>
-      <w:proofErr w:type="gramEnd"/>
-      <w:r>
-        <w:t>your code here....</w:t>
+        <w:t>//  .....your code here....</w:t>
       </w:r>
     </w:p>
     <w:p>
@@ -4034,13 +4026,8 @@
       <w:r>
         <w:t xml:space="preserve">This will </w:t>
       </w:r>
-      <w:proofErr w:type="gramStart"/>
-      <w:r>
-        <w:t>prevent from</w:t>
-      </w:r>
-      <w:proofErr w:type="gramEnd"/>
-      <w:r>
-        <w:t xml:space="preserve"> filtering on these fields, even if </w:t>
+      <w:r>
+        <w:t xml:space="preserve">prevent from filtering on these fields, even if </w:t>
       </w:r>
       <w:r>
         <w:t xml:space="preserve">they are </w:t>
@@ -4357,15 +4344,7 @@
       </w:r>
       <w:proofErr w:type="spellEnd"/>
       <w:r>
-        <w:t>:  The idle watchdog is an “inactivity timer”.  Each time a mouse click/</w:t>
-      </w:r>
-      <w:proofErr w:type="gramStart"/>
-      <w:r>
-        <w:t>move</w:t>
-      </w:r>
-      <w:proofErr w:type="gramEnd"/>
-      <w:r>
-        <w:t xml:space="preserve"> or a key press is detected, this is called.  After a given amount of time without activity, the </w:t>
+        <w:t xml:space="preserve">:  The idle watchdog is an “inactivity timer”.  Each time a mouse click/move or a key press is detected, this is called.  After a given amount of time without activity, the </w:t>
       </w:r>
       <w:proofErr w:type="spellStart"/>
       <w:r>
@@ -4772,14 +4751,7 @@
           <w:b/>
           <w:bCs/>
         </w:rPr>
-        <w:t>filter menu</w:t>
-      </w:r>
-      <w:r>
-        <w:rPr>
-          <w:b/>
-          <w:bCs/>
-        </w:rPr>
-        <w:t>s</w:t>
+        <w:t>filter menus</w:t>
       </w:r>
       <w:r>
         <w:t xml:space="preserve"> that only have one field</w:t>
@@ -4809,32 +4781,132 @@
         <w:t xml:space="preserve">special users </w:t>
       </w:r>
       <w:r>
+        <w:t xml:space="preserve">and visible to </w:t>
+      </w:r>
+      <w:r>
+        <w:t>everyone</w:t>
+      </w:r>
+      <w:r>
+        <w:t>.</w:t>
+      </w:r>
+    </w:p>
+    <w:p>
+      <w:r>
+        <w:t>First, y</w:t>
+      </w:r>
+      <w:r>
+        <w:t xml:space="preserve">ou need to </w:t>
+      </w:r>
+      <w:r>
+        <w:t xml:space="preserve">perform the </w:t>
+      </w:r>
+      <w:r>
+        <w:t xml:space="preserve">setup </w:t>
+      </w:r>
+      <w:r>
+        <w:t xml:space="preserve">of </w:t>
+      </w:r>
+      <w:r>
+        <w:t xml:space="preserve">the </w:t>
+      </w:r>
+      <w:hyperlink w:anchor="_iFrameWnd" w:history="1">
+        <w:r>
+          <w:rPr>
+            <w:rStyle w:val="Hyperlink"/>
+          </w:rPr>
+          <w:t>iFrameWnd</w:t>
+        </w:r>
+      </w:hyperlink>
+      <w:r>
+        <w:t xml:space="preserve"> and the </w:t>
+      </w:r>
+      <w:hyperlink w:anchor="_Heartbeat_Monitoring_and" w:history="1">
+        <w:r>
+          <w:rPr>
+            <w:rStyle w:val="Hyperlink"/>
+          </w:rPr>
+          <w:t>Heartbeat Monitoring and SW Update</w:t>
+        </w:r>
+      </w:hyperlink>
+      <w:r>
+        <w:t>.</w:t>
+      </w:r>
+    </w:p>
+    <w:p>
+      <w:r>
+        <w:t xml:space="preserve">Then, </w:t>
+      </w:r>
+      <w:r>
+        <w:t xml:space="preserve">create </w:t>
+      </w:r>
+      <w:r>
+        <w:t xml:space="preserve">a </w:t>
+      </w:r>
+      <w:r>
+        <w:rPr>
+          <w:b/>
+          <w:bCs/>
+        </w:rPr>
+        <w:t>Public Filters</w:t>
+      </w:r>
+      <w:r>
+        <w:t xml:space="preserve"> </w:t>
+      </w:r>
+      <w:r>
+        <w:t>role</w:t>
+      </w:r>
+      <w:r>
+        <w:t xml:space="preserve"> </w:t>
+      </w:r>
+      <w:r>
         <w:t xml:space="preserve">and </w:t>
       </w:r>
       <w:r>
-        <w:t xml:space="preserve">that are </w:t>
-      </w:r>
-      <w:r>
-        <w:t xml:space="preserve">visible to </w:t>
-      </w:r>
-      <w:r>
-        <w:t>everyone</w:t>
+        <w:t>assign it to the privileged users of your choice</w:t>
       </w:r>
       <w:r>
         <w:t>.</w:t>
       </w:r>
-    </w:p>
-    <w:p>
-      <w:r>
-        <w:t>First, y</w:t>
-      </w:r>
-      <w:r>
-        <w:t xml:space="preserve">ou need to create </w:t>
-      </w:r>
-      <w:r>
-        <w:t>the</w:t>
-      </w:r>
-      <w:r>
+      <w:r>
+        <w:t xml:space="preserve">  When they create their filters, they can </w:t>
+      </w:r>
+      <w:r>
+        <w:t>right-</w:t>
+      </w:r>
+      <w:r>
+        <w:t>click</w:t>
+      </w:r>
+      <w:r>
+        <w:t xml:space="preserve"> the assigned button to </w:t>
+      </w:r>
+      <w:r>
+        <w:t>open the popup menu, where an option is show</w:t>
+      </w:r>
+      <w:r>
+        <w:t>n</w:t>
+      </w:r>
+      <w:r>
+        <w:t xml:space="preserve">: </w:t>
+      </w:r>
+      <w:r>
+        <w:rPr>
+          <w:b/>
+          <w:bCs/>
+        </w:rPr>
+        <w:t>Public</w:t>
+      </w:r>
+      <w:r>
+        <w:rPr>
+          <w:b/>
+          <w:bCs/>
+        </w:rPr>
+        <w:t>:</w:t>
+      </w:r>
+      <w:r>
+        <w:rPr>
+          <w:b/>
+          <w:bCs/>
+        </w:rPr>
         <w:t xml:space="preserve"> </w:t>
       </w:r>
       <w:r>
@@ -4842,117 +4914,49 @@
           <w:b/>
           <w:bCs/>
         </w:rPr>
-        <w:t>Public Filters</w:t>
+        <w:t>Yes/No</w:t>
+      </w:r>
+      <w:r>
+        <w:t>.</w:t>
+      </w:r>
+      <w:r>
+        <w:t xml:space="preserve">  Clicking on it will broadcast the new filter to all users.  Within about 10 seconds, </w:t>
+      </w:r>
+      <w:r>
+        <w:t xml:space="preserve">they </w:t>
+      </w:r>
+      <w:r>
+        <w:t xml:space="preserve">will see it </w:t>
+      </w:r>
+      <w:r>
+        <w:t xml:space="preserve">appear </w:t>
+      </w:r>
+      <w:r>
+        <w:t>on all opened pages with that view</w:t>
+      </w:r>
+      <w:r>
+        <w:t>.  The</w:t>
       </w:r>
       <w:r>
         <w:t xml:space="preserve"> </w:t>
       </w:r>
       <w:r>
-        <w:rPr>
-          <w:b/>
-          <w:bCs/>
-        </w:rPr>
-        <w:t>role</w:t>
-      </w:r>
-      <w:r>
-        <w:t xml:space="preserve"> </w:t>
-      </w:r>
-      <w:r>
-        <w:t xml:space="preserve">and </w:t>
-      </w:r>
-      <w:r>
-        <w:t>assign it to the privileged users of your choice</w:t>
-      </w:r>
-      <w:r>
-        <w:t>.</w:t>
-      </w:r>
-      <w:r>
-        <w:t xml:space="preserve">  When they create their filters, they can </w:t>
-      </w:r>
-      <w:r>
-        <w:t>right-</w:t>
-      </w:r>
-      <w:r>
-        <w:t>click</w:t>
-      </w:r>
-      <w:r>
-        <w:t xml:space="preserve"> the assigned button</w:t>
-      </w:r>
-      <w:r>
-        <w:t xml:space="preserve"> to </w:t>
-      </w:r>
-      <w:r>
-        <w:t xml:space="preserve">open </w:t>
-      </w:r>
-      <w:r>
-        <w:t>the popup menu</w:t>
-      </w:r>
-      <w:r>
-        <w:t>, where an option is show</w:t>
-      </w:r>
-      <w:r>
-        <w:t>n</w:t>
-      </w:r>
-      <w:r>
-        <w:t xml:space="preserve">: </w:t>
-      </w:r>
-      <w:r>
-        <w:rPr>
-          <w:b/>
-          <w:bCs/>
-        </w:rPr>
         <w:t>Public</w:t>
       </w:r>
       <w:r>
-        <w:rPr>
-          <w:b/>
-          <w:bCs/>
-        </w:rPr>
-        <w:t>:</w:t>
-      </w:r>
-      <w:r>
-        <w:rPr>
-          <w:b/>
-          <w:bCs/>
-        </w:rPr>
-        <w:t xml:space="preserve"> </w:t>
-      </w:r>
-      <w:r>
-        <w:rPr>
-          <w:b/>
-          <w:bCs/>
-        </w:rPr>
-        <w:t>Yes/No</w:t>
-      </w:r>
-      <w:r>
-        <w:t>.</w:t>
-      </w:r>
-      <w:r>
-        <w:t xml:space="preserve">  Clicking on it will broadcast the new filter to all users.  Within about 10 seconds, you will see it </w:t>
-      </w:r>
-      <w:r>
-        <w:t xml:space="preserve">appear </w:t>
-      </w:r>
-      <w:r>
-        <w:t>on all opened pages with that view</w:t>
-      </w:r>
-      <w:r>
-        <w:t>.  The</w:t>
-      </w:r>
-      <w:r>
-        <w:t xml:space="preserve"> </w:t>
-      </w:r>
-      <w:r>
-        <w:t>Public</w:t>
-      </w:r>
-      <w:r>
         <w:t xml:space="preserve"> Filters are always located </w:t>
       </w:r>
       <w:r>
         <w:t xml:space="preserve">to </w:t>
       </w:r>
       <w:r>
-        <w:t xml:space="preserve">the left of </w:t>
+        <w:t xml:space="preserve">the </w:t>
+      </w:r>
+      <w:r>
+        <w:t>left</w:t>
+      </w:r>
+      <w:r>
+        <w:t xml:space="preserve"> of </w:t>
       </w:r>
       <w:r>
         <w:t xml:space="preserve">the other </w:t>
@@ -5269,6 +5273,7 @@
     </w:p>
     <w:p>
       <w:r>
+        <w:lastRenderedPageBreak/>
         <w:t xml:space="preserve">Usage:  In </w:t>
       </w:r>
       <w:r>
@@ -5314,465 +5319,462 @@
         <w:t xml:space="preserve">s value </w:t>
       </w:r>
       <w:r>
-        <w:t xml:space="preserve">(inline).  After submitting the change, a prompt will ask you if the value </w:t>
-      </w:r>
+        <w:t xml:space="preserve">(inline).  After submitting the change, a prompt will ask you if the value should also apply to all selected </w:t>
+      </w:r>
+      <w:r>
+        <w:t>records</w:t>
+      </w:r>
+      <w:r>
+        <w:t xml:space="preserve">.  Click yes to apply to all.  A confirmation </w:t>
+      </w:r>
+      <w:r>
+        <w:t xml:space="preserve">message will </w:t>
+      </w:r>
+      <w:r>
+        <w:t>pop up</w:t>
+      </w:r>
+      <w:r>
+        <w:t xml:space="preserve"> after </w:t>
+      </w:r>
+      <w:r>
+        <w:t>completion.</w:t>
+      </w:r>
+    </w:p>
+    <w:p>
+      <w:r>
+        <w:t>** Important note** the table's sort</w:t>
+      </w:r>
+      <w:r>
+        <w:t>+filter</w:t>
+      </w:r>
+      <w:r>
+        <w:t xml:space="preserve"> combination</w:t>
+      </w:r>
+      <w:r>
+        <w:t xml:space="preserve"> may cause your changes to disappear due to being out of scope.  This is normal.  You can prevent this by first choosing a sort</w:t>
+      </w:r>
+      <w:r>
+        <w:t>+filter</w:t>
+      </w:r>
+      <w:r>
+        <w:t xml:space="preserve"> </w:t>
+      </w:r>
+      <w:r>
+        <w:t xml:space="preserve">combination </w:t>
+      </w:r>
+      <w:r>
+        <w:t>that will not cause this</w:t>
+      </w:r>
+      <w:r>
+        <w:t xml:space="preserve">.  Ideally set the </w:t>
+      </w:r>
+      <w:r>
+        <w:t xml:space="preserve">filtering to show </w:t>
+      </w:r>
+      <w:r>
+        <w:t xml:space="preserve">only </w:t>
+      </w:r>
+      <w:r>
+        <w:t>a very restricted number o</w:t>
+      </w:r>
+      <w:r>
+        <w:t>f</w:t>
+      </w:r>
+      <w:r>
+        <w:t xml:space="preserve"> records, </w:t>
+      </w:r>
+      <w:r>
+        <w:t xml:space="preserve">but still </w:t>
+      </w:r>
+      <w:r>
+        <w:t>include</w:t>
+      </w:r>
+      <w:r>
+        <w:t xml:space="preserve"> the ones you need.  Experimenting with </w:t>
+      </w:r>
+      <w:r>
+        <w:t xml:space="preserve">only a few </w:t>
+      </w:r>
+      <w:r>
+        <w:t>records at a time</w:t>
+      </w:r>
+      <w:r>
+        <w:t xml:space="preserve"> (less than 10) </w:t>
+      </w:r>
+      <w:r>
+        <w:t xml:space="preserve">or even better “test records” </w:t>
+      </w:r>
+      <w:r>
+        <w:t xml:space="preserve">is recommended as a starting point.  If you've made an error, the process can be interrupted </w:t>
+      </w:r>
+      <w:r>
+        <w:t xml:space="preserve">(but not undone) </w:t>
+      </w:r>
+      <w:r>
+        <w:t>at any time b</w:t>
+      </w:r>
+      <w:r>
+        <w:t>y</w:t>
+      </w:r>
+      <w:r>
+        <w:t xml:space="preserve"> pressing F5 </w:t>
+      </w:r>
+      <w:r>
+        <w:t xml:space="preserve">to reload the </w:t>
+      </w:r>
+      <w:r>
+        <w:t>page.</w:t>
+      </w:r>
+    </w:p>
+    <w:p>
+      <w:pPr>
+        <w:pStyle w:val="Heading3"/>
+      </w:pPr>
+      <w:r>
+        <w:t>Bulk Delete</w:t>
+      </w:r>
+    </w:p>
+    <w:p>
+      <w:r>
+        <w:t>To use this feature, y</w:t>
+      </w:r>
+      <w:r>
+        <w:t>ou must</w:t>
+      </w:r>
+      <w:r>
+        <w:t>:</w:t>
+      </w:r>
+    </w:p>
+    <w:p>
+      <w:pPr>
+        <w:pStyle w:val="ListParagraph"/>
+        <w:numPr>
+          <w:ilvl w:val="0"/>
+          <w:numId w:val="36"/>
+        </w:numPr>
+      </w:pPr>
+      <w:r>
+        <w:t>E</w:t>
+      </w:r>
+      <w:r>
+        <w:t xml:space="preserve">nable </w:t>
+      </w:r>
+      <w:r>
+        <w:t xml:space="preserve">the </w:t>
+      </w:r>
+      <w:proofErr w:type="spellStart"/>
+      <w:r>
+        <w:t>bulkDelete</w:t>
+      </w:r>
+      <w:proofErr w:type="spellEnd"/>
+      <w:r>
+        <w:t xml:space="preserve"> flag</w:t>
+      </w:r>
+      <w:r>
+        <w:t xml:space="preserve"> in the </w:t>
+      </w:r>
+      <w:r>
+        <w:t>ktl.core.setCfg</w:t>
+      </w:r>
+      <w:r>
+        <w:t xml:space="preserve"> function</w:t>
+      </w:r>
+    </w:p>
+    <w:p>
+      <w:pPr>
+        <w:pStyle w:val="ListParagraph"/>
+        <w:numPr>
+          <w:ilvl w:val="0"/>
+          <w:numId w:val="36"/>
+        </w:numPr>
+      </w:pPr>
+      <w:r>
+        <w:t>C</w:t>
+      </w:r>
+      <w:r>
+        <w:t>reate an account role named "Bulk Delete" and assign it diligently to very trusty and liable users.</w:t>
+      </w:r>
+    </w:p>
+    <w:p>
+      <w:pPr>
+        <w:pStyle w:val="ListParagraph"/>
+        <w:numPr>
+          <w:ilvl w:val="0"/>
+          <w:numId w:val="36"/>
+        </w:numPr>
+      </w:pPr>
+      <w:r>
+        <w:t xml:space="preserve">For </w:t>
+      </w:r>
+      <w:r>
+        <w:t>each applicable table, a Delete action link must be added.</w:t>
+      </w:r>
+    </w:p>
+    <w:p>
+      <w:r>
+        <w:t>You will see two buttons appear:</w:t>
+      </w:r>
+    </w:p>
+    <w:p>
+      <w:pPr>
+        <w:pStyle w:val="ListParagraph"/>
+        <w:numPr>
+          <w:ilvl w:val="0"/>
+          <w:numId w:val="18"/>
+        </w:numPr>
+      </w:pPr>
+      <w:r>
+        <w:rPr>
+          <w:b/>
+          <w:bCs/>
+        </w:rPr>
+        <w:t>Delete Selected</w:t>
+      </w:r>
+      <w:r>
+        <w:t xml:space="preserve">:  Is enabled when at least one </w:t>
+      </w:r>
+      <w:r>
+        <w:t xml:space="preserve">record </w:t>
+      </w:r>
+      <w:r>
+        <w:t>is selected</w:t>
+      </w:r>
+    </w:p>
+    <w:p>
+      <w:pPr>
+        <w:pStyle w:val="ListParagraph"/>
+        <w:numPr>
+          <w:ilvl w:val="0"/>
+          <w:numId w:val="18"/>
+        </w:numPr>
+      </w:pPr>
+      <w:r>
+        <w:rPr>
+          <w:b/>
+          <w:bCs/>
+        </w:rPr>
+        <w:t>Delete All</w:t>
+      </w:r>
+      <w:r>
+        <w:t xml:space="preserve">:  Is enabled when </w:t>
+      </w:r>
+      <w:r>
+        <w:t>"</w:t>
+      </w:r>
+      <w:r>
+        <w:t xml:space="preserve">Add </w:t>
+      </w:r>
+      <w:r>
+        <w:t xml:space="preserve">filters" </w:t>
+      </w:r>
+      <w:r>
+        <w:t>is used.  The checkboxes are ignored, and the process will keep deleting records until none is left, flipping through pages automatically.</w:t>
+      </w:r>
+    </w:p>
+    <w:p>
+      <w:r>
+        <w:t>If you've made an error, the process can be interrupted (but not undone) at any time b</w:t>
+      </w:r>
+      <w:r>
+        <w:t>y</w:t>
+      </w:r>
+      <w:r>
+        <w:t xml:space="preserve"> pressing F5 to reload the page.</w:t>
+      </w:r>
+    </w:p>
+    <w:p>
+      <w:pPr>
+        <w:pStyle w:val="Heading3"/>
+      </w:pPr>
+      <w:r>
+        <w:t>Functions</w:t>
+      </w:r>
+    </w:p>
+    <w:p>
+      <w:pPr>
+        <w:pStyle w:val="ListParagraph"/>
+        <w:numPr>
+          <w:ilvl w:val="0"/>
+          <w:numId w:val="18"/>
+        </w:numPr>
+      </w:pPr>
+      <w:proofErr w:type="spellStart"/>
+      <w:r>
+        <w:rPr>
+          <w:b/>
+          <w:bCs/>
+        </w:rPr>
+        <w:t>deleteRecords</w:t>
+      </w:r>
+      <w:proofErr w:type="spellEnd"/>
+      <w:r>
+        <w:t xml:space="preserve">:  Used internally by bulk </w:t>
+      </w:r>
+      <w:r>
+        <w:t xml:space="preserve">delete </w:t>
+      </w:r>
+      <w:r>
+        <w:t xml:space="preserve">to delete an array of records </w:t>
+      </w:r>
+      <w:r>
+        <w:t>but</w:t>
+      </w:r>
+      <w:r>
+        <w:t xml:space="preserve"> may be used elsewhere </w:t>
+      </w:r>
+      <w:r>
+        <w:t xml:space="preserve">by </w:t>
+      </w:r>
+      <w:r>
+        <w:t xml:space="preserve">your </w:t>
+      </w:r>
+      <w:r>
+        <w:t>a</w:t>
+      </w:r>
+      <w:r>
+        <w:t xml:space="preserve">pp if </w:t>
+      </w:r>
+      <w:r>
+        <w:t xml:space="preserve">ever </w:t>
+      </w:r>
+      <w:r>
+        <w:t>needed.</w:t>
+      </w:r>
+    </w:p>
+    <w:p>
+      <w:pPr>
+        <w:pStyle w:val="Heading2"/>
+      </w:pPr>
+      <w:r>
+        <w:t>Account</w:t>
+      </w:r>
+    </w:p>
+    <w:p>
+      <w:pPr>
+        <w:pStyle w:val="Heading3"/>
+      </w:pPr>
+      <w:r>
+        <w:t>Usage</w:t>
+      </w:r>
+    </w:p>
+    <w:p>
+      <w:r>
+        <w:t xml:space="preserve">Provides </w:t>
+      </w:r>
+      <w:r>
+        <w:t xml:space="preserve">features for the </w:t>
+      </w:r>
+      <w:r>
+        <w:t>currently logged-in account</w:t>
+      </w:r>
+      <w:r>
+        <w:t>.</w:t>
+      </w:r>
+    </w:p>
+    <w:p>
+      <w:pPr>
+        <w:pStyle w:val="Heading3"/>
+      </w:pPr>
+      <w:r>
+        <w:t>Functions</w:t>
+      </w:r>
+    </w:p>
+    <w:p>
+      <w:pPr>
+        <w:pStyle w:val="ListParagraph"/>
+        <w:numPr>
+          <w:ilvl w:val="0"/>
+          <w:numId w:val="18"/>
+        </w:numPr>
+      </w:pPr>
+      <w:proofErr w:type="spellStart"/>
+      <w:r>
+        <w:rPr>
+          <w:b/>
+          <w:bCs/>
+        </w:rPr>
+        <w:t>isDeveloper</w:t>
+      </w:r>
+      <w:proofErr w:type="spellEnd"/>
+      <w:r>
+        <w:t>:  Check if the list of role</w:t>
+      </w:r>
+      <w:r>
+        <w:t xml:space="preserve"> names </w:t>
+      </w:r>
+      <w:r>
+        <w:t>contain</w:t>
+      </w:r>
+      <w:r>
+        <w:t>s</w:t>
+      </w:r>
+      <w:r>
+        <w:t xml:space="preserve"> "Developer"</w:t>
+      </w:r>
+    </w:p>
+    <w:p>
+      <w:pPr>
+        <w:pStyle w:val="ListParagraph"/>
+        <w:numPr>
+          <w:ilvl w:val="0"/>
+          <w:numId w:val="18"/>
+        </w:numPr>
+      </w:pPr>
+      <w:proofErr w:type="spellStart"/>
+      <w:r>
+        <w:rPr>
+          <w:b/>
+          <w:bCs/>
+        </w:rPr>
+        <w:t>isLoggedIn</w:t>
+      </w:r>
+      <w:proofErr w:type="spellEnd"/>
+      <w:r>
+        <w:t xml:space="preserve">:  Returns </w:t>
+      </w:r>
+      <w:r>
+        <w:t xml:space="preserve">false if </w:t>
+      </w:r>
+      <w:proofErr w:type="spellStart"/>
+      <w:r>
+        <w:t>Knack.getUserAttributes</w:t>
+      </w:r>
+      <w:proofErr w:type="spellEnd"/>
+      <w:r>
+        <w:t xml:space="preserve">() </w:t>
+      </w:r>
+      <w:r>
+        <w:t xml:space="preserve">is not </w:t>
+      </w:r>
+      <w:r>
+        <w:t>"</w:t>
+      </w:r>
+      <w:r>
+        <w:t>No user found</w:t>
+      </w:r>
+      <w:r>
+        <w:t>"</w:t>
+      </w:r>
+      <w:r>
+        <w:t xml:space="preserve"> (</w:t>
+      </w:r>
+      <w:r>
+        <w:t>not logged-in</w:t>
+      </w:r>
+      <w:r>
+        <w:t>)</w:t>
+      </w:r>
+      <w:r>
+        <w:t>.</w:t>
+      </w:r>
+    </w:p>
+    <w:p>
+      <w:pPr>
+        <w:pStyle w:val="Heading2"/>
+      </w:pPr>
+      <w:bookmarkStart w:id="12" w:name="_Ref81422920"/>
       <w:r>
         <w:lastRenderedPageBreak/>
-        <w:t xml:space="preserve">should also apply to all selected </w:t>
-      </w:r>
-      <w:r>
-        <w:t>records</w:t>
-      </w:r>
-      <w:r>
-        <w:t xml:space="preserve">.  Click yes to apply to all.  A confirmation </w:t>
-      </w:r>
-      <w:r>
-        <w:t xml:space="preserve">message will </w:t>
-      </w:r>
-      <w:r>
-        <w:t>pop up</w:t>
-      </w:r>
-      <w:r>
-        <w:t xml:space="preserve"> after </w:t>
-      </w:r>
-      <w:r>
-        <w:t>completion.</w:t>
-      </w:r>
-    </w:p>
-    <w:p>
-      <w:r>
-        <w:t>** Important note** the table's sort</w:t>
-      </w:r>
-      <w:r>
-        <w:t>+filter</w:t>
-      </w:r>
-      <w:r>
-        <w:t xml:space="preserve"> combination</w:t>
-      </w:r>
-      <w:r>
-        <w:t xml:space="preserve"> may cause your changes to disappear due to being out of scope.  This is normal.  You can prevent this by first choosing a sort</w:t>
-      </w:r>
-      <w:r>
-        <w:t>+filter</w:t>
-      </w:r>
-      <w:r>
-        <w:t xml:space="preserve"> </w:t>
-      </w:r>
-      <w:r>
-        <w:t xml:space="preserve">combination </w:t>
-      </w:r>
-      <w:r>
-        <w:t>that will not cause this</w:t>
-      </w:r>
-      <w:r>
-        <w:t xml:space="preserve">.  Ideally set the </w:t>
-      </w:r>
-      <w:r>
-        <w:t xml:space="preserve">filtering to show </w:t>
-      </w:r>
-      <w:r>
-        <w:t xml:space="preserve">only </w:t>
-      </w:r>
-      <w:r>
-        <w:t>a very restricted number o</w:t>
-      </w:r>
-      <w:r>
-        <w:t>f</w:t>
-      </w:r>
-      <w:r>
-        <w:t xml:space="preserve"> records, </w:t>
-      </w:r>
-      <w:r>
-        <w:t xml:space="preserve">but still </w:t>
-      </w:r>
-      <w:r>
-        <w:t>include</w:t>
-      </w:r>
-      <w:r>
-        <w:t xml:space="preserve"> the ones you need.  Experimenting with </w:t>
-      </w:r>
-      <w:r>
-        <w:t xml:space="preserve">only a few </w:t>
-      </w:r>
-      <w:r>
-        <w:t>records at a time</w:t>
-      </w:r>
-      <w:r>
-        <w:t xml:space="preserve"> (less than 10) </w:t>
-      </w:r>
-      <w:r>
-        <w:t xml:space="preserve">or even better “test records” </w:t>
-      </w:r>
-      <w:r>
-        <w:t xml:space="preserve">is recommended as a starting point.  If you've made an error, the process can be interrupted </w:t>
-      </w:r>
-      <w:r>
-        <w:t xml:space="preserve">(but not undone) </w:t>
-      </w:r>
-      <w:r>
-        <w:t>at any time b</w:t>
-      </w:r>
-      <w:r>
-        <w:t>y</w:t>
-      </w:r>
-      <w:r>
-        <w:t xml:space="preserve"> pressing F5 </w:t>
-      </w:r>
-      <w:r>
-        <w:t xml:space="preserve">to reload the </w:t>
-      </w:r>
-      <w:r>
-        <w:t>page.</w:t>
-      </w:r>
-    </w:p>
-    <w:p>
-      <w:pPr>
-        <w:pStyle w:val="Heading3"/>
-      </w:pPr>
-      <w:r>
-        <w:t>Bulk Delete</w:t>
-      </w:r>
-    </w:p>
-    <w:p>
-      <w:r>
-        <w:t>To use this feature, y</w:t>
-      </w:r>
-      <w:r>
-        <w:t>ou must</w:t>
-      </w:r>
-      <w:r>
-        <w:t>:</w:t>
-      </w:r>
-    </w:p>
-    <w:p>
-      <w:pPr>
-        <w:pStyle w:val="ListParagraph"/>
-        <w:numPr>
-          <w:ilvl w:val="0"/>
-          <w:numId w:val="36"/>
-        </w:numPr>
-      </w:pPr>
-      <w:r>
-        <w:t>E</w:t>
-      </w:r>
-      <w:r>
-        <w:t xml:space="preserve">nable </w:t>
-      </w:r>
-      <w:r>
-        <w:t xml:space="preserve">the </w:t>
-      </w:r>
-      <w:proofErr w:type="spellStart"/>
-      <w:r>
-        <w:t>bulkDelete</w:t>
-      </w:r>
-      <w:proofErr w:type="spellEnd"/>
-      <w:r>
-        <w:t xml:space="preserve"> flag</w:t>
-      </w:r>
-      <w:r>
-        <w:t xml:space="preserve"> in the </w:t>
-      </w:r>
-      <w:r>
-        <w:t>ktl.core.setCfg</w:t>
-      </w:r>
-      <w:r>
-        <w:t xml:space="preserve"> function</w:t>
-      </w:r>
-    </w:p>
-    <w:p>
-      <w:pPr>
-        <w:pStyle w:val="ListParagraph"/>
-        <w:numPr>
-          <w:ilvl w:val="0"/>
-          <w:numId w:val="36"/>
-        </w:numPr>
-      </w:pPr>
-      <w:r>
-        <w:t>C</w:t>
-      </w:r>
-      <w:r>
-        <w:t>reate an account role named "Bulk Delete" and assign it diligently to very trusty and liable users.</w:t>
-      </w:r>
-    </w:p>
-    <w:p>
-      <w:pPr>
-        <w:pStyle w:val="ListParagraph"/>
-        <w:numPr>
-          <w:ilvl w:val="0"/>
-          <w:numId w:val="36"/>
-        </w:numPr>
-      </w:pPr>
-      <w:r>
-        <w:t xml:space="preserve">For </w:t>
-      </w:r>
-      <w:r>
-        <w:t>each applicable table, a Delete action link must be added.</w:t>
-      </w:r>
-    </w:p>
-    <w:p>
-      <w:r>
-        <w:t>You will see two buttons appear:</w:t>
-      </w:r>
-    </w:p>
-    <w:p>
-      <w:pPr>
-        <w:pStyle w:val="ListParagraph"/>
-        <w:numPr>
-          <w:ilvl w:val="0"/>
-          <w:numId w:val="18"/>
-        </w:numPr>
-      </w:pPr>
-      <w:r>
-        <w:rPr>
-          <w:b/>
-          <w:bCs/>
-        </w:rPr>
-        <w:t>Delete Selected</w:t>
-      </w:r>
-      <w:r>
-        <w:t xml:space="preserve">:  Is enabled when at least one </w:t>
-      </w:r>
-      <w:r>
-        <w:t xml:space="preserve">record </w:t>
-      </w:r>
-      <w:r>
-        <w:t>is selected</w:t>
-      </w:r>
-    </w:p>
-    <w:p>
-      <w:pPr>
-        <w:pStyle w:val="ListParagraph"/>
-        <w:numPr>
-          <w:ilvl w:val="0"/>
-          <w:numId w:val="18"/>
-        </w:numPr>
-      </w:pPr>
-      <w:r>
-        <w:rPr>
-          <w:b/>
-          <w:bCs/>
-        </w:rPr>
-        <w:t>Delete All</w:t>
-      </w:r>
-      <w:r>
-        <w:t xml:space="preserve">:  Is enabled when </w:t>
-      </w:r>
-      <w:r>
-        <w:t>"</w:t>
-      </w:r>
-      <w:r>
-        <w:t xml:space="preserve">Add </w:t>
-      </w:r>
-      <w:r>
-        <w:t xml:space="preserve">filters" </w:t>
-      </w:r>
-      <w:r>
-        <w:t>is used.  The checkboxes are ignored, and the process will keep deleting records until none is left, flipping through pages automatically.</w:t>
-      </w:r>
-    </w:p>
-    <w:p>
-      <w:r>
-        <w:t>If you've made an error, the process can be interrupted (but not undone) at any time b</w:t>
-      </w:r>
-      <w:r>
-        <w:t>y</w:t>
-      </w:r>
-      <w:r>
-        <w:t xml:space="preserve"> pressing F5 to reload the page.</w:t>
-      </w:r>
-    </w:p>
-    <w:p>
-      <w:pPr>
-        <w:pStyle w:val="Heading3"/>
-      </w:pPr>
-      <w:r>
-        <w:t>Functions</w:t>
-      </w:r>
-    </w:p>
-    <w:p>
-      <w:pPr>
-        <w:pStyle w:val="ListParagraph"/>
-        <w:numPr>
-          <w:ilvl w:val="0"/>
-          <w:numId w:val="18"/>
-        </w:numPr>
-      </w:pPr>
-      <w:proofErr w:type="spellStart"/>
-      <w:r>
-        <w:rPr>
-          <w:b/>
-          <w:bCs/>
-        </w:rPr>
-        <w:t>deleteRecords</w:t>
-      </w:r>
-      <w:proofErr w:type="spellEnd"/>
-      <w:r>
-        <w:t xml:space="preserve">:  Used internally by bulk </w:t>
-      </w:r>
-      <w:r>
-        <w:t xml:space="preserve">delete </w:t>
-      </w:r>
-      <w:r>
-        <w:t xml:space="preserve">to delete an array of records </w:t>
-      </w:r>
-      <w:r>
-        <w:t>but</w:t>
-      </w:r>
-      <w:r>
-        <w:t xml:space="preserve"> may be used elsewhere </w:t>
-      </w:r>
-      <w:r>
-        <w:t xml:space="preserve">by </w:t>
-      </w:r>
-      <w:r>
-        <w:t xml:space="preserve">your </w:t>
-      </w:r>
-      <w:r>
-        <w:t>a</w:t>
-      </w:r>
-      <w:r>
-        <w:t xml:space="preserve">pp if </w:t>
-      </w:r>
-      <w:r>
-        <w:t xml:space="preserve">ever </w:t>
-      </w:r>
-      <w:r>
-        <w:t>needed.</w:t>
-      </w:r>
-    </w:p>
-    <w:p>
-      <w:pPr>
-        <w:pStyle w:val="Heading2"/>
-      </w:pPr>
-      <w:r>
-        <w:t>Account</w:t>
-      </w:r>
-    </w:p>
-    <w:p>
-      <w:pPr>
-        <w:pStyle w:val="Heading3"/>
-      </w:pPr>
-      <w:r>
-        <w:t>Usage</w:t>
-      </w:r>
-    </w:p>
-    <w:p>
-      <w:r>
-        <w:t xml:space="preserve">Provides </w:t>
-      </w:r>
-      <w:r>
-        <w:t xml:space="preserve">features for the </w:t>
-      </w:r>
-      <w:r>
-        <w:t>currently logged-in account</w:t>
-      </w:r>
-      <w:r>
-        <w:t>.</w:t>
-      </w:r>
-    </w:p>
-    <w:p>
-      <w:pPr>
-        <w:pStyle w:val="Heading3"/>
-      </w:pPr>
-      <w:r>
-        <w:t>Functions</w:t>
-      </w:r>
-    </w:p>
-    <w:p>
-      <w:pPr>
-        <w:pStyle w:val="ListParagraph"/>
-        <w:numPr>
-          <w:ilvl w:val="0"/>
-          <w:numId w:val="18"/>
-        </w:numPr>
-      </w:pPr>
-      <w:proofErr w:type="spellStart"/>
-      <w:r>
-        <w:rPr>
-          <w:b/>
-          <w:bCs/>
-        </w:rPr>
-        <w:t>isDeveloper</w:t>
-      </w:r>
-      <w:proofErr w:type="spellEnd"/>
-      <w:r>
-        <w:t>:  Check if the list of role</w:t>
-      </w:r>
-      <w:r>
-        <w:t xml:space="preserve"> names </w:t>
-      </w:r>
-      <w:r>
-        <w:t>contain</w:t>
-      </w:r>
-      <w:r>
-        <w:t>s</w:t>
-      </w:r>
-      <w:r>
-        <w:t xml:space="preserve"> "Developer"</w:t>
-      </w:r>
-    </w:p>
-    <w:p>
-      <w:pPr>
-        <w:pStyle w:val="ListParagraph"/>
-        <w:numPr>
-          <w:ilvl w:val="0"/>
-          <w:numId w:val="18"/>
-        </w:numPr>
-      </w:pPr>
-      <w:proofErr w:type="spellStart"/>
-      <w:r>
-        <w:rPr>
-          <w:b/>
-          <w:bCs/>
-        </w:rPr>
-        <w:t>isLoggedIn</w:t>
-      </w:r>
-      <w:proofErr w:type="spellEnd"/>
-      <w:r>
-        <w:t xml:space="preserve">:  Returns </w:t>
-      </w:r>
-      <w:r>
-        <w:t xml:space="preserve">false if </w:t>
-      </w:r>
-      <w:proofErr w:type="spellStart"/>
-      <w:r>
-        <w:t>Knack.getUserAttributes</w:t>
-      </w:r>
-      <w:proofErr w:type="spellEnd"/>
-      <w:r>
-        <w:t xml:space="preserve">() </w:t>
-      </w:r>
-      <w:r>
-        <w:t xml:space="preserve">is not </w:t>
-      </w:r>
-      <w:r>
-        <w:t>"</w:t>
-      </w:r>
-      <w:r>
-        <w:t>No user found</w:t>
-      </w:r>
-      <w:r>
-        <w:t>"</w:t>
-      </w:r>
-      <w:r>
-        <w:t xml:space="preserve"> (</w:t>
-      </w:r>
-      <w:r>
-        <w:t>not logged-in</w:t>
-      </w:r>
-      <w:r>
-        <w:t>)</w:t>
-      </w:r>
-      <w:r>
-        <w:t>.</w:t>
-      </w:r>
-    </w:p>
-    <w:p>
-      <w:pPr>
-        <w:pStyle w:val="Heading2"/>
-      </w:pPr>
-      <w:bookmarkStart w:id="12" w:name="_Ref81422920"/>
-      <w:r>
         <w:t>User Preferences</w:t>
       </w:r>
       <w:bookmarkEnd w:id="12"/>
@@ -5830,7 +5832,6 @@
         <w:pStyle w:val="Heading3"/>
       </w:pPr>
       <w:r>
-        <w:lastRenderedPageBreak/>
         <w:t>Functions</w:t>
       </w:r>
     </w:p>
@@ -6303,6 +6304,7 @@
         <w:pStyle w:val="Heading2"/>
       </w:pPr>
       <w:r>
+        <w:lastRenderedPageBreak/>
         <w:t>Debug Window</w:t>
       </w:r>
     </w:p>
@@ -6336,7 +6338,6 @@
         <w:pStyle w:val="Heading3"/>
       </w:pPr>
       <w:r>
-        <w:lastRenderedPageBreak/>
         <w:t>Functions</w:t>
       </w:r>
     </w:p>
@@ -6602,18 +6603,10 @@
         <w:t>ogging categories</w:t>
       </w:r>
       <w:r>
-        <w:t xml:space="preserve"> </w:t>
-      </w:r>
-      <w:proofErr w:type="gramStart"/>
-      <w:r>
-        <w:t>are</w:t>
-      </w:r>
-      <w:r>
-        <w:t>:</w:t>
-      </w:r>
-      <w:proofErr w:type="gramEnd"/>
-      <w:r>
-        <w:t xml:space="preserve">  </w:t>
+        <w:t xml:space="preserve"> are</w:t>
+      </w:r>
+      <w:r>
+        <w:t xml:space="preserve">:  </w:t>
       </w:r>
       <w:r>
         <w:t xml:space="preserve">User </w:t>
@@ -6910,6 +6903,7 @@
         </w:numPr>
       </w:pPr>
       <w:r>
+        <w:lastRenderedPageBreak/>
         <w:t xml:space="preserve">Login, </w:t>
       </w:r>
       <w:r>
@@ -7032,7 +7026,6 @@
           <w:b/>
           <w:bCs/>
         </w:rPr>
-        <w:lastRenderedPageBreak/>
         <w:t>monitorActivity</w:t>
       </w:r>
       <w:proofErr w:type="spellEnd"/>
@@ -7641,6 +7634,7 @@
           <w:b/>
           <w:bCs/>
         </w:rPr>
+        <w:lastRenderedPageBreak/>
         <w:t>rgbToHsl</w:t>
       </w:r>
       <w:proofErr w:type="spellEnd"/>
@@ -7729,11 +7723,7 @@
         <w:t xml:space="preserve">to do it </w:t>
       </w:r>
       <w:r>
-        <w:t xml:space="preserve">is to install GitHub and “clone” the repository locally.  You will find this under the green “&lt; &gt; Code” button at </w:t>
-      </w:r>
-      <w:r>
-        <w:lastRenderedPageBreak/>
-        <w:t xml:space="preserve">top right of this page.  Alternatively, you can use “Download ZIP” under that same button.  In that case, you will </w:t>
+        <w:t xml:space="preserve">is to install GitHub and “clone” the repository locally.  You will find this under the green “&lt; &gt; Code” button at top right of this page.  Alternatively, you can use “Download ZIP” under that same button.  In that case, you will </w:t>
       </w:r>
       <w:r>
         <w:t xml:space="preserve">need </w:t>
@@ -8235,6 +8225,7 @@
         <w:pStyle w:val="Heading3"/>
       </w:pPr>
       <w:r>
+        <w:lastRenderedPageBreak/>
         <w:t>Cons</w:t>
       </w:r>
     </w:p>
@@ -8285,7 +8276,6 @@
         </w:numPr>
       </w:pPr>
       <w:r>
-        <w:lastRenderedPageBreak/>
         <w:t>Use the default</w:t>
       </w:r>
       <w:r>
@@ -8409,15 +8399,7 @@
         <w:t xml:space="preserve"> </w:t>
       </w:r>
       <w:r>
-        <w:t xml:space="preserve">.  The extension .bat is only for </w:t>
-      </w:r>
-      <w:proofErr w:type="gramStart"/>
-      <w:r>
-        <w:t>Windows</w:t>
-      </w:r>
-      <w:proofErr w:type="gramEnd"/>
-      <w:r>
-        <w:t xml:space="preserve"> but it can be rewritten a .sh (shell script) for Linux and </w:t>
+        <w:t xml:space="preserve">.  The extension .bat is only for Windows but it can be rewritten a .sh (shell script) for Linux and </w:t>
       </w:r>
       <w:r>
         <w:t>MacOS</w:t>
@@ -8668,6 +8650,7 @@
         <w:pStyle w:val="Heading2"/>
       </w:pPr>
       <w:r>
+        <w:lastRenderedPageBreak/>
         <w:t>C</w:t>
       </w:r>
       <w:r>
@@ -8916,7 +8899,6 @@
         <w:pStyle w:val="Heading3"/>
       </w:pPr>
       <w:r>
-        <w:lastRenderedPageBreak/>
         <w:t>Pros</w:t>
       </w:r>
     </w:p>
@@ -9349,6 +9331,7 @@
       <w:bookmarkEnd w:id="20"/>
       <w:bookmarkEnd w:id="21"/>
       <w:r>
+        <w:lastRenderedPageBreak/>
         <w:t xml:space="preserve">Hybrid Mode - </w:t>
       </w:r>
       <w:r>
@@ -9397,7 +9380,6 @@
     </w:p>
     <w:p>
       <w:r>
-        <w:lastRenderedPageBreak/>
         <w:t>With Hybrid Mode, it is also possible to switch back and forth between the ACB and CLS modes instantly. See</w:t>
       </w:r>
       <w:r>
@@ -9703,6 +9685,7 @@
     </w:p>
     <w:p>
       <w:r>
+        <w:lastRenderedPageBreak/>
         <w:t xml:space="preserve">*Note:  If you’re using the ACB mode, you should never edit the generated ACB file directly.  </w:t>
       </w:r>
       <w:r>
@@ -9860,7 +9843,6 @@
         </w:numPr>
       </w:pPr>
       <w:r>
-        <w:lastRenderedPageBreak/>
         <w:t xml:space="preserve">Remote </w:t>
       </w:r>
       <w:r>
@@ -10227,6 +10209,7 @@
         </w:numPr>
       </w:pPr>
       <w:r>
+        <w:lastRenderedPageBreak/>
         <w:t xml:space="preserve">In the iFrameWnd page, add a view:  Type: Details, For: Logged-in Account.  Once the view is added, remove all fields, then add User Prefs.  Set the view title to </w:t>
       </w:r>
       <w:r>
@@ -10392,7 +10375,6 @@
         </w:numPr>
       </w:pPr>
       <w:r>
-        <w:lastRenderedPageBreak/>
         <w:t>You will see 4 new checkboxes (dynamically generated by code)</w:t>
       </w:r>
       <w:r>
@@ -10490,6 +10472,8 @@
       <w:pPr>
         <w:pStyle w:val="Heading4"/>
       </w:pPr>
+      <w:bookmarkStart w:id="38" w:name="_Heartbeat_Monitoring_and"/>
+      <w:bookmarkEnd w:id="38"/>
       <w:r>
         <w:t>Heartbeat Monitoring</w:t>
       </w:r>
@@ -10895,6 +10879,7 @@
         <w:spacing w:after="160" w:line="259" w:lineRule="auto"/>
       </w:pPr>
       <w:r>
+        <w:lastRenderedPageBreak/>
         <w:t xml:space="preserve">In the </w:t>
       </w:r>
       <w:r>
@@ -11158,11 +11143,7 @@
         <w:t xml:space="preserve">, </w:t>
       </w:r>
       <w:r>
-        <w:t xml:space="preserve">Online, LOC HB, UTC HB, UTC Last Activity, SW Version and User </w:t>
-      </w:r>
-      <w:r>
-        <w:lastRenderedPageBreak/>
-        <w:t>Prefs.</w:t>
+        <w:t>Online, LOC HB, UTC HB, UTC Last Activity, SW Version and User Prefs.</w:t>
       </w:r>
       <w:r>
         <w:t xml:space="preserve">  This view will refresh itself every minute, so you can assess the presence, latest activity and SW </w:t>
@@ -11212,18 +11193,10 @@
         <w:t xml:space="preserve">also </w:t>
       </w:r>
       <w:r>
-        <w:t xml:space="preserve">have some existing code that does it with API </w:t>
-      </w:r>
-      <w:proofErr w:type="gramStart"/>
-      <w:r>
-        <w:t>calls</w:t>
-      </w:r>
-      <w:r>
-        <w:t>, but</w:t>
-      </w:r>
-      <w:proofErr w:type="gramEnd"/>
-      <w:r>
-        <w:t xml:space="preserve"> need to add </w:t>
+        <w:t>have some existing code that does it with API calls</w:t>
+      </w:r>
+      <w:r>
+        <w:t xml:space="preserve">, but need to add </w:t>
       </w:r>
       <w:r>
         <w:t>it to the KTL soon</w:t>
@@ -11251,10 +11224,10 @@
       <w:pPr>
         <w:pStyle w:val="Heading4"/>
       </w:pPr>
-      <w:bookmarkStart w:id="38" w:name="_User_Preferences"/>
-      <w:bookmarkStart w:id="39" w:name="_Account_Logging"/>
-      <w:bookmarkEnd w:id="38"/>
+      <w:bookmarkStart w:id="39" w:name="_User_Preferences"/>
+      <w:bookmarkStart w:id="40" w:name="_Account_Logging"/>
       <w:bookmarkEnd w:id="39"/>
+      <w:bookmarkEnd w:id="40"/>
       <w:r>
         <w:t>Account Logging</w:t>
       </w:r>
@@ -11665,6 +11638,7 @@
         <w:spacing w:after="160" w:line="259" w:lineRule="auto"/>
       </w:pPr>
       <w:r>
+        <w:lastRenderedPageBreak/>
         <w:t>Set the v</w:t>
       </w:r>
       <w:r>
@@ -11816,14 +11790,13 @@
       <w:pPr>
         <w:pStyle w:val="Heading4"/>
       </w:pPr>
-      <w:bookmarkStart w:id="40" w:name="_User_Filters"/>
-      <w:bookmarkStart w:id="41" w:name="_Ref122169720"/>
-      <w:bookmarkEnd w:id="40"/>
-      <w:r>
-        <w:lastRenderedPageBreak/>
+      <w:bookmarkStart w:id="41" w:name="_User_Filters"/>
+      <w:bookmarkStart w:id="42" w:name="_Ref122169720"/>
+      <w:bookmarkEnd w:id="41"/>
+      <w:r>
         <w:t>User Filters</w:t>
       </w:r>
-      <w:bookmarkEnd w:id="41"/>
+      <w:bookmarkEnd w:id="42"/>
     </w:p>
     <w:p>
       <w:r>
@@ -12334,15 +12307,16 @@
       <w:pPr>
         <w:pStyle w:val="Heading1"/>
       </w:pPr>
-      <w:bookmarkStart w:id="42" w:name="_Toc83371658"/>
-      <w:bookmarkStart w:id="43" w:name="_Toc83371686"/>
-      <w:bookmarkStart w:id="44" w:name="_Toc83371970"/>
-      <w:r>
+      <w:bookmarkStart w:id="43" w:name="_Toc83371658"/>
+      <w:bookmarkStart w:id="44" w:name="_Toc83371686"/>
+      <w:bookmarkStart w:id="45" w:name="_Toc83371970"/>
+      <w:r>
+        <w:lastRenderedPageBreak/>
         <w:t>Future Improvements</w:t>
       </w:r>
-      <w:bookmarkEnd w:id="42"/>
       <w:bookmarkEnd w:id="43"/>
       <w:bookmarkEnd w:id="44"/>
+      <w:bookmarkEnd w:id="45"/>
     </w:p>
     <w:p>
       <w:pPr>
@@ -12407,16 +12381,16 @@
       <w:pPr>
         <w:pStyle w:val="Heading1"/>
       </w:pPr>
-      <w:bookmarkStart w:id="45" w:name="_Toc83371659"/>
-      <w:bookmarkStart w:id="46" w:name="_Toc83371687"/>
-      <w:bookmarkStart w:id="47" w:name="_Toc83371971"/>
+      <w:bookmarkStart w:id="46" w:name="_Toc83371659"/>
+      <w:bookmarkStart w:id="47" w:name="_Toc83371687"/>
+      <w:bookmarkStart w:id="48" w:name="_Toc83371971"/>
       <w:proofErr w:type="spellStart"/>
       <w:r>
         <w:t>Conlusion</w:t>
       </w:r>
-      <w:bookmarkEnd w:id="45"/>
       <w:bookmarkEnd w:id="46"/>
       <w:bookmarkEnd w:id="47"/>
+      <w:bookmarkEnd w:id="48"/>
       <w:proofErr w:type="spellEnd"/>
     </w:p>
     <w:p>
@@ -12664,7 +12638,6 @@
               <w:lang w:val="fr-CA"/>
             </w:rPr>
           </w:pPr>
-          <w:proofErr w:type="gramStart"/>
           <w:r>
             <w:rPr>
               <w:rFonts w:ascii="Verdana" w:hAnsi="Verdana"/>
@@ -12692,7 +12665,6 @@
             </w:rPr>
             <w:t>|</w:t>
           </w:r>
-          <w:proofErr w:type="gramEnd"/>
           <w:r>
             <w:rPr>
               <w:rFonts w:ascii="Verdana" w:hAnsi="Verdana"/>

</xml_diff>

<commit_message>
Quick tryout link fix.
</commit_message>
<xml_diff>
--- a/Docs/KTL - API Documentation.docx
+++ b/Docs/KTL - API Documentation.docx
@@ -512,10 +512,10 @@
         <w:t>to read all this now</w:t>
       </w:r>
       <w:r>
-        <w:t>.</w:t>
-      </w:r>
-      <w:r>
-        <w:t xml:space="preserve">  H</w:t>
+        <w:t xml:space="preserve"> - </w:t>
+      </w:r>
+      <w:r>
+        <w:t>H</w:t>
       </w:r>
       <w:r>
         <w:t xml:space="preserve">ow </w:t>
@@ -1673,7 +1673,6 @@
           <w:numId w:val="18"/>
         </w:numPr>
       </w:pPr>
-      <w:proofErr w:type="spellStart"/>
       <w:r>
         <w:rPr>
           <w:b/>
@@ -1681,7 +1680,6 @@
         </w:rPr>
         <w:t>setCfg</w:t>
       </w:r>
-      <w:proofErr w:type="spellEnd"/>
       <w:r>
         <w:t>:  This is where you can enable the features you want.</w:t>
       </w:r>
@@ -1694,7 +1692,6 @@
           <w:numId w:val="18"/>
         </w:numPr>
       </w:pPr>
-      <w:proofErr w:type="spellStart"/>
       <w:r>
         <w:rPr>
           <w:b/>
@@ -1702,7 +1699,6 @@
         </w:rPr>
         <w:t>getCfg</w:t>
       </w:r>
-      <w:proofErr w:type="spellEnd"/>
       <w:r>
         <w:t>: To get the config and read the flags.</w:t>
       </w:r>
@@ -1734,7 +1730,6 @@
           <w:numId w:val="18"/>
         </w:numPr>
       </w:pPr>
-      <w:proofErr w:type="spellStart"/>
       <w:r>
         <w:rPr>
           <w:b/>
@@ -1742,7 +1737,6 @@
         </w:rPr>
         <w:t>isKiosk</w:t>
       </w:r>
-      <w:proofErr w:type="spellEnd"/>
       <w:r>
         <w:t>: For support of kiosk mode applications.  You decide the trigger conditions for kiosk mode in a callback function.</w:t>
       </w:r>
@@ -1755,7 +1749,6 @@
           <w:numId w:val="18"/>
         </w:numPr>
       </w:pPr>
-      <w:proofErr w:type="spellStart"/>
       <w:r>
         <w:rPr>
           <w:b/>
@@ -1763,7 +1756,6 @@
         </w:rPr>
         <w:t>hideSelector</w:t>
       </w:r>
-      <w:proofErr w:type="spellEnd"/>
       <w:r>
         <w:t>: To move away elements off the screen to hide them or save real-estate.</w:t>
       </w:r>
@@ -1776,7 +1768,6 @@
           <w:numId w:val="18"/>
         </w:numPr>
       </w:pPr>
-      <w:proofErr w:type="spellStart"/>
       <w:r>
         <w:rPr>
           <w:b/>
@@ -1784,7 +1775,6 @@
         </w:rPr>
         <w:t>waitSelector</w:t>
       </w:r>
-      <w:proofErr w:type="spellEnd"/>
       <w:r>
         <w:t>: When you need to wait until an element exists or is visible.</w:t>
       </w:r>
@@ -1797,7 +1787,6 @@
           <w:numId w:val="18"/>
         </w:numPr>
       </w:pPr>
-      <w:proofErr w:type="spellStart"/>
       <w:r>
         <w:rPr>
           <w:b/>
@@ -1805,7 +1794,6 @@
         </w:rPr>
         <w:t>waitAndReload</w:t>
       </w:r>
-      <w:proofErr w:type="spellEnd"/>
       <w:r>
         <w:t>: Waits for a specific delay, then reloads page.</w:t>
       </w:r>
@@ -1818,7 +1806,6 @@
           <w:numId w:val="18"/>
         </w:numPr>
       </w:pPr>
-      <w:proofErr w:type="spellStart"/>
       <w:r>
         <w:rPr>
           <w:b/>
@@ -1826,7 +1813,6 @@
         </w:rPr>
         <w:t>switchVersion</w:t>
       </w:r>
-      <w:proofErr w:type="spellEnd"/>
       <w:r>
         <w:t>:  To toggle between production and development versions.</w:t>
       </w:r>
@@ -1839,7 +1825,6 @@
           <w:numId w:val="18"/>
         </w:numPr>
       </w:pPr>
-      <w:proofErr w:type="spellStart"/>
       <w:r>
         <w:rPr>
           <w:b/>
@@ -1847,7 +1832,6 @@
         </w:rPr>
         <w:t>enableDragElement</w:t>
       </w:r>
-      <w:proofErr w:type="spellEnd"/>
       <w:r>
         <w:t>:  To add basic drag and drop to an element.</w:t>
       </w:r>
@@ -1860,7 +1844,6 @@
           <w:numId w:val="18"/>
         </w:numPr>
       </w:pPr>
-      <w:proofErr w:type="spellStart"/>
       <w:r>
         <w:rPr>
           <w:b/>
@@ -1868,7 +1851,6 @@
         </w:rPr>
         <w:t>splitUrl</w:t>
       </w:r>
-      <w:proofErr w:type="spellEnd"/>
       <w:r>
         <w:t>:  Creates an array containing the path and parameters of the URL.</w:t>
       </w:r>
@@ -1881,7 +1863,6 @@
           <w:numId w:val="18"/>
         </w:numPr>
       </w:pPr>
-      <w:proofErr w:type="spellStart"/>
       <w:r>
         <w:rPr>
           <w:b/>
@@ -1889,7 +1870,6 @@
         </w:rPr>
         <w:t>getMenuInfo</w:t>
       </w:r>
-      <w:proofErr w:type="spellEnd"/>
       <w:r>
         <w:t>: Retrieves the menu and sub-menu items.</w:t>
       </w:r>
@@ -1902,7 +1882,6 @@
           <w:numId w:val="18"/>
         </w:numPr>
       </w:pPr>
-      <w:proofErr w:type="spellStart"/>
       <w:r>
         <w:rPr>
           <w:b/>
@@ -1910,7 +1889,6 @@
         </w:rPr>
         <w:t>isHex</w:t>
       </w:r>
-      <w:proofErr w:type="spellEnd"/>
       <w:r>
         <w:t xml:space="preserve">:  For hexadecimal </w:t>
       </w:r>
@@ -1932,7 +1910,6 @@
           <w:numId w:val="18"/>
         </w:numPr>
       </w:pPr>
-      <w:proofErr w:type="spellStart"/>
       <w:r>
         <w:rPr>
           <w:b/>
@@ -1940,7 +1917,6 @@
         </w:rPr>
         <w:t>isIPFormat</w:t>
       </w:r>
-      <w:proofErr w:type="spellEnd"/>
       <w:r>
         <w:t>:  For IP format validation.</w:t>
       </w:r>
@@ -1953,7 +1929,6 @@
           <w:numId w:val="18"/>
         </w:numPr>
       </w:pPr>
-      <w:proofErr w:type="spellStart"/>
       <w:r>
         <w:rPr>
           <w:b/>
@@ -1961,7 +1936,6 @@
         </w:rPr>
         <w:t>getSubstringPosition</w:t>
       </w:r>
-      <w:proofErr w:type="spellEnd"/>
       <w:r>
         <w:t>:  Returns the index of the Nth occurrence of a string within a string.</w:t>
       </w:r>
@@ -1974,7 +1948,6 @@
           <w:numId w:val="18"/>
         </w:numPr>
       </w:pPr>
-      <w:proofErr w:type="spellStart"/>
       <w:r>
         <w:rPr>
           <w:b/>
@@ -1982,7 +1955,6 @@
         </w:rPr>
         <w:t>addZero</w:t>
       </w:r>
-      <w:proofErr w:type="spellEnd"/>
       <w:r>
         <w:t>:  Adds leading zeros to 2 or 3-digit numbers, typically for logs alignment.</w:t>
       </w:r>
@@ -1995,7 +1967,6 @@
           <w:numId w:val="18"/>
         </w:numPr>
       </w:pPr>
-      <w:proofErr w:type="spellStart"/>
       <w:r>
         <w:rPr>
           <w:b/>
@@ -2003,7 +1974,6 @@
         </w:rPr>
         <w:t>getCurrentDateTime</w:t>
       </w:r>
-      <w:proofErr w:type="spellEnd"/>
       <w:r>
         <w:t>:  Generates a local or UTC date/time string.</w:t>
       </w:r>
@@ -2016,7 +1986,6 @@
           <w:numId w:val="18"/>
         </w:numPr>
       </w:pPr>
-      <w:proofErr w:type="spellStart"/>
       <w:r>
         <w:rPr>
           <w:b/>
@@ -2024,7 +1993,6 @@
         </w:rPr>
         <w:t>dateInPast</w:t>
       </w:r>
-      <w:proofErr w:type="spellEnd"/>
       <w:r>
         <w:t>:  Compares the first date to the second one and returns true if it's in the past, ignoring the time component.  If a second date is not provided, it uses today.</w:t>
       </w:r>
@@ -2037,7 +2005,6 @@
           <w:numId w:val="18"/>
         </w:numPr>
       </w:pPr>
-      <w:proofErr w:type="spellStart"/>
       <w:r>
         <w:rPr>
           <w:b/>
@@ -2045,7 +2012,6 @@
         </w:rPr>
         <w:t>selectElementContents</w:t>
       </w:r>
-      <w:proofErr w:type="spellEnd"/>
       <w:r>
         <w:t>:  Selects all element's text.</w:t>
       </w:r>
@@ -2058,7 +2024,6 @@
           <w:numId w:val="18"/>
         </w:numPr>
       </w:pPr>
-      <w:proofErr w:type="spellStart"/>
       <w:r>
         <w:rPr>
           <w:b/>
@@ -2066,7 +2031,6 @@
         </w:rPr>
         <w:t>timedPopup</w:t>
       </w:r>
-      <w:proofErr w:type="spellEnd"/>
       <w:r>
         <w:t>: Generates a brief, auto-delete popup with status text and color.</w:t>
       </w:r>
@@ -2079,7 +2043,6 @@
           <w:numId w:val="18"/>
         </w:numPr>
       </w:pPr>
-      <w:proofErr w:type="spellStart"/>
       <w:r>
         <w:rPr>
           <w:b/>
@@ -2087,15 +2050,50 @@
         </w:rPr>
         <w:t>removeTimedPopup</w:t>
       </w:r>
-      <w:proofErr w:type="spellEnd"/>
-      <w:r>
-        <w:t xml:space="preserve">: To remove the </w:t>
-      </w:r>
-      <w:proofErr w:type="spellStart"/>
-      <w:r>
-        <w:t>timedPopup</w:t>
-      </w:r>
-      <w:proofErr w:type="spellEnd"/>
+      <w:r>
+        <w:t>: To remove the timedPopup.</w:t>
+      </w:r>
+    </w:p>
+    <w:p>
+      <w:pPr>
+        <w:pStyle w:val="ListParagraph"/>
+        <w:numPr>
+          <w:ilvl w:val="0"/>
+          <w:numId w:val="18"/>
+        </w:numPr>
+      </w:pPr>
+      <w:r>
+        <w:rPr>
+          <w:b/>
+          <w:bCs/>
+        </w:rPr>
+        <w:t>infoPopup</w:t>
+      </w:r>
+      <w:r>
+        <w:t>:  Similar to timedPopup, but without an expiration delay.  Removal must be done manually.  Useful for progress indicators.</w:t>
+      </w:r>
+    </w:p>
+    <w:p>
+      <w:pPr>
+        <w:pStyle w:val="ListParagraph"/>
+        <w:numPr>
+          <w:ilvl w:val="0"/>
+          <w:numId w:val="18"/>
+        </w:numPr>
+      </w:pPr>
+      <w:r>
+        <w:rPr>
+          <w:b/>
+          <w:bCs/>
+        </w:rPr>
+        <w:t>setInfoPopupText</w:t>
+      </w:r>
+      <w:r>
+        <w:t xml:space="preserve">:  To indicate general information, status, or progress in </w:t>
+      </w:r>
+      <w:r>
+        <w:t>infoPopup</w:t>
+      </w:r>
       <w:r>
         <w:t>.</w:t>
       </w:r>
@@ -2108,25 +2106,21 @@
           <w:numId w:val="18"/>
         </w:numPr>
       </w:pPr>
-      <w:proofErr w:type="spellStart"/>
-      <w:r>
-        <w:rPr>
-          <w:b/>
-          <w:bCs/>
-        </w:rPr>
+      <w:r>
+        <w:rPr>
+          <w:b/>
+          <w:bCs/>
+        </w:rPr>
+        <w:t>removeInfoPopup</w:t>
+      </w:r>
+      <w:r>
+        <w:t xml:space="preserve">:  To remove </w:t>
+      </w:r>
+      <w:r>
         <w:t>infoPopup</w:t>
       </w:r>
-      <w:proofErr w:type="spellEnd"/>
-      <w:r>
-        <w:t xml:space="preserve">:  Similar to </w:t>
-      </w:r>
-      <w:proofErr w:type="spellStart"/>
-      <w:r>
-        <w:t>timedPopup</w:t>
-      </w:r>
-      <w:proofErr w:type="spellEnd"/>
-      <w:r>
-        <w:t>, but without an expiration delay.  Removal must be done manually.  Useful for progress indicators.</w:t>
+      <w:r>
+        <w:t>.</w:t>
       </w:r>
     </w:p>
     <w:p>
@@ -2137,25 +2131,18 @@
           <w:numId w:val="18"/>
         </w:numPr>
       </w:pPr>
-      <w:proofErr w:type="spellStart"/>
-      <w:r>
-        <w:rPr>
-          <w:b/>
-          <w:bCs/>
-        </w:rPr>
-        <w:t>setInfoPopupText</w:t>
-      </w:r>
-      <w:proofErr w:type="spellEnd"/>
-      <w:r>
-        <w:t xml:space="preserve">:  To indicate general information, status, or progress in </w:t>
-      </w:r>
-      <w:proofErr w:type="spellStart"/>
-      <w:r>
-        <w:t>infoPopup</w:t>
-      </w:r>
-      <w:proofErr w:type="spellEnd"/>
-      <w:r>
-        <w:t>.</w:t>
+      <w:r>
+        <w:rPr>
+          <w:b/>
+          <w:bCs/>
+        </w:rPr>
+        <w:t>insertAfter</w:t>
+      </w:r>
+      <w:r>
+        <w:t xml:space="preserve">:  </w:t>
+      </w:r>
+      <w:r>
+        <w:t>To insert a node after an existing one, but as sibling, not as a child.</w:t>
       </w:r>
     </w:p>
     <w:p>
@@ -2166,25 +2153,24 @@
           <w:numId w:val="18"/>
         </w:numPr>
       </w:pPr>
-      <w:proofErr w:type="spellStart"/>
-      <w:r>
-        <w:rPr>
-          <w:b/>
-          <w:bCs/>
-        </w:rPr>
-        <w:t>removeInfoPopup</w:t>
-      </w:r>
-      <w:proofErr w:type="spellEnd"/>
-      <w:r>
-        <w:t xml:space="preserve">:  To remove </w:t>
-      </w:r>
-      <w:proofErr w:type="spellStart"/>
-      <w:r>
-        <w:t>infoPopup</w:t>
-      </w:r>
-      <w:proofErr w:type="spellEnd"/>
-      <w:r>
-        <w:t>.</w:t>
+      <w:r>
+        <w:rPr>
+          <w:b/>
+          <w:bCs/>
+        </w:rPr>
+        <w:t>setContextMenuPostion</w:t>
+      </w:r>
+      <w:r>
+        <w:t>:  Upon right-click, e</w:t>
+      </w:r>
+      <w:r>
+        <w:t xml:space="preserve">nsures that </w:t>
+      </w:r>
+      <w:r>
+        <w:t xml:space="preserve">a </w:t>
+      </w:r>
+      <w:r>
+        <w:t>context menu follows the mouse, but without overflowing outside of window.</w:t>
       </w:r>
     </w:p>
     <w:p>
@@ -2195,20 +2181,60 @@
           <w:numId w:val="18"/>
         </w:numPr>
       </w:pPr>
-      <w:proofErr w:type="spellStart"/>
-      <w:r>
-        <w:rPr>
-          <w:b/>
-          <w:bCs/>
-        </w:rPr>
-        <w:t>insertAfter</w:t>
-      </w:r>
-      <w:proofErr w:type="spellEnd"/>
-      <w:r>
+      <w:r>
+        <w:rPr>
+          <w:b/>
+          <w:bCs/>
+        </w:rPr>
+        <w:t>getObjectIdByName</w:t>
+      </w:r>
+      <w:r>
+        <w:t>:  Pass the object’s name and returns the object’s ID.</w:t>
+      </w:r>
+    </w:p>
+    <w:p>
+      <w:pPr>
+        <w:pStyle w:val="ListParagraph"/>
+        <w:numPr>
+          <w:ilvl w:val="0"/>
+          <w:numId w:val="18"/>
+        </w:numPr>
+      </w:pPr>
+      <w:r>
+        <w:rPr>
+          <w:b/>
+          <w:bCs/>
+        </w:rPr>
+        <w:t>getFieldIdByName</w:t>
+      </w:r>
+      <w:r>
+        <w:t>:  Pass the field name and object ID and will return the field’s ID.</w:t>
+      </w:r>
+    </w:p>
+    <w:p>
+      <w:pPr>
+        <w:pStyle w:val="ListParagraph"/>
+        <w:numPr>
+          <w:ilvl w:val="0"/>
+          <w:numId w:val="18"/>
+        </w:numPr>
+      </w:pPr>
+      <w:r>
+        <w:rPr>
+          <w:b/>
+          <w:bCs/>
+        </w:rPr>
+        <w:t>getViewIdByTitle</w:t>
+      </w:r>
+      <w:r>
+        <w:rPr>
+          <w:b/>
+          <w:bCs/>
+        </w:rPr>
         <w:t xml:space="preserve">:  </w:t>
       </w:r>
       <w:r>
-        <w:t>To insert a node after an existing one, but as sibling, not as a child.</w:t>
+        <w:t>Pass the view title (and Page URL optionally) and returns the first view ID containing specific text in its title, with optional exact match.</w:t>
       </w:r>
     </w:p>
     <w:p>
@@ -2219,26 +2245,21 @@
           <w:numId w:val="18"/>
         </w:numPr>
       </w:pPr>
-      <w:proofErr w:type="spellStart"/>
-      <w:r>
-        <w:rPr>
-          <w:b/>
-          <w:bCs/>
-        </w:rPr>
-        <w:t>setContextMenuPostion</w:t>
-      </w:r>
-      <w:proofErr w:type="spellEnd"/>
-      <w:r>
-        <w:t>:  Upon right-click, e</w:t>
-      </w:r>
-      <w:r>
-        <w:t xml:space="preserve">nsures that </w:t>
-      </w:r>
-      <w:r>
-        <w:t xml:space="preserve">a </w:t>
-      </w:r>
-      <w:r>
-        <w:t>context menu follows the mouse, but without overflowing outside of window.</w:t>
+      <w:r>
+        <w:rPr>
+          <w:b/>
+          <w:bCs/>
+        </w:rPr>
+        <w:t>sortMenu</w:t>
+      </w:r>
+      <w:r>
+        <w:t xml:space="preserve">:  Will sort the </w:t>
+      </w:r>
+      <w:r>
+        <w:t>sub-</w:t>
+      </w:r>
+      <w:r>
+        <w:t>menus in alphabetical order.</w:t>
       </w:r>
     </w:p>
     <w:p>
@@ -2249,104 +2270,6 @@
           <w:numId w:val="18"/>
         </w:numPr>
       </w:pPr>
-      <w:proofErr w:type="spellStart"/>
-      <w:r>
-        <w:rPr>
-          <w:b/>
-          <w:bCs/>
-        </w:rPr>
-        <w:t>getObjectIdByName</w:t>
-      </w:r>
-      <w:proofErr w:type="spellEnd"/>
-      <w:r>
-        <w:t>:  Pass the object’s name and returns the object’s ID.</w:t>
-      </w:r>
-    </w:p>
-    <w:p>
-      <w:pPr>
-        <w:pStyle w:val="ListParagraph"/>
-        <w:numPr>
-          <w:ilvl w:val="0"/>
-          <w:numId w:val="18"/>
-        </w:numPr>
-      </w:pPr>
-      <w:proofErr w:type="spellStart"/>
-      <w:r>
-        <w:rPr>
-          <w:b/>
-          <w:bCs/>
-        </w:rPr>
-        <w:t>getFieldIdByName</w:t>
-      </w:r>
-      <w:proofErr w:type="spellEnd"/>
-      <w:r>
-        <w:t>:  Pass the field name and object ID and will return the field’s ID.</w:t>
-      </w:r>
-    </w:p>
-    <w:p>
-      <w:pPr>
-        <w:pStyle w:val="ListParagraph"/>
-        <w:numPr>
-          <w:ilvl w:val="0"/>
-          <w:numId w:val="18"/>
-        </w:numPr>
-      </w:pPr>
-      <w:proofErr w:type="spellStart"/>
-      <w:r>
-        <w:rPr>
-          <w:b/>
-          <w:bCs/>
-        </w:rPr>
-        <w:t>getViewIdByTitle</w:t>
-      </w:r>
-      <w:proofErr w:type="spellEnd"/>
-      <w:r>
-        <w:rPr>
-          <w:b/>
-          <w:bCs/>
-        </w:rPr>
-        <w:t xml:space="preserve">:  </w:t>
-      </w:r>
-      <w:r>
-        <w:t>Pass the view title (and Page URL optionally) and returns the first view ID containing specific text in its title, with optional exact match.</w:t>
-      </w:r>
-    </w:p>
-    <w:p>
-      <w:pPr>
-        <w:pStyle w:val="ListParagraph"/>
-        <w:numPr>
-          <w:ilvl w:val="0"/>
-          <w:numId w:val="18"/>
-        </w:numPr>
-      </w:pPr>
-      <w:proofErr w:type="spellStart"/>
-      <w:r>
-        <w:rPr>
-          <w:b/>
-          <w:bCs/>
-        </w:rPr>
-        <w:t>sortMenu</w:t>
-      </w:r>
-      <w:proofErr w:type="spellEnd"/>
-      <w:r>
-        <w:t xml:space="preserve">:  Will sort the </w:t>
-      </w:r>
-      <w:r>
-        <w:t>sub-</w:t>
-      </w:r>
-      <w:r>
-        <w:t>menus in alphabetical order.</w:t>
-      </w:r>
-    </w:p>
-    <w:p>
-      <w:pPr>
-        <w:pStyle w:val="ListParagraph"/>
-        <w:numPr>
-          <w:ilvl w:val="0"/>
-          <w:numId w:val="18"/>
-        </w:numPr>
-      </w:pPr>
-      <w:proofErr w:type="spellStart"/>
       <w:r>
         <w:rPr>
           <w:b/>
@@ -2354,7 +2277,6 @@
         </w:rPr>
         <w:t>sortUList</w:t>
       </w:r>
-      <w:proofErr w:type="spellEnd"/>
       <w:r>
         <w:t>:  Will sort any un-ordered list in alphabetical order.</w:t>
       </w:r>
@@ -2450,7 +2372,6 @@
           <w:numId w:val="18"/>
         </w:numPr>
       </w:pPr>
-      <w:proofErr w:type="spellStart"/>
       <w:r>
         <w:rPr>
           <w:b/>
@@ -2458,7 +2379,6 @@
         </w:rPr>
         <w:t>hasLocalStorage</w:t>
       </w:r>
-      <w:proofErr w:type="spellEnd"/>
       <w:r>
         <w:t>:  Returns whether or not localStorage is supported.</w:t>
       </w:r>
@@ -2471,47 +2391,13 @@
           <w:numId w:val="18"/>
         </w:numPr>
       </w:pPr>
-      <w:proofErr w:type="spellStart"/>
-      <w:r>
-        <w:rPr>
-          <w:b/>
-          <w:bCs/>
-        </w:rPr>
-        <w:t>lsSetItem</w:t>
-      </w:r>
-      <w:proofErr w:type="spellEnd"/>
-      <w:r>
-        <w:rPr>
-          <w:b/>
-          <w:bCs/>
-        </w:rPr>
-        <w:t xml:space="preserve">, </w:t>
-      </w:r>
-      <w:proofErr w:type="spellStart"/>
-      <w:r>
-        <w:rPr>
-          <w:b/>
-          <w:bCs/>
-        </w:rPr>
-        <w:t>lsGetItem</w:t>
-      </w:r>
-      <w:proofErr w:type="spellEnd"/>
-      <w:r>
-        <w:rPr>
-          <w:b/>
-          <w:bCs/>
-        </w:rPr>
-        <w:t xml:space="preserve">, </w:t>
-      </w:r>
-      <w:proofErr w:type="spellStart"/>
-      <w:r>
-        <w:rPr>
-          <w:b/>
-          <w:bCs/>
-        </w:rPr>
-        <w:t>lsRemoveItem</w:t>
-      </w:r>
-      <w:proofErr w:type="spellEnd"/>
+      <w:r>
+        <w:rPr>
+          <w:b/>
+          <w:bCs/>
+        </w:rPr>
+        <w:t>lsSetItem, lsGetItem, lsRemoveItem</w:t>
+      </w:r>
       <w:r>
         <w:t xml:space="preserve">:  Saves, </w:t>
       </w:r>
@@ -2530,95 +2416,13 @@
           <w:numId w:val="18"/>
         </w:numPr>
       </w:pPr>
-      <w:proofErr w:type="spellStart"/>
-      <w:r>
-        <w:rPr>
-          <w:b/>
-          <w:bCs/>
-        </w:rPr>
-        <w:t>saveUserSetting</w:t>
-      </w:r>
-      <w:proofErr w:type="spellEnd"/>
-      <w:r>
-        <w:rPr>
-          <w:b/>
-          <w:bCs/>
-        </w:rPr>
-        <w:t xml:space="preserve">, </w:t>
-      </w:r>
-      <w:proofErr w:type="spellStart"/>
-      <w:r>
-        <w:rPr>
-          <w:b/>
-          <w:bCs/>
-        </w:rPr>
-        <w:t>loadUserSetting</w:t>
-      </w:r>
-      <w:proofErr w:type="spellEnd"/>
-      <w:r>
-        <w:rPr>
-          <w:b/>
-          <w:bCs/>
-        </w:rPr>
-        <w:t xml:space="preserve">, </w:t>
-      </w:r>
-      <w:proofErr w:type="spellStart"/>
-      <w:r>
-        <w:rPr>
-          <w:b/>
-          <w:bCs/>
-        </w:rPr>
-        <w:t>setCookie</w:t>
-      </w:r>
-      <w:proofErr w:type="spellEnd"/>
-      <w:r>
-        <w:rPr>
-          <w:b/>
-          <w:bCs/>
-        </w:rPr>
-        <w:t xml:space="preserve">, </w:t>
-      </w:r>
-      <w:proofErr w:type="spellStart"/>
-      <w:r>
-        <w:rPr>
-          <w:b/>
-          <w:bCs/>
-        </w:rPr>
-        <w:t>getCookie</w:t>
-      </w:r>
-      <w:proofErr w:type="spellEnd"/>
-      <w:r>
-        <w:rPr>
-          <w:b/>
-          <w:bCs/>
-        </w:rPr>
-        <w:t xml:space="preserve">, </w:t>
-      </w:r>
-      <w:proofErr w:type="spellStart"/>
-      <w:r>
-        <w:rPr>
-          <w:b/>
-          <w:bCs/>
-        </w:rPr>
-        <w:t>deleteCookie</w:t>
-      </w:r>
-      <w:proofErr w:type="spellEnd"/>
-      <w:r>
-        <w:rPr>
-          <w:b/>
-          <w:bCs/>
-        </w:rPr>
-        <w:t xml:space="preserve">, </w:t>
-      </w:r>
-      <w:proofErr w:type="spellStart"/>
-      <w:r>
-        <w:rPr>
-          <w:b/>
-          <w:bCs/>
-        </w:rPr>
-        <w:t>deleteAllCookies</w:t>
-      </w:r>
-      <w:proofErr w:type="spellEnd"/>
+      <w:r>
+        <w:rPr>
+          <w:b/>
+          <w:bCs/>
+        </w:rPr>
+        <w:t>saveUserSetting, loadUserSetting, setCookie, getCookie, deleteCookie, deleteAllCookies</w:t>
+      </w:r>
       <w:r>
         <w:t>:  Same but using cookies.</w:t>
       </w:r>
@@ -2663,7 +2467,6 @@
           <w:numId w:val="18"/>
         </w:numPr>
       </w:pPr>
-      <w:proofErr w:type="spellStart"/>
       <w:r>
         <w:rPr>
           <w:b/>
@@ -2671,7 +2474,6 @@
         </w:rPr>
         <w:t>setCfg</w:t>
       </w:r>
-      <w:proofErr w:type="spellEnd"/>
       <w:r>
         <w:t>:  Set all callbacks to your app, like keypress event handler and field value changed.  Use the textAsNumeric array to specify which fields must be considered as numeric even though you have set them up as Short Text in Knack.  This can be very useful in some special use cases.  For example, you can dynamically change this to allow a unique Account Role to enter letters, while all others can only enter digits.</w:t>
       </w:r>
@@ -2684,7 +2486,6 @@
           <w:numId w:val="18"/>
         </w:numPr>
       </w:pPr>
-      <w:proofErr w:type="spellStart"/>
       <w:r>
         <w:rPr>
           <w:b/>
@@ -2692,7 +2493,6 @@
         </w:rPr>
         <w:t>convertNumToTel</w:t>
       </w:r>
-      <w:proofErr w:type="spellEnd"/>
       <w:r>
         <w:t>:  All numeric fields will automatically be converted to telephone type.  This has no negative or perceptible impact for all users, except that it allows mobile devices to switch the keyboard to telephone type for a more convenient numeric layout and also auto-selection of all text upon focus.</w:t>
       </w:r>
@@ -2705,7 +2505,6 @@
           <w:numId w:val="18"/>
         </w:numPr>
       </w:pPr>
-      <w:proofErr w:type="spellStart"/>
       <w:r>
         <w:rPr>
           <w:b/>
@@ -2713,7 +2512,6 @@
         </w:rPr>
         <w:t>enforceNumeric</w:t>
       </w:r>
-      <w:proofErr w:type="spellEnd"/>
       <w:r>
         <w:t>:  For all numeric fields, and any specified in textAsNumeric, validation will be performed.  If non-numeric values are found, the submit button will be disabled and grayed out, and the field will be colorized with Knack's "pink" error indicator.</w:t>
       </w:r>
@@ -2726,7 +2524,6 @@
           <w:numId w:val="18"/>
         </w:numPr>
       </w:pPr>
-      <w:proofErr w:type="spellStart"/>
       <w:r>
         <w:rPr>
           <w:b/>
@@ -2734,7 +2531,6 @@
         </w:rPr>
         <w:t>addButton</w:t>
       </w:r>
-      <w:proofErr w:type="spellEnd"/>
       <w:r>
         <w:t>:  Will add a button to a specified div element.  You can specify the label, style, classes and ID, and it will return a button object to which you can attach your event handlers.</w:t>
       </w:r>
@@ -2747,7 +2543,6 @@
           <w:numId w:val="18"/>
         </w:numPr>
       </w:pPr>
-      <w:proofErr w:type="spellStart"/>
       <w:r>
         <w:rPr>
           <w:b/>
@@ -2755,17 +2550,8 @@
         </w:rPr>
         <w:t>addCheckbox</w:t>
       </w:r>
-      <w:proofErr w:type="spellEnd"/>
-      <w:r>
-        <w:t xml:space="preserve">:  Similar to </w:t>
-      </w:r>
-      <w:proofErr w:type="spellStart"/>
-      <w:r>
-        <w:t>addButton</w:t>
-      </w:r>
-      <w:proofErr w:type="spellEnd"/>
-      <w:r>
-        <w:t>, but for a checkbox.</w:t>
+      <w:r>
+        <w:t>:  Similar to addButton, but for a checkbox.</w:t>
       </w:r>
     </w:p>
     <w:p>
@@ -2780,7 +2566,6 @@
           <w:bCs/>
         </w:rPr>
       </w:pPr>
-      <w:proofErr w:type="spellStart"/>
       <w:r>
         <w:rPr>
           <w:b/>
@@ -2788,17 +2573,8 @@
         </w:rPr>
         <w:t>addRadioButton</w:t>
       </w:r>
-      <w:proofErr w:type="spellEnd"/>
-      <w:r>
-        <w:t xml:space="preserve">:  Similar to </w:t>
-      </w:r>
-      <w:proofErr w:type="spellStart"/>
-      <w:r>
-        <w:t>addButton</w:t>
-      </w:r>
-      <w:proofErr w:type="spellEnd"/>
-      <w:r>
-        <w:t>, but for radio buttons.</w:t>
+      <w:r>
+        <w:t>:  Similar to addButton, but for radio buttons.</w:t>
       </w:r>
     </w:p>
     <w:p>
@@ -2820,69 +2596,12 @@
       <w:r>
         <w:t xml:space="preserve">:  </w:t>
       </w:r>
-      <w:proofErr w:type="spellStart"/>
-      <w:r>
-        <w:rPr>
-          <w:b/>
-          <w:bCs/>
-        </w:rPr>
-        <w:t>addChar</w:t>
-      </w:r>
-      <w:proofErr w:type="spellEnd"/>
-      <w:r>
-        <w:rPr>
-          <w:b/>
-          <w:bCs/>
-        </w:rPr>
-        <w:t xml:space="preserve">, </w:t>
-      </w:r>
-      <w:proofErr w:type="spellStart"/>
-      <w:r>
-        <w:rPr>
-          <w:b/>
-          <w:bCs/>
-        </w:rPr>
-        <w:t>clearBuffer</w:t>
-      </w:r>
-      <w:proofErr w:type="spellEnd"/>
-      <w:r>
-        <w:rPr>
-          <w:b/>
-          <w:bCs/>
-        </w:rPr>
-        <w:t xml:space="preserve">, </w:t>
-      </w:r>
-      <w:proofErr w:type="spellStart"/>
-      <w:r>
-        <w:rPr>
-          <w:b/>
-          <w:bCs/>
-        </w:rPr>
-        <w:t>getBuffer</w:t>
-      </w:r>
-      <w:proofErr w:type="spellEnd"/>
-      <w:r>
-        <w:rPr>
-          <w:b/>
-          <w:bCs/>
-        </w:rPr>
-        <w:t xml:space="preserve">, </w:t>
-      </w:r>
-      <w:proofErr w:type="spellStart"/>
-      <w:r>
-        <w:rPr>
-          <w:b/>
-          <w:bCs/>
-        </w:rPr>
-        <w:t>setUsingBarcode</w:t>
-      </w:r>
-      <w:proofErr w:type="spellEnd"/>
-      <w:r>
-        <w:rPr>
-          <w:b/>
-          <w:bCs/>
-        </w:rPr>
-        <w:t xml:space="preserve">, </w:t>
+      <w:r>
+        <w:rPr>
+          <w:b/>
+          <w:bCs/>
+        </w:rPr>
+        <w:t xml:space="preserve">addChar, clearBuffer, getBuffer, setUsingBarcode, </w:t>
       </w:r>
       <w:r>
         <w:t>and</w:t>
@@ -2892,19 +2611,180 @@
           <w:b/>
           <w:bCs/>
         </w:rPr>
+        <w:t xml:space="preserve"> getUsingBarcode</w:t>
+      </w:r>
+      <w:r>
+        <w:t>.  Useful in the context of business and industrial projects.</w:t>
+      </w:r>
+    </w:p>
+    <w:p>
+      <w:pPr>
+        <w:pStyle w:val="ListParagraph"/>
+        <w:numPr>
+          <w:ilvl w:val="0"/>
+          <w:numId w:val="18"/>
+        </w:numPr>
+      </w:pPr>
+      <w:r>
+        <w:rPr>
+          <w:b/>
+          <w:bCs/>
+        </w:rPr>
+        <w:t>addChznBetter</w:t>
+      </w:r>
+      <w:r>
+        <w:t xml:space="preserve">:  The chznBetter object is a custom solution that fixes a few problems with the Knack dropdown object.  The most annoying being the following:  When you have more than 500 items in the list, the dropdown switches mode and displays a search field.  But most of the time, when 3 or 4 characters are typed, the last one or two are erased, rendering the selection very tedious.  I got so many complaints about this that I decided to code my own solution.  As a bonus, you can now customize the delay before the search starts (common to all dropdowns), and for individual dropdowns, the threshold number of characters to type before the search starts.  Defaults are 1.5 seconds delay, and 3 characters for short text fields and 4 for textAsNumeric fields.  Use the </w:t>
+      </w:r>
+      <w:r>
+        <w:t>ktl.fields.setCfg</w:t>
+      </w:r>
+      <w:r>
+        <w:t xml:space="preserve"> function to modify </w:t>
+      </w:r>
+      <w:r>
+        <w:t>chznBetterSrchDelay</w:t>
+      </w:r>
+      <w:r>
+        <w:t xml:space="preserve"> and </w:t>
+      </w:r>
+      <w:r>
+        <w:t>chznBetterThresholds</w:t>
+      </w:r>
+      <w:r>
+        <w:t xml:space="preserve"> to match your needs.</w:t>
+      </w:r>
+    </w:p>
+    <w:p>
+      <w:pPr>
+        <w:pStyle w:val="ListParagraph"/>
+        <w:numPr>
+          <w:ilvl w:val="0"/>
+          <w:numId w:val="18"/>
+        </w:numPr>
+      </w:pPr>
+      <w:r>
+        <w:rPr>
+          <w:b/>
+          <w:bCs/>
+        </w:rPr>
+        <w:t>searchChznBetterDropdown</w:t>
+      </w:r>
+      <w:r>
+        <w:t xml:space="preserve">:  chznBetter's wrapper to </w:t>
+      </w:r>
+      <w:r>
+        <w:t>searchDropdown</w:t>
+      </w:r>
+      <w:r>
+        <w:t>.  Mainly used internally, but accessible to your app in case of specific needs.</w:t>
+      </w:r>
+    </w:p>
+    <w:p>
+      <w:pPr>
+        <w:pStyle w:val="ListParagraph"/>
+        <w:numPr>
+          <w:ilvl w:val="0"/>
+          <w:numId w:val="18"/>
+        </w:numPr>
+      </w:pPr>
+      <w:r>
+        <w:rPr>
+          <w:b/>
+          <w:bCs/>
+        </w:rPr>
+        <w:t>inlineEditChangeStyle</w:t>
+      </w:r>
+      <w:r>
+        <w:t>:  To dynamically modify of an inline edit cell, typically to make it wider to more text.  Not completed, work in progress.</w:t>
+      </w:r>
+    </w:p>
+    <w:p>
+      <w:pPr>
+        <w:pStyle w:val="ListParagraph"/>
+        <w:numPr>
+          <w:ilvl w:val="0"/>
+          <w:numId w:val="18"/>
+        </w:numPr>
+      </w:pPr>
+      <w:r>
+        <w:rPr>
+          <w:b/>
+          <w:bCs/>
+        </w:rPr>
+        <w:t>onFieldValueChanged</w:t>
+      </w:r>
+      <w:r>
+        <w:t>:  Callback to your app to process value c</w:t>
+      </w:r>
+      <w:r>
+        <w:t>hange events for Dropdowns</w:t>
+      </w:r>
+      <w:r>
+        <w:t xml:space="preserve"> and </w:t>
+      </w:r>
+      <w:r>
+        <w:t>Calendars.</w:t>
+      </w:r>
+      <w:r>
+        <w:t xml:space="preserve">  </w:t>
+      </w:r>
+      <w:r>
+        <w:t xml:space="preserve">Driven by </w:t>
+      </w:r>
+      <w:r>
+        <w:t>processFieldChanged</w:t>
+      </w:r>
+      <w:r>
+        <w:t xml:space="preserve"> function.  </w:t>
+      </w:r>
+      <w:r>
+        <w:t>More field types will be added eventually.</w:t>
+      </w:r>
+    </w:p>
+    <w:p>
+      <w:pPr>
+        <w:pStyle w:val="ListParagraph"/>
+        <w:numPr>
+          <w:ilvl w:val="0"/>
+          <w:numId w:val="18"/>
+        </w:numPr>
+      </w:pPr>
+      <w:r>
+        <w:rPr>
+          <w:b/>
+          <w:bCs/>
+        </w:rPr>
+        <w:t>getFieldFromDescription</w:t>
+      </w:r>
+      <w:r>
+        <w:t xml:space="preserve">:  </w:t>
+      </w:r>
+      <w:r>
+        <w:t>Returns an object with the field</w:t>
+      </w:r>
+      <w:r>
         <w:t xml:space="preserve"> </w:t>
       </w:r>
-      <w:proofErr w:type="spellStart"/>
-      <w:r>
-        <w:rPr>
-          <w:b/>
-          <w:bCs/>
-        </w:rPr>
-        <w:t>getUsingBarcode</w:t>
-      </w:r>
-      <w:proofErr w:type="spellEnd"/>
-      <w:r>
-        <w:t>.  Useful in the context of business and industrial projects.</w:t>
+      <w:r>
+        <w:t>I</w:t>
+      </w:r>
+      <w:r>
+        <w:t>D</w:t>
+      </w:r>
+      <w:r>
+        <w:t xml:space="preserve"> and view</w:t>
+      </w:r>
+      <w:r>
+        <w:t xml:space="preserve"> </w:t>
+      </w:r>
+      <w:r>
+        <w:t>I</w:t>
+      </w:r>
+      <w:r>
+        <w:t>D</w:t>
+      </w:r>
+      <w:r>
+        <w:t xml:space="preserve"> of a field containing specified text in its description.</w:t>
       </w:r>
     </w:p>
     <w:p>
@@ -2915,41 +2795,40 @@
           <w:numId w:val="18"/>
         </w:numPr>
       </w:pPr>
-      <w:proofErr w:type="spellStart"/>
-      <w:r>
-        <w:rPr>
-          <w:b/>
-          <w:bCs/>
-        </w:rPr>
-        <w:t>addChznBetter</w:t>
-      </w:r>
-      <w:proofErr w:type="spellEnd"/>
-      <w:r>
-        <w:t xml:space="preserve">:  The chznBetter object is a custom solution that fixes a few problems with the Knack dropdown object.  The most annoying being the following:  When you have more than 500 items in the list, the dropdown switches mode and displays a search field.  But most of the time, when 3 or 4 characters are typed, the last one or two are erased, rendering the selection very tedious.  I got so many complaints about this that I decided to code my own solution.  As a bonus, you can now customize the delay before the search starts (common to all dropdowns), and for individual dropdowns, the threshold number of characters to type before the search starts.  Defaults are 1.5 seconds delay, and 3 characters for short text fields and 4 for textAsNumeric fields.  Use the </w:t>
-      </w:r>
-      <w:proofErr w:type="spellStart"/>
-      <w:r>
-        <w:t>ktl.fields.setCfg</w:t>
-      </w:r>
-      <w:proofErr w:type="spellEnd"/>
-      <w:r>
-        <w:t xml:space="preserve"> function to modify </w:t>
-      </w:r>
-      <w:proofErr w:type="spellStart"/>
-      <w:r>
-        <w:t>chznBetterSrchDelay</w:t>
-      </w:r>
-      <w:proofErr w:type="spellEnd"/>
-      <w:r>
-        <w:t xml:space="preserve"> and </w:t>
-      </w:r>
-      <w:proofErr w:type="spellStart"/>
-      <w:r>
-        <w:t>chznBetterThresholds</w:t>
-      </w:r>
-      <w:proofErr w:type="spellEnd"/>
-      <w:r>
-        <w:t xml:space="preserve"> to match your needs.</w:t>
+      <w:r>
+        <w:rPr>
+          <w:b/>
+          <w:bCs/>
+        </w:rPr>
+        <w:t>getFieldDescription</w:t>
+      </w:r>
+      <w:r>
+        <w:t>:  Returns the description text from the field ID parameter.</w:t>
+      </w:r>
+    </w:p>
+    <w:p>
+      <w:pPr>
+        <w:pStyle w:val="Heading3"/>
+      </w:pPr>
+      <w:r>
+        <w:t>Using field</w:t>
+      </w:r>
+      <w:r>
+        <w:t>’s</w:t>
+      </w:r>
+      <w:r>
+        <w:t xml:space="preserve"> </w:t>
+      </w:r>
+      <w:r>
+        <w:t>D</w:t>
+      </w:r>
+      <w:r>
+        <w:t>escription text box as flags to trigger special behavior</w:t>
+      </w:r>
+    </w:p>
+    <w:p>
+      <w:r>
+        <w:t>In the Builder, when you edit a field in the schema view, there’s a Description text box, where you can put your own notes, as a developer.  Now, this can also be used by the KTL to trigger special behavior.  You can add the flag at the end of your description, or on a separate line, as you wish.  Here’s the list:</w:t>
       </w:r>
     </w:p>
     <w:p>
@@ -2960,33 +2839,79 @@
           <w:numId w:val="18"/>
         </w:numPr>
       </w:pPr>
-      <w:proofErr w:type="spellStart"/>
-      <w:r>
-        <w:rPr>
-          <w:b/>
-          <w:bCs/>
-        </w:rPr>
-        <w:t>searchChznBetterDropdown</w:t>
-      </w:r>
-      <w:proofErr w:type="spellEnd"/>
+      <w:r>
+        <w:rPr>
+          <w:b/>
+          <w:bCs/>
+        </w:rPr>
+        <w:t>TO_UPPERCASE</w:t>
+      </w:r>
+      <w:r>
+        <w:t>:  to convert text to uppercase in real-time</w:t>
+      </w:r>
+    </w:p>
+    <w:p>
+      <w:pPr>
+        <w:pStyle w:val="ListParagraph"/>
+        <w:numPr>
+          <w:ilvl w:val="0"/>
+          <w:numId w:val="18"/>
+        </w:numPr>
+      </w:pPr>
+      <w:r>
+        <w:rPr>
+          <w:b/>
+          <w:bCs/>
+        </w:rPr>
+        <w:t>IS_IP_ADDRESS</w:t>
+      </w:r>
       <w:r>
         <w:t xml:space="preserve">:  </w:t>
       </w:r>
-      <w:proofErr w:type="spellStart"/>
-      <w:r>
-        <w:t>chznBetter's</w:t>
-      </w:r>
-      <w:proofErr w:type="spellEnd"/>
-      <w:r>
-        <w:t xml:space="preserve"> wrapper to </w:t>
-      </w:r>
-      <w:proofErr w:type="spellStart"/>
-      <w:r>
-        <w:t>searchDropdown</w:t>
-      </w:r>
-      <w:proofErr w:type="spellEnd"/>
-      <w:r>
-        <w:t>.  Mainly used internally, but accessible to your app in case of specific needs.</w:t>
+      <w:r>
+        <w:t>TODO</w:t>
+      </w:r>
+      <w:r>
+        <w:t xml:space="preserve">:  enforce IP format, with automatic colons and hex char </w:t>
+      </w:r>
+      <w:r>
+        <w:t xml:space="preserve">real-time </w:t>
+      </w:r>
+      <w:r>
+        <w:t>validation.</w:t>
+      </w:r>
+    </w:p>
+    <w:p>
+      <w:pPr>
+        <w:pStyle w:val="Heading2"/>
+      </w:pPr>
+      <w:bookmarkStart w:id="7" w:name="_Ref81385772"/>
+      <w:r>
+        <w:t>Views</w:t>
+      </w:r>
+    </w:p>
+    <w:p>
+      <w:pPr>
+        <w:pStyle w:val="Heading3"/>
+      </w:pPr>
+      <w:r>
+        <w:t>Usage</w:t>
+      </w:r>
+    </w:p>
+    <w:p>
+      <w:r>
+        <w:t xml:space="preserve">Provides </w:t>
+      </w:r>
+      <w:r>
+        <w:t>view-related features.</w:t>
+      </w:r>
+    </w:p>
+    <w:p>
+      <w:pPr>
+        <w:pStyle w:val="Heading3"/>
+      </w:pPr>
+      <w:r>
+        <w:t>Functions</w:t>
       </w:r>
     </w:p>
     <w:p>
@@ -2997,17 +2922,21 @@
           <w:numId w:val="18"/>
         </w:numPr>
       </w:pPr>
-      <w:proofErr w:type="spellStart"/>
-      <w:r>
-        <w:rPr>
-          <w:b/>
-          <w:bCs/>
-        </w:rPr>
-        <w:t>inlineEditChangeStyle</w:t>
-      </w:r>
-      <w:proofErr w:type="spellEnd"/>
-      <w:r>
-        <w:t>:  To dynamically modify of an inline edit cell, typically to make it wider to more text.  Not completed, work in progress.</w:t>
+      <w:r>
+        <w:rPr>
+          <w:b/>
+          <w:bCs/>
+        </w:rPr>
+        <w:t>setCfg</w:t>
+      </w:r>
+      <w:r>
+        <w:t xml:space="preserve">:  To setup your parameters and callbacks to your app. Callback </w:t>
+      </w:r>
+      <w:r>
+        <w:t>processViewFlags</w:t>
+      </w:r>
+      <w:r>
+        <w:t xml:space="preserve"> allows you to process your own special title flags.</w:t>
       </w:r>
     </w:p>
     <w:p>
@@ -3018,43 +2947,15 @@
           <w:numId w:val="18"/>
         </w:numPr>
       </w:pPr>
-      <w:proofErr w:type="spellStart"/>
-      <w:r>
-        <w:rPr>
-          <w:b/>
-          <w:bCs/>
-        </w:rPr>
-        <w:t>onFieldValueChanged</w:t>
-      </w:r>
-      <w:proofErr w:type="spellEnd"/>
-      <w:r>
-        <w:t>:  Callback to your app to process value c</w:t>
-      </w:r>
-      <w:r>
-        <w:t>hange events for Dropdowns</w:t>
-      </w:r>
-      <w:r>
-        <w:t xml:space="preserve"> and </w:t>
-      </w:r>
-      <w:r>
-        <w:t>Calendars.</w:t>
-      </w:r>
-      <w:r>
-        <w:t xml:space="preserve">  </w:t>
-      </w:r>
-      <w:r>
-        <w:t xml:space="preserve">Driven by </w:t>
-      </w:r>
-      <w:proofErr w:type="spellStart"/>
-      <w:r>
-        <w:t>processFieldChanged</w:t>
-      </w:r>
-      <w:proofErr w:type="spellEnd"/>
-      <w:r>
-        <w:t xml:space="preserve"> function.  </w:t>
-      </w:r>
-      <w:r>
-        <w:t>More field types will be added eventually.</w:t>
+      <w:r>
+        <w:rPr>
+          <w:b/>
+          <w:bCs/>
+        </w:rPr>
+        <w:t>refreshView</w:t>
+      </w:r>
+      <w:r>
+        <w:t>:  Robust view refresh function with retries and error handling.  Supports most types of views including tables, details, searches, forms, rich text, and menus.</w:t>
       </w:r>
     </w:p>
     <w:p>
@@ -3065,232 +2966,6 @@
           <w:numId w:val="18"/>
         </w:numPr>
       </w:pPr>
-      <w:proofErr w:type="spellStart"/>
-      <w:r>
-        <w:rPr>
-          <w:b/>
-          <w:bCs/>
-        </w:rPr>
-        <w:t>getFieldFromDescription</w:t>
-      </w:r>
-      <w:proofErr w:type="spellEnd"/>
-      <w:r>
-        <w:t xml:space="preserve">:  </w:t>
-      </w:r>
-      <w:r>
-        <w:t>Returns an object with the field</w:t>
-      </w:r>
-      <w:r>
-        <w:t xml:space="preserve"> </w:t>
-      </w:r>
-      <w:r>
-        <w:t>I</w:t>
-      </w:r>
-      <w:r>
-        <w:t>D</w:t>
-      </w:r>
-      <w:r>
-        <w:t xml:space="preserve"> and view</w:t>
-      </w:r>
-      <w:r>
-        <w:t xml:space="preserve"> </w:t>
-      </w:r>
-      <w:r>
-        <w:t>I</w:t>
-      </w:r>
-      <w:r>
-        <w:t>D</w:t>
-      </w:r>
-      <w:r>
-        <w:t xml:space="preserve"> of a field containing specified text in its description.</w:t>
-      </w:r>
-    </w:p>
-    <w:p>
-      <w:pPr>
-        <w:pStyle w:val="ListParagraph"/>
-        <w:numPr>
-          <w:ilvl w:val="0"/>
-          <w:numId w:val="18"/>
-        </w:numPr>
-      </w:pPr>
-      <w:proofErr w:type="spellStart"/>
-      <w:r>
-        <w:rPr>
-          <w:b/>
-          <w:bCs/>
-        </w:rPr>
-        <w:t>getFieldDescription</w:t>
-      </w:r>
-      <w:proofErr w:type="spellEnd"/>
-      <w:r>
-        <w:t>:  Returns the description text from the field ID parameter.</w:t>
-      </w:r>
-    </w:p>
-    <w:p>
-      <w:pPr>
-        <w:pStyle w:val="Heading3"/>
-      </w:pPr>
-      <w:r>
-        <w:t>Using field</w:t>
-      </w:r>
-      <w:r>
-        <w:t>’s</w:t>
-      </w:r>
-      <w:r>
-        <w:t xml:space="preserve"> </w:t>
-      </w:r>
-      <w:r>
-        <w:t>D</w:t>
-      </w:r>
-      <w:r>
-        <w:t>escription text box as flags to trigger special behavior</w:t>
-      </w:r>
-    </w:p>
-    <w:p>
-      <w:r>
-        <w:t>In the Builder, when you edit a field in the schema view, there’s a Description text box, where you can put your own notes, as a developer.  Now, this can also be used by the KTL to trigger special behavior.  You can add the flag at the end of your description, or on a separate line, as you wish.  Here’s the list:</w:t>
-      </w:r>
-    </w:p>
-    <w:p>
-      <w:pPr>
-        <w:pStyle w:val="ListParagraph"/>
-        <w:numPr>
-          <w:ilvl w:val="0"/>
-          <w:numId w:val="18"/>
-        </w:numPr>
-      </w:pPr>
-      <w:r>
-        <w:rPr>
-          <w:b/>
-          <w:bCs/>
-        </w:rPr>
-        <w:t>TO_UPPERCASE</w:t>
-      </w:r>
-      <w:r>
-        <w:t>:  to convert text to uppercase in real-time</w:t>
-      </w:r>
-    </w:p>
-    <w:p>
-      <w:pPr>
-        <w:pStyle w:val="ListParagraph"/>
-        <w:numPr>
-          <w:ilvl w:val="0"/>
-          <w:numId w:val="18"/>
-        </w:numPr>
-      </w:pPr>
-      <w:r>
-        <w:rPr>
-          <w:b/>
-          <w:bCs/>
-        </w:rPr>
-        <w:t>IS_IP_ADDRESS</w:t>
-      </w:r>
-      <w:r>
-        <w:t xml:space="preserve">:  </w:t>
-      </w:r>
-      <w:r>
-        <w:t>TODO</w:t>
-      </w:r>
-      <w:r>
-        <w:t xml:space="preserve">:  enforce IP format, with automatic colons and hex char </w:t>
-      </w:r>
-      <w:r>
-        <w:t xml:space="preserve">real-time </w:t>
-      </w:r>
-      <w:r>
-        <w:t>validation.</w:t>
-      </w:r>
-    </w:p>
-    <w:p>
-      <w:pPr>
-        <w:pStyle w:val="Heading2"/>
-      </w:pPr>
-      <w:bookmarkStart w:id="7" w:name="_Ref81385772"/>
-      <w:r>
-        <w:t>Views</w:t>
-      </w:r>
-    </w:p>
-    <w:p>
-      <w:pPr>
-        <w:pStyle w:val="Heading3"/>
-      </w:pPr>
-      <w:r>
-        <w:t>Usage</w:t>
-      </w:r>
-    </w:p>
-    <w:p>
-      <w:r>
-        <w:t xml:space="preserve">Provides </w:t>
-      </w:r>
-      <w:r>
-        <w:t>view-related features.</w:t>
-      </w:r>
-    </w:p>
-    <w:p>
-      <w:pPr>
-        <w:pStyle w:val="Heading3"/>
-      </w:pPr>
-      <w:r>
-        <w:t>Functions</w:t>
-      </w:r>
-    </w:p>
-    <w:p>
-      <w:pPr>
-        <w:pStyle w:val="ListParagraph"/>
-        <w:numPr>
-          <w:ilvl w:val="0"/>
-          <w:numId w:val="18"/>
-        </w:numPr>
-      </w:pPr>
-      <w:proofErr w:type="spellStart"/>
-      <w:r>
-        <w:rPr>
-          <w:b/>
-          <w:bCs/>
-        </w:rPr>
-        <w:t>setCfg</w:t>
-      </w:r>
-      <w:proofErr w:type="spellEnd"/>
-      <w:r>
-        <w:t xml:space="preserve">:  To setup your parameters and callbacks to your app. Callback </w:t>
-      </w:r>
-      <w:proofErr w:type="spellStart"/>
-      <w:r>
-        <w:t>processViewFlags</w:t>
-      </w:r>
-      <w:proofErr w:type="spellEnd"/>
-      <w:r>
-        <w:t xml:space="preserve"> allows you to process your own special title flags.</w:t>
-      </w:r>
-    </w:p>
-    <w:p>
-      <w:pPr>
-        <w:pStyle w:val="ListParagraph"/>
-        <w:numPr>
-          <w:ilvl w:val="0"/>
-          <w:numId w:val="18"/>
-        </w:numPr>
-      </w:pPr>
-      <w:r>
-        <w:rPr>
-          <w:b/>
-          <w:bCs/>
-        </w:rPr>
-        <w:t>refreshView</w:t>
-      </w:r>
-      <w:r>
-        <w:t>:  Robust view refresh function with retries and error handling.  Supports most types of views including tables, details, searches, forms, rich text, and menus.</w:t>
-      </w:r>
-    </w:p>
-    <w:p>
-      <w:pPr>
-        <w:pStyle w:val="ListParagraph"/>
-        <w:numPr>
-          <w:ilvl w:val="0"/>
-          <w:numId w:val="18"/>
-        </w:numPr>
-      </w:pPr>
-      <w:proofErr w:type="spellStart"/>
       <w:r>
         <w:rPr>
           <w:b/>
@@ -3299,7 +2974,6 @@
         <w:lastRenderedPageBreak/>
         <w:t>refreshViewArray</w:t>
       </w:r>
-      <w:proofErr w:type="spellEnd"/>
       <w:r>
         <w:t xml:space="preserve">:  Calls </w:t>
       </w:r>
@@ -3318,7 +2992,6 @@
           <w:numId w:val="18"/>
         </w:numPr>
       </w:pPr>
-      <w:proofErr w:type="spellStart"/>
       <w:r>
         <w:rPr>
           <w:b/>
@@ -3326,7 +2999,6 @@
         </w:rPr>
         <w:t>autoRefresh</w:t>
       </w:r>
-      <w:proofErr w:type="spellEnd"/>
       <w:r>
         <w:t>:  You can now add auto refresh to any view without a single line of code.  It is done from the Builder, by simply adding AUTOREFRESH=30 at the end of your view's title and it will refresh itself every 30 seconds.  Values from 5 (seconds) to 86500 (24 hours) are accepted.  Of course, the flag is truncated so only your title remains visible.  Also, you can start and stop the process at will</w:t>
       </w:r>
@@ -3345,7 +3017,6 @@
           <w:numId w:val="18"/>
         </w:numPr>
       </w:pPr>
-      <w:proofErr w:type="spellStart"/>
       <w:r>
         <w:rPr>
           <w:b/>
@@ -3353,7 +3024,6 @@
         </w:rPr>
         <w:t>addViewId</w:t>
       </w:r>
-      <w:proofErr w:type="spellEnd"/>
       <w:r>
         <w:t>:  Convenient for developers who want to see the view id next to or near the title.</w:t>
       </w:r>
@@ -3366,7 +3036,6 @@
           <w:numId w:val="18"/>
         </w:numPr>
       </w:pPr>
-      <w:proofErr w:type="spellStart"/>
       <w:r>
         <w:rPr>
           <w:b/>
@@ -3374,7 +3043,6 @@
         </w:rPr>
         <w:t>addCheckboxesToTable</w:t>
       </w:r>
-      <w:proofErr w:type="spellEnd"/>
       <w:r>
         <w:t>:  Will add checkboxes to a table, including the top one in the header to check all at once.  Used by bulk operations.</w:t>
       </w:r>
@@ -3387,7 +3055,6 @@
           <w:numId w:val="18"/>
         </w:numPr>
       </w:pPr>
-      <w:proofErr w:type="spellStart"/>
       <w:r>
         <w:rPr>
           <w:b/>
@@ -3395,7 +3062,6 @@
         </w:rPr>
         <w:t>addTimeStampToHeader</w:t>
       </w:r>
-      <w:proofErr w:type="spellEnd"/>
       <w:r>
         <w:t xml:space="preserve">:  Useful to see when the last refresh date/time occurred and assess that </w:t>
       </w:r>
@@ -3414,7 +3080,6 @@
           <w:numId w:val="18"/>
         </w:numPr>
       </w:pPr>
-      <w:proofErr w:type="spellStart"/>
       <w:r>
         <w:rPr>
           <w:b/>
@@ -3422,7 +3087,6 @@
         </w:rPr>
         <w:t>hideField</w:t>
       </w:r>
-      <w:proofErr w:type="spellEnd"/>
       <w:r>
         <w:t>:  Moves a field away from the screen to hide it or save space.</w:t>
       </w:r>
@@ -3435,7 +3099,6 @@
           <w:numId w:val="18"/>
         </w:numPr>
       </w:pPr>
-      <w:proofErr w:type="spellStart"/>
       <w:r>
         <w:rPr>
           <w:b/>
@@ -3443,7 +3106,6 @@
         </w:rPr>
         <w:t>searchDropdown</w:t>
       </w:r>
-      <w:proofErr w:type="spellEnd"/>
       <w:r>
         <w:t xml:space="preserve">:  Searches text in a dropdown or a multiple choices object, with these options: exact match, show popup for outcome.  </w:t>
       </w:r>
@@ -3471,7 +3133,6 @@
           <w:numId w:val="18"/>
         </w:numPr>
       </w:pPr>
-      <w:proofErr w:type="spellStart"/>
       <w:r>
         <w:rPr>
           <w:b/>
@@ -3486,7 +3147,6 @@
         </w:rPr>
         <w:t>View</w:t>
       </w:r>
-      <w:proofErr w:type="spellEnd"/>
       <w:r>
         <w:t>:  Uses a Search view to find text, with exact match.  Very useful to prevent duplicate entries on a connected field, for example, by doing a hidden search on that view before submitting a new connected record.</w:t>
       </w:r>
@@ -3499,7 +3159,6 @@
           <w:numId w:val="18"/>
         </w:numPr>
       </w:pPr>
-      <w:proofErr w:type="spellStart"/>
       <w:r>
         <w:rPr>
           <w:b/>
@@ -3507,7 +3166,6 @@
         </w:rPr>
         <w:t>removeTableColumns</w:t>
       </w:r>
-      <w:proofErr w:type="spellEnd"/>
       <w:r>
         <w:t>:  Will hide or remove columns from a table.  Pass it an array of field ids, and/or array of columns indexes to remove.  Also works with action links, which is useful to remove a Delete action if the logged-in role shouldn't be allowed for example.</w:t>
       </w:r>
@@ -3520,7 +3178,6 @@
           <w:numId w:val="18"/>
         </w:numPr>
       </w:pPr>
-      <w:proofErr w:type="spellStart"/>
       <w:r>
         <w:rPr>
           <w:b/>
@@ -3528,7 +3185,6 @@
         </w:rPr>
         <w:t>findFirstExistingField</w:t>
       </w:r>
-      <w:proofErr w:type="spellEnd"/>
       <w:r>
         <w:t xml:space="preserve">:  </w:t>
       </w:r>
@@ -3556,7 +3212,6 @@
           <w:numId w:val="18"/>
         </w:numPr>
       </w:pPr>
-      <w:proofErr w:type="spellStart"/>
       <w:r>
         <w:rPr>
           <w:b/>
@@ -3564,7 +3219,6 @@
         </w:rPr>
         <w:t>modifyTableSort</w:t>
       </w:r>
-      <w:proofErr w:type="spellEnd"/>
       <w:r>
         <w:t>:  Inverts the sort order if the data type is Date/Time.  In several apps, I found that users always need to click the header twice because they want to see the most recent entries.  You can also do a Ctrl+Click to sort it ascending like it is now.</w:t>
       </w:r>
@@ -3577,7 +3231,6 @@
           <w:numId w:val="18"/>
         </w:numPr>
       </w:pPr>
-      <w:proofErr w:type="spellStart"/>
       <w:r>
         <w:rPr>
           <w:b/>
@@ -3585,7 +3238,6 @@
         </w:rPr>
         <w:t>submitAndWait</w:t>
       </w:r>
-      <w:proofErr w:type="spellEnd"/>
       <w:r>
         <w:t xml:space="preserve">:  Pass a form’s view ID and an object containing pairs of field IDs and values.  It will fill in the form and submit automatically, then return with a </w:t>
       </w:r>
@@ -3637,7 +3289,6 @@
           <w:numId w:val="18"/>
         </w:numPr>
       </w:pPr>
-      <w:proofErr w:type="spellStart"/>
       <w:r>
         <w:rPr>
           <w:b/>
@@ -3645,7 +3296,6 @@
         </w:rPr>
         <w:t>updateSubmitButtonState</w:t>
       </w:r>
-      <w:proofErr w:type="spellEnd"/>
       <w:r>
         <w:t xml:space="preserve">:  </w:t>
       </w:r>
@@ -3677,7 +3327,6 @@
       <w:r>
         <w:t xml:space="preserve"> </w:t>
       </w:r>
-      <w:proofErr w:type="spellStart"/>
       <w:r>
         <w:rPr>
           <w:b/>
@@ -3685,7 +3334,6 @@
         </w:rPr>
         <w:t>invalidItemObj</w:t>
       </w:r>
-      <w:proofErr w:type="spellEnd"/>
       <w:r>
         <w:t xml:space="preserve"> object</w:t>
       </w:r>
@@ -3707,7 +3355,6 @@
           <w:numId w:val="18"/>
         </w:numPr>
       </w:pPr>
-      <w:proofErr w:type="spellStart"/>
       <w:r>
         <w:rPr>
           <w:b/>
@@ -3722,7 +3369,6 @@
         </w:rPr>
         <w:t>rocessViewFlags</w:t>
       </w:r>
-      <w:proofErr w:type="spellEnd"/>
       <w:r>
         <w:t>:  This is an internal function that is not exposed.  But worth some additional explaining, nonetheless.  It parses the view's title for special flags.  Here's the list:</w:t>
       </w:r>
@@ -3918,11 +3564,9 @@
       <w:r>
         <w:t xml:space="preserve">You can also add your own app-specific flags in the callback function </w:t>
       </w:r>
-      <w:proofErr w:type="spellStart"/>
       <w:r>
         <w:t>processViewFlags</w:t>
       </w:r>
-      <w:proofErr w:type="spellEnd"/>
       <w:r>
         <w:t>.</w:t>
       </w:r>
@@ -3977,49 +3621,8 @@
           <w:b/>
           <w:bCs/>
         </w:rPr>
-        <w:t>NO_FILTER=</w:t>
-      </w:r>
-      <w:proofErr w:type="spellStart"/>
-      <w:r>
-        <w:rPr>
-          <w:b/>
-          <w:bCs/>
-        </w:rPr>
-        <w:t>field_x</w:t>
-      </w:r>
-      <w:proofErr w:type="spellEnd"/>
-      <w:r>
-        <w:rPr>
-          <w:b/>
-          <w:bCs/>
-        </w:rPr>
-        <w:t xml:space="preserve">, </w:t>
-      </w:r>
-      <w:proofErr w:type="spellStart"/>
-      <w:r>
-        <w:rPr>
-          <w:b/>
-          <w:bCs/>
-        </w:rPr>
-        <w:t>field_y</w:t>
-      </w:r>
-      <w:proofErr w:type="spellEnd"/>
-      <w:r>
-        <w:rPr>
-          <w:b/>
-          <w:bCs/>
-        </w:rPr>
-        <w:t xml:space="preserve">, </w:t>
-      </w:r>
-      <w:proofErr w:type="spellStart"/>
-      <w:r>
-        <w:rPr>
-          <w:b/>
-          <w:bCs/>
-        </w:rPr>
-        <w:t>field_z</w:t>
-      </w:r>
-      <w:proofErr w:type="spellEnd"/>
+        <w:t>NO_FILTER=field_x, field_y, field_z</w:t>
+      </w:r>
       <w:r>
         <w:t xml:space="preserve">  </w:t>
       </w:r>
@@ -4154,7 +3757,6 @@
           <w:numId w:val="18"/>
         </w:numPr>
       </w:pPr>
-      <w:proofErr w:type="spellStart"/>
       <w:r>
         <w:rPr>
           <w:b/>
@@ -4162,7 +3764,6 @@
         </w:rPr>
         <w:t>setCfg</w:t>
       </w:r>
-      <w:proofErr w:type="spellEnd"/>
       <w:r>
         <w:t>:  To set up your parameters and callbacks to your app.</w:t>
       </w:r>
@@ -4175,7 +3776,6 @@
           <w:numId w:val="18"/>
         </w:numPr>
       </w:pPr>
-      <w:proofErr w:type="spellStart"/>
       <w:r>
         <w:rPr>
           <w:b/>
@@ -4183,7 +3783,6 @@
         </w:rPr>
         <w:t>getCfg</w:t>
       </w:r>
-      <w:proofErr w:type="spellEnd"/>
       <w:r>
         <w:t>:</w:t>
       </w:r>
@@ -4199,7 +3798,6 @@
           <w:numId w:val="18"/>
         </w:numPr>
       </w:pPr>
-      <w:proofErr w:type="spellStart"/>
       <w:r>
         <w:rPr>
           <w:b/>
@@ -4207,17 +3805,8 @@
         </w:rPr>
         <w:t>autoFocus</w:t>
       </w:r>
-      <w:proofErr w:type="spellEnd"/>
-      <w:r>
-        <w:t xml:space="preserve">: Callback to your app's handler of </w:t>
-      </w:r>
-      <w:proofErr w:type="spellStart"/>
-      <w:r>
-        <w:t>autoFocus</w:t>
-      </w:r>
-      <w:proofErr w:type="spellEnd"/>
-      <w:r>
-        <w:t>.  By default, Knack does not set the focus to a field.  But this enables you to choose when and how to do it – your way.</w:t>
+      <w:r>
+        <w:t>: Callback to your app's handler of autoFocus.  By default, Knack does not set the focus to a field.  But this enables you to choose when and how to do it – your way.</w:t>
       </w:r>
     </w:p>
     <w:p>
@@ -4228,7 +3817,6 @@
           <w:numId w:val="18"/>
         </w:numPr>
       </w:pPr>
-      <w:proofErr w:type="spellStart"/>
       <w:r>
         <w:rPr>
           <w:b/>
@@ -4236,7 +3824,6 @@
         </w:rPr>
         <w:t>renderViews</w:t>
       </w:r>
-      <w:proofErr w:type="spellEnd"/>
       <w:r>
         <w:t>:  Renders all views in the current scene.</w:t>
       </w:r>
@@ -4249,7 +3836,6 @@
           <w:numId w:val="18"/>
         </w:numPr>
       </w:pPr>
-      <w:proofErr w:type="spellStart"/>
       <w:r>
         <w:rPr>
           <w:b/>
@@ -4257,7 +3843,6 @@
         </w:rPr>
         <w:t>addKioskButtons</w:t>
       </w:r>
-      <w:proofErr w:type="spellEnd"/>
       <w:r>
         <w:t>: In kiosk mode, most of the time there is no mouse or keyboard.  This enables adding specific buttons, typically for navigation: Back, Done, Refresh.  I've also added Work Shift and Messaging buttons, if ever you need them (more information provided upon request).</w:t>
       </w:r>
@@ -4270,7 +3855,6 @@
           <w:numId w:val="18"/>
         </w:numPr>
       </w:pPr>
-      <w:proofErr w:type="spellStart"/>
       <w:r>
         <w:rPr>
           <w:b/>
@@ -4279,7 +3863,6 @@
         <w:lastRenderedPageBreak/>
         <w:t>spinnerWatchdog</w:t>
       </w:r>
-      <w:proofErr w:type="spellEnd"/>
       <w:r>
         <w:t>:  This is a timer that checks if the app is in a waiting state.  If the spinner takes more than a specified amount of time (default is 30s), you can gain back control, typically by reloading the page.  Most of the time, this solves the "infinite waiting" problem after a Submit or any page load/refresh, especially for kiosks without a keyboard, where users would otherwise have to reboot the device.  After quite a bit of experimentation, I was surprised to observe that a submitted form was indeed sent successfully, but it was the screen refresh that never came back.  This forced refresh solved the problem at least 90% of the time.</w:t>
       </w:r>
@@ -4292,7 +3875,6 @@
           <w:numId w:val="18"/>
         </w:numPr>
       </w:pPr>
-      <w:proofErr w:type="spellStart"/>
       <w:r>
         <w:rPr>
           <w:b/>
@@ -4300,7 +3882,6 @@
         </w:rPr>
         <w:t>isSpinnerWdRunning</w:t>
       </w:r>
-      <w:proofErr w:type="spellEnd"/>
       <w:r>
         <w:t>:  Returns true if page is busy and spinner is shown.</w:t>
       </w:r>
@@ -4313,7 +3894,6 @@
           <w:numId w:val="18"/>
         </w:numPr>
       </w:pPr>
-      <w:proofErr w:type="spellStart"/>
       <w:r>
         <w:rPr>
           <w:b/>
@@ -4321,7 +3901,6 @@
         </w:rPr>
         <w:t>flashBackground</w:t>
       </w:r>
-      <w:proofErr w:type="spellEnd"/>
       <w:r>
         <w:t>:  Simple attention getter, useful on small devices monitored from a distant area, to show status like success or failure.</w:t>
       </w:r>
@@ -4334,7 +3913,6 @@
           <w:numId w:val="18"/>
         </w:numPr>
       </w:pPr>
-      <w:proofErr w:type="spellStart"/>
       <w:r>
         <w:rPr>
           <w:b/>
@@ -4342,15 +3920,12 @@
         </w:rPr>
         <w:t>resetIdleWatchdog</w:t>
       </w:r>
-      <w:proofErr w:type="spellEnd"/>
       <w:r>
         <w:t xml:space="preserve">:  The idle watchdog is an “inactivity timer”.  Each time a mouse click/move or a key press is detected, this is called.  After a given amount of time without activity, the </w:t>
       </w:r>
-      <w:proofErr w:type="spellStart"/>
       <w:r>
         <w:t>idleWatchDogTimeout</w:t>
       </w:r>
-      <w:proofErr w:type="spellEnd"/>
       <w:r>
         <w:t xml:space="preserve"> callback (below) in your app allows a specific action to take place.</w:t>
       </w:r>
@@ -4363,7 +3938,6 @@
           <w:numId w:val="18"/>
         </w:numPr>
       </w:pPr>
-      <w:proofErr w:type="spellStart"/>
       <w:r>
         <w:rPr>
           <w:b/>
@@ -4371,7 +3945,6 @@
         </w:rPr>
         <w:t>idleWatchDogTimeout</w:t>
       </w:r>
-      <w:proofErr w:type="spellEnd"/>
       <w:r>
         <w:t>:  The idle callback to your app, typically for reloading the page or logging out the user.</w:t>
       </w:r>
@@ -4384,7 +3957,6 @@
           <w:numId w:val="18"/>
         </w:numPr>
       </w:pPr>
-      <w:proofErr w:type="spellStart"/>
       <w:r>
         <w:rPr>
           <w:b/>
@@ -4392,7 +3964,6 @@
         </w:rPr>
         <w:t>findViewWithTitle</w:t>
       </w:r>
-      <w:proofErr w:type="spellEnd"/>
       <w:r>
         <w:t>:  Searches through each view in the current scene and returns the first view ID containing specific text in its title, with optional exact match.</w:t>
       </w:r>
@@ -4405,7 +3976,6 @@
           <w:numId w:val="18"/>
         </w:numPr>
       </w:pPr>
-      <w:proofErr w:type="spellStart"/>
       <w:r>
         <w:rPr>
           <w:b/>
@@ -4413,7 +3983,6 @@
         </w:rPr>
         <w:t>scrollToTop</w:t>
       </w:r>
-      <w:proofErr w:type="spellEnd"/>
       <w:r>
         <w:t>:  Scrolls the page all the way up.</w:t>
       </w:r>
@@ -4426,7 +3995,6 @@
           <w:numId w:val="18"/>
         </w:numPr>
       </w:pPr>
-      <w:proofErr w:type="spellStart"/>
       <w:r>
         <w:rPr>
           <w:b/>
@@ -4434,7 +4002,6 @@
         </w:rPr>
         <w:t>addVersionNumber</w:t>
       </w:r>
-      <w:proofErr w:type="spellEnd"/>
       <w:r>
         <w:t>:  Adds the app and optionally the KTL version numbers on the page.</w:t>
       </w:r>
@@ -4451,7 +4018,6 @@
           <w:bCs/>
         </w:rPr>
       </w:pPr>
-      <w:proofErr w:type="spellStart"/>
       <w:r>
         <w:rPr>
           <w:b/>
@@ -4459,7 +4025,6 @@
         </w:rPr>
         <w:t>isiFrameWnd</w:t>
       </w:r>
-      <w:proofErr w:type="spellEnd"/>
       <w:r>
         <w:t>:  returns whether the window is the top-level app, or the hidden child utility page called iFrameWnd.</w:t>
       </w:r>
@@ -4476,7 +4041,6 @@
           <w:bCs/>
         </w:rPr>
       </w:pPr>
-      <w:proofErr w:type="spellStart"/>
       <w:r>
         <w:rPr>
           <w:b/>
@@ -4484,18 +4048,12 @@
         </w:rPr>
         <w:t>onSceneRender</w:t>
       </w:r>
-      <w:proofErr w:type="spellEnd"/>
       <w:r>
         <w:t>:  Callback to your app's handler of a “</w:t>
       </w:r>
       <w:r>
-        <w:t>knack-scene-</w:t>
-      </w:r>
-      <w:proofErr w:type="spellStart"/>
-      <w:r>
-        <w:t>render.any</w:t>
-      </w:r>
-      <w:proofErr w:type="spellEnd"/>
+        <w:t>knack-scene-render.any</w:t>
+      </w:r>
       <w:r>
         <w:t>” event.</w:t>
       </w:r>
@@ -4578,7 +4136,6 @@
           <w:numId w:val="18"/>
         </w:numPr>
       </w:pPr>
-      <w:proofErr w:type="spellStart"/>
       <w:r>
         <w:rPr>
           <w:b/>
@@ -4586,7 +4143,6 @@
         </w:rPr>
         <w:t>setCfg</w:t>
       </w:r>
-      <w:proofErr w:type="spellEnd"/>
       <w:r>
         <w:t>:  To define scenes and fields to exclude</w:t>
       </w:r>
@@ -4716,11 +4272,9 @@
       <w:r>
         <w:t xml:space="preserve">by setting the </w:t>
       </w:r>
-      <w:proofErr w:type="spellStart"/>
       <w:r>
         <w:t>userFilters</w:t>
       </w:r>
-      <w:proofErr w:type="spellEnd"/>
       <w:r>
         <w:t xml:space="preserve"> flag to false in the </w:t>
       </w:r>
@@ -5002,7 +4556,6 @@
           <w:numId w:val="18"/>
         </w:numPr>
       </w:pPr>
-      <w:proofErr w:type="spellStart"/>
       <w:r>
         <w:rPr>
           <w:b/>
@@ -5010,7 +4563,6 @@
         </w:rPr>
         <w:t>setCfg</w:t>
       </w:r>
-      <w:proofErr w:type="spellEnd"/>
       <w:r>
         <w:t xml:space="preserve">:  </w:t>
       </w:r>
@@ -5020,11 +4572,9 @@
       <w:r>
         <w:t xml:space="preserve">the </w:t>
       </w:r>
-      <w:proofErr w:type="spellStart"/>
       <w:r>
         <w:t>allowUserFilters</w:t>
       </w:r>
-      <w:proofErr w:type="spellEnd"/>
       <w:r>
         <w:t xml:space="preserve"> c</w:t>
       </w:r>
@@ -5161,11 +4711,9 @@
       <w:r>
         <w:t xml:space="preserve">the </w:t>
       </w:r>
-      <w:proofErr w:type="spellStart"/>
       <w:r>
         <w:t>bulkEdit</w:t>
       </w:r>
-      <w:proofErr w:type="spellEnd"/>
       <w:r>
         <w:t xml:space="preserve"> flag</w:t>
       </w:r>
@@ -5462,11 +5010,9 @@
       <w:r>
         <w:t xml:space="preserve">the </w:t>
       </w:r>
-      <w:proofErr w:type="spellStart"/>
       <w:r>
         <w:t>bulkDelete</w:t>
       </w:r>
-      <w:proofErr w:type="spellEnd"/>
       <w:r>
         <w:t xml:space="preserve"> flag</w:t>
       </w:r>
@@ -5598,7 +5144,6 @@
           <w:numId w:val="18"/>
         </w:numPr>
       </w:pPr>
-      <w:proofErr w:type="spellStart"/>
       <w:r>
         <w:rPr>
           <w:b/>
@@ -5606,7 +5151,6 @@
         </w:rPr>
         <w:t>deleteRecords</w:t>
       </w:r>
-      <w:proofErr w:type="spellEnd"/>
       <w:r>
         <w:t xml:space="preserve">:  Used internally by bulk </w:t>
       </w:r>
@@ -5687,7 +5231,6 @@
           <w:numId w:val="18"/>
         </w:numPr>
       </w:pPr>
-      <w:proofErr w:type="spellStart"/>
       <w:r>
         <w:rPr>
           <w:b/>
@@ -5695,7 +5238,6 @@
         </w:rPr>
         <w:t>isDeveloper</w:t>
       </w:r>
-      <w:proofErr w:type="spellEnd"/>
       <w:r>
         <w:t>:  Check if the list of role</w:t>
       </w:r>
@@ -5720,7 +5262,6 @@
           <w:numId w:val="18"/>
         </w:numPr>
       </w:pPr>
-      <w:proofErr w:type="spellStart"/>
       <w:r>
         <w:rPr>
           <w:b/>
@@ -5728,20 +5269,14 @@
         </w:rPr>
         <w:t>isLoggedIn</w:t>
       </w:r>
-      <w:proofErr w:type="spellEnd"/>
       <w:r>
         <w:t xml:space="preserve">:  Returns </w:t>
       </w:r>
       <w:r>
         <w:t xml:space="preserve">false if </w:t>
       </w:r>
-      <w:proofErr w:type="spellStart"/>
-      <w:r>
-        <w:t>Knack.getUserAttributes</w:t>
-      </w:r>
-      <w:proofErr w:type="spellEnd"/>
-      <w:r>
-        <w:t xml:space="preserve">() </w:t>
+      <w:r>
+        <w:t xml:space="preserve">Knack.getUserAttributes() </w:t>
       </w:r>
       <w:r>
         <w:t xml:space="preserve">is not </w:t>
@@ -5843,7 +5378,6 @@
           <w:numId w:val="18"/>
         </w:numPr>
       </w:pPr>
-      <w:proofErr w:type="spellStart"/>
       <w:r>
         <w:rPr>
           <w:b/>
@@ -5851,18 +5385,15 @@
         </w:rPr>
         <w:t>setCfg</w:t>
       </w:r>
-      <w:proofErr w:type="spellEnd"/>
       <w:r>
         <w:t xml:space="preserve">:  </w:t>
       </w:r>
       <w:r>
         <w:t xml:space="preserve">To set up your parameters and callbacks to your app.  The </w:t>
       </w:r>
-      <w:proofErr w:type="spellStart"/>
       <w:r>
         <w:t>allowShowPrefs</w:t>
       </w:r>
-      <w:proofErr w:type="spellEnd"/>
       <w:r>
         <w:t>()</w:t>
       </w:r>
@@ -5899,11 +5430,9 @@
       <w:r>
         <w:t xml:space="preserve">  The </w:t>
       </w:r>
-      <w:proofErr w:type="spellStart"/>
       <w:r>
         <w:t>applyUserPrefs</w:t>
       </w:r>
-      <w:proofErr w:type="spellEnd"/>
       <w:r>
         <w:t xml:space="preserve"> callback is where you can process your own custom preferences.</w:t>
       </w:r>
@@ -5916,7 +5445,6 @@
           <w:numId w:val="18"/>
         </w:numPr>
       </w:pPr>
-      <w:proofErr w:type="spellStart"/>
       <w:r>
         <w:rPr>
           <w:b/>
@@ -5924,7 +5452,6 @@
         </w:rPr>
         <w:t>getUserPrefs</w:t>
       </w:r>
-      <w:proofErr w:type="spellEnd"/>
       <w:r>
         <w:t xml:space="preserve">:  </w:t>
       </w:r>
@@ -6058,14 +5585,12 @@
         <w:t xml:space="preserve">powerful </w:t>
       </w:r>
       <w:hyperlink w:anchor="_Windows_Messaging" w:history="1">
-        <w:proofErr w:type="spellStart"/>
         <w:r>
           <w:rPr>
             <w:rStyle w:val="Hyperlink"/>
           </w:rPr>
           <w:t>wndMsg</w:t>
         </w:r>
-        <w:proofErr w:type="spellEnd"/>
       </w:hyperlink>
       <w:r>
         <w:t xml:space="preserve"> feature.</w:t>
@@ -6197,7 +5722,6 @@
           <w:numId w:val="18"/>
         </w:numPr>
       </w:pPr>
-      <w:proofErr w:type="spellStart"/>
       <w:r>
         <w:rPr>
           <w:b/>
@@ -6205,7 +5729,6 @@
         </w:rPr>
         <w:t>setCfg</w:t>
       </w:r>
-      <w:proofErr w:type="spellEnd"/>
       <w:r>
         <w:t xml:space="preserve">:  </w:t>
       </w:r>
@@ -6221,7 +5744,6 @@
           <w:numId w:val="18"/>
         </w:numPr>
       </w:pPr>
-      <w:proofErr w:type="spellStart"/>
       <w:r>
         <w:rPr>
           <w:b/>
@@ -6229,7 +5751,6 @@
         </w:rPr>
         <w:t>getCfg</w:t>
       </w:r>
-      <w:proofErr w:type="spellEnd"/>
       <w:r>
         <w:t>:</w:t>
       </w:r>
@@ -6257,7 +5778,6 @@
           <w:numId w:val="18"/>
         </w:numPr>
       </w:pPr>
-      <w:proofErr w:type="spellStart"/>
       <w:r>
         <w:rPr>
           <w:b/>
@@ -6265,7 +5785,6 @@
         </w:rPr>
         <w:t>showIFrame</w:t>
       </w:r>
-      <w:proofErr w:type="spellEnd"/>
       <w:r>
         <w:t>:  To show or hide the iFrameWnd.</w:t>
       </w:r>
@@ -6278,7 +5797,6 @@
           <w:numId w:val="18"/>
         </w:numPr>
       </w:pPr>
-      <w:proofErr w:type="spellStart"/>
       <w:r>
         <w:rPr>
           <w:b/>
@@ -6286,15 +5804,12 @@
         </w:rPr>
         <w:t>getiFrameWnd</w:t>
       </w:r>
-      <w:proofErr w:type="spellEnd"/>
       <w:r>
         <w:t xml:space="preserve">:  Returns the iFrameWnd object.  Mainly used by </w:t>
       </w:r>
-      <w:proofErr w:type="spellStart"/>
       <w:r>
         <w:t>sendAppMsg</w:t>
       </w:r>
-      <w:proofErr w:type="spellEnd"/>
       <w:r>
         <w:t xml:space="preserve"> but also available to your app for any use.</w:t>
       </w:r>
@@ -6349,7 +5864,6 @@
           <w:numId w:val="18"/>
         </w:numPr>
       </w:pPr>
-      <w:proofErr w:type="spellStart"/>
       <w:r>
         <w:rPr>
           <w:b/>
@@ -6357,7 +5871,6 @@
         </w:rPr>
         <w:t>lsLog</w:t>
       </w:r>
-      <w:proofErr w:type="spellEnd"/>
       <w:r>
         <w:t xml:space="preserve">:  Adds a log to localStorage, with timestamp to millisecond resolution.  These logs </w:t>
       </w:r>
@@ -6365,13 +5878,8 @@
         <w:t xml:space="preserve">can be shown </w:t>
       </w:r>
       <w:r>
-        <w:t xml:space="preserve">in the </w:t>
-      </w:r>
-      <w:proofErr w:type="spellStart"/>
-      <w:r>
-        <w:t>debugWnd</w:t>
-      </w:r>
-      <w:proofErr w:type="spellEnd"/>
+        <w:t>in the debugWnd</w:t>
+      </w:r>
       <w:r>
         <w:t xml:space="preserve"> when visible, and optionally, in the console.log if you have one.</w:t>
       </w:r>
@@ -6384,7 +5892,6 @@
           <w:numId w:val="18"/>
         </w:numPr>
       </w:pPr>
-      <w:proofErr w:type="spellStart"/>
       <w:r>
         <w:rPr>
           <w:b/>
@@ -6392,17 +5899,8 @@
         </w:rPr>
         <w:t>showDebugWnd</w:t>
       </w:r>
-      <w:proofErr w:type="spellEnd"/>
-      <w:r>
-        <w:t xml:space="preserve">:  Show or hide the </w:t>
-      </w:r>
-      <w:proofErr w:type="spellStart"/>
-      <w:r>
-        <w:t>debugWnd</w:t>
-      </w:r>
-      <w:proofErr w:type="spellEnd"/>
-      <w:r>
-        <w:t>.</w:t>
+      <w:r>
+        <w:t>:  Show or hide the debugWnd.</w:t>
       </w:r>
     </w:p>
     <w:p>
@@ -6673,7 +6171,6 @@
           <w:numId w:val="18"/>
         </w:numPr>
       </w:pPr>
-      <w:proofErr w:type="spellStart"/>
       <w:r>
         <w:rPr>
           <w:b/>
@@ -6681,18 +6178,15 @@
         </w:rPr>
         <w:t>setCfg</w:t>
       </w:r>
-      <w:proofErr w:type="spellEnd"/>
       <w:r>
         <w:t xml:space="preserve">:  Allows setting </w:t>
       </w:r>
       <w:r>
         <w:t xml:space="preserve">a callback </w:t>
       </w:r>
-      <w:proofErr w:type="spellStart"/>
       <w:r>
         <w:t>logCategoryAllowed</w:t>
       </w:r>
-      <w:proofErr w:type="spellEnd"/>
       <w:r>
         <w:t>()</w:t>
       </w:r>
@@ -6781,7 +6275,6 @@
           <w:numId w:val="18"/>
         </w:numPr>
       </w:pPr>
-      <w:proofErr w:type="spellStart"/>
       <w:r>
         <w:rPr>
           <w:b/>
@@ -6789,7 +6282,6 @@
         </w:rPr>
         <w:t>objSnapshot</w:t>
       </w:r>
-      <w:proofErr w:type="spellEnd"/>
       <w:r>
         <w:t xml:space="preserve">:  </w:t>
       </w:r>
@@ -6833,7 +6325,6 @@
           <w:numId w:val="18"/>
         </w:numPr>
       </w:pPr>
-      <w:proofErr w:type="spellStart"/>
       <w:r>
         <w:rPr>
           <w:b/>
@@ -6841,7 +6332,6 @@
         </w:rPr>
         <w:t>addLog</w:t>
       </w:r>
-      <w:proofErr w:type="spellEnd"/>
       <w:r>
         <w:t xml:space="preserve">:  </w:t>
       </w:r>
@@ -6987,7 +6477,6 @@
           <w:numId w:val="18"/>
         </w:numPr>
       </w:pPr>
-      <w:proofErr w:type="spellStart"/>
       <w:r>
         <w:rPr>
           <w:b/>
@@ -6995,7 +6484,6 @@
         </w:rPr>
         <w:t>getLogArrayAge</w:t>
       </w:r>
-      <w:proofErr w:type="spellEnd"/>
       <w:r>
         <w:t xml:space="preserve">:  </w:t>
       </w:r>
@@ -7020,7 +6508,6 @@
           <w:numId w:val="18"/>
         </w:numPr>
       </w:pPr>
-      <w:proofErr w:type="spellStart"/>
       <w:r>
         <w:rPr>
           <w:b/>
@@ -7028,7 +6515,6 @@
         </w:rPr>
         <w:t>monitorActivity</w:t>
       </w:r>
-      <w:proofErr w:type="spellEnd"/>
       <w:r>
         <w:t xml:space="preserve">:  </w:t>
       </w:r>
@@ -7080,7 +6566,6 @@
           <w:numId w:val="18"/>
         </w:numPr>
       </w:pPr>
-      <w:proofErr w:type="spellStart"/>
       <w:r>
         <w:rPr>
           <w:b/>
@@ -7088,7 +6573,6 @@
         </w:rPr>
         <w:t>resetActivityCtr</w:t>
       </w:r>
-      <w:proofErr w:type="spellEnd"/>
       <w:r>
         <w:t xml:space="preserve">:  </w:t>
       </w:r>
@@ -7113,7 +6597,6 @@
           <w:numId w:val="18"/>
         </w:numPr>
       </w:pPr>
-      <w:proofErr w:type="spellStart"/>
       <w:r>
         <w:rPr>
           <w:b/>
@@ -7121,7 +6604,6 @@
         </w:rPr>
         <w:t>updateActivity</w:t>
       </w:r>
-      <w:proofErr w:type="spellEnd"/>
       <w:r>
         <w:t xml:space="preserve">:  </w:t>
       </w:r>
@@ -7307,7 +6789,6 @@
           <w:numId w:val="18"/>
         </w:numPr>
       </w:pPr>
-      <w:proofErr w:type="spellStart"/>
       <w:r>
         <w:rPr>
           <w:b/>
@@ -7315,7 +6796,6 @@
         </w:rPr>
         <w:t>setCfg</w:t>
       </w:r>
-      <w:proofErr w:type="spellEnd"/>
       <w:r>
         <w:rPr>
           <w:b/>
@@ -7350,7 +6830,6 @@
           <w:numId w:val="18"/>
         </w:numPr>
       </w:pPr>
-      <w:proofErr w:type="spellStart"/>
       <w:r>
         <w:rPr>
           <w:b/>
@@ -7358,7 +6837,6 @@
         </w:rPr>
         <w:t>processFailedMessages</w:t>
       </w:r>
-      <w:proofErr w:type="spellEnd"/>
       <w:r>
         <w:t xml:space="preserve"> </w:t>
       </w:r>
@@ -7386,7 +6864,6 @@
           <w:numId w:val="18"/>
         </w:numPr>
       </w:pPr>
-      <w:proofErr w:type="spellStart"/>
       <w:r>
         <w:rPr>
           <w:b/>
@@ -7394,7 +6871,6 @@
         </w:rPr>
         <w:t>processAppMsg</w:t>
       </w:r>
-      <w:proofErr w:type="spellEnd"/>
       <w:r>
         <w:t xml:space="preserve"> to implement your own messages.</w:t>
       </w:r>
@@ -7407,7 +6883,6 @@
           <w:numId w:val="18"/>
         </w:numPr>
       </w:pPr>
-      <w:proofErr w:type="spellStart"/>
       <w:r>
         <w:rPr>
           <w:b/>
@@ -7415,7 +6890,6 @@
         </w:rPr>
         <w:t>processServerErrors</w:t>
       </w:r>
-      <w:proofErr w:type="spellEnd"/>
       <w:r>
         <w:t xml:space="preserve"> to </w:t>
       </w:r>
@@ -7431,7 +6905,6 @@
           <w:numId w:val="18"/>
         </w:numPr>
       </w:pPr>
-      <w:proofErr w:type="spellStart"/>
       <w:r>
         <w:rPr>
           <w:b/>
@@ -7439,7 +6912,6 @@
         </w:rPr>
         <w:t>sendAppMsg</w:t>
       </w:r>
-      <w:proofErr w:type="spellEnd"/>
       <w:r>
         <w:t>:  Experimental feature still under development.  Will be used to exchange messages across different Knack apps.</w:t>
       </w:r>
@@ -7474,7 +6946,6 @@
           <w:numId w:val="18"/>
         </w:numPr>
       </w:pPr>
-      <w:proofErr w:type="spellStart"/>
       <w:r>
         <w:rPr>
           <w:b/>
@@ -7482,7 +6953,6 @@
         </w:rPr>
         <w:t>removeAllMsgOfType</w:t>
       </w:r>
-      <w:proofErr w:type="spellEnd"/>
       <w:r>
         <w:t xml:space="preserve">:  </w:t>
       </w:r>
@@ -7542,7 +7012,6 @@
           <w:numId w:val="18"/>
         </w:numPr>
       </w:pPr>
-      <w:proofErr w:type="spellStart"/>
       <w:r>
         <w:rPr>
           <w:b/>
@@ -7550,7 +7019,6 @@
         </w:rPr>
         <w:t>getSysInfo</w:t>
       </w:r>
-      <w:proofErr w:type="spellEnd"/>
       <w:r>
         <w:t xml:space="preserve">:  Returns an object with the </w:t>
       </w:r>
@@ -7599,7 +7067,6 @@
           <w:numId w:val="18"/>
         </w:numPr>
       </w:pPr>
-      <w:proofErr w:type="spellStart"/>
       <w:r>
         <w:rPr>
           <w:b/>
@@ -7607,17 +7074,8 @@
         </w:rPr>
         <w:t>getSystemColors</w:t>
       </w:r>
-      <w:proofErr w:type="spellEnd"/>
-      <w:r>
-        <w:t xml:space="preserve">:  Get the </w:t>
-      </w:r>
-      <w:proofErr w:type="spellStart"/>
-      <w:r>
-        <w:t>sysColors</w:t>
-      </w:r>
-      <w:proofErr w:type="spellEnd"/>
-      <w:r>
-        <w:t xml:space="preserve"> object.</w:t>
+      <w:r>
+        <w:t>:  Get the sysColors object.</w:t>
       </w:r>
     </w:p>
     <w:p>
@@ -7628,7 +7086,6 @@
           <w:numId w:val="18"/>
         </w:numPr>
       </w:pPr>
-      <w:proofErr w:type="spellStart"/>
       <w:r>
         <w:rPr>
           <w:b/>
@@ -7637,11 +7094,9 @@
         <w:lastRenderedPageBreak/>
         <w:t>rgbToHsl</w:t>
       </w:r>
-      <w:proofErr w:type="spellEnd"/>
       <w:r>
         <w:t xml:space="preserve">, </w:t>
       </w:r>
-      <w:proofErr w:type="spellStart"/>
       <w:r>
         <w:rPr>
           <w:b/>
@@ -7649,11 +7104,9 @@
         </w:rPr>
         <w:t>hslToRgb</w:t>
       </w:r>
-      <w:proofErr w:type="spellEnd"/>
       <w:r>
         <w:t xml:space="preserve">, </w:t>
       </w:r>
-      <w:proofErr w:type="spellStart"/>
       <w:r>
         <w:rPr>
           <w:b/>
@@ -7661,11 +7114,9 @@
         </w:rPr>
         <w:t>rgbToHsv</w:t>
       </w:r>
-      <w:proofErr w:type="spellEnd"/>
       <w:r>
         <w:t xml:space="preserve">, </w:t>
       </w:r>
-      <w:proofErr w:type="spellStart"/>
       <w:r>
         <w:rPr>
           <w:b/>
@@ -7673,11 +7124,9 @@
         </w:rPr>
         <w:t>hsvToRgb</w:t>
       </w:r>
-      <w:proofErr w:type="spellEnd"/>
       <w:r>
         <w:t xml:space="preserve">, </w:t>
       </w:r>
-      <w:proofErr w:type="spellStart"/>
       <w:r>
         <w:rPr>
           <w:b/>
@@ -7685,7 +7134,6 @@
         </w:rPr>
         <w:t>hexToRgb</w:t>
       </w:r>
-      <w:proofErr w:type="spellEnd"/>
       <w:r>
         <w:t xml:space="preserve">:  Various color conversion </w:t>
       </w:r>
@@ -8490,14 +7938,12 @@
         <w:t xml:space="preserve"> </w:t>
       </w:r>
       <w:hyperlink r:id="rId22" w:history="1">
-        <w:proofErr w:type="spellStart"/>
         <w:r>
           <w:rPr>
             <w:rStyle w:val="Hyperlink"/>
           </w:rPr>
           <w:t>KTL_KnackApp_ACB</w:t>
         </w:r>
-        <w:proofErr w:type="spellEnd"/>
       </w:hyperlink>
       <w:r>
         <w:t>.</w:t>
@@ -9482,7 +8928,6 @@
       <w:r>
         <w:t xml:space="preserve"> like this:  </w:t>
       </w:r>
-      <w:proofErr w:type="spellStart"/>
       <w:r>
         <w:rPr>
           <w:b/>
@@ -9490,7 +8935,6 @@
         </w:rPr>
         <w:t>KTL_KnackApp_dev</w:t>
       </w:r>
-      <w:proofErr w:type="spellEnd"/>
       <w:r>
         <w:t>.  Leave the value empty since it is not used.  Refresh the page and you’ll see the version now shown with bright yellow/red attention getter that indicates you’re in CLS development mode.</w:t>
       </w:r>
@@ -11974,58 +11418,26 @@
           <w:lang w:val="fr-CA"/>
         </w:rPr>
       </w:pPr>
-      <w:proofErr w:type="spellStart"/>
       <w:r>
         <w:rPr>
           <w:b/>
           <w:bCs/>
           <w:lang w:val="fr-CA"/>
         </w:rPr>
-        <w:t>Filters</w:t>
-      </w:r>
-      <w:proofErr w:type="spellEnd"/>
-      <w:r>
-        <w:rPr>
-          <w:b/>
-          <w:bCs/>
+        <w:t>Filters Code</w:t>
+      </w:r>
+      <w:r>
+        <w:rPr>
           <w:lang w:val="fr-CA"/>
         </w:rPr>
-        <w:t xml:space="preserve"> Code</w:t>
+        <w:t>:  Type:  Paragraph T</w:t>
       </w:r>
       <w:r>
         <w:rPr>
           <w:lang w:val="fr-CA"/>
         </w:rPr>
-        <w:t xml:space="preserve">:  Type:  </w:t>
-      </w:r>
-      <w:proofErr w:type="spellStart"/>
-      <w:r>
-        <w:rPr>
-          <w:lang w:val="fr-CA"/>
-        </w:rPr>
-        <w:t>Paragraph</w:t>
-      </w:r>
-      <w:proofErr w:type="spellEnd"/>
-      <w:r>
-        <w:rPr>
-          <w:lang w:val="fr-CA"/>
-        </w:rPr>
-        <w:t xml:space="preserve"> </w:t>
-      </w:r>
-      <w:proofErr w:type="spellStart"/>
-      <w:r>
-        <w:rPr>
-          <w:lang w:val="fr-CA"/>
-        </w:rPr>
-        <w:t>T</w:t>
-      </w:r>
-      <w:r>
-        <w:rPr>
-          <w:lang w:val="fr-CA"/>
-        </w:rPr>
         <w:t>ext</w:t>
       </w:r>
-      <w:proofErr w:type="spellEnd"/>
       <w:r>
         <w:rPr>
           <w:lang w:val="fr-CA"/>
@@ -12327,15 +11739,7 @@
         </w:numPr>
       </w:pPr>
       <w:r>
-        <w:t xml:space="preserve">Use </w:t>
-      </w:r>
-      <w:proofErr w:type="spellStart"/>
-      <w:r>
-        <w:t>JSDoc</w:t>
-      </w:r>
-      <w:proofErr w:type="spellEnd"/>
-      <w:r>
-        <w:t xml:space="preserve"> to h</w:t>
+        <w:t>Use JSDoc to h</w:t>
       </w:r>
       <w:r>
         <w:t>ave an adequate auto-generated and detailed API documentation, for each function with parameter description</w:t>
@@ -12384,14 +11788,12 @@
       <w:bookmarkStart w:id="46" w:name="_Toc83371659"/>
       <w:bookmarkStart w:id="47" w:name="_Toc83371687"/>
       <w:bookmarkStart w:id="48" w:name="_Toc83371971"/>
-      <w:proofErr w:type="spellStart"/>
       <w:r>
         <w:t>Conlusion</w:t>
       </w:r>
       <w:bookmarkEnd w:id="46"/>
       <w:bookmarkEnd w:id="47"/>
       <w:bookmarkEnd w:id="48"/>
-      <w:proofErr w:type="spellEnd"/>
     </w:p>
     <w:p>
       <w:r>

</xml_diff>

<commit_message>
Added missing parts for App Settings object.
</commit_message>
<xml_diff>
--- a/Docs/KTL - API Documentation.docx
+++ b/Docs/KTL - API Documentation.docx
@@ -70,7 +70,7 @@
         <w:t>.</w:t>
       </w:r>
       <w:r>
-        <w:t>1</w:t>
+        <w:t>4</w:t>
       </w:r>
       <w:r>
         <w:t xml:space="preserve"> - pre-release</w:t>
@@ -590,15 +590,7 @@
     </w:p>
     <w:p>
       <w:r>
-        <w:t xml:space="preserve">//  </w:t>
-      </w:r>
-      <w:proofErr w:type="gramStart"/>
-      <w:r>
-        <w:t>.....</w:t>
-      </w:r>
-      <w:proofErr w:type="gramEnd"/>
-      <w:r>
-        <w:t>your code here....</w:t>
+        <w:t>//  .....your code here....</w:t>
       </w:r>
     </w:p>
     <w:p>
@@ -4052,13 +4044,8 @@
       <w:r>
         <w:t xml:space="preserve">This will </w:t>
       </w:r>
-      <w:proofErr w:type="gramStart"/>
-      <w:r>
-        <w:t>prevent from</w:t>
-      </w:r>
-      <w:proofErr w:type="gramEnd"/>
-      <w:r>
-        <w:t xml:space="preserve"> filtering on these fields, even if </w:t>
+      <w:r>
+        <w:t xml:space="preserve">prevent from filtering on these fields, even if </w:t>
       </w:r>
       <w:r>
         <w:t xml:space="preserve">they are </w:t>
@@ -4375,15 +4362,7 @@
       </w:r>
       <w:proofErr w:type="spellEnd"/>
       <w:r>
-        <w:t>:  The idle watchdog is an “inactivity timer”.  Each time a mouse click/</w:t>
-      </w:r>
-      <w:proofErr w:type="gramStart"/>
-      <w:r>
-        <w:t>move</w:t>
-      </w:r>
-      <w:proofErr w:type="gramEnd"/>
-      <w:r>
-        <w:t xml:space="preserve"> or a key press is detected, this is called.  After a given amount of time without activity, the </w:t>
+        <w:t xml:space="preserve">:  The idle watchdog is an “inactivity timer”.  Each time a mouse click/move or a key press is detected, this is called.  After a given amount of time without activity, the </w:t>
       </w:r>
       <w:proofErr w:type="spellStart"/>
       <w:r>
@@ -4671,7 +4650,13 @@
         <w:t>save icon</w:t>
       </w:r>
       <w:r>
-        <w:t xml:space="preserve">.  Your filters are saved in </w:t>
+        <w:t xml:space="preserve">.  </w:t>
+      </w:r>
+      <w:r>
+        <w:t xml:space="preserve">The [X] icon with a pink color is to remove the active filter and see all records.  </w:t>
+      </w:r>
+      <w:r>
+        <w:t xml:space="preserve">Your filters are saved in </w:t>
       </w:r>
       <w:r>
         <w:t>localStorage but</w:t>
@@ -5010,15 +4995,7 @@
         <w:t xml:space="preserve">and kept </w:t>
       </w:r>
       <w:r>
-        <w:t xml:space="preserve">in the same order as the </w:t>
-      </w:r>
-      <w:proofErr w:type="gramStart"/>
-      <w:r>
-        <w:t>creator’s</w:t>
-      </w:r>
-      <w:proofErr w:type="gramEnd"/>
-      <w:r>
-        <w:t>.</w:t>
+        <w:t>in the same order as the creator’s.</w:t>
       </w:r>
       <w:r>
         <w:t xml:space="preserve">  They can’t be renamed, deleted or </w:t>
@@ -5394,7 +5371,13 @@
         <w:t xml:space="preserve"> combination</w:t>
       </w:r>
       <w:r>
-        <w:t xml:space="preserve"> may cause your changes to disappear due to being out of scope.  This is normal.  You can prevent this by first choosing a sort</w:t>
+        <w:t xml:space="preserve"> may cause your changes to disappear due to </w:t>
+      </w:r>
+      <w:r>
+        <w:t xml:space="preserve">becoming </w:t>
+      </w:r>
+      <w:r>
+        <w:t>out of scope.  This is normal.  You can prevent this by first choosing a sort</w:t>
       </w:r>
       <w:r>
         <w:t>+filter</w:t>
@@ -6650,18 +6633,10 @@
         <w:t>ogging categories</w:t>
       </w:r>
       <w:r>
-        <w:t xml:space="preserve"> </w:t>
-      </w:r>
-      <w:proofErr w:type="gramStart"/>
-      <w:r>
-        <w:t>are</w:t>
-      </w:r>
-      <w:r>
-        <w:t>:</w:t>
-      </w:r>
-      <w:proofErr w:type="gramEnd"/>
-      <w:r>
-        <w:t xml:space="preserve">  </w:t>
+        <w:t xml:space="preserve"> are</w:t>
+      </w:r>
+      <w:r>
+        <w:t xml:space="preserve">:  </w:t>
       </w:r>
       <w:r>
         <w:t xml:space="preserve">User </w:t>
@@ -8454,15 +8429,7 @@
         <w:t xml:space="preserve"> </w:t>
       </w:r>
       <w:r>
-        <w:t xml:space="preserve">.  The extension .bat is only for </w:t>
-      </w:r>
-      <w:proofErr w:type="gramStart"/>
-      <w:r>
-        <w:t>Windows</w:t>
-      </w:r>
-      <w:proofErr w:type="gramEnd"/>
-      <w:r>
-        <w:t xml:space="preserve"> but it can be rewritten a .sh (shell script) for Linux and </w:t>
+        <w:t xml:space="preserve">.  The extension .bat is only for Windows but it can be rewritten a .sh (shell script) for Linux and </w:t>
       </w:r>
       <w:r>
         <w:t>MacOS</w:t>
@@ -10820,13 +10787,17 @@
         <w:spacing w:after="160" w:line="259" w:lineRule="auto"/>
       </w:pPr>
       <w:r>
-        <w:t xml:space="preserve">Create a new </w:t>
-      </w:r>
-      <w:r>
-        <w:t>o</w:t>
-      </w:r>
-      <w:r>
-        <w:t xml:space="preserve">bject called </w:t>
+        <w:t xml:space="preserve">Create a </w:t>
+      </w:r>
+      <w:r>
+        <w:rPr>
+          <w:b/>
+          <w:bCs/>
+        </w:rPr>
+        <w:t>new object</w:t>
+      </w:r>
+      <w:r>
+        <w:t xml:space="preserve"> called </w:t>
       </w:r>
       <w:r>
         <w:rPr>
@@ -10939,6 +10910,51 @@
         <w:spacing w:after="160" w:line="259" w:lineRule="auto"/>
       </w:pPr>
       <w:r>
+        <w:t xml:space="preserve">Add two records with Item set to </w:t>
+      </w:r>
+      <w:r>
+        <w:rPr>
+          <w:b/>
+          <w:bCs/>
+        </w:rPr>
+        <w:t>APP_KTL_VERSIONS</w:t>
+      </w:r>
+      <w:r>
+        <w:t xml:space="preserve"> and </w:t>
+      </w:r>
+      <w:r>
+        <w:rPr>
+          <w:b/>
+          <w:bCs/>
+        </w:rPr>
+        <w:t>APP_PUBLIC_FILTERS</w:t>
+      </w:r>
+      <w:r>
+        <w:t xml:space="preserve">.  </w:t>
+      </w:r>
+      <w:r>
+        <w:t xml:space="preserve">Leave </w:t>
+      </w:r>
+      <w:r>
+        <w:t>Value</w:t>
+      </w:r>
+      <w:r>
+        <w:t xml:space="preserve"> and Date/Time </w:t>
+      </w:r>
+      <w:r>
+        <w:t>blank.</w:t>
+      </w:r>
+    </w:p>
+    <w:p>
+      <w:pPr>
+        <w:pStyle w:val="ListParagraph"/>
+        <w:numPr>
+          <w:ilvl w:val="0"/>
+          <w:numId w:val="26"/>
+        </w:numPr>
+        <w:spacing w:after="160" w:line="259" w:lineRule="auto"/>
+      </w:pPr>
+      <w:r>
         <w:t xml:space="preserve">In the </w:t>
       </w:r>
       <w:r>
@@ -11058,6 +11074,85 @@
       </w:r>
       <w:r>
         <w:t>.</w:t>
+      </w:r>
+    </w:p>
+    <w:p>
+      <w:pPr>
+        <w:pStyle w:val="ListParagraph"/>
+        <w:numPr>
+          <w:ilvl w:val="0"/>
+          <w:numId w:val="26"/>
+        </w:numPr>
+        <w:spacing w:after="160" w:line="259" w:lineRule="auto"/>
+      </w:pPr>
+      <w:r>
+        <w:t xml:space="preserve">Still in the </w:t>
+      </w:r>
+      <w:r>
+        <w:t>iFrameWnd</w:t>
+      </w:r>
+      <w:r>
+        <w:t xml:space="preserve">, add a table view that displays App Settings, with title:  </w:t>
+      </w:r>
+      <w:r>
+        <w:rPr>
+          <w:b/>
+          <w:bCs/>
+        </w:rPr>
+        <w:t xml:space="preserve">App Settings </w:t>
+      </w:r>
+      <w:r>
+        <w:rPr>
+          <w:b/>
+          <w:bCs/>
+        </w:rPr>
+        <w:t>AUTOREFRESH=15</w:t>
+      </w:r>
+      <w:r>
+        <w:t>.</w:t>
+      </w:r>
+      <w:r>
+        <w:t xml:space="preserve">  Source</w:t>
+      </w:r>
+      <w:r>
+        <w:t xml:space="preserve"> filter</w:t>
+      </w:r>
+      <w:r>
+        <w:t xml:space="preserve">: </w:t>
+      </w:r>
+      <w:r>
+        <w:rPr>
+          <w:b/>
+          <w:bCs/>
+        </w:rPr>
+        <w:t>Item Starting with APP</w:t>
+      </w:r>
+      <w:r>
+        <w:t>, sorted alphabetically A to Z</w:t>
+      </w:r>
+      <w:r>
+        <w:t>.</w:t>
+      </w:r>
+      <w:r>
+        <w:t xml:space="preserve">  No Search, inline editing = </w:t>
+      </w:r>
+      <w:r>
+        <w:t>O</w:t>
+      </w:r>
+      <w:r>
+        <w:t>n</w:t>
+      </w:r>
+      <w:r>
+        <w:t>, 10 records at a time, no filter</w:t>
+      </w:r>
+      <w:r>
+        <w:t>ing</w:t>
+      </w:r>
+      <w:r>
+        <w:t xml:space="preserve"> allowed.</w:t>
+      </w:r>
+      <w:r>
+        <w:t xml:space="preserve">  Add all fields.</w:t>
       </w:r>
     </w:p>
     <w:p>
@@ -11123,6 +11218,7 @@
           <w:b/>
           <w:bCs/>
         </w:rPr>
+        <w:lastRenderedPageBreak/>
         <w:t>VIEWER</w:t>
       </w:r>
       <w:r>
@@ -11234,7 +11330,6 @@
           <w:b/>
           <w:bCs/>
         </w:rPr>
-        <w:lastRenderedPageBreak/>
         <w:t>Note</w:t>
       </w:r>
       <w:r>
@@ -11253,18 +11348,10 @@
         <w:t xml:space="preserve">also </w:t>
       </w:r>
       <w:r>
-        <w:t xml:space="preserve">have some existing code that does it with API </w:t>
-      </w:r>
-      <w:proofErr w:type="gramStart"/>
-      <w:r>
-        <w:t>calls</w:t>
-      </w:r>
-      <w:r>
-        <w:t>, but</w:t>
-      </w:r>
-      <w:proofErr w:type="gramEnd"/>
-      <w:r>
-        <w:t xml:space="preserve"> need to add </w:t>
+        <w:t>have some existing code that does it with API calls</w:t>
+      </w:r>
+      <w:r>
+        <w:t xml:space="preserve">, but need to add </w:t>
       </w:r>
       <w:r>
         <w:t>it to the KTL soon</w:t>
@@ -11828,6 +11915,7 @@
         <w:pStyle w:val="Heading4"/>
       </w:pPr>
       <w:r>
+        <w:lastRenderedPageBreak/>
         <w:t>Bulk Operations</w:t>
       </w:r>
     </w:p>
@@ -11891,11 +11979,7 @@
         <w:t xml:space="preserve">your </w:t>
       </w:r>
       <w:r>
-        <w:t xml:space="preserve">settings to Knack and download them back wherever </w:t>
-      </w:r>
-      <w:r>
-        <w:lastRenderedPageBreak/>
-        <w:t xml:space="preserve">and whenever needed.  This can be seen as a backup method, </w:t>
+        <w:t xml:space="preserve">settings to Knack and download them back wherever and whenever needed.  This can be seen as a backup method, </w:t>
       </w:r>
       <w:r>
         <w:t xml:space="preserve">but </w:t>
@@ -12456,6 +12540,7 @@
       <w:bookmarkStart w:id="48" w:name="_Toc83371971"/>
       <w:proofErr w:type="spellStart"/>
       <w:r>
+        <w:lastRenderedPageBreak/>
         <w:t>Conlusion</w:t>
       </w:r>
       <w:bookmarkEnd w:id="46"/>
@@ -12494,7 +12579,6 @@
     <w:p/>
     <w:p>
       <w:r>
-        <w:lastRenderedPageBreak/>
         <w:t>All code and documentation w</w:t>
       </w:r>
       <w:r>
@@ -12709,7 +12793,6 @@
               <w:lang w:val="fr-CA"/>
             </w:rPr>
           </w:pPr>
-          <w:proofErr w:type="gramStart"/>
           <w:r>
             <w:rPr>
               <w:rFonts w:ascii="Verdana" w:hAnsi="Verdana"/>
@@ -12737,7 +12820,6 @@
             </w:rPr>
             <w:t>|</w:t>
           </w:r>
-          <w:proofErr w:type="gramEnd"/>
           <w:r>
             <w:rPr>
               <w:rFonts w:ascii="Verdana" w:hAnsi="Verdana"/>

</xml_diff>

<commit_message>
Few last minute updates for Filters.
</commit_message>
<xml_diff>
--- a/Docs/KTL - API Documentation.docx
+++ b/Docs/KTL - API Documentation.docx
@@ -4799,10 +4799,13 @@
         <w:t xml:space="preserve">.  They are the same as User Filters but created by </w:t>
       </w:r>
       <w:r>
-        <w:t xml:space="preserve">special users </w:t>
-      </w:r>
-      <w:r>
-        <w:t xml:space="preserve">and visible to </w:t>
+        <w:t>special users</w:t>
+      </w:r>
+      <w:r>
+        <w:t>, yet</w:t>
+      </w:r>
+      <w:r>
+        <w:t xml:space="preserve"> visible to </w:t>
       </w:r>
       <w:r>
         <w:t>everyone</w:t>
@@ -10867,7 +10870,13 @@
         <w:t>Value</w:t>
       </w:r>
       <w:r>
-        <w:t>:  Type: Short Text</w:t>
+        <w:t xml:space="preserve">:  Type: </w:t>
+      </w:r>
+      <w:r>
+        <w:t xml:space="preserve">Paragraph </w:t>
+      </w:r>
+      <w:r>
+        <w:t>Text</w:t>
       </w:r>
       <w:r>
         <w:t>.</w:t>
@@ -11086,27 +11095,24 @@
         <w:spacing w:after="160" w:line="259" w:lineRule="auto"/>
       </w:pPr>
       <w:r>
-        <w:t xml:space="preserve">Still in the </w:t>
-      </w:r>
-      <w:r>
-        <w:t>iFrameWnd</w:t>
-      </w:r>
-      <w:r>
-        <w:t xml:space="preserve">, add a table view that displays App Settings, with title:  </w:t>
-      </w:r>
-      <w:r>
-        <w:rPr>
-          <w:b/>
-          <w:bCs/>
-        </w:rPr>
-        <w:t xml:space="preserve">App Settings </w:t>
-      </w:r>
-      <w:r>
-        <w:rPr>
-          <w:b/>
-          <w:bCs/>
-        </w:rPr>
-        <w:t>AUTOREFRESH=15</w:t>
+        <w:t xml:space="preserve">Still in the iFrameWnd, add a table view that displays </w:t>
+      </w:r>
+      <w:r>
+        <w:rPr>
+          <w:b/>
+          <w:bCs/>
+        </w:rPr>
+        <w:t>App Settings</w:t>
+      </w:r>
+      <w:r>
+        <w:t xml:space="preserve">, with title:  </w:t>
+      </w:r>
+      <w:r>
+        <w:rPr>
+          <w:b/>
+          <w:bCs/>
+        </w:rPr>
+        <w:t>App Settings AUTOREFRESH=15</w:t>
       </w:r>
       <w:r>
         <w:t>.</w:t>
@@ -11153,6 +11159,9 @@
       </w:r>
       <w:r>
         <w:t xml:space="preserve">  Add all fields.</w:t>
+      </w:r>
+      <w:r>
+        <w:t xml:space="preserve"> Set Value’s Truncate Text to 75 characters.</w:t>
       </w:r>
     </w:p>
     <w:p>
@@ -11979,7 +11988,13 @@
         <w:t xml:space="preserve">your </w:t>
       </w:r>
       <w:r>
-        <w:t xml:space="preserve">settings to Knack and download them back wherever and whenever needed.  This can be seen as a backup method, </w:t>
+        <w:t xml:space="preserve">settings to Knack and download them back wherever and whenever needed.  This </w:t>
+      </w:r>
+      <w:r>
+        <w:t xml:space="preserve">two-way process is automatically done in the background, and </w:t>
+      </w:r>
+      <w:r>
+        <w:t xml:space="preserve">can be seen as a backup method, </w:t>
       </w:r>
       <w:r>
         <w:t xml:space="preserve">but </w:t>
@@ -12050,6 +12065,9 @@
         <w:t xml:space="preserve">To support </w:t>
       </w:r>
       <w:r>
+        <w:t xml:space="preserve">automatic </w:t>
+      </w:r>
+      <w:r>
         <w:t>U</w:t>
       </w:r>
       <w:r>
@@ -12072,7 +12090,24 @@
         <w:spacing w:after="160" w:line="259" w:lineRule="auto"/>
       </w:pPr>
       <w:r>
-        <w:t>Create an object named Filters and add these fields:</w:t>
+        <w:t xml:space="preserve">Create an object named </w:t>
+      </w:r>
+      <w:r>
+        <w:rPr>
+          <w:b/>
+          <w:bCs/>
+        </w:rPr>
+        <w:t xml:space="preserve">User </w:t>
+      </w:r>
+      <w:r>
+        <w:rPr>
+          <w:b/>
+          <w:bCs/>
+        </w:rPr>
+        <w:t>Filters</w:t>
+      </w:r>
+      <w:r>
+        <w:t xml:space="preserve"> and add these fields:</w:t>
       </w:r>
     </w:p>
     <w:p>
@@ -12129,333 +12164,252 @@
           <w:lang w:val="fr-CA"/>
         </w:rPr>
       </w:pPr>
-      <w:proofErr w:type="spellStart"/>
       <w:r>
         <w:rPr>
           <w:b/>
           <w:bCs/>
           <w:lang w:val="fr-CA"/>
         </w:rPr>
-        <w:t>Filters</w:t>
-      </w:r>
-      <w:proofErr w:type="spellEnd"/>
-      <w:r>
-        <w:rPr>
-          <w:b/>
-          <w:bCs/>
+        <w:t>Filters Code</w:t>
+      </w:r>
+      <w:r>
+        <w:rPr>
           <w:lang w:val="fr-CA"/>
         </w:rPr>
-        <w:t xml:space="preserve"> Code</w:t>
+        <w:t>:  Type:  Paragraph T</w:t>
       </w:r>
       <w:r>
         <w:rPr>
           <w:lang w:val="fr-CA"/>
         </w:rPr>
-        <w:t xml:space="preserve">:  Type:  </w:t>
-      </w:r>
-      <w:proofErr w:type="spellStart"/>
+        <w:t>ext</w:t>
+      </w:r>
       <w:r>
         <w:rPr>
           <w:lang w:val="fr-CA"/>
         </w:rPr>
-        <w:t>Paragraph</w:t>
-      </w:r>
-      <w:proofErr w:type="spellEnd"/>
-      <w:r>
-        <w:rPr>
-          <w:lang w:val="fr-CA"/>
-        </w:rPr>
+        <w:t>.</w:t>
+      </w:r>
+    </w:p>
+    <w:p>
+      <w:pPr>
+        <w:pStyle w:val="ListParagraph"/>
+        <w:numPr>
+          <w:ilvl w:val="0"/>
+          <w:numId w:val="34"/>
+        </w:numPr>
+      </w:pPr>
+      <w:r>
+        <w:t xml:space="preserve">Go to </w:t>
+      </w:r>
+      <w:r>
+        <w:t xml:space="preserve">the </w:t>
+      </w:r>
+      <w:r>
+        <w:rPr>
+          <w:b/>
+          <w:bCs/>
+        </w:rPr>
+        <w:t>iFrameWnd</w:t>
+      </w:r>
+      <w:r>
+        <w:t xml:space="preserve"> p</w:t>
+      </w:r>
+      <w:r>
+        <w:t>age</w:t>
+      </w:r>
+      <w:r>
         <w:t xml:space="preserve"> </w:t>
       </w:r>
-      <w:proofErr w:type="spellStart"/>
-      <w:r>
-        <w:rPr>
-          <w:lang w:val="fr-CA"/>
-        </w:rPr>
-        <w:t>T</w:t>
-      </w:r>
-      <w:r>
-        <w:rPr>
-          <w:lang w:val="fr-CA"/>
-        </w:rPr>
-        <w:t>ext</w:t>
-      </w:r>
-      <w:proofErr w:type="spellEnd"/>
-      <w:r>
-        <w:rPr>
-          <w:lang w:val="fr-CA"/>
-        </w:rPr>
+      <w:r>
+        <w:t xml:space="preserve">and </w:t>
+      </w:r>
+      <w:r>
+        <w:t xml:space="preserve">add a new Table that displays </w:t>
+      </w:r>
+      <w:r>
+        <w:rPr>
+          <w:b/>
+          <w:bCs/>
+        </w:rPr>
+        <w:t>User Filters</w:t>
+      </w:r>
+      <w:r>
+        <w:t xml:space="preserve"> connected to the logged-in account</w:t>
+      </w:r>
+      <w:r>
+        <w:t xml:space="preserve">.  Call it User Filters, remove the Account column and leave </w:t>
+      </w:r>
+      <w:r>
+        <w:t xml:space="preserve">only </w:t>
+      </w:r>
+      <w:r>
+        <w:t>the Date/Time and Filters Code.</w:t>
+      </w:r>
+      <w:r>
+        <w:t xml:space="preserve">  Set Filters Code’s </w:t>
+      </w:r>
+      <w:r>
+        <w:t>Truncate Text to 75 characters.</w:t>
+      </w:r>
+    </w:p>
+    <w:p>
+      <w:pPr>
+        <w:pStyle w:val="ListParagraph"/>
+        <w:numPr>
+          <w:ilvl w:val="0"/>
+          <w:numId w:val="34"/>
+        </w:numPr>
+        <w:spacing w:after="160" w:line="259" w:lineRule="auto"/>
+      </w:pPr>
+      <w:r>
+        <w:t xml:space="preserve">Source:  </w:t>
+      </w:r>
+      <w:r>
+        <w:t>L</w:t>
+      </w:r>
+      <w:r>
+        <w:t>imit</w:t>
+      </w:r>
+      <w:r>
+        <w:t xml:space="preserve"> </w:t>
+      </w:r>
+      <w:r>
+        <w:t>number of</w:t>
+      </w:r>
+      <w:r>
+        <w:t xml:space="preserve"> records</w:t>
+      </w:r>
+      <w:r>
+        <w:t xml:space="preserve"> to </w:t>
+      </w:r>
+      <w:r>
+        <w:t>1.</w:t>
+      </w:r>
+    </w:p>
+    <w:p>
+      <w:pPr>
+        <w:pStyle w:val="ListParagraph"/>
+        <w:numPr>
+          <w:ilvl w:val="0"/>
+          <w:numId w:val="34"/>
+        </w:numPr>
+        <w:spacing w:after="160" w:line="259" w:lineRule="auto"/>
+      </w:pPr>
+      <w:r>
+        <w:t xml:space="preserve">Settings:  </w:t>
+      </w:r>
+      <w:r>
+        <w:t>n</w:t>
+      </w:r>
+      <w:r>
+        <w:t xml:space="preserve">o </w:t>
+      </w:r>
+      <w:r>
+        <w:t>s</w:t>
+      </w:r>
+      <w:r>
+        <w:t>earch, Inline Editing = On, 10 records at a time, no filtering.</w:t>
+      </w:r>
+      <w:r>
+        <w:t xml:space="preserve">  Title:  </w:t>
+      </w:r>
+      <w:r>
+        <w:rPr>
+          <w:b/>
+          <w:bCs/>
+        </w:rPr>
+        <w:t>User Filters AUTOREFRESH=30</w:t>
+      </w:r>
+      <w:r>
+        <w:t xml:space="preserve"> (you can change the 30 for 10 seconds temporarily for quicker testing, then put back to 30)</w:t>
+      </w:r>
+    </w:p>
+    <w:p>
+      <w:pPr>
+        <w:spacing w:after="160" w:line="259" w:lineRule="auto"/>
+        <w:rPr>
+          <w:b/>
+          <w:bCs/>
+        </w:rPr>
+      </w:pPr>
+      <w:r>
+        <w:rPr>
+          <w:b/>
+          <w:bCs/>
+        </w:rPr>
+        <w:t>To test this feature</w:t>
+      </w:r>
+      <w:r>
+        <w:rPr>
+          <w:b/>
+          <w:bCs/>
+        </w:rPr>
+        <w:t>:</w:t>
+      </w:r>
+    </w:p>
+    <w:p>
+      <w:pPr>
+        <w:spacing w:after="160" w:line="259" w:lineRule="auto"/>
+      </w:pPr>
+      <w:r>
+        <w:t>Op</w:t>
+      </w:r>
+      <w:r>
+        <w:t xml:space="preserve">en two different browsers (ex: Chrome and Edge) and log-in with the same account - yours.  Open both to the same page, where there’s a table with filtering enabled.  Create a couple of filters in the first browser, wait about 30 seconds and you will see those filters appear in the second browser.  Same applies for Public Filters: set a filter to Public, </w:t>
+      </w:r>
+      <w:r>
+        <w:t xml:space="preserve">make changes to it, </w:t>
+      </w:r>
+      <w:r>
+        <w:t xml:space="preserve">and </w:t>
+      </w:r>
+      <w:r>
+        <w:t xml:space="preserve">all will be reflected </w:t>
+      </w:r>
+      <w:r>
+        <w:t>in the other browser</w:t>
+      </w:r>
+      <w:r>
+        <w:t>, but also for all users of that view.</w:t>
+      </w:r>
+    </w:p>
+    <w:p>
+      <w:pPr>
+        <w:spacing w:after="160" w:line="259" w:lineRule="auto"/>
+      </w:pPr>
+      <w:r>
+        <w:t xml:space="preserve">*Note about browsers:  the localStorage is not shared across different browsers (and </w:t>
+      </w:r>
+      <w:r>
+        <w:t xml:space="preserve">also within </w:t>
+      </w:r>
+      <w:r>
+        <w:t xml:space="preserve">the same browser </w:t>
+      </w:r>
+      <w:r>
+        <w:t xml:space="preserve">but </w:t>
+      </w:r>
+      <w:r>
+        <w:t>in private</w:t>
+      </w:r>
+      <w:r>
+        <w:t>/</w:t>
+      </w:r>
+      <w:r>
+        <w:t>incognito mode)</w:t>
+      </w:r>
+      <w:r>
+        <w:t xml:space="preserve">.  This is when the automatic </w:t>
+      </w:r>
+      <w:r>
+        <w:t>Upload/Download feature then comes to the rescue, by allowing this transfer to occur</w:t>
+      </w:r>
+      <w:r>
+        <w:t xml:space="preserve"> in real-time, within about 30 seconds</w:t>
+      </w:r>
+      <w:r>
         <w:t>.</w:t>
-      </w:r>
-    </w:p>
-    <w:p>
-      <w:pPr>
-        <w:pStyle w:val="ListParagraph"/>
-        <w:numPr>
-          <w:ilvl w:val="0"/>
-          <w:numId w:val="34"/>
-        </w:numPr>
-      </w:pPr>
-      <w:r>
-        <w:t>Go to User Pages and edit the Account Settings page.</w:t>
-      </w:r>
-    </w:p>
-    <w:p>
-      <w:pPr>
-        <w:pStyle w:val="ListParagraph"/>
-        <w:numPr>
-          <w:ilvl w:val="0"/>
-          <w:numId w:val="34"/>
-        </w:numPr>
-      </w:pPr>
-      <w:r>
-        <w:t xml:space="preserve">If not already done from the </w:t>
-      </w:r>
-      <w:hyperlink w:anchor="_User_Preferences_1" w:history="1">
-        <w:r>
-          <w:rPr>
-            <w:rStyle w:val="Hyperlink"/>
-          </w:rPr>
-          <w:t xml:space="preserve">User Preferences </w:t>
-        </w:r>
-        <w:r>
-          <w:rPr>
-            <w:rStyle w:val="Hyperlink"/>
-          </w:rPr>
-          <w:t xml:space="preserve">procedure </w:t>
-        </w:r>
-        <w:r>
-          <w:rPr>
-            <w:rStyle w:val="Hyperlink"/>
-          </w:rPr>
-          <w:t>above</w:t>
-        </w:r>
-      </w:hyperlink>
-      <w:r>
-        <w:t>, a</w:t>
-      </w:r>
-      <w:r>
-        <w:t xml:space="preserve">dd a menu named </w:t>
-      </w:r>
-      <w:r>
-        <w:rPr>
-          <w:b/>
-          <w:bCs/>
-        </w:rPr>
-        <w:t>My Settings</w:t>
-      </w:r>
-      <w:r>
-        <w:t xml:space="preserve"> and move it at the top of the page.</w:t>
-      </w:r>
-    </w:p>
-    <w:p>
-      <w:pPr>
-        <w:pStyle w:val="ListParagraph"/>
-        <w:numPr>
-          <w:ilvl w:val="0"/>
-          <w:numId w:val="34"/>
-        </w:numPr>
-        <w:spacing w:after="160" w:line="259" w:lineRule="auto"/>
-      </w:pPr>
-      <w:r>
-        <w:t xml:space="preserve">Add a link to a new page named </w:t>
-      </w:r>
-      <w:r>
-        <w:rPr>
-          <w:b/>
-          <w:bCs/>
-        </w:rPr>
-        <w:t>Filters Backup and Restore</w:t>
-      </w:r>
-      <w:r>
-        <w:t>.  E</w:t>
-      </w:r>
-      <w:r>
-        <w:t>nter to edit that page.</w:t>
-      </w:r>
-    </w:p>
-    <w:p>
-      <w:pPr>
-        <w:pStyle w:val="ListParagraph"/>
-        <w:numPr>
-          <w:ilvl w:val="0"/>
-          <w:numId w:val="34"/>
-        </w:numPr>
-        <w:spacing w:after="160" w:line="259" w:lineRule="auto"/>
-      </w:pPr>
-      <w:r>
-        <w:t xml:space="preserve">Add a menu </w:t>
-      </w:r>
-      <w:r>
-        <w:t xml:space="preserve">titled </w:t>
-      </w:r>
-      <w:r>
-        <w:rPr>
-          <w:b/>
-          <w:bCs/>
-        </w:rPr>
-        <w:t>USER_FILTERS_MENU</w:t>
-      </w:r>
-      <w:r>
-        <w:t xml:space="preserve"> </w:t>
-      </w:r>
-      <w:r>
-        <w:t xml:space="preserve">and add </w:t>
-      </w:r>
-      <w:r>
-        <w:t xml:space="preserve">two links to a URL named </w:t>
-      </w:r>
-      <w:r>
-        <w:rPr>
-          <w:b/>
-          <w:bCs/>
-        </w:rPr>
-        <w:t>Upload</w:t>
-      </w:r>
-      <w:r>
-        <w:t xml:space="preserve"> and </w:t>
-      </w:r>
-      <w:r>
-        <w:rPr>
-          <w:b/>
-          <w:bCs/>
-        </w:rPr>
-        <w:t>Download</w:t>
-      </w:r>
-      <w:r>
-        <w:t xml:space="preserve">.  </w:t>
-      </w:r>
-      <w:r>
-        <w:t xml:space="preserve">The left-right order is </w:t>
-      </w:r>
-      <w:r>
-        <w:t xml:space="preserve">not </w:t>
-      </w:r>
-      <w:r>
-        <w:t xml:space="preserve">important.  </w:t>
-      </w:r>
-      <w:r>
-        <w:t xml:space="preserve">Both </w:t>
-      </w:r>
-      <w:r>
-        <w:t xml:space="preserve">URLs are: </w:t>
-      </w:r>
-      <w:r>
-        <w:rPr>
-          <w:b/>
-          <w:bCs/>
-        </w:rPr>
-        <w:t>javascript:void(0);</w:t>
-      </w:r>
-      <w:r>
-        <w:t xml:space="preserve">  </w:t>
-      </w:r>
-      <w:r>
-        <w:t xml:space="preserve">This unusual URL is actually </w:t>
-      </w:r>
-      <w:r>
-        <w:t xml:space="preserve">a method </w:t>
-      </w:r>
-      <w:r>
-        <w:t>that</w:t>
-      </w:r>
-      <w:r>
-        <w:t xml:space="preserve"> </w:t>
-      </w:r>
-      <w:r>
-        <w:t xml:space="preserve">means "do nothing" and </w:t>
-      </w:r>
-      <w:r>
-        <w:t>let</w:t>
-      </w:r>
-      <w:r>
-        <w:t>s</w:t>
-      </w:r>
-      <w:r>
-        <w:t xml:space="preserve"> the KTL handle click events with special processing.</w:t>
-      </w:r>
-    </w:p>
-    <w:p>
-      <w:pPr>
-        <w:pStyle w:val="ListParagraph"/>
-        <w:numPr>
-          <w:ilvl w:val="0"/>
-          <w:numId w:val="34"/>
-        </w:numPr>
-        <w:spacing w:after="160" w:line="259" w:lineRule="auto"/>
-      </w:pPr>
-      <w:r>
-        <w:t xml:space="preserve">Add a table </w:t>
-      </w:r>
-      <w:r>
-        <w:t xml:space="preserve">view </w:t>
-      </w:r>
-      <w:r>
-        <w:t xml:space="preserve">that displays </w:t>
-      </w:r>
-      <w:r>
-        <w:t xml:space="preserve">User </w:t>
-      </w:r>
-      <w:r>
-        <w:t>Filters connected to the logged-in account</w:t>
-      </w:r>
-      <w:r>
-        <w:t xml:space="preserve">.  Title:  </w:t>
-      </w:r>
-      <w:r>
-        <w:rPr>
-          <w:b/>
-          <w:bCs/>
-        </w:rPr>
-        <w:t>My Filters</w:t>
-      </w:r>
-      <w:r>
-        <w:t xml:space="preserve"> </w:t>
-      </w:r>
-      <w:r>
-        <w:rPr>
-          <w:b/>
-          <w:bCs/>
-        </w:rPr>
-        <w:t>USER_FILTERS_CODE</w:t>
-      </w:r>
-      <w:r>
-        <w:t xml:space="preserve">.  Fields: </w:t>
-      </w:r>
-      <w:r>
-        <w:t>Date/Time and Filters Code</w:t>
-      </w:r>
-      <w:r>
-        <w:t>.</w:t>
-      </w:r>
-      <w:r>
-        <w:t xml:space="preserve">  </w:t>
-      </w:r>
-      <w:r>
-        <w:t>Enable Inline Editing, disable filtering and search, 10 records at a time.</w:t>
-      </w:r>
-    </w:p>
-    <w:p>
-      <w:pPr>
-        <w:spacing w:after="160" w:line="259" w:lineRule="auto"/>
-      </w:pPr>
-      <w:r>
-        <w:t>*Note about browsers:  since the localStorage is not shared across different browsers (and even the same browser in private</w:t>
-      </w:r>
-      <w:r>
-        <w:t>/</w:t>
-      </w:r>
-      <w:r>
-        <w:t>incognito mode), you should remember that it’s normal that you won’t see your filters when you change browser</w:t>
-      </w:r>
-      <w:r>
-        <w:t>s</w:t>
-      </w:r>
-      <w:r>
-        <w:t>.</w:t>
-      </w:r>
-      <w:r>
-        <w:t xml:space="preserve">  The Upload/Download feature then comes to the rescue, by allowing this transfer to occur.</w:t>
       </w:r>
     </w:p>
     <w:p>
@@ -12510,6 +12464,7 @@
         </w:numPr>
       </w:pPr>
       <w:r>
+        <w:lastRenderedPageBreak/>
         <w:t>Geofencing and other map-based features, with geo-based events and Google Maps integration.</w:t>
       </w:r>
     </w:p>
@@ -12540,7 +12495,6 @@
       <w:bookmarkStart w:id="48" w:name="_Toc83371971"/>
       <w:proofErr w:type="spellStart"/>
       <w:r>
-        <w:lastRenderedPageBreak/>
         <w:t>Conlusion</w:t>
       </w:r>
       <w:bookmarkEnd w:id="46"/>

</xml_diff>

<commit_message>
Changed KTL.css to KTL_KnackApp_ACB
</commit_message>
<xml_diff>
--- a/Docs/KTL - API Documentation.docx
+++ b/Docs/KTL - API Documentation.docx
@@ -70,7 +70,7 @@
         <w:t>.</w:t>
       </w:r>
       <w:r>
-        <w:t>5</w:t>
+        <w:t>8</w:t>
       </w:r>
       <w:r>
         <w:t xml:space="preserve"> - pre-release</w:t>
@@ -569,15 +569,31 @@
             <w:b/>
             <w:bCs/>
           </w:rPr>
-          <w:t>KTL.css</w:t>
+          <w:t>KTL</w:t>
+        </w:r>
+        <w:r>
+          <w:rPr>
+            <w:rStyle w:val="Hyperlink"/>
+            <w:b/>
+            <w:bCs/>
+          </w:rPr>
+          <w:t>_Knack_ACB</w:t>
+        </w:r>
+        <w:r>
+          <w:rPr>
+            <w:rStyle w:val="Hyperlink"/>
+            <w:b/>
+            <w:bCs/>
+          </w:rPr>
+          <w:t>.css</w:t>
         </w:r>
       </w:hyperlink>
       <w:r>
-        <w:t xml:space="preserve"> to their respective panes in </w:t>
+        <w:t xml:space="preserve"> to their </w:t>
       </w:r>
       <w:r>
         <w:lastRenderedPageBreak/>
-        <w:t>your Builder.  If you already have your own code, it will not conflict with the KTL.</w:t>
+        <w:t>respective panes in your Builder.  If you already have your own code, it will not conflict with the KTL.</w:t>
       </w:r>
       <w:r>
         <w:t xml:space="preserve">  Just move it between these lines at the end:</w:t>
@@ -590,7 +606,15 @@
     </w:p>
     <w:p>
       <w:r>
-        <w:t>//  .....your code here....</w:t>
+        <w:t xml:space="preserve">//  </w:t>
+      </w:r>
+      <w:proofErr w:type="gramStart"/>
+      <w:r>
+        <w:t>.....</w:t>
+      </w:r>
+      <w:proofErr w:type="gramEnd"/>
+      <w:r>
+        <w:t>your code here....</w:t>
       </w:r>
     </w:p>
     <w:p>
@@ -1663,6 +1687,7 @@
           <w:numId w:val="18"/>
         </w:numPr>
       </w:pPr>
+      <w:proofErr w:type="spellStart"/>
       <w:r>
         <w:rPr>
           <w:b/>
@@ -1670,6 +1695,7 @@
         </w:rPr>
         <w:t>setCfg</w:t>
       </w:r>
+      <w:proofErr w:type="spellEnd"/>
       <w:r>
         <w:t>:  This is where you can enable the features you want.</w:t>
       </w:r>
@@ -1682,6 +1708,7 @@
           <w:numId w:val="18"/>
         </w:numPr>
       </w:pPr>
+      <w:proofErr w:type="spellStart"/>
       <w:r>
         <w:rPr>
           <w:b/>
@@ -1689,6 +1716,7 @@
         </w:rPr>
         <w:t>getCfg</w:t>
       </w:r>
+      <w:proofErr w:type="spellEnd"/>
       <w:r>
         <w:t>: To get the config and read the flags.</w:t>
       </w:r>
@@ -1720,6 +1748,7 @@
           <w:numId w:val="18"/>
         </w:numPr>
       </w:pPr>
+      <w:proofErr w:type="spellStart"/>
       <w:r>
         <w:rPr>
           <w:b/>
@@ -1728,6 +1757,7 @@
         <w:lastRenderedPageBreak/>
         <w:t>isKiosk</w:t>
       </w:r>
+      <w:proofErr w:type="spellEnd"/>
       <w:r>
         <w:t>: For support of kiosk mode applications.  You decide the trigger conditions for kiosk mode in a callback function.</w:t>
       </w:r>
@@ -1740,6 +1770,7 @@
           <w:numId w:val="18"/>
         </w:numPr>
       </w:pPr>
+      <w:proofErr w:type="spellStart"/>
       <w:r>
         <w:rPr>
           <w:b/>
@@ -1747,6 +1778,7 @@
         </w:rPr>
         <w:t>hideSelector</w:t>
       </w:r>
+      <w:proofErr w:type="spellEnd"/>
       <w:r>
         <w:t>: To move away elements off the screen to hide them or save real-estate.</w:t>
       </w:r>
@@ -1759,6 +1791,7 @@
           <w:numId w:val="18"/>
         </w:numPr>
       </w:pPr>
+      <w:proofErr w:type="spellStart"/>
       <w:r>
         <w:rPr>
           <w:b/>
@@ -1766,6 +1799,7 @@
         </w:rPr>
         <w:t>waitSelector</w:t>
       </w:r>
+      <w:proofErr w:type="spellEnd"/>
       <w:r>
         <w:t>: When you need to wait until an element exists or is visible.</w:t>
       </w:r>
@@ -1778,6 +1812,7 @@
           <w:numId w:val="18"/>
         </w:numPr>
       </w:pPr>
+      <w:proofErr w:type="spellStart"/>
       <w:r>
         <w:rPr>
           <w:b/>
@@ -1785,6 +1820,7 @@
         </w:rPr>
         <w:t>waitAndReload</w:t>
       </w:r>
+      <w:proofErr w:type="spellEnd"/>
       <w:r>
         <w:t>: Waits for a specific delay, then reloads page.</w:t>
       </w:r>
@@ -1797,6 +1833,7 @@
           <w:numId w:val="18"/>
         </w:numPr>
       </w:pPr>
+      <w:proofErr w:type="spellStart"/>
       <w:r>
         <w:rPr>
           <w:b/>
@@ -1804,6 +1841,7 @@
         </w:rPr>
         <w:t>switchVersion</w:t>
       </w:r>
+      <w:proofErr w:type="spellEnd"/>
       <w:r>
         <w:t>:  To toggle between production and development versions.</w:t>
       </w:r>
@@ -1816,6 +1854,7 @@
           <w:numId w:val="18"/>
         </w:numPr>
       </w:pPr>
+      <w:proofErr w:type="spellStart"/>
       <w:r>
         <w:rPr>
           <w:b/>
@@ -1823,6 +1862,7 @@
         </w:rPr>
         <w:t>enableDragElement</w:t>
       </w:r>
+      <w:proofErr w:type="spellEnd"/>
       <w:r>
         <w:t>:  To add basic drag and drop to an element.</w:t>
       </w:r>
@@ -1835,6 +1875,7 @@
           <w:numId w:val="18"/>
         </w:numPr>
       </w:pPr>
+      <w:proofErr w:type="spellStart"/>
       <w:r>
         <w:rPr>
           <w:b/>
@@ -1842,6 +1883,7 @@
         </w:rPr>
         <w:t>splitUrl</w:t>
       </w:r>
+      <w:proofErr w:type="spellEnd"/>
       <w:r>
         <w:t>:  Creates an array containing the path and parameters of the URL.</w:t>
       </w:r>
@@ -1854,6 +1896,7 @@
           <w:numId w:val="18"/>
         </w:numPr>
       </w:pPr>
+      <w:proofErr w:type="spellStart"/>
       <w:r>
         <w:rPr>
           <w:b/>
@@ -1861,6 +1904,7 @@
         </w:rPr>
         <w:t>getMenuInfo</w:t>
       </w:r>
+      <w:proofErr w:type="spellEnd"/>
       <w:r>
         <w:t>: Retrieves the menu and sub-menu items.</w:t>
       </w:r>
@@ -1873,6 +1917,7 @@
           <w:numId w:val="18"/>
         </w:numPr>
       </w:pPr>
+      <w:proofErr w:type="spellStart"/>
       <w:r>
         <w:rPr>
           <w:b/>
@@ -1880,6 +1925,7 @@
         </w:rPr>
         <w:t>isHex</w:t>
       </w:r>
+      <w:proofErr w:type="spellEnd"/>
       <w:r>
         <w:t xml:space="preserve">:  For hexadecimal </w:t>
       </w:r>
@@ -1901,6 +1947,7 @@
           <w:numId w:val="18"/>
         </w:numPr>
       </w:pPr>
+      <w:proofErr w:type="spellStart"/>
       <w:r>
         <w:rPr>
           <w:b/>
@@ -1908,6 +1955,7 @@
         </w:rPr>
         <w:t>isIPFormat</w:t>
       </w:r>
+      <w:proofErr w:type="spellEnd"/>
       <w:r>
         <w:t>:  For IP format validation.</w:t>
       </w:r>
@@ -1920,6 +1968,7 @@
           <w:numId w:val="18"/>
         </w:numPr>
       </w:pPr>
+      <w:proofErr w:type="spellStart"/>
       <w:r>
         <w:rPr>
           <w:b/>
@@ -1927,6 +1976,7 @@
         </w:rPr>
         <w:t>getSubstringPosition</w:t>
       </w:r>
+      <w:proofErr w:type="spellEnd"/>
       <w:r>
         <w:t>:  Returns the index of the Nth occurrence of a string within a string.</w:t>
       </w:r>
@@ -1939,6 +1989,7 @@
           <w:numId w:val="18"/>
         </w:numPr>
       </w:pPr>
+      <w:proofErr w:type="spellStart"/>
       <w:r>
         <w:rPr>
           <w:b/>
@@ -1946,6 +1997,7 @@
         </w:rPr>
         <w:t>addZero</w:t>
       </w:r>
+      <w:proofErr w:type="spellEnd"/>
       <w:r>
         <w:t>:  Adds leading zeros to 2 or 3-digit numbers, typically for logs alignment.</w:t>
       </w:r>
@@ -1958,6 +2010,7 @@
           <w:numId w:val="18"/>
         </w:numPr>
       </w:pPr>
+      <w:proofErr w:type="spellStart"/>
       <w:r>
         <w:rPr>
           <w:b/>
@@ -1965,6 +2018,7 @@
         </w:rPr>
         <w:t>getCurrentDateTime</w:t>
       </w:r>
+      <w:proofErr w:type="spellEnd"/>
       <w:r>
         <w:t>:  Generates a local or UTC date/time string.</w:t>
       </w:r>
@@ -1977,6 +2031,7 @@
           <w:numId w:val="18"/>
         </w:numPr>
       </w:pPr>
+      <w:proofErr w:type="spellStart"/>
       <w:r>
         <w:rPr>
           <w:b/>
@@ -1984,6 +2039,7 @@
         </w:rPr>
         <w:t>dateInPast</w:t>
       </w:r>
+      <w:proofErr w:type="spellEnd"/>
       <w:r>
         <w:t>:  Compares the first date to the second one and returns true if it's in the past, ignoring the time component.  If a second date is not provided, it uses today.</w:t>
       </w:r>
@@ -1996,6 +2052,7 @@
           <w:numId w:val="18"/>
         </w:numPr>
       </w:pPr>
+      <w:proofErr w:type="spellStart"/>
       <w:r>
         <w:rPr>
           <w:b/>
@@ -2003,6 +2060,7 @@
         </w:rPr>
         <w:t>isMoreRecent</w:t>
       </w:r>
+      <w:proofErr w:type="spellEnd"/>
       <w:r>
         <w:t>:  Compares two dates and returns true is first parameter is more recent than second one.</w:t>
       </w:r>
@@ -2018,6 +2076,7 @@
           <w:numId w:val="18"/>
         </w:numPr>
       </w:pPr>
+      <w:proofErr w:type="spellStart"/>
       <w:r>
         <w:rPr>
           <w:b/>
@@ -2025,6 +2084,7 @@
         </w:rPr>
         <w:t>selectElementContents</w:t>
       </w:r>
+      <w:proofErr w:type="spellEnd"/>
       <w:r>
         <w:t>:  Selects all element's text.</w:t>
       </w:r>
@@ -2037,6 +2097,7 @@
           <w:numId w:val="18"/>
         </w:numPr>
       </w:pPr>
+      <w:proofErr w:type="spellStart"/>
       <w:r>
         <w:rPr>
           <w:b/>
@@ -2044,6 +2105,7 @@
         </w:rPr>
         <w:t>timedPopup</w:t>
       </w:r>
+      <w:proofErr w:type="spellEnd"/>
       <w:r>
         <w:t>: Generates a brief, auto-delete popup with status text and color.</w:t>
       </w:r>
@@ -2056,6 +2118,7 @@
           <w:numId w:val="18"/>
         </w:numPr>
       </w:pPr>
+      <w:proofErr w:type="spellStart"/>
       <w:r>
         <w:rPr>
           <w:b/>
@@ -2063,8 +2126,17 @@
         </w:rPr>
         <w:t>removeTimedPopup</w:t>
       </w:r>
-      <w:r>
-        <w:t>: To remove the timedPopup.</w:t>
+      <w:proofErr w:type="spellEnd"/>
+      <w:r>
+        <w:t xml:space="preserve">: To remove the </w:t>
+      </w:r>
+      <w:proofErr w:type="spellStart"/>
+      <w:r>
+        <w:t>timedPopup</w:t>
+      </w:r>
+      <w:proofErr w:type="spellEnd"/>
+      <w:r>
+        <w:t>.</w:t>
       </w:r>
     </w:p>
     <w:p>
@@ -2075,6 +2147,7 @@
           <w:numId w:val="18"/>
         </w:numPr>
       </w:pPr>
+      <w:proofErr w:type="spellStart"/>
       <w:r>
         <w:rPr>
           <w:b/>
@@ -2082,8 +2155,17 @@
         </w:rPr>
         <w:t>infoPopup</w:t>
       </w:r>
-      <w:r>
-        <w:t>:  Similar to timedPopup, but without an expiration delay.  Removal must be done manually.  Useful for progress indicators.</w:t>
+      <w:proofErr w:type="spellEnd"/>
+      <w:r>
+        <w:t xml:space="preserve">:  Similar to </w:t>
+      </w:r>
+      <w:proofErr w:type="spellStart"/>
+      <w:r>
+        <w:t>timedPopup</w:t>
+      </w:r>
+      <w:proofErr w:type="spellEnd"/>
+      <w:r>
+        <w:t>, but without an expiration delay.  Removal must be done manually.  Useful for progress indicators.</w:t>
       </w:r>
     </w:p>
     <w:p>
@@ -2094,6 +2176,7 @@
           <w:numId w:val="18"/>
         </w:numPr>
       </w:pPr>
+      <w:proofErr w:type="spellStart"/>
       <w:r>
         <w:rPr>
           <w:b/>
@@ -2101,12 +2184,15 @@
         </w:rPr>
         <w:t>setInfoPopupText</w:t>
       </w:r>
+      <w:proofErr w:type="spellEnd"/>
       <w:r>
         <w:t xml:space="preserve">:  To indicate general information, status, or progress in </w:t>
       </w:r>
+      <w:proofErr w:type="spellStart"/>
       <w:r>
         <w:t>infoPopup</w:t>
       </w:r>
+      <w:proofErr w:type="spellEnd"/>
       <w:r>
         <w:t>.</w:t>
       </w:r>
@@ -2119,6 +2205,7 @@
           <w:numId w:val="18"/>
         </w:numPr>
       </w:pPr>
+      <w:proofErr w:type="spellStart"/>
       <w:r>
         <w:rPr>
           <w:b/>
@@ -2126,12 +2213,15 @@
         </w:rPr>
         <w:t>removeInfoPopup</w:t>
       </w:r>
+      <w:proofErr w:type="spellEnd"/>
       <w:r>
         <w:t xml:space="preserve">:  To remove </w:t>
       </w:r>
+      <w:proofErr w:type="spellStart"/>
       <w:r>
         <w:t>infoPopup</w:t>
       </w:r>
+      <w:proofErr w:type="spellEnd"/>
       <w:r>
         <w:t>.</w:t>
       </w:r>
@@ -2144,6 +2234,7 @@
           <w:numId w:val="18"/>
         </w:numPr>
       </w:pPr>
+      <w:proofErr w:type="spellStart"/>
       <w:r>
         <w:rPr>
           <w:b/>
@@ -2151,6 +2242,7 @@
         </w:rPr>
         <w:t>insertAfter</w:t>
       </w:r>
+      <w:proofErr w:type="spellEnd"/>
       <w:r>
         <w:t xml:space="preserve">:  </w:t>
       </w:r>
@@ -2166,6 +2258,7 @@
           <w:numId w:val="18"/>
         </w:numPr>
       </w:pPr>
+      <w:proofErr w:type="spellStart"/>
       <w:r>
         <w:rPr>
           <w:b/>
@@ -2173,6 +2266,7 @@
         </w:rPr>
         <w:t>setContextMenuPostion</w:t>
       </w:r>
+      <w:proofErr w:type="spellEnd"/>
       <w:r>
         <w:t>:  Upon right-click, e</w:t>
       </w:r>
@@ -2194,6 +2288,7 @@
           <w:numId w:val="18"/>
         </w:numPr>
       </w:pPr>
+      <w:proofErr w:type="spellStart"/>
       <w:r>
         <w:rPr>
           <w:b/>
@@ -2201,6 +2296,7 @@
         </w:rPr>
         <w:t>getObjectIdByName</w:t>
       </w:r>
+      <w:proofErr w:type="spellEnd"/>
       <w:r>
         <w:t>:  Pass the object’s name and returns the object’s ID.</w:t>
       </w:r>
@@ -2213,6 +2309,7 @@
           <w:numId w:val="18"/>
         </w:numPr>
       </w:pPr>
+      <w:proofErr w:type="spellStart"/>
       <w:r>
         <w:rPr>
           <w:b/>
@@ -2220,6 +2317,7 @@
         </w:rPr>
         <w:t>getFieldIdByName</w:t>
       </w:r>
+      <w:proofErr w:type="spellEnd"/>
       <w:r>
         <w:t>:  Pass the field name and object ID and will return the field’s ID.</w:t>
       </w:r>
@@ -2232,6 +2330,7 @@
           <w:numId w:val="18"/>
         </w:numPr>
       </w:pPr>
+      <w:proofErr w:type="spellStart"/>
       <w:r>
         <w:rPr>
           <w:b/>
@@ -2239,6 +2338,7 @@
         </w:rPr>
         <w:t>getViewIdByTitle</w:t>
       </w:r>
+      <w:proofErr w:type="spellEnd"/>
       <w:r>
         <w:rPr>
           <w:b/>
@@ -2258,6 +2358,7 @@
           <w:numId w:val="18"/>
         </w:numPr>
       </w:pPr>
+      <w:proofErr w:type="spellStart"/>
       <w:r>
         <w:rPr>
           <w:b/>
@@ -2265,6 +2366,7 @@
         </w:rPr>
         <w:t>sortMenu</w:t>
       </w:r>
+      <w:proofErr w:type="spellEnd"/>
       <w:r>
         <w:t xml:space="preserve">:  Will sort the </w:t>
       </w:r>
@@ -2283,6 +2385,7 @@
           <w:numId w:val="18"/>
         </w:numPr>
       </w:pPr>
+      <w:proofErr w:type="spellStart"/>
       <w:r>
         <w:rPr>
           <w:b/>
@@ -2290,6 +2393,7 @@
         </w:rPr>
         <w:t>sortUList</w:t>
       </w:r>
+      <w:proofErr w:type="spellEnd"/>
       <w:r>
         <w:t>:  Will sort any un-ordered list in alphabetical order.</w:t>
       </w:r>
@@ -2385,6 +2489,7 @@
           <w:numId w:val="18"/>
         </w:numPr>
       </w:pPr>
+      <w:proofErr w:type="spellStart"/>
       <w:r>
         <w:rPr>
           <w:b/>
@@ -2392,6 +2497,7 @@
         </w:rPr>
         <w:t>hasLocalStorage</w:t>
       </w:r>
+      <w:proofErr w:type="spellEnd"/>
       <w:r>
         <w:t>:  Returns whether or not localStorage is supported.</w:t>
       </w:r>
@@ -2404,13 +2510,47 @@
           <w:numId w:val="18"/>
         </w:numPr>
       </w:pPr>
-      <w:r>
-        <w:rPr>
-          <w:b/>
-          <w:bCs/>
-        </w:rPr>
-        <w:t>lsSetItem, lsGetItem, lsRemoveItem</w:t>
-      </w:r>
+      <w:proofErr w:type="spellStart"/>
+      <w:r>
+        <w:rPr>
+          <w:b/>
+          <w:bCs/>
+        </w:rPr>
+        <w:t>lsSetItem</w:t>
+      </w:r>
+      <w:proofErr w:type="spellEnd"/>
+      <w:r>
+        <w:rPr>
+          <w:b/>
+          <w:bCs/>
+        </w:rPr>
+        <w:t xml:space="preserve">, </w:t>
+      </w:r>
+      <w:proofErr w:type="spellStart"/>
+      <w:r>
+        <w:rPr>
+          <w:b/>
+          <w:bCs/>
+        </w:rPr>
+        <w:t>lsGetItem</w:t>
+      </w:r>
+      <w:proofErr w:type="spellEnd"/>
+      <w:r>
+        <w:rPr>
+          <w:b/>
+          <w:bCs/>
+        </w:rPr>
+        <w:t xml:space="preserve">, </w:t>
+      </w:r>
+      <w:proofErr w:type="spellStart"/>
+      <w:r>
+        <w:rPr>
+          <w:b/>
+          <w:bCs/>
+        </w:rPr>
+        <w:t>lsRemoveItem</w:t>
+      </w:r>
+      <w:proofErr w:type="spellEnd"/>
       <w:r>
         <w:t xml:space="preserve">:  Saves, </w:t>
       </w:r>
@@ -2429,13 +2569,95 @@
           <w:numId w:val="18"/>
         </w:numPr>
       </w:pPr>
-      <w:r>
-        <w:rPr>
-          <w:b/>
-          <w:bCs/>
-        </w:rPr>
-        <w:t>saveUserSetting, loadUserSetting, setCookie, getCookie, deleteCookie, deleteAllCookies</w:t>
-      </w:r>
+      <w:proofErr w:type="spellStart"/>
+      <w:r>
+        <w:rPr>
+          <w:b/>
+          <w:bCs/>
+        </w:rPr>
+        <w:t>saveUserSetting</w:t>
+      </w:r>
+      <w:proofErr w:type="spellEnd"/>
+      <w:r>
+        <w:rPr>
+          <w:b/>
+          <w:bCs/>
+        </w:rPr>
+        <w:t xml:space="preserve">, </w:t>
+      </w:r>
+      <w:proofErr w:type="spellStart"/>
+      <w:r>
+        <w:rPr>
+          <w:b/>
+          <w:bCs/>
+        </w:rPr>
+        <w:t>loadUserSetting</w:t>
+      </w:r>
+      <w:proofErr w:type="spellEnd"/>
+      <w:r>
+        <w:rPr>
+          <w:b/>
+          <w:bCs/>
+        </w:rPr>
+        <w:t xml:space="preserve">, </w:t>
+      </w:r>
+      <w:proofErr w:type="spellStart"/>
+      <w:r>
+        <w:rPr>
+          <w:b/>
+          <w:bCs/>
+        </w:rPr>
+        <w:t>setCookie</w:t>
+      </w:r>
+      <w:proofErr w:type="spellEnd"/>
+      <w:r>
+        <w:rPr>
+          <w:b/>
+          <w:bCs/>
+        </w:rPr>
+        <w:t xml:space="preserve">, </w:t>
+      </w:r>
+      <w:proofErr w:type="spellStart"/>
+      <w:r>
+        <w:rPr>
+          <w:b/>
+          <w:bCs/>
+        </w:rPr>
+        <w:t>getCookie</w:t>
+      </w:r>
+      <w:proofErr w:type="spellEnd"/>
+      <w:r>
+        <w:rPr>
+          <w:b/>
+          <w:bCs/>
+        </w:rPr>
+        <w:t xml:space="preserve">, </w:t>
+      </w:r>
+      <w:proofErr w:type="spellStart"/>
+      <w:r>
+        <w:rPr>
+          <w:b/>
+          <w:bCs/>
+        </w:rPr>
+        <w:t>deleteCookie</w:t>
+      </w:r>
+      <w:proofErr w:type="spellEnd"/>
+      <w:r>
+        <w:rPr>
+          <w:b/>
+          <w:bCs/>
+        </w:rPr>
+        <w:t xml:space="preserve">, </w:t>
+      </w:r>
+      <w:proofErr w:type="spellStart"/>
+      <w:r>
+        <w:rPr>
+          <w:b/>
+          <w:bCs/>
+        </w:rPr>
+        <w:t>deleteAllCookies</w:t>
+      </w:r>
+      <w:proofErr w:type="spellEnd"/>
       <w:r>
         <w:t>:  Same but using cookies.</w:t>
       </w:r>
@@ -2480,6 +2702,7 @@
           <w:numId w:val="18"/>
         </w:numPr>
       </w:pPr>
+      <w:proofErr w:type="spellStart"/>
       <w:r>
         <w:rPr>
           <w:b/>
@@ -2487,6 +2710,7 @@
         </w:rPr>
         <w:t>setCfg</w:t>
       </w:r>
+      <w:proofErr w:type="spellEnd"/>
       <w:r>
         <w:t>:  Set all callbacks to your app, like keypress event handler and field value changed.  Use the textAsNumeric array to specify which fields must be considered as numeric even though you have set them up as Short Text in Knack.  This can be very useful in some special use cases.  For example, you can dynamically change this to allow a unique Account Role to enter letters, while all others can only enter digits.</w:t>
       </w:r>
@@ -2499,6 +2723,7 @@
           <w:numId w:val="18"/>
         </w:numPr>
       </w:pPr>
+      <w:proofErr w:type="spellStart"/>
       <w:r>
         <w:rPr>
           <w:b/>
@@ -2506,6 +2731,7 @@
         </w:rPr>
         <w:t>convertNumToTel</w:t>
       </w:r>
+      <w:proofErr w:type="spellEnd"/>
       <w:r>
         <w:t>:  All numeric fields will automatically be converted to telephone type.  This has no negative or perceptible impact for all users, except that it allows mobile devices to switch the keyboard to telephone type for a more convenient numeric layout and also auto-selection of all text upon focus.</w:t>
       </w:r>
@@ -2518,6 +2744,7 @@
           <w:numId w:val="18"/>
         </w:numPr>
       </w:pPr>
+      <w:proofErr w:type="spellStart"/>
       <w:r>
         <w:rPr>
           <w:b/>
@@ -2525,6 +2752,7 @@
         </w:rPr>
         <w:t>enforceNumeric</w:t>
       </w:r>
+      <w:proofErr w:type="spellEnd"/>
       <w:r>
         <w:t>:  For all numeric fields, and any specified in textAsNumeric, validation will be performed.  If non-numeric values are found, the submit button will be disabled and grayed out, and the field will be colorized with Knack's "pink" error indicator.</w:t>
       </w:r>
@@ -2537,6 +2765,7 @@
           <w:numId w:val="18"/>
         </w:numPr>
       </w:pPr>
+      <w:proofErr w:type="spellStart"/>
       <w:r>
         <w:rPr>
           <w:b/>
@@ -2544,6 +2773,7 @@
         </w:rPr>
         <w:t>addButton</w:t>
       </w:r>
+      <w:proofErr w:type="spellEnd"/>
       <w:r>
         <w:t>:  Will add a button to a specified div element.  You can specify the label, style, classes and ID, and it will return a button object to which you can attach your event handlers.</w:t>
       </w:r>
@@ -2556,6 +2786,7 @@
           <w:numId w:val="18"/>
         </w:numPr>
       </w:pPr>
+      <w:proofErr w:type="spellStart"/>
       <w:r>
         <w:rPr>
           <w:b/>
@@ -2563,8 +2794,17 @@
         </w:rPr>
         <w:t>addCheckbox</w:t>
       </w:r>
-      <w:r>
-        <w:t>:  Similar to addButton, but for a checkbox.</w:t>
+      <w:proofErr w:type="spellEnd"/>
+      <w:r>
+        <w:t xml:space="preserve">:  Similar to </w:t>
+      </w:r>
+      <w:proofErr w:type="spellStart"/>
+      <w:r>
+        <w:t>addButton</w:t>
+      </w:r>
+      <w:proofErr w:type="spellEnd"/>
+      <w:r>
+        <w:t>, but for a checkbox.</w:t>
       </w:r>
     </w:p>
     <w:p>
@@ -2579,6 +2819,7 @@
           <w:bCs/>
         </w:rPr>
       </w:pPr>
+      <w:proofErr w:type="spellStart"/>
       <w:r>
         <w:rPr>
           <w:b/>
@@ -2586,8 +2827,17 @@
         </w:rPr>
         <w:t>addRadioButton</w:t>
       </w:r>
-      <w:r>
-        <w:t>:  Similar to addButton, but for radio buttons.</w:t>
+      <w:proofErr w:type="spellEnd"/>
+      <w:r>
+        <w:t xml:space="preserve">:  Similar to </w:t>
+      </w:r>
+      <w:proofErr w:type="spellStart"/>
+      <w:r>
+        <w:t>addButton</w:t>
+      </w:r>
+      <w:proofErr w:type="spellEnd"/>
+      <w:r>
+        <w:t>, but for radio buttons.</w:t>
       </w:r>
     </w:p>
     <w:p>
@@ -2608,12 +2858,69 @@
       <w:r>
         <w:t xml:space="preserve">:  </w:t>
       </w:r>
-      <w:r>
-        <w:rPr>
-          <w:b/>
-          <w:bCs/>
-        </w:rPr>
-        <w:t xml:space="preserve">addChar, clearBuffer, getBuffer, setUsingBarcode, </w:t>
+      <w:proofErr w:type="spellStart"/>
+      <w:r>
+        <w:rPr>
+          <w:b/>
+          <w:bCs/>
+        </w:rPr>
+        <w:t>addChar</w:t>
+      </w:r>
+      <w:proofErr w:type="spellEnd"/>
+      <w:r>
+        <w:rPr>
+          <w:b/>
+          <w:bCs/>
+        </w:rPr>
+        <w:t xml:space="preserve">, </w:t>
+      </w:r>
+      <w:proofErr w:type="spellStart"/>
+      <w:r>
+        <w:rPr>
+          <w:b/>
+          <w:bCs/>
+        </w:rPr>
+        <w:t>clearBuffer</w:t>
+      </w:r>
+      <w:proofErr w:type="spellEnd"/>
+      <w:r>
+        <w:rPr>
+          <w:b/>
+          <w:bCs/>
+        </w:rPr>
+        <w:t xml:space="preserve">, </w:t>
+      </w:r>
+      <w:proofErr w:type="spellStart"/>
+      <w:r>
+        <w:rPr>
+          <w:b/>
+          <w:bCs/>
+        </w:rPr>
+        <w:t>getBuffer</w:t>
+      </w:r>
+      <w:proofErr w:type="spellEnd"/>
+      <w:r>
+        <w:rPr>
+          <w:b/>
+          <w:bCs/>
+        </w:rPr>
+        <w:t xml:space="preserve">, </w:t>
+      </w:r>
+      <w:proofErr w:type="spellStart"/>
+      <w:r>
+        <w:rPr>
+          <w:b/>
+          <w:bCs/>
+        </w:rPr>
+        <w:t>setUsingBarcode</w:t>
+      </w:r>
+      <w:proofErr w:type="spellEnd"/>
+      <w:r>
+        <w:rPr>
+          <w:b/>
+          <w:bCs/>
+        </w:rPr>
+        <w:t xml:space="preserve">, </w:t>
       </w:r>
       <w:r>
         <w:t>and</w:t>
@@ -2623,8 +2930,17 @@
           <w:b/>
           <w:bCs/>
         </w:rPr>
-        <w:t xml:space="preserve"> getUsingBarcode</w:t>
-      </w:r>
+        <w:t xml:space="preserve"> </w:t>
+      </w:r>
+      <w:proofErr w:type="spellStart"/>
+      <w:r>
+        <w:rPr>
+          <w:b/>
+          <w:bCs/>
+        </w:rPr>
+        <w:t>getUsingBarcode</w:t>
+      </w:r>
+      <w:proofErr w:type="spellEnd"/>
       <w:r>
         <w:t>.  Useful in the context of business and industrial projects.</w:t>
       </w:r>
@@ -2637,6 +2953,7 @@
           <w:numId w:val="18"/>
         </w:numPr>
       </w:pPr>
+      <w:proofErr w:type="spellStart"/>
       <w:r>
         <w:rPr>
           <w:b/>
@@ -2644,6 +2961,7 @@
         </w:rPr>
         <w:t>addChznBetter</w:t>
       </w:r>
+      <w:proofErr w:type="spellEnd"/>
       <w:r>
         <w:t xml:space="preserve">:  The chznBetter object is a custom solution that fixes a few problems with the Knack dropdown object.  The most annoying being the following:  When you have more than 500 items in the list, the dropdown switches mode and displays a search field.  But most of the time, when 3 or 4 characters are typed, the last one or two are erased, rendering the selection very tedious.  I got so many complaints about this that I </w:t>
       </w:r>
@@ -2651,21 +2969,27 @@
         <w:lastRenderedPageBreak/>
         <w:t xml:space="preserve">decided to code my own solution.  As a bonus, you can now customize the delay before the search starts (common to all dropdowns), and for individual dropdowns, the threshold number of characters to type before the search starts.  Defaults are 1.5 seconds delay, and 3 characters for short text fields and 4 for textAsNumeric fields.  Use the </w:t>
       </w:r>
+      <w:proofErr w:type="spellStart"/>
       <w:r>
         <w:t>ktl.fields.setCfg</w:t>
       </w:r>
+      <w:proofErr w:type="spellEnd"/>
       <w:r>
         <w:t xml:space="preserve"> function to modify </w:t>
       </w:r>
+      <w:proofErr w:type="spellStart"/>
       <w:r>
         <w:t>chznBetterSrchDelay</w:t>
       </w:r>
+      <w:proofErr w:type="spellEnd"/>
       <w:r>
         <w:t xml:space="preserve"> and </w:t>
       </w:r>
+      <w:proofErr w:type="spellStart"/>
       <w:r>
         <w:t>chznBetterThresholds</w:t>
       </w:r>
+      <w:proofErr w:type="spellEnd"/>
       <w:r>
         <w:t xml:space="preserve"> to match your needs.</w:t>
       </w:r>
@@ -2678,6 +3002,7 @@
           <w:numId w:val="18"/>
         </w:numPr>
       </w:pPr>
+      <w:proofErr w:type="spellStart"/>
       <w:r>
         <w:rPr>
           <w:b/>
@@ -2685,12 +3010,23 @@
         </w:rPr>
         <w:t>searchChznBetterDropdown</w:t>
       </w:r>
-      <w:r>
-        <w:t xml:space="preserve">:  chznBetter's wrapper to </w:t>
-      </w:r>
+      <w:proofErr w:type="spellEnd"/>
+      <w:r>
+        <w:t xml:space="preserve">:  </w:t>
+      </w:r>
+      <w:proofErr w:type="spellStart"/>
+      <w:r>
+        <w:t>chznBetter's</w:t>
+      </w:r>
+      <w:proofErr w:type="spellEnd"/>
+      <w:r>
+        <w:t xml:space="preserve"> wrapper to </w:t>
+      </w:r>
+      <w:proofErr w:type="spellStart"/>
       <w:r>
         <w:t>searchDropdown</w:t>
       </w:r>
+      <w:proofErr w:type="spellEnd"/>
       <w:r>
         <w:t>.  Mainly used internally, but accessible to your app in case of specific needs.</w:t>
       </w:r>
@@ -2703,6 +3039,7 @@
           <w:numId w:val="18"/>
         </w:numPr>
       </w:pPr>
+      <w:proofErr w:type="spellStart"/>
       <w:r>
         <w:rPr>
           <w:b/>
@@ -2710,6 +3047,7 @@
         </w:rPr>
         <w:t>inlineEditChangeStyle</w:t>
       </w:r>
+      <w:proofErr w:type="spellEnd"/>
       <w:r>
         <w:t>:  To dynamically modify of an inline edit cell, typically to make it wider to more text.  Not completed, work in progress.</w:t>
       </w:r>
@@ -2722,6 +3060,7 @@
           <w:numId w:val="18"/>
         </w:numPr>
       </w:pPr>
+      <w:proofErr w:type="spellStart"/>
       <w:r>
         <w:rPr>
           <w:b/>
@@ -2729,6 +3068,7 @@
         </w:rPr>
         <w:t>onFieldValueChanged</w:t>
       </w:r>
+      <w:proofErr w:type="spellEnd"/>
       <w:r>
         <w:t>:  Callback to your app to process value c</w:t>
       </w:r>
@@ -2747,9 +3087,11 @@
       <w:r>
         <w:t xml:space="preserve">Driven by </w:t>
       </w:r>
+      <w:proofErr w:type="spellStart"/>
       <w:r>
         <w:t>processFieldChanged</w:t>
       </w:r>
+      <w:proofErr w:type="spellEnd"/>
       <w:r>
         <w:t xml:space="preserve"> function.  </w:t>
       </w:r>
@@ -2765,6 +3107,7 @@
           <w:numId w:val="18"/>
         </w:numPr>
       </w:pPr>
+      <w:proofErr w:type="spellStart"/>
       <w:r>
         <w:rPr>
           <w:b/>
@@ -2772,6 +3115,7 @@
         </w:rPr>
         <w:t>getFieldFromDescription</w:t>
       </w:r>
+      <w:proofErr w:type="spellEnd"/>
       <w:r>
         <w:t xml:space="preserve">:  </w:t>
       </w:r>
@@ -2811,6 +3155,7 @@
           <w:numId w:val="18"/>
         </w:numPr>
       </w:pPr>
+      <w:proofErr w:type="spellStart"/>
       <w:r>
         <w:rPr>
           <w:b/>
@@ -2818,6 +3163,7 @@
         </w:rPr>
         <w:t>getFieldDescription</w:t>
       </w:r>
+      <w:proofErr w:type="spellEnd"/>
       <w:r>
         <w:t>:  Returns the description text from the field ID parameter.</w:t>
       </w:r>
@@ -2938,6 +3284,7 @@
           <w:numId w:val="18"/>
         </w:numPr>
       </w:pPr>
+      <w:proofErr w:type="spellStart"/>
       <w:r>
         <w:rPr>
           <w:b/>
@@ -2945,12 +3292,15 @@
         </w:rPr>
         <w:t>setCfg</w:t>
       </w:r>
+      <w:proofErr w:type="spellEnd"/>
       <w:r>
         <w:t xml:space="preserve">:  To setup your parameters and callbacks to your app. Callback </w:t>
       </w:r>
+      <w:proofErr w:type="spellStart"/>
       <w:r>
         <w:t>processViewFlags</w:t>
       </w:r>
+      <w:proofErr w:type="spellEnd"/>
       <w:r>
         <w:t xml:space="preserve"> allows you to process your own special title flags.</w:t>
       </w:r>
@@ -2982,6 +3332,7 @@
           <w:numId w:val="18"/>
         </w:numPr>
       </w:pPr>
+      <w:proofErr w:type="spellStart"/>
       <w:r>
         <w:rPr>
           <w:b/>
@@ -2989,6 +3340,7 @@
         </w:rPr>
         <w:t>refreshViewArray</w:t>
       </w:r>
+      <w:proofErr w:type="spellEnd"/>
       <w:r>
         <w:t xml:space="preserve">:  Calls </w:t>
       </w:r>
@@ -3007,6 +3359,7 @@
           <w:numId w:val="18"/>
         </w:numPr>
       </w:pPr>
+      <w:proofErr w:type="spellStart"/>
       <w:r>
         <w:rPr>
           <w:b/>
@@ -3014,6 +3367,7 @@
         </w:rPr>
         <w:t>autoRefresh</w:t>
       </w:r>
+      <w:proofErr w:type="spellEnd"/>
       <w:r>
         <w:t>:  You can now add auto refresh to any view without a single line of code.  It is done from the Builder, by simply adding AUTOREFRESH=30 at the end of your view's title and it will refresh itself every 30 seconds.  Values from 5 (seconds) to 86500 (24 hours) are accepted.  Of course, the flag is truncated so only your title remains visible.  Also, you can start and stop the process at will</w:t>
       </w:r>
@@ -3032,6 +3386,7 @@
           <w:numId w:val="18"/>
         </w:numPr>
       </w:pPr>
+      <w:proofErr w:type="spellStart"/>
       <w:r>
         <w:rPr>
           <w:b/>
@@ -3040,6 +3395,7 @@
         <w:lastRenderedPageBreak/>
         <w:t>addViewId</w:t>
       </w:r>
+      <w:proofErr w:type="spellEnd"/>
       <w:r>
         <w:t>:  Convenient for developers who want to see the view id next to or near the title.</w:t>
       </w:r>
@@ -3052,6 +3408,7 @@
           <w:numId w:val="18"/>
         </w:numPr>
       </w:pPr>
+      <w:proofErr w:type="spellStart"/>
       <w:r>
         <w:rPr>
           <w:b/>
@@ -3059,6 +3416,7 @@
         </w:rPr>
         <w:t>addCheckboxesToTable</w:t>
       </w:r>
+      <w:proofErr w:type="spellEnd"/>
       <w:r>
         <w:t>:  Will add checkboxes to a table, including the top one in the header to check all at once.  Used by bulk operations.</w:t>
       </w:r>
@@ -3071,6 +3429,7 @@
           <w:numId w:val="18"/>
         </w:numPr>
       </w:pPr>
+      <w:proofErr w:type="spellStart"/>
       <w:r>
         <w:rPr>
           <w:b/>
@@ -3078,6 +3437,7 @@
         </w:rPr>
         <w:t>addTimeStampToHeader</w:t>
       </w:r>
+      <w:proofErr w:type="spellEnd"/>
       <w:r>
         <w:t xml:space="preserve">:  Useful to see when the last refresh date/time occurred and assess that </w:t>
       </w:r>
@@ -3096,6 +3456,7 @@
           <w:numId w:val="18"/>
         </w:numPr>
       </w:pPr>
+      <w:proofErr w:type="spellStart"/>
       <w:r>
         <w:rPr>
           <w:b/>
@@ -3103,6 +3464,7 @@
         </w:rPr>
         <w:t>hideField</w:t>
       </w:r>
+      <w:proofErr w:type="spellEnd"/>
       <w:r>
         <w:t>:  Moves a field away from the screen to hide it or save space.</w:t>
       </w:r>
@@ -3115,6 +3477,7 @@
           <w:numId w:val="18"/>
         </w:numPr>
       </w:pPr>
+      <w:proofErr w:type="spellStart"/>
       <w:r>
         <w:rPr>
           <w:b/>
@@ -3122,6 +3485,7 @@
         </w:rPr>
         <w:t>searchDropdown</w:t>
       </w:r>
+      <w:proofErr w:type="spellEnd"/>
       <w:r>
         <w:t xml:space="preserve">:  Searches text in a dropdown or a multiple choices object, with these options: exact match, show popup for outcome.  </w:t>
       </w:r>
@@ -3149,6 +3513,7 @@
           <w:numId w:val="18"/>
         </w:numPr>
       </w:pPr>
+      <w:proofErr w:type="spellStart"/>
       <w:r>
         <w:rPr>
           <w:b/>
@@ -3163,6 +3528,7 @@
         </w:rPr>
         <w:t>View</w:t>
       </w:r>
+      <w:proofErr w:type="spellEnd"/>
       <w:r>
         <w:t>:  Uses a Search view to find text, with exact match.  Very useful to prevent duplicate entries on a connected field, for example, by doing a hidden search on that view before submitting a new connected record.</w:t>
       </w:r>
@@ -3175,6 +3541,7 @@
           <w:numId w:val="18"/>
         </w:numPr>
       </w:pPr>
+      <w:proofErr w:type="spellStart"/>
       <w:r>
         <w:rPr>
           <w:b/>
@@ -3182,6 +3549,7 @@
         </w:rPr>
         <w:t>removeTableColumns</w:t>
       </w:r>
+      <w:proofErr w:type="spellEnd"/>
       <w:r>
         <w:t>:  Will hide or remove columns from a table.  Pass it an array of field ids, and/or array of columns indexes to remove.  Also works with action links, which is useful to remove a Delete action if the logged-in role shouldn't be allowed for example.</w:t>
       </w:r>
@@ -3194,6 +3562,7 @@
           <w:numId w:val="18"/>
         </w:numPr>
       </w:pPr>
+      <w:proofErr w:type="spellStart"/>
       <w:r>
         <w:rPr>
           <w:b/>
@@ -3201,6 +3570,7 @@
         </w:rPr>
         <w:t>findFirstExistingField</w:t>
       </w:r>
+      <w:proofErr w:type="spellEnd"/>
       <w:r>
         <w:t xml:space="preserve">:  </w:t>
       </w:r>
@@ -3228,6 +3598,7 @@
           <w:numId w:val="18"/>
         </w:numPr>
       </w:pPr>
+      <w:proofErr w:type="spellStart"/>
       <w:r>
         <w:rPr>
           <w:b/>
@@ -3235,6 +3606,7 @@
         </w:rPr>
         <w:t>modifyTableSort</w:t>
       </w:r>
+      <w:proofErr w:type="spellEnd"/>
       <w:r>
         <w:t>:  Inverts the sort order if the data type is Date/Time.  In several apps, I found that users always need to click the header twice because they want to see the most recent entries.  You can also do a Ctrl+Click to sort it ascending like it is now.</w:t>
       </w:r>
@@ -3247,6 +3619,7 @@
           <w:numId w:val="18"/>
         </w:numPr>
       </w:pPr>
+      <w:proofErr w:type="spellStart"/>
       <w:r>
         <w:rPr>
           <w:b/>
@@ -3254,6 +3627,7 @@
         </w:rPr>
         <w:t>submitAndWait</w:t>
       </w:r>
+      <w:proofErr w:type="spellEnd"/>
       <w:r>
         <w:t xml:space="preserve">:  Pass a form’s view ID and an object containing pairs of field IDs and values.  It will fill in the form and submit automatically, then return with a </w:t>
       </w:r>
@@ -3305,6 +3679,7 @@
           <w:numId w:val="18"/>
         </w:numPr>
       </w:pPr>
+      <w:proofErr w:type="spellStart"/>
       <w:r>
         <w:rPr>
           <w:b/>
@@ -3312,6 +3687,7 @@
         </w:rPr>
         <w:t>updateSubmitButtonState</w:t>
       </w:r>
+      <w:proofErr w:type="spellEnd"/>
       <w:r>
         <w:t xml:space="preserve">:  </w:t>
       </w:r>
@@ -3343,6 +3719,7 @@
       <w:r>
         <w:t xml:space="preserve"> </w:t>
       </w:r>
+      <w:proofErr w:type="spellStart"/>
       <w:r>
         <w:rPr>
           <w:b/>
@@ -3350,6 +3727,7 @@
         </w:rPr>
         <w:t>invalidItemObj</w:t>
       </w:r>
+      <w:proofErr w:type="spellEnd"/>
       <w:r>
         <w:t xml:space="preserve"> object</w:t>
       </w:r>
@@ -3371,6 +3749,7 @@
           <w:numId w:val="18"/>
         </w:numPr>
       </w:pPr>
+      <w:proofErr w:type="spellStart"/>
       <w:r>
         <w:rPr>
           <w:b/>
@@ -3385,6 +3764,7 @@
         </w:rPr>
         <w:t>rocessViewFlags</w:t>
       </w:r>
+      <w:proofErr w:type="spellEnd"/>
       <w:r>
         <w:t>:  This is an internal function that is not exposed.  But worth some additional explaining, nonetheless.  It parses the view's title for special flags.  Here's the list:</w:t>
       </w:r>
@@ -3580,9 +3960,11 @@
         <w:lastRenderedPageBreak/>
         <w:t xml:space="preserve">You can also add your own app-specific flags in the callback function </w:t>
       </w:r>
+      <w:proofErr w:type="spellStart"/>
       <w:r>
         <w:t>processViewFlags</w:t>
       </w:r>
+      <w:proofErr w:type="spellEnd"/>
       <w:r>
         <w:t>.</w:t>
       </w:r>
@@ -3637,16 +4019,62 @@
           <w:b/>
           <w:bCs/>
         </w:rPr>
-        <w:t>NO_FILTER=field_x, field_y, field_z</w:t>
-      </w:r>
+        <w:t>NO_FILTER=</w:t>
+      </w:r>
+      <w:proofErr w:type="spellStart"/>
+      <w:r>
+        <w:rPr>
+          <w:b/>
+          <w:bCs/>
+        </w:rPr>
+        <w:t>field_x</w:t>
+      </w:r>
+      <w:proofErr w:type="spellEnd"/>
+      <w:r>
+        <w:rPr>
+          <w:b/>
+          <w:bCs/>
+        </w:rPr>
+        <w:t xml:space="preserve">, </w:t>
+      </w:r>
+      <w:proofErr w:type="spellStart"/>
+      <w:r>
+        <w:rPr>
+          <w:b/>
+          <w:bCs/>
+        </w:rPr>
+        <w:t>field_y</w:t>
+      </w:r>
+      <w:proofErr w:type="spellEnd"/>
+      <w:r>
+        <w:rPr>
+          <w:b/>
+          <w:bCs/>
+        </w:rPr>
+        <w:t xml:space="preserve">, </w:t>
+      </w:r>
+      <w:proofErr w:type="spellStart"/>
+      <w:r>
+        <w:rPr>
+          <w:b/>
+          <w:bCs/>
+        </w:rPr>
+        <w:t>field_z</w:t>
+      </w:r>
+      <w:proofErr w:type="spellEnd"/>
       <w:r>
         <w:t xml:space="preserve">  </w:t>
       </w:r>
       <w:r>
         <w:t xml:space="preserve">This will </w:t>
       </w:r>
-      <w:r>
-        <w:t xml:space="preserve">prevent from filtering on these fields, even if </w:t>
+      <w:proofErr w:type="gramStart"/>
+      <w:r>
+        <w:t>prevent from</w:t>
+      </w:r>
+      <w:proofErr w:type="gramEnd"/>
+      <w:r>
+        <w:t xml:space="preserve"> filtering on these fields, even if </w:t>
       </w:r>
       <w:r>
         <w:t xml:space="preserve">they are </w:t>
@@ -3773,6 +4201,7 @@
           <w:numId w:val="18"/>
         </w:numPr>
       </w:pPr>
+      <w:proofErr w:type="spellStart"/>
       <w:r>
         <w:rPr>
           <w:b/>
@@ -3780,6 +4209,7 @@
         </w:rPr>
         <w:t>setCfg</w:t>
       </w:r>
+      <w:proofErr w:type="spellEnd"/>
       <w:r>
         <w:t>:  To set up your parameters and callbacks to your app.</w:t>
       </w:r>
@@ -3792,6 +4222,7 @@
           <w:numId w:val="18"/>
         </w:numPr>
       </w:pPr>
+      <w:proofErr w:type="spellStart"/>
       <w:r>
         <w:rPr>
           <w:b/>
@@ -3799,6 +4230,7 @@
         </w:rPr>
         <w:t>getCfg</w:t>
       </w:r>
+      <w:proofErr w:type="spellEnd"/>
       <w:r>
         <w:t>:</w:t>
       </w:r>
@@ -3814,6 +4246,7 @@
           <w:numId w:val="18"/>
         </w:numPr>
       </w:pPr>
+      <w:proofErr w:type="spellStart"/>
       <w:r>
         <w:rPr>
           <w:b/>
@@ -3821,8 +4254,17 @@
         </w:rPr>
         <w:t>autoFocus</w:t>
       </w:r>
-      <w:r>
-        <w:t>: Callback to your app's handler of autoFocus.  By default, Knack does not set the focus to a field.  But this enables you to choose when and how to do it – your way.</w:t>
+      <w:proofErr w:type="spellEnd"/>
+      <w:r>
+        <w:t xml:space="preserve">: Callback to your app's handler of </w:t>
+      </w:r>
+      <w:proofErr w:type="spellStart"/>
+      <w:r>
+        <w:t>autoFocus</w:t>
+      </w:r>
+      <w:proofErr w:type="spellEnd"/>
+      <w:r>
+        <w:t>.  By default, Knack does not set the focus to a field.  But this enables you to choose when and how to do it – your way.</w:t>
       </w:r>
     </w:p>
     <w:p>
@@ -3833,6 +4275,7 @@
           <w:numId w:val="18"/>
         </w:numPr>
       </w:pPr>
+      <w:proofErr w:type="spellStart"/>
       <w:r>
         <w:rPr>
           <w:b/>
@@ -3840,6 +4283,7 @@
         </w:rPr>
         <w:t>renderViews</w:t>
       </w:r>
+      <w:proofErr w:type="spellEnd"/>
       <w:r>
         <w:t>:  Renders all views in the current scene.</w:t>
       </w:r>
@@ -3852,6 +4296,7 @@
           <w:numId w:val="18"/>
         </w:numPr>
       </w:pPr>
+      <w:proofErr w:type="spellStart"/>
       <w:r>
         <w:rPr>
           <w:b/>
@@ -3859,6 +4304,7 @@
         </w:rPr>
         <w:t>addKioskButtons</w:t>
       </w:r>
+      <w:proofErr w:type="spellEnd"/>
       <w:r>
         <w:t>: In kiosk mode, most of the time there is no mouse or keyboard.  This enables adding specific buttons, typically for navigation: Back, Done, Refresh.  I've also added Work Shift and Messaging buttons, if ever you need them (more information provided upon request).</w:t>
       </w:r>
@@ -3871,6 +4317,7 @@
           <w:numId w:val="18"/>
         </w:numPr>
       </w:pPr>
+      <w:proofErr w:type="spellStart"/>
       <w:r>
         <w:rPr>
           <w:b/>
@@ -3878,6 +4325,7 @@
         </w:rPr>
         <w:t>spinnerWatchdog</w:t>
       </w:r>
+      <w:proofErr w:type="spellEnd"/>
       <w:r>
         <w:t>:  This is a timer that checks if the app is in a waiting state.  If the spinner takes more than a specified amount of time (default is 30s), you can gain back control, typically by reloading the page.  Most of the time, this solves the "infinite waiting" problem after a Submit or any page load/refresh, especially for kiosks without a keyboard, where users would otherwise have to reboot the device.  After quite a bit of experimentation, I was surprised to observe that a submitted form was indeed sent successfully, but it was the screen refresh that never came back.  This forced refresh solved the problem at least 90% of the time.</w:t>
       </w:r>
@@ -3890,6 +4338,7 @@
           <w:numId w:val="18"/>
         </w:numPr>
       </w:pPr>
+      <w:proofErr w:type="spellStart"/>
       <w:r>
         <w:rPr>
           <w:b/>
@@ -3898,6 +4347,7 @@
         <w:lastRenderedPageBreak/>
         <w:t>isSpinnerWdRunning</w:t>
       </w:r>
+      <w:proofErr w:type="spellEnd"/>
       <w:r>
         <w:t>:  Returns true if page is busy and spinner is shown.</w:t>
       </w:r>
@@ -3910,6 +4360,7 @@
           <w:numId w:val="18"/>
         </w:numPr>
       </w:pPr>
+      <w:proofErr w:type="spellStart"/>
       <w:r>
         <w:rPr>
           <w:b/>
@@ -3917,6 +4368,7 @@
         </w:rPr>
         <w:t>flashBackground</w:t>
       </w:r>
+      <w:proofErr w:type="spellEnd"/>
       <w:r>
         <w:t>:  Simple attention getter, useful on small devices monitored from a distant area, to show status like success or failure.</w:t>
       </w:r>
@@ -3929,6 +4381,7 @@
           <w:numId w:val="18"/>
         </w:numPr>
       </w:pPr>
+      <w:proofErr w:type="spellStart"/>
       <w:r>
         <w:rPr>
           <w:b/>
@@ -3936,12 +4389,23 @@
         </w:rPr>
         <w:t>resetIdleWatchdog</w:t>
       </w:r>
-      <w:r>
-        <w:t xml:space="preserve">:  The idle watchdog is an “inactivity timer”.  Each time a mouse click/move or a key press is detected, this is called.  After a given amount of time without activity, the </w:t>
-      </w:r>
+      <w:proofErr w:type="spellEnd"/>
+      <w:r>
+        <w:t>:  The idle watchdog is an “inactivity timer”.  Each time a mouse click/</w:t>
+      </w:r>
+      <w:proofErr w:type="gramStart"/>
+      <w:r>
+        <w:t>move</w:t>
+      </w:r>
+      <w:proofErr w:type="gramEnd"/>
+      <w:r>
+        <w:t xml:space="preserve"> or a key press is detected, this is called.  After a given amount of time without activity, the </w:t>
+      </w:r>
+      <w:proofErr w:type="spellStart"/>
       <w:r>
         <w:t>idleWatchDogTimeout</w:t>
       </w:r>
+      <w:proofErr w:type="spellEnd"/>
       <w:r>
         <w:t xml:space="preserve"> callback (below) in your app allows a specific action to take place.</w:t>
       </w:r>
@@ -3954,6 +4418,7 @@
           <w:numId w:val="18"/>
         </w:numPr>
       </w:pPr>
+      <w:proofErr w:type="spellStart"/>
       <w:r>
         <w:rPr>
           <w:b/>
@@ -3961,6 +4426,7 @@
         </w:rPr>
         <w:t>idleWatchDogTimeout</w:t>
       </w:r>
+      <w:proofErr w:type="spellEnd"/>
       <w:r>
         <w:t>:  The idle callback to your app, typically for reloading the page or logging out the user.</w:t>
       </w:r>
@@ -3973,6 +4439,7 @@
           <w:numId w:val="18"/>
         </w:numPr>
       </w:pPr>
+      <w:proofErr w:type="spellStart"/>
       <w:r>
         <w:rPr>
           <w:b/>
@@ -3980,6 +4447,7 @@
         </w:rPr>
         <w:t>findViewWithTitle</w:t>
       </w:r>
+      <w:proofErr w:type="spellEnd"/>
       <w:r>
         <w:t>:  Searches through each view in the current scene and returns the first view ID containing specific text in its title, with optional exact match.</w:t>
       </w:r>
@@ -3992,6 +4460,7 @@
           <w:numId w:val="18"/>
         </w:numPr>
       </w:pPr>
+      <w:proofErr w:type="spellStart"/>
       <w:r>
         <w:rPr>
           <w:b/>
@@ -3999,6 +4468,7 @@
         </w:rPr>
         <w:t>scrollToTop</w:t>
       </w:r>
+      <w:proofErr w:type="spellEnd"/>
       <w:r>
         <w:t>:  Scrolls the page all the way up.</w:t>
       </w:r>
@@ -4011,6 +4481,7 @@
           <w:numId w:val="18"/>
         </w:numPr>
       </w:pPr>
+      <w:proofErr w:type="spellStart"/>
       <w:r>
         <w:rPr>
           <w:b/>
@@ -4018,6 +4489,7 @@
         </w:rPr>
         <w:t>addVersionNumber</w:t>
       </w:r>
+      <w:proofErr w:type="spellEnd"/>
       <w:r>
         <w:t>:  Adds the app and optionally the KTL version numbers on the page.</w:t>
       </w:r>
@@ -4034,6 +4506,7 @@
           <w:bCs/>
         </w:rPr>
       </w:pPr>
+      <w:proofErr w:type="spellStart"/>
       <w:r>
         <w:rPr>
           <w:b/>
@@ -4041,6 +4514,7 @@
         </w:rPr>
         <w:t>isiFrameWnd</w:t>
       </w:r>
+      <w:proofErr w:type="spellEnd"/>
       <w:r>
         <w:t>:  returns whether the window is the top-level app, or the hidden child utility page called iFrameWnd.</w:t>
       </w:r>
@@ -4057,6 +4531,7 @@
           <w:bCs/>
         </w:rPr>
       </w:pPr>
+      <w:proofErr w:type="spellStart"/>
       <w:r>
         <w:rPr>
           <w:b/>
@@ -4064,12 +4539,18 @@
         </w:rPr>
         <w:t>onSceneRender</w:t>
       </w:r>
+      <w:proofErr w:type="spellEnd"/>
       <w:r>
         <w:t>:  Callback to your app's handler of a “</w:t>
       </w:r>
       <w:r>
-        <w:t>knack-scene-render.any</w:t>
-      </w:r>
+        <w:t>knack-scene-</w:t>
+      </w:r>
+      <w:proofErr w:type="spellStart"/>
+      <w:r>
+        <w:t>render.any</w:t>
+      </w:r>
+      <w:proofErr w:type="spellEnd"/>
       <w:r>
         <w:t>” event.</w:t>
       </w:r>
@@ -4152,6 +4633,7 @@
           <w:numId w:val="18"/>
         </w:numPr>
       </w:pPr>
+      <w:proofErr w:type="spellStart"/>
       <w:r>
         <w:rPr>
           <w:b/>
@@ -4159,6 +4641,7 @@
         </w:rPr>
         <w:t>setCfg</w:t>
       </w:r>
+      <w:proofErr w:type="spellEnd"/>
       <w:r>
         <w:t>:  To define scenes and fields to exclude</w:t>
       </w:r>
@@ -4290,9 +4773,11 @@
       <w:r>
         <w:t xml:space="preserve">by setting the </w:t>
       </w:r>
+      <w:proofErr w:type="spellStart"/>
       <w:r>
         <w:t>userFilters</w:t>
       </w:r>
+      <w:proofErr w:type="spellEnd"/>
       <w:r>
         <w:t xml:space="preserve"> flag to false in the </w:t>
       </w:r>
@@ -4550,7 +5035,15 @@
         <w:t xml:space="preserve">and kept </w:t>
       </w:r>
       <w:r>
-        <w:t>in the same order as the creator’s.</w:t>
+        <w:t xml:space="preserve">in the same order as the </w:t>
+      </w:r>
+      <w:proofErr w:type="gramStart"/>
+      <w:r>
+        <w:t>creator’s</w:t>
+      </w:r>
+      <w:proofErr w:type="gramEnd"/>
+      <w:r>
+        <w:t>.</w:t>
       </w:r>
       <w:r>
         <w:t xml:space="preserve">  They can’t be renamed, deleted or </w:t>
@@ -4578,6 +5071,7 @@
           <w:numId w:val="18"/>
         </w:numPr>
       </w:pPr>
+      <w:proofErr w:type="spellStart"/>
       <w:r>
         <w:rPr>
           <w:b/>
@@ -4585,6 +5079,7 @@
         </w:rPr>
         <w:t>setCfg</w:t>
       </w:r>
+      <w:proofErr w:type="spellEnd"/>
       <w:r>
         <w:t xml:space="preserve">:  </w:t>
       </w:r>
@@ -4594,9 +5089,11 @@
       <w:r>
         <w:t xml:space="preserve">the </w:t>
       </w:r>
+      <w:proofErr w:type="spellStart"/>
       <w:r>
         <w:t>allowUserFilters</w:t>
       </w:r>
+      <w:proofErr w:type="spellEnd"/>
       <w:r>
         <w:t xml:space="preserve"> c</w:t>
       </w:r>
@@ -4733,9 +5230,11 @@
       <w:r>
         <w:t xml:space="preserve">the </w:t>
       </w:r>
+      <w:proofErr w:type="spellStart"/>
       <w:r>
         <w:t>bulkEdit</w:t>
       </w:r>
+      <w:proofErr w:type="spellEnd"/>
       <w:r>
         <w:t xml:space="preserve"> flag</w:t>
       </w:r>
@@ -5038,9 +5537,11 @@
       <w:r>
         <w:t xml:space="preserve">the </w:t>
       </w:r>
+      <w:proofErr w:type="spellStart"/>
       <w:r>
         <w:t>bulkDelete</w:t>
       </w:r>
+      <w:proofErr w:type="spellEnd"/>
       <w:r>
         <w:t xml:space="preserve"> flag</w:t>
       </w:r>
@@ -5172,6 +5673,7 @@
           <w:numId w:val="18"/>
         </w:numPr>
       </w:pPr>
+      <w:proofErr w:type="spellStart"/>
       <w:r>
         <w:rPr>
           <w:b/>
@@ -5179,6 +5681,7 @@
         </w:rPr>
         <w:t>deleteRecords</w:t>
       </w:r>
+      <w:proofErr w:type="spellEnd"/>
       <w:r>
         <w:t xml:space="preserve">:  Used internally by bulk </w:t>
       </w:r>
@@ -5259,6 +5762,7 @@
           <w:numId w:val="18"/>
         </w:numPr>
       </w:pPr>
+      <w:proofErr w:type="spellStart"/>
       <w:r>
         <w:rPr>
           <w:b/>
@@ -5266,6 +5770,7 @@
         </w:rPr>
         <w:t>isDeveloper</w:t>
       </w:r>
+      <w:proofErr w:type="spellEnd"/>
       <w:r>
         <w:t>:  Check if the list of role</w:t>
       </w:r>
@@ -5290,6 +5795,7 @@
           <w:numId w:val="18"/>
         </w:numPr>
       </w:pPr>
+      <w:proofErr w:type="spellStart"/>
       <w:r>
         <w:rPr>
           <w:b/>
@@ -5297,14 +5803,20 @@
         </w:rPr>
         <w:t>isLoggedIn</w:t>
       </w:r>
+      <w:proofErr w:type="spellEnd"/>
       <w:r>
         <w:t xml:space="preserve">:  Returns </w:t>
       </w:r>
       <w:r>
         <w:t xml:space="preserve">false if </w:t>
       </w:r>
-      <w:r>
-        <w:t xml:space="preserve">Knack.getUserAttributes() </w:t>
+      <w:proofErr w:type="spellStart"/>
+      <w:r>
+        <w:t>Knack.getUserAttributes</w:t>
+      </w:r>
+      <w:proofErr w:type="spellEnd"/>
+      <w:r>
+        <w:t xml:space="preserve">() </w:t>
       </w:r>
       <w:r>
         <w:t xml:space="preserve">is not </w:t>
@@ -5405,6 +5917,7 @@
           <w:numId w:val="18"/>
         </w:numPr>
       </w:pPr>
+      <w:proofErr w:type="spellStart"/>
       <w:r>
         <w:rPr>
           <w:b/>
@@ -5412,15 +5925,18 @@
         </w:rPr>
         <w:t>setCfg</w:t>
       </w:r>
+      <w:proofErr w:type="spellEnd"/>
       <w:r>
         <w:t xml:space="preserve">:  </w:t>
       </w:r>
       <w:r>
         <w:t xml:space="preserve">To set up your parameters and callbacks to your app.  The </w:t>
       </w:r>
+      <w:proofErr w:type="spellStart"/>
       <w:r>
         <w:t>allowShowPrefs</w:t>
       </w:r>
+      <w:proofErr w:type="spellEnd"/>
       <w:r>
         <w:t>()</w:t>
       </w:r>
@@ -5461,9 +5977,11 @@
       <w:r>
         <w:t xml:space="preserve">  The </w:t>
       </w:r>
+      <w:proofErr w:type="spellStart"/>
       <w:r>
         <w:t>applyUserPrefs</w:t>
       </w:r>
+      <w:proofErr w:type="spellEnd"/>
       <w:r>
         <w:t xml:space="preserve"> callback is where you can process your own custom preferences.</w:t>
       </w:r>
@@ -5476,6 +5994,7 @@
           <w:numId w:val="18"/>
         </w:numPr>
       </w:pPr>
+      <w:proofErr w:type="spellStart"/>
       <w:r>
         <w:rPr>
           <w:b/>
@@ -5483,6 +6002,7 @@
         </w:rPr>
         <w:t>getUserPrefs</w:t>
       </w:r>
+      <w:proofErr w:type="spellEnd"/>
       <w:r>
         <w:t xml:space="preserve">:  </w:t>
       </w:r>
@@ -5616,12 +6136,14 @@
         <w:t xml:space="preserve">powerful </w:t>
       </w:r>
       <w:hyperlink w:anchor="_Windows_Messaging" w:history="1">
+        <w:proofErr w:type="spellStart"/>
         <w:r>
           <w:rPr>
             <w:rStyle w:val="Hyperlink"/>
           </w:rPr>
           <w:t>wndMsg</w:t>
         </w:r>
+        <w:proofErr w:type="spellEnd"/>
       </w:hyperlink>
       <w:r>
         <w:t xml:space="preserve"> feature.</w:t>
@@ -5753,6 +6275,7 @@
           <w:numId w:val="18"/>
         </w:numPr>
       </w:pPr>
+      <w:proofErr w:type="spellStart"/>
       <w:r>
         <w:rPr>
           <w:b/>
@@ -5760,6 +6283,7 @@
         </w:rPr>
         <w:t>setCfg</w:t>
       </w:r>
+      <w:proofErr w:type="spellEnd"/>
       <w:r>
         <w:t xml:space="preserve">:  </w:t>
       </w:r>
@@ -5775,6 +6299,7 @@
           <w:numId w:val="18"/>
         </w:numPr>
       </w:pPr>
+      <w:proofErr w:type="spellStart"/>
       <w:r>
         <w:rPr>
           <w:b/>
@@ -5782,6 +6307,7 @@
         </w:rPr>
         <w:t>getCfg</w:t>
       </w:r>
+      <w:proofErr w:type="spellEnd"/>
       <w:r>
         <w:t>:</w:t>
       </w:r>
@@ -5809,6 +6335,7 @@
           <w:numId w:val="18"/>
         </w:numPr>
       </w:pPr>
+      <w:proofErr w:type="spellStart"/>
       <w:r>
         <w:rPr>
           <w:b/>
@@ -5816,6 +6343,7 @@
         </w:rPr>
         <w:t>showIFrame</w:t>
       </w:r>
+      <w:proofErr w:type="spellEnd"/>
       <w:r>
         <w:t>:  To show or hide the iFrameWnd.</w:t>
       </w:r>
@@ -5828,6 +6356,7 @@
           <w:numId w:val="18"/>
         </w:numPr>
       </w:pPr>
+      <w:proofErr w:type="spellStart"/>
       <w:r>
         <w:rPr>
           <w:b/>
@@ -5835,12 +6364,15 @@
         </w:rPr>
         <w:t>getiFrameWnd</w:t>
       </w:r>
+      <w:proofErr w:type="spellEnd"/>
       <w:r>
         <w:t xml:space="preserve">:  Returns the iFrameWnd object.  Mainly used by </w:t>
       </w:r>
+      <w:proofErr w:type="spellStart"/>
       <w:r>
         <w:t>sendAppMsg</w:t>
       </w:r>
+      <w:proofErr w:type="spellEnd"/>
       <w:r>
         <w:t xml:space="preserve"> but also available to your app for any use.</w:t>
       </w:r>
@@ -5894,6 +6426,7 @@
           <w:numId w:val="18"/>
         </w:numPr>
       </w:pPr>
+      <w:proofErr w:type="spellStart"/>
       <w:r>
         <w:rPr>
           <w:b/>
@@ -5901,6 +6434,7 @@
         </w:rPr>
         <w:t>lsLog</w:t>
       </w:r>
+      <w:proofErr w:type="spellEnd"/>
       <w:r>
         <w:t xml:space="preserve">:  Adds a log to localStorage, with timestamp to millisecond resolution.  These logs </w:t>
       </w:r>
@@ -5908,8 +6442,13 @@
         <w:t xml:space="preserve">can be shown </w:t>
       </w:r>
       <w:r>
-        <w:t>in the debugWnd</w:t>
-      </w:r>
+        <w:t xml:space="preserve">in the </w:t>
+      </w:r>
+      <w:proofErr w:type="spellStart"/>
+      <w:r>
+        <w:t>debugWnd</w:t>
+      </w:r>
+      <w:proofErr w:type="spellEnd"/>
       <w:r>
         <w:t xml:space="preserve"> when visible, and optionally, in the console.log if you have one.</w:t>
       </w:r>
@@ -5922,6 +6461,7 @@
           <w:numId w:val="18"/>
         </w:numPr>
       </w:pPr>
+      <w:proofErr w:type="spellStart"/>
       <w:r>
         <w:rPr>
           <w:b/>
@@ -5929,8 +6469,17 @@
         </w:rPr>
         <w:t>showDebugWnd</w:t>
       </w:r>
-      <w:r>
-        <w:t>:  Show or hide the debugWnd.</w:t>
+      <w:proofErr w:type="spellEnd"/>
+      <w:r>
+        <w:t xml:space="preserve">:  Show or hide the </w:t>
+      </w:r>
+      <w:proofErr w:type="spellStart"/>
+      <w:r>
+        <w:t>debugWnd</w:t>
+      </w:r>
+      <w:proofErr w:type="spellEnd"/>
+      <w:r>
+        <w:t>.</w:t>
       </w:r>
     </w:p>
     <w:p>
@@ -6132,66 +6681,182 @@
         <w:t>ogging categories</w:t>
       </w:r>
       <w:r>
-        <w:t xml:space="preserve"> are</w:t>
+        <w:t xml:space="preserve"> </w:t>
+      </w:r>
+      <w:proofErr w:type="gramStart"/>
+      <w:r>
+        <w:t>are</w:t>
+      </w:r>
+      <w:r>
+        <w:t>:</w:t>
+      </w:r>
+      <w:proofErr w:type="gramEnd"/>
+      <w:r>
+        <w:t xml:space="preserve">  </w:t>
+      </w:r>
+      <w:r>
+        <w:t xml:space="preserve">User </w:t>
+      </w:r>
+      <w:r>
+        <w:t>L</w:t>
+      </w:r>
+      <w:r>
+        <w:t xml:space="preserve">ogin, </w:t>
+      </w:r>
+      <w:r>
+        <w:t>N</w:t>
+      </w:r>
+      <w:r>
+        <w:t xml:space="preserve">avigation, </w:t>
+      </w:r>
+      <w:r>
+        <w:t>A</w:t>
+      </w:r>
+      <w:r>
+        <w:t>ctivity (count of keypresses and mouse clicks)</w:t>
+      </w:r>
+      <w:r>
+        <w:t>, Criti</w:t>
+      </w:r>
+      <w:r>
+        <w:t>c</w:t>
+      </w:r>
+      <w:r>
+        <w:t xml:space="preserve">al Events, </w:t>
+      </w:r>
+      <w:r>
+        <w:t>A</w:t>
+      </w:r>
+      <w:r>
+        <w:t xml:space="preserve">pp </w:t>
+      </w:r>
+      <w:r>
+        <w:t xml:space="preserve">Errors, </w:t>
+      </w:r>
+      <w:r>
+        <w:t xml:space="preserve">Server Errors, </w:t>
+      </w:r>
+      <w:r>
+        <w:t xml:space="preserve">Warnings, </w:t>
+      </w:r>
+      <w:r>
+        <w:t>Info and Debug.</w:t>
+      </w:r>
+    </w:p>
+    <w:p>
+      <w:pPr>
+        <w:pStyle w:val="Heading3"/>
+      </w:pPr>
+      <w:r>
+        <w:t>Functions</w:t>
+      </w:r>
+    </w:p>
+    <w:p>
+      <w:pPr>
+        <w:pStyle w:val="ListParagraph"/>
+        <w:numPr>
+          <w:ilvl w:val="0"/>
+          <w:numId w:val="18"/>
+        </w:numPr>
+      </w:pPr>
+      <w:proofErr w:type="spellStart"/>
+      <w:r>
+        <w:rPr>
+          <w:b/>
+          <w:bCs/>
+        </w:rPr>
+        <w:t>setCfg</w:t>
+      </w:r>
+      <w:proofErr w:type="spellEnd"/>
+      <w:r>
+        <w:t xml:space="preserve">:  Allows setting </w:t>
+      </w:r>
+      <w:r>
+        <w:t xml:space="preserve">a callback </w:t>
+      </w:r>
+      <w:proofErr w:type="spellStart"/>
+      <w:r>
+        <w:t>logCategoryAllowed</w:t>
+      </w:r>
+      <w:proofErr w:type="spellEnd"/>
+      <w:r>
+        <w:t>()</w:t>
+      </w:r>
+      <w:r>
+        <w:t xml:space="preserve"> </w:t>
+      </w:r>
+      <w:r>
+        <w:t xml:space="preserve">that </w:t>
+      </w:r>
+      <w:r>
+        <w:t>return</w:t>
+      </w:r>
+      <w:r>
+        <w:t>s</w:t>
+      </w:r>
+      <w:r>
+        <w:t xml:space="preserve"> whether or not a </w:t>
+      </w:r>
+      <w:r>
+        <w:t xml:space="preserve">category </w:t>
+      </w:r>
+      <w:r>
+        <w:t xml:space="preserve">should </w:t>
+      </w:r>
+      <w:r>
+        <w:t>be logged</w:t>
+      </w:r>
+      <w:r>
+        <w:t>, based on specific conditions</w:t>
+      </w:r>
+      <w:r>
+        <w:t>.</w:t>
+      </w:r>
+    </w:p>
+    <w:p>
+      <w:pPr>
+        <w:pStyle w:val="ListParagraph"/>
+        <w:numPr>
+          <w:ilvl w:val="0"/>
+          <w:numId w:val="18"/>
+        </w:numPr>
+      </w:pPr>
+      <w:r>
+        <w:rPr>
+          <w:b/>
+          <w:bCs/>
+        </w:rPr>
+        <w:t>clog</w:t>
       </w:r>
       <w:r>
         <w:t xml:space="preserve">:  </w:t>
       </w:r>
       <w:r>
-        <w:t xml:space="preserve">User </w:t>
-      </w:r>
-      <w:r>
-        <w:t>L</w:t>
-      </w:r>
-      <w:r>
-        <w:t xml:space="preserve">ogin, </w:t>
-      </w:r>
-      <w:r>
-        <w:t>N</w:t>
-      </w:r>
-      <w:r>
-        <w:t xml:space="preserve">avigation, </w:t>
-      </w:r>
-      <w:r>
-        <w:t>A</w:t>
-      </w:r>
-      <w:r>
-        <w:t>ctivity (count of keypresses and mouse clicks)</w:t>
-      </w:r>
-      <w:r>
-        <w:t>, Criti</w:t>
-      </w:r>
-      <w:r>
-        <w:t>c</w:t>
-      </w:r>
-      <w:r>
-        <w:t xml:space="preserve">al Events, </w:t>
-      </w:r>
-      <w:r>
-        <w:t>A</w:t>
-      </w:r>
-      <w:r>
-        <w:t xml:space="preserve">pp </w:t>
-      </w:r>
-      <w:r>
-        <w:t xml:space="preserve">Errors, </w:t>
-      </w:r>
-      <w:r>
-        <w:t xml:space="preserve">Server Errors, </w:t>
-      </w:r>
-      <w:r>
-        <w:t xml:space="preserve">Warnings, </w:t>
-      </w:r>
-      <w:r>
-        <w:t>Info and Debug.</w:t>
-      </w:r>
-    </w:p>
-    <w:p>
-      <w:pPr>
-        <w:pStyle w:val="Heading3"/>
-      </w:pPr>
-      <w:r>
-        <w:t>Functions</w:t>
+        <w:t xml:space="preserve">Provides </w:t>
+      </w:r>
+      <w:r>
+        <w:t>a</w:t>
+      </w:r>
+      <w:r>
+        <w:t xml:space="preserve">n enhanced version of console.log(), with </w:t>
+      </w:r>
+      <w:r>
+        <w:t xml:space="preserve">custom </w:t>
+      </w:r>
+      <w:r>
+        <w:t>color</w:t>
+      </w:r>
+      <w:r>
+        <w:t xml:space="preserve"> and </w:t>
+      </w:r>
+      <w:r>
+        <w:t>bold font</w:t>
+      </w:r>
+      <w:r>
+        <w:t xml:space="preserve"> text</w:t>
+      </w:r>
+      <w:r>
+        <w:t>.</w:t>
       </w:r>
     </w:p>
     <w:p>
@@ -6202,110 +6867,7 @@
           <w:numId w:val="18"/>
         </w:numPr>
       </w:pPr>
-      <w:r>
-        <w:rPr>
-          <w:b/>
-          <w:bCs/>
-        </w:rPr>
-        <w:t>setCfg</w:t>
-      </w:r>
-      <w:r>
-        <w:t xml:space="preserve">:  Allows setting </w:t>
-      </w:r>
-      <w:r>
-        <w:t xml:space="preserve">a callback </w:t>
-      </w:r>
-      <w:r>
-        <w:t>logCategoryAllowed</w:t>
-      </w:r>
-      <w:r>
-        <w:t>()</w:t>
-      </w:r>
-      <w:r>
-        <w:t xml:space="preserve"> </w:t>
-      </w:r>
-      <w:r>
-        <w:t xml:space="preserve">that </w:t>
-      </w:r>
-      <w:r>
-        <w:t>return</w:t>
-      </w:r>
-      <w:r>
-        <w:t>s</w:t>
-      </w:r>
-      <w:r>
-        <w:t xml:space="preserve"> whether or not a </w:t>
-      </w:r>
-      <w:r>
-        <w:t xml:space="preserve">category </w:t>
-      </w:r>
-      <w:r>
-        <w:t xml:space="preserve">should </w:t>
-      </w:r>
-      <w:r>
-        <w:t>be logged</w:t>
-      </w:r>
-      <w:r>
-        <w:t>, based on specific conditions</w:t>
-      </w:r>
-      <w:r>
-        <w:t>.</w:t>
-      </w:r>
-    </w:p>
-    <w:p>
-      <w:pPr>
-        <w:pStyle w:val="ListParagraph"/>
-        <w:numPr>
-          <w:ilvl w:val="0"/>
-          <w:numId w:val="18"/>
-        </w:numPr>
-      </w:pPr>
-      <w:r>
-        <w:rPr>
-          <w:b/>
-          <w:bCs/>
-        </w:rPr>
-        <w:t>clog</w:t>
-      </w:r>
-      <w:r>
-        <w:t xml:space="preserve">:  </w:t>
-      </w:r>
-      <w:r>
-        <w:t xml:space="preserve">Provides </w:t>
-      </w:r>
-      <w:r>
-        <w:t>a</w:t>
-      </w:r>
-      <w:r>
-        <w:t xml:space="preserve">n enhanced version of console.log(), with </w:t>
-      </w:r>
-      <w:r>
-        <w:t xml:space="preserve">custom </w:t>
-      </w:r>
-      <w:r>
-        <w:t>color</w:t>
-      </w:r>
-      <w:r>
-        <w:t xml:space="preserve"> and </w:t>
-      </w:r>
-      <w:r>
-        <w:t>bold font</w:t>
-      </w:r>
-      <w:r>
-        <w:t xml:space="preserve"> text</w:t>
-      </w:r>
-      <w:r>
-        <w:t>.</w:t>
-      </w:r>
-    </w:p>
-    <w:p>
-      <w:pPr>
-        <w:pStyle w:val="ListParagraph"/>
-        <w:numPr>
-          <w:ilvl w:val="0"/>
-          <w:numId w:val="18"/>
-        </w:numPr>
-      </w:pPr>
+      <w:proofErr w:type="spellStart"/>
       <w:r>
         <w:rPr>
           <w:b/>
@@ -6313,6 +6875,7 @@
         </w:rPr>
         <w:t>objSnapshot</w:t>
       </w:r>
+      <w:proofErr w:type="spellEnd"/>
       <w:r>
         <w:t xml:space="preserve">:  </w:t>
       </w:r>
@@ -6356,6 +6919,7 @@
           <w:numId w:val="18"/>
         </w:numPr>
       </w:pPr>
+      <w:proofErr w:type="spellStart"/>
       <w:r>
         <w:rPr>
           <w:b/>
@@ -6363,6 +6927,7 @@
         </w:rPr>
         <w:t>addLog</w:t>
       </w:r>
+      <w:proofErr w:type="spellEnd"/>
       <w:r>
         <w:t xml:space="preserve">:  </w:t>
       </w:r>
@@ -6507,6 +7072,7 @@
           <w:numId w:val="18"/>
         </w:numPr>
       </w:pPr>
+      <w:proofErr w:type="spellStart"/>
       <w:r>
         <w:rPr>
           <w:b/>
@@ -6514,6 +7080,7 @@
         </w:rPr>
         <w:t>getLogArrayAge</w:t>
       </w:r>
+      <w:proofErr w:type="spellEnd"/>
       <w:r>
         <w:t xml:space="preserve">:  </w:t>
       </w:r>
@@ -6538,6 +7105,7 @@
           <w:numId w:val="18"/>
         </w:numPr>
       </w:pPr>
+      <w:proofErr w:type="spellStart"/>
       <w:r>
         <w:rPr>
           <w:b/>
@@ -6545,6 +7113,7 @@
         </w:rPr>
         <w:t>monitorActivity</w:t>
       </w:r>
+      <w:proofErr w:type="spellEnd"/>
       <w:r>
         <w:t xml:space="preserve">:  </w:t>
       </w:r>
@@ -6596,6 +7165,7 @@
           <w:numId w:val="18"/>
         </w:numPr>
       </w:pPr>
+      <w:proofErr w:type="spellStart"/>
       <w:r>
         <w:rPr>
           <w:b/>
@@ -6603,6 +7173,7 @@
         </w:rPr>
         <w:t>resetActivityCtr</w:t>
       </w:r>
+      <w:proofErr w:type="spellEnd"/>
       <w:r>
         <w:t xml:space="preserve">:  </w:t>
       </w:r>
@@ -6627,6 +7198,7 @@
           <w:numId w:val="18"/>
         </w:numPr>
       </w:pPr>
+      <w:proofErr w:type="spellStart"/>
       <w:r>
         <w:rPr>
           <w:b/>
@@ -6634,6 +7206,7 @@
         </w:rPr>
         <w:t>updateActivity</w:t>
       </w:r>
+      <w:proofErr w:type="spellEnd"/>
       <w:r>
         <w:t xml:space="preserve">:  </w:t>
       </w:r>
@@ -6820,6 +7393,7 @@
           <w:numId w:val="18"/>
         </w:numPr>
       </w:pPr>
+      <w:proofErr w:type="spellStart"/>
       <w:r>
         <w:rPr>
           <w:b/>
@@ -6827,6 +7401,7 @@
         </w:rPr>
         <w:t>setCfg</w:t>
       </w:r>
+      <w:proofErr w:type="spellEnd"/>
       <w:r>
         <w:rPr>
           <w:b/>
@@ -6861,6 +7436,7 @@
           <w:numId w:val="18"/>
         </w:numPr>
       </w:pPr>
+      <w:proofErr w:type="spellStart"/>
       <w:r>
         <w:rPr>
           <w:b/>
@@ -6868,6 +7444,7 @@
         </w:rPr>
         <w:t>processFailedMessages</w:t>
       </w:r>
+      <w:proofErr w:type="spellEnd"/>
       <w:r>
         <w:t xml:space="preserve"> </w:t>
       </w:r>
@@ -6895,6 +7472,7 @@
           <w:numId w:val="18"/>
         </w:numPr>
       </w:pPr>
+      <w:proofErr w:type="spellStart"/>
       <w:r>
         <w:rPr>
           <w:b/>
@@ -6902,6 +7480,7 @@
         </w:rPr>
         <w:t>processAppMsg</w:t>
       </w:r>
+      <w:proofErr w:type="spellEnd"/>
       <w:r>
         <w:t xml:space="preserve"> to implement your own messages.</w:t>
       </w:r>
@@ -6914,6 +7493,7 @@
           <w:numId w:val="18"/>
         </w:numPr>
       </w:pPr>
+      <w:proofErr w:type="spellStart"/>
       <w:r>
         <w:rPr>
           <w:b/>
@@ -6921,6 +7501,7 @@
         </w:rPr>
         <w:t>processServerErrors</w:t>
       </w:r>
+      <w:proofErr w:type="spellEnd"/>
       <w:r>
         <w:t xml:space="preserve"> to </w:t>
       </w:r>
@@ -6936,6 +7517,7 @@
           <w:numId w:val="18"/>
         </w:numPr>
       </w:pPr>
+      <w:proofErr w:type="spellStart"/>
       <w:r>
         <w:rPr>
           <w:b/>
@@ -6943,6 +7525,7 @@
         </w:rPr>
         <w:t>sendAppMsg</w:t>
       </w:r>
+      <w:proofErr w:type="spellEnd"/>
       <w:r>
         <w:t>:  Experimental feature still under development.  Will be used to exchange messages across different Knack apps.</w:t>
       </w:r>
@@ -6977,6 +7560,7 @@
           <w:numId w:val="18"/>
         </w:numPr>
       </w:pPr>
+      <w:proofErr w:type="spellStart"/>
       <w:r>
         <w:rPr>
           <w:b/>
@@ -6984,6 +7568,7 @@
         </w:rPr>
         <w:t>removeAllMsgOfType</w:t>
       </w:r>
+      <w:proofErr w:type="spellEnd"/>
       <w:r>
         <w:t xml:space="preserve">:  </w:t>
       </w:r>
@@ -7043,6 +7628,7 @@
           <w:numId w:val="18"/>
         </w:numPr>
       </w:pPr>
+      <w:proofErr w:type="spellStart"/>
       <w:r>
         <w:rPr>
           <w:b/>
@@ -7050,6 +7636,7 @@
         </w:rPr>
         <w:t>getSysInfo</w:t>
       </w:r>
+      <w:proofErr w:type="spellEnd"/>
       <w:r>
         <w:t xml:space="preserve">:  Returns an object with the </w:t>
       </w:r>
@@ -7098,6 +7685,7 @@
           <w:numId w:val="18"/>
         </w:numPr>
       </w:pPr>
+      <w:proofErr w:type="spellStart"/>
       <w:r>
         <w:rPr>
           <w:b/>
@@ -7105,8 +7693,17 @@
         </w:rPr>
         <w:t>getSystemColors</w:t>
       </w:r>
-      <w:r>
-        <w:t>:  Get the sysColors object.</w:t>
+      <w:proofErr w:type="spellEnd"/>
+      <w:r>
+        <w:t xml:space="preserve">:  Get the </w:t>
+      </w:r>
+      <w:proofErr w:type="spellStart"/>
+      <w:r>
+        <w:t>sysColors</w:t>
+      </w:r>
+      <w:proofErr w:type="spellEnd"/>
+      <w:r>
+        <w:t xml:space="preserve"> object.</w:t>
       </w:r>
     </w:p>
     <w:p>
@@ -7117,6 +7714,7 @@
           <w:numId w:val="18"/>
         </w:numPr>
       </w:pPr>
+      <w:proofErr w:type="spellStart"/>
       <w:r>
         <w:rPr>
           <w:b/>
@@ -7124,9 +7722,11 @@
         </w:rPr>
         <w:t>rgbToHsl</w:t>
       </w:r>
+      <w:proofErr w:type="spellEnd"/>
       <w:r>
         <w:t xml:space="preserve">, </w:t>
       </w:r>
+      <w:proofErr w:type="spellStart"/>
       <w:r>
         <w:rPr>
           <w:b/>
@@ -7134,9 +7734,11 @@
         </w:rPr>
         <w:t>hslToRgb</w:t>
       </w:r>
+      <w:proofErr w:type="spellEnd"/>
       <w:r>
         <w:t xml:space="preserve">, </w:t>
       </w:r>
+      <w:proofErr w:type="spellStart"/>
       <w:r>
         <w:rPr>
           <w:b/>
@@ -7144,9 +7746,11 @@
         </w:rPr>
         <w:t>rgbToHsv</w:t>
       </w:r>
+      <w:proofErr w:type="spellEnd"/>
       <w:r>
         <w:t xml:space="preserve">, </w:t>
       </w:r>
+      <w:proofErr w:type="spellStart"/>
       <w:r>
         <w:rPr>
           <w:b/>
@@ -7154,9 +7758,11 @@
         </w:rPr>
         <w:t>hsvToRgb</w:t>
       </w:r>
+      <w:proofErr w:type="spellEnd"/>
       <w:r>
         <w:t xml:space="preserve">, </w:t>
       </w:r>
+      <w:proofErr w:type="spellStart"/>
       <w:r>
         <w:rPr>
           <w:b/>
@@ -7164,6 +7770,7 @@
         </w:rPr>
         <w:t>hexToRgb</w:t>
       </w:r>
+      <w:proofErr w:type="spellEnd"/>
       <w:r>
         <w:t xml:space="preserve">:  Various color conversion </w:t>
       </w:r>
@@ -7878,7 +8485,15 @@
         <w:t xml:space="preserve"> </w:t>
       </w:r>
       <w:r>
-        <w:t xml:space="preserve">.  The extension .bat is only for Windows but it can be rewritten a .sh (shell script) for Linux and </w:t>
+        <w:t xml:space="preserve">.  The extension .bat is only for </w:t>
+      </w:r>
+      <w:proofErr w:type="gramStart"/>
+      <w:r>
+        <w:t>Windows</w:t>
+      </w:r>
+      <w:proofErr w:type="gramEnd"/>
+      <w:r>
+        <w:t xml:space="preserve"> but it can be rewritten a .sh (shell script) for Linux and </w:t>
       </w:r>
       <w:r>
         <w:t>MacOS</w:t>
@@ -7969,12 +8584,14 @@
         <w:t xml:space="preserve"> </w:t>
       </w:r>
       <w:hyperlink r:id="rId22" w:history="1">
+        <w:proofErr w:type="spellStart"/>
         <w:r>
           <w:rPr>
             <w:rStyle w:val="Hyperlink"/>
           </w:rPr>
           <w:t>KTL_KnackApp_ACB</w:t>
         </w:r>
+        <w:proofErr w:type="spellEnd"/>
       </w:hyperlink>
       <w:r>
         <w:t>.</w:t>
@@ -8057,7 +8674,13 @@
     </w:p>
     <w:p>
       <w:r>
-        <w:t>Open the KTL.css file, copy its content to your CSS pane in the Builder and save.</w:t>
+        <w:t xml:space="preserve">Open the </w:t>
+      </w:r>
+      <w:r>
+        <w:t>KTL_KnackApp_ACB.css</w:t>
+      </w:r>
+      <w:r>
+        <w:t xml:space="preserve"> file, copy its content to your CSS pane in the Builder and save.</w:t>
       </w:r>
     </w:p>
     <w:p>
@@ -8375,6 +8998,7 @@
         <w:pStyle w:val="Heading3"/>
       </w:pPr>
       <w:r>
+        <w:lastRenderedPageBreak/>
         <w:t>Pros</w:t>
       </w:r>
     </w:p>
@@ -8399,7 +9023,6 @@
         </w:numPr>
       </w:pPr>
       <w:r>
-        <w:lastRenderedPageBreak/>
         <w:t xml:space="preserve">Allows multi-developer </w:t>
       </w:r>
       <w:r>
@@ -8856,6 +9479,7 @@
     </w:p>
     <w:p>
       <w:r>
+        <w:lastRenderedPageBreak/>
         <w:t>With Hybrid Mode, it is also possible to switch back and forth between the ACB and CLS modes instantly. See</w:t>
       </w:r>
       <w:r>
@@ -8895,7 +9519,6 @@
       <w:bookmarkEnd w:id="22"/>
       <w:bookmarkEnd w:id="23"/>
       <w:r>
-        <w:lastRenderedPageBreak/>
         <w:t>Switching Modes</w:t>
       </w:r>
       <w:bookmarkEnd w:id="24"/>
@@ -8959,6 +9582,7 @@
       <w:r>
         <w:t xml:space="preserve"> like this:  </w:t>
       </w:r>
+      <w:proofErr w:type="spellStart"/>
       <w:r>
         <w:rPr>
           <w:b/>
@@ -8966,6 +9590,7 @@
         </w:rPr>
         <w:t>KTL_KnackApp_dev</w:t>
       </w:r>
+      <w:proofErr w:type="spellEnd"/>
       <w:r>
         <w:t>.  Leave the value empty since it is not used.  Refresh the page and you’ll see the version now shown with bright yellow/red attention getter that indicates you’re in CLS development mode.</w:t>
       </w:r>
@@ -9317,6 +9942,7 @@
         </w:numPr>
       </w:pPr>
       <w:r>
+        <w:lastRenderedPageBreak/>
         <w:t xml:space="preserve">Remote </w:t>
       </w:r>
       <w:r>
@@ -9365,7 +9991,6 @@
         </w:numPr>
       </w:pPr>
       <w:r>
-        <w:lastRenderedPageBreak/>
         <w:t>Bulk Operations</w:t>
       </w:r>
     </w:p>
@@ -9846,6 +10471,7 @@
         </w:numPr>
       </w:pPr>
       <w:r>
+        <w:lastRenderedPageBreak/>
         <w:t>You will see 4 new checkboxes (dynamically generated by code)</w:t>
       </w:r>
       <w:r>
@@ -9861,7 +10487,6 @@
         </w:numPr>
       </w:pPr>
       <w:r>
-        <w:lastRenderedPageBreak/>
         <w:t xml:space="preserve">Check all 4, submit and view the result:  view IDs will be shown in red next to </w:t>
       </w:r>
       <w:r>
@@ -10640,6 +11265,7 @@
         <w:spacing w:after="160" w:line="259" w:lineRule="auto"/>
       </w:pPr>
       <w:r>
+        <w:lastRenderedPageBreak/>
         <w:t xml:space="preserve">Refresh the app and you should see </w:t>
       </w:r>
       <w:r>
@@ -10669,7 +11295,6 @@
           <w:b/>
           <w:bCs/>
         </w:rPr>
-        <w:lastRenderedPageBreak/>
         <w:t>VIEWER</w:t>
       </w:r>
       <w:r>
@@ -10799,10 +11424,18 @@
         <w:t xml:space="preserve">also </w:t>
       </w:r>
       <w:r>
-        <w:t>have some existing code that does it with API calls</w:t>
-      </w:r>
-      <w:r>
-        <w:t xml:space="preserve">, but need to add </w:t>
+        <w:t xml:space="preserve">have some existing code that does it with API </w:t>
+      </w:r>
+      <w:proofErr w:type="gramStart"/>
+      <w:r>
+        <w:t>calls</w:t>
+      </w:r>
+      <w:r>
+        <w:t>, but</w:t>
+      </w:r>
+      <w:proofErr w:type="gramEnd"/>
+      <w:r>
+        <w:t xml:space="preserve"> need to add </w:t>
       </w:r>
       <w:r>
         <w:t>it to the KTL soon</w:t>
@@ -11606,13 +12239,23 @@
           <w:lang w:val="fr-CA"/>
         </w:rPr>
       </w:pPr>
+      <w:proofErr w:type="spellStart"/>
       <w:r>
         <w:rPr>
           <w:b/>
           <w:bCs/>
           <w:lang w:val="fr-CA"/>
         </w:rPr>
-        <w:t>Filters Code</w:t>
+        <w:t>Filters</w:t>
+      </w:r>
+      <w:proofErr w:type="spellEnd"/>
+      <w:r>
+        <w:rPr>
+          <w:b/>
+          <w:bCs/>
+          <w:lang w:val="fr-CA"/>
+        </w:rPr>
+        <w:t xml:space="preserve"> Code</w:t>
       </w:r>
       <w:r>
         <w:rPr>
@@ -11874,7 +12517,15 @@
         </w:numPr>
       </w:pPr>
       <w:r>
-        <w:t>Use JSDoc to h</w:t>
+        <w:t xml:space="preserve">Use </w:t>
+      </w:r>
+      <w:proofErr w:type="spellStart"/>
+      <w:r>
+        <w:t>JSDoc</w:t>
+      </w:r>
+      <w:proofErr w:type="spellEnd"/>
+      <w:r>
+        <w:t xml:space="preserve"> to h</w:t>
       </w:r>
       <w:r>
         <w:t>ave an adequate auto-generated and detailed API documentation, for each function with parameter description</w:t>
@@ -11924,12 +12575,14 @@
       <w:bookmarkStart w:id="46" w:name="_Toc83371659"/>
       <w:bookmarkStart w:id="47" w:name="_Toc83371687"/>
       <w:bookmarkStart w:id="48" w:name="_Toc83371971"/>
+      <w:proofErr w:type="spellStart"/>
       <w:r>
         <w:t>Conlusion</w:t>
       </w:r>
       <w:bookmarkEnd w:id="46"/>
       <w:bookmarkEnd w:id="47"/>
       <w:bookmarkEnd w:id="48"/>
+      <w:proofErr w:type="spellEnd"/>
     </w:p>
     <w:p>
       <w:r>
@@ -12176,6 +12829,7 @@
               <w:lang w:val="fr-CA"/>
             </w:rPr>
           </w:pPr>
+          <w:proofErr w:type="gramStart"/>
           <w:r>
             <w:rPr>
               <w:rFonts w:ascii="Verdana" w:hAnsi="Verdana"/>
@@ -12203,6 +12857,7 @@
             </w:rPr>
             <w:t>|</w:t>
           </w:r>
+          <w:proofErr w:type="gramEnd"/>
           <w:r>
             <w:rPr>
               <w:rFonts w:ascii="Verdana" w:hAnsi="Verdana"/>

</xml_diff>

<commit_message>
Many fixed with User Filters - again.
</commit_message>
<xml_diff>
--- a/Docs/KTL - API Documentation.docx
+++ b/Docs/KTL - API Documentation.docx
@@ -70,7 +70,7 @@
         <w:t>.</w:t>
       </w:r>
       <w:r>
-        <w:t>8</w:t>
+        <w:t>10</w:t>
       </w:r>
       <w:r>
         <w:t xml:space="preserve"> - pre-release</w:t>
@@ -10986,39 +10986,125 @@
         <w:spacing w:after="160" w:line="259" w:lineRule="auto"/>
       </w:pPr>
       <w:r>
-        <w:t xml:space="preserve">Add two records with Item set to </w:t>
-      </w:r>
-      <w:r>
-        <w:rPr>
-          <w:b/>
-          <w:bCs/>
-        </w:rPr>
-        <w:t>APP_KTL_VERSIONS</w:t>
+        <w:t xml:space="preserve">In the </w:t>
+      </w:r>
+      <w:r>
+        <w:t>iFrameWnd p</w:t>
+      </w:r>
+      <w:r>
+        <w:t>age</w:t>
+      </w:r>
+      <w:r>
+        <w:t xml:space="preserve"> created above, </w:t>
+      </w:r>
+      <w:r>
+        <w:t xml:space="preserve">add a </w:t>
+      </w:r>
+      <w:r>
+        <w:t xml:space="preserve">Form </w:t>
+      </w:r>
+      <w:r>
+        <w:t>view</w:t>
+      </w:r>
+      <w:r>
+        <w:t xml:space="preserve"> that u</w:t>
+      </w:r>
+      <w:r>
+        <w:t>pdates</w:t>
+      </w:r>
+      <w:r>
+        <w:t xml:space="preserve"> the c</w:t>
+      </w:r>
+      <w:r>
+        <w:t xml:space="preserve">urrently </w:t>
+      </w:r>
+      <w:r>
+        <w:t>l</w:t>
+      </w:r>
+      <w:r>
+        <w:t xml:space="preserve">ogged-in </w:t>
+      </w:r>
+      <w:r>
+        <w:t>a</w:t>
+      </w:r>
+      <w:r>
+        <w:t>ccount</w:t>
+      </w:r>
+      <w:r>
+        <w:t xml:space="preserve">.  </w:t>
+      </w:r>
+      <w:r>
+        <w:t xml:space="preserve">Once the view is added, remove all fields, then </w:t>
+      </w:r>
+      <w:r>
+        <w:t>add</w:t>
+      </w:r>
+      <w:r>
+        <w:t xml:space="preserve"> </w:t>
+      </w:r>
+      <w:r>
+        <w:t xml:space="preserve">on a first line: </w:t>
+      </w:r>
+      <w:r>
+        <w:t>SW Version, UTC HB</w:t>
       </w:r>
       <w:r>
         <w:t xml:space="preserve"> and </w:t>
       </w:r>
       <w:r>
-        <w:rPr>
-          <w:b/>
-          <w:bCs/>
-        </w:rPr>
-        <w:t>APP_PUBLIC_FILTERS</w:t>
+        <w:t xml:space="preserve">LOC HB (set as read-only).  </w:t>
+      </w:r>
+      <w:r>
+        <w:t>Then on a second line: Online, UTC Last Activity and Time Zone</w:t>
       </w:r>
       <w:r>
         <w:t xml:space="preserve">.  </w:t>
       </w:r>
       <w:r>
-        <w:t xml:space="preserve">Leave </w:t>
-      </w:r>
-      <w:r>
-        <w:t>Value</w:t>
-      </w:r>
-      <w:r>
-        <w:t xml:space="preserve"> and Date/Time </w:t>
-      </w:r>
-      <w:r>
-        <w:t>blank.</w:t>
+        <w:t xml:space="preserve">Set the view title </w:t>
+      </w:r>
+      <w:r>
+        <w:t xml:space="preserve">to </w:t>
+      </w:r>
+      <w:r>
+        <w:rPr>
+          <w:b/>
+          <w:bCs/>
+        </w:rPr>
+        <w:t>Heartbeat</w:t>
+      </w:r>
+      <w:r>
+        <w:t xml:space="preserve">.  </w:t>
+      </w:r>
+      <w:r>
+        <w:t>In the form’s Submit rule</w:t>
+      </w:r>
+      <w:r>
+        <w:t>s</w:t>
+      </w:r>
+      <w:r>
+        <w:t>, e</w:t>
+      </w:r>
+      <w:r>
+        <w:t>nable auto</w:t>
+      </w:r>
+      <w:r>
+        <w:t>-</w:t>
+      </w:r>
+      <w:r>
+        <w:t xml:space="preserve">reload </w:t>
+      </w:r>
+      <w:r>
+        <w:t>and set the Confirmation message to “</w:t>
+      </w:r>
+      <w:r>
+        <w:t>Heartbeat sent successfully.</w:t>
+      </w:r>
+      <w:r>
+        <w:t>”</w:t>
+      </w:r>
+      <w:r>
+        <w:t>.</w:t>
       </w:r>
     </w:p>
     <w:p>
@@ -11031,137 +11117,6 @@
         <w:spacing w:after="160" w:line="259" w:lineRule="auto"/>
       </w:pPr>
       <w:r>
-        <w:t xml:space="preserve">In the </w:t>
-      </w:r>
-      <w:r>
-        <w:t>iFrameWnd p</w:t>
-      </w:r>
-      <w:r>
-        <w:t>age</w:t>
-      </w:r>
-      <w:r>
-        <w:t xml:space="preserve"> created above, </w:t>
-      </w:r>
-      <w:r>
-        <w:t xml:space="preserve">add a </w:t>
-      </w:r>
-      <w:r>
-        <w:t xml:space="preserve">Form </w:t>
-      </w:r>
-      <w:r>
-        <w:t>view</w:t>
-      </w:r>
-      <w:r>
-        <w:t xml:space="preserve"> that u</w:t>
-      </w:r>
-      <w:r>
-        <w:t>pdates</w:t>
-      </w:r>
-      <w:r>
-        <w:t xml:space="preserve"> the c</w:t>
-      </w:r>
-      <w:r>
-        <w:t xml:space="preserve">urrently </w:t>
-      </w:r>
-      <w:r>
-        <w:t>l</w:t>
-      </w:r>
-      <w:r>
-        <w:t xml:space="preserve">ogged-in </w:t>
-      </w:r>
-      <w:r>
-        <w:t>a</w:t>
-      </w:r>
-      <w:r>
-        <w:t>ccount</w:t>
-      </w:r>
-      <w:r>
-        <w:t xml:space="preserve">.  </w:t>
-      </w:r>
-      <w:r>
-        <w:t xml:space="preserve">Once the view is added, remove all fields, then </w:t>
-      </w:r>
-      <w:r>
-        <w:t>add</w:t>
-      </w:r>
-      <w:r>
-        <w:t xml:space="preserve"> </w:t>
-      </w:r>
-      <w:r>
-        <w:t xml:space="preserve">on a first line: </w:t>
-      </w:r>
-      <w:r>
-        <w:t>SW Version, UTC HB</w:t>
-      </w:r>
-      <w:r>
-        <w:t xml:space="preserve"> and </w:t>
-      </w:r>
-      <w:r>
-        <w:t xml:space="preserve">LOC HB (set as read-only).  </w:t>
-      </w:r>
-      <w:r>
-        <w:t>Then on a second line: Online, UTC Last Activity and Time Zone</w:t>
-      </w:r>
-      <w:r>
-        <w:t xml:space="preserve">.  </w:t>
-      </w:r>
-      <w:r>
-        <w:t xml:space="preserve">Set the view title </w:t>
-      </w:r>
-      <w:r>
-        <w:t xml:space="preserve">to </w:t>
-      </w:r>
-      <w:r>
-        <w:rPr>
-          <w:b/>
-          <w:bCs/>
-        </w:rPr>
-        <w:t>Heartbeat</w:t>
-      </w:r>
-      <w:r>
-        <w:t xml:space="preserve">.  </w:t>
-      </w:r>
-      <w:r>
-        <w:t>In the form’s Submit rule</w:t>
-      </w:r>
-      <w:r>
-        <w:t>s</w:t>
-      </w:r>
-      <w:r>
-        <w:t>, e</w:t>
-      </w:r>
-      <w:r>
-        <w:t>nable auto</w:t>
-      </w:r>
-      <w:r>
-        <w:t>-</w:t>
-      </w:r>
-      <w:r>
-        <w:t xml:space="preserve">reload </w:t>
-      </w:r>
-      <w:r>
-        <w:t>and set the Confirmation message to “</w:t>
-      </w:r>
-      <w:r>
-        <w:t>Heartbeat sent successfully.</w:t>
-      </w:r>
-      <w:r>
-        <w:t>”</w:t>
-      </w:r>
-      <w:r>
-        <w:t>.</w:t>
-      </w:r>
-    </w:p>
-    <w:p>
-      <w:pPr>
-        <w:pStyle w:val="ListParagraph"/>
-        <w:numPr>
-          <w:ilvl w:val="0"/>
-          <w:numId w:val="26"/>
-        </w:numPr>
-        <w:spacing w:after="160" w:line="259" w:lineRule="auto"/>
-      </w:pPr>
-      <w:r>
         <w:t xml:space="preserve">Still in the iFrameWnd, add a table view that displays </w:t>
       </w:r>
       <w:r>
@@ -11179,7 +11134,14 @@
           <w:b/>
           <w:bCs/>
         </w:rPr>
-        <w:t>App Settings AUTOREFRESH=15</w:t>
+        <w:t>App Settings AUTOREFRESH=</w:t>
+      </w:r>
+      <w:r>
+        <w:rPr>
+          <w:b/>
+          <w:bCs/>
+        </w:rPr>
+        <w:t>20</w:t>
       </w:r>
       <w:r>
         <w:t>.</w:t>
@@ -11265,36 +11227,36 @@
         <w:spacing w:after="160" w:line="259" w:lineRule="auto"/>
       </w:pPr>
       <w:r>
+        <w:t xml:space="preserve">Refresh the app and you should see </w:t>
+      </w:r>
+      <w:r>
+        <w:t xml:space="preserve">in the iFrameWnd </w:t>
+      </w:r>
+      <w:r>
+        <w:t xml:space="preserve">the heartbeat being submitted every minute and </w:t>
+      </w:r>
+      <w:r>
+        <w:t>the O</w:t>
+      </w:r>
+      <w:r>
+        <w:t>nline being set to Yes.</w:t>
+      </w:r>
+    </w:p>
+    <w:p>
+      <w:pPr>
+        <w:pStyle w:val="ListParagraph"/>
+        <w:numPr>
+          <w:ilvl w:val="0"/>
+          <w:numId w:val="26"/>
+        </w:numPr>
+        <w:spacing w:after="160" w:line="259" w:lineRule="auto"/>
+      </w:pPr>
+      <w:r>
+        <w:rPr>
+          <w:b/>
+          <w:bCs/>
+        </w:rPr>
         <w:lastRenderedPageBreak/>
-        <w:t xml:space="preserve">Refresh the app and you should see </w:t>
-      </w:r>
-      <w:r>
-        <w:t xml:space="preserve">in the iFrameWnd </w:t>
-      </w:r>
-      <w:r>
-        <w:t xml:space="preserve">the heartbeat being submitted every minute and </w:t>
-      </w:r>
-      <w:r>
-        <w:t>the O</w:t>
-      </w:r>
-      <w:r>
-        <w:t>nline being set to Yes.</w:t>
-      </w:r>
-    </w:p>
-    <w:p>
-      <w:pPr>
-        <w:pStyle w:val="ListParagraph"/>
-        <w:numPr>
-          <w:ilvl w:val="0"/>
-          <w:numId w:val="26"/>
-        </w:numPr>
-        <w:spacing w:after="160" w:line="259" w:lineRule="auto"/>
-      </w:pPr>
-      <w:r>
-        <w:rPr>
-          <w:b/>
-          <w:bCs/>
-        </w:rPr>
         <w:t>VIEWER</w:t>
       </w:r>
       <w:r>

</xml_diff>

<commit_message>
Added missing setup for SW Updates.
</commit_message>
<xml_diff>
--- a/Docs/KTL - API Documentation.docx
+++ b/Docs/KTL - API Documentation.docx
@@ -70,7 +70,10 @@
         <w:t>.</w:t>
       </w:r>
       <w:r>
-        <w:t>10</w:t>
+        <w:t>1</w:t>
+      </w:r>
+      <w:r>
+        <w:t>1</w:t>
       </w:r>
       <w:r>
         <w:t xml:space="preserve"> - pre-release</w:t>
@@ -4707,7 +4710,7 @@
       <w:r>
         <w:t xml:space="preserve">.  See the </w:t>
       </w:r>
-      <w:hyperlink w:anchor="_User_Filters" w:history="1">
+      <w:hyperlink w:anchor="_User_Filters_1" w:history="1">
         <w:r>
           <w:rPr>
             <w:rStyle w:val="Hyperlink"/>
@@ -4875,7 +4878,19 @@
           <w:rPr>
             <w:rStyle w:val="Hyperlink"/>
           </w:rPr>
-          <w:t>iFrameWnd</w:t>
+          <w:t>iFra</w:t>
+        </w:r>
+        <w:r>
+          <w:rPr>
+            <w:rStyle w:val="Hyperlink"/>
+          </w:rPr>
+          <w:t>m</w:t>
+        </w:r>
+        <w:r>
+          <w:rPr>
+            <w:rStyle w:val="Hyperlink"/>
+          </w:rPr>
+          <w:t>eWnd</w:t>
         </w:r>
       </w:hyperlink>
       <w:r>
@@ -4886,7 +4901,31 @@
           <w:rPr>
             <w:rStyle w:val="Hyperlink"/>
           </w:rPr>
-          <w:t>Heartbeat Monitoring and SW Update</w:t>
+          <w:t>Hea</w:t>
+        </w:r>
+        <w:r>
+          <w:rPr>
+            <w:rStyle w:val="Hyperlink"/>
+          </w:rPr>
+          <w:t>r</w:t>
+        </w:r>
+        <w:r>
+          <w:rPr>
+            <w:rStyle w:val="Hyperlink"/>
+          </w:rPr>
+          <w:t xml:space="preserve">tbeat </w:t>
+        </w:r>
+        <w:r>
+          <w:rPr>
+            <w:rStyle w:val="Hyperlink"/>
+          </w:rPr>
+          <w:t>M</w:t>
+        </w:r>
+        <w:r>
+          <w:rPr>
+            <w:rStyle w:val="Hyperlink"/>
+          </w:rPr>
+          <w:t>onitoring and SW Update</w:t>
         </w:r>
       </w:hyperlink>
       <w:r>
@@ -10570,71 +10609,15 @@
         <w:pStyle w:val="Heading4"/>
       </w:pPr>
       <w:bookmarkStart w:id="38" w:name="_Heartbeat_Monitoring_and"/>
+      <w:bookmarkStart w:id="39" w:name="_Ref122169720"/>
       <w:bookmarkEnd w:id="38"/>
       <w:r>
-        <w:t>Heartbeat Monitoring</w:t>
-      </w:r>
-      <w:r>
-        <w:t xml:space="preserve"> and SW Update</w:t>
-      </w:r>
-    </w:p>
-    <w:p>
-      <w:r>
-        <w:t>If you</w:t>
-      </w:r>
-      <w:r>
-        <w:t xml:space="preserve"> want to add </w:t>
-      </w:r>
-      <w:r>
-        <w:t xml:space="preserve">Heartbeat Monitoring </w:t>
-      </w:r>
-      <w:r>
-        <w:t xml:space="preserve">to your app </w:t>
-      </w:r>
-      <w:r>
-        <w:t xml:space="preserve">to assess </w:t>
-      </w:r>
-      <w:r>
-        <w:t xml:space="preserve">an </w:t>
-      </w:r>
-      <w:r>
-        <w:t>account</w:t>
-      </w:r>
-      <w:r>
-        <w:t>'s</w:t>
-      </w:r>
-      <w:r>
-        <w:t xml:space="preserve"> presence</w:t>
-      </w:r>
-      <w:r>
-        <w:t xml:space="preserve"> and </w:t>
-      </w:r>
-      <w:r>
-        <w:t xml:space="preserve">generate </w:t>
-      </w:r>
-      <w:r>
-        <w:t>alerts</w:t>
-      </w:r>
-      <w:r>
-        <w:t xml:space="preserve">, or </w:t>
-      </w:r>
-      <w:r>
-        <w:t>perform</w:t>
-      </w:r>
-      <w:r>
-        <w:t xml:space="preserve"> </w:t>
-      </w:r>
-      <w:r>
-        <w:t>remote SW updates</w:t>
-      </w:r>
-      <w:r>
-        <w:t xml:space="preserve">, </w:t>
-      </w:r>
-      <w:r>
-        <w:t>follow this procedure</w:t>
-      </w:r>
-      <w:r>
-        <w:t>:</w:t>
+        <w:t>Heartbeat Monitoring and SW Update</w:t>
+      </w:r>
+    </w:p>
+    <w:p>
+      <w:r>
+        <w:t>If you want to add Heartbeat Monitoring to your app to assess an account's presence and generate alerts, or perform remote SW updates, follow this procedure:</w:t>
       </w:r>
     </w:p>
     <w:p>
@@ -10654,7 +10637,19 @@
           <w:rPr>
             <w:rStyle w:val="Hyperlink"/>
           </w:rPr>
-          <w:t>User Preferences</w:t>
+          <w:t>User Prefer</w:t>
+        </w:r>
+        <w:r>
+          <w:rPr>
+            <w:rStyle w:val="Hyperlink"/>
+          </w:rPr>
+          <w:t>e</w:t>
+        </w:r>
+        <w:r>
+          <w:rPr>
+            <w:rStyle w:val="Hyperlink"/>
+          </w:rPr>
+          <w:t>nces</w:t>
         </w:r>
       </w:hyperlink>
       <w:r>
@@ -10691,10 +10686,7 @@
         <w:t>SW Version</w:t>
       </w:r>
       <w:r>
-        <w:t>:  Type: Short text</w:t>
-      </w:r>
-      <w:r>
-        <w:t>.</w:t>
+        <w:t>:  Type: Short text.</w:t>
       </w:r>
     </w:p>
     <w:p>
@@ -10748,16 +10740,7 @@
         <w:t>Zone</w:t>
       </w:r>
       <w:r>
-        <w:t xml:space="preserve">: Type:  </w:t>
-      </w:r>
-      <w:r>
-        <w:t>Number</w:t>
-      </w:r>
-      <w:r>
-        <w:t xml:space="preserve">, </w:t>
-      </w:r>
-      <w:r>
-        <w:t>no decimals.</w:t>
+        <w:t>: Type:  Number, no decimals.</w:t>
       </w:r>
     </w:p>
     <w:p>
@@ -10789,16 +10772,7 @@
         <w:t>Zone}</w:t>
       </w:r>
       <w:r>
-        <w:t>, Date Format: mm/dd/</w:t>
-      </w:r>
-      <w:r>
-        <w:t>yyyy</w:t>
-      </w:r>
-      <w:r>
-        <w:t>, Time Format: military</w:t>
-      </w:r>
-      <w:r>
-        <w:t>.</w:t>
+        <w:t>, Date Format: mm/dd/yyyy, Time Format: military.</w:t>
       </w:r>
     </w:p>
     <w:p>
@@ -10818,10 +10792,7 @@
         <w:t>Online</w:t>
       </w:r>
       <w:r>
-        <w:t>: Type: Yes/No, Default No, Input: Checkbox</w:t>
-      </w:r>
-      <w:r>
-        <w:t>.</w:t>
+        <w:t>: Type: Yes/No, Default No, Input: Checkbox.</w:t>
       </w:r>
     </w:p>
     <w:p>
@@ -10841,10 +10812,7 @@
         <w:t>UTC Last Activity</w:t>
       </w:r>
       <w:r>
-        <w:t>:  Type: Date/Time, Date Format: mm/dd/yyyy, Time Format: military</w:t>
-      </w:r>
-      <w:r>
-        <w:t>.</w:t>
+        <w:t>:  Type: Date/Time, Date Format: mm/dd/yyyy, Time Format: military.</w:t>
       </w:r>
     </w:p>
     <w:p>
@@ -10901,19 +10869,13 @@
         <w:t>Item</w:t>
       </w:r>
       <w:r>
-        <w:t>:  Type: Short Text</w:t>
-      </w:r>
-      <w:r>
-        <w:t xml:space="preserve">, set as object’s </w:t>
+        <w:t xml:space="preserve">:  Type: Short Text, set as object’s </w:t>
       </w:r>
       <w:r>
         <w:t>Display Field</w:t>
       </w:r>
       <w:r>
-        <w:t xml:space="preserve"> and Sort in Alphabetic order</w:t>
-      </w:r>
-      <w:r>
-        <w:t>.</w:t>
+        <w:t xml:space="preserve"> and Sort in Alphabetic order.</w:t>
       </w:r>
     </w:p>
     <w:p>
@@ -10937,16 +10899,7 @@
         <w:t>Value</w:t>
       </w:r>
       <w:r>
-        <w:t xml:space="preserve">:  Type: </w:t>
-      </w:r>
-      <w:r>
-        <w:t xml:space="preserve">Paragraph </w:t>
-      </w:r>
-      <w:r>
-        <w:t>Text</w:t>
-      </w:r>
-      <w:r>
-        <w:t>.</w:t>
+        <w:t>:  Type: Paragraph Text.</w:t>
       </w:r>
     </w:p>
     <w:p>
@@ -10970,10 +10923,7 @@
         <w:t>Date/Time</w:t>
       </w:r>
       <w:r>
-        <w:t>: Type: Date/Time, Date Format: mm/dd/yyyy, Time Format: military</w:t>
-      </w:r>
-      <w:r>
-        <w:t>.</w:t>
+        <w:t>: Type: Date/Time, Date Format: mm/dd/yyyy, Time Format: military.</w:t>
       </w:r>
     </w:p>
     <w:p>
@@ -10986,85 +10936,7 @@
         <w:spacing w:after="160" w:line="259" w:lineRule="auto"/>
       </w:pPr>
       <w:r>
-        <w:t xml:space="preserve">In the </w:t>
-      </w:r>
-      <w:r>
-        <w:t>iFrameWnd p</w:t>
-      </w:r>
-      <w:r>
-        <w:t>age</w:t>
-      </w:r>
-      <w:r>
-        <w:t xml:space="preserve"> created above, </w:t>
-      </w:r>
-      <w:r>
-        <w:t xml:space="preserve">add a </w:t>
-      </w:r>
-      <w:r>
-        <w:t xml:space="preserve">Form </w:t>
-      </w:r>
-      <w:r>
-        <w:t>view</w:t>
-      </w:r>
-      <w:r>
-        <w:t xml:space="preserve"> that u</w:t>
-      </w:r>
-      <w:r>
-        <w:t>pdates</w:t>
-      </w:r>
-      <w:r>
-        <w:t xml:space="preserve"> the c</w:t>
-      </w:r>
-      <w:r>
-        <w:t xml:space="preserve">urrently </w:t>
-      </w:r>
-      <w:r>
-        <w:t>l</w:t>
-      </w:r>
-      <w:r>
-        <w:t xml:space="preserve">ogged-in </w:t>
-      </w:r>
-      <w:r>
-        <w:t>a</w:t>
-      </w:r>
-      <w:r>
-        <w:t>ccount</w:t>
-      </w:r>
-      <w:r>
-        <w:t xml:space="preserve">.  </w:t>
-      </w:r>
-      <w:r>
-        <w:t xml:space="preserve">Once the view is added, remove all fields, then </w:t>
-      </w:r>
-      <w:r>
-        <w:t>add</w:t>
-      </w:r>
-      <w:r>
-        <w:t xml:space="preserve"> </w:t>
-      </w:r>
-      <w:r>
-        <w:t xml:space="preserve">on a first line: </w:t>
-      </w:r>
-      <w:r>
-        <w:t>SW Version, UTC HB</w:t>
-      </w:r>
-      <w:r>
-        <w:t xml:space="preserve"> and </w:t>
-      </w:r>
-      <w:r>
-        <w:t xml:space="preserve">LOC HB (set as read-only).  </w:t>
-      </w:r>
-      <w:r>
-        <w:t>Then on a second line: Online, UTC Last Activity and Time Zone</w:t>
-      </w:r>
-      <w:r>
-        <w:t xml:space="preserve">.  </w:t>
-      </w:r>
-      <w:r>
-        <w:t xml:space="preserve">Set the view title </w:t>
-      </w:r>
-      <w:r>
-        <w:t xml:space="preserve">to </w:t>
+        <w:t xml:space="preserve">In the iFrameWnd page created above, add a Form view that updates the currently logged-in account.  Once the view is added, remove all fields, then add on a first line: SW Version, UTC HB and LOC HB (set as read-only).  Then on a second line: Online, UTC Last Activity and Time Zone.  Set the view title to </w:t>
       </w:r>
       <w:r>
         <w:rPr>
@@ -11074,37 +10946,13 @@
         <w:t>Heartbeat</w:t>
       </w:r>
       <w:r>
-        <w:t xml:space="preserve">.  </w:t>
-      </w:r>
-      <w:r>
-        <w:t>In the form’s Submit rule</w:t>
-      </w:r>
-      <w:r>
-        <w:t>s</w:t>
-      </w:r>
-      <w:r>
-        <w:t>, e</w:t>
-      </w:r>
-      <w:r>
-        <w:t>nable auto</w:t>
-      </w:r>
-      <w:r>
-        <w:t>-</w:t>
-      </w:r>
-      <w:r>
-        <w:t xml:space="preserve">reload </w:t>
-      </w:r>
-      <w:r>
-        <w:t>and set the Confirmation message to “</w:t>
+        <w:t>.  In the form’s Submit rules, enable auto-reload and set the Confirmation message to “</w:t>
       </w:r>
       <w:r>
         <w:t>Heartbeat sent successfully.</w:t>
       </w:r>
       <w:r>
-        <w:t>”</w:t>
-      </w:r>
-      <w:r>
-        <w:t>.</w:t>
+        <w:t>”.</w:t>
       </w:r>
     </w:p>
     <w:p>
@@ -11144,16 +10992,7 @@
         <w:t>20</w:t>
       </w:r>
       <w:r>
-        <w:t>.</w:t>
-      </w:r>
-      <w:r>
-        <w:t xml:space="preserve">  Source</w:t>
-      </w:r>
-      <w:r>
-        <w:t xml:space="preserve"> filter</w:t>
-      </w:r>
-      <w:r>
-        <w:t xml:space="preserve">: </w:t>
+        <w:t xml:space="preserve">.  Source filter: </w:t>
       </w:r>
       <w:r>
         <w:rPr>
@@ -11163,34 +11002,7 @@
         <w:t>Item Starting with APP</w:t>
       </w:r>
       <w:r>
-        <w:t>, sorted alphabetically A to Z</w:t>
-      </w:r>
-      <w:r>
-        <w:t>.</w:t>
-      </w:r>
-      <w:r>
-        <w:t xml:space="preserve">  No Search, inline editing = </w:t>
-      </w:r>
-      <w:r>
-        <w:t>O</w:t>
-      </w:r>
-      <w:r>
-        <w:t>n</w:t>
-      </w:r>
-      <w:r>
-        <w:t>, 10 records at a time, no filter</w:t>
-      </w:r>
-      <w:r>
-        <w:t>ing</w:t>
-      </w:r>
-      <w:r>
-        <w:t xml:space="preserve"> allowed.</w:t>
-      </w:r>
-      <w:r>
-        <w:t xml:space="preserve">  Add all fields.</w:t>
-      </w:r>
-      <w:r>
-        <w:t xml:space="preserve"> Set Value’s Truncate Text to 75 characters.</w:t>
+        <w:t>, sorted alphabetically A to Z.  No Search, inline editing = On, 10 records at a time, no filtering allowed.  Add all fields. Set Value’s Truncate Text to 75 characters.</w:t>
       </w:r>
     </w:p>
     <w:p>
@@ -11227,19 +11039,7 @@
         <w:spacing w:after="160" w:line="259" w:lineRule="auto"/>
       </w:pPr>
       <w:r>
-        <w:t xml:space="preserve">Refresh the app and you should see </w:t>
-      </w:r>
-      <w:r>
-        <w:t xml:space="preserve">in the iFrameWnd </w:t>
-      </w:r>
-      <w:r>
-        <w:t xml:space="preserve">the heartbeat being submitted every minute and </w:t>
-      </w:r>
-      <w:r>
-        <w:t>the O</w:t>
-      </w:r>
-      <w:r>
-        <w:t>nline being set to Yes.</w:t>
+        <w:t>Refresh the app and you should see in the iFrameWnd the heartbeat being submitted every minute and the Online being set to Yes.</w:t>
       </w:r>
     </w:p>
     <w:p>
@@ -11260,175 +11060,431 @@
         <w:t>VIEWER</w:t>
       </w:r>
       <w:r>
-        <w:t xml:space="preserve">:  </w:t>
-      </w:r>
-      <w:r>
-        <w:t>To view the heartbeats</w:t>
-      </w:r>
-      <w:r>
-        <w:t xml:space="preserve">, </w:t>
-      </w:r>
-      <w:r>
-        <w:t>online statu</w:t>
-      </w:r>
-      <w:r>
-        <w:t xml:space="preserve">s, </w:t>
-      </w:r>
-      <w:r>
-        <w:t xml:space="preserve">latest </w:t>
-      </w:r>
-      <w:r>
-        <w:t>activity, SW Version, etc</w:t>
-      </w:r>
-      <w:r>
-        <w:t>.</w:t>
-      </w:r>
-      <w:r>
-        <w:t>,</w:t>
+        <w:t xml:space="preserve">:  To view the heartbeats, online status, latest activity, SW Version, etc., create a Sysop Dashboard page accessible to Developer role only, with a table view that shows the Accounts having an Active status.  Title:  </w:t>
+      </w:r>
+      <w:r>
+        <w:rPr>
+          <w:b/>
+          <w:bCs/>
+        </w:rPr>
+        <w:t>Account Status AUTOREFRESH=60</w:t>
+      </w:r>
+      <w:r>
+        <w:t>.  Fields:  Name, Online, LOC HB, UTC HB, UTC Last Activity, SW Version and User Prefs.  This view will refresh itself every minute, so you can assess the presence, latest activity and SW Version for each account.</w:t>
+      </w:r>
+    </w:p>
+    <w:p>
+      <w:pPr>
+        <w:pStyle w:val="ListParagraph"/>
+        <w:numPr>
+          <w:ilvl w:val="0"/>
+          <w:numId w:val="26"/>
+        </w:numPr>
+        <w:spacing w:after="160" w:line="259" w:lineRule="auto"/>
+      </w:pPr>
+      <w:r>
+        <w:rPr>
+          <w:b/>
+          <w:bCs/>
+        </w:rPr>
+        <w:t>Note</w:t>
+      </w:r>
+      <w:r>
+        <w:t>:</w:t>
+      </w:r>
+      <w:r>
+        <w:t xml:space="preserve">  The Online status flag is set, but never reset automatically.  You’ll need to create a daily task to reset it.  I also have some existing code that does it with API </w:t>
+      </w:r>
+      <w:proofErr w:type="gramStart"/>
+      <w:r>
+        <w:t>calls, but</w:t>
+      </w:r>
+      <w:proofErr w:type="gramEnd"/>
+      <w:r>
+        <w:t xml:space="preserve"> need to add it to the KTL soon.  </w:t>
+      </w:r>
+      <w:r>
+        <w:t>TODO</w:t>
+      </w:r>
+      <w:r>
+        <w:t>:  provide code for Online update, email and audio alerts, custom status colorizing, etc.</w:t>
+      </w:r>
+    </w:p>
+    <w:p>
+      <w:pPr>
+        <w:pStyle w:val="ListParagraph"/>
+        <w:numPr>
+          <w:ilvl w:val="0"/>
+          <w:numId w:val="26"/>
+        </w:numPr>
+        <w:spacing w:after="160" w:line="259" w:lineRule="auto"/>
+      </w:pPr>
+      <w:r>
+        <w:rPr>
+          <w:b/>
+          <w:bCs/>
+        </w:rPr>
+        <w:t>For SW Updates</w:t>
+      </w:r>
+      <w:r>
+        <w:t>:</w:t>
+      </w:r>
+      <w:r>
+        <w:rPr>
+          <w:b/>
+          <w:bCs/>
+        </w:rPr>
+        <w:t xml:space="preserve">  </w:t>
+      </w:r>
+      <w:r>
+        <w:t xml:space="preserve">In the Status Monitoring page, add a table view for App Settings object.  Title:  </w:t>
+      </w:r>
+      <w:r>
+        <w:rPr>
+          <w:b/>
+          <w:bCs/>
+        </w:rPr>
+        <w:t>BROADCAST_SW_UPDATE</w:t>
+      </w:r>
+      <w:r>
+        <w:t xml:space="preserve">.  Filter Source on Item contains </w:t>
+      </w:r>
+      <w:r>
+        <w:t>APP_KTL_VERSIONS</w:t>
+      </w:r>
+      <w:r>
+        <w:t xml:space="preserve">.  Settings:  </w:t>
+      </w:r>
+      <w:r>
+        <w:t>n</w:t>
+      </w:r>
+      <w:r>
+        <w:t xml:space="preserve">o </w:t>
+      </w:r>
+      <w:r>
+        <w:t>s</w:t>
+      </w:r>
+      <w:r>
+        <w:t xml:space="preserve">earch, Inline Edit = On, </w:t>
+      </w:r>
+      <w:r>
+        <w:t>10 records, no filtering</w:t>
+      </w:r>
+      <w:r>
+        <w:t xml:space="preserve">.  Leave three fields Item, Value and Date/Time.  </w:t>
+      </w:r>
+    </w:p>
+    <w:p>
+      <w:pPr>
+        <w:pStyle w:val="ListParagraph"/>
+        <w:numPr>
+          <w:ilvl w:val="0"/>
+          <w:numId w:val="26"/>
+        </w:numPr>
+        <w:spacing w:after="160" w:line="259" w:lineRule="auto"/>
+      </w:pPr>
+      <w:r>
+        <w:t xml:space="preserve">Add an action column:  Header: </w:t>
+      </w:r>
+      <w:r>
+        <w:t>Broadcast SW Update</w:t>
+      </w:r>
+      <w:r>
+        <w:t xml:space="preserve">, Link Text: </w:t>
+      </w:r>
+      <w:r>
+        <w:t>BROADCAST NOW</w:t>
+      </w:r>
+      <w:r>
+        <w:t xml:space="preserve">.  Action is Update this record, Item to a field value Item.  Confirmation msg: </w:t>
+      </w:r>
+      <w:r>
+        <w:t>SW Update in progress....</w:t>
+      </w:r>
+      <w:r>
+        <w:t xml:space="preserve">   You can set the text style in bold red with the display rule: when Item is not blank.</w:t>
+      </w:r>
+    </w:p>
+    <w:p>
+      <w:pPr>
+        <w:pStyle w:val="Heading4"/>
+      </w:pPr>
+      <w:bookmarkStart w:id="40" w:name="_User_Filters_1"/>
+      <w:bookmarkEnd w:id="40"/>
+      <w:r>
+        <w:t>User Filters</w:t>
+      </w:r>
+      <w:bookmarkEnd w:id="39"/>
+    </w:p>
+    <w:p>
+      <w:r>
+        <w:t>In addition to being able to create named buttons for the User Filters that are saved in localStorage, it is possible to upload your settings to Knack and download them back wherever and whenever needed.  This two-way process is automatically done in the background, and can be seen as a backup method, but also to migrate them to other devices (or browsers, see note below).  Note that if you migrate filters from one app to another, typically a temporary development copy, some filters may not work due to the record IDs that have changed for connected fields.  This is a normal behavior, and the only way to fix this is to redo their settings and save back to the same button name.</w:t>
+      </w:r>
+    </w:p>
+    <w:p>
+      <w:r>
+        <w:t>To support automatic Upload and Download, follow this procedure:</w:t>
+      </w:r>
+    </w:p>
+    <w:p>
+      <w:pPr>
+        <w:pStyle w:val="ListParagraph"/>
+        <w:numPr>
+          <w:ilvl w:val="0"/>
+          <w:numId w:val="34"/>
+        </w:numPr>
+        <w:spacing w:after="160" w:line="259" w:lineRule="auto"/>
+      </w:pPr>
+      <w:r>
+        <w:t xml:space="preserve">Create an object named </w:t>
+      </w:r>
+      <w:r>
+        <w:rPr>
+          <w:b/>
+          <w:bCs/>
+        </w:rPr>
+        <w:t>User Filters</w:t>
+      </w:r>
+      <w:r>
+        <w:t xml:space="preserve"> and add these fields:</w:t>
+      </w:r>
+    </w:p>
+    <w:p>
+      <w:pPr>
+        <w:pStyle w:val="ListParagraph"/>
+        <w:numPr>
+          <w:ilvl w:val="1"/>
+          <w:numId w:val="34"/>
+        </w:numPr>
+        <w:spacing w:after="160" w:line="259" w:lineRule="auto"/>
+      </w:pPr>
+      <w:r>
+        <w:rPr>
+          <w:b/>
+          <w:bCs/>
+        </w:rPr>
+        <w:t>Account</w:t>
+      </w:r>
+      <w:r>
+        <w:t>:  Type: Connection to Accounts, all settings at default.</w:t>
+      </w:r>
+    </w:p>
+    <w:p>
+      <w:pPr>
+        <w:pStyle w:val="ListParagraph"/>
+        <w:numPr>
+          <w:ilvl w:val="1"/>
+          <w:numId w:val="34"/>
+        </w:numPr>
+        <w:spacing w:after="160" w:line="259" w:lineRule="auto"/>
+      </w:pPr>
+      <w:r>
+        <w:rPr>
+          <w:b/>
+          <w:bCs/>
+        </w:rPr>
+        <w:t>Date/Time</w:t>
+      </w:r>
+      <w:r>
+        <w:t>: Type: Date/Time, Date Format: mm/dd/yyyy, Default Date: Current Date, Time Format: military, Default Time: Current Time.</w:t>
+      </w:r>
+    </w:p>
+    <w:p>
+      <w:pPr>
+        <w:pStyle w:val="ListParagraph"/>
+        <w:numPr>
+          <w:ilvl w:val="1"/>
+          <w:numId w:val="34"/>
+        </w:numPr>
+        <w:spacing w:after="160" w:line="259" w:lineRule="auto"/>
+        <w:rPr>
+          <w:lang w:val="fr-CA"/>
+        </w:rPr>
+      </w:pPr>
+      <w:proofErr w:type="spellStart"/>
+      <w:r>
+        <w:rPr>
+          <w:b/>
+          <w:bCs/>
+          <w:lang w:val="fr-CA"/>
+        </w:rPr>
+        <w:t>Filters</w:t>
+      </w:r>
+      <w:proofErr w:type="spellEnd"/>
+      <w:r>
+        <w:rPr>
+          <w:b/>
+          <w:bCs/>
+          <w:lang w:val="fr-CA"/>
+        </w:rPr>
+        <w:t xml:space="preserve"> Code</w:t>
+      </w:r>
+      <w:r>
+        <w:rPr>
+          <w:lang w:val="fr-CA"/>
+        </w:rPr>
+        <w:t>:  Type:  Paragraph Text.</w:t>
+      </w:r>
+    </w:p>
+    <w:p>
+      <w:pPr>
+        <w:pStyle w:val="ListParagraph"/>
+        <w:numPr>
+          <w:ilvl w:val="1"/>
+          <w:numId w:val="34"/>
+        </w:numPr>
+        <w:spacing w:after="160" w:line="259" w:lineRule="auto"/>
+      </w:pPr>
+      <w:r>
+        <w:t>Object Settings : Display Field</w:t>
+      </w:r>
+      <w:r>
+        <w:t>: Account, Sort Order:  Account, a to z.</w:t>
+      </w:r>
+    </w:p>
+    <w:p>
+      <w:pPr>
+        <w:pStyle w:val="ListParagraph"/>
+        <w:numPr>
+          <w:ilvl w:val="0"/>
+          <w:numId w:val="34"/>
+        </w:numPr>
+      </w:pPr>
+      <w:r>
+        <w:t xml:space="preserve">Go to </w:t>
+      </w:r>
+      <w:r>
+        <w:t xml:space="preserve">the </w:t>
+      </w:r>
+      <w:r>
+        <w:rPr>
+          <w:b/>
+          <w:bCs/>
+        </w:rPr>
+        <w:t>iFrameWnd</w:t>
+      </w:r>
+      <w:r>
+        <w:t xml:space="preserve"> p</w:t>
+      </w:r>
+      <w:r>
+        <w:t>age</w:t>
       </w:r>
       <w:r>
         <w:t xml:space="preserve"> </w:t>
       </w:r>
       <w:r>
-        <w:t>create a Sysop Dashboard page</w:t>
+        <w:t xml:space="preserve">and </w:t>
+      </w:r>
+      <w:r>
+        <w:t xml:space="preserve">add a new Table that displays </w:t>
+      </w:r>
+      <w:r>
+        <w:rPr>
+          <w:b/>
+          <w:bCs/>
+        </w:rPr>
+        <w:t>User Filters</w:t>
+      </w:r>
+      <w:r>
+        <w:t xml:space="preserve"> connected to the logged-in account.  Call it User Filters, remove the Account column and leave only the Date/Time and Filters Code.  Set Filters Code’s Truncate Text to 75 characters.</w:t>
+      </w:r>
+    </w:p>
+    <w:p>
+      <w:pPr>
+        <w:pStyle w:val="ListParagraph"/>
+        <w:numPr>
+          <w:ilvl w:val="0"/>
+          <w:numId w:val="34"/>
+        </w:numPr>
+        <w:spacing w:after="160" w:line="259" w:lineRule="auto"/>
+      </w:pPr>
+      <w:r>
+        <w:t>Source:  L</w:t>
+      </w:r>
+      <w:r>
+        <w:t>imit</w:t>
       </w:r>
       <w:r>
         <w:t xml:space="preserve"> </w:t>
       </w:r>
       <w:r>
-        <w:t xml:space="preserve">accessible to Developer role only, </w:t>
-      </w:r>
-      <w:r>
-        <w:t>with a table view that shows the Accounts</w:t>
-      </w:r>
-      <w:r>
-        <w:t xml:space="preserve"> </w:t>
-      </w:r>
-      <w:r>
-        <w:t xml:space="preserve">having </w:t>
-      </w:r>
-      <w:r>
-        <w:t>an Active status</w:t>
-      </w:r>
-      <w:r>
-        <w:t xml:space="preserve">.  </w:t>
-      </w:r>
-      <w:r>
-        <w:t xml:space="preserve">Title:  </w:t>
-      </w:r>
-      <w:r>
-        <w:rPr>
-          <w:b/>
-          <w:bCs/>
-        </w:rPr>
-        <w:t>Account Status AUTOREFRESH=60</w:t>
-      </w:r>
-      <w:r>
-        <w:t xml:space="preserve">.  </w:t>
-      </w:r>
-      <w:r>
-        <w:t xml:space="preserve">Fields: </w:t>
-      </w:r>
-      <w:r>
-        <w:t xml:space="preserve"> Name</w:t>
-      </w:r>
-      <w:r>
-        <w:t xml:space="preserve">, </w:t>
-      </w:r>
-      <w:r>
-        <w:t>Online, LOC HB, UTC HB, UTC Last Activity, SW Version and User Prefs.</w:t>
-      </w:r>
-      <w:r>
-        <w:t xml:space="preserve">  This view will refresh itself every minute, so you can assess the presence, latest activity and SW </w:t>
-      </w:r>
-      <w:r>
-        <w:t>V</w:t>
-      </w:r>
-      <w:r>
-        <w:t>ersion</w:t>
-      </w:r>
-      <w:r>
-        <w:t xml:space="preserve"> for each account</w:t>
-      </w:r>
-      <w:r>
-        <w:t>.</w:t>
-      </w:r>
-    </w:p>
-    <w:p>
-      <w:pPr>
-        <w:pStyle w:val="ListParagraph"/>
-        <w:numPr>
-          <w:ilvl w:val="0"/>
-          <w:numId w:val="26"/>
+        <w:t>number of records</w:t>
+      </w:r>
+      <w:r>
+        <w:t xml:space="preserve"> to 1.</w:t>
+      </w:r>
+    </w:p>
+    <w:p>
+      <w:pPr>
+        <w:pStyle w:val="ListParagraph"/>
+        <w:numPr>
+          <w:ilvl w:val="0"/>
+          <w:numId w:val="34"/>
         </w:numPr>
         <w:spacing w:after="160" w:line="259" w:lineRule="auto"/>
       </w:pPr>
       <w:r>
-        <w:rPr>
-          <w:b/>
-          <w:bCs/>
-        </w:rPr>
-        <w:t>Note</w:t>
-      </w:r>
-      <w:r>
+        <w:t xml:space="preserve">Settings:  no search, Inline Editing = On, 10 records at a time, no filtering.  Title:  </w:t>
+      </w:r>
+      <w:r>
+        <w:rPr>
+          <w:b/>
+          <w:bCs/>
+        </w:rPr>
+        <w:t>User Filters AUTOREFRESH=30</w:t>
+      </w:r>
+      <w:r>
+        <w:t xml:space="preserve"> (you can change the 30 for 10 seconds temporarily for quicker testing, then put back to 30)</w:t>
+      </w:r>
+    </w:p>
+    <w:p>
+      <w:pPr>
+        <w:spacing w:after="160" w:line="259" w:lineRule="auto"/>
+        <w:rPr>
+          <w:b/>
+          <w:bCs/>
+        </w:rPr>
+      </w:pPr>
+      <w:r>
+        <w:rPr>
+          <w:b/>
+          <w:bCs/>
+        </w:rPr>
+        <w:lastRenderedPageBreak/>
+        <w:t>To test this feature</w:t>
+      </w:r>
+      <w:r>
+        <w:rPr>
+          <w:b/>
+          <w:bCs/>
+        </w:rPr>
         <w:t>:</w:t>
       </w:r>
-      <w:r>
-        <w:t xml:space="preserve">  The Online status flag is </w:t>
-      </w:r>
-      <w:r>
-        <w:t xml:space="preserve">set, but never </w:t>
-      </w:r>
-      <w:r>
-        <w:t xml:space="preserve">reset automatically.  You’ll need to create a daily task to reset it.  I </w:t>
-      </w:r>
-      <w:r>
-        <w:t xml:space="preserve">also </w:t>
-      </w:r>
-      <w:r>
-        <w:t xml:space="preserve">have some existing code that does it with API </w:t>
-      </w:r>
-      <w:proofErr w:type="gramStart"/>
-      <w:r>
-        <w:t>calls</w:t>
-      </w:r>
-      <w:r>
-        <w:t>, but</w:t>
-      </w:r>
-      <w:proofErr w:type="gramEnd"/>
-      <w:r>
-        <w:t xml:space="preserve"> need to add </w:t>
-      </w:r>
-      <w:r>
-        <w:t>it to the KTL soon</w:t>
-      </w:r>
-      <w:r>
-        <w:t>.</w:t>
-      </w:r>
-      <w:r>
-        <w:t xml:space="preserve">  </w:t>
-      </w:r>
-      <w:r>
-        <w:t>TODO</w:t>
-      </w:r>
-      <w:r>
-        <w:t xml:space="preserve">:  provide code for </w:t>
-      </w:r>
-      <w:r>
-        <w:t xml:space="preserve">Online update, </w:t>
-      </w:r>
-      <w:r>
-        <w:t>email and audio alerts, custom status colorizing, etc.</w:t>
+    </w:p>
+    <w:p>
+      <w:pPr>
+        <w:spacing w:after="160" w:line="259" w:lineRule="auto"/>
+      </w:pPr>
+      <w:r>
+        <w:t>Open two different browsers (ex: Chrome and Edge) and log-in with the same account - yours.  Open both to the same page, where there’s a table with filtering enabled.  Create a couple of filters in the first browser, wait about 30 seconds and you will see those filters appear in the second browser.  Same applies for Public Filters: set a filter to Public, make changes to it, and all will be reflected in the other browser, but also for all users of that view.</w:t>
+      </w:r>
+    </w:p>
+    <w:p>
+      <w:pPr>
+        <w:spacing w:after="160" w:line="259" w:lineRule="auto"/>
+      </w:pPr>
+      <w:r>
+        <w:t>*Note about browsers:  the localStorage is not shared across different browsers (and also within the same browser but in private/incognito mode).  This is when the automatic Upload/Download feature then comes to the rescue, by allowing this transfer to occur in real-time, within about 30 seconds.</w:t>
       </w:r>
     </w:p>
     <w:p>
       <w:pPr>
         <w:pStyle w:val="Heading4"/>
       </w:pPr>
-      <w:bookmarkStart w:id="39" w:name="_User_Preferences"/>
-      <w:bookmarkStart w:id="40" w:name="_Account_Logging"/>
-      <w:bookmarkEnd w:id="39"/>
-      <w:bookmarkEnd w:id="40"/>
+      <w:bookmarkStart w:id="41" w:name="_User_Preferences"/>
+      <w:bookmarkStart w:id="42" w:name="_Account_Logging"/>
+      <w:bookmarkEnd w:id="41"/>
+      <w:bookmarkEnd w:id="42"/>
       <w:r>
         <w:t>Account Logging</w:t>
       </w:r>
@@ -11989,486 +12045,19 @@
     </w:p>
     <w:p>
       <w:pPr>
-        <w:pStyle w:val="Heading4"/>
-      </w:pPr>
-      <w:bookmarkStart w:id="41" w:name="_User_Filters"/>
-      <w:bookmarkStart w:id="42" w:name="_Ref122169720"/>
-      <w:bookmarkEnd w:id="41"/>
-      <w:r>
-        <w:t>User Filters</w:t>
-      </w:r>
-      <w:bookmarkEnd w:id="42"/>
-    </w:p>
-    <w:p>
-      <w:r>
-        <w:t>In addition to be</w:t>
-      </w:r>
-      <w:r>
-        <w:t>ing</w:t>
-      </w:r>
-      <w:r>
-        <w:t xml:space="preserve"> ab</w:t>
-      </w:r>
-      <w:r>
-        <w:t>l</w:t>
-      </w:r>
-      <w:r>
-        <w:t>e to create named buttons for the User Filters that are save</w:t>
-      </w:r>
-      <w:r>
-        <w:t>d</w:t>
-      </w:r>
-      <w:r>
-        <w:t xml:space="preserve"> in localStorage, it is possible to upload </w:t>
-      </w:r>
-      <w:r>
-        <w:t xml:space="preserve">your </w:t>
-      </w:r>
-      <w:r>
-        <w:t xml:space="preserve">settings to Knack and download them back wherever and whenever needed.  This </w:t>
-      </w:r>
-      <w:r>
-        <w:t xml:space="preserve">two-way process is automatically done in the background, and </w:t>
-      </w:r>
-      <w:r>
-        <w:t xml:space="preserve">can be seen as a backup method, </w:t>
-      </w:r>
-      <w:r>
-        <w:t xml:space="preserve">but </w:t>
-      </w:r>
-      <w:r>
-        <w:t xml:space="preserve">also to </w:t>
-      </w:r>
-      <w:r>
-        <w:t>migrate them to other devices</w:t>
-      </w:r>
-      <w:r>
-        <w:t xml:space="preserve"> (or browsers, see note below)</w:t>
-      </w:r>
-      <w:r>
-        <w:t>.</w:t>
-      </w:r>
-      <w:r>
-        <w:t xml:space="preserve">  </w:t>
-      </w:r>
-      <w:r>
-        <w:t xml:space="preserve">Note that if you migrate filters from one </w:t>
-      </w:r>
-      <w:r>
-        <w:t>a</w:t>
-      </w:r>
-      <w:r>
-        <w:t xml:space="preserve">pp to another, typically a temporary development copy, some filters </w:t>
-      </w:r>
-      <w:r>
-        <w:t xml:space="preserve">may </w:t>
-      </w:r>
-      <w:r>
-        <w:t>not work due to the record IDs that have changed</w:t>
-      </w:r>
-      <w:r>
-        <w:t xml:space="preserve"> for connected fields</w:t>
-      </w:r>
-      <w:r>
-        <w:t xml:space="preserve">.  This is </w:t>
-      </w:r>
-      <w:r>
-        <w:t xml:space="preserve">a </w:t>
-      </w:r>
-      <w:r>
-        <w:t xml:space="preserve">normal </w:t>
-      </w:r>
-      <w:r>
-        <w:t xml:space="preserve">behavior, </w:t>
-      </w:r>
-      <w:r>
-        <w:t>and the only way to fix this is to redo their setting</w:t>
-      </w:r>
-      <w:r>
-        <w:t>s</w:t>
-      </w:r>
-      <w:r>
-        <w:t xml:space="preserve"> and save back to </w:t>
-      </w:r>
-      <w:r>
-        <w:t xml:space="preserve">the </w:t>
-      </w:r>
-      <w:r>
-        <w:t>same button name.</w:t>
-      </w:r>
-    </w:p>
-    <w:p>
-      <w:r>
-        <w:t xml:space="preserve">To support </w:t>
-      </w:r>
-      <w:r>
-        <w:t xml:space="preserve">automatic </w:t>
-      </w:r>
-      <w:r>
-        <w:t>U</w:t>
-      </w:r>
-      <w:r>
-        <w:t xml:space="preserve">pload and </w:t>
-      </w:r>
-      <w:r>
-        <w:t>D</w:t>
-      </w:r>
-      <w:r>
-        <w:t>ownload, follow this procedure:</w:t>
-      </w:r>
-    </w:p>
-    <w:p>
-      <w:pPr>
-        <w:pStyle w:val="ListParagraph"/>
-        <w:numPr>
-          <w:ilvl w:val="0"/>
-          <w:numId w:val="34"/>
-        </w:numPr>
-        <w:spacing w:after="160" w:line="259" w:lineRule="auto"/>
-      </w:pPr>
-      <w:r>
-        <w:t xml:space="preserve">Create an object named </w:t>
-      </w:r>
-      <w:r>
-        <w:rPr>
-          <w:b/>
-          <w:bCs/>
-        </w:rPr>
-        <w:t xml:space="preserve">User </w:t>
-      </w:r>
-      <w:r>
-        <w:rPr>
-          <w:b/>
-          <w:bCs/>
-        </w:rPr>
-        <w:t>Filters</w:t>
-      </w:r>
-      <w:r>
-        <w:t xml:space="preserve"> and add these fields:</w:t>
-      </w:r>
-    </w:p>
-    <w:p>
-      <w:pPr>
-        <w:pStyle w:val="ListParagraph"/>
-        <w:numPr>
-          <w:ilvl w:val="1"/>
-          <w:numId w:val="34"/>
-        </w:numPr>
-        <w:spacing w:after="160" w:line="259" w:lineRule="auto"/>
-      </w:pPr>
-      <w:r>
-        <w:rPr>
-          <w:b/>
-          <w:bCs/>
-        </w:rPr>
-        <w:t>Account</w:t>
-      </w:r>
-      <w:r>
-        <w:t>:  Type: Connection to Accounts, all settings at default.</w:t>
-      </w:r>
-    </w:p>
-    <w:p>
-      <w:pPr>
-        <w:pStyle w:val="ListParagraph"/>
-        <w:numPr>
-          <w:ilvl w:val="1"/>
-          <w:numId w:val="34"/>
-        </w:numPr>
-        <w:spacing w:after="160" w:line="259" w:lineRule="auto"/>
-      </w:pPr>
-      <w:r>
-        <w:rPr>
-          <w:b/>
-          <w:bCs/>
-        </w:rPr>
-        <w:t>Date/Time</w:t>
-      </w:r>
-      <w:r>
-        <w:t>: Type: Date/Time, Date Format: mm/dd/yyyy, Default Date: Current Date, Time Format: military, Default Time: Current Time.</w:t>
-      </w:r>
-    </w:p>
-    <w:p>
-      <w:pPr>
-        <w:pStyle w:val="ListParagraph"/>
-        <w:numPr>
-          <w:ilvl w:val="1"/>
-          <w:numId w:val="34"/>
-        </w:numPr>
-        <w:spacing w:after="160" w:line="259" w:lineRule="auto"/>
-        <w:rPr>
-          <w:b/>
-          <w:bCs/>
-          <w:lang w:val="fr-CA"/>
-        </w:rPr>
-      </w:pPr>
-      <w:proofErr w:type="spellStart"/>
-      <w:r>
-        <w:rPr>
-          <w:b/>
-          <w:bCs/>
-          <w:lang w:val="fr-CA"/>
-        </w:rPr>
-        <w:t>Filters</w:t>
-      </w:r>
-      <w:proofErr w:type="spellEnd"/>
-      <w:r>
-        <w:rPr>
-          <w:b/>
-          <w:bCs/>
-          <w:lang w:val="fr-CA"/>
-        </w:rPr>
-        <w:t xml:space="preserve"> Code</w:t>
-      </w:r>
-      <w:r>
-        <w:rPr>
-          <w:lang w:val="fr-CA"/>
-        </w:rPr>
-        <w:t>:  Type:  Paragraph T</w:t>
-      </w:r>
-      <w:r>
-        <w:rPr>
-          <w:lang w:val="fr-CA"/>
-        </w:rPr>
-        <w:t>ext</w:t>
-      </w:r>
-      <w:r>
-        <w:rPr>
-          <w:lang w:val="fr-CA"/>
-        </w:rPr>
-        <w:t>.</w:t>
-      </w:r>
-    </w:p>
-    <w:p>
-      <w:pPr>
-        <w:pStyle w:val="ListParagraph"/>
-        <w:numPr>
-          <w:ilvl w:val="0"/>
-          <w:numId w:val="34"/>
-        </w:numPr>
-      </w:pPr>
-      <w:r>
-        <w:t xml:space="preserve">Go to </w:t>
-      </w:r>
-      <w:r>
-        <w:t xml:space="preserve">the </w:t>
-      </w:r>
-      <w:r>
-        <w:rPr>
-          <w:b/>
-          <w:bCs/>
-        </w:rPr>
-        <w:t>iFrameWnd</w:t>
-      </w:r>
-      <w:r>
-        <w:t xml:space="preserve"> p</w:t>
-      </w:r>
-      <w:r>
-        <w:t>age</w:t>
-      </w:r>
-      <w:r>
-        <w:t xml:space="preserve"> </w:t>
-      </w:r>
-      <w:r>
-        <w:t xml:space="preserve">and </w:t>
-      </w:r>
-      <w:r>
-        <w:t xml:space="preserve">add a new Table that displays </w:t>
-      </w:r>
-      <w:r>
-        <w:rPr>
-          <w:b/>
-          <w:bCs/>
-        </w:rPr>
-        <w:t>User Filters</w:t>
-      </w:r>
-      <w:r>
-        <w:t xml:space="preserve"> connected to the logged-in account</w:t>
-      </w:r>
-      <w:r>
-        <w:t xml:space="preserve">.  Call it User Filters, remove the Account column and leave </w:t>
-      </w:r>
-      <w:r>
-        <w:t xml:space="preserve">only </w:t>
-      </w:r>
-      <w:r>
-        <w:t>the Date/Time and Filters Code.</w:t>
-      </w:r>
-      <w:r>
-        <w:t xml:space="preserve">  Set Filters Code’s Truncate Text to 75 characters.</w:t>
-      </w:r>
-    </w:p>
-    <w:p>
-      <w:pPr>
-        <w:pStyle w:val="ListParagraph"/>
-        <w:numPr>
-          <w:ilvl w:val="0"/>
-          <w:numId w:val="34"/>
-        </w:numPr>
-        <w:spacing w:after="160" w:line="259" w:lineRule="auto"/>
-      </w:pPr>
-      <w:r>
-        <w:t xml:space="preserve">Source:  </w:t>
-      </w:r>
-      <w:r>
-        <w:t>L</w:t>
-      </w:r>
-      <w:r>
-        <w:t>imit</w:t>
-      </w:r>
-      <w:r>
-        <w:t xml:space="preserve"> </w:t>
-      </w:r>
-      <w:r>
-        <w:t>number of</w:t>
-      </w:r>
-      <w:r>
-        <w:t xml:space="preserve"> records</w:t>
-      </w:r>
-      <w:r>
-        <w:t xml:space="preserve"> to </w:t>
-      </w:r>
-      <w:r>
-        <w:t>1.</w:t>
-      </w:r>
-    </w:p>
-    <w:p>
-      <w:pPr>
-        <w:pStyle w:val="ListParagraph"/>
-        <w:numPr>
-          <w:ilvl w:val="0"/>
-          <w:numId w:val="34"/>
-        </w:numPr>
-        <w:spacing w:after="160" w:line="259" w:lineRule="auto"/>
-      </w:pPr>
-      <w:r>
-        <w:t xml:space="preserve">Settings:  </w:t>
-      </w:r>
-      <w:r>
-        <w:t>n</w:t>
-      </w:r>
-      <w:r>
-        <w:t xml:space="preserve">o </w:t>
-      </w:r>
-      <w:r>
-        <w:t>s</w:t>
-      </w:r>
-      <w:r>
-        <w:t>earch, Inline Editing = On, 10 records at a time, no filtering.</w:t>
-      </w:r>
-      <w:r>
-        <w:t xml:space="preserve">  Title:  </w:t>
-      </w:r>
-      <w:r>
-        <w:rPr>
-          <w:b/>
-          <w:bCs/>
-        </w:rPr>
-        <w:t>User Filters AUTOREFRESH=30</w:t>
-      </w:r>
-      <w:r>
-        <w:t xml:space="preserve"> (you can change the 30 for 10 seconds temporarily for quicker testing, then put back to 30)</w:t>
-      </w:r>
-    </w:p>
-    <w:p>
-      <w:pPr>
-        <w:spacing w:after="160" w:line="259" w:lineRule="auto"/>
-        <w:rPr>
-          <w:b/>
-          <w:bCs/>
-        </w:rPr>
-      </w:pPr>
-      <w:r>
-        <w:rPr>
-          <w:b/>
-          <w:bCs/>
-        </w:rPr>
-        <w:t>To test this feature</w:t>
-      </w:r>
-      <w:r>
-        <w:rPr>
-          <w:b/>
-          <w:bCs/>
-        </w:rPr>
-        <w:t>:</w:t>
-      </w:r>
-    </w:p>
-    <w:p>
-      <w:pPr>
-        <w:spacing w:after="160" w:line="259" w:lineRule="auto"/>
-      </w:pPr>
-      <w:r>
-        <w:t>Op</w:t>
-      </w:r>
-      <w:r>
-        <w:t xml:space="preserve">en two different browsers (ex: Chrome and Edge) and log-in with the same account - yours.  Open both to the same page, where there’s a table with filtering enabled.  Create a couple of filters in the first browser, wait about 30 seconds and you will see those filters appear in the second browser.  Same applies for Public Filters: set a filter to Public, </w:t>
-      </w:r>
-      <w:r>
-        <w:t xml:space="preserve">make changes to it, </w:t>
-      </w:r>
-      <w:r>
-        <w:t xml:space="preserve">and </w:t>
-      </w:r>
-      <w:r>
-        <w:t xml:space="preserve">all will be reflected </w:t>
-      </w:r>
-      <w:r>
-        <w:t>in the other browser</w:t>
-      </w:r>
-      <w:r>
-        <w:t>, but also for all users of that view.</w:t>
-      </w:r>
-    </w:p>
-    <w:p>
-      <w:pPr>
-        <w:spacing w:after="160" w:line="259" w:lineRule="auto"/>
-      </w:pPr>
-      <w:r>
-        <w:t xml:space="preserve">*Note about browsers:  the localStorage is not shared across different browsers (and </w:t>
-      </w:r>
-      <w:r>
-        <w:t xml:space="preserve">also within </w:t>
-      </w:r>
-      <w:r>
-        <w:t xml:space="preserve">the same browser </w:t>
-      </w:r>
-      <w:r>
-        <w:t xml:space="preserve">but </w:t>
-      </w:r>
-      <w:r>
-        <w:t>in private</w:t>
-      </w:r>
-      <w:r>
-        <w:t>/</w:t>
-      </w:r>
-      <w:r>
-        <w:t>incognito mode)</w:t>
-      </w:r>
-      <w:r>
-        <w:t xml:space="preserve">.  This is when the automatic </w:t>
-      </w:r>
-      <w:r>
-        <w:t>Upload/Download feature then comes to the rescue, by allowing this transfer to occur</w:t>
-      </w:r>
-      <w:r>
-        <w:t xml:space="preserve"> in real-time, within about 30 seconds</w:t>
-      </w:r>
-      <w:r>
-        <w:t>.</w:t>
-      </w:r>
-    </w:p>
-    <w:p>
-      <w:pPr>
         <w:pStyle w:val="Heading1"/>
       </w:pPr>
-      <w:bookmarkStart w:id="43" w:name="_Toc83371658"/>
-      <w:bookmarkStart w:id="44" w:name="_Toc83371686"/>
-      <w:bookmarkStart w:id="45" w:name="_Toc83371970"/>
+      <w:bookmarkStart w:id="43" w:name="_User_Filters"/>
+      <w:bookmarkStart w:id="44" w:name="_Toc83371658"/>
+      <w:bookmarkStart w:id="45" w:name="_Toc83371686"/>
+      <w:bookmarkStart w:id="46" w:name="_Toc83371970"/>
+      <w:bookmarkEnd w:id="43"/>
       <w:r>
         <w:t>Future Improvements</w:t>
       </w:r>
-      <w:bookmarkEnd w:id="43"/>
       <w:bookmarkEnd w:id="44"/>
       <w:bookmarkEnd w:id="45"/>
+      <w:bookmarkEnd w:id="46"/>
     </w:p>
     <w:p>
       <w:pPr>
@@ -12508,7 +12097,6 @@
         </w:numPr>
       </w:pPr>
       <w:r>
-        <w:lastRenderedPageBreak/>
         <w:t>Geofencing and other map-based features, with geo-based events and Google Maps integration.</w:t>
       </w:r>
     </w:p>
@@ -12534,16 +12122,16 @@
       <w:pPr>
         <w:pStyle w:val="Heading1"/>
       </w:pPr>
-      <w:bookmarkStart w:id="46" w:name="_Toc83371659"/>
-      <w:bookmarkStart w:id="47" w:name="_Toc83371687"/>
-      <w:bookmarkStart w:id="48" w:name="_Toc83371971"/>
+      <w:bookmarkStart w:id="47" w:name="_Toc83371659"/>
+      <w:bookmarkStart w:id="48" w:name="_Toc83371687"/>
+      <w:bookmarkStart w:id="49" w:name="_Toc83371971"/>
       <w:proofErr w:type="spellStart"/>
       <w:r>
         <w:t>Conlusion</w:t>
       </w:r>
-      <w:bookmarkEnd w:id="46"/>
       <w:bookmarkEnd w:id="47"/>
       <w:bookmarkEnd w:id="48"/>
+      <w:bookmarkEnd w:id="49"/>
       <w:proofErr w:type="spellEnd"/>
     </w:p>
     <w:p>

</xml_diff>

<commit_message>
Added Report support to User Filters.
</commit_message>
<xml_diff>
--- a/Docs/KTL - API Documentation.docx
+++ b/Docs/KTL - API Documentation.docx
@@ -73,7 +73,7 @@
         <w:t>1</w:t>
       </w:r>
       <w:r>
-        <w:t>1</w:t>
+        <w:t>3</w:t>
       </w:r>
       <w:r>
         <w:t xml:space="preserve"> - pre-release</w:t>
@@ -4071,11 +4071,9 @@
       <w:r>
         <w:t xml:space="preserve">This will </w:t>
       </w:r>
-      <w:proofErr w:type="gramStart"/>
-      <w:r>
-        <w:t>prevent from</w:t>
-      </w:r>
-      <w:proofErr w:type="gramEnd"/>
+      <w:r>
+        <w:t>prevent</w:t>
+      </w:r>
       <w:r>
         <w:t xml:space="preserve"> filtering on these fields, even if </w:t>
       </w:r>
@@ -4347,28 +4345,28 @@
           <w:b/>
           <w:bCs/>
         </w:rPr>
+        <w:t>isSpinnerWdRunning</w:t>
+      </w:r>
+      <w:proofErr w:type="spellEnd"/>
+      <w:r>
+        <w:t>:  Returns true if page is busy and spinner is shown.</w:t>
+      </w:r>
+    </w:p>
+    <w:p>
+      <w:pPr>
+        <w:pStyle w:val="ListParagraph"/>
+        <w:numPr>
+          <w:ilvl w:val="0"/>
+          <w:numId w:val="18"/>
+        </w:numPr>
+      </w:pPr>
+      <w:proofErr w:type="spellStart"/>
+      <w:r>
+        <w:rPr>
+          <w:b/>
+          <w:bCs/>
+        </w:rPr>
         <w:lastRenderedPageBreak/>
-        <w:t>isSpinnerWdRunning</w:t>
-      </w:r>
-      <w:proofErr w:type="spellEnd"/>
-      <w:r>
-        <w:t>:  Returns true if page is busy and spinner is shown.</w:t>
-      </w:r>
-    </w:p>
-    <w:p>
-      <w:pPr>
-        <w:pStyle w:val="ListParagraph"/>
-        <w:numPr>
-          <w:ilvl w:val="0"/>
-          <w:numId w:val="18"/>
-        </w:numPr>
-      </w:pPr>
-      <w:proofErr w:type="spellStart"/>
-      <w:r>
-        <w:rPr>
-          <w:b/>
-          <w:bCs/>
-        </w:rPr>
         <w:t>flashBackground</w:t>
       </w:r>
       <w:proofErr w:type="spellEnd"/>
@@ -4678,7 +4676,13 @@
     </w:p>
     <w:p>
       <w:r>
-        <w:t>When "Add filters" is used in tables, it is possible to save each one you create to a named button</w:t>
+        <w:t>When "Add filters" is used in tables</w:t>
+      </w:r>
+      <w:r>
+        <w:t xml:space="preserve"> and reports</w:t>
+      </w:r>
+      <w:r>
+        <w:t>, it is possible to save each one you create to a named button</w:t>
       </w:r>
       <w:r>
         <w:t xml:space="preserve"> by clicking on the yellow </w:t>
@@ -4812,7 +4816,14 @@
           <w:b/>
           <w:bCs/>
         </w:rPr>
-        <w:t>filter menus</w:t>
+        <w:t>Fi</w:t>
+      </w:r>
+      <w:r>
+        <w:rPr>
+          <w:b/>
+          <w:bCs/>
+        </w:rPr>
+        <w:t>lter menus</w:t>
       </w:r>
       <w:r>
         <w:t xml:space="preserve"> that only have one field</w:t>
@@ -4878,19 +4889,7 @@
           <w:rPr>
             <w:rStyle w:val="Hyperlink"/>
           </w:rPr>
-          <w:t>iFra</w:t>
-        </w:r>
-        <w:r>
-          <w:rPr>
-            <w:rStyle w:val="Hyperlink"/>
-          </w:rPr>
-          <w:t>m</w:t>
-        </w:r>
-        <w:r>
-          <w:rPr>
-            <w:rStyle w:val="Hyperlink"/>
-          </w:rPr>
-          <w:t>eWnd</w:t>
+          <w:t>iFrameWnd</w:t>
         </w:r>
       </w:hyperlink>
       <w:r>
@@ -4901,31 +4900,7 @@
           <w:rPr>
             <w:rStyle w:val="Hyperlink"/>
           </w:rPr>
-          <w:t>Hea</w:t>
-        </w:r>
-        <w:r>
-          <w:rPr>
-            <w:rStyle w:val="Hyperlink"/>
-          </w:rPr>
-          <w:t>r</w:t>
-        </w:r>
-        <w:r>
-          <w:rPr>
-            <w:rStyle w:val="Hyperlink"/>
-          </w:rPr>
-          <w:t xml:space="preserve">tbeat </w:t>
-        </w:r>
-        <w:r>
-          <w:rPr>
-            <w:rStyle w:val="Hyperlink"/>
-          </w:rPr>
-          <w:t>M</w:t>
-        </w:r>
-        <w:r>
-          <w:rPr>
-            <w:rStyle w:val="Hyperlink"/>
-          </w:rPr>
-          <w:t>onitoring and SW Update</w:t>
+          <w:t>Heartbeat Monitoring and SW Update</w:t>
         </w:r>
       </w:hyperlink>
       <w:r>
@@ -5020,7 +4995,13 @@
         <w:t>.</w:t>
       </w:r>
       <w:r>
-        <w:t xml:space="preserve">  Clicking on it will broadcast the new filter to all users.  Within about 10 seconds, </w:t>
+        <w:t xml:space="preserve">  Clicking on it will broadcast the new filter to all users.  Within about </w:t>
+      </w:r>
+      <w:r>
+        <w:t>2</w:t>
+      </w:r>
+      <w:r>
+        <w:t xml:space="preserve">0 seconds, </w:t>
       </w:r>
       <w:r>
         <w:t xml:space="preserve">they </w:t>
@@ -5065,10 +5046,10 @@
         <w:t>filters</w:t>
       </w:r>
       <w:r>
-        <w:t xml:space="preserve"> with a slightly increased contrast</w:t>
-      </w:r>
-      <w:r>
-        <w:t xml:space="preserve"> </w:t>
+        <w:t xml:space="preserve"> with a slightly increased </w:t>
+      </w:r>
+      <w:r>
+        <w:t xml:space="preserve">color </w:t>
       </w:r>
       <w:r>
         <w:t xml:space="preserve">and kept </w:t>
@@ -10637,19 +10618,7 @@
           <w:rPr>
             <w:rStyle w:val="Hyperlink"/>
           </w:rPr>
-          <w:t>User Prefer</w:t>
-        </w:r>
-        <w:r>
-          <w:rPr>
-            <w:rStyle w:val="Hyperlink"/>
-          </w:rPr>
-          <w:t>e</w:t>
-        </w:r>
-        <w:r>
-          <w:rPr>
-            <w:rStyle w:val="Hyperlink"/>
-          </w:rPr>
-          <w:t>nces</w:t>
+          <w:t>User Preferences</w:t>
         </w:r>
       </w:hyperlink>
       <w:r>
@@ -11093,7 +11062,13 @@
         <w:t>:</w:t>
       </w:r>
       <w:r>
-        <w:t xml:space="preserve">  The Online status flag is set, but never reset automatically.  You’ll need to create a daily task to reset it.  I also have some existing code that does it with API </w:t>
+        <w:t xml:space="preserve">  The Online status flag is set, but </w:t>
+      </w:r>
+      <w:r>
+        <w:t xml:space="preserve">not </w:t>
+      </w:r>
+      <w:r>
+        <w:t xml:space="preserve">reset automatically.  You’ll need to create a daily task to reset it.  I also have some existing code that does it with API </w:t>
       </w:r>
       <w:proofErr w:type="gramStart"/>
       <w:r>
@@ -11218,7 +11193,13 @@
     </w:p>
     <w:p>
       <w:r>
-        <w:t>In addition to being able to create named buttons for the User Filters that are saved in localStorage, it is possible to upload your settings to Knack and download them back wherever and whenever needed.  This two-way process is automatically done in the background, and can be seen as a backup method, but also to migrate them to other devices (or browsers, see note below).  Note that if you migrate filters from one app to another, typically a temporary development copy, some filters may not work due to the record IDs that have changed for connected fields.  This is a normal behavior, and the only way to fix this is to redo their settings and save back to the same button name.</w:t>
+        <w:t xml:space="preserve">In addition to being able to create named buttons for the User Filters that are saved in localStorage, it is possible </w:t>
+      </w:r>
+      <w:r>
+        <w:t xml:space="preserve">with a bit of setup </w:t>
+      </w:r>
+      <w:r>
+        <w:t>to upload your settings to Knack and download them back wherever and whenever needed.  This two-way process is automatically done in the background, and can be seen as a backup method, but also to migrate them to other devices (or browsers, see note below).  Note that if you migrate filters from one app to another, typically a temporary development copy, some filters may not work due to the record IDs that have changed for connected fields.  This is a normal behavior, and the only way to fix this is to redo their settings and save back to the same button name.</w:t>
       </w:r>
     </w:p>
     <w:p>

</xml_diff>

<commit_message>
Date Pickers: added multi filter support.
</commit_message>
<xml_diff>
--- a/Docs/KTL - API Documentation.docx
+++ b/Docs/KTL - API Documentation.docx
@@ -73,7 +73,7 @@
         <w:t>1</w:t>
       </w:r>
       <w:r>
-        <w:t>7</w:t>
+        <w:t>8</w:t>
       </w:r>
       <w:r>
         <w:t xml:space="preserve"> - pre-release</w:t>
@@ -1710,6 +1710,7 @@
           <w:numId w:val="18"/>
         </w:numPr>
       </w:pPr>
+      <w:proofErr w:type="spellStart"/>
       <w:r>
         <w:rPr>
           <w:b/>
@@ -1717,6 +1718,7 @@
         </w:rPr>
         <w:t>setCfg</w:t>
       </w:r>
+      <w:proofErr w:type="spellEnd"/>
       <w:r>
         <w:t>:  This is where you can enable the features you want.</w:t>
       </w:r>
@@ -1729,6 +1731,7 @@
           <w:numId w:val="18"/>
         </w:numPr>
       </w:pPr>
+      <w:proofErr w:type="spellStart"/>
       <w:r>
         <w:rPr>
           <w:b/>
@@ -1736,6 +1739,7 @@
         </w:rPr>
         <w:t>getCfg</w:t>
       </w:r>
+      <w:proofErr w:type="spellEnd"/>
       <w:r>
         <w:t>: To get the config and read the flags.</w:t>
       </w:r>
@@ -1767,6 +1771,7 @@
           <w:numId w:val="18"/>
         </w:numPr>
       </w:pPr>
+      <w:proofErr w:type="spellStart"/>
       <w:r>
         <w:rPr>
           <w:b/>
@@ -1774,6 +1779,7 @@
         </w:rPr>
         <w:t>isKiosk</w:t>
       </w:r>
+      <w:proofErr w:type="spellEnd"/>
       <w:r>
         <w:t>: For support of kiosk mode applications.  You decide the trigger conditions for kiosk mode in a callback function.</w:t>
       </w:r>
@@ -1786,6 +1792,7 @@
           <w:numId w:val="18"/>
         </w:numPr>
       </w:pPr>
+      <w:proofErr w:type="spellStart"/>
       <w:r>
         <w:rPr>
           <w:b/>
@@ -1793,6 +1800,7 @@
         </w:rPr>
         <w:t>hideSelector</w:t>
       </w:r>
+      <w:proofErr w:type="spellEnd"/>
       <w:r>
         <w:t>: To move away elements off the screen to hide them or save real-estate.</w:t>
       </w:r>
@@ -1805,6 +1813,7 @@
           <w:numId w:val="18"/>
         </w:numPr>
       </w:pPr>
+      <w:proofErr w:type="spellStart"/>
       <w:r>
         <w:rPr>
           <w:b/>
@@ -1812,6 +1821,7 @@
         </w:rPr>
         <w:t>waitSelector</w:t>
       </w:r>
+      <w:proofErr w:type="spellEnd"/>
       <w:r>
         <w:t>: When you need to wait until an element exists or is visible.</w:t>
       </w:r>
@@ -1824,6 +1834,7 @@
           <w:numId w:val="18"/>
         </w:numPr>
       </w:pPr>
+      <w:proofErr w:type="spellStart"/>
       <w:r>
         <w:rPr>
           <w:b/>
@@ -1831,6 +1842,7 @@
         </w:rPr>
         <w:t>waitAndReload</w:t>
       </w:r>
+      <w:proofErr w:type="spellEnd"/>
       <w:r>
         <w:t>: Waits for a specific delay, then reloads page.</w:t>
       </w:r>
@@ -1843,6 +1855,7 @@
           <w:numId w:val="18"/>
         </w:numPr>
       </w:pPr>
+      <w:proofErr w:type="spellStart"/>
       <w:r>
         <w:rPr>
           <w:b/>
@@ -1850,6 +1863,7 @@
         </w:rPr>
         <w:t>switchVersion</w:t>
       </w:r>
+      <w:proofErr w:type="spellEnd"/>
       <w:r>
         <w:t>:  To toggle between production and development versions.</w:t>
       </w:r>
@@ -1862,6 +1876,7 @@
           <w:numId w:val="18"/>
         </w:numPr>
       </w:pPr>
+      <w:proofErr w:type="spellStart"/>
       <w:r>
         <w:rPr>
           <w:b/>
@@ -1869,6 +1884,7 @@
         </w:rPr>
         <w:t>enableDragElement</w:t>
       </w:r>
+      <w:proofErr w:type="spellEnd"/>
       <w:r>
         <w:t>:  To add basic drag and drop to an element.</w:t>
       </w:r>
@@ -1881,6 +1897,7 @@
           <w:numId w:val="18"/>
         </w:numPr>
       </w:pPr>
+      <w:proofErr w:type="spellStart"/>
       <w:r>
         <w:rPr>
           <w:b/>
@@ -1888,6 +1905,7 @@
         </w:rPr>
         <w:t>splitUrl</w:t>
       </w:r>
+      <w:proofErr w:type="spellEnd"/>
       <w:r>
         <w:t>:  Creates an array containing the path and parameters of the URL.</w:t>
       </w:r>
@@ -1900,6 +1918,7 @@
           <w:numId w:val="18"/>
         </w:numPr>
       </w:pPr>
+      <w:proofErr w:type="spellStart"/>
       <w:r>
         <w:rPr>
           <w:b/>
@@ -1907,6 +1926,7 @@
         </w:rPr>
         <w:t>getMenuInfo</w:t>
       </w:r>
+      <w:proofErr w:type="spellEnd"/>
       <w:r>
         <w:t>: Retrieves the menu and sub-menu items.</w:t>
       </w:r>
@@ -1919,6 +1939,7 @@
           <w:numId w:val="18"/>
         </w:numPr>
       </w:pPr>
+      <w:proofErr w:type="spellStart"/>
       <w:r>
         <w:rPr>
           <w:b/>
@@ -1926,6 +1947,7 @@
         </w:rPr>
         <w:t>isHex</w:t>
       </w:r>
+      <w:proofErr w:type="spellEnd"/>
       <w:r>
         <w:t xml:space="preserve">:  For hexadecimal </w:t>
       </w:r>
@@ -1947,6 +1969,7 @@
           <w:numId w:val="18"/>
         </w:numPr>
       </w:pPr>
+      <w:proofErr w:type="spellStart"/>
       <w:r>
         <w:rPr>
           <w:b/>
@@ -1954,6 +1977,7 @@
         </w:rPr>
         <w:t>isIPFormat</w:t>
       </w:r>
+      <w:proofErr w:type="spellEnd"/>
       <w:r>
         <w:t>:  For IP format validation.</w:t>
       </w:r>
@@ -1966,6 +1990,7 @@
           <w:numId w:val="18"/>
         </w:numPr>
       </w:pPr>
+      <w:proofErr w:type="spellStart"/>
       <w:r>
         <w:rPr>
           <w:b/>
@@ -1973,6 +1998,7 @@
         </w:rPr>
         <w:t>getSubstringPosition</w:t>
       </w:r>
+      <w:proofErr w:type="spellEnd"/>
       <w:r>
         <w:t>:  Returns the index of the Nth occurrence of a string within a string.</w:t>
       </w:r>
@@ -1985,6 +2011,7 @@
           <w:numId w:val="18"/>
         </w:numPr>
       </w:pPr>
+      <w:proofErr w:type="spellStart"/>
       <w:r>
         <w:rPr>
           <w:b/>
@@ -1992,6 +2019,7 @@
         </w:rPr>
         <w:t>addZero</w:t>
       </w:r>
+      <w:proofErr w:type="spellEnd"/>
       <w:r>
         <w:t>:  Adds leading zeros to 2 or 3-digit numbers, typically for logs alignment.</w:t>
       </w:r>
@@ -2004,6 +2032,7 @@
           <w:numId w:val="18"/>
         </w:numPr>
       </w:pPr>
+      <w:proofErr w:type="spellStart"/>
       <w:r>
         <w:rPr>
           <w:b/>
@@ -2011,6 +2040,7 @@
         </w:rPr>
         <w:t>getCurrentDateTime</w:t>
       </w:r>
+      <w:proofErr w:type="spellEnd"/>
       <w:r>
         <w:t>:  Generates a local or UTC date/time string.</w:t>
       </w:r>
@@ -2023,6 +2053,7 @@
           <w:numId w:val="18"/>
         </w:numPr>
       </w:pPr>
+      <w:proofErr w:type="spellStart"/>
       <w:r>
         <w:rPr>
           <w:b/>
@@ -2030,6 +2061,7 @@
         </w:rPr>
         <w:t>dateInPast</w:t>
       </w:r>
+      <w:proofErr w:type="spellEnd"/>
       <w:r>
         <w:t>:  Compares the first date to the second one and returns true if it's in the past, ignoring the time component.  If a second date is not provided, it uses today.</w:t>
       </w:r>
@@ -2042,6 +2074,7 @@
           <w:numId w:val="18"/>
         </w:numPr>
       </w:pPr>
+      <w:proofErr w:type="spellStart"/>
       <w:r>
         <w:rPr>
           <w:b/>
@@ -2049,6 +2082,7 @@
         </w:rPr>
         <w:t>isMoreRecent</w:t>
       </w:r>
+      <w:proofErr w:type="spellEnd"/>
       <w:r>
         <w:t>:  Compares two dates and returns true is first parameter is more recent than second one.</w:t>
       </w:r>
@@ -2064,6 +2098,7 @@
           <w:numId w:val="18"/>
         </w:numPr>
       </w:pPr>
+      <w:proofErr w:type="spellStart"/>
       <w:r>
         <w:rPr>
           <w:b/>
@@ -2071,6 +2106,7 @@
         </w:rPr>
         <w:t>selectElementContents</w:t>
       </w:r>
+      <w:proofErr w:type="spellEnd"/>
       <w:r>
         <w:t>:  Selects all element's text.</w:t>
       </w:r>
@@ -2083,6 +2119,7 @@
           <w:numId w:val="18"/>
         </w:numPr>
       </w:pPr>
+      <w:proofErr w:type="spellStart"/>
       <w:r>
         <w:rPr>
           <w:b/>
@@ -2090,6 +2127,7 @@
         </w:rPr>
         <w:t>timedPopup</w:t>
       </w:r>
+      <w:proofErr w:type="spellEnd"/>
       <w:r>
         <w:t>: Generates a brief, auto-delete popup with status text and color.</w:t>
       </w:r>
@@ -2102,6 +2140,7 @@
           <w:numId w:val="18"/>
         </w:numPr>
       </w:pPr>
+      <w:proofErr w:type="spellStart"/>
       <w:r>
         <w:rPr>
           <w:b/>
@@ -2109,8 +2148,17 @@
         </w:rPr>
         <w:t>removeTimedPopup</w:t>
       </w:r>
-      <w:r>
-        <w:t>: To remove the timedPopup.</w:t>
+      <w:proofErr w:type="spellEnd"/>
+      <w:r>
+        <w:t xml:space="preserve">: To remove the </w:t>
+      </w:r>
+      <w:proofErr w:type="spellStart"/>
+      <w:r>
+        <w:t>timedPopup</w:t>
+      </w:r>
+      <w:proofErr w:type="spellEnd"/>
+      <w:r>
+        <w:t>.</w:t>
       </w:r>
     </w:p>
     <w:p>
@@ -2121,6 +2169,7 @@
           <w:numId w:val="18"/>
         </w:numPr>
       </w:pPr>
+      <w:proofErr w:type="spellStart"/>
       <w:r>
         <w:rPr>
           <w:b/>
@@ -2128,8 +2177,17 @@
         </w:rPr>
         <w:t>infoPopup</w:t>
       </w:r>
-      <w:r>
-        <w:t>:  Similar to timedPopup, but without an expiration delay.  Removal must be done manually.  Useful for progress indicators.</w:t>
+      <w:proofErr w:type="spellEnd"/>
+      <w:r>
+        <w:t xml:space="preserve">:  Similar to </w:t>
+      </w:r>
+      <w:proofErr w:type="spellStart"/>
+      <w:r>
+        <w:t>timedPopup</w:t>
+      </w:r>
+      <w:proofErr w:type="spellEnd"/>
+      <w:r>
+        <w:t>, but without an expiration delay.  Removal must be done manually.  Useful for progress indicators.</w:t>
       </w:r>
     </w:p>
     <w:p>
@@ -2140,6 +2198,7 @@
           <w:numId w:val="18"/>
         </w:numPr>
       </w:pPr>
+      <w:proofErr w:type="spellStart"/>
       <w:r>
         <w:rPr>
           <w:b/>
@@ -2147,12 +2206,15 @@
         </w:rPr>
         <w:t>setInfoPopupText</w:t>
       </w:r>
+      <w:proofErr w:type="spellEnd"/>
       <w:r>
         <w:t xml:space="preserve">:  To indicate general information, status, or progress in </w:t>
       </w:r>
+      <w:proofErr w:type="spellStart"/>
       <w:r>
         <w:t>infoPopup</w:t>
       </w:r>
+      <w:proofErr w:type="spellEnd"/>
       <w:r>
         <w:t>.</w:t>
       </w:r>
@@ -2165,6 +2227,7 @@
           <w:numId w:val="18"/>
         </w:numPr>
       </w:pPr>
+      <w:proofErr w:type="spellStart"/>
       <w:r>
         <w:rPr>
           <w:b/>
@@ -2172,12 +2235,15 @@
         </w:rPr>
         <w:t>removeInfoPopup</w:t>
       </w:r>
+      <w:proofErr w:type="spellEnd"/>
       <w:r>
         <w:t xml:space="preserve">:  To remove </w:t>
       </w:r>
+      <w:proofErr w:type="spellStart"/>
       <w:r>
         <w:t>infoPopup</w:t>
       </w:r>
+      <w:proofErr w:type="spellEnd"/>
       <w:r>
         <w:t>.</w:t>
       </w:r>
@@ -2190,6 +2256,7 @@
           <w:numId w:val="18"/>
         </w:numPr>
       </w:pPr>
+      <w:proofErr w:type="spellStart"/>
       <w:r>
         <w:rPr>
           <w:b/>
@@ -2197,6 +2264,7 @@
         </w:rPr>
         <w:t>insertAfter</w:t>
       </w:r>
+      <w:proofErr w:type="spellEnd"/>
       <w:r>
         <w:t xml:space="preserve">:  </w:t>
       </w:r>
@@ -2212,6 +2280,7 @@
           <w:numId w:val="18"/>
         </w:numPr>
       </w:pPr>
+      <w:proofErr w:type="spellStart"/>
       <w:r>
         <w:rPr>
           <w:b/>
@@ -2219,6 +2288,7 @@
         </w:rPr>
         <w:t>setContextMenuPostion</w:t>
       </w:r>
+      <w:proofErr w:type="spellEnd"/>
       <w:r>
         <w:t>:  Upon right-click, e</w:t>
       </w:r>
@@ -2240,6 +2310,7 @@
           <w:numId w:val="18"/>
         </w:numPr>
       </w:pPr>
+      <w:proofErr w:type="spellStart"/>
       <w:r>
         <w:rPr>
           <w:b/>
@@ -2247,6 +2318,7 @@
         </w:rPr>
         <w:t>getObjectIdByName</w:t>
       </w:r>
+      <w:proofErr w:type="spellEnd"/>
       <w:r>
         <w:t>:  Pass the object’s name and returns the object’s ID.</w:t>
       </w:r>
@@ -2259,6 +2331,7 @@
           <w:numId w:val="18"/>
         </w:numPr>
       </w:pPr>
+      <w:proofErr w:type="spellStart"/>
       <w:r>
         <w:rPr>
           <w:b/>
@@ -2266,6 +2339,7 @@
         </w:rPr>
         <w:t>getFieldIdByName</w:t>
       </w:r>
+      <w:proofErr w:type="spellEnd"/>
       <w:r>
         <w:t>:  Pass the field name and object ID and will return the field’s ID.</w:t>
       </w:r>
@@ -2278,6 +2352,7 @@
           <w:numId w:val="18"/>
         </w:numPr>
       </w:pPr>
+      <w:proofErr w:type="spellStart"/>
       <w:r>
         <w:rPr>
           <w:b/>
@@ -2285,6 +2360,7 @@
         </w:rPr>
         <w:t>getViewIdByTitle</w:t>
       </w:r>
+      <w:proofErr w:type="spellEnd"/>
       <w:r>
         <w:rPr>
           <w:b/>
@@ -2304,6 +2380,7 @@
           <w:numId w:val="18"/>
         </w:numPr>
       </w:pPr>
+      <w:proofErr w:type="spellStart"/>
       <w:r>
         <w:rPr>
           <w:b/>
@@ -2311,6 +2388,7 @@
         </w:rPr>
         <w:t>sortMenu</w:t>
       </w:r>
+      <w:proofErr w:type="spellEnd"/>
       <w:r>
         <w:t xml:space="preserve">:  Will sort the </w:t>
       </w:r>
@@ -2329,6 +2407,7 @@
           <w:numId w:val="18"/>
         </w:numPr>
       </w:pPr>
+      <w:proofErr w:type="spellStart"/>
       <w:r>
         <w:rPr>
           <w:b/>
@@ -2337,6 +2416,7 @@
         <w:lastRenderedPageBreak/>
         <w:t>sortUList</w:t>
       </w:r>
+      <w:proofErr w:type="spellEnd"/>
       <w:r>
         <w:t>:  Will sort any un-ordered list in alphabetical order.</w:t>
       </w:r>
@@ -2353,6 +2433,7 @@
           <w:bCs/>
         </w:rPr>
       </w:pPr>
+      <w:proofErr w:type="spellStart"/>
       <w:r>
         <w:rPr>
           <w:b/>
@@ -2360,6 +2441,7 @@
         </w:rPr>
         <w:t>convertDateTimeToString</w:t>
       </w:r>
+      <w:proofErr w:type="spellEnd"/>
       <w:r>
         <w:t>:</w:t>
       </w:r>
@@ -2379,6 +2461,7 @@
           <w:bCs/>
         </w:rPr>
       </w:pPr>
+      <w:proofErr w:type="spellStart"/>
       <w:r>
         <w:rPr>
           <w:b/>
@@ -2386,6 +2469,7 @@
         </w:rPr>
         <w:t>convertDateToIso</w:t>
       </w:r>
+      <w:proofErr w:type="spellEnd"/>
       <w:r>
         <w:t>:  Converts a date string from US to ISO format.  US is for various Knack functions like API calls and filtering, whereas ISO is for HTML objects like calendar input types.</w:t>
       </w:r>
@@ -2402,6 +2486,7 @@
           <w:bCs/>
         </w:rPr>
       </w:pPr>
+      <w:proofErr w:type="spellStart"/>
       <w:r>
         <w:rPr>
           <w:b/>
@@ -2409,6 +2494,7 @@
         </w:rPr>
         <w:t>getLastDayOfMonth</w:t>
       </w:r>
+      <w:proofErr w:type="spellEnd"/>
       <w:r>
         <w:t>:  Pass a date string and it will return the last day of that month, as a string, is ISO or US format.</w:t>
       </w:r>
@@ -2503,6 +2589,7 @@
           <w:numId w:val="18"/>
         </w:numPr>
       </w:pPr>
+      <w:proofErr w:type="spellStart"/>
       <w:r>
         <w:rPr>
           <w:b/>
@@ -2510,6 +2597,7 @@
         </w:rPr>
         <w:t>hasLocalStorage</w:t>
       </w:r>
+      <w:proofErr w:type="spellEnd"/>
       <w:r>
         <w:t>:  Returns whether or not localStorage is supported.</w:t>
       </w:r>
@@ -2522,13 +2610,47 @@
           <w:numId w:val="18"/>
         </w:numPr>
       </w:pPr>
-      <w:r>
-        <w:rPr>
-          <w:b/>
-          <w:bCs/>
-        </w:rPr>
-        <w:t>lsSetItem, lsGetItem, lsRemoveItem</w:t>
-      </w:r>
+      <w:proofErr w:type="spellStart"/>
+      <w:r>
+        <w:rPr>
+          <w:b/>
+          <w:bCs/>
+        </w:rPr>
+        <w:t>lsSetItem</w:t>
+      </w:r>
+      <w:proofErr w:type="spellEnd"/>
+      <w:r>
+        <w:rPr>
+          <w:b/>
+          <w:bCs/>
+        </w:rPr>
+        <w:t xml:space="preserve">, </w:t>
+      </w:r>
+      <w:proofErr w:type="spellStart"/>
+      <w:r>
+        <w:rPr>
+          <w:b/>
+          <w:bCs/>
+        </w:rPr>
+        <w:t>lsGetItem</w:t>
+      </w:r>
+      <w:proofErr w:type="spellEnd"/>
+      <w:r>
+        <w:rPr>
+          <w:b/>
+          <w:bCs/>
+        </w:rPr>
+        <w:t xml:space="preserve">, </w:t>
+      </w:r>
+      <w:proofErr w:type="spellStart"/>
+      <w:r>
+        <w:rPr>
+          <w:b/>
+          <w:bCs/>
+        </w:rPr>
+        <w:t>lsRemoveItem</w:t>
+      </w:r>
+      <w:proofErr w:type="spellEnd"/>
       <w:r>
         <w:t xml:space="preserve">:  Saves, </w:t>
       </w:r>
@@ -2547,13 +2669,95 @@
           <w:numId w:val="18"/>
         </w:numPr>
       </w:pPr>
-      <w:r>
-        <w:rPr>
-          <w:b/>
-          <w:bCs/>
-        </w:rPr>
-        <w:t>saveUserSetting, loadUserSetting, setCookie, getCookie, deleteCookie, deleteAllCookies</w:t>
-      </w:r>
+      <w:proofErr w:type="spellStart"/>
+      <w:r>
+        <w:rPr>
+          <w:b/>
+          <w:bCs/>
+        </w:rPr>
+        <w:t>saveUserSetting</w:t>
+      </w:r>
+      <w:proofErr w:type="spellEnd"/>
+      <w:r>
+        <w:rPr>
+          <w:b/>
+          <w:bCs/>
+        </w:rPr>
+        <w:t xml:space="preserve">, </w:t>
+      </w:r>
+      <w:proofErr w:type="spellStart"/>
+      <w:r>
+        <w:rPr>
+          <w:b/>
+          <w:bCs/>
+        </w:rPr>
+        <w:t>loadUserSetting</w:t>
+      </w:r>
+      <w:proofErr w:type="spellEnd"/>
+      <w:r>
+        <w:rPr>
+          <w:b/>
+          <w:bCs/>
+        </w:rPr>
+        <w:t xml:space="preserve">, </w:t>
+      </w:r>
+      <w:proofErr w:type="spellStart"/>
+      <w:r>
+        <w:rPr>
+          <w:b/>
+          <w:bCs/>
+        </w:rPr>
+        <w:t>setCookie</w:t>
+      </w:r>
+      <w:proofErr w:type="spellEnd"/>
+      <w:r>
+        <w:rPr>
+          <w:b/>
+          <w:bCs/>
+        </w:rPr>
+        <w:t xml:space="preserve">, </w:t>
+      </w:r>
+      <w:proofErr w:type="spellStart"/>
+      <w:r>
+        <w:rPr>
+          <w:b/>
+          <w:bCs/>
+        </w:rPr>
+        <w:t>getCookie</w:t>
+      </w:r>
+      <w:proofErr w:type="spellEnd"/>
+      <w:r>
+        <w:rPr>
+          <w:b/>
+          <w:bCs/>
+        </w:rPr>
+        <w:t xml:space="preserve">, </w:t>
+      </w:r>
+      <w:proofErr w:type="spellStart"/>
+      <w:r>
+        <w:rPr>
+          <w:b/>
+          <w:bCs/>
+        </w:rPr>
+        <w:t>deleteCookie</w:t>
+      </w:r>
+      <w:proofErr w:type="spellEnd"/>
+      <w:r>
+        <w:rPr>
+          <w:b/>
+          <w:bCs/>
+        </w:rPr>
+        <w:t xml:space="preserve">, </w:t>
+      </w:r>
+      <w:proofErr w:type="spellStart"/>
+      <w:r>
+        <w:rPr>
+          <w:b/>
+          <w:bCs/>
+        </w:rPr>
+        <w:t>deleteAllCookies</w:t>
+      </w:r>
+      <w:proofErr w:type="spellEnd"/>
       <w:r>
         <w:t>:  Same but using cookies.</w:t>
       </w:r>
@@ -2598,6 +2802,7 @@
           <w:numId w:val="18"/>
         </w:numPr>
       </w:pPr>
+      <w:proofErr w:type="spellStart"/>
       <w:r>
         <w:rPr>
           <w:b/>
@@ -2605,6 +2810,7 @@
         </w:rPr>
         <w:t>setCfg</w:t>
       </w:r>
+      <w:proofErr w:type="spellEnd"/>
       <w:r>
         <w:t>:  Set all callbacks to your app, like keypress event handler and field value changed.  Use the textAsNumeric array to specify which fields must be considered as numeric even though you have set them up as Short Text in Knack.  This can be very useful in some special use cases.  For example, you can dynamically change this to allow a unique Account Role to enter letters, while all others can only enter digits.</w:t>
       </w:r>
@@ -2617,6 +2823,7 @@
           <w:numId w:val="18"/>
         </w:numPr>
       </w:pPr>
+      <w:proofErr w:type="spellStart"/>
       <w:r>
         <w:rPr>
           <w:b/>
@@ -2624,6 +2831,7 @@
         </w:rPr>
         <w:t>convertNumToTel</w:t>
       </w:r>
+      <w:proofErr w:type="spellEnd"/>
       <w:r>
         <w:t>:  All numeric fields will automatically be converted to telephone type.  This has no negative or perceptible impact for all users, except that it allows mobile devices to switch the keyboard to telephone type for a more convenient numeric layout and also auto-selection of all text upon focus.</w:t>
       </w:r>
@@ -2636,6 +2844,7 @@
           <w:numId w:val="18"/>
         </w:numPr>
       </w:pPr>
+      <w:proofErr w:type="spellStart"/>
       <w:r>
         <w:rPr>
           <w:b/>
@@ -2644,6 +2853,7 @@
         <w:lastRenderedPageBreak/>
         <w:t>enforceNumeric</w:t>
       </w:r>
+      <w:proofErr w:type="spellEnd"/>
       <w:r>
         <w:t>:  For all numeric fields, and any specified in textAsNumeric, validation will be performed.  If non-numeric values are found, the submit button will be disabled and grayed out, and the field will be colorized with Knack's "pink" error indicator.</w:t>
       </w:r>
@@ -2656,6 +2866,7 @@
           <w:numId w:val="18"/>
         </w:numPr>
       </w:pPr>
+      <w:proofErr w:type="spellStart"/>
       <w:r>
         <w:rPr>
           <w:b/>
@@ -2663,6 +2874,7 @@
         </w:rPr>
         <w:t>addButton</w:t>
       </w:r>
+      <w:proofErr w:type="spellEnd"/>
       <w:r>
         <w:t>:  Will add a button to a specified div element.  You can specify the label, style, classes and ID, and it will return a button object to which you can attach your event handlers.</w:t>
       </w:r>
@@ -2675,6 +2887,7 @@
           <w:numId w:val="18"/>
         </w:numPr>
       </w:pPr>
+      <w:proofErr w:type="spellStart"/>
       <w:r>
         <w:rPr>
           <w:b/>
@@ -2682,8 +2895,17 @@
         </w:rPr>
         <w:t>addCheckbox</w:t>
       </w:r>
-      <w:r>
-        <w:t>:  Similar to addButton, but for a checkbox.</w:t>
+      <w:proofErr w:type="spellEnd"/>
+      <w:r>
+        <w:t xml:space="preserve">:  Similar to </w:t>
+      </w:r>
+      <w:proofErr w:type="spellStart"/>
+      <w:r>
+        <w:t>addButton</w:t>
+      </w:r>
+      <w:proofErr w:type="spellEnd"/>
+      <w:r>
+        <w:t>, but for a checkbox.</w:t>
       </w:r>
     </w:p>
     <w:p>
@@ -2698,6 +2920,7 @@
           <w:bCs/>
         </w:rPr>
       </w:pPr>
+      <w:proofErr w:type="spellStart"/>
       <w:r>
         <w:rPr>
           <w:b/>
@@ -2705,8 +2928,17 @@
         </w:rPr>
         <w:t>addRadioButton</w:t>
       </w:r>
-      <w:r>
-        <w:t>:  Similar to addButton, but for radio buttons.</w:t>
+      <w:proofErr w:type="spellEnd"/>
+      <w:r>
+        <w:t xml:space="preserve">:  Similar to </w:t>
+      </w:r>
+      <w:proofErr w:type="spellStart"/>
+      <w:r>
+        <w:t>addButton</w:t>
+      </w:r>
+      <w:proofErr w:type="spellEnd"/>
+      <w:r>
+        <w:t>, but for radio buttons.</w:t>
       </w:r>
     </w:p>
     <w:p>
@@ -2727,12 +2959,69 @@
       <w:r>
         <w:t xml:space="preserve">:  </w:t>
       </w:r>
-      <w:r>
-        <w:rPr>
-          <w:b/>
-          <w:bCs/>
-        </w:rPr>
-        <w:t xml:space="preserve">addChar, clearBuffer, getBuffer, setUsingBarcode, </w:t>
+      <w:proofErr w:type="spellStart"/>
+      <w:r>
+        <w:rPr>
+          <w:b/>
+          <w:bCs/>
+        </w:rPr>
+        <w:t>addChar</w:t>
+      </w:r>
+      <w:proofErr w:type="spellEnd"/>
+      <w:r>
+        <w:rPr>
+          <w:b/>
+          <w:bCs/>
+        </w:rPr>
+        <w:t xml:space="preserve">, </w:t>
+      </w:r>
+      <w:proofErr w:type="spellStart"/>
+      <w:r>
+        <w:rPr>
+          <w:b/>
+          <w:bCs/>
+        </w:rPr>
+        <w:t>clearBuffer</w:t>
+      </w:r>
+      <w:proofErr w:type="spellEnd"/>
+      <w:r>
+        <w:rPr>
+          <w:b/>
+          <w:bCs/>
+        </w:rPr>
+        <w:t xml:space="preserve">, </w:t>
+      </w:r>
+      <w:proofErr w:type="spellStart"/>
+      <w:r>
+        <w:rPr>
+          <w:b/>
+          <w:bCs/>
+        </w:rPr>
+        <w:t>getBuffer</w:t>
+      </w:r>
+      <w:proofErr w:type="spellEnd"/>
+      <w:r>
+        <w:rPr>
+          <w:b/>
+          <w:bCs/>
+        </w:rPr>
+        <w:t xml:space="preserve">, </w:t>
+      </w:r>
+      <w:proofErr w:type="spellStart"/>
+      <w:r>
+        <w:rPr>
+          <w:b/>
+          <w:bCs/>
+        </w:rPr>
+        <w:t>setUsingBarcode</w:t>
+      </w:r>
+      <w:proofErr w:type="spellEnd"/>
+      <w:r>
+        <w:rPr>
+          <w:b/>
+          <w:bCs/>
+        </w:rPr>
+        <w:t xml:space="preserve">, </w:t>
       </w:r>
       <w:r>
         <w:t>and</w:t>
@@ -2742,8 +3031,17 @@
           <w:b/>
           <w:bCs/>
         </w:rPr>
-        <w:t xml:space="preserve"> getUsingBarcode</w:t>
-      </w:r>
+        <w:t xml:space="preserve"> </w:t>
+      </w:r>
+      <w:proofErr w:type="spellStart"/>
+      <w:r>
+        <w:rPr>
+          <w:b/>
+          <w:bCs/>
+        </w:rPr>
+        <w:t>getUsingBarcode</w:t>
+      </w:r>
+      <w:proofErr w:type="spellEnd"/>
       <w:r>
         <w:t>.  Useful in the context of business and industrial projects.</w:t>
       </w:r>
@@ -2756,6 +3054,7 @@
           <w:numId w:val="18"/>
         </w:numPr>
       </w:pPr>
+      <w:proofErr w:type="spellStart"/>
       <w:r>
         <w:rPr>
           <w:b/>
@@ -2763,24 +3062,31 @@
         </w:rPr>
         <w:t>addChznBetter</w:t>
       </w:r>
+      <w:proofErr w:type="spellEnd"/>
       <w:r>
         <w:t xml:space="preserve">:  The chznBetter object is a custom solution that fixes a few problems with the Knack dropdown object.  The most annoying being the following:  When you have more than 500 items in the list, the dropdown switches mode and displays a search field.  But most of the time, when 3 or 4 characters are typed, the last one or two are erased, rendering the selection very tedious.  I got so many complaints about this that I decided to code my own solution.  As a bonus, you can now customize the delay before the search starts (common to all dropdowns), and for individual dropdowns, the threshold number of characters to type before the search starts.  Defaults are 1.5 seconds delay, and 3 characters for short text fields and 4 for textAsNumeric fields.  Use the </w:t>
       </w:r>
+      <w:proofErr w:type="spellStart"/>
       <w:r>
         <w:t>ktl.fields.setCfg</w:t>
       </w:r>
+      <w:proofErr w:type="spellEnd"/>
       <w:r>
         <w:t xml:space="preserve"> function to modify </w:t>
       </w:r>
+      <w:proofErr w:type="spellStart"/>
       <w:r>
         <w:t>chznBetterSrchDelay</w:t>
       </w:r>
+      <w:proofErr w:type="spellEnd"/>
       <w:r>
         <w:t xml:space="preserve"> and </w:t>
       </w:r>
+      <w:proofErr w:type="spellStart"/>
       <w:r>
         <w:t>chznBetterThresholds</w:t>
       </w:r>
+      <w:proofErr w:type="spellEnd"/>
       <w:r>
         <w:t xml:space="preserve"> to match your needs.</w:t>
       </w:r>
@@ -2793,6 +3099,7 @@
           <w:numId w:val="18"/>
         </w:numPr>
       </w:pPr>
+      <w:proofErr w:type="spellStart"/>
       <w:r>
         <w:rPr>
           <w:b/>
@@ -2800,12 +3107,23 @@
         </w:rPr>
         <w:t>searchChznBetterDropdown</w:t>
       </w:r>
-      <w:r>
-        <w:t xml:space="preserve">:  chznBetter's wrapper to </w:t>
-      </w:r>
+      <w:proofErr w:type="spellEnd"/>
+      <w:r>
+        <w:t xml:space="preserve">:  </w:t>
+      </w:r>
+      <w:proofErr w:type="spellStart"/>
+      <w:r>
+        <w:t>chznBetter's</w:t>
+      </w:r>
+      <w:proofErr w:type="spellEnd"/>
+      <w:r>
+        <w:t xml:space="preserve"> wrapper to </w:t>
+      </w:r>
+      <w:proofErr w:type="spellStart"/>
       <w:r>
         <w:t>searchDropdown</w:t>
       </w:r>
+      <w:proofErr w:type="spellEnd"/>
       <w:r>
         <w:t>.  Mainly used internally, but accessible to your app in case of specific needs.</w:t>
       </w:r>
@@ -2818,6 +3136,7 @@
           <w:numId w:val="18"/>
         </w:numPr>
       </w:pPr>
+      <w:proofErr w:type="spellStart"/>
       <w:r>
         <w:rPr>
           <w:b/>
@@ -2825,6 +3144,7 @@
         </w:rPr>
         <w:t>inlineEditChangeStyle</w:t>
       </w:r>
+      <w:proofErr w:type="spellEnd"/>
       <w:r>
         <w:t>:  To dynamically modify of an inline edit cell, typically to make it wider to more text.  Not completed, work in progress.</w:t>
       </w:r>
@@ -2837,6 +3157,7 @@
           <w:numId w:val="18"/>
         </w:numPr>
       </w:pPr>
+      <w:proofErr w:type="spellStart"/>
       <w:r>
         <w:rPr>
           <w:b/>
@@ -2844,6 +3165,7 @@
         </w:rPr>
         <w:t>onFieldValueChanged</w:t>
       </w:r>
+      <w:proofErr w:type="spellEnd"/>
       <w:r>
         <w:t>:  Callback to your app to process value c</w:t>
       </w:r>
@@ -2862,9 +3184,11 @@
       <w:r>
         <w:t xml:space="preserve">Driven by </w:t>
       </w:r>
+      <w:proofErr w:type="spellStart"/>
       <w:r>
         <w:t>processFieldChanged</w:t>
       </w:r>
+      <w:proofErr w:type="spellEnd"/>
       <w:r>
         <w:t xml:space="preserve"> function.  </w:t>
       </w:r>
@@ -2880,6 +3204,7 @@
           <w:numId w:val="18"/>
         </w:numPr>
       </w:pPr>
+      <w:proofErr w:type="spellStart"/>
       <w:r>
         <w:rPr>
           <w:b/>
@@ -2887,6 +3212,7 @@
         </w:rPr>
         <w:t>getFieldFromDescription</w:t>
       </w:r>
+      <w:proofErr w:type="spellEnd"/>
       <w:r>
         <w:t xml:space="preserve">:  </w:t>
       </w:r>
@@ -2926,6 +3252,7 @@
           <w:numId w:val="18"/>
         </w:numPr>
       </w:pPr>
+      <w:proofErr w:type="spellStart"/>
       <w:r>
         <w:rPr>
           <w:b/>
@@ -2933,6 +3260,7 @@
         </w:rPr>
         <w:t>getFieldDescription</w:t>
       </w:r>
+      <w:proofErr w:type="spellEnd"/>
       <w:r>
         <w:t>:  Returns the description text from the field ID parameter.</w:t>
       </w:r>
@@ -3054,6 +3382,7 @@
           <w:numId w:val="18"/>
         </w:numPr>
       </w:pPr>
+      <w:proofErr w:type="spellStart"/>
       <w:r>
         <w:rPr>
           <w:b/>
@@ -3061,12 +3390,15 @@
         </w:rPr>
         <w:t>setCfg</w:t>
       </w:r>
+      <w:proofErr w:type="spellEnd"/>
       <w:r>
         <w:t xml:space="preserve">:  To setup your parameters and callbacks to your app. Callback </w:t>
       </w:r>
+      <w:proofErr w:type="spellStart"/>
       <w:r>
         <w:t>processViewFlags</w:t>
       </w:r>
+      <w:proofErr w:type="spellEnd"/>
       <w:r>
         <w:t xml:space="preserve"> allows you to process your own special title flags.</w:t>
       </w:r>
@@ -3098,6 +3430,7 @@
           <w:numId w:val="18"/>
         </w:numPr>
       </w:pPr>
+      <w:proofErr w:type="spellStart"/>
       <w:r>
         <w:rPr>
           <w:b/>
@@ -3105,6 +3438,7 @@
         </w:rPr>
         <w:t>refreshViewArray</w:t>
       </w:r>
+      <w:proofErr w:type="spellEnd"/>
       <w:r>
         <w:t xml:space="preserve">:  Calls </w:t>
       </w:r>
@@ -3123,6 +3457,7 @@
           <w:numId w:val="18"/>
         </w:numPr>
       </w:pPr>
+      <w:proofErr w:type="spellStart"/>
       <w:r>
         <w:rPr>
           <w:b/>
@@ -3130,6 +3465,7 @@
         </w:rPr>
         <w:t>autoRefresh</w:t>
       </w:r>
+      <w:proofErr w:type="spellEnd"/>
       <w:r>
         <w:t>:  You can now add auto refresh to any view without a single line of code.  It is done from the Builder, by simply adding AUTOREFRESH=30 at the end of your view's title and it will refresh itself every 30 seconds.  Values from 5 (seconds) to 86500 (24 hours) are accepted.  Of course, the flag is truncated so only your title remains visible.  Also, you can start and stop the process at will</w:t>
       </w:r>
@@ -3148,6 +3484,7 @@
           <w:numId w:val="18"/>
         </w:numPr>
       </w:pPr>
+      <w:proofErr w:type="spellStart"/>
       <w:r>
         <w:rPr>
           <w:b/>
@@ -3155,6 +3492,7 @@
         </w:rPr>
         <w:t>addViewId</w:t>
       </w:r>
+      <w:proofErr w:type="spellEnd"/>
       <w:r>
         <w:t>:  Convenient for developers who want to see the view id next to or near the title.</w:t>
       </w:r>
@@ -3167,6 +3505,7 @@
           <w:numId w:val="18"/>
         </w:numPr>
       </w:pPr>
+      <w:proofErr w:type="spellStart"/>
       <w:r>
         <w:rPr>
           <w:b/>
@@ -3174,6 +3513,7 @@
         </w:rPr>
         <w:t>addCheckboxesToTable</w:t>
       </w:r>
+      <w:proofErr w:type="spellEnd"/>
       <w:r>
         <w:t>:  Will add checkboxes to a table, including the top one in the header to check all at once.  Used by bulk operations.</w:t>
       </w:r>
@@ -3186,6 +3526,7 @@
           <w:numId w:val="18"/>
         </w:numPr>
       </w:pPr>
+      <w:proofErr w:type="spellStart"/>
       <w:r>
         <w:rPr>
           <w:b/>
@@ -3193,6 +3534,7 @@
         </w:rPr>
         <w:t>addTimeStampToHeader</w:t>
       </w:r>
+      <w:proofErr w:type="spellEnd"/>
       <w:r>
         <w:t xml:space="preserve">:  Useful to see when the last refresh date/time occurred and assess that </w:t>
       </w:r>
@@ -3211,6 +3553,7 @@
           <w:numId w:val="18"/>
         </w:numPr>
       </w:pPr>
+      <w:proofErr w:type="spellStart"/>
       <w:r>
         <w:rPr>
           <w:b/>
@@ -3218,6 +3561,7 @@
         </w:rPr>
         <w:t>hideField</w:t>
       </w:r>
+      <w:proofErr w:type="spellEnd"/>
       <w:r>
         <w:t>:  Moves a field away from the screen to hide it or save space.</w:t>
       </w:r>
@@ -3230,6 +3574,7 @@
           <w:numId w:val="18"/>
         </w:numPr>
       </w:pPr>
+      <w:proofErr w:type="spellStart"/>
       <w:r>
         <w:rPr>
           <w:b/>
@@ -3237,6 +3582,7 @@
         </w:rPr>
         <w:t>searchDropdown</w:t>
       </w:r>
+      <w:proofErr w:type="spellEnd"/>
       <w:r>
         <w:t xml:space="preserve">:  Searches text in a dropdown or a multiple choices object, with these options: exact match, show popup for outcome.  </w:t>
       </w:r>
@@ -3264,6 +3610,7 @@
           <w:numId w:val="18"/>
         </w:numPr>
       </w:pPr>
+      <w:proofErr w:type="spellStart"/>
       <w:r>
         <w:rPr>
           <w:b/>
@@ -3278,6 +3625,7 @@
         </w:rPr>
         <w:t>View</w:t>
       </w:r>
+      <w:proofErr w:type="spellEnd"/>
       <w:r>
         <w:t>:  Uses a Search view to find text, with exact match.  Very useful to prevent duplicate entries on a connected field, for example, by doing a hidden search on that view before submitting a new connected record.</w:t>
       </w:r>
@@ -3290,6 +3638,7 @@
           <w:numId w:val="18"/>
         </w:numPr>
       </w:pPr>
+      <w:proofErr w:type="spellStart"/>
       <w:r>
         <w:rPr>
           <w:b/>
@@ -3297,6 +3646,7 @@
         </w:rPr>
         <w:t>removeTableColumns</w:t>
       </w:r>
+      <w:proofErr w:type="spellEnd"/>
       <w:r>
         <w:t>:  Will hide or remove columns from a table.  Pass it an array of field ids, and/or array of columns indexes to remove.  Also works with action links, which is useful to remove a Delete action if the logged-in role shouldn't be allowed for example.</w:t>
       </w:r>
@@ -3309,6 +3659,7 @@
           <w:numId w:val="18"/>
         </w:numPr>
       </w:pPr>
+      <w:proofErr w:type="spellStart"/>
       <w:r>
         <w:rPr>
           <w:b/>
@@ -3316,6 +3667,7 @@
         </w:rPr>
         <w:t>findFirstExistingField</w:t>
       </w:r>
+      <w:proofErr w:type="spellEnd"/>
       <w:r>
         <w:t xml:space="preserve">:  </w:t>
       </w:r>
@@ -3343,6 +3695,7 @@
           <w:numId w:val="18"/>
         </w:numPr>
       </w:pPr>
+      <w:proofErr w:type="spellStart"/>
       <w:r>
         <w:rPr>
           <w:b/>
@@ -3350,6 +3703,7 @@
         </w:rPr>
         <w:t>modifyTableSort</w:t>
       </w:r>
+      <w:proofErr w:type="spellEnd"/>
       <w:r>
         <w:t>:  Inverts the sort order if the data type is Date/Time.  In several apps, I found that users always need to click the header twice because they want to see the most recent entries.  You can also do a Ctrl+Click to sort it ascending like it is now.</w:t>
       </w:r>
@@ -3362,6 +3716,7 @@
           <w:numId w:val="18"/>
         </w:numPr>
       </w:pPr>
+      <w:proofErr w:type="spellStart"/>
       <w:r>
         <w:rPr>
           <w:b/>
@@ -3369,6 +3724,7 @@
         </w:rPr>
         <w:t>submitAndWait</w:t>
       </w:r>
+      <w:proofErr w:type="spellEnd"/>
       <w:r>
         <w:t xml:space="preserve">:  Pass a form’s view ID and an object containing pairs of field IDs and values.  It will fill in the form and submit automatically, then return with a </w:t>
       </w:r>
@@ -3424,6 +3780,7 @@
           <w:numId w:val="18"/>
         </w:numPr>
       </w:pPr>
+      <w:proofErr w:type="spellStart"/>
       <w:r>
         <w:rPr>
           <w:b/>
@@ -3431,6 +3788,7 @@
         </w:rPr>
         <w:t>updateSubmitButtonState</w:t>
       </w:r>
+      <w:proofErr w:type="spellEnd"/>
       <w:r>
         <w:t xml:space="preserve">:  </w:t>
       </w:r>
@@ -3462,6 +3820,7 @@
       <w:r>
         <w:t xml:space="preserve"> </w:t>
       </w:r>
+      <w:proofErr w:type="spellStart"/>
       <w:r>
         <w:rPr>
           <w:b/>
@@ -3469,6 +3828,7 @@
         </w:rPr>
         <w:t>invalidItemObj</w:t>
       </w:r>
+      <w:proofErr w:type="spellEnd"/>
       <w:r>
         <w:t xml:space="preserve"> object</w:t>
       </w:r>
@@ -3490,6 +3850,7 @@
           <w:numId w:val="18"/>
         </w:numPr>
       </w:pPr>
+      <w:proofErr w:type="spellStart"/>
       <w:r>
         <w:rPr>
           <w:b/>
@@ -3504,6 +3865,7 @@
         </w:rPr>
         <w:t>rocessViewFlags</w:t>
       </w:r>
+      <w:proofErr w:type="spellEnd"/>
       <w:r>
         <w:t>:  This is an internal function that is not exposed.  But worth some additional explaining, nonetheless.  It parses the view's title for special flags.  Here's the list:</w:t>
       </w:r>
@@ -3676,9 +4038,11 @@
       <w:r>
         <w:t xml:space="preserve">You can also add your own app-specific flags in the callback function </w:t>
       </w:r>
+      <w:proofErr w:type="spellStart"/>
       <w:r>
         <w:t>processViewFlags</w:t>
       </w:r>
+      <w:proofErr w:type="spellEnd"/>
       <w:r>
         <w:t>.</w:t>
       </w:r>
@@ -3719,6 +4083,14 @@
     </w:p>
     <w:p>
       <w:r>
+        <w:t xml:space="preserve">Ex: Monthly Sales </w:t>
+      </w:r>
+      <w:r>
+        <w:t>DATETIME_PICKERS=MONTHLY,DATE</w:t>
+      </w:r>
+    </w:p>
+    <w:p>
+      <w:r>
         <w:t>The options are:</w:t>
       </w:r>
     </w:p>
@@ -3748,7 +4120,13 @@
     </w:p>
     <w:p>
       <w:r>
-        <w:t xml:space="preserve">Currently only </w:t>
+        <w:t>Currently</w:t>
+      </w:r>
+      <w:r>
+        <w:t>,</w:t>
+      </w:r>
+      <w:r>
+        <w:t xml:space="preserve"> only </w:t>
       </w:r>
       <w:r>
         <w:t>MONTHLY,DATE</w:t>
@@ -3777,11 +4155,11 @@
         <w:t xml:space="preserve">and visualize </w:t>
       </w:r>
       <w:r>
-        <w:tab/>
-      </w:r>
-      <w:r>
         <w:t>data.</w:t>
       </w:r>
+      <w:r>
+        <w:t xml:space="preserve">  This is also compatible with additional filter fields, provided that the AND operator is used.</w:t>
+      </w:r>
     </w:p>
     <w:p>
       <w:pPr>
@@ -3833,8 +4211,49 @@
           <w:b/>
           <w:bCs/>
         </w:rPr>
-        <w:t>NO_FILTER=field_x, field_y, field_z</w:t>
-      </w:r>
+        <w:t>NO_FILTER=</w:t>
+      </w:r>
+      <w:proofErr w:type="spellStart"/>
+      <w:r>
+        <w:rPr>
+          <w:b/>
+          <w:bCs/>
+        </w:rPr>
+        <w:t>field_x</w:t>
+      </w:r>
+      <w:proofErr w:type="spellEnd"/>
+      <w:r>
+        <w:rPr>
+          <w:b/>
+          <w:bCs/>
+        </w:rPr>
+        <w:t xml:space="preserve">, </w:t>
+      </w:r>
+      <w:proofErr w:type="spellStart"/>
+      <w:r>
+        <w:rPr>
+          <w:b/>
+          <w:bCs/>
+        </w:rPr>
+        <w:t>field_y</w:t>
+      </w:r>
+      <w:proofErr w:type="spellEnd"/>
+      <w:r>
+        <w:rPr>
+          <w:b/>
+          <w:bCs/>
+        </w:rPr>
+        <w:t xml:space="preserve">, </w:t>
+      </w:r>
+      <w:proofErr w:type="spellStart"/>
+      <w:r>
+        <w:rPr>
+          <w:b/>
+          <w:bCs/>
+        </w:rPr>
+        <w:t>field_z</w:t>
+      </w:r>
+      <w:proofErr w:type="spellEnd"/>
       <w:r>
         <w:t xml:space="preserve">  </w:t>
       </w:r>
@@ -3979,6 +4398,7 @@
           <w:numId w:val="18"/>
         </w:numPr>
       </w:pPr>
+      <w:proofErr w:type="spellStart"/>
       <w:r>
         <w:rPr>
           <w:b/>
@@ -3986,6 +4406,7 @@
         </w:rPr>
         <w:t>setCfg</w:t>
       </w:r>
+      <w:proofErr w:type="spellEnd"/>
       <w:r>
         <w:t>:  To set up your parameters and callbacks to your app.</w:t>
       </w:r>
@@ -3998,6 +4419,7 @@
           <w:numId w:val="18"/>
         </w:numPr>
       </w:pPr>
+      <w:proofErr w:type="spellStart"/>
       <w:r>
         <w:rPr>
           <w:b/>
@@ -4005,6 +4427,7 @@
         </w:rPr>
         <w:t>getCfg</w:t>
       </w:r>
+      <w:proofErr w:type="spellEnd"/>
       <w:r>
         <w:t>:</w:t>
       </w:r>
@@ -4020,6 +4443,7 @@
           <w:numId w:val="18"/>
         </w:numPr>
       </w:pPr>
+      <w:proofErr w:type="spellStart"/>
       <w:r>
         <w:rPr>
           <w:b/>
@@ -4027,8 +4451,17 @@
         </w:rPr>
         <w:t>autoFocus</w:t>
       </w:r>
-      <w:r>
-        <w:t>: Callback to your app's handler of autoFocus.  By default, Knack does not set the focus to a field.  But this enables you to choose when and how to do it – your way.</w:t>
+      <w:proofErr w:type="spellEnd"/>
+      <w:r>
+        <w:t xml:space="preserve">: Callback to your app's handler of </w:t>
+      </w:r>
+      <w:proofErr w:type="spellStart"/>
+      <w:r>
+        <w:t>autoFocus</w:t>
+      </w:r>
+      <w:proofErr w:type="spellEnd"/>
+      <w:r>
+        <w:t>.  By default, Knack does not set the focus to a field.  But this enables you to choose when and how to do it – your way.</w:t>
       </w:r>
     </w:p>
     <w:p>
@@ -4039,6 +4472,7 @@
           <w:numId w:val="18"/>
         </w:numPr>
       </w:pPr>
+      <w:proofErr w:type="spellStart"/>
       <w:r>
         <w:rPr>
           <w:b/>
@@ -4046,6 +4480,7 @@
         </w:rPr>
         <w:t>renderViews</w:t>
       </w:r>
+      <w:proofErr w:type="spellEnd"/>
       <w:r>
         <w:t>:  Renders all views in the current scene.</w:t>
       </w:r>
@@ -4058,6 +4493,7 @@
           <w:numId w:val="18"/>
         </w:numPr>
       </w:pPr>
+      <w:proofErr w:type="spellStart"/>
       <w:r>
         <w:rPr>
           <w:b/>
@@ -4065,6 +4501,7 @@
         </w:rPr>
         <w:t>addKioskButtons</w:t>
       </w:r>
+      <w:proofErr w:type="spellEnd"/>
       <w:r>
         <w:t>: In kiosk mode, most of the time there is no mouse or keyboard.  This enables adding specific buttons, typically for navigation: Back, Done, Refresh.  I've also added Work Shift and Messaging buttons, if ever you need them (more information provided upon request).</w:t>
       </w:r>
@@ -4077,6 +4514,7 @@
           <w:numId w:val="18"/>
         </w:numPr>
       </w:pPr>
+      <w:proofErr w:type="spellStart"/>
       <w:r>
         <w:rPr>
           <w:b/>
@@ -4084,6 +4522,7 @@
         </w:rPr>
         <w:t>spinnerWatchdog</w:t>
       </w:r>
+      <w:proofErr w:type="spellEnd"/>
       <w:r>
         <w:t>:  This is a timer that checks if the app is in a waiting state.  If the spinner takes more than a specified amount of time (default is 30s), you can gain back control, typically by reloading the page.  Most of the time, this solves the "infinite waiting" problem after a Submit or any page load/refresh, especially for kiosks without a keyboard, where users would otherwise have to reboot the device.  After quite a bit of experimentation, I was surprised to observe that a submitted form was indeed sent successfully, but it was the screen refresh that never came back.  This forced refresh solved the problem at least 90% of the time.</w:t>
       </w:r>
@@ -4096,6 +4535,7 @@
           <w:numId w:val="18"/>
         </w:numPr>
       </w:pPr>
+      <w:proofErr w:type="spellStart"/>
       <w:r>
         <w:rPr>
           <w:b/>
@@ -4103,6 +4543,7 @@
         </w:rPr>
         <w:t>isSpinnerWdRunning</w:t>
       </w:r>
+      <w:proofErr w:type="spellEnd"/>
       <w:r>
         <w:t>:  Returns true if page is busy and spinner is shown.</w:t>
       </w:r>
@@ -4115,6 +4556,7 @@
           <w:numId w:val="18"/>
         </w:numPr>
       </w:pPr>
+      <w:proofErr w:type="spellStart"/>
       <w:r>
         <w:rPr>
           <w:b/>
@@ -4122,6 +4564,7 @@
         </w:rPr>
         <w:t>flashBackground</w:t>
       </w:r>
+      <w:proofErr w:type="spellEnd"/>
       <w:r>
         <w:t>:  Simple attention getter, useful on small devices monitored from a distant area, to show status like success or failure.</w:t>
       </w:r>
@@ -4134,6 +4577,7 @@
           <w:numId w:val="18"/>
         </w:numPr>
       </w:pPr>
+      <w:proofErr w:type="spellStart"/>
       <w:r>
         <w:rPr>
           <w:b/>
@@ -4141,12 +4585,15 @@
         </w:rPr>
         <w:t>resetIdleWatchdog</w:t>
       </w:r>
+      <w:proofErr w:type="spellEnd"/>
       <w:r>
         <w:t xml:space="preserve">:  The idle watchdog is an “inactivity timer”.  Each time a mouse click/move or a key press is detected, this is called.  After a given amount of time without activity, the </w:t>
       </w:r>
+      <w:proofErr w:type="spellStart"/>
       <w:r>
         <w:t>idleWatchDogTimeout</w:t>
       </w:r>
+      <w:proofErr w:type="spellEnd"/>
       <w:r>
         <w:t xml:space="preserve"> callback (below) in your app allows a specific action to take place.</w:t>
       </w:r>
@@ -4159,6 +4606,7 @@
           <w:numId w:val="18"/>
         </w:numPr>
       </w:pPr>
+      <w:proofErr w:type="spellStart"/>
       <w:r>
         <w:rPr>
           <w:b/>
@@ -4166,6 +4614,7 @@
         </w:rPr>
         <w:t>idleWatchDogTimeout</w:t>
       </w:r>
+      <w:proofErr w:type="spellEnd"/>
       <w:r>
         <w:t>:  The idle callback to your app, typically for reloading the page or logging out the user.</w:t>
       </w:r>
@@ -4178,6 +4627,7 @@
           <w:numId w:val="18"/>
         </w:numPr>
       </w:pPr>
+      <w:proofErr w:type="spellStart"/>
       <w:r>
         <w:rPr>
           <w:b/>
@@ -4185,6 +4635,7 @@
         </w:rPr>
         <w:t>findViewWithTitle</w:t>
       </w:r>
+      <w:proofErr w:type="spellEnd"/>
       <w:r>
         <w:t>:  Searches through each view in the current scene and returns the first view ID containing specific text in its title, with optional exact match.</w:t>
       </w:r>
@@ -4197,6 +4648,7 @@
           <w:numId w:val="18"/>
         </w:numPr>
       </w:pPr>
+      <w:proofErr w:type="spellStart"/>
       <w:r>
         <w:rPr>
           <w:b/>
@@ -4204,6 +4656,7 @@
         </w:rPr>
         <w:t>scrollToTop</w:t>
       </w:r>
+      <w:proofErr w:type="spellEnd"/>
       <w:r>
         <w:t>:  Scrolls the page all the way up.</w:t>
       </w:r>
@@ -4216,6 +4669,7 @@
           <w:numId w:val="18"/>
         </w:numPr>
       </w:pPr>
+      <w:proofErr w:type="spellStart"/>
       <w:r>
         <w:rPr>
           <w:b/>
@@ -4224,6 +4678,7 @@
         <w:lastRenderedPageBreak/>
         <w:t>addVersionNumber</w:t>
       </w:r>
+      <w:proofErr w:type="spellEnd"/>
       <w:r>
         <w:t>:  Adds the app and optionally the KTL version numbers on the page.</w:t>
       </w:r>
@@ -4240,6 +4695,7 @@
           <w:bCs/>
         </w:rPr>
       </w:pPr>
+      <w:proofErr w:type="spellStart"/>
       <w:r>
         <w:rPr>
           <w:b/>
@@ -4247,6 +4703,7 @@
         </w:rPr>
         <w:t>isiFrameWnd</w:t>
       </w:r>
+      <w:proofErr w:type="spellEnd"/>
       <w:r>
         <w:t>:  returns whether the window is the top-level app, or the hidden child utility page called iFrameWnd.</w:t>
       </w:r>
@@ -4263,6 +4720,7 @@
           <w:bCs/>
         </w:rPr>
       </w:pPr>
+      <w:proofErr w:type="spellStart"/>
       <w:r>
         <w:rPr>
           <w:b/>
@@ -4270,12 +4728,18 @@
         </w:rPr>
         <w:t>onSceneRender</w:t>
       </w:r>
+      <w:proofErr w:type="spellEnd"/>
       <w:r>
         <w:t>:  Callback to your app's handler of a “</w:t>
       </w:r>
       <w:r>
-        <w:t>knack-scene-render.any</w:t>
-      </w:r>
+        <w:t>knack-scene-</w:t>
+      </w:r>
+      <w:proofErr w:type="spellStart"/>
+      <w:r>
+        <w:t>render.any</w:t>
+      </w:r>
+      <w:proofErr w:type="spellEnd"/>
       <w:r>
         <w:t>” event.</w:t>
       </w:r>
@@ -4374,9 +4838,11 @@
       <w:r>
         <w:t xml:space="preserve">– just use a random label like </w:t>
       </w:r>
+      <w:proofErr w:type="spellStart"/>
       <w:r>
         <w:t>linksupport</w:t>
       </w:r>
+      <w:proofErr w:type="spellEnd"/>
       <w:r>
         <w:t xml:space="preserve"> for example.</w:t>
       </w:r>
@@ -4459,6 +4925,7 @@
           <w:numId w:val="18"/>
         </w:numPr>
       </w:pPr>
+      <w:proofErr w:type="spellStart"/>
       <w:r>
         <w:rPr>
           <w:b/>
@@ -4466,6 +4933,7 @@
         </w:rPr>
         <w:t>setCfg</w:t>
       </w:r>
+      <w:proofErr w:type="spellEnd"/>
       <w:r>
         <w:t>:  To define scenes and fields to exclude</w:t>
       </w:r>
@@ -4603,9 +5071,11 @@
       <w:r>
         <w:t xml:space="preserve">by setting the </w:t>
       </w:r>
+      <w:proofErr w:type="spellStart"/>
       <w:r>
         <w:t>userFilters</w:t>
       </w:r>
+      <w:proofErr w:type="spellEnd"/>
       <w:r>
         <w:t xml:space="preserve"> flag to false in the </w:t>
       </w:r>
@@ -4904,6 +5374,7 @@
           <w:numId w:val="18"/>
         </w:numPr>
       </w:pPr>
+      <w:proofErr w:type="spellStart"/>
       <w:r>
         <w:rPr>
           <w:b/>
@@ -4911,6 +5382,7 @@
         </w:rPr>
         <w:t>setCfg</w:t>
       </w:r>
+      <w:proofErr w:type="spellEnd"/>
       <w:r>
         <w:t xml:space="preserve">:  </w:t>
       </w:r>
@@ -4920,9 +5392,11 @@
       <w:r>
         <w:t xml:space="preserve">the </w:t>
       </w:r>
+      <w:proofErr w:type="spellStart"/>
       <w:r>
         <w:t>allowUserFilters</w:t>
       </w:r>
+      <w:proofErr w:type="spellEnd"/>
       <w:r>
         <w:t xml:space="preserve"> c</w:t>
       </w:r>
@@ -5059,9 +5533,11 @@
       <w:r>
         <w:t xml:space="preserve">the </w:t>
       </w:r>
+      <w:proofErr w:type="spellStart"/>
       <w:r>
         <w:t>bulkEdit</w:t>
       </w:r>
+      <w:proofErr w:type="spellEnd"/>
       <w:r>
         <w:t xml:space="preserve"> flag</w:t>
       </w:r>
@@ -5364,9 +5840,11 @@
       <w:r>
         <w:t xml:space="preserve">the </w:t>
       </w:r>
+      <w:proofErr w:type="spellStart"/>
       <w:r>
         <w:t>bulkDelete</w:t>
       </w:r>
+      <w:proofErr w:type="spellEnd"/>
       <w:r>
         <w:t xml:space="preserve"> flag</w:t>
       </w:r>
@@ -5498,6 +5976,7 @@
           <w:numId w:val="18"/>
         </w:numPr>
       </w:pPr>
+      <w:proofErr w:type="spellStart"/>
       <w:r>
         <w:rPr>
           <w:b/>
@@ -5505,6 +5984,7 @@
         </w:rPr>
         <w:t>deleteRecords</w:t>
       </w:r>
+      <w:proofErr w:type="spellEnd"/>
       <w:r>
         <w:t xml:space="preserve">:  Used internally by bulk </w:t>
       </w:r>
@@ -5585,6 +6065,7 @@
           <w:numId w:val="18"/>
         </w:numPr>
       </w:pPr>
+      <w:proofErr w:type="spellStart"/>
       <w:r>
         <w:rPr>
           <w:b/>
@@ -5592,6 +6073,7 @@
         </w:rPr>
         <w:t>isDeveloper</w:t>
       </w:r>
+      <w:proofErr w:type="spellEnd"/>
       <w:r>
         <w:t>:  Check if the list of role</w:t>
       </w:r>
@@ -5616,6 +6098,7 @@
           <w:numId w:val="18"/>
         </w:numPr>
       </w:pPr>
+      <w:proofErr w:type="spellStart"/>
       <w:r>
         <w:rPr>
           <w:b/>
@@ -5623,14 +6106,20 @@
         </w:rPr>
         <w:t>isLoggedIn</w:t>
       </w:r>
+      <w:proofErr w:type="spellEnd"/>
       <w:r>
         <w:t xml:space="preserve">:  Returns </w:t>
       </w:r>
       <w:r>
         <w:t xml:space="preserve">false if </w:t>
       </w:r>
-      <w:r>
-        <w:t xml:space="preserve">Knack.getUserAttributes() </w:t>
+      <w:proofErr w:type="spellStart"/>
+      <w:r>
+        <w:t>Knack.getUserAttributes</w:t>
+      </w:r>
+      <w:proofErr w:type="spellEnd"/>
+      <w:r>
+        <w:t xml:space="preserve">() </w:t>
       </w:r>
       <w:r>
         <w:t xml:space="preserve">is not </w:t>
@@ -5731,6 +6220,7 @@
           <w:numId w:val="18"/>
         </w:numPr>
       </w:pPr>
+      <w:proofErr w:type="spellStart"/>
       <w:r>
         <w:rPr>
           <w:b/>
@@ -5738,15 +6228,18 @@
         </w:rPr>
         <w:t>setCfg</w:t>
       </w:r>
+      <w:proofErr w:type="spellEnd"/>
       <w:r>
         <w:t xml:space="preserve">:  </w:t>
       </w:r>
       <w:r>
         <w:t xml:space="preserve">To set up your parameters and callbacks to your app.  The </w:t>
       </w:r>
+      <w:proofErr w:type="spellStart"/>
       <w:r>
         <w:t>allowShowPrefs</w:t>
       </w:r>
+      <w:proofErr w:type="spellEnd"/>
       <w:r>
         <w:t>()</w:t>
       </w:r>
@@ -5787,9 +6280,11 @@
       <w:r>
         <w:t xml:space="preserve">  The </w:t>
       </w:r>
+      <w:proofErr w:type="spellStart"/>
       <w:r>
         <w:t>applyUserPrefs</w:t>
       </w:r>
+      <w:proofErr w:type="spellEnd"/>
       <w:r>
         <w:t xml:space="preserve"> callback is where you can process your own custom preferences.</w:t>
       </w:r>
@@ -5802,6 +6297,7 @@
           <w:numId w:val="18"/>
         </w:numPr>
       </w:pPr>
+      <w:proofErr w:type="spellStart"/>
       <w:r>
         <w:rPr>
           <w:b/>
@@ -5809,6 +6305,7 @@
         </w:rPr>
         <w:t>getUserPrefs</w:t>
       </w:r>
+      <w:proofErr w:type="spellEnd"/>
       <w:r>
         <w:t xml:space="preserve">:  </w:t>
       </w:r>
@@ -5942,12 +6439,14 @@
         <w:t xml:space="preserve">powerful </w:t>
       </w:r>
       <w:hyperlink w:anchor="_Windows_Messaging" w:history="1">
+        <w:proofErr w:type="spellStart"/>
         <w:r>
           <w:rPr>
             <w:rStyle w:val="Hyperlink"/>
           </w:rPr>
           <w:t>wndMsg</w:t>
         </w:r>
+        <w:proofErr w:type="spellEnd"/>
       </w:hyperlink>
       <w:r>
         <w:t xml:space="preserve"> feature.</w:t>
@@ -6079,6 +6578,7 @@
           <w:numId w:val="18"/>
         </w:numPr>
       </w:pPr>
+      <w:proofErr w:type="spellStart"/>
       <w:r>
         <w:rPr>
           <w:b/>
@@ -6086,6 +6586,7 @@
         </w:rPr>
         <w:t>setCfg</w:t>
       </w:r>
+      <w:proofErr w:type="spellEnd"/>
       <w:r>
         <w:t xml:space="preserve">:  </w:t>
       </w:r>
@@ -6101,6 +6602,7 @@
           <w:numId w:val="18"/>
         </w:numPr>
       </w:pPr>
+      <w:proofErr w:type="spellStart"/>
       <w:r>
         <w:rPr>
           <w:b/>
@@ -6108,6 +6610,7 @@
         </w:rPr>
         <w:t>getCfg</w:t>
       </w:r>
+      <w:proofErr w:type="spellEnd"/>
       <w:r>
         <w:t>:</w:t>
       </w:r>
@@ -6135,6 +6638,7 @@
           <w:numId w:val="18"/>
         </w:numPr>
       </w:pPr>
+      <w:proofErr w:type="spellStart"/>
       <w:r>
         <w:rPr>
           <w:b/>
@@ -6142,6 +6646,7 @@
         </w:rPr>
         <w:t>showIFrame</w:t>
       </w:r>
+      <w:proofErr w:type="spellEnd"/>
       <w:r>
         <w:t>:  To show or hide the iFrameWnd.</w:t>
       </w:r>
@@ -6154,6 +6659,7 @@
           <w:numId w:val="18"/>
         </w:numPr>
       </w:pPr>
+      <w:proofErr w:type="spellStart"/>
       <w:r>
         <w:rPr>
           <w:b/>
@@ -6161,12 +6667,15 @@
         </w:rPr>
         <w:t>getiFrameWnd</w:t>
       </w:r>
+      <w:proofErr w:type="spellEnd"/>
       <w:r>
         <w:t xml:space="preserve">:  Returns the iFrameWnd object.  Mainly used by </w:t>
       </w:r>
+      <w:proofErr w:type="spellStart"/>
       <w:r>
         <w:t>sendAppMsg</w:t>
       </w:r>
+      <w:proofErr w:type="spellEnd"/>
       <w:r>
         <w:t xml:space="preserve"> but also available to your app for any use.</w:t>
       </w:r>
@@ -6220,6 +6729,7 @@
           <w:numId w:val="18"/>
         </w:numPr>
       </w:pPr>
+      <w:proofErr w:type="spellStart"/>
       <w:r>
         <w:rPr>
           <w:b/>
@@ -6227,6 +6737,7 @@
         </w:rPr>
         <w:t>lsLog</w:t>
       </w:r>
+      <w:proofErr w:type="spellEnd"/>
       <w:r>
         <w:t xml:space="preserve">:  Adds a log to localStorage, with timestamp to millisecond resolution.  These logs </w:t>
       </w:r>
@@ -6234,8 +6745,13 @@
         <w:t xml:space="preserve">can be shown </w:t>
       </w:r>
       <w:r>
-        <w:t>in the debugWnd</w:t>
-      </w:r>
+        <w:t xml:space="preserve">in the </w:t>
+      </w:r>
+      <w:proofErr w:type="spellStart"/>
+      <w:r>
+        <w:t>debugWnd</w:t>
+      </w:r>
+      <w:proofErr w:type="spellEnd"/>
       <w:r>
         <w:t xml:space="preserve"> when visible, and optionally, in the console.log if you have one.</w:t>
       </w:r>
@@ -6248,6 +6764,7 @@
           <w:numId w:val="18"/>
         </w:numPr>
       </w:pPr>
+      <w:proofErr w:type="spellStart"/>
       <w:r>
         <w:rPr>
           <w:b/>
@@ -6255,8 +6772,17 @@
         </w:rPr>
         <w:t>showDebugWnd</w:t>
       </w:r>
-      <w:r>
-        <w:t>:  Show or hide the debugWnd.</w:t>
+      <w:proofErr w:type="spellEnd"/>
+      <w:r>
+        <w:t xml:space="preserve">:  Show or hide the </w:t>
+      </w:r>
+      <w:proofErr w:type="spellStart"/>
+      <w:r>
+        <w:t>debugWnd</w:t>
+      </w:r>
+      <w:proofErr w:type="spellEnd"/>
+      <w:r>
+        <w:t>.</w:t>
       </w:r>
     </w:p>
     <w:p>
@@ -6528,6 +7054,7 @@
           <w:numId w:val="18"/>
         </w:numPr>
       </w:pPr>
+      <w:proofErr w:type="spellStart"/>
       <w:r>
         <w:rPr>
           <w:b/>
@@ -6535,15 +7062,18 @@
         </w:rPr>
         <w:t>setCfg</w:t>
       </w:r>
+      <w:proofErr w:type="spellEnd"/>
       <w:r>
         <w:t xml:space="preserve">:  Allows setting </w:t>
       </w:r>
       <w:r>
         <w:t xml:space="preserve">a callback </w:t>
       </w:r>
+      <w:proofErr w:type="spellStart"/>
       <w:r>
         <w:t>logCategoryAllowed</w:t>
       </w:r>
+      <w:proofErr w:type="spellEnd"/>
       <w:r>
         <w:t>()</w:t>
       </w:r>
@@ -6632,6 +7162,7 @@
           <w:numId w:val="18"/>
         </w:numPr>
       </w:pPr>
+      <w:proofErr w:type="spellStart"/>
       <w:r>
         <w:rPr>
           <w:b/>
@@ -6639,6 +7170,7 @@
         </w:rPr>
         <w:t>objSnapshot</w:t>
       </w:r>
+      <w:proofErr w:type="spellEnd"/>
       <w:r>
         <w:t xml:space="preserve">:  </w:t>
       </w:r>
@@ -6682,6 +7214,7 @@
           <w:numId w:val="18"/>
         </w:numPr>
       </w:pPr>
+      <w:proofErr w:type="spellStart"/>
       <w:r>
         <w:rPr>
           <w:b/>
@@ -6689,6 +7222,7 @@
         </w:rPr>
         <w:t>addLog</w:t>
       </w:r>
+      <w:proofErr w:type="spellEnd"/>
       <w:r>
         <w:t xml:space="preserve">:  </w:t>
       </w:r>
@@ -6833,6 +7367,7 @@
           <w:numId w:val="18"/>
         </w:numPr>
       </w:pPr>
+      <w:proofErr w:type="spellStart"/>
       <w:r>
         <w:rPr>
           <w:b/>
@@ -6840,6 +7375,7 @@
         </w:rPr>
         <w:t>getLogArrayAge</w:t>
       </w:r>
+      <w:proofErr w:type="spellEnd"/>
       <w:r>
         <w:t xml:space="preserve">:  </w:t>
       </w:r>
@@ -6864,6 +7400,7 @@
           <w:numId w:val="18"/>
         </w:numPr>
       </w:pPr>
+      <w:proofErr w:type="spellStart"/>
       <w:r>
         <w:rPr>
           <w:b/>
@@ -6871,6 +7408,7 @@
         </w:rPr>
         <w:t>monitorActivity</w:t>
       </w:r>
+      <w:proofErr w:type="spellEnd"/>
       <w:r>
         <w:t xml:space="preserve">:  </w:t>
       </w:r>
@@ -6922,6 +7460,7 @@
           <w:numId w:val="18"/>
         </w:numPr>
       </w:pPr>
+      <w:proofErr w:type="spellStart"/>
       <w:r>
         <w:rPr>
           <w:b/>
@@ -6929,6 +7468,7 @@
         </w:rPr>
         <w:t>resetActivityCtr</w:t>
       </w:r>
+      <w:proofErr w:type="spellEnd"/>
       <w:r>
         <w:t xml:space="preserve">:  </w:t>
       </w:r>
@@ -6953,6 +7493,7 @@
           <w:numId w:val="18"/>
         </w:numPr>
       </w:pPr>
+      <w:proofErr w:type="spellStart"/>
       <w:r>
         <w:rPr>
           <w:b/>
@@ -6960,6 +7501,7 @@
         </w:rPr>
         <w:t>updateActivity</w:t>
       </w:r>
+      <w:proofErr w:type="spellEnd"/>
       <w:r>
         <w:t xml:space="preserve">:  </w:t>
       </w:r>
@@ -7146,6 +7688,7 @@
           <w:numId w:val="18"/>
         </w:numPr>
       </w:pPr>
+      <w:proofErr w:type="spellStart"/>
       <w:r>
         <w:rPr>
           <w:b/>
@@ -7153,6 +7696,7 @@
         </w:rPr>
         <w:t>setCfg</w:t>
       </w:r>
+      <w:proofErr w:type="spellEnd"/>
       <w:r>
         <w:rPr>
           <w:b/>
@@ -7187,6 +7731,7 @@
           <w:numId w:val="18"/>
         </w:numPr>
       </w:pPr>
+      <w:proofErr w:type="spellStart"/>
       <w:r>
         <w:rPr>
           <w:b/>
@@ -7194,6 +7739,7 @@
         </w:rPr>
         <w:t>processFailedMessages</w:t>
       </w:r>
+      <w:proofErr w:type="spellEnd"/>
       <w:r>
         <w:t xml:space="preserve"> </w:t>
       </w:r>
@@ -7221,6 +7767,7 @@
           <w:numId w:val="18"/>
         </w:numPr>
       </w:pPr>
+      <w:proofErr w:type="spellStart"/>
       <w:r>
         <w:rPr>
           <w:b/>
@@ -7228,6 +7775,7 @@
         </w:rPr>
         <w:t>processAppMsg</w:t>
       </w:r>
+      <w:proofErr w:type="spellEnd"/>
       <w:r>
         <w:t xml:space="preserve"> to implement your own messages.</w:t>
       </w:r>
@@ -7240,6 +7788,7 @@
           <w:numId w:val="18"/>
         </w:numPr>
       </w:pPr>
+      <w:proofErr w:type="spellStart"/>
       <w:r>
         <w:rPr>
           <w:b/>
@@ -7247,6 +7796,7 @@
         </w:rPr>
         <w:t>processServerErrors</w:t>
       </w:r>
+      <w:proofErr w:type="spellEnd"/>
       <w:r>
         <w:t xml:space="preserve"> to </w:t>
       </w:r>
@@ -7262,6 +7812,7 @@
           <w:numId w:val="18"/>
         </w:numPr>
       </w:pPr>
+      <w:proofErr w:type="spellStart"/>
       <w:r>
         <w:rPr>
           <w:b/>
@@ -7269,6 +7820,7 @@
         </w:rPr>
         <w:t>sendAppMsg</w:t>
       </w:r>
+      <w:proofErr w:type="spellEnd"/>
       <w:r>
         <w:t>:  Experimental feature still under development.  Will be used to exchange messages across different Knack apps.</w:t>
       </w:r>
@@ -7303,6 +7855,7 @@
           <w:numId w:val="18"/>
         </w:numPr>
       </w:pPr>
+      <w:proofErr w:type="spellStart"/>
       <w:r>
         <w:rPr>
           <w:b/>
@@ -7310,6 +7863,7 @@
         </w:rPr>
         <w:t>removeAllMsgOfType</w:t>
       </w:r>
+      <w:proofErr w:type="spellEnd"/>
       <w:r>
         <w:t xml:space="preserve">:  </w:t>
       </w:r>
@@ -7369,6 +7923,7 @@
           <w:numId w:val="18"/>
         </w:numPr>
       </w:pPr>
+      <w:proofErr w:type="spellStart"/>
       <w:r>
         <w:rPr>
           <w:b/>
@@ -7376,6 +7931,7 @@
         </w:rPr>
         <w:t>getSysInfo</w:t>
       </w:r>
+      <w:proofErr w:type="spellEnd"/>
       <w:r>
         <w:t xml:space="preserve">:  Returns an object with the </w:t>
       </w:r>
@@ -7424,6 +7980,7 @@
           <w:numId w:val="18"/>
         </w:numPr>
       </w:pPr>
+      <w:proofErr w:type="spellStart"/>
       <w:r>
         <w:rPr>
           <w:b/>
@@ -7431,8 +7988,17 @@
         </w:rPr>
         <w:t>getSystemColors</w:t>
       </w:r>
-      <w:r>
-        <w:t>:  Get the sysColors object.</w:t>
+      <w:proofErr w:type="spellEnd"/>
+      <w:r>
+        <w:t xml:space="preserve">:  Get the </w:t>
+      </w:r>
+      <w:proofErr w:type="spellStart"/>
+      <w:r>
+        <w:t>sysColors</w:t>
+      </w:r>
+      <w:proofErr w:type="spellEnd"/>
+      <w:r>
+        <w:t xml:space="preserve"> object.</w:t>
       </w:r>
     </w:p>
     <w:p>
@@ -7443,6 +8009,7 @@
           <w:numId w:val="18"/>
         </w:numPr>
       </w:pPr>
+      <w:proofErr w:type="spellStart"/>
       <w:r>
         <w:rPr>
           <w:b/>
@@ -7450,9 +8017,11 @@
         </w:rPr>
         <w:t>rgbToHsl</w:t>
       </w:r>
+      <w:proofErr w:type="spellEnd"/>
       <w:r>
         <w:t xml:space="preserve">, </w:t>
       </w:r>
+      <w:proofErr w:type="spellStart"/>
       <w:r>
         <w:rPr>
           <w:b/>
@@ -7460,9 +8029,11 @@
         </w:rPr>
         <w:t>hslToRgb</w:t>
       </w:r>
+      <w:proofErr w:type="spellEnd"/>
       <w:r>
         <w:t xml:space="preserve">, </w:t>
       </w:r>
+      <w:proofErr w:type="spellStart"/>
       <w:r>
         <w:rPr>
           <w:b/>
@@ -7470,9 +8041,11 @@
         </w:rPr>
         <w:t>rgbToHsv</w:t>
       </w:r>
+      <w:proofErr w:type="spellEnd"/>
       <w:r>
         <w:t xml:space="preserve">, </w:t>
       </w:r>
+      <w:proofErr w:type="spellStart"/>
       <w:r>
         <w:rPr>
           <w:b/>
@@ -7480,9 +8053,11 @@
         </w:rPr>
         <w:t>hsvToRgb</w:t>
       </w:r>
+      <w:proofErr w:type="spellEnd"/>
       <w:r>
         <w:t xml:space="preserve">, </w:t>
       </w:r>
+      <w:proofErr w:type="spellStart"/>
       <w:r>
         <w:rPr>
           <w:b/>
@@ -7490,6 +8065,7 @@
         </w:rPr>
         <w:t>hexToRgb</w:t>
       </w:r>
+      <w:proofErr w:type="spellEnd"/>
       <w:r>
         <w:t xml:space="preserve">:  Various color conversion </w:t>
       </w:r>
@@ -8295,12 +8871,14 @@
         <w:t xml:space="preserve"> </w:t>
       </w:r>
       <w:hyperlink r:id="rId22" w:history="1">
+        <w:proofErr w:type="spellStart"/>
         <w:r>
           <w:rPr>
             <w:rStyle w:val="Hyperlink"/>
           </w:rPr>
           <w:t>KTL_KnackApp_ACB</w:t>
         </w:r>
+        <w:proofErr w:type="spellEnd"/>
       </w:hyperlink>
       <w:r>
         <w:t>.</w:t>
@@ -9291,6 +9869,7 @@
       <w:r>
         <w:t xml:space="preserve"> like this:  </w:t>
       </w:r>
+      <w:proofErr w:type="spellStart"/>
       <w:r>
         <w:rPr>
           <w:b/>
@@ -9298,6 +9877,7 @@
         </w:rPr>
         <w:t>KTL_KnackApp_dev</w:t>
       </w:r>
+      <w:proofErr w:type="spellEnd"/>
       <w:r>
         <w:t>.  Leave the value empty since it is not used.  Refresh the page and you’ll see the version now shown with bright yellow/red attention getter that indicates you’re in CLS development mode.</w:t>
       </w:r>
@@ -10961,13 +11541,23 @@
           <w:lang w:val="fr-CA"/>
         </w:rPr>
       </w:pPr>
+      <w:proofErr w:type="spellStart"/>
       <w:r>
         <w:rPr>
           <w:b/>
           <w:bCs/>
           <w:lang w:val="fr-CA"/>
         </w:rPr>
-        <w:t>Filters Code</w:t>
+        <w:t>Filters</w:t>
+      </w:r>
+      <w:proofErr w:type="spellEnd"/>
+      <w:r>
+        <w:rPr>
+          <w:b/>
+          <w:bCs/>
+          <w:lang w:val="fr-CA"/>
+        </w:rPr>
+        <w:t xml:space="preserve"> Code</w:t>
       </w:r>
       <w:r>
         <w:rPr>
@@ -11718,7 +12308,15 @@
         </w:numPr>
       </w:pPr>
       <w:r>
-        <w:t>Use JSDoc to h</w:t>
+        <w:t xml:space="preserve">Use </w:t>
+      </w:r>
+      <w:proofErr w:type="spellStart"/>
+      <w:r>
+        <w:t>JSDoc</w:t>
+      </w:r>
+      <w:proofErr w:type="spellEnd"/>
+      <w:r>
+        <w:t xml:space="preserve"> to h</w:t>
       </w:r>
       <w:r>
         <w:t>ave an adequate auto-generated and detailed API documentation, for each function with parameter description</w:t>
@@ -11767,12 +12365,14 @@
       <w:bookmarkStart w:id="47" w:name="_Toc83371659"/>
       <w:bookmarkStart w:id="48" w:name="_Toc83371687"/>
       <w:bookmarkStart w:id="49" w:name="_Toc83371971"/>
+      <w:proofErr w:type="spellStart"/>
       <w:r>
         <w:t>Conlusion</w:t>
       </w:r>
       <w:bookmarkEnd w:id="47"/>
       <w:bookmarkEnd w:id="48"/>
       <w:bookmarkEnd w:id="49"/>
+      <w:proofErr w:type="spellEnd"/>
     </w:p>
     <w:p>
       <w:r>

</xml_diff>

<commit_message>
Updated doc for DATETIME_PICKERS.
</commit_message>
<xml_diff>
--- a/Docs/KTL - API Documentation.docx
+++ b/Docs/KTL - API Documentation.docx
@@ -70,10 +70,7 @@
         <w:t>.</w:t>
       </w:r>
       <w:r>
-        <w:t>1</w:t>
-      </w:r>
-      <w:r>
-        <w:t>8</w:t>
+        <w:t>20</w:t>
       </w:r>
       <w:r>
         <w:t xml:space="preserve"> - pre-release</w:t>
@@ -636,7 +633,15 @@
     </w:p>
     <w:p>
       <w:r>
-        <w:t>//  .....your code here....</w:t>
+        <w:t xml:space="preserve">//  </w:t>
+      </w:r>
+      <w:proofErr w:type="gramStart"/>
+      <w:r>
+        <w:t>.....</w:t>
+      </w:r>
+      <w:proofErr w:type="gramEnd"/>
+      <w:r>
+        <w:t>your code here....</w:t>
       </w:r>
     </w:p>
     <w:p>
@@ -4065,91 +4070,139 @@
     </w:p>
     <w:p>
       <w:r>
-        <w:t xml:space="preserve">Add this to your view title:  </w:t>
+        <w:t xml:space="preserve">Add this </w:t>
+      </w:r>
+      <w:r>
+        <w:t xml:space="preserve">at the end of </w:t>
+      </w:r>
+      <w:r>
+        <w:t>your view</w:t>
+      </w:r>
+      <w:r>
+        <w:t>’s</w:t>
+      </w:r>
+      <w:r>
+        <w:t xml:space="preserve"> title:  </w:t>
       </w:r>
       <w:r>
         <w:t>DATETIME_PICKERS</w:t>
       </w:r>
-      <w:r>
-        <w:t>=</w:t>
-      </w:r>
-      <w:r>
-        <w:rPr>
-          <w:i/>
-          <w:iCs/>
-        </w:rPr>
-        <w:t>options</w:t>
-      </w:r>
     </w:p>
     <w:p>
       <w:r>
         <w:t xml:space="preserve">Ex: Monthly Sales </w:t>
       </w:r>
       <w:r>
-        <w:t>DATETIME_PICKERS=MONTHLY,DATE</w:t>
-      </w:r>
-    </w:p>
-    <w:p>
-      <w:r>
-        <w:t>The options are:</w:t>
-      </w:r>
-    </w:p>
-    <w:p>
-      <w:pPr>
-        <w:pStyle w:val="ListParagraph"/>
-        <w:numPr>
-          <w:ilvl w:val="0"/>
-          <w:numId w:val="42"/>
-        </w:numPr>
-      </w:pPr>
-      <w:r>
-        <w:t>MONTHLY, WEEKLY and DAILY</w:t>
-      </w:r>
-    </w:p>
-    <w:p>
-      <w:pPr>
-        <w:pStyle w:val="ListParagraph"/>
-        <w:numPr>
-          <w:ilvl w:val="0"/>
-          <w:numId w:val="42"/>
-        </w:numPr>
-      </w:pPr>
-      <w:r>
-        <w:t>DATE, TIME and DATETIME</w:t>
-      </w:r>
-    </w:p>
-    <w:p>
-      <w:r>
-        <w:t>Currently</w:t>
+        <w:t>DATETIME_PICKERS</w:t>
+      </w:r>
+    </w:p>
+    <w:p>
+      <w:r>
+        <w:t xml:space="preserve">Six </w:t>
+      </w:r>
+      <w:r>
+        <w:t xml:space="preserve">new fields will appear at the top of your table:  </w:t>
+      </w:r>
+      <w:r>
+        <w:rPr>
+          <w:b/>
+          <w:bCs/>
+        </w:rPr>
+        <w:t>From</w:t>
+      </w:r>
+      <w:r>
+        <w:t xml:space="preserve">, </w:t>
+      </w:r>
+      <w:r>
+        <w:rPr>
+          <w:b/>
+          <w:bCs/>
+        </w:rPr>
+        <w:t>To</w:t>
+      </w:r>
+      <w:r>
+        <w:t xml:space="preserve"> and </w:t>
+      </w:r>
+      <w:r>
+        <w:t>p</w:t>
+      </w:r>
+      <w:r>
+        <w:t>eriod</w:t>
+      </w:r>
+      <w:r>
+        <w:t>s</w:t>
+      </w:r>
+      <w:r>
+        <w:t xml:space="preserve"> </w:t>
+      </w:r>
+      <w:r>
+        <w:t xml:space="preserve">as </w:t>
+      </w:r>
+      <w:r>
+        <w:rPr>
+          <w:b/>
+          <w:bCs/>
+        </w:rPr>
+        <w:t>Monthly</w:t>
+      </w:r>
+      <w:r>
+        <w:t xml:space="preserve">, </w:t>
+      </w:r>
+      <w:r>
+        <w:rPr>
+          <w:b/>
+          <w:bCs/>
+        </w:rPr>
+        <w:t>Weekly</w:t>
+      </w:r>
+      <w:r>
+        <w:t xml:space="preserve">, and </w:t>
+      </w:r>
+      <w:r>
+        <w:rPr>
+          <w:b/>
+          <w:bCs/>
+        </w:rPr>
+        <w:t>Daily</w:t>
+      </w:r>
+      <w:r>
+        <w:t>.  Depending on the active period, w</w:t>
+      </w:r>
+      <w:r>
+        <w:t xml:space="preserve">hen you </w:t>
+      </w:r>
+      <w:r>
+        <w:t>change From</w:t>
+      </w:r>
+      <w:r>
+        <w:t xml:space="preserve">, the </w:t>
+      </w:r>
+      <w:r>
+        <w:t xml:space="preserve">To field </w:t>
+      </w:r>
+      <w:r>
+        <w:t xml:space="preserve">will automatically update itself </w:t>
+      </w:r>
+      <w:r>
+        <w:t>accordingly</w:t>
       </w:r>
       <w:r>
         <w:t>,</w:t>
       </w:r>
       <w:r>
-        <w:t xml:space="preserve"> only </w:t>
-      </w:r>
-      <w:r>
-        <w:t>MONTHLY,DATE</w:t>
-      </w:r>
-      <w:r>
-        <w:t xml:space="preserve"> </w:t>
-      </w:r>
-      <w:r>
-        <w:t xml:space="preserve">is </w:t>
-      </w:r>
-      <w:r>
-        <w:t>supported.</w:t>
-      </w:r>
-    </w:p>
-    <w:p>
-      <w:r>
-        <w:t xml:space="preserve">When you select a Start date, the End date will automatically update itself to the last day of the month and the view will be filtered in real-time.  The focus is conveniently placed on the </w:t>
-      </w:r>
-      <w:r>
-        <w:t>Start date’s m</w:t>
-      </w:r>
-      <w:r>
-        <w:t xml:space="preserve">onth field so you can use the up/down arrows to scroll quickly through months </w:t>
+        <w:t xml:space="preserve"> and the view will be filtered in real-time.  </w:t>
+      </w:r>
+      <w:r>
+        <w:t xml:space="preserve">On the other hand, if you change the To date, the From will not be affected, leaving you more flexibility.  </w:t>
+      </w:r>
+      <w:r>
+        <w:t xml:space="preserve">The focus is conveniently placed on the </w:t>
+      </w:r>
+      <w:r>
+        <w:t xml:space="preserve">last field used </w:t>
+      </w:r>
+      <w:r>
+        <w:t xml:space="preserve">so you can use the up/down arrows to scroll quickly through months </w:t>
       </w:r>
       <w:r>
         <w:t xml:space="preserve">and visualize </w:t>
@@ -4159,6 +4212,20 @@
       </w:r>
       <w:r>
         <w:t xml:space="preserve">  This is also compatible with additional filter fields, provided that the AND operator is used.</w:t>
+      </w:r>
+      <w:r>
+        <w:t xml:space="preserve">  Once you have a filter that you like, it’s also possible to save it as a </w:t>
+      </w:r>
+      <w:hyperlink w:anchor="_User_Filters_2" w:history="1">
+        <w:r>
+          <w:rPr>
+            <w:rStyle w:val="Hyperlink"/>
+          </w:rPr>
+          <w:t>User Filter</w:t>
+        </w:r>
+      </w:hyperlink>
+      <w:r>
+        <w:t>.</w:t>
       </w:r>
     </w:p>
     <w:p>
@@ -4587,7 +4654,15 @@
       </w:r>
       <w:proofErr w:type="spellEnd"/>
       <w:r>
-        <w:t xml:space="preserve">:  The idle watchdog is an “inactivity timer”.  Each time a mouse click/move or a key press is detected, this is called.  After a given amount of time without activity, the </w:t>
+        <w:t>:  The idle watchdog is an “inactivity timer”.  Each time a mouse click/</w:t>
+      </w:r>
+      <w:proofErr w:type="gramStart"/>
+      <w:r>
+        <w:t>move</w:t>
+      </w:r>
+      <w:proofErr w:type="gramEnd"/>
+      <w:r>
+        <w:t xml:space="preserve"> or a key press is detected, this is called.  After a given amount of time without activity, the </w:t>
       </w:r>
       <w:proofErr w:type="spellStart"/>
       <w:r>
@@ -4951,6 +5026,8 @@
       <w:bookmarkStart w:id="8" w:name="_Ref81385679"/>
       <w:bookmarkStart w:id="9" w:name="_Ref81423001"/>
       <w:bookmarkStart w:id="10" w:name="_Ref81422947"/>
+      <w:bookmarkStart w:id="11" w:name="_User_Filters_2"/>
+      <w:bookmarkEnd w:id="11"/>
       <w:r>
         <w:t>User Filters</w:t>
       </w:r>
@@ -5346,7 +5423,15 @@
         <w:t xml:space="preserve">and kept </w:t>
       </w:r>
       <w:r>
-        <w:t>in the same order as the creator’s.</w:t>
+        <w:t xml:space="preserve">in the same order as the </w:t>
+      </w:r>
+      <w:proofErr w:type="gramStart"/>
+      <w:r>
+        <w:t>creator’s</w:t>
+      </w:r>
+      <w:proofErr w:type="gramEnd"/>
+      <w:r>
+        <w:t>.</w:t>
       </w:r>
       <w:r>
         <w:t xml:space="preserve">  They can’t be renamed, deleted or </w:t>
@@ -5429,8 +5514,8 @@
       <w:pPr>
         <w:pStyle w:val="Heading2"/>
       </w:pPr>
-      <w:bookmarkStart w:id="11" w:name="_Bulk_Operations"/>
-      <w:bookmarkEnd w:id="11"/>
+      <w:bookmarkStart w:id="12" w:name="_Bulk_Operations"/>
+      <w:bookmarkEnd w:id="12"/>
       <w:r>
         <w:t>Bulk Operations</w:t>
       </w:r>
@@ -6150,11 +6235,11 @@
       <w:pPr>
         <w:pStyle w:val="Heading2"/>
       </w:pPr>
-      <w:bookmarkStart w:id="12" w:name="_Ref81422920"/>
+      <w:bookmarkStart w:id="13" w:name="_Ref81422920"/>
       <w:r>
         <w:t>User Preferences</w:t>
       </w:r>
-      <w:bookmarkEnd w:id="12"/>
+      <w:bookmarkEnd w:id="13"/>
     </w:p>
     <w:p>
       <w:pPr>
@@ -6320,13 +6405,13 @@
       <w:pPr>
         <w:pStyle w:val="Heading2"/>
       </w:pPr>
-      <w:bookmarkStart w:id="13" w:name="_Ref81422880"/>
-      <w:bookmarkStart w:id="14" w:name="_Ref81422883"/>
+      <w:bookmarkStart w:id="14" w:name="_Ref81422880"/>
+      <w:bookmarkStart w:id="15" w:name="_Ref81422883"/>
       <w:r>
         <w:t>iFrame Window</w:t>
       </w:r>
-      <w:bookmarkEnd w:id="13"/>
       <w:bookmarkEnd w:id="14"/>
+      <w:bookmarkEnd w:id="15"/>
     </w:p>
     <w:p>
       <w:r>
@@ -6984,10 +7069,18 @@
         <w:t>ogging categories</w:t>
       </w:r>
       <w:r>
-        <w:t xml:space="preserve"> are</w:t>
-      </w:r>
-      <w:r>
-        <w:t xml:space="preserve">:  </w:t>
+        <w:t xml:space="preserve"> </w:t>
+      </w:r>
+      <w:proofErr w:type="gramStart"/>
+      <w:r>
+        <w:t>are</w:t>
+      </w:r>
+      <w:r>
+        <w:t>:</w:t>
+      </w:r>
+      <w:proofErr w:type="gramEnd"/>
+      <w:r>
+        <w:t xml:space="preserve">  </w:t>
       </w:r>
       <w:r>
         <w:t xml:space="preserve">User </w:t>
@@ -7522,8 +7615,8 @@
       <w:pPr>
         <w:pStyle w:val="Heading2"/>
       </w:pPr>
-      <w:bookmarkStart w:id="15" w:name="_Windows_Messaging"/>
-      <w:bookmarkEnd w:id="15"/>
+      <w:bookmarkStart w:id="16" w:name="_Windows_Messaging"/>
+      <w:bookmarkEnd w:id="16"/>
       <w:r>
         <w:lastRenderedPageBreak/>
         <w:t>Windows Messaging</w:t>
@@ -8080,20 +8173,20 @@
       <w:pPr>
         <w:pStyle w:val="Heading1"/>
       </w:pPr>
-      <w:bookmarkStart w:id="16" w:name="_How_to_use"/>
-      <w:bookmarkStart w:id="17" w:name="_Toc83371655"/>
-      <w:bookmarkStart w:id="18" w:name="_Toc83371683"/>
-      <w:bookmarkStart w:id="19" w:name="_Toc83371967"/>
-      <w:bookmarkEnd w:id="16"/>
+      <w:bookmarkStart w:id="17" w:name="_How_to_use"/>
+      <w:bookmarkStart w:id="18" w:name="_Toc83371655"/>
+      <w:bookmarkStart w:id="19" w:name="_Toc83371683"/>
+      <w:bookmarkStart w:id="20" w:name="_Toc83371967"/>
+      <w:bookmarkEnd w:id="17"/>
       <w:r>
         <w:t xml:space="preserve">How to use </w:t>
       </w:r>
       <w:r>
         <w:t>KTL</w:t>
       </w:r>
-      <w:bookmarkEnd w:id="17"/>
       <w:bookmarkEnd w:id="18"/>
       <w:bookmarkEnd w:id="19"/>
+      <w:bookmarkEnd w:id="20"/>
     </w:p>
     <w:p>
       <w:r>
@@ -8780,7 +8873,15 @@
         <w:t xml:space="preserve"> </w:t>
       </w:r>
       <w:r>
-        <w:t xml:space="preserve">.  The extension .bat is only for Windows but it can be rewritten a .sh (shell script) for Linux and </w:t>
+        <w:t xml:space="preserve">.  The extension .bat is only for </w:t>
+      </w:r>
+      <w:proofErr w:type="gramStart"/>
+      <w:r>
+        <w:t>Windows</w:t>
+      </w:r>
+      <w:proofErr w:type="gramEnd"/>
+      <w:r>
+        <w:t xml:space="preserve"> but it can be rewritten a .sh (shell script) for Linux and </w:t>
       </w:r>
       <w:r>
         <w:t>MacOS</w:t>
@@ -9713,10 +9814,10 @@
       <w:pPr>
         <w:pStyle w:val="Heading2"/>
       </w:pPr>
-      <w:bookmarkStart w:id="20" w:name="_Switching_Modes"/>
-      <w:bookmarkStart w:id="21" w:name="_Hybrid_Mode_-"/>
-      <w:bookmarkEnd w:id="20"/>
+      <w:bookmarkStart w:id="21" w:name="_Switching_Modes"/>
+      <w:bookmarkStart w:id="22" w:name="_Hybrid_Mode_-"/>
       <w:bookmarkEnd w:id="21"/>
+      <w:bookmarkEnd w:id="22"/>
       <w:r>
         <w:t xml:space="preserve">Hybrid Mode - </w:t>
       </w:r>
@@ -9797,18 +9898,18 @@
       <w:pPr>
         <w:pStyle w:val="Heading2"/>
       </w:pPr>
-      <w:bookmarkStart w:id="22" w:name="_Setup_of_KTL_KnackApp.js"/>
-      <w:bookmarkStart w:id="23" w:name="_Editing_KTL_KnackApp.js"/>
-      <w:bookmarkStart w:id="24" w:name="_Ref80370926"/>
-      <w:bookmarkStart w:id="25" w:name="_Toc83371656"/>
-      <w:bookmarkStart w:id="26" w:name="_Toc83371684"/>
-      <w:bookmarkStart w:id="27" w:name="_Toc83371968"/>
-      <w:bookmarkEnd w:id="22"/>
+      <w:bookmarkStart w:id="23" w:name="_Setup_of_KTL_KnackApp.js"/>
+      <w:bookmarkStart w:id="24" w:name="_Editing_KTL_KnackApp.js"/>
+      <w:bookmarkStart w:id="25" w:name="_Ref80370926"/>
+      <w:bookmarkStart w:id="26" w:name="_Toc83371656"/>
+      <w:bookmarkStart w:id="27" w:name="_Toc83371684"/>
+      <w:bookmarkStart w:id="28" w:name="_Toc83371968"/>
       <w:bookmarkEnd w:id="23"/>
+      <w:bookmarkEnd w:id="24"/>
       <w:r>
         <w:t>Switching Modes</w:t>
       </w:r>
-      <w:bookmarkEnd w:id="24"/>
+      <w:bookmarkEnd w:id="25"/>
     </w:p>
     <w:p>
       <w:r>
@@ -10088,22 +10189,22 @@
       <w:pPr>
         <w:pStyle w:val="Heading1"/>
       </w:pPr>
-      <w:bookmarkStart w:id="28" w:name="_Advanced_Features"/>
-      <w:bookmarkStart w:id="29" w:name="_Ref81575415"/>
-      <w:bookmarkStart w:id="30" w:name="_Toc83371657"/>
-      <w:bookmarkStart w:id="31" w:name="_Toc83371685"/>
-      <w:bookmarkStart w:id="32" w:name="_Toc83371969"/>
-      <w:bookmarkEnd w:id="25"/>
+      <w:bookmarkStart w:id="29" w:name="_Advanced_Features"/>
+      <w:bookmarkStart w:id="30" w:name="_Ref81575415"/>
+      <w:bookmarkStart w:id="31" w:name="_Toc83371657"/>
+      <w:bookmarkStart w:id="32" w:name="_Toc83371685"/>
+      <w:bookmarkStart w:id="33" w:name="_Toc83371969"/>
       <w:bookmarkEnd w:id="26"/>
       <w:bookmarkEnd w:id="27"/>
       <w:bookmarkEnd w:id="28"/>
+      <w:bookmarkEnd w:id="29"/>
       <w:r>
         <w:t>Advanced Features</w:t>
       </w:r>
-      <w:bookmarkEnd w:id="29"/>
       <w:bookmarkEnd w:id="30"/>
       <w:bookmarkEnd w:id="31"/>
       <w:bookmarkEnd w:id="32"/>
+      <w:bookmarkEnd w:id="33"/>
     </w:p>
     <w:p>
       <w:r>
@@ -10443,14 +10544,14 @@
       <w:pPr>
         <w:pStyle w:val="Heading3"/>
       </w:pPr>
-      <w:bookmarkStart w:id="33" w:name="_iFrameWnd"/>
-      <w:bookmarkStart w:id="34" w:name="_Ref81750822"/>
-      <w:bookmarkEnd w:id="33"/>
+      <w:bookmarkStart w:id="34" w:name="_iFrameWnd"/>
+      <w:bookmarkStart w:id="35" w:name="_Ref81750822"/>
+      <w:bookmarkEnd w:id="34"/>
       <w:r>
         <w:t>iFrameWnd</w:t>
       </w:r>
-      <w:bookmarkStart w:id="35" w:name="_Ref80389971"/>
-      <w:bookmarkEnd w:id="34"/>
+      <w:bookmarkStart w:id="36" w:name="_Ref80389971"/>
+      <w:bookmarkEnd w:id="35"/>
     </w:p>
     <w:p>
       <w:r>
@@ -10549,13 +10650,13 @@
       <w:pPr>
         <w:pStyle w:val="Heading4"/>
       </w:pPr>
-      <w:bookmarkStart w:id="36" w:name="_User_Preferences_1"/>
-      <w:bookmarkStart w:id="37" w:name="_Ref81750659"/>
-      <w:bookmarkEnd w:id="36"/>
+      <w:bookmarkStart w:id="37" w:name="_User_Preferences_1"/>
+      <w:bookmarkStart w:id="38" w:name="_Ref81750659"/>
+      <w:bookmarkEnd w:id="37"/>
       <w:r>
         <w:t>User Preferences</w:t>
       </w:r>
-      <w:bookmarkEnd w:id="37"/>
+      <w:bookmarkEnd w:id="38"/>
     </w:p>
     <w:p>
       <w:r>
@@ -10856,9 +10957,9 @@
       <w:pPr>
         <w:pStyle w:val="Heading4"/>
       </w:pPr>
-      <w:bookmarkStart w:id="38" w:name="_Heartbeat_Monitoring_and"/>
-      <w:bookmarkStart w:id="39" w:name="_Ref122169720"/>
-      <w:bookmarkEnd w:id="38"/>
+      <w:bookmarkStart w:id="39" w:name="_Heartbeat_Monitoring_and"/>
+      <w:bookmarkStart w:id="40" w:name="_Ref122169720"/>
+      <w:bookmarkEnd w:id="39"/>
       <w:r>
         <w:t>Heartbeat Monitoring and SW Update</w:t>
       </w:r>
@@ -11335,7 +11436,15 @@
         <w:t xml:space="preserve">not </w:t>
       </w:r>
       <w:r>
-        <w:t xml:space="preserve">reset automatically.  You’ll need to create a daily task to reset it.  I also have some existing code that does it with API calls, but need to add it to the KTL soon.  </w:t>
+        <w:t xml:space="preserve">reset automatically.  You’ll need to create a daily task to reset it.  I also have some existing code that does it with API </w:t>
+      </w:r>
+      <w:proofErr w:type="gramStart"/>
+      <w:r>
+        <w:t>calls, but</w:t>
+      </w:r>
+      <w:proofErr w:type="gramEnd"/>
+      <w:r>
+        <w:t xml:space="preserve"> need to add it to the KTL soon.  </w:t>
       </w:r>
       <w:r>
         <w:t>TODO</w:t>
@@ -11443,12 +11552,12 @@
       <w:pPr>
         <w:pStyle w:val="Heading4"/>
       </w:pPr>
-      <w:bookmarkStart w:id="40" w:name="_User_Filters_1"/>
+      <w:bookmarkStart w:id="41" w:name="_User_Filters_1"/>
+      <w:bookmarkEnd w:id="41"/>
+      <w:r>
+        <w:t>User Filters</w:t>
+      </w:r>
       <w:bookmarkEnd w:id="40"/>
-      <w:r>
-        <w:t>User Filters</w:t>
-      </w:r>
-      <w:bookmarkEnd w:id="39"/>
     </w:p>
     <w:p>
       <w:r>
@@ -11721,10 +11830,10 @@
       <w:pPr>
         <w:pStyle w:val="Heading4"/>
       </w:pPr>
-      <w:bookmarkStart w:id="41" w:name="_User_Preferences"/>
-      <w:bookmarkStart w:id="42" w:name="_Account_Logging"/>
-      <w:bookmarkEnd w:id="41"/>
+      <w:bookmarkStart w:id="42" w:name="_User_Preferences"/>
+      <w:bookmarkStart w:id="43" w:name="_Account_Logging"/>
       <w:bookmarkEnd w:id="42"/>
+      <w:bookmarkEnd w:id="43"/>
       <w:r>
         <w:t>Account Logging</w:t>
       </w:r>
@@ -12193,7 +12302,7 @@
       <w:r>
         <w:t>, limit to 5 records.</w:t>
       </w:r>
-      <w:bookmarkEnd w:id="35"/>
+      <w:bookmarkEnd w:id="36"/>
     </w:p>
     <w:p>
       <w:pPr>
@@ -12287,17 +12396,17 @@
       <w:pPr>
         <w:pStyle w:val="Heading1"/>
       </w:pPr>
-      <w:bookmarkStart w:id="43" w:name="_User_Filters"/>
-      <w:bookmarkStart w:id="44" w:name="_Toc83371658"/>
-      <w:bookmarkStart w:id="45" w:name="_Toc83371686"/>
-      <w:bookmarkStart w:id="46" w:name="_Toc83371970"/>
-      <w:bookmarkEnd w:id="43"/>
+      <w:bookmarkStart w:id="44" w:name="_User_Filters"/>
+      <w:bookmarkStart w:id="45" w:name="_Toc83371658"/>
+      <w:bookmarkStart w:id="46" w:name="_Toc83371686"/>
+      <w:bookmarkStart w:id="47" w:name="_Toc83371970"/>
+      <w:bookmarkEnd w:id="44"/>
       <w:r>
         <w:t>Future Improvements</w:t>
       </w:r>
-      <w:bookmarkEnd w:id="44"/>
       <w:bookmarkEnd w:id="45"/>
       <w:bookmarkEnd w:id="46"/>
+      <w:bookmarkEnd w:id="47"/>
     </w:p>
     <w:p>
       <w:pPr>
@@ -12362,16 +12471,16 @@
       <w:pPr>
         <w:pStyle w:val="Heading1"/>
       </w:pPr>
-      <w:bookmarkStart w:id="47" w:name="_Toc83371659"/>
-      <w:bookmarkStart w:id="48" w:name="_Toc83371687"/>
-      <w:bookmarkStart w:id="49" w:name="_Toc83371971"/>
+      <w:bookmarkStart w:id="48" w:name="_Toc83371659"/>
+      <w:bookmarkStart w:id="49" w:name="_Toc83371687"/>
+      <w:bookmarkStart w:id="50" w:name="_Toc83371971"/>
       <w:proofErr w:type="spellStart"/>
       <w:r>
         <w:t>Conlusion</w:t>
       </w:r>
-      <w:bookmarkEnd w:id="47"/>
       <w:bookmarkEnd w:id="48"/>
       <w:bookmarkEnd w:id="49"/>
+      <w:bookmarkEnd w:id="50"/>
       <w:proofErr w:type="spellEnd"/>
     </w:p>
     <w:p>
@@ -12619,6 +12728,7 @@
               <w:lang w:val="fr-CA"/>
             </w:rPr>
           </w:pPr>
+          <w:proofErr w:type="gramStart"/>
           <w:r>
             <w:rPr>
               <w:rFonts w:ascii="Verdana" w:hAnsi="Verdana"/>
@@ -12646,6 +12756,7 @@
             </w:rPr>
             <w:t>|</w:t>
           </w:r>
+          <w:proofErr w:type="gramEnd"/>
           <w:r>
             <w:rPr>
               <w:rFonts w:ascii="Verdana" w:hAnsi="Verdana"/>

</xml_diff>

<commit_message>
Pandoc doesn't like .js links - fixed now.
</commit_message>
<xml_diff>
--- a/Docs/KTL - API Documentation.docx
+++ b/Docs/KTL - API Documentation.docx
@@ -1174,7 +1174,7 @@
       <w:r>
         <w:t xml:space="preserve">  </w:t>
       </w:r>
-      <w:hyperlink w:anchor="_Editing_KTL_KnackApp.js_1" w:history="1">
+      <w:hyperlink w:anchor="_Editing_the_KTL_KnackApp" w:history="1">
         <w:r>
           <w:rPr>
             <w:rStyle w:val="Hyperlink"/>
@@ -10867,12 +10867,26 @@
         <w:pStyle w:val="Heading2"/>
       </w:pPr>
       <w:bookmarkStart w:id="36" w:name="_Editing_KTL_KnackApp.js_1"/>
+      <w:bookmarkStart w:id="37" w:name="_Editing_the_KTL_KnackApp"/>
       <w:bookmarkEnd w:id="36"/>
+      <w:bookmarkEnd w:id="37"/>
       <w:r>
         <w:t xml:space="preserve">Editing </w:t>
       </w:r>
       <w:r>
-        <w:t>KTL_KnackApp.js</w:t>
+        <w:t xml:space="preserve">the </w:t>
+      </w:r>
+      <w:r>
+        <w:t>KTL</w:t>
+      </w:r>
+      <w:r>
+        <w:t>_</w:t>
+      </w:r>
+      <w:r>
+        <w:t>KnackApp</w:t>
+      </w:r>
+      <w:r>
+        <w:t xml:space="preserve"> file</w:t>
       </w:r>
     </w:p>
     <w:p>
@@ -11159,22 +11173,22 @@
       <w:pPr>
         <w:pStyle w:val="Heading1"/>
       </w:pPr>
-      <w:bookmarkStart w:id="37" w:name="_Advanced_Features"/>
-      <w:bookmarkStart w:id="38" w:name="_Ref81575415"/>
-      <w:bookmarkStart w:id="39" w:name="_Toc83371657"/>
-      <w:bookmarkStart w:id="40" w:name="_Toc83371685"/>
-      <w:bookmarkStart w:id="41" w:name="_Toc83371969"/>
+      <w:bookmarkStart w:id="38" w:name="_Advanced_Features"/>
+      <w:bookmarkStart w:id="39" w:name="_Ref81575415"/>
+      <w:bookmarkStart w:id="40" w:name="_Toc83371657"/>
+      <w:bookmarkStart w:id="41" w:name="_Toc83371685"/>
+      <w:bookmarkStart w:id="42" w:name="_Toc83371969"/>
       <w:bookmarkEnd w:id="33"/>
       <w:bookmarkEnd w:id="34"/>
       <w:bookmarkEnd w:id="35"/>
-      <w:bookmarkEnd w:id="37"/>
+      <w:bookmarkEnd w:id="38"/>
       <w:r>
         <w:t>Advanced Features</w:t>
       </w:r>
-      <w:bookmarkEnd w:id="38"/>
       <w:bookmarkEnd w:id="39"/>
       <w:bookmarkEnd w:id="40"/>
       <w:bookmarkEnd w:id="41"/>
+      <w:bookmarkEnd w:id="42"/>
     </w:p>
     <w:p>
       <w:r>
@@ -11531,14 +11545,14 @@
       <w:pPr>
         <w:pStyle w:val="Heading3"/>
       </w:pPr>
-      <w:bookmarkStart w:id="42" w:name="_iFrameWnd"/>
-      <w:bookmarkStart w:id="43" w:name="_Ref81750822"/>
-      <w:bookmarkEnd w:id="42"/>
+      <w:bookmarkStart w:id="43" w:name="_iFrameWnd"/>
+      <w:bookmarkStart w:id="44" w:name="_Ref81750822"/>
+      <w:bookmarkEnd w:id="43"/>
       <w:r>
         <w:t>iFrameWnd</w:t>
       </w:r>
-      <w:bookmarkStart w:id="44" w:name="_Ref80389971"/>
-      <w:bookmarkEnd w:id="43"/>
+      <w:bookmarkStart w:id="45" w:name="_Ref80389971"/>
+      <w:bookmarkEnd w:id="44"/>
     </w:p>
     <w:p>
       <w:r>
@@ -11652,14 +11666,14 @@
       <w:pPr>
         <w:pStyle w:val="Heading4"/>
       </w:pPr>
-      <w:bookmarkStart w:id="45" w:name="_User_Preferences_1"/>
-      <w:bookmarkStart w:id="46" w:name="_Ref81750659"/>
-      <w:bookmarkEnd w:id="45"/>
+      <w:bookmarkStart w:id="46" w:name="_User_Preferences_1"/>
+      <w:bookmarkStart w:id="47" w:name="_Ref81750659"/>
+      <w:bookmarkEnd w:id="46"/>
       <w:r>
         <w:lastRenderedPageBreak/>
         <w:t>User Preferences</w:t>
       </w:r>
-      <w:bookmarkEnd w:id="46"/>
+      <w:bookmarkEnd w:id="47"/>
     </w:p>
     <w:p>
       <w:r>
@@ -12025,9 +12039,9 @@
       <w:pPr>
         <w:pStyle w:val="Heading4"/>
       </w:pPr>
-      <w:bookmarkStart w:id="47" w:name="_Heartbeat_Monitoring_and"/>
-      <w:bookmarkStart w:id="48" w:name="_Ref122169720"/>
-      <w:bookmarkEnd w:id="47"/>
+      <w:bookmarkStart w:id="48" w:name="_Heartbeat_Monitoring_and"/>
+      <w:bookmarkStart w:id="49" w:name="_Ref122169720"/>
+      <w:bookmarkEnd w:id="48"/>
       <w:r>
         <w:t>Heartbeat Monitoring and SW Update</w:t>
       </w:r>
@@ -12819,12 +12833,12 @@
       <w:pPr>
         <w:pStyle w:val="Heading4"/>
       </w:pPr>
-      <w:bookmarkStart w:id="49" w:name="_User_Filters_1"/>
+      <w:bookmarkStart w:id="50" w:name="_User_Filters_1"/>
+      <w:bookmarkEnd w:id="50"/>
+      <w:r>
+        <w:t>User Filters</w:t>
+      </w:r>
       <w:bookmarkEnd w:id="49"/>
-      <w:r>
-        <w:t>User Filters</w:t>
-      </w:r>
-      <w:bookmarkEnd w:id="48"/>
     </w:p>
     <w:p>
       <w:r>
@@ -13231,10 +13245,10 @@
       <w:pPr>
         <w:pStyle w:val="Heading4"/>
       </w:pPr>
-      <w:bookmarkStart w:id="50" w:name="_User_Preferences"/>
-      <w:bookmarkStart w:id="51" w:name="_Account_Logging"/>
-      <w:bookmarkEnd w:id="50"/>
+      <w:bookmarkStart w:id="51" w:name="_User_Preferences"/>
+      <w:bookmarkStart w:id="52" w:name="_Account_Logging"/>
       <w:bookmarkEnd w:id="51"/>
+      <w:bookmarkEnd w:id="52"/>
       <w:r>
         <w:t>Account Logging</w:t>
       </w:r>
@@ -13770,7 +13784,7 @@
       <w:r>
         <w:t>, limit to 5 records.</w:t>
       </w:r>
-      <w:bookmarkEnd w:id="44"/>
+      <w:bookmarkEnd w:id="45"/>
     </w:p>
     <w:p>
       <w:pPr>
@@ -14115,18 +14129,18 @@
       <w:pPr>
         <w:pStyle w:val="Heading1"/>
       </w:pPr>
-      <w:bookmarkStart w:id="52" w:name="_User_Filters"/>
-      <w:bookmarkStart w:id="53" w:name="_Toc83371658"/>
-      <w:bookmarkStart w:id="54" w:name="_Toc83371686"/>
-      <w:bookmarkStart w:id="55" w:name="_Toc83371970"/>
-      <w:bookmarkEnd w:id="52"/>
+      <w:bookmarkStart w:id="53" w:name="_User_Filters"/>
+      <w:bookmarkStart w:id="54" w:name="_Toc83371658"/>
+      <w:bookmarkStart w:id="55" w:name="_Toc83371686"/>
+      <w:bookmarkStart w:id="56" w:name="_Toc83371970"/>
+      <w:bookmarkEnd w:id="53"/>
       <w:r>
         <w:lastRenderedPageBreak/>
         <w:t>Future Improvements</w:t>
       </w:r>
-      <w:bookmarkEnd w:id="53"/>
       <w:bookmarkEnd w:id="54"/>
       <w:bookmarkEnd w:id="55"/>
+      <w:bookmarkEnd w:id="56"/>
     </w:p>
     <w:p>
       <w:pPr>

</xml_diff>